<commit_message>
Add "Ready to Revision" state and facebook as tool
Current State: Draft
</commit_message>
<xml_diff>
--- a/Docs/Processes/Document Managment Process.docx
+++ b/Docs/Processes/Document Managment Process.docx
@@ -1,6 +1,6 @@
 
 <file path=word/document.xml><?xml version="1.0" encoding="utf-8"?>
-<w:document xmlns:ve="http://schemas.openxmlformats.org/markup-compatibility/2006" xmlns:o="urn:schemas-microsoft-com:office:office" xmlns:r="http://schemas.openxmlformats.org/officeDocument/2006/relationships" xmlns:m="http://schemas.openxmlformats.org/officeDocument/2006/math" xmlns:v="urn:schemas-microsoft-com:vml" xmlns:wp="http://schemas.openxmlformats.org/drawingml/2006/wordprocessingDrawing" xmlns:w10="urn:schemas-microsoft-com:office:word" xmlns:w="http://schemas.openxmlformats.org/wordprocessingml/2006/main" xmlns:wne="http://schemas.microsoft.com/office/word/2006/wordml">
+<w:document xmlns:wpc="http://schemas.microsoft.com/office/word/2010/wordprocessingCanvas" xmlns:mc="http://schemas.openxmlformats.org/markup-compatibility/2006" xmlns:o="urn:schemas-microsoft-com:office:office" xmlns:r="http://schemas.openxmlformats.org/officeDocument/2006/relationships" xmlns:m="http://schemas.openxmlformats.org/officeDocument/2006/math" xmlns:v="urn:schemas-microsoft-com:vml" xmlns:wp14="http://schemas.microsoft.com/office/word/2010/wordprocessingDrawing" xmlns:wp="http://schemas.openxmlformats.org/drawingml/2006/wordprocessingDrawing" xmlns:w10="urn:schemas-microsoft-com:office:word" xmlns:w="http://schemas.openxmlformats.org/wordprocessingml/2006/main" xmlns:w14="http://schemas.microsoft.com/office/word/2010/wordml" xmlns:wpg="http://schemas.microsoft.com/office/word/2010/wordprocessingGroup" xmlns:wpi="http://schemas.microsoft.com/office/word/2010/wordprocessingInk" xmlns:wne="http://schemas.microsoft.com/office/word/2006/wordml" xmlns:wps="http://schemas.microsoft.com/office/word/2010/wordprocessingShape" mc:Ignorable="w14 wp14">
   <w:body>
     <w:sdt>
       <w:sdtPr>
@@ -27,7 +27,7 @@
             <w:tblBorders>
               <w:left w:val="single" w:sz="18" w:space="0" w:color="4F81BD" w:themeColor="accent1"/>
             </w:tblBorders>
-            <w:tblLook w:val="04A0"/>
+            <w:tblLook w:val="04A0" w:firstRow="1" w:lastRow="0" w:firstColumn="1" w:lastColumn="0" w:noHBand="0" w:noVBand="1"/>
           </w:tblPr>
           <w:tblGrid>
             <w:gridCol w:w="6987"/>
@@ -46,6 +46,7 @@
                 <w:dataBinding w:prefixMappings="xmlns:ns0='http://schemas.openxmlformats.org/officeDocument/2006/extended-properties'" w:xpath="/ns0:Properties[1]/ns0:Company[1]" w:storeItemID="{6668398D-A668-4E3E-A5EB-62B293D839F1}"/>
                 <w:text/>
               </w:sdtPr>
+              <w:sdtEndPr/>
               <w:sdtContent>
                 <w:tc>
                   <w:tcPr>
@@ -104,6 +105,7 @@
                   <w:dataBinding w:prefixMappings="xmlns:ns0='http://schemas.openxmlformats.org/package/2006/metadata/core-properties' xmlns:ns1='http://purl.org/dc/elements/1.1/'" w:xpath="/ns0:coreProperties[1]/ns1:title[1]" w:storeItemID="{6C3C8BC8-F283-45AE-878A-BAB7291924A1}"/>
                   <w:text/>
                 </w:sdtPr>
+                <w:sdtEndPr/>
                 <w:sdtContent>
                   <w:p>
                     <w:pPr>
@@ -166,6 +168,7 @@
                 <w:dataBinding w:prefixMappings="xmlns:ns0='http://schemas.openxmlformats.org/package/2006/metadata/core-properties' xmlns:ns1='http://purl.org/dc/elements/1.1/'" w:xpath="/ns0:coreProperties[1]/ns1:subject[1]" w:storeItemID="{6C3C8BC8-F283-45AE-878A-BAB7291924A1}"/>
                 <w:text/>
               </w:sdtPr>
+              <w:sdtEndPr/>
               <w:sdtContent>
                 <w:tc>
                   <w:tcPr>
@@ -202,7 +205,7 @@
           <w:tblPr>
             <w:tblpPr w:leftFromText="187" w:rightFromText="187" w:horzAnchor="margin" w:tblpXSpec="center" w:tblpYSpec="bottom"/>
             <w:tblW w:w="4000" w:type="pct"/>
-            <w:tblLook w:val="04A0"/>
+            <w:tblLook w:val="04A0" w:firstRow="1" w:lastRow="0" w:firstColumn="1" w:lastColumn="0" w:noHBand="0" w:noVBand="1"/>
           </w:tblPr>
           <w:tblGrid>
             <w:gridCol w:w="6987"/>
@@ -231,6 +234,7 @@
                   <w:dataBinding w:prefixMappings="xmlns:ns0='http://schemas.openxmlformats.org/package/2006/metadata/core-properties' xmlns:ns1='http://purl.org/dc/elements/1.1/'" w:xpath="/ns0:coreProperties[1]/ns1:creator[1]" w:storeItemID="{6C3C8BC8-F283-45AE-878A-BAB7291924A1}"/>
                   <w:text/>
                 </w:sdtPr>
+                <w:sdtEndPr/>
                 <w:sdtContent>
                   <w:p>
                     <w:pPr>
@@ -266,6 +270,7 @@
                     <w:calendar w:val="gregorian"/>
                   </w:date>
                 </w:sdtPr>
+                <w:sdtEndPr/>
                 <w:sdtContent>
                   <w:p>
                     <w:pPr>
@@ -301,10 +306,10 @@
               <w:lang w:val="en-US"/>
             </w:rPr>
             <w:sectPr>
-              <w:headerReference w:type="default" r:id="rId9"/>
-              <w:footerReference w:type="default" r:id="rId10"/>
-              <w:headerReference w:type="first" r:id="rId11"/>
-              <w:footerReference w:type="first" r:id="rId12"/>
+              <w:headerReference w:type="default" r:id="rId10"/>
+              <w:footerReference w:type="default" r:id="rId11"/>
+              <w:headerReference w:type="first" r:id="rId12"/>
+              <w:footerReference w:type="first" r:id="rId13"/>
               <w:pgSz w:w="11906" w:h="16838"/>
               <w:pgMar w:top="1417" w:right="1701" w:bottom="1417" w:left="1701" w:header="708" w:footer="708" w:gutter="0"/>
               <w:pgNumType w:fmt="lowerRoman" w:start="1"/>
@@ -347,6 +352,7 @@
           <w:docPartUnique/>
         </w:docPartObj>
       </w:sdtPr>
+      <w:sdtEndPr/>
       <w:sdtContent>
         <w:p>
           <w:pPr>
@@ -1497,7 +1503,7 @@
       <w:tblPr>
         <w:tblStyle w:val="Tabelacomgrelha"/>
         <w:tblW w:w="9606" w:type="dxa"/>
-        <w:tblLook w:val="04A0"/>
+        <w:tblLook w:val="04A0" w:firstRow="1" w:lastRow="0" w:firstColumn="1" w:lastColumn="0" w:noHBand="0" w:noVBand="1"/>
       </w:tblPr>
       <w:tblGrid>
         <w:gridCol w:w="1668"/>
@@ -1662,6 +1668,7 @@
                 <w:calendar w:val="gregorian"/>
               </w:date>
             </w:sdtPr>
+            <w:sdtEndPr/>
             <w:sdtContent>
               <w:p>
                 <w:pPr>
@@ -1754,9 +1761,6 @@
               </w:rPr>
               <w:alias w:val="Data"/>
               <w:id w:val="5290093"/>
-              <w:placeholder>
-                <w:docPart w:val="474947DA582D4312AAFA564A2179BEC3"/>
-              </w:placeholder>
               <w:dataBinding w:prefixMappings="xmlns:ns0='http://schemas.microsoft.com/office/2006/coverPageProps'" w:xpath="/ns0:CoverPageProperties[1]/ns0:PublishDate[1]" w:storeItemID="{55AF091B-3C7A-41E3-B477-F2FDAA23CFDA}"/>
               <w:date w:fullDate="2013-02-23T00:00:00Z">
                 <w:dateFormat w:val="dd-MM-yyyy"/>
@@ -1765,6 +1769,7 @@
                 <w:calendar w:val="gregorian"/>
               </w:date>
             </w:sdtPr>
+            <w:sdtEndPr/>
             <w:sdtContent>
               <w:p>
                 <w:pPr>
@@ -1794,19 +1799,11 @@
                 <w:lang w:val="en-US"/>
               </w:rPr>
             </w:pPr>
-            <w:proofErr w:type="spellStart"/>
-            <w:r>
-              <w:rPr>
-                <w:lang w:val="en-US"/>
-              </w:rPr>
-              <w:t>Mário</w:t>
-            </w:r>
-            <w:proofErr w:type="spellEnd"/>
-            <w:r>
-              <w:rPr>
-                <w:lang w:val="en-US"/>
-              </w:rPr>
-              <w:t xml:space="preserve"> Oliveira</w:t>
+            <w:r>
+              <w:rPr>
+                <w:lang w:val="en-US"/>
+              </w:rPr>
+              <w:t>Mário Oliveira</w:t>
             </w:r>
           </w:p>
         </w:tc>
@@ -2047,14 +2044,27 @@
       <w:r>
         <w:t xml:space="preserve"> </w:t>
       </w:r>
-      <w:fldSimple w:instr=" SEQ Table \* ARABIC ">
-        <w:r>
-          <w:rPr>
-            <w:noProof/>
-          </w:rPr>
-          <w:t>1</w:t>
-        </w:r>
-      </w:fldSimple>
+      <w:r>
+        <w:fldChar w:fldCharType="begin"/>
+      </w:r>
+      <w:r>
+        <w:instrText xml:space="preserve"> SEQ Table \* ARABIC </w:instrText>
+      </w:r>
+      <w:r>
+        <w:fldChar w:fldCharType="separate"/>
+      </w:r>
+      <w:r>
+        <w:rPr>
+          <w:noProof/>
+        </w:rPr>
+        <w:t>1</w:t>
+      </w:r>
+      <w:r>
+        <w:rPr>
+          <w:noProof/>
+        </w:rPr>
+        <w:fldChar w:fldCharType="end"/>
+      </w:r>
       <w:r>
         <w:t xml:space="preserve">: </w:t>
       </w:r>
@@ -2086,7 +2096,7 @@
       <w:tblPr>
         <w:tblStyle w:val="Tabelacomgrelha"/>
         <w:tblW w:w="9606" w:type="dxa"/>
-        <w:tblLook w:val="04A0"/>
+        <w:tblLook w:val="04A0" w:firstRow="1" w:lastRow="0" w:firstColumn="1" w:lastColumn="0" w:noHBand="0" w:noVBand="1"/>
       </w:tblPr>
       <w:tblGrid>
         <w:gridCol w:w="1726"/>
@@ -2294,9 +2304,6 @@
               </w:rPr>
               <w:alias w:val="Data"/>
               <w:id w:val="1818553"/>
-              <w:placeholder>
-                <w:docPart w:val="F8345755A20D43D5BF20404ABEE22AD8"/>
-              </w:placeholder>
               <w:dataBinding w:prefixMappings="xmlns:ns0='http://schemas.microsoft.com/office/2006/coverPageProps'" w:xpath="/ns0:CoverPageProperties[1]/ns0:PublishDate[1]" w:storeItemID="{55AF091B-3C7A-41E3-B477-F2FDAA23CFDA}"/>
               <w:date w:fullDate="2013-02-23T00:00:00Z">
                 <w:dateFormat w:val="dd-MM-yyyy"/>
@@ -2305,6 +2312,7 @@
                 <w:calendar w:val="gregorian"/>
               </w:date>
             </w:sdtPr>
+            <w:sdtEndPr/>
             <w:sdtContent>
               <w:p>
                 <w:pPr>
@@ -2365,21 +2373,7 @@
               <w:rPr>
                 <w:lang w:val="en-US"/>
               </w:rPr>
-              <w:t xml:space="preserve"> &amp; </w:t>
-            </w:r>
-            <w:proofErr w:type="spellStart"/>
-            <w:r>
-              <w:rPr>
-                <w:lang w:val="en-US"/>
-              </w:rPr>
-              <w:t>Mário</w:t>
-            </w:r>
-            <w:proofErr w:type="spellEnd"/>
-            <w:r>
-              <w:rPr>
-                <w:lang w:val="en-US"/>
-              </w:rPr>
-              <w:t xml:space="preserve"> Oliveira</w:t>
+              <w:t xml:space="preserve"> &amp; Mário Oliveira</w:t>
             </w:r>
           </w:p>
         </w:tc>
@@ -2811,14 +2805,27 @@
       <w:r>
         <w:t xml:space="preserve"> </w:t>
       </w:r>
-      <w:fldSimple w:instr=" SEQ Table \* ARABIC ">
-        <w:r>
-          <w:rPr>
-            <w:noProof/>
-          </w:rPr>
-          <w:t>2</w:t>
-        </w:r>
-      </w:fldSimple>
+      <w:r>
+        <w:fldChar w:fldCharType="begin"/>
+      </w:r>
+      <w:r>
+        <w:instrText xml:space="preserve"> SEQ Table \* ARABIC </w:instrText>
+      </w:r>
+      <w:r>
+        <w:fldChar w:fldCharType="separate"/>
+      </w:r>
+      <w:r>
+        <w:rPr>
+          <w:noProof/>
+        </w:rPr>
+        <w:t>2</w:t>
+      </w:r>
+      <w:r>
+        <w:rPr>
+          <w:noProof/>
+        </w:rPr>
+        <w:fldChar w:fldCharType="end"/>
+      </w:r>
       <w:r>
         <w:t xml:space="preserve">: </w:t>
       </w:r>
@@ -2843,7 +2850,7 @@
           <w:lang w:val="en-US"/>
         </w:rPr>
         <w:sectPr>
-          <w:footerReference w:type="default" r:id="rId13"/>
+          <w:footerReference w:type="default" r:id="rId14"/>
           <w:pgSz w:w="11906" w:h="16838"/>
           <w:pgMar w:top="1417" w:right="1701" w:bottom="1417" w:left="1701" w:header="708" w:footer="708" w:gutter="0"/>
           <w:pgNumType w:fmt="lowerRoman" w:start="1"/>
@@ -2854,7 +2861,7 @@
     </w:p>
     <w:p>
       <w:pPr>
-        <w:pStyle w:val="Ttulo1"/>
+        <w:pStyle w:val="Cabealho1"/>
         <w:numPr>
           <w:ilvl w:val="0"/>
           <w:numId w:val="3"/>
@@ -2894,7 +2901,7 @@
     </w:p>
     <w:p>
       <w:pPr>
-        <w:pStyle w:val="Ttulo1"/>
+        <w:pStyle w:val="Cabealho1"/>
         <w:numPr>
           <w:ilvl w:val="0"/>
           <w:numId w:val="3"/>
@@ -2927,7 +2934,7 @@
     </w:p>
     <w:p>
       <w:pPr>
-        <w:pStyle w:val="Ttulo1"/>
+        <w:pStyle w:val="Cabealho1"/>
         <w:numPr>
           <w:ilvl w:val="1"/>
           <w:numId w:val="3"/>
@@ -2960,7 +2967,7 @@
     </w:p>
     <w:p>
       <w:pPr>
-        <w:pStyle w:val="Ttulo1"/>
+        <w:pStyle w:val="Cabealho1"/>
         <w:numPr>
           <w:ilvl w:val="1"/>
           <w:numId w:val="3"/>
@@ -3007,7 +3014,7 @@
     </w:p>
     <w:p>
       <w:pPr>
-        <w:pStyle w:val="Ttulo1"/>
+        <w:pStyle w:val="Cabealho1"/>
         <w:numPr>
           <w:ilvl w:val="0"/>
           <w:numId w:val="3"/>
@@ -3053,7 +3060,7 @@
     </w:p>
     <w:p>
       <w:pPr>
-        <w:pStyle w:val="Ttulo1"/>
+        <w:pStyle w:val="Cabealho1"/>
         <w:numPr>
           <w:ilvl w:val="1"/>
           <w:numId w:val="3"/>
@@ -3328,6 +3335,15 @@
     <w:p>
       <w:pPr>
         <w:pStyle w:val="PargrafodaLista"/>
+        <w:ind w:left="1800"/>
+        <w:rPr>
+          <w:lang w:val="en-US"/>
+        </w:rPr>
+      </w:pPr>
+    </w:p>
+    <w:p>
+      <w:pPr>
+        <w:pStyle w:val="PargrafodaLista"/>
         <w:numPr>
           <w:ilvl w:val="0"/>
           <w:numId w:val="6"/>
@@ -3378,6 +3394,7 @@
         <w:rPr>
           <w:lang w:val="en-US"/>
         </w:rPr>
+        <w:lastRenderedPageBreak/>
         <w:t xml:space="preserve">Each collaborator adds its name to the </w:t>
       </w:r>
       <w:r>
@@ -3408,9 +3425,23 @@
         <w:rPr>
           <w:lang w:val="en-US"/>
         </w:rPr>
-        <w:lastRenderedPageBreak/>
         <w:t>Each collaborator does the commit of the changes that he made</w:t>
       </w:r>
+      <w:r>
+        <w:rPr>
+          <w:lang w:val="en-US"/>
+        </w:rPr>
+        <w:t>.</w:t>
+      </w:r>
+    </w:p>
+    <w:p>
+      <w:pPr>
+        <w:pStyle w:val="PargrafodaLista"/>
+        <w:ind w:left="1800"/>
+        <w:rPr>
+          <w:lang w:val="en-US"/>
+        </w:rPr>
+      </w:pPr>
     </w:p>
     <w:p>
       <w:pPr>
@@ -3429,7 +3460,7 @@
           <w:b/>
           <w:lang w:val="en-US"/>
         </w:rPr>
-        <w:t>Approve</w:t>
+        <w:t>If document is edited</w:t>
       </w:r>
     </w:p>
     <w:p>
@@ -3440,14 +3471,140 @@
           <w:numId w:val="6"/>
         </w:numPr>
         <w:rPr>
-          <w:lang w:val="en-US"/>
-        </w:rPr>
-      </w:pPr>
-      <w:r>
-        <w:rPr>
-          <w:lang w:val="en-US"/>
-        </w:rPr>
-        <w:t xml:space="preserve">For the document to be approved it must be approved by, at least, two people. </w:t>
+          <w:b/>
+          <w:lang w:val="en-US"/>
+        </w:rPr>
+      </w:pPr>
+      <w:r>
+        <w:rPr>
+          <w:lang w:val="en-US"/>
+        </w:rPr>
+        <w:t>Update the Revision History table changing the state to “Ready to Revision” with respective comment.</w:t>
+      </w:r>
+    </w:p>
+    <w:p>
+      <w:pPr>
+        <w:pStyle w:val="PargrafodaLista"/>
+        <w:numPr>
+          <w:ilvl w:val="1"/>
+          <w:numId w:val="6"/>
+        </w:numPr>
+        <w:rPr>
+          <w:b/>
+          <w:lang w:val="en-US"/>
+        </w:rPr>
+      </w:pPr>
+      <w:r>
+        <w:rPr>
+          <w:lang w:val="en-US"/>
+        </w:rPr>
+        <w:t>Update the document properties changing the State to “Ready to Revision”.</w:t>
+      </w:r>
+    </w:p>
+    <w:p>
+      <w:pPr>
+        <w:pStyle w:val="PargrafodaLista"/>
+        <w:numPr>
+          <w:ilvl w:val="1"/>
+          <w:numId w:val="6"/>
+        </w:numPr>
+        <w:rPr>
+          <w:b/>
+          <w:lang w:val="en-US"/>
+        </w:rPr>
+      </w:pPr>
+      <w:r>
+        <w:rPr>
+          <w:lang w:val="en-US"/>
+        </w:rPr>
+        <w:t>Update the headings to V0.X+1.</w:t>
+      </w:r>
+    </w:p>
+    <w:p>
+      <w:pPr>
+        <w:pStyle w:val="PargrafodaLista"/>
+        <w:numPr>
+          <w:ilvl w:val="1"/>
+          <w:numId w:val="6"/>
+        </w:numPr>
+        <w:rPr>
+          <w:b/>
+          <w:lang w:val="en-US"/>
+        </w:rPr>
+      </w:pPr>
+      <w:r>
+        <w:rPr>
+          <w:lang w:val="en-US"/>
+        </w:rPr>
+        <w:t>Commits the current state comment to the SVN folder.</w:t>
+      </w:r>
+    </w:p>
+    <w:p>
+      <w:pPr>
+        <w:pStyle w:val="PargrafodaLista"/>
+        <w:numPr>
+          <w:ilvl w:val="1"/>
+          <w:numId w:val="6"/>
+        </w:numPr>
+        <w:rPr>
+          <w:b/>
+          <w:lang w:val="en-US"/>
+        </w:rPr>
+      </w:pPr>
+      <w:r>
+        <w:rPr>
+          <w:lang w:val="en-US"/>
+        </w:rPr>
+        <w:t>Update Measures</w:t>
+      </w:r>
+    </w:p>
+    <w:p>
+      <w:pPr>
+        <w:pStyle w:val="PargrafodaLista"/>
+        <w:ind w:left="1800"/>
+        <w:rPr>
+          <w:b/>
+          <w:lang w:val="en-US"/>
+        </w:rPr>
+      </w:pPr>
+    </w:p>
+    <w:p>
+      <w:pPr>
+        <w:pStyle w:val="PargrafodaLista"/>
+        <w:numPr>
+          <w:ilvl w:val="0"/>
+          <w:numId w:val="6"/>
+        </w:numPr>
+        <w:rPr>
+          <w:b/>
+          <w:lang w:val="en-US"/>
+        </w:rPr>
+      </w:pPr>
+      <w:r>
+        <w:rPr>
+          <w:b/>
+          <w:lang w:val="en-US"/>
+        </w:rPr>
+        <w:t>Revision</w:t>
+      </w:r>
+    </w:p>
+    <w:p>
+      <w:pPr>
+        <w:pStyle w:val="PargrafodaLista"/>
+        <w:numPr>
+          <w:ilvl w:val="1"/>
+          <w:numId w:val="6"/>
+        </w:numPr>
+        <w:rPr>
+          <w:b/>
+          <w:lang w:val="en-US"/>
+        </w:rPr>
+      </w:pPr>
+      <w:r>
+        <w:rPr>
+          <w:lang w:val="en-US"/>
+        </w:rPr>
+        <w:t>For the document to be reviewed it must be reviewed by a person.</w:t>
       </w:r>
     </w:p>
     <w:p>
@@ -3458,14 +3615,15 @@
           <w:numId w:val="6"/>
         </w:numPr>
         <w:rPr>
-          <w:lang w:val="en-US"/>
-        </w:rPr>
-      </w:pPr>
-      <w:r>
-        <w:rPr>
-          <w:lang w:val="en-US"/>
-        </w:rPr>
-        <w:t>In order to choose the approver take into to account the following hierarchy choosing the first two valid approvers</w:t>
+          <w:b/>
+          <w:lang w:val="en-US"/>
+        </w:rPr>
+      </w:pPr>
+      <w:r>
+        <w:rPr>
+          <w:lang w:val="en-US"/>
+        </w:rPr>
+        <w:t>In order to choose the reviser take into account the following hierarchy choosing the first valid person</w:t>
       </w:r>
     </w:p>
     <w:p>
@@ -3483,13 +3641,7 @@
         <w:rPr>
           <w:lang w:val="en-US"/>
         </w:rPr>
-        <w:t xml:space="preserve">Librarian </w:t>
-      </w:r>
-      <w:r>
-        <w:rPr>
-          <w:lang w:val="en-US"/>
-        </w:rPr>
-        <w:t>Manager</w:t>
+        <w:t>Librarian Manager</w:t>
       </w:r>
     </w:p>
     <w:p>
@@ -3579,7 +3731,37 @@
         <w:rPr>
           <w:lang w:val="en-US"/>
         </w:rPr>
-        <w:t xml:space="preserve">In order for a approver to be valid he can´t be the Owner or Author    </w:t>
+        <w:t xml:space="preserve">In order for a </w:t>
+      </w:r>
+      <w:r>
+        <w:rPr>
+          <w:lang w:val="en-US"/>
+        </w:rPr>
+        <w:t xml:space="preserve">reviser </w:t>
+      </w:r>
+      <w:r>
+        <w:rPr>
+          <w:lang w:val="en-US"/>
+        </w:rPr>
+        <w:t xml:space="preserve">to be valid he </w:t>
+      </w:r>
+      <w:r>
+        <w:rPr>
+          <w:lang w:val="en-US"/>
+        </w:rPr>
+        <w:t>can´t be the Owner,</w:t>
+      </w:r>
+      <w:r>
+        <w:rPr>
+          <w:lang w:val="en-US"/>
+        </w:rPr>
+        <w:t xml:space="preserve"> Author   </w:t>
+      </w:r>
+      <w:r>
+        <w:rPr>
+          <w:lang w:val="en-US"/>
+        </w:rPr>
+        <w:t>or collaborator that edited the document.</w:t>
       </w:r>
     </w:p>
     <w:p>
@@ -3597,8 +3779,17 @@
         <w:rPr>
           <w:lang w:val="en-US"/>
         </w:rPr>
-        <w:t>Each approver must add a comment to the Revision History table</w:t>
-      </w:r>
+        <w:t>Each reviser must add a comment to the Revision History table.</w:t>
+      </w:r>
+    </w:p>
+    <w:p>
+      <w:pPr>
+        <w:pStyle w:val="PargrafodaLista"/>
+        <w:ind w:left="1800"/>
+        <w:rPr>
+          <w:lang w:val="en-US"/>
+        </w:rPr>
+      </w:pPr>
     </w:p>
     <w:p>
       <w:pPr>
@@ -3617,20 +3808,13 @@
           <w:b/>
           <w:lang w:val="en-US"/>
         </w:rPr>
-        <w:t>If document is approved</w:t>
-      </w:r>
-      <w:r>
-        <w:rPr>
-          <w:b/>
-          <w:lang w:val="en-US"/>
-        </w:rPr>
-        <w:t xml:space="preserve">, </w:t>
-      </w:r>
-      <w:r>
-        <w:rPr>
-          <w:lang w:val="en-US"/>
-        </w:rPr>
-        <w:t>the owner must:</w:t>
+        <w:t xml:space="preserve">If document is reviewed, </w:t>
+      </w:r>
+      <w:r>
+        <w:rPr>
+          <w:lang w:val="en-US"/>
+        </w:rPr>
+        <w:t>the reviser must:</w:t>
       </w:r>
     </w:p>
     <w:p>
@@ -3648,59 +3832,48 @@
         <w:rPr>
           <w:lang w:val="en-US"/>
         </w:rPr>
-        <w:t>Update the Revision History table changing the document Version to 1</w:t>
-      </w:r>
-      <w:r>
-        <w:rPr>
-          <w:lang w:val="en-US"/>
-        </w:rPr>
-        <w:t>.0</w:t>
-      </w:r>
-      <w:r>
-        <w:rPr>
-          <w:lang w:val="en-US"/>
-        </w:rPr>
-        <w:t xml:space="preserve"> and the Sate to </w:t>
-      </w:r>
-      <w:proofErr w:type="spellStart"/>
-      <w:r>
-        <w:rPr>
-          <w:lang w:val="en-US"/>
-        </w:rPr>
-        <w:t>Baselined</w:t>
-      </w:r>
-      <w:proofErr w:type="spellEnd"/>
-      <w:r>
-        <w:rPr>
-          <w:lang w:val="en-US"/>
-        </w:rPr>
-        <w:t xml:space="preserve"> and also </w:t>
-      </w:r>
-      <w:r>
-        <w:rPr>
-          <w:lang w:val="en-US"/>
-        </w:rPr>
-        <w:t xml:space="preserve">adding </w:t>
-      </w:r>
-      <w:r>
-        <w:rPr>
-          <w:lang w:val="en-US"/>
-        </w:rPr>
-        <w:t xml:space="preserve">a </w:t>
-      </w:r>
-      <w:proofErr w:type="spellStart"/>
-      <w:r>
-        <w:rPr>
-          <w:lang w:val="en-US"/>
-        </w:rPr>
-        <w:t>baselined</w:t>
-      </w:r>
-      <w:proofErr w:type="spellEnd"/>
-      <w:r>
-        <w:rPr>
-          <w:lang w:val="en-US"/>
-        </w:rPr>
-        <w:t xml:space="preserve"> comment. </w:t>
+        <w:t xml:space="preserve">Notify the team for document approval. </w:t>
+      </w:r>
+      <w:r>
+        <w:rPr>
+          <w:lang w:val="en-US"/>
+        </w:rPr>
+        <w:t>The method used to get the approval can be by speaking with the approve</w:t>
+      </w:r>
+      <w:r>
+        <w:rPr>
+          <w:lang w:val="en-US"/>
+        </w:rPr>
+        <w:t>rs or using the Facebook group.</w:t>
+      </w:r>
+    </w:p>
+    <w:p>
+      <w:pPr>
+        <w:pStyle w:val="PargrafodaLista"/>
+        <w:ind w:left="1800"/>
+        <w:rPr>
+          <w:lang w:val="en-US"/>
+        </w:rPr>
+      </w:pPr>
+    </w:p>
+    <w:p>
+      <w:pPr>
+        <w:pStyle w:val="PargrafodaLista"/>
+        <w:numPr>
+          <w:ilvl w:val="0"/>
+          <w:numId w:val="6"/>
+        </w:numPr>
+        <w:rPr>
+          <w:b/>
+          <w:lang w:val="en-US"/>
+        </w:rPr>
+      </w:pPr>
+      <w:r>
+        <w:rPr>
+          <w:b/>
+          <w:lang w:val="en-US"/>
+        </w:rPr>
+        <w:t>Approve</w:t>
       </w:r>
     </w:p>
     <w:p>
@@ -3718,16 +3891,184 @@
         <w:rPr>
           <w:lang w:val="en-US"/>
         </w:rPr>
-        <w:t xml:space="preserve">Update the document proprieties changing the State to </w:t>
-      </w:r>
-      <w:proofErr w:type="spellStart"/>
-      <w:r>
-        <w:rPr>
-          <w:lang w:val="en-US"/>
-        </w:rPr>
-        <w:t>Baselined</w:t>
-      </w:r>
-      <w:proofErr w:type="spellEnd"/>
+        <w:t xml:space="preserve">For the document to be approved it must be approved by, at least, two people. </w:t>
+      </w:r>
+    </w:p>
+    <w:p>
+      <w:pPr>
+        <w:pStyle w:val="PargrafodaLista"/>
+        <w:numPr>
+          <w:ilvl w:val="2"/>
+          <w:numId w:val="6"/>
+        </w:numPr>
+        <w:rPr>
+          <w:lang w:val="en-US"/>
+        </w:rPr>
+      </w:pPr>
+      <w:r>
+        <w:rPr>
+          <w:lang w:val="en-US"/>
+        </w:rPr>
+        <w:t>In order to choose the approver take into to account the following hierarchy choosing the first two valid approvers</w:t>
+      </w:r>
+    </w:p>
+    <w:p>
+      <w:pPr>
+        <w:pStyle w:val="PargrafodaLista"/>
+        <w:numPr>
+          <w:ilvl w:val="3"/>
+          <w:numId w:val="6"/>
+        </w:numPr>
+        <w:rPr>
+          <w:lang w:val="en-US"/>
+        </w:rPr>
+      </w:pPr>
+      <w:r>
+        <w:rPr>
+          <w:lang w:val="en-US"/>
+        </w:rPr>
+        <w:t xml:space="preserve">Librarian </w:t>
+      </w:r>
+      <w:r>
+        <w:rPr>
+          <w:lang w:val="en-US"/>
+        </w:rPr>
+        <w:t>Manager</w:t>
+      </w:r>
+    </w:p>
+    <w:p>
+      <w:pPr>
+        <w:pStyle w:val="PargrafodaLista"/>
+        <w:numPr>
+          <w:ilvl w:val="3"/>
+          <w:numId w:val="6"/>
+        </w:numPr>
+        <w:rPr>
+          <w:lang w:val="en-US"/>
+        </w:rPr>
+      </w:pPr>
+      <w:r>
+        <w:rPr>
+          <w:lang w:val="en-US"/>
+        </w:rPr>
+        <w:t>Quality Manager</w:t>
+      </w:r>
+    </w:p>
+    <w:p>
+      <w:pPr>
+        <w:pStyle w:val="PargrafodaLista"/>
+        <w:numPr>
+          <w:ilvl w:val="3"/>
+          <w:numId w:val="6"/>
+        </w:numPr>
+        <w:rPr>
+          <w:lang w:val="en-US"/>
+        </w:rPr>
+      </w:pPr>
+      <w:r>
+        <w:rPr>
+          <w:lang w:val="en-US"/>
+        </w:rPr>
+        <w:t>Project Manager</w:t>
+      </w:r>
+    </w:p>
+    <w:p>
+      <w:pPr>
+        <w:pStyle w:val="PargrafodaLista"/>
+        <w:numPr>
+          <w:ilvl w:val="3"/>
+          <w:numId w:val="6"/>
+        </w:numPr>
+        <w:rPr>
+          <w:lang w:val="en-US"/>
+        </w:rPr>
+      </w:pPr>
+      <w:r>
+        <w:rPr>
+          <w:lang w:val="en-US"/>
+        </w:rPr>
+        <w:t>Technical Manager</w:t>
+      </w:r>
+    </w:p>
+    <w:p>
+      <w:pPr>
+        <w:pStyle w:val="PargrafodaLista"/>
+        <w:numPr>
+          <w:ilvl w:val="3"/>
+          <w:numId w:val="6"/>
+        </w:numPr>
+        <w:rPr>
+          <w:lang w:val="en-US"/>
+        </w:rPr>
+      </w:pPr>
+      <w:r>
+        <w:rPr>
+          <w:lang w:val="en-US"/>
+        </w:rPr>
+        <w:t>Other</w:t>
+      </w:r>
+    </w:p>
+    <w:p>
+      <w:pPr>
+        <w:pStyle w:val="PargrafodaLista"/>
+        <w:numPr>
+          <w:ilvl w:val="2"/>
+          <w:numId w:val="6"/>
+        </w:numPr>
+        <w:rPr>
+          <w:lang w:val="en-US"/>
+        </w:rPr>
+      </w:pPr>
+      <w:r>
+        <w:rPr>
+          <w:lang w:val="en-US"/>
+        </w:rPr>
+        <w:t xml:space="preserve">In order for </w:t>
+      </w:r>
+      <w:proofErr w:type="gramStart"/>
+      <w:r>
+        <w:rPr>
+          <w:lang w:val="en-US"/>
+        </w:rPr>
+        <w:t>a</w:t>
+      </w:r>
+      <w:proofErr w:type="gramEnd"/>
+      <w:r>
+        <w:rPr>
+          <w:lang w:val="en-US"/>
+        </w:rPr>
+        <w:t xml:space="preserve"> approver to b</w:t>
+      </w:r>
+      <w:r>
+        <w:rPr>
+          <w:lang w:val="en-US"/>
+        </w:rPr>
+        <w:t>e valid he can´t be the Owner</w:t>
+      </w:r>
+      <w:r>
+        <w:rPr>
+          <w:lang w:val="en-US"/>
+        </w:rPr>
+        <w:t>, Author or</w:t>
+      </w:r>
+      <w:r>
+        <w:rPr>
+          <w:lang w:val="en-US"/>
+        </w:rPr>
+        <w:t xml:space="preserve"> </w:t>
+      </w:r>
+      <w:r>
+        <w:rPr>
+          <w:lang w:val="en-US"/>
+        </w:rPr>
+        <w:t>document Reviser</w:t>
+      </w:r>
+      <w:r>
+        <w:rPr>
+          <w:lang w:val="en-US"/>
+        </w:rPr>
+        <w:t>.</w:t>
+      </w:r>
     </w:p>
     <w:p>
       <w:pPr>
@@ -3744,7 +4085,56 @@
         <w:rPr>
           <w:lang w:val="en-US"/>
         </w:rPr>
-        <w:t xml:space="preserve">Update the headings to V1.0 </w:t>
+        <w:t>Each approver must add a comment to the Revision History table</w:t>
+      </w:r>
+      <w:r>
+        <w:rPr>
+          <w:lang w:val="en-US"/>
+        </w:rPr>
+        <w:t>.</w:t>
+      </w:r>
+    </w:p>
+    <w:p>
+      <w:pPr>
+        <w:pStyle w:val="PargrafodaLista"/>
+        <w:ind w:left="1800"/>
+        <w:rPr>
+          <w:lang w:val="en-US"/>
+        </w:rPr>
+      </w:pPr>
+    </w:p>
+    <w:p>
+      <w:pPr>
+        <w:pStyle w:val="PargrafodaLista"/>
+        <w:numPr>
+          <w:ilvl w:val="0"/>
+          <w:numId w:val="6"/>
+        </w:numPr>
+        <w:rPr>
+          <w:b/>
+          <w:lang w:val="en-US"/>
+        </w:rPr>
+      </w:pPr>
+      <w:r>
+        <w:rPr>
+          <w:b/>
+          <w:lang w:val="en-US"/>
+        </w:rPr>
+        <w:lastRenderedPageBreak/>
+        <w:t>If document is approved</w:t>
+      </w:r>
+      <w:r>
+        <w:rPr>
+          <w:b/>
+          <w:lang w:val="en-US"/>
+        </w:rPr>
+        <w:t xml:space="preserve">, </w:t>
+      </w:r>
+      <w:r>
+        <w:rPr>
+          <w:lang w:val="en-US"/>
+        </w:rPr>
+        <w:t>the owner must:</w:t>
       </w:r>
     </w:p>
     <w:p>
@@ -3762,7 +4152,59 @@
         <w:rPr>
           <w:lang w:val="en-US"/>
         </w:rPr>
-        <w:t>Update Measures</w:t>
+        <w:t>Update the Revision History table changing the document Version to 1</w:t>
+      </w:r>
+      <w:r>
+        <w:rPr>
+          <w:lang w:val="en-US"/>
+        </w:rPr>
+        <w:t>.0</w:t>
+      </w:r>
+      <w:r>
+        <w:rPr>
+          <w:lang w:val="en-US"/>
+        </w:rPr>
+        <w:t xml:space="preserve"> and the Sate to </w:t>
+      </w:r>
+      <w:proofErr w:type="spellStart"/>
+      <w:r>
+        <w:rPr>
+          <w:lang w:val="en-US"/>
+        </w:rPr>
+        <w:t>Baselined</w:t>
+      </w:r>
+      <w:proofErr w:type="spellEnd"/>
+      <w:r>
+        <w:rPr>
+          <w:lang w:val="en-US"/>
+        </w:rPr>
+        <w:t xml:space="preserve"> and also </w:t>
+      </w:r>
+      <w:r>
+        <w:rPr>
+          <w:lang w:val="en-US"/>
+        </w:rPr>
+        <w:t xml:space="preserve">adding </w:t>
+      </w:r>
+      <w:r>
+        <w:rPr>
+          <w:lang w:val="en-US"/>
+        </w:rPr>
+        <w:t xml:space="preserve">a </w:t>
+      </w:r>
+      <w:proofErr w:type="spellStart"/>
+      <w:r>
+        <w:rPr>
+          <w:lang w:val="en-US"/>
+        </w:rPr>
+        <w:t>baselined</w:t>
+      </w:r>
+      <w:proofErr w:type="spellEnd"/>
+      <w:r>
+        <w:rPr>
+          <w:lang w:val="en-US"/>
+        </w:rPr>
+        <w:t xml:space="preserve"> comment. </w:t>
       </w:r>
     </w:p>
     <w:p>
@@ -3780,6 +4222,68 @@
         <w:rPr>
           <w:lang w:val="en-US"/>
         </w:rPr>
+        <w:t xml:space="preserve">Update the document proprieties changing the State to </w:t>
+      </w:r>
+      <w:proofErr w:type="spellStart"/>
+      <w:r>
+        <w:rPr>
+          <w:lang w:val="en-US"/>
+        </w:rPr>
+        <w:t>Baselined</w:t>
+      </w:r>
+      <w:proofErr w:type="spellEnd"/>
+    </w:p>
+    <w:p>
+      <w:pPr>
+        <w:pStyle w:val="PargrafodaLista"/>
+        <w:numPr>
+          <w:ilvl w:val="1"/>
+          <w:numId w:val="6"/>
+        </w:numPr>
+        <w:rPr>
+          <w:lang w:val="en-US"/>
+        </w:rPr>
+      </w:pPr>
+      <w:r>
+        <w:rPr>
+          <w:lang w:val="en-US"/>
+        </w:rPr>
+        <w:t xml:space="preserve">Update the headings to V1.0 </w:t>
+      </w:r>
+    </w:p>
+    <w:p>
+      <w:pPr>
+        <w:pStyle w:val="PargrafodaLista"/>
+        <w:numPr>
+          <w:ilvl w:val="1"/>
+          <w:numId w:val="6"/>
+        </w:numPr>
+        <w:rPr>
+          <w:lang w:val="en-US"/>
+        </w:rPr>
+      </w:pPr>
+      <w:r>
+        <w:rPr>
+          <w:lang w:val="en-US"/>
+        </w:rPr>
+        <w:t>Update Measures</w:t>
+      </w:r>
+    </w:p>
+    <w:p>
+      <w:pPr>
+        <w:pStyle w:val="PargrafodaLista"/>
+        <w:numPr>
+          <w:ilvl w:val="1"/>
+          <w:numId w:val="6"/>
+        </w:numPr>
+        <w:rPr>
+          <w:lang w:val="en-US"/>
+        </w:rPr>
+      </w:pPr>
+      <w:r>
+        <w:rPr>
+          <w:lang w:val="en-US"/>
+        </w:rPr>
         <w:t xml:space="preserve">Commits the </w:t>
       </w:r>
       <w:proofErr w:type="spellStart"/>
@@ -3799,7 +4303,7 @@
     </w:p>
     <w:p>
       <w:pPr>
-        <w:pStyle w:val="Ttulo1"/>
+        <w:pStyle w:val="Cabealho1"/>
         <w:numPr>
           <w:ilvl w:val="1"/>
           <w:numId w:val="3"/>
@@ -3962,21 +4466,7 @@
         <w:rPr>
           <w:lang w:val="en-US"/>
         </w:rPr>
-        <w:t xml:space="preserve">Get the approval of, at least, two people. The method used to get the approval can be by speaking with the approvers or using the </w:t>
-      </w:r>
-      <w:proofErr w:type="spellStart"/>
-      <w:r>
-        <w:rPr>
-          <w:lang w:val="en-US"/>
-        </w:rPr>
-        <w:t>Facebook</w:t>
-      </w:r>
-      <w:proofErr w:type="spellEnd"/>
-      <w:r>
-        <w:rPr>
-          <w:lang w:val="en-US"/>
-        </w:rPr>
-        <w:t xml:space="preserve"> group  </w:t>
+        <w:t xml:space="preserve">Get the approval of, at least, two people. The method used to get the approval can be by speaking with the approvers or using the Facebook group  </w:t>
       </w:r>
     </w:p>
     <w:p>
@@ -4127,6 +4617,16 @@
     <w:p>
       <w:pPr>
         <w:pStyle w:val="PargrafodaLista"/>
+        <w:ind w:left="2508"/>
+        <w:rPr>
+          <w:b/>
+          <w:lang w:val="en-US"/>
+        </w:rPr>
+      </w:pPr>
+    </w:p>
+    <w:p>
+      <w:pPr>
+        <w:pStyle w:val="PargrafodaLista"/>
         <w:numPr>
           <w:ilvl w:val="0"/>
           <w:numId w:val="7"/>
@@ -4159,7 +4659,6 @@
         <w:rPr>
           <w:lang w:val="en-US"/>
         </w:rPr>
-        <w:lastRenderedPageBreak/>
         <w:t>The</w:t>
       </w:r>
       <w:r>
@@ -4208,6 +4707,15 @@
     <w:p>
       <w:pPr>
         <w:pStyle w:val="PargrafodaLista"/>
+        <w:ind w:left="1788"/>
+        <w:rPr>
+          <w:lang w:val="en-US"/>
+        </w:rPr>
+      </w:pPr>
+    </w:p>
+    <w:p>
+      <w:pPr>
+        <w:pStyle w:val="PargrafodaLista"/>
         <w:numPr>
           <w:ilvl w:val="0"/>
           <w:numId w:val="7"/>
@@ -4222,7 +4730,7 @@
           <w:b/>
           <w:lang w:val="en-US"/>
         </w:rPr>
-        <w:t xml:space="preserve">Edit, </w:t>
+        <w:t>Edit</w:t>
       </w:r>
     </w:p>
     <w:p>
@@ -4339,6 +4847,7 @@
         <w:rPr>
           <w:lang w:val="en-US"/>
         </w:rPr>
+        <w:lastRenderedPageBreak/>
         <w:t>Each collaborator commit</w:t>
       </w:r>
       <w:r>
@@ -4353,6 +4862,15 @@
         </w:rPr>
         <w:t xml:space="preserve"> the changes that he made</w:t>
       </w:r>
+    </w:p>
+    <w:p>
+      <w:pPr>
+        <w:pStyle w:val="PargrafodaLista"/>
+        <w:ind w:left="1788"/>
+        <w:rPr>
+          <w:lang w:val="en-US"/>
+        </w:rPr>
+      </w:pPr>
     </w:p>
     <w:p>
       <w:pPr>
@@ -4371,7 +4889,7 @@
           <w:b/>
           <w:lang w:val="en-US"/>
         </w:rPr>
-        <w:t>Approve</w:t>
+        <w:t>If document is edited</w:t>
       </w:r>
     </w:p>
     <w:p>
@@ -4382,14 +4900,164 @@
           <w:numId w:val="7"/>
         </w:numPr>
         <w:rPr>
-          <w:lang w:val="en-US"/>
-        </w:rPr>
-      </w:pPr>
-      <w:r>
-        <w:rPr>
-          <w:lang w:val="en-US"/>
-        </w:rPr>
-        <w:t xml:space="preserve">For the document to be approved it must be approved by, at least, two people. </w:t>
+          <w:b/>
+          <w:lang w:val="en-US"/>
+        </w:rPr>
+      </w:pPr>
+      <w:r>
+        <w:rPr>
+          <w:lang w:val="en-US"/>
+        </w:rPr>
+        <w:t>Update the Revision History table changing the state to “Ready to Revision” with respective comment.</w:t>
+      </w:r>
+    </w:p>
+    <w:p>
+      <w:pPr>
+        <w:pStyle w:val="PargrafodaLista"/>
+        <w:numPr>
+          <w:ilvl w:val="1"/>
+          <w:numId w:val="7"/>
+        </w:numPr>
+        <w:rPr>
+          <w:b/>
+          <w:lang w:val="en-US"/>
+        </w:rPr>
+      </w:pPr>
+      <w:r>
+        <w:rPr>
+          <w:lang w:val="en-US"/>
+        </w:rPr>
+        <w:t>Update the document properties changing the State to “Ready to Revision”.</w:t>
+      </w:r>
+    </w:p>
+    <w:p>
+      <w:pPr>
+        <w:pStyle w:val="PargrafodaLista"/>
+        <w:numPr>
+          <w:ilvl w:val="1"/>
+          <w:numId w:val="7"/>
+        </w:numPr>
+        <w:rPr>
+          <w:b/>
+          <w:lang w:val="en-US"/>
+        </w:rPr>
+      </w:pPr>
+      <w:r>
+        <w:rPr>
+          <w:lang w:val="en-US"/>
+        </w:rPr>
+        <w:t>Update the headings to V</w:t>
+      </w:r>
+      <w:r>
+        <w:rPr>
+          <w:lang w:val="en-US"/>
+        </w:rPr>
+        <w:t>X</w:t>
+      </w:r>
+      <w:r>
+        <w:rPr>
+          <w:lang w:val="en-US"/>
+        </w:rPr>
+        <w:t>.X</w:t>
+      </w:r>
+      <w:r>
+        <w:rPr>
+          <w:lang w:val="en-US"/>
+        </w:rPr>
+        <w:t>+1.</w:t>
+      </w:r>
+    </w:p>
+    <w:p>
+      <w:pPr>
+        <w:pStyle w:val="PargrafodaLista"/>
+        <w:numPr>
+          <w:ilvl w:val="1"/>
+          <w:numId w:val="7"/>
+        </w:numPr>
+        <w:rPr>
+          <w:b/>
+          <w:lang w:val="en-US"/>
+        </w:rPr>
+      </w:pPr>
+      <w:r>
+        <w:rPr>
+          <w:lang w:val="en-US"/>
+        </w:rPr>
+        <w:t>Commits the current state comment to the SVN folder.</w:t>
+      </w:r>
+    </w:p>
+    <w:p>
+      <w:pPr>
+        <w:pStyle w:val="PargrafodaLista"/>
+        <w:numPr>
+          <w:ilvl w:val="1"/>
+          <w:numId w:val="7"/>
+        </w:numPr>
+        <w:rPr>
+          <w:b/>
+          <w:lang w:val="en-US"/>
+        </w:rPr>
+      </w:pPr>
+      <w:r>
+        <w:rPr>
+          <w:lang w:val="en-US"/>
+        </w:rPr>
+        <w:t>Update Measures</w:t>
+      </w:r>
+      <w:r>
+        <w:rPr>
+          <w:lang w:val="en-US"/>
+        </w:rPr>
+        <w:t>.</w:t>
+      </w:r>
+    </w:p>
+    <w:p>
+      <w:pPr>
+        <w:pStyle w:val="PargrafodaLista"/>
+        <w:ind w:left="1800"/>
+        <w:rPr>
+          <w:b/>
+          <w:lang w:val="en-US"/>
+        </w:rPr>
+      </w:pPr>
+    </w:p>
+    <w:p>
+      <w:pPr>
+        <w:pStyle w:val="PargrafodaLista"/>
+        <w:numPr>
+          <w:ilvl w:val="0"/>
+          <w:numId w:val="7"/>
+        </w:numPr>
+        <w:rPr>
+          <w:b/>
+          <w:lang w:val="en-US"/>
+        </w:rPr>
+      </w:pPr>
+      <w:r>
+        <w:rPr>
+          <w:b/>
+          <w:lang w:val="en-US"/>
+        </w:rPr>
+        <w:t>Revision</w:t>
+      </w:r>
+    </w:p>
+    <w:p>
+      <w:pPr>
+        <w:pStyle w:val="PargrafodaLista"/>
+        <w:numPr>
+          <w:ilvl w:val="1"/>
+          <w:numId w:val="7"/>
+        </w:numPr>
+        <w:rPr>
+          <w:b/>
+          <w:lang w:val="en-US"/>
+        </w:rPr>
+      </w:pPr>
+      <w:r>
+        <w:rPr>
+          <w:lang w:val="en-US"/>
+        </w:rPr>
+        <w:t>For the document to be reviewed it must be reviewed by a person.</w:t>
       </w:r>
     </w:p>
     <w:p>
@@ -4400,14 +5068,15 @@
           <w:numId w:val="7"/>
         </w:numPr>
         <w:rPr>
-          <w:lang w:val="en-US"/>
-        </w:rPr>
-      </w:pPr>
-      <w:r>
-        <w:rPr>
-          <w:lang w:val="en-US"/>
-        </w:rPr>
-        <w:t>In order to choose the approver take into to account the following hierarchy choosing the first two valid approvers</w:t>
+          <w:b/>
+          <w:lang w:val="en-US"/>
+        </w:rPr>
+      </w:pPr>
+      <w:r>
+        <w:rPr>
+          <w:lang w:val="en-US"/>
+        </w:rPr>
+        <w:t>In order to choose the reviser take into account the following hierarchy choosing the first valid person</w:t>
       </w:r>
     </w:p>
     <w:p>
@@ -4425,7 +5094,7 @@
         <w:rPr>
           <w:lang w:val="en-US"/>
         </w:rPr>
-        <w:t>Document Owner</w:t>
+        <w:t>Librarian Manager</w:t>
       </w:r>
     </w:p>
     <w:p>
@@ -4443,7 +5112,7 @@
         <w:rPr>
           <w:lang w:val="en-US"/>
         </w:rPr>
-        <w:t>Librarian Manager</w:t>
+        <w:t>Quality Manager</w:t>
       </w:r>
     </w:p>
     <w:p>
@@ -4461,7 +5130,7 @@
         <w:rPr>
           <w:lang w:val="en-US"/>
         </w:rPr>
-        <w:t>Quality Manager</w:t>
+        <w:t>Project Manager</w:t>
       </w:r>
     </w:p>
     <w:p>
@@ -4479,7 +5148,7 @@
         <w:rPr>
           <w:lang w:val="en-US"/>
         </w:rPr>
-        <w:t>Project Manager</w:t>
+        <w:t>Technical Manager</w:t>
       </w:r>
     </w:p>
     <w:p>
@@ -4497,7 +5166,180 @@
         <w:rPr>
           <w:lang w:val="en-US"/>
         </w:rPr>
-        <w:t>Technical Manager</w:t>
+        <w:t>Other</w:t>
+      </w:r>
+    </w:p>
+    <w:p>
+      <w:pPr>
+        <w:pStyle w:val="PargrafodaLista"/>
+        <w:numPr>
+          <w:ilvl w:val="2"/>
+          <w:numId w:val="7"/>
+        </w:numPr>
+        <w:rPr>
+          <w:b/>
+          <w:lang w:val="en-US"/>
+        </w:rPr>
+      </w:pPr>
+      <w:r>
+        <w:rPr>
+          <w:lang w:val="en-US"/>
+        </w:rPr>
+        <w:t xml:space="preserve">In order for a reviser to be valid he </w:t>
+      </w:r>
+      <w:r>
+        <w:rPr>
+          <w:lang w:val="en-US"/>
+        </w:rPr>
+        <w:t xml:space="preserve">can´t be </w:t>
+      </w:r>
+      <w:r>
+        <w:rPr>
+          <w:lang w:val="en-US"/>
+        </w:rPr>
+        <w:t>the team member that originated the document update</w:t>
+      </w:r>
+      <w:r>
+        <w:rPr>
+          <w:lang w:val="en-US"/>
+        </w:rPr>
+        <w:t>.</w:t>
+      </w:r>
+    </w:p>
+    <w:p>
+      <w:pPr>
+        <w:pStyle w:val="PargrafodaLista"/>
+        <w:numPr>
+          <w:ilvl w:val="1"/>
+          <w:numId w:val="7"/>
+        </w:numPr>
+        <w:rPr>
+          <w:lang w:val="en-US"/>
+        </w:rPr>
+      </w:pPr>
+      <w:r>
+        <w:rPr>
+          <w:lang w:val="en-US"/>
+        </w:rPr>
+        <w:t>Each reviser must add a comment to the Revision History table.</w:t>
+      </w:r>
+    </w:p>
+    <w:p>
+      <w:pPr>
+        <w:pStyle w:val="PargrafodaLista"/>
+        <w:ind w:left="1800"/>
+        <w:rPr>
+          <w:lang w:val="en-US"/>
+        </w:rPr>
+      </w:pPr>
+    </w:p>
+    <w:p>
+      <w:pPr>
+        <w:pStyle w:val="PargrafodaLista"/>
+        <w:numPr>
+          <w:ilvl w:val="0"/>
+          <w:numId w:val="7"/>
+        </w:numPr>
+        <w:rPr>
+          <w:b/>
+          <w:lang w:val="en-US"/>
+        </w:rPr>
+      </w:pPr>
+      <w:r>
+        <w:rPr>
+          <w:b/>
+          <w:lang w:val="en-US"/>
+        </w:rPr>
+        <w:t xml:space="preserve">If document is reviewed, </w:t>
+      </w:r>
+      <w:r>
+        <w:rPr>
+          <w:lang w:val="en-US"/>
+        </w:rPr>
+        <w:t>the reviser must:</w:t>
+      </w:r>
+    </w:p>
+    <w:p>
+      <w:pPr>
+        <w:pStyle w:val="PargrafodaLista"/>
+        <w:numPr>
+          <w:ilvl w:val="1"/>
+          <w:numId w:val="7"/>
+        </w:numPr>
+        <w:rPr>
+          <w:lang w:val="en-US"/>
+        </w:rPr>
+      </w:pPr>
+      <w:r>
+        <w:rPr>
+          <w:lang w:val="en-US"/>
+        </w:rPr>
+        <w:t>Notify the team for document approval. The method used to get the approval can be by speaking with the approvers or using the Facebook group.</w:t>
+      </w:r>
+    </w:p>
+    <w:p>
+      <w:pPr>
+        <w:pStyle w:val="PargrafodaLista"/>
+        <w:ind w:left="1788"/>
+        <w:rPr>
+          <w:lang w:val="en-US"/>
+        </w:rPr>
+      </w:pPr>
+    </w:p>
+    <w:p>
+      <w:pPr>
+        <w:pStyle w:val="PargrafodaLista"/>
+        <w:numPr>
+          <w:ilvl w:val="0"/>
+          <w:numId w:val="7"/>
+        </w:numPr>
+        <w:rPr>
+          <w:b/>
+          <w:lang w:val="en-US"/>
+        </w:rPr>
+      </w:pPr>
+      <w:r>
+        <w:rPr>
+          <w:b/>
+          <w:lang w:val="en-US"/>
+        </w:rPr>
+        <w:t>Approve</w:t>
+      </w:r>
+    </w:p>
+    <w:p>
+      <w:pPr>
+        <w:pStyle w:val="PargrafodaLista"/>
+        <w:numPr>
+          <w:ilvl w:val="1"/>
+          <w:numId w:val="7"/>
+        </w:numPr>
+        <w:rPr>
+          <w:lang w:val="en-US"/>
+        </w:rPr>
+      </w:pPr>
+      <w:r>
+        <w:rPr>
+          <w:lang w:val="en-US"/>
+        </w:rPr>
+        <w:t xml:space="preserve">For the document to be approved it must be approved by, at least, two people. </w:t>
+      </w:r>
+    </w:p>
+    <w:p>
+      <w:pPr>
+        <w:pStyle w:val="PargrafodaLista"/>
+        <w:numPr>
+          <w:ilvl w:val="2"/>
+          <w:numId w:val="7"/>
+        </w:numPr>
+        <w:rPr>
+          <w:lang w:val="en-US"/>
+        </w:rPr>
+      </w:pPr>
+      <w:r>
+        <w:rPr>
+          <w:lang w:val="en-US"/>
+        </w:rPr>
+        <w:t>In order to choose the approver take into to account the following hierarchy choosing the first two valid approvers</w:t>
       </w:r>
     </w:p>
     <w:p>
@@ -4515,6 +5357,96 @@
         <w:rPr>
           <w:lang w:val="en-US"/>
         </w:rPr>
+        <w:t>Document Owner</w:t>
+      </w:r>
+    </w:p>
+    <w:p>
+      <w:pPr>
+        <w:pStyle w:val="PargrafodaLista"/>
+        <w:numPr>
+          <w:ilvl w:val="3"/>
+          <w:numId w:val="7"/>
+        </w:numPr>
+        <w:rPr>
+          <w:lang w:val="en-US"/>
+        </w:rPr>
+      </w:pPr>
+      <w:r>
+        <w:rPr>
+          <w:lang w:val="en-US"/>
+        </w:rPr>
+        <w:t>Librarian Manager</w:t>
+      </w:r>
+    </w:p>
+    <w:p>
+      <w:pPr>
+        <w:pStyle w:val="PargrafodaLista"/>
+        <w:numPr>
+          <w:ilvl w:val="3"/>
+          <w:numId w:val="7"/>
+        </w:numPr>
+        <w:rPr>
+          <w:lang w:val="en-US"/>
+        </w:rPr>
+      </w:pPr>
+      <w:r>
+        <w:rPr>
+          <w:lang w:val="en-US"/>
+        </w:rPr>
+        <w:t>Quality Manager</w:t>
+      </w:r>
+    </w:p>
+    <w:p>
+      <w:pPr>
+        <w:pStyle w:val="PargrafodaLista"/>
+        <w:numPr>
+          <w:ilvl w:val="3"/>
+          <w:numId w:val="7"/>
+        </w:numPr>
+        <w:rPr>
+          <w:lang w:val="en-US"/>
+        </w:rPr>
+      </w:pPr>
+      <w:r>
+        <w:rPr>
+          <w:lang w:val="en-US"/>
+        </w:rPr>
+        <w:t>Project Manager</w:t>
+      </w:r>
+    </w:p>
+    <w:p>
+      <w:pPr>
+        <w:pStyle w:val="PargrafodaLista"/>
+        <w:numPr>
+          <w:ilvl w:val="3"/>
+          <w:numId w:val="7"/>
+        </w:numPr>
+        <w:rPr>
+          <w:lang w:val="en-US"/>
+        </w:rPr>
+      </w:pPr>
+      <w:r>
+        <w:rPr>
+          <w:lang w:val="en-US"/>
+        </w:rPr>
+        <w:t>Technical Manager</w:t>
+      </w:r>
+    </w:p>
+    <w:p>
+      <w:pPr>
+        <w:pStyle w:val="PargrafodaLista"/>
+        <w:numPr>
+          <w:ilvl w:val="3"/>
+          <w:numId w:val="7"/>
+        </w:numPr>
+        <w:rPr>
+          <w:lang w:val="en-US"/>
+        </w:rPr>
+      </w:pPr>
+      <w:r>
+        <w:rPr>
+          <w:lang w:val="en-US"/>
+        </w:rPr>
         <w:t>Other</w:t>
       </w:r>
     </w:p>
@@ -4540,7 +5472,19 @@
         <w:rPr>
           <w:lang w:val="en-US"/>
         </w:rPr>
-        <w:t>can´t be the team member that originated the document update</w:t>
+        <w:t xml:space="preserve">can´t be the </w:t>
+      </w:r>
+      <w:r>
+        <w:rPr>
+          <w:lang w:val="en-US"/>
+        </w:rPr>
+        <w:t xml:space="preserve">reviser or </w:t>
+      </w:r>
+      <w:r>
+        <w:rPr>
+          <w:lang w:val="en-US"/>
+        </w:rPr>
+        <w:t>team member that originated the document update</w:t>
       </w:r>
     </w:p>
     <w:p>
@@ -4564,6 +5508,15 @@
     <w:p>
       <w:pPr>
         <w:pStyle w:val="PargrafodaLista"/>
+        <w:ind w:left="1788"/>
+        <w:rPr>
+          <w:lang w:val="en-US"/>
+        </w:rPr>
+      </w:pPr>
+    </w:p>
+    <w:p>
+      <w:pPr>
+        <w:pStyle w:val="PargrafodaLista"/>
         <w:numPr>
           <w:ilvl w:val="0"/>
           <w:numId w:val="7"/>
@@ -4609,6 +5562,7 @@
         <w:rPr>
           <w:lang w:val="en-US"/>
         </w:rPr>
+        <w:lastRenderedPageBreak/>
         <w:t xml:space="preserve">Update the Revision History table changing the document Version to </w:t>
       </w:r>
       <w:r>
@@ -4771,6 +5725,15 @@
     <w:p>
       <w:pPr>
         <w:pStyle w:val="PargrafodaLista"/>
+        <w:ind w:left="1788"/>
+        <w:rPr>
+          <w:lang w:val="en-US"/>
+        </w:rPr>
+      </w:pPr>
+    </w:p>
+    <w:p>
+      <w:pPr>
+        <w:pStyle w:val="PargrafodaLista"/>
         <w:numPr>
           <w:ilvl w:val="0"/>
           <w:numId w:val="7"/>
@@ -4894,7 +5857,7 @@
     </w:p>
     <w:p>
       <w:pPr>
-        <w:pStyle w:val="Ttulo1"/>
+        <w:pStyle w:val="Cabealho1"/>
         <w:numPr>
           <w:ilvl w:val="0"/>
           <w:numId w:val="3"/>
@@ -4908,7 +5871,6 @@
         <w:rPr>
           <w:lang w:val="en-US"/>
         </w:rPr>
-        <w:lastRenderedPageBreak/>
         <w:t>Tools</w:t>
       </w:r>
       <w:bookmarkEnd w:id="9"/>
@@ -4925,10 +5887,29 @@
         </w:rPr>
         <w:t>The documents will be created using Microsoft Office and saved in the Docs file in the team SVN repository.</w:t>
       </w:r>
-    </w:p>
-    <w:p>
-      <w:pPr>
-        <w:pStyle w:val="Ttulo1"/>
+      <w:r>
+        <w:rPr>
+          <w:lang w:val="en-US"/>
+        </w:rPr>
+        <w:t xml:space="preserve"> </w:t>
+      </w:r>
+    </w:p>
+    <w:p>
+      <w:pPr>
+        <w:rPr>
+          <w:lang w:val="en-US"/>
+        </w:rPr>
+      </w:pPr>
+      <w:r>
+        <w:rPr>
+          <w:lang w:val="en-US"/>
+        </w:rPr>
+        <w:t>The Facebook also will be used for logging comments.</w:t>
+      </w:r>
+    </w:p>
+    <w:p>
+      <w:pPr>
+        <w:pStyle w:val="Cabealho1"/>
         <w:numPr>
           <w:ilvl w:val="0"/>
           <w:numId w:val="3"/>
@@ -4961,7 +5942,7 @@
     </w:p>
     <w:p>
       <w:pPr>
-        <w:pStyle w:val="Ttulo1"/>
+        <w:pStyle w:val="Cabealho1"/>
         <w:numPr>
           <w:ilvl w:val="0"/>
           <w:numId w:val="3"/>
@@ -5098,9 +6079,37 @@
           <w:lang w:val="en-US"/>
         </w:rPr>
       </w:pPr>
+      <w:r>
+        <w:rPr>
+          <w:lang w:val="en-US"/>
+        </w:rPr>
+        <w:t>These measures are identified in “Documen</w:t>
+      </w:r>
+      <w:bookmarkStart w:id="12" w:name="_GoBack"/>
+      <w:bookmarkEnd w:id="12"/>
+      <w:r>
+        <w:rPr>
+          <w:lang w:val="en-US"/>
+        </w:rPr>
+        <w:t xml:space="preserve">ts </w:t>
+      </w:r>
+      <w:proofErr w:type="spellStart"/>
+      <w:r>
+        <w:rPr>
+          <w:lang w:val="en-US"/>
+        </w:rPr>
+        <w:t>Mesuares</w:t>
+      </w:r>
+      <w:proofErr w:type="spellEnd"/>
+      <w:r>
+        <w:rPr>
+          <w:lang w:val="en-US"/>
+        </w:rPr>
+        <w:t>” in SVN folder.</w:t>
+      </w:r>
     </w:p>
     <w:sectPr>
-      <w:footerReference w:type="first" r:id="rId14"/>
+      <w:footerReference w:type="first" r:id="rId15"/>
       <w:pgSz w:w="11906" w:h="16838"/>
       <w:pgMar w:top="1417" w:right="1701" w:bottom="1417" w:left="1701" w:header="708" w:footer="708" w:gutter="0"/>
       <w:pgNumType w:start="1"/>
@@ -5113,7 +6122,7 @@
 </file>
 
 <file path=word/endnotes.xml><?xml version="1.0" encoding="utf-8"?>
-<w:endnotes xmlns:ve="http://schemas.openxmlformats.org/markup-compatibility/2006" xmlns:o="urn:schemas-microsoft-com:office:office" xmlns:r="http://schemas.openxmlformats.org/officeDocument/2006/relationships" xmlns:m="http://schemas.openxmlformats.org/officeDocument/2006/math" xmlns:v="urn:schemas-microsoft-com:vml" xmlns:wp="http://schemas.openxmlformats.org/drawingml/2006/wordprocessingDrawing" xmlns:w10="urn:schemas-microsoft-com:office:word" xmlns:w="http://schemas.openxmlformats.org/wordprocessingml/2006/main" xmlns:wne="http://schemas.microsoft.com/office/word/2006/wordml">
+<w:endnotes xmlns:wpc="http://schemas.microsoft.com/office/word/2010/wordprocessingCanvas" xmlns:mc="http://schemas.openxmlformats.org/markup-compatibility/2006" xmlns:o="urn:schemas-microsoft-com:office:office" xmlns:r="http://schemas.openxmlformats.org/officeDocument/2006/relationships" xmlns:m="http://schemas.openxmlformats.org/officeDocument/2006/math" xmlns:v="urn:schemas-microsoft-com:vml" xmlns:wp14="http://schemas.microsoft.com/office/word/2010/wordprocessingDrawing" xmlns:wp="http://schemas.openxmlformats.org/drawingml/2006/wordprocessingDrawing" xmlns:w10="urn:schemas-microsoft-com:office:word" xmlns:w="http://schemas.openxmlformats.org/wordprocessingml/2006/main" xmlns:w14="http://schemas.microsoft.com/office/word/2010/wordml" xmlns:wpg="http://schemas.microsoft.com/office/word/2010/wordprocessingGroup" xmlns:wpi="http://schemas.microsoft.com/office/word/2010/wordprocessingInk" xmlns:wne="http://schemas.microsoft.com/office/word/2006/wordml" xmlns:wps="http://schemas.microsoft.com/office/word/2010/wordprocessingShape" mc:Ignorable="w14 wp14">
   <w:endnote w:type="separator" w:id="-1">
     <w:p>
       <w:pPr>
@@ -5138,7 +6147,7 @@
 </file>
 
 <file path=word/footer1.xml><?xml version="1.0" encoding="utf-8"?>
-<w:ftr xmlns:ve="http://schemas.openxmlformats.org/markup-compatibility/2006" xmlns:o="urn:schemas-microsoft-com:office:office" xmlns:r="http://schemas.openxmlformats.org/officeDocument/2006/relationships" xmlns:m="http://schemas.openxmlformats.org/officeDocument/2006/math" xmlns:v="urn:schemas-microsoft-com:vml" xmlns:wp="http://schemas.openxmlformats.org/drawingml/2006/wordprocessingDrawing" xmlns:w10="urn:schemas-microsoft-com:office:word" xmlns:w="http://schemas.openxmlformats.org/wordprocessingml/2006/main" xmlns:wne="http://schemas.microsoft.com/office/word/2006/wordml">
+<w:ftr xmlns:wpc="http://schemas.microsoft.com/office/word/2010/wordprocessingCanvas" xmlns:mc="http://schemas.openxmlformats.org/markup-compatibility/2006" xmlns:o="urn:schemas-microsoft-com:office:office" xmlns:r="http://schemas.openxmlformats.org/officeDocument/2006/relationships" xmlns:m="http://schemas.openxmlformats.org/officeDocument/2006/math" xmlns:v="urn:schemas-microsoft-com:vml" xmlns:wp14="http://schemas.microsoft.com/office/word/2010/wordprocessingDrawing" xmlns:wp="http://schemas.openxmlformats.org/drawingml/2006/wordprocessingDrawing" xmlns:w10="urn:schemas-microsoft-com:office:word" xmlns:w="http://schemas.openxmlformats.org/wordprocessingml/2006/main" xmlns:w14="http://schemas.microsoft.com/office/word/2010/wordml" xmlns:wpg="http://schemas.microsoft.com/office/word/2010/wordprocessingGroup" xmlns:wpi="http://schemas.microsoft.com/office/word/2010/wordprocessingInk" xmlns:wne="http://schemas.microsoft.com/office/word/2006/wordml" xmlns:wps="http://schemas.microsoft.com/office/word/2010/wordprocessingShape" mc:Ignorable="w14 wp14">
   <w:p>
     <w:pPr>
       <w:pStyle w:val="Rodap"/>
@@ -5161,6 +6170,7 @@
         <w:dataBinding w:prefixMappings="xmlns:ns0='http://purl.org/dc/elements/1.1/' xmlns:ns1='http://schemas.openxmlformats.org/package/2006/metadata/core-properties' " w:xpath="/ns1:coreProperties[1]/ns0:title[1]" w:storeItemID="{6C3C8BC8-F283-45AE-878A-BAB7291924A1}"/>
         <w:text/>
       </w:sdtPr>
+      <w:sdtEndPr/>
       <w:sdtContent>
         <w:proofErr w:type="spellStart"/>
         <w:r>
@@ -5188,7 +6198,7 @@
 </file>
 
 <file path=word/footer2.xml><?xml version="1.0" encoding="utf-8"?>
-<w:ftr xmlns:ve="http://schemas.openxmlformats.org/markup-compatibility/2006" xmlns:o="urn:schemas-microsoft-com:office:office" xmlns:r="http://schemas.openxmlformats.org/officeDocument/2006/relationships" xmlns:m="http://schemas.openxmlformats.org/officeDocument/2006/math" xmlns:v="urn:schemas-microsoft-com:vml" xmlns:wp="http://schemas.openxmlformats.org/drawingml/2006/wordprocessingDrawing" xmlns:w10="urn:schemas-microsoft-com:office:word" xmlns:w="http://schemas.openxmlformats.org/wordprocessingml/2006/main" xmlns:wne="http://schemas.microsoft.com/office/word/2006/wordml">
+<w:ftr xmlns:wpc="http://schemas.microsoft.com/office/word/2010/wordprocessingCanvas" xmlns:mc="http://schemas.openxmlformats.org/markup-compatibility/2006" xmlns:o="urn:schemas-microsoft-com:office:office" xmlns:r="http://schemas.openxmlformats.org/officeDocument/2006/relationships" xmlns:m="http://schemas.openxmlformats.org/officeDocument/2006/math" xmlns:v="urn:schemas-microsoft-com:vml" xmlns:wp14="http://schemas.microsoft.com/office/word/2010/wordprocessingDrawing" xmlns:wp="http://schemas.openxmlformats.org/drawingml/2006/wordprocessingDrawing" xmlns:w10="urn:schemas-microsoft-com:office:word" xmlns:w="http://schemas.openxmlformats.org/wordprocessingml/2006/main" xmlns:w14="http://schemas.microsoft.com/office/word/2010/wordml" xmlns:wpg="http://schemas.microsoft.com/office/word/2010/wordprocessingGroup" xmlns:wpi="http://schemas.microsoft.com/office/word/2010/wordprocessingInk" xmlns:wne="http://schemas.microsoft.com/office/word/2006/wordml" xmlns:wps="http://schemas.microsoft.com/office/word/2010/wordprocessingShape" mc:Ignorable="w14 wp14">
   <w:p>
     <w:pPr>
       <w:pStyle w:val="Rodap"/>
@@ -5217,6 +6227,7 @@
         <w:dataBinding w:prefixMappings="xmlns:ns0='http://purl.org/dc/elements/1.1/' xmlns:ns1='http://schemas.openxmlformats.org/package/2006/metadata/core-properties' " w:xpath="/ns1:coreProperties[1]/ns0:title[1]" w:storeItemID="{6C3C8BC8-F283-45AE-878A-BAB7291924A1}"/>
         <w:text/>
       </w:sdtPr>
+      <w:sdtEndPr/>
       <w:sdtContent>
         <w:proofErr w:type="spellStart"/>
         <w:r>
@@ -5241,7 +6252,7 @@
 </file>
 
 <file path=word/footer3.xml><?xml version="1.0" encoding="utf-8"?>
-<w:ftr xmlns:ve="http://schemas.openxmlformats.org/markup-compatibility/2006" xmlns:o="urn:schemas-microsoft-com:office:office" xmlns:r="http://schemas.openxmlformats.org/officeDocument/2006/relationships" xmlns:m="http://schemas.openxmlformats.org/officeDocument/2006/math" xmlns:v="urn:schemas-microsoft-com:vml" xmlns:wp="http://schemas.openxmlformats.org/drawingml/2006/wordprocessingDrawing" xmlns:w10="urn:schemas-microsoft-com:office:word" xmlns:w="http://schemas.openxmlformats.org/wordprocessingml/2006/main" xmlns:wne="http://schemas.microsoft.com/office/word/2006/wordml">
+<w:ftr xmlns:wpc="http://schemas.microsoft.com/office/word/2010/wordprocessingCanvas" xmlns:mc="http://schemas.openxmlformats.org/markup-compatibility/2006" xmlns:o="urn:schemas-microsoft-com:office:office" xmlns:r="http://schemas.openxmlformats.org/officeDocument/2006/relationships" xmlns:m="http://schemas.openxmlformats.org/officeDocument/2006/math" xmlns:v="urn:schemas-microsoft-com:vml" xmlns:wp14="http://schemas.microsoft.com/office/word/2010/wordprocessingDrawing" xmlns:wp="http://schemas.openxmlformats.org/drawingml/2006/wordprocessingDrawing" xmlns:w10="urn:schemas-microsoft-com:office:word" xmlns:w="http://schemas.openxmlformats.org/wordprocessingml/2006/main" xmlns:w14="http://schemas.microsoft.com/office/word/2010/wordml" xmlns:wpg="http://schemas.microsoft.com/office/word/2010/wordprocessingGroup" xmlns:wpi="http://schemas.microsoft.com/office/word/2010/wordprocessingInk" xmlns:wne="http://schemas.microsoft.com/office/word/2006/wordml" xmlns:wps="http://schemas.microsoft.com/office/word/2010/wordprocessingShape" mc:Ignorable="w14 wp14">
   <w:p>
     <w:pPr>
       <w:pStyle w:val="Rodap"/>
@@ -5261,6 +6272,7 @@
         <w:dataBinding w:prefixMappings="xmlns:ns0='http://purl.org/dc/elements/1.1/' xmlns:ns1='http://schemas.openxmlformats.org/package/2006/metadata/core-properties' " w:xpath="/ns1:coreProperties[1]/ns0:title[1]" w:storeItemID="{6C3C8BC8-F283-45AE-878A-BAB7291924A1}"/>
         <w:text/>
       </w:sdtPr>
+      <w:sdtEndPr/>
       <w:sdtContent>
         <w:proofErr w:type="spellStart"/>
         <w:r>
@@ -5283,20 +6295,33 @@
     <w:r>
       <w:tab/>
     </w:r>
-    <w:fldSimple w:instr=" PAGE   \* MERGEFORMAT ">
-      <w:r>
-        <w:rPr>
-          <w:noProof/>
-        </w:rPr>
-        <w:t>2</w:t>
-      </w:r>
-    </w:fldSimple>
+    <w:r>
+      <w:fldChar w:fldCharType="begin"/>
+    </w:r>
+    <w:r>
+      <w:instrText xml:space="preserve"> PAGE   \* MERGEFORMAT </w:instrText>
+    </w:r>
+    <w:r>
+      <w:fldChar w:fldCharType="separate"/>
+    </w:r>
+    <w:r>
+      <w:rPr>
+        <w:noProof/>
+      </w:rPr>
+      <w:t>2</w:t>
+    </w:r>
+    <w:r>
+      <w:rPr>
+        <w:noProof/>
+      </w:rPr>
+      <w:fldChar w:fldCharType="end"/>
+    </w:r>
   </w:p>
 </w:ftr>
 </file>
 
 <file path=word/footer4.xml><?xml version="1.0" encoding="utf-8"?>
-<w:ftr xmlns:ve="http://schemas.openxmlformats.org/markup-compatibility/2006" xmlns:o="urn:schemas-microsoft-com:office:office" xmlns:r="http://schemas.openxmlformats.org/officeDocument/2006/relationships" xmlns:m="http://schemas.openxmlformats.org/officeDocument/2006/math" xmlns:v="urn:schemas-microsoft-com:vml" xmlns:wp="http://schemas.openxmlformats.org/drawingml/2006/wordprocessingDrawing" xmlns:w10="urn:schemas-microsoft-com:office:word" xmlns:w="http://schemas.openxmlformats.org/wordprocessingml/2006/main" xmlns:wne="http://schemas.microsoft.com/office/word/2006/wordml">
+<w:ftr xmlns:wpc="http://schemas.microsoft.com/office/word/2010/wordprocessingCanvas" xmlns:mc="http://schemas.openxmlformats.org/markup-compatibility/2006" xmlns:o="urn:schemas-microsoft-com:office:office" xmlns:r="http://schemas.openxmlformats.org/officeDocument/2006/relationships" xmlns:m="http://schemas.openxmlformats.org/officeDocument/2006/math" xmlns:v="urn:schemas-microsoft-com:vml" xmlns:wp14="http://schemas.microsoft.com/office/word/2010/wordprocessingDrawing" xmlns:wp="http://schemas.openxmlformats.org/drawingml/2006/wordprocessingDrawing" xmlns:w10="urn:schemas-microsoft-com:office:word" xmlns:w="http://schemas.openxmlformats.org/wordprocessingml/2006/main" xmlns:w14="http://schemas.microsoft.com/office/word/2010/wordml" xmlns:wpg="http://schemas.microsoft.com/office/word/2010/wordprocessingGroup" xmlns:wpi="http://schemas.microsoft.com/office/word/2010/wordprocessingInk" xmlns:wne="http://schemas.microsoft.com/office/word/2006/wordml" xmlns:wps="http://schemas.microsoft.com/office/word/2010/wordprocessingShape" mc:Ignorable="w14 wp14">
   <w:p>
     <w:pPr>
       <w:pStyle w:val="Rodap"/>
@@ -5325,6 +6350,7 @@
         <w:dataBinding w:prefixMappings="xmlns:ns0='http://purl.org/dc/elements/1.1/' xmlns:ns1='http://schemas.openxmlformats.org/package/2006/metadata/core-properties' " w:xpath="/ns1:coreProperties[1]/ns0:title[1]" w:storeItemID="{6C3C8BC8-F283-45AE-878A-BAB7291924A1}"/>
         <w:text/>
       </w:sdtPr>
+      <w:sdtEndPr/>
       <w:sdtContent>
         <w:proofErr w:type="spellStart"/>
         <w:r>
@@ -5344,20 +6370,33 @@
     <w:r>
       <w:tab/>
     </w:r>
-    <w:fldSimple w:instr=" PAGE   \* MERGEFORMAT ">
-      <w:r>
-        <w:rPr>
-          <w:noProof/>
-        </w:rPr>
-        <w:t>1</w:t>
-      </w:r>
-    </w:fldSimple>
+    <w:r>
+      <w:fldChar w:fldCharType="begin"/>
+    </w:r>
+    <w:r>
+      <w:instrText xml:space="preserve"> PAGE   \* MERGEFORMAT </w:instrText>
+    </w:r>
+    <w:r>
+      <w:fldChar w:fldCharType="separate"/>
+    </w:r>
+    <w:r>
+      <w:rPr>
+        <w:noProof/>
+      </w:rPr>
+      <w:t>1</w:t>
+    </w:r>
+    <w:r>
+      <w:rPr>
+        <w:noProof/>
+      </w:rPr>
+      <w:fldChar w:fldCharType="end"/>
+    </w:r>
   </w:p>
 </w:ftr>
 </file>
 
 <file path=word/footnotes.xml><?xml version="1.0" encoding="utf-8"?>
-<w:footnotes xmlns:ve="http://schemas.openxmlformats.org/markup-compatibility/2006" xmlns:o="urn:schemas-microsoft-com:office:office" xmlns:r="http://schemas.openxmlformats.org/officeDocument/2006/relationships" xmlns:m="http://schemas.openxmlformats.org/officeDocument/2006/math" xmlns:v="urn:schemas-microsoft-com:vml" xmlns:wp="http://schemas.openxmlformats.org/drawingml/2006/wordprocessingDrawing" xmlns:w10="urn:schemas-microsoft-com:office:word" xmlns:w="http://schemas.openxmlformats.org/wordprocessingml/2006/main" xmlns:wne="http://schemas.microsoft.com/office/word/2006/wordml">
+<w:footnotes xmlns:wpc="http://schemas.microsoft.com/office/word/2010/wordprocessingCanvas" xmlns:mc="http://schemas.openxmlformats.org/markup-compatibility/2006" xmlns:o="urn:schemas-microsoft-com:office:office" xmlns:r="http://schemas.openxmlformats.org/officeDocument/2006/relationships" xmlns:m="http://schemas.openxmlformats.org/officeDocument/2006/math" xmlns:v="urn:schemas-microsoft-com:vml" xmlns:wp14="http://schemas.microsoft.com/office/word/2010/wordprocessingDrawing" xmlns:wp="http://schemas.openxmlformats.org/drawingml/2006/wordprocessingDrawing" xmlns:w10="urn:schemas-microsoft-com:office:word" xmlns:w="http://schemas.openxmlformats.org/wordprocessingml/2006/main" xmlns:w14="http://schemas.microsoft.com/office/word/2010/wordml" xmlns:wpg="http://schemas.microsoft.com/office/word/2010/wordprocessingGroup" xmlns:wpi="http://schemas.microsoft.com/office/word/2010/wordprocessingInk" xmlns:wne="http://schemas.microsoft.com/office/word/2006/wordml" xmlns:wps="http://schemas.microsoft.com/office/word/2010/wordprocessingShape" mc:Ignorable="w14 wp14">
   <w:footnote w:type="separator" w:id="-1">
     <w:p>
       <w:pPr>
@@ -5382,7 +6421,7 @@
 </file>
 
 <file path=word/header1.xml><?xml version="1.0" encoding="utf-8"?>
-<w:hdr xmlns:ve="http://schemas.openxmlformats.org/markup-compatibility/2006" xmlns:o="urn:schemas-microsoft-com:office:office" xmlns:r="http://schemas.openxmlformats.org/officeDocument/2006/relationships" xmlns:m="http://schemas.openxmlformats.org/officeDocument/2006/math" xmlns:v="urn:schemas-microsoft-com:vml" xmlns:wp="http://schemas.openxmlformats.org/drawingml/2006/wordprocessingDrawing" xmlns:w10="urn:schemas-microsoft-com:office:word" xmlns:w="http://schemas.openxmlformats.org/wordprocessingml/2006/main" xmlns:wne="http://schemas.microsoft.com/office/word/2006/wordml">
+<w:hdr xmlns:wpc="http://schemas.microsoft.com/office/word/2010/wordprocessingCanvas" xmlns:mc="http://schemas.openxmlformats.org/markup-compatibility/2006" xmlns:o="urn:schemas-microsoft-com:office:office" xmlns:r="http://schemas.openxmlformats.org/officeDocument/2006/relationships" xmlns:m="http://schemas.openxmlformats.org/officeDocument/2006/math" xmlns:v="urn:schemas-microsoft-com:vml" xmlns:wp14="http://schemas.microsoft.com/office/word/2010/wordprocessingDrawing" xmlns:wp="http://schemas.openxmlformats.org/drawingml/2006/wordprocessingDrawing" xmlns:w10="urn:schemas-microsoft-com:office:word" xmlns:w="http://schemas.openxmlformats.org/wordprocessingml/2006/main" xmlns:w14="http://schemas.microsoft.com/office/word/2010/wordml" xmlns:wpg="http://schemas.microsoft.com/office/word/2010/wordprocessingGroup" xmlns:wpi="http://schemas.microsoft.com/office/word/2010/wordprocessingInk" xmlns:wne="http://schemas.microsoft.com/office/word/2006/wordml" xmlns:wps="http://schemas.microsoft.com/office/word/2010/wordprocessingShape" mc:Ignorable="w14 wp14">
   <w:p>
     <w:pPr>
       <w:pStyle w:val="Cabealho"/>
@@ -5467,6 +6506,7 @@
         <w:dataBinding w:prefixMappings="xmlns:ns0='http://purl.org/dc/elements/1.1/' xmlns:ns1='http://schemas.openxmlformats.org/package/2006/metadata/core-properties' " w:xpath="/ns1:coreProperties[1]/ns0:creator[1]" w:storeItemID="{6C3C8BC8-F283-45AE-878A-BAB7291924A1}"/>
         <w:text/>
       </w:sdtPr>
+      <w:sdtEndPr/>
       <w:sdtContent>
         <w:r>
           <w:t>Carla Machado</w:t>
@@ -5497,6 +6537,7 @@
         <w:dataBinding w:prefixMappings="xmlns:ns0='http://purl.org/dc/elements/1.1/' xmlns:ns1='http://schemas.openxmlformats.org/package/2006/metadata/core-properties' " w:xpath="/ns1:coreProperties[1]/ns1:contentStatus[1]" w:storeItemID="{6C3C8BC8-F283-45AE-878A-BAB7291924A1}"/>
         <w:text/>
       </w:sdtPr>
+      <w:sdtEndPr/>
       <w:sdtContent>
         <w:proofErr w:type="spellStart"/>
         <w:r>
@@ -5510,7 +6551,7 @@
 </file>
 
 <file path=word/header2.xml><?xml version="1.0" encoding="utf-8"?>
-<w:hdr xmlns:ve="http://schemas.openxmlformats.org/markup-compatibility/2006" xmlns:o="urn:schemas-microsoft-com:office:office" xmlns:r="http://schemas.openxmlformats.org/officeDocument/2006/relationships" xmlns:m="http://schemas.openxmlformats.org/officeDocument/2006/math" xmlns:v="urn:schemas-microsoft-com:vml" xmlns:wp="http://schemas.openxmlformats.org/drawingml/2006/wordprocessingDrawing" xmlns:w10="urn:schemas-microsoft-com:office:word" xmlns:w="http://schemas.openxmlformats.org/wordprocessingml/2006/main" xmlns:wne="http://schemas.microsoft.com/office/word/2006/wordml">
+<w:hdr xmlns:wpc="http://schemas.microsoft.com/office/word/2010/wordprocessingCanvas" xmlns:mc="http://schemas.openxmlformats.org/markup-compatibility/2006" xmlns:o="urn:schemas-microsoft-com:office:office" xmlns:r="http://schemas.openxmlformats.org/officeDocument/2006/relationships" xmlns:m="http://schemas.openxmlformats.org/officeDocument/2006/math" xmlns:v="urn:schemas-microsoft-com:vml" xmlns:wp14="http://schemas.microsoft.com/office/word/2010/wordprocessingDrawing" xmlns:wp="http://schemas.openxmlformats.org/drawingml/2006/wordprocessingDrawing" xmlns:w10="urn:schemas-microsoft-com:office:word" xmlns:w="http://schemas.openxmlformats.org/wordprocessingml/2006/main" xmlns:w14="http://schemas.microsoft.com/office/word/2010/wordml" xmlns:wpg="http://schemas.microsoft.com/office/word/2010/wordprocessingGroup" xmlns:wpi="http://schemas.microsoft.com/office/word/2010/wordprocessingInk" xmlns:wne="http://schemas.microsoft.com/office/word/2006/wordml" xmlns:wps="http://schemas.microsoft.com/office/word/2010/wordprocessingShape" mc:Ignorable="w14 wp14">
   <w:p>
     <w:pPr>
       <w:pStyle w:val="Cabealho"/>
@@ -5595,6 +6636,7 @@
         <w:dataBinding w:prefixMappings="xmlns:ns0='http://purl.org/dc/elements/1.1/' xmlns:ns1='http://schemas.openxmlformats.org/package/2006/metadata/core-properties' " w:xpath="/ns1:coreProperties[1]/ns0:creator[1]" w:storeItemID="{6C3C8BC8-F283-45AE-878A-BAB7291924A1}"/>
         <w:text/>
       </w:sdtPr>
+      <w:sdtEndPr/>
       <w:sdtContent>
         <w:r>
           <w:t>Carla Machado</w:t>
@@ -5625,6 +6667,7 @@
         <w:dataBinding w:prefixMappings="xmlns:ns0='http://purl.org/dc/elements/1.1/' xmlns:ns1='http://schemas.openxmlformats.org/package/2006/metadata/core-properties' " w:xpath="/ns1:coreProperties[1]/ns1:contentStatus[1]" w:storeItemID="{6C3C8BC8-F283-45AE-878A-BAB7291924A1}"/>
         <w:text/>
       </w:sdtPr>
+      <w:sdtEndPr/>
       <w:sdtContent>
         <w:proofErr w:type="spellStart"/>
         <w:r>
@@ -5641,7 +6684,7 @@
 </file>
 
 <file path=word/numbering.xml><?xml version="1.0" encoding="utf-8"?>
-<w:numbering xmlns:ve="http://schemas.openxmlformats.org/markup-compatibility/2006" xmlns:o="urn:schemas-microsoft-com:office:office" xmlns:r="http://schemas.openxmlformats.org/officeDocument/2006/relationships" xmlns:m="http://schemas.openxmlformats.org/officeDocument/2006/math" xmlns:v="urn:schemas-microsoft-com:vml" xmlns:wp="http://schemas.openxmlformats.org/drawingml/2006/wordprocessingDrawing" xmlns:w10="urn:schemas-microsoft-com:office:word" xmlns:w="http://schemas.openxmlformats.org/wordprocessingml/2006/main" xmlns:wne="http://schemas.microsoft.com/office/word/2006/wordml">
+<w:numbering xmlns:wpc="http://schemas.microsoft.com/office/word/2010/wordprocessingCanvas" xmlns:mc="http://schemas.openxmlformats.org/markup-compatibility/2006" xmlns:o="urn:schemas-microsoft-com:office:office" xmlns:r="http://schemas.openxmlformats.org/officeDocument/2006/relationships" xmlns:m="http://schemas.openxmlformats.org/officeDocument/2006/math" xmlns:v="urn:schemas-microsoft-com:vml" xmlns:wp14="http://schemas.microsoft.com/office/word/2010/wordprocessingDrawing" xmlns:wp="http://schemas.openxmlformats.org/drawingml/2006/wordprocessingDrawing" xmlns:w10="urn:schemas-microsoft-com:office:word" xmlns:w="http://schemas.openxmlformats.org/wordprocessingml/2006/main" xmlns:w14="http://schemas.microsoft.com/office/word/2010/wordml" xmlns:wpg="http://schemas.microsoft.com/office/word/2010/wordprocessingGroup" xmlns:wpi="http://schemas.microsoft.com/office/word/2010/wordprocessingInk" xmlns:wne="http://schemas.microsoft.com/office/word/2006/wordml" xmlns:wps="http://schemas.microsoft.com/office/word/2010/wordprocessingShape" mc:Ignorable="w14 wp14">
   <w:abstractNum w:abstractNumId="0">
     <w:nsid w:val="070D2FA7"/>
     <w:multiLevelType w:val="multilevel"/>
@@ -6350,7 +7393,7 @@
 </file>
 
 <file path=word/styles.xml><?xml version="1.0" encoding="utf-8"?>
-<w:styles xmlns:r="http://schemas.openxmlformats.org/officeDocument/2006/relationships" xmlns:w="http://schemas.openxmlformats.org/wordprocessingml/2006/main">
+<w:styles xmlns:mc="http://schemas.openxmlformats.org/markup-compatibility/2006" xmlns:r="http://schemas.openxmlformats.org/officeDocument/2006/relationships" xmlns:w="http://schemas.openxmlformats.org/wordprocessingml/2006/main" xmlns:w14="http://schemas.microsoft.com/office/word/2010/wordml" mc:Ignorable="w14">
   <w:docDefaults>
     <w:rPrDefault>
       <w:rPr>
@@ -6510,11 +7553,11 @@
     <w:qFormat/>
     <w:rsid w:val="00345E81"/>
   </w:style>
-  <w:style w:type="paragraph" w:styleId="Ttulo1">
+  <w:style w:type="paragraph" w:styleId="Cabealho1">
     <w:name w:val="heading 1"/>
     <w:basedOn w:val="Normal"/>
     <w:next w:val="Normal"/>
-    <w:link w:val="Ttulo1Carcter"/>
+    <w:link w:val="Cabealho1Carcter"/>
     <w:uiPriority w:val="9"/>
     <w:qFormat/>
     <w:rsid w:val="00906D0A"/>
@@ -6533,11 +7576,11 @@
       <w:szCs w:val="28"/>
     </w:rPr>
   </w:style>
-  <w:style w:type="paragraph" w:styleId="Ttulo2">
+  <w:style w:type="paragraph" w:styleId="Cabealho2">
     <w:name w:val="heading 2"/>
     <w:basedOn w:val="Normal"/>
     <w:next w:val="Normal"/>
-    <w:link w:val="Ttulo2Carcter"/>
+    <w:link w:val="Cabealho2Carcter"/>
     <w:uiPriority w:val="9"/>
     <w:unhideWhenUsed/>
     <w:qFormat/>
@@ -6568,7 +7611,6 @@
     <w:uiPriority w:val="99"/>
     <w:semiHidden/>
     <w:unhideWhenUsed/>
-    <w:qFormat/>
     <w:tblPr>
       <w:tblInd w:w="0" w:type="dxa"/>
       <w:tblCellMar>
@@ -6722,10 +7764,10 @@
       </w:tblCellMar>
     </w:tblPr>
   </w:style>
-  <w:style w:type="character" w:customStyle="1" w:styleId="Ttulo1Carcter">
-    <w:name w:val="Título 1 Carácter"/>
+  <w:style w:type="character" w:customStyle="1" w:styleId="Cabealho1Carcter">
+    <w:name w:val="Cabeçalho 1 Carácter"/>
     <w:basedOn w:val="Tipodeletrapredefinidodopargrafo"/>
-    <w:link w:val="Ttulo1"/>
+    <w:link w:val="Cabealho1"/>
     <w:uiPriority w:val="9"/>
     <w:rsid w:val="00906D0A"/>
     <w:rPr>
@@ -6739,7 +7781,7 @@
   </w:style>
   <w:style w:type="paragraph" w:styleId="Ttulodondice">
     <w:name w:val="TOC Heading"/>
-    <w:basedOn w:val="Ttulo1"/>
+    <w:basedOn w:val="Cabealho1"/>
     <w:next w:val="Normal"/>
     <w:uiPriority w:val="39"/>
     <w:semiHidden/>
@@ -6814,10 +7856,10 @@
       <w:spacing w:after="0"/>
     </w:pPr>
   </w:style>
-  <w:style w:type="character" w:customStyle="1" w:styleId="Ttulo2Carcter">
-    <w:name w:val="Título 2 Carácter"/>
+  <w:style w:type="character" w:customStyle="1" w:styleId="Cabealho2Carcter">
+    <w:name w:val="Cabeçalho 2 Carácter"/>
     <w:basedOn w:val="Tipodeletrapredefinidodopargrafo"/>
-    <w:link w:val="Ttulo2"/>
+    <w:link w:val="Cabealho2"/>
     <w:uiPriority w:val="9"/>
     <w:rsid w:val="00BE20D4"/>
     <w:rPr>
@@ -6832,8 +7874,198 @@
 </w:styles>
 </file>
 
+<file path=word/stylesWithEffects.xml><?xml version="1.0" encoding="utf-8"?>
+<w:styles xmlns:wpc="http://schemas.microsoft.com/office/word/2010/wordprocessingCanvas" xmlns:mc="http://schemas.openxmlformats.org/markup-compatibility/2006" xmlns:o="urn:schemas-microsoft-com:office:office" xmlns:r="http://schemas.openxmlformats.org/officeDocument/2006/relationships" xmlns:m="http://schemas.openxmlformats.org/officeDocument/2006/math" xmlns:v="urn:schemas-microsoft-com:vml" xmlns:wp14="http://schemas.microsoft.com/office/word/2010/wordprocessingDrawing" xmlns:wp="http://schemas.openxmlformats.org/drawingml/2006/wordprocessingDrawing" xmlns:w10="urn:schemas-microsoft-com:office:word" xmlns:w="http://schemas.openxmlformats.org/wordprocessingml/2006/main" xmlns:w14="http://schemas.microsoft.com/office/word/2010/wordml" xmlns:wpg="http://schemas.microsoft.com/office/word/2010/wordprocessingGroup" xmlns:wpi="http://schemas.microsoft.com/office/word/2010/wordprocessingInk" xmlns:wne="http://schemas.microsoft.com/office/word/2006/wordml" xmlns:wps="http://schemas.microsoft.com/office/word/2010/wordprocessingShape" mc:Ignorable="w14 wp14">
+  <w:docDefaults>
+    <w:rPrDefault>
+      <w:rPr>
+        <w:rFonts w:asciiTheme="minorHAnsi" w:eastAsiaTheme="minorEastAsia" w:hAnsiTheme="minorHAnsi" w:cstheme="minorBidi"/>
+        <w:sz w:val="22"/>
+        <w:szCs w:val="22"/>
+        <w:lang w:val="pt-PT" w:eastAsia="pt-PT" w:bidi="ar-SA"/>
+      </w:rPr>
+    </w:rPrDefault>
+    <w:pPrDefault>
+      <w:pPr>
+        <w:spacing w:after="200" w:line="276" w:lineRule="auto"/>
+      </w:pPr>
+    </w:pPrDefault>
+  </w:docDefaults>
+  <w:latentStyles w:defLockedState="0" w:defUIPriority="99" w:defSemiHidden="1" w:defUnhideWhenUsed="1" w:defQFormat="0" w:count="267">
+    <w:lsdException w:name="Normal" w:semiHidden="0" w:uiPriority="0" w:unhideWhenUsed="0" w:qFormat="1"/>
+    <w:lsdException w:name="heading 1" w:semiHidden="0" w:uiPriority="9" w:unhideWhenUsed="0" w:qFormat="1"/>
+    <w:lsdException w:name="heading 2" w:uiPriority="9" w:qFormat="1"/>
+    <w:lsdException w:name="heading 3" w:uiPriority="9" w:qFormat="1"/>
+    <w:lsdException w:name="heading 4" w:uiPriority="9" w:qFormat="1"/>
+    <w:lsdException w:name="heading 5" w:uiPriority="9" w:qFormat="1"/>
+    <w:lsdException w:name="heading 6" w:uiPriority="9" w:qFormat="1"/>
+    <w:lsdException w:name="heading 7" w:uiPriority="9" w:qFormat="1"/>
+    <w:lsdException w:name="heading 8" w:uiPriority="9" w:qFormat="1"/>
+    <w:lsdException w:name="heading 9" w:uiPriority="9" w:qFormat="1"/>
+    <w:lsdException w:name="toc 1" w:uiPriority="39"/>
+    <w:lsdException w:name="toc 2" w:uiPriority="39"/>
+    <w:lsdException w:name="toc 3" w:uiPriority="39"/>
+    <w:lsdException w:name="toc 4" w:uiPriority="39"/>
+    <w:lsdException w:name="toc 5" w:uiPriority="39"/>
+    <w:lsdException w:name="toc 6" w:uiPriority="39"/>
+    <w:lsdException w:name="toc 7" w:uiPriority="39"/>
+    <w:lsdException w:name="toc 8" w:uiPriority="39"/>
+    <w:lsdException w:name="toc 9" w:uiPriority="39"/>
+    <w:lsdException w:name="caption" w:uiPriority="35" w:qFormat="1"/>
+    <w:lsdException w:name="Title" w:semiHidden="0" w:uiPriority="10" w:unhideWhenUsed="0" w:qFormat="1"/>
+    <w:lsdException w:name="Default Paragraph Font" w:uiPriority="1"/>
+    <w:lsdException w:name="Subtitle" w:semiHidden="0" w:uiPriority="11" w:unhideWhenUsed="0" w:qFormat="1"/>
+    <w:lsdException w:name="Strong" w:semiHidden="0" w:uiPriority="22" w:unhideWhenUsed="0" w:qFormat="1"/>
+    <w:lsdException w:name="Emphasis" w:semiHidden="0" w:uiPriority="20" w:unhideWhenUsed="0" w:qFormat="1"/>
+    <w:lsdException w:name="Table Grid" w:semiHidden="0" w:uiPriority="59" w:unhideWhenUsed="0"/>
+    <w:lsdException w:name="Placeholder Text" w:unhideWhenUsed="0"/>
+    <w:lsdException w:name="No Spacing" w:semiHidden="0" w:uiPriority="1" w:unhideWhenUsed="0" w:qFormat="1"/>
+    <w:lsdException w:name="Light Shading" w:semiHidden="0" w:uiPriority="60" w:unhideWhenUsed="0"/>
+    <w:lsdException w:name="Light List" w:semiHidden="0" w:uiPriority="61" w:unhideWhenUsed="0"/>
+    <w:lsdException w:name="Light Grid" w:semiHidden="0" w:uiPriority="62" w:unhideWhenUsed="0"/>
+    <w:lsdException w:name="Medium Shading 1" w:semiHidden="0" w:uiPriority="63" w:unhideWhenUsed="0"/>
+    <w:lsdException w:name="Medium Shading 2" w:semiHidden="0" w:uiPriority="64" w:unhideWhenUsed="0"/>
+    <w:lsdException w:name="Medium List 1" w:semiHidden="0" w:uiPriority="65" w:unhideWhenUsed="0"/>
+    <w:lsdException w:name="Medium List 2" w:semiHidden="0" w:uiPriority="66" w:unhideWhenUsed="0"/>
+    <w:lsdException w:name="Medium Grid 1" w:semiHidden="0" w:uiPriority="67" w:unhideWhenUsed="0"/>
+    <w:lsdException w:name="Medium Grid 2" w:semiHidden="0" w:uiPriority="68" w:unhideWhenUsed="0"/>
+    <w:lsdException w:name="Medium Grid 3" w:semiHidden="0" w:uiPriority="69" w:unhideWhenUsed="0"/>
+    <w:lsdException w:name="Dark List" w:semiHidden="0" w:uiPriority="70" w:unhideWhenUsed="0"/>
+    <w:lsdException w:name="Colorful Shading" w:semiHidden="0" w:uiPriority="71" w:unhideWhenUsed="0"/>
+    <w:lsdException w:name="Colorful List" w:semiHidden="0" w:uiPriority="72" w:unhideWhenUsed="0"/>
+    <w:lsdException w:name="Colorful Grid" w:semiHidden="0" w:uiPriority="73" w:unhideWhenUsed="0"/>
+    <w:lsdException w:name="Light Shading Accent 1" w:semiHidden="0" w:uiPriority="60" w:unhideWhenUsed="0"/>
+    <w:lsdException w:name="Light List Accent 1" w:semiHidden="0" w:uiPriority="61" w:unhideWhenUsed="0"/>
+    <w:lsdException w:name="Light Grid Accent 1" w:semiHidden="0" w:uiPriority="62" w:unhideWhenUsed="0"/>
+    <w:lsdException w:name="Medium Shading 1 Accent 1" w:semiHidden="0" w:uiPriority="63" w:unhideWhenUsed="0"/>
+    <w:lsdException w:name="Medium Shading 2 Accent 1" w:semiHidden="0" w:uiPriority="64" w:unhideWhenUsed="0"/>
+    <w:lsdException w:name="Medium List 1 Accent 1" w:semiHidden="0" w:uiPriority="65" w:unhideWhenUsed="0"/>
+    <w:lsdException w:name="Revision" w:unhideWhenUsed="0"/>
+    <w:lsdException w:name="List Paragraph" w:semiHidden="0" w:uiPriority="34" w:unhideWhenUsed="0" w:qFormat="1"/>
+    <w:lsdException w:name="Quote" w:semiHidden="0" w:uiPriority="29" w:unhideWhenUsed="0" w:qFormat="1"/>
+    <w:lsdException w:name="Intense Quote" w:semiHidden="0" w:uiPriority="30" w:unhideWhenUsed="0" w:qFormat="1"/>
+    <w:lsdException w:name="Medium List 2 Accent 1" w:semiHidden="0" w:uiPriority="66" w:unhideWhenUsed="0"/>
+    <w:lsdException w:name="Medium Grid 1 Accent 1" w:semiHidden="0" w:uiPriority="67" w:unhideWhenUsed="0"/>
+    <w:lsdException w:name="Medium Grid 2 Accent 1" w:semiHidden="0" w:uiPriority="68" w:unhideWhenUsed="0"/>
+    <w:lsdException w:name="Medium Grid 3 Accent 1" w:semiHidden="0" w:uiPriority="69" w:unhideWhenUsed="0"/>
+    <w:lsdException w:name="Dark List Accent 1" w:semiHidden="0" w:uiPriority="70" w:unhideWhenUsed="0"/>
+    <w:lsdException w:name="Colorful Shading Accent 1" w:semiHidden="0" w:uiPriority="71" w:unhideWhenUsed="0"/>
+    <w:lsdException w:name="Colorful List Accent 1" w:semiHidden="0" w:uiPriority="72" w:unhideWhenUsed="0"/>
+    <w:lsdException w:name="Colorful Grid Accent 1" w:semiHidden="0" w:uiPriority="73" w:unhideWhenUsed="0"/>
+    <w:lsdException w:name="Light Shading Accent 2" w:semiHidden="0" w:uiPriority="60" w:unhideWhenUsed="0"/>
+    <w:lsdException w:name="Light List Accent 2" w:semiHidden="0" w:uiPriority="61" w:unhideWhenUsed="0"/>
+    <w:lsdException w:name="Light Grid Accent 2" w:semiHidden="0" w:uiPriority="62" w:unhideWhenUsed="0"/>
+    <w:lsdException w:name="Medium Shading 1 Accent 2" w:semiHidden="0" w:uiPriority="63" w:unhideWhenUsed="0"/>
+    <w:lsdException w:name="Medium Shading 2 Accent 2" w:semiHidden="0" w:uiPriority="64" w:unhideWhenUsed="0"/>
+    <w:lsdException w:name="Medium List 1 Accent 2" w:semiHidden="0" w:uiPriority="65" w:unhideWhenUsed="0"/>
+    <w:lsdException w:name="Medium List 2 Accent 2" w:semiHidden="0" w:uiPriority="66" w:unhideWhenUsed="0"/>
+    <w:lsdException w:name="Medium Grid 1 Accent 2" w:semiHidden="0" w:uiPriority="67" w:unhideWhenUsed="0"/>
+    <w:lsdException w:name="Medium Grid 2 Accent 2" w:semiHidden="0" w:uiPriority="68" w:unhideWhenUsed="0"/>
+    <w:lsdException w:name="Medium Grid 3 Accent 2" w:semiHidden="0" w:uiPriority="69" w:unhideWhenUsed="0"/>
+    <w:lsdException w:name="Dark List Accent 2" w:semiHidden="0" w:uiPriority="70" w:unhideWhenUsed="0"/>
+    <w:lsdException w:name="Colorful Shading Accent 2" w:semiHidden="0" w:uiPriority="71" w:unhideWhenUsed="0"/>
+    <w:lsdException w:name="Colorful List Accent 2" w:semiHidden="0" w:uiPriority="72" w:unhideWhenUsed="0"/>
+    <w:lsdException w:name="Colorful Grid Accent 2" w:semiHidden="0" w:uiPriority="73" w:unhideWhenUsed="0"/>
+    <w:lsdException w:name="Light Shading Accent 3" w:semiHidden="0" w:uiPriority="60" w:unhideWhenUsed="0"/>
+    <w:lsdException w:name="Light List Accent 3" w:semiHidden="0" w:uiPriority="61" w:unhideWhenUsed="0"/>
+    <w:lsdException w:name="Light Grid Accent 3" w:semiHidden="0" w:uiPriority="62" w:unhideWhenUsed="0"/>
+    <w:lsdException w:name="Medium Shading 1 Accent 3" w:semiHidden="0" w:uiPriority="63" w:unhideWhenUsed="0"/>
+    <w:lsdException w:name="Medium Shading 2 Accent 3" w:semiHidden="0" w:uiPriority="64" w:unhideWhenUsed="0"/>
+    <w:lsdException w:name="Medium List 1 Accent 3" w:semiHidden="0" w:uiPriority="65" w:unhideWhenUsed="0"/>
+    <w:lsdException w:name="Medium List 2 Accent 3" w:semiHidden="0" w:uiPriority="66" w:unhideWhenUsed="0"/>
+    <w:lsdException w:name="Medium Grid 1 Accent 3" w:semiHidden="0" w:uiPriority="67" w:unhideWhenUsed="0"/>
+    <w:lsdException w:name="Medium Grid 2 Accent 3" w:semiHidden="0" w:uiPriority="68" w:unhideWhenUsed="0"/>
+    <w:lsdException w:name="Medium Grid 3 Accent 3" w:semiHidden="0" w:uiPriority="69" w:unhideWhenUsed="0"/>
+    <w:lsdException w:name="Dark List Accent 3" w:semiHidden="0" w:uiPriority="70" w:unhideWhenUsed="0"/>
+    <w:lsdException w:name="Colorful Shading Accent 3" w:semiHidden="0" w:uiPriority="71" w:unhideWhenUsed="0"/>
+    <w:lsdException w:name="Colorful List Accent 3" w:semiHidden="0" w:uiPriority="72" w:unhideWhenUsed="0"/>
+    <w:lsdException w:name="Colorful Grid Accent 3" w:semiHidden="0" w:uiPriority="73" w:unhideWhenUsed="0"/>
+    <w:lsdException w:name="Light Shading Accent 4" w:semiHidden="0" w:uiPriority="60" w:unhideWhenUsed="0"/>
+    <w:lsdException w:name="Light List Accent 4" w:semiHidden="0" w:uiPriority="61" w:unhideWhenUsed="0"/>
+    <w:lsdException w:name="Light Grid Accent 4" w:semiHidden="0" w:uiPriority="62" w:unhideWhenUsed="0"/>
+    <w:lsdException w:name="Medium Shading 1 Accent 4" w:semiHidden="0" w:uiPriority="63" w:unhideWhenUsed="0"/>
+    <w:lsdException w:name="Medium Shading 2 Accent 4" w:semiHidden="0" w:uiPriority="64" w:unhideWhenUsed="0"/>
+    <w:lsdException w:name="Medium List 1 Accent 4" w:semiHidden="0" w:uiPriority="65" w:unhideWhenUsed="0"/>
+    <w:lsdException w:name="Medium List 2 Accent 4" w:semiHidden="0" w:uiPriority="66" w:unhideWhenUsed="0"/>
+    <w:lsdException w:name="Medium Grid 1 Accent 4" w:semiHidden="0" w:uiPriority="67" w:unhideWhenUsed="0"/>
+    <w:lsdException w:name="Medium Grid 2 Accent 4" w:semiHidden="0" w:uiPriority="68" w:unhideWhenUsed="0"/>
+    <w:lsdException w:name="Medium Grid 3 Accent 4" w:semiHidden="0" w:uiPriority="69" w:unhideWhenUsed="0"/>
+    <w:lsdException w:name="Dark List Accent 4" w:semiHidden="0" w:uiPriority="70" w:unhideWhenUsed="0"/>
+    <w:lsdException w:name="Colorful Shading Accent 4" w:semiHidden="0" w:uiPriority="71" w:unhideWhenUsed="0"/>
+    <w:lsdException w:name="Colorful List Accent 4" w:semiHidden="0" w:uiPriority="72" w:unhideWhenUsed="0"/>
+    <w:lsdException w:name="Colorful Grid Accent 4" w:semiHidden="0" w:uiPriority="73" w:unhideWhenUsed="0"/>
+    <w:lsdException w:name="Light Shading Accent 5" w:semiHidden="0" w:uiPriority="60" w:unhideWhenUsed="0"/>
+    <w:lsdException w:name="Light List Accent 5" w:semiHidden="0" w:uiPriority="61" w:unhideWhenUsed="0"/>
+    <w:lsdException w:name="Light Grid Accent 5" w:semiHidden="0" w:uiPriority="62" w:unhideWhenUsed="0"/>
+    <w:lsdException w:name="Medium Shading 1 Accent 5" w:semiHidden="0" w:uiPriority="63" w:unhideWhenUsed="0"/>
+    <w:lsdException w:name="Medium Shading 2 Accent 5" w:semiHidden="0" w:uiPriority="64" w:unhideWhenUsed="0"/>
+    <w:lsdException w:name="Medium List 1 Accent 5" w:semiHidden="0" w:uiPriority="65" w:unhideWhenUsed="0"/>
+    <w:lsdException w:name="Medium List 2 Accent 5" w:semiHidden="0" w:uiPriority="66" w:unhideWhenUsed="0"/>
+    <w:lsdException w:name="Medium Grid 1 Accent 5" w:semiHidden="0" w:uiPriority="67" w:unhideWhenUsed="0"/>
+    <w:lsdException w:name="Medium Grid 2 Accent 5" w:semiHidden="0" w:uiPriority="68" w:unhideWhenUsed="0"/>
+    <w:lsdException w:name="Medium Grid 3 Accent 5" w:semiHidden="0" w:uiPriority="69" w:unhideWhenUsed="0"/>
+    <w:lsdException w:name="Dark List Accent 5" w:semiHidden="0" w:uiPriority="70" w:unhideWhenUsed="0"/>
+    <w:lsdException w:name="Colorful Shading Accent 5" w:semiHidden="0" w:uiPriority="71" w:unhideWhenUsed="0"/>
+    <w:lsdException w:name="Colorful List Accent 5" w:semiHidden="0" w:uiPriority="72" w:unhideWhenUsed="0"/>
+    <w:lsdException w:name="Colorful Grid Accent 5" w:semiHidden="0" w:uiPriority="73" w:unhideWhenUsed="0"/>
+    <w:lsdException w:name="Light Shading Accent 6" w:semiHidden="0" w:uiPriority="60" w:unhideWhenUsed="0"/>
+    <w:lsdException w:name="Light List Accent 6" w:semiHidden="0" w:uiPriority="61" w:unhideWhenUsed="0"/>
+    <w:lsdException w:name="Light Grid Accent 6" w:semiHidden="0" w:uiPriority="62" w:unhideWhenUsed="0"/>
+    <w:lsdException w:name="Medium Shading 1 Accent 6" w:semiHidden="0" w:uiPriority="63" w:unhideWhenUsed="0"/>
+    <w:lsdException w:name="Medium Shading 2 Accent 6" w:semiHidden="0" w:uiPriority="64" w:unhideWhenUsed="0"/>
+    <w:lsdException w:name="Medium List 1 Accent 6" w:semiHidden="0" w:uiPriority="65" w:unhideWhenUsed="0"/>
+    <w:lsdException w:name="Medium List 2 Accent 6" w:semiHidden="0" w:uiPriority="66" w:unhideWhenUsed="0"/>
+    <w:lsdException w:name="Medium Grid 1 Accent 6" w:semiHidden="0" w:uiPriority="67" w:unhideWhenUsed="0"/>
+    <w:lsdException w:name="Medium Grid 2 Accent 6" w:semiHidden="0" w:uiPriority="68" w:unhideWhenUsed="0"/>
+    <w:lsdException w:name="Medium Grid 3 Accent 6" w:semiHidden="0" w:uiPriority="69" w:unhideWhenUsed="0"/>
+    <w:lsdException w:name="Dark List Accent 6" w:semiHidden="0" w:uiPriority="70" w:unhideWhenUsed="0"/>
+    <w:lsdException w:name="Colorful Shading Accent 6" w:semiHidden="0" w:uiPriority="71" w:unhideWhenUsed="0"/>
+    <w:lsdException w:name="Colorful List Accent 6" w:semiHidden="0" w:uiPriority="72" w:unhideWhenUsed="0"/>
+    <w:lsdException w:name="Colorful Grid Accent 6" w:semiHidden="0" w:uiPriority="73" w:unhideWhenUsed="0"/>
+    <w:lsdException w:name="Subtle Emphasis" w:semiHidden="0" w:uiPriority="19" w:unhideWhenUsed="0" w:qFormat="1"/>
+    <w:lsdException w:name="Intense Emphasis" w:semiHidden="0" w:uiPriority="21" w:unhideWhenUsed="0" w:qFormat="1"/>
+    <w:lsdException w:name="Subtle Reference" w:semiHidden="0" w:uiPriority="31" w:unhideWhenUsed="0" w:qFormat="1"/>
+    <w:lsdException w:name="Intense Reference" w:semiHidden="0" w:uiPriority="32" w:unhideWhenUsed="0" w:qFormat="1"/>
+    <w:lsdException w:name="Book Title" w:semiHidden="0" w:uiPriority="33" w:unhideWhenUsed="0" w:qFormat="1"/>
+    <w:lsdException w:name="Bibliography" w:uiPriority="37"/>
+    <w:lsdException w:name="TOC Heading" w:uiPriority="39" w:qFormat="1"/>
+  </w:latentStyles>
+  <w:style w:type="paragraph" w:default="1" w:styleId="Normal">
+    <w:name w:val="Normal"/>
+    <w:qFormat/>
+  </w:style>
+  <w:style w:type="character" w:default="1" w:styleId="Tipodeletrapredefinidodopargrafo">
+    <w:name w:val="Default Paragraph Font"/>
+    <w:uiPriority w:val="1"/>
+    <w:semiHidden/>
+    <w:unhideWhenUsed/>
+  </w:style>
+  <w:style w:type="table" w:default="1" w:styleId="Tabelanormal">
+    <w:name w:val="Normal Table"/>
+    <w:uiPriority w:val="99"/>
+    <w:semiHidden/>
+    <w:unhideWhenUsed/>
+    <w:tblPr>
+      <w:tblInd w:w="0" w:type="dxa"/>
+      <w:tblCellMar>
+        <w:top w:w="0" w:type="dxa"/>
+        <w:left w:w="108" w:type="dxa"/>
+        <w:bottom w:w="0" w:type="dxa"/>
+        <w:right w:w="108" w:type="dxa"/>
+      </w:tblCellMar>
+    </w:tblPr>
+  </w:style>
+  <w:style w:type="numbering" w:default="1" w:styleId="Semlista">
+    <w:name w:val="No List"/>
+    <w:uiPriority w:val="99"/>
+    <w:semiHidden/>
+    <w:unhideWhenUsed/>
+  </w:style>
+</w:styles>
+</file>
+
 <file path=word/glossary/document.xml><?xml version="1.0" encoding="utf-8"?>
-<w:glossaryDocument xmlns:ve="http://schemas.openxmlformats.org/markup-compatibility/2006" xmlns:o="urn:schemas-microsoft-com:office:office" xmlns:r="http://schemas.openxmlformats.org/officeDocument/2006/relationships" xmlns:m="http://schemas.openxmlformats.org/officeDocument/2006/math" xmlns:v="urn:schemas-microsoft-com:vml" xmlns:wp="http://schemas.openxmlformats.org/drawingml/2006/wordprocessingDrawing" xmlns:w10="urn:schemas-microsoft-com:office:word" xmlns:w="http://schemas.openxmlformats.org/wordprocessingml/2006/main" xmlns:wne="http://schemas.microsoft.com/office/word/2006/wordml">
+<w:glossaryDocument xmlns:wpc="http://schemas.microsoft.com/office/word/2010/wordprocessingCanvas" xmlns:mc="http://schemas.openxmlformats.org/markup-compatibility/2006" xmlns:o="urn:schemas-microsoft-com:office:office" xmlns:r="http://schemas.openxmlformats.org/officeDocument/2006/relationships" xmlns:m="http://schemas.openxmlformats.org/officeDocument/2006/math" xmlns:v="urn:schemas-microsoft-com:vml" xmlns:wp14="http://schemas.microsoft.com/office/word/2010/wordprocessingDrawing" xmlns:wp="http://schemas.openxmlformats.org/drawingml/2006/wordprocessingDrawing" xmlns:w10="urn:schemas-microsoft-com:office:word" xmlns:w="http://schemas.openxmlformats.org/wordprocessingml/2006/main" xmlns:w14="http://schemas.microsoft.com/office/word/2010/wordml" xmlns:wpg="http://schemas.microsoft.com/office/word/2010/wordprocessingGroup" xmlns:wpi="http://schemas.microsoft.com/office/word/2010/wordprocessingInk" xmlns:wne="http://schemas.microsoft.com/office/word/2006/wordml" xmlns:wps="http://schemas.microsoft.com/office/word/2010/wordprocessingShape" mc:Ignorable="w14 wp14">
   <w:docParts>
     <w:docPart>
       <w:docPartPr>
@@ -7017,20 +8249,20 @@
 </file>
 
 <file path=word/glossary/fontTable.xml><?xml version="1.0" encoding="utf-8"?>
-<w:fonts xmlns:r="http://schemas.openxmlformats.org/officeDocument/2006/relationships" xmlns:w="http://schemas.openxmlformats.org/wordprocessingml/2006/main">
-  <w:font w:name="Times New Roman">
-    <w:panose1 w:val="02020603050405020304"/>
-    <w:charset w:val="00"/>
-    <w:family w:val="roman"/>
-    <w:pitch w:val="variable"/>
-    <w:sig w:usb0="E0002AFF" w:usb1="C0007841" w:usb2="00000009" w:usb3="00000000" w:csb0="000001FF" w:csb1="00000000"/>
-  </w:font>
+<w:fonts xmlns:mc="http://schemas.openxmlformats.org/markup-compatibility/2006" xmlns:r="http://schemas.openxmlformats.org/officeDocument/2006/relationships" xmlns:w="http://schemas.openxmlformats.org/wordprocessingml/2006/main" xmlns:w14="http://schemas.microsoft.com/office/word/2010/wordml" mc:Ignorable="w14">
   <w:font w:name="Wingdings">
     <w:panose1 w:val="05000000000000000000"/>
     <w:charset w:val="02"/>
     <w:family w:val="auto"/>
     <w:pitch w:val="variable"/>
     <w:sig w:usb0="00000000" w:usb1="10000000" w:usb2="00000000" w:usb3="00000000" w:csb0="80000000" w:csb1="00000000"/>
+  </w:font>
+  <w:font w:name="Times New Roman">
+    <w:panose1 w:val="02020603050405020304"/>
+    <w:charset w:val="00"/>
+    <w:family w:val="roman"/>
+    <w:pitch w:val="variable"/>
+    <w:sig w:usb0="E0002AFF" w:usb1="C0007843" w:usb2="00000009" w:usb3="00000000" w:csb0="000001FF" w:csb1="00000000"/>
   </w:font>
   <w:font w:name="Courier New">
     <w:panose1 w:val="02070309020205020404"/>
@@ -7058,30 +8290,33 @@
     <w:charset w:val="00"/>
     <w:family w:val="roman"/>
     <w:pitch w:val="variable"/>
-    <w:sig w:usb0="A00002EF" w:usb1="4000004B" w:usb2="00000000" w:usb3="00000000" w:csb0="0000019F" w:csb1="00000000"/>
+    <w:sig w:usb0="E00002FF" w:usb1="400004FF" w:usb2="00000000" w:usb3="00000000" w:csb0="0000019F" w:csb1="00000000"/>
   </w:font>
   <w:font w:name="Tahoma">
     <w:panose1 w:val="020B0604030504040204"/>
     <w:charset w:val="00"/>
     <w:family w:val="swiss"/>
+    <w:notTrueType/>
     <w:pitch w:val="variable"/>
-    <w:sig w:usb0="E1002EFF" w:usb1="C000605B" w:usb2="00000029" w:usb3="00000000" w:csb0="000101FF" w:csb1="00000000"/>
+    <w:sig w:usb0="00000003" w:usb1="00000000" w:usb2="00000000" w:usb3="00000000" w:csb0="00000001" w:csb1="00000000"/>
   </w:font>
 </w:fonts>
 </file>
 
 <file path=word/glossary/settings.xml><?xml version="1.0" encoding="utf-8"?>
-<w:settings xmlns:o="urn:schemas-microsoft-com:office:office" xmlns:r="http://schemas.openxmlformats.org/officeDocument/2006/relationships" xmlns:m="http://schemas.openxmlformats.org/officeDocument/2006/math" xmlns:v="urn:schemas-microsoft-com:vml" xmlns:w10="urn:schemas-microsoft-com:office:word" xmlns:w="http://schemas.openxmlformats.org/wordprocessingml/2006/main" xmlns:sl="http://schemas.openxmlformats.org/schemaLibrary/2006/main">
+<w:settings xmlns:mc="http://schemas.openxmlformats.org/markup-compatibility/2006" xmlns:o="urn:schemas-microsoft-com:office:office" xmlns:r="http://schemas.openxmlformats.org/officeDocument/2006/relationships" xmlns:m="http://schemas.openxmlformats.org/officeDocument/2006/math" xmlns:v="urn:schemas-microsoft-com:vml" xmlns:w10="urn:schemas-microsoft-com:office:word" xmlns:w="http://schemas.openxmlformats.org/wordprocessingml/2006/main" xmlns:w14="http://schemas.microsoft.com/office/word/2010/wordml" xmlns:sl="http://schemas.openxmlformats.org/schemaLibrary/2006/main" mc:Ignorable="w14">
   <w:view w:val="normal"/>
   <w:defaultTabStop w:val="708"/>
   <w:hyphenationZone w:val="425"/>
   <w:characterSpacingControl w:val="doNotCompress"/>
   <w:compat>
     <w:useFELayout/>
+    <w:compatSetting w:name="compatibilityMode" w:uri="http://schemas.microsoft.com/office/word" w:val="12"/>
   </w:compat>
   <w:rsids>
     <w:rsidRoot w:val="00761202"/>
     <w:rsid w:val="001C7050"/>
+    <w:rsid w:val="003E5041"/>
     <w:rsid w:val="00761202"/>
     <w:rsid w:val="007D531A"/>
     <w:rsid w:val="00DF7858"/>
@@ -7090,7 +8325,7 @@
     <m:mathFont m:val="Cambria Math"/>
     <m:brkBin m:val="before"/>
     <m:brkBinSub m:val="--"/>
-    <m:smallFrac m:val="off"/>
+    <m:smallFrac m:val="0"/>
     <m:dispDef/>
     <m:lMargin m:val="0"/>
     <m:rMargin m:val="0"/>
@@ -7107,7 +8342,7 @@
 </file>
 
 <file path=word/glossary/styles.xml><?xml version="1.0" encoding="utf-8"?>
-<w:styles xmlns:r="http://schemas.openxmlformats.org/officeDocument/2006/relationships" xmlns:w="http://schemas.openxmlformats.org/wordprocessingml/2006/main">
+<w:styles xmlns:mc="http://schemas.openxmlformats.org/markup-compatibility/2006" xmlns:r="http://schemas.openxmlformats.org/officeDocument/2006/relationships" xmlns:w="http://schemas.openxmlformats.org/wordprocessingml/2006/main" xmlns:w14="http://schemas.microsoft.com/office/word/2010/wordml" mc:Ignorable="w14">
   <w:docDefaults>
     <w:rPrDefault>
       <w:rPr>
@@ -7283,7 +8518,6 @@
     <w:uiPriority w:val="99"/>
     <w:semiHidden/>
     <w:unhideWhenUsed/>
-    <w:qFormat/>
     <w:tblPr>
       <w:tblInd w:w="0" w:type="dxa"/>
       <w:tblCellMar>
@@ -7789,8 +9023,198 @@
 </w:styles>
 </file>
 
+<file path=word/glossary/stylesWithEffects.xml><?xml version="1.0" encoding="utf-8"?>
+<w:styles xmlns:wpc="http://schemas.microsoft.com/office/word/2010/wordprocessingCanvas" xmlns:mc="http://schemas.openxmlformats.org/markup-compatibility/2006" xmlns:o="urn:schemas-microsoft-com:office:office" xmlns:r="http://schemas.openxmlformats.org/officeDocument/2006/relationships" xmlns:m="http://schemas.openxmlformats.org/officeDocument/2006/math" xmlns:v="urn:schemas-microsoft-com:vml" xmlns:wp14="http://schemas.microsoft.com/office/word/2010/wordprocessingDrawing" xmlns:wp="http://schemas.openxmlformats.org/drawingml/2006/wordprocessingDrawing" xmlns:w10="urn:schemas-microsoft-com:office:word" xmlns:w="http://schemas.openxmlformats.org/wordprocessingml/2006/main" xmlns:w14="http://schemas.microsoft.com/office/word/2010/wordml" xmlns:wpg="http://schemas.microsoft.com/office/word/2010/wordprocessingGroup" xmlns:wpi="http://schemas.microsoft.com/office/word/2010/wordprocessingInk" xmlns:wne="http://schemas.microsoft.com/office/word/2006/wordml" xmlns:wps="http://schemas.microsoft.com/office/word/2010/wordprocessingShape" mc:Ignorable="w14 wp14">
+  <w:docDefaults>
+    <w:rPrDefault>
+      <w:rPr>
+        <w:rFonts w:asciiTheme="minorHAnsi" w:eastAsiaTheme="minorEastAsia" w:hAnsiTheme="minorHAnsi" w:cstheme="minorBidi"/>
+        <w:sz w:val="22"/>
+        <w:szCs w:val="22"/>
+        <w:lang w:val="pt-PT" w:eastAsia="pt-PT" w:bidi="ar-SA"/>
+      </w:rPr>
+    </w:rPrDefault>
+    <w:pPrDefault>
+      <w:pPr>
+        <w:spacing w:after="200" w:line="276" w:lineRule="auto"/>
+      </w:pPr>
+    </w:pPrDefault>
+  </w:docDefaults>
+  <w:latentStyles w:defLockedState="0" w:defUIPriority="99" w:defSemiHidden="1" w:defUnhideWhenUsed="1" w:defQFormat="0" w:count="267">
+    <w:lsdException w:name="Normal" w:semiHidden="0" w:uiPriority="0" w:unhideWhenUsed="0" w:qFormat="1"/>
+    <w:lsdException w:name="heading 1" w:semiHidden="0" w:uiPriority="9" w:unhideWhenUsed="0" w:qFormat="1"/>
+    <w:lsdException w:name="heading 2" w:uiPriority="9" w:qFormat="1"/>
+    <w:lsdException w:name="heading 3" w:uiPriority="9" w:qFormat="1"/>
+    <w:lsdException w:name="heading 4" w:uiPriority="9" w:qFormat="1"/>
+    <w:lsdException w:name="heading 5" w:uiPriority="9" w:qFormat="1"/>
+    <w:lsdException w:name="heading 6" w:uiPriority="9" w:qFormat="1"/>
+    <w:lsdException w:name="heading 7" w:uiPriority="9" w:qFormat="1"/>
+    <w:lsdException w:name="heading 8" w:uiPriority="9" w:qFormat="1"/>
+    <w:lsdException w:name="heading 9" w:uiPriority="9" w:qFormat="1"/>
+    <w:lsdException w:name="toc 1" w:uiPriority="39"/>
+    <w:lsdException w:name="toc 2" w:uiPriority="39"/>
+    <w:lsdException w:name="toc 3" w:uiPriority="39"/>
+    <w:lsdException w:name="toc 4" w:uiPriority="39"/>
+    <w:lsdException w:name="toc 5" w:uiPriority="39"/>
+    <w:lsdException w:name="toc 6" w:uiPriority="39"/>
+    <w:lsdException w:name="toc 7" w:uiPriority="39"/>
+    <w:lsdException w:name="toc 8" w:uiPriority="39"/>
+    <w:lsdException w:name="toc 9" w:uiPriority="39"/>
+    <w:lsdException w:name="caption" w:uiPriority="35" w:qFormat="1"/>
+    <w:lsdException w:name="Title" w:semiHidden="0" w:uiPriority="10" w:unhideWhenUsed="0" w:qFormat="1"/>
+    <w:lsdException w:name="Default Paragraph Font" w:uiPriority="1"/>
+    <w:lsdException w:name="Subtitle" w:semiHidden="0" w:uiPriority="11" w:unhideWhenUsed="0" w:qFormat="1"/>
+    <w:lsdException w:name="Strong" w:semiHidden="0" w:uiPriority="22" w:unhideWhenUsed="0" w:qFormat="1"/>
+    <w:lsdException w:name="Emphasis" w:semiHidden="0" w:uiPriority="20" w:unhideWhenUsed="0" w:qFormat="1"/>
+    <w:lsdException w:name="Table Grid" w:semiHidden="0" w:uiPriority="59" w:unhideWhenUsed="0"/>
+    <w:lsdException w:name="Placeholder Text" w:unhideWhenUsed="0"/>
+    <w:lsdException w:name="No Spacing" w:semiHidden="0" w:uiPriority="1" w:unhideWhenUsed="0" w:qFormat="1"/>
+    <w:lsdException w:name="Light Shading" w:semiHidden="0" w:uiPriority="60" w:unhideWhenUsed="0"/>
+    <w:lsdException w:name="Light List" w:semiHidden="0" w:uiPriority="61" w:unhideWhenUsed="0"/>
+    <w:lsdException w:name="Light Grid" w:semiHidden="0" w:uiPriority="62" w:unhideWhenUsed="0"/>
+    <w:lsdException w:name="Medium Shading 1" w:semiHidden="0" w:uiPriority="63" w:unhideWhenUsed="0"/>
+    <w:lsdException w:name="Medium Shading 2" w:semiHidden="0" w:uiPriority="64" w:unhideWhenUsed="0"/>
+    <w:lsdException w:name="Medium List 1" w:semiHidden="0" w:uiPriority="65" w:unhideWhenUsed="0"/>
+    <w:lsdException w:name="Medium List 2" w:semiHidden="0" w:uiPriority="66" w:unhideWhenUsed="0"/>
+    <w:lsdException w:name="Medium Grid 1" w:semiHidden="0" w:uiPriority="67" w:unhideWhenUsed="0"/>
+    <w:lsdException w:name="Medium Grid 2" w:semiHidden="0" w:uiPriority="68" w:unhideWhenUsed="0"/>
+    <w:lsdException w:name="Medium Grid 3" w:semiHidden="0" w:uiPriority="69" w:unhideWhenUsed="0"/>
+    <w:lsdException w:name="Dark List" w:semiHidden="0" w:uiPriority="70" w:unhideWhenUsed="0"/>
+    <w:lsdException w:name="Colorful Shading" w:semiHidden="0" w:uiPriority="71" w:unhideWhenUsed="0"/>
+    <w:lsdException w:name="Colorful List" w:semiHidden="0" w:uiPriority="72" w:unhideWhenUsed="0"/>
+    <w:lsdException w:name="Colorful Grid" w:semiHidden="0" w:uiPriority="73" w:unhideWhenUsed="0"/>
+    <w:lsdException w:name="Light Shading Accent 1" w:semiHidden="0" w:uiPriority="60" w:unhideWhenUsed="0"/>
+    <w:lsdException w:name="Light List Accent 1" w:semiHidden="0" w:uiPriority="61" w:unhideWhenUsed="0"/>
+    <w:lsdException w:name="Light Grid Accent 1" w:semiHidden="0" w:uiPriority="62" w:unhideWhenUsed="0"/>
+    <w:lsdException w:name="Medium Shading 1 Accent 1" w:semiHidden="0" w:uiPriority="63" w:unhideWhenUsed="0"/>
+    <w:lsdException w:name="Medium Shading 2 Accent 1" w:semiHidden="0" w:uiPriority="64" w:unhideWhenUsed="0"/>
+    <w:lsdException w:name="Medium List 1 Accent 1" w:semiHidden="0" w:uiPriority="65" w:unhideWhenUsed="0"/>
+    <w:lsdException w:name="Revision" w:unhideWhenUsed="0"/>
+    <w:lsdException w:name="List Paragraph" w:semiHidden="0" w:uiPriority="34" w:unhideWhenUsed="0" w:qFormat="1"/>
+    <w:lsdException w:name="Quote" w:semiHidden="0" w:uiPriority="29" w:unhideWhenUsed="0" w:qFormat="1"/>
+    <w:lsdException w:name="Intense Quote" w:semiHidden="0" w:uiPriority="30" w:unhideWhenUsed="0" w:qFormat="1"/>
+    <w:lsdException w:name="Medium List 2 Accent 1" w:semiHidden="0" w:uiPriority="66" w:unhideWhenUsed="0"/>
+    <w:lsdException w:name="Medium Grid 1 Accent 1" w:semiHidden="0" w:uiPriority="67" w:unhideWhenUsed="0"/>
+    <w:lsdException w:name="Medium Grid 2 Accent 1" w:semiHidden="0" w:uiPriority="68" w:unhideWhenUsed="0"/>
+    <w:lsdException w:name="Medium Grid 3 Accent 1" w:semiHidden="0" w:uiPriority="69" w:unhideWhenUsed="0"/>
+    <w:lsdException w:name="Dark List Accent 1" w:semiHidden="0" w:uiPriority="70" w:unhideWhenUsed="0"/>
+    <w:lsdException w:name="Colorful Shading Accent 1" w:semiHidden="0" w:uiPriority="71" w:unhideWhenUsed="0"/>
+    <w:lsdException w:name="Colorful List Accent 1" w:semiHidden="0" w:uiPriority="72" w:unhideWhenUsed="0"/>
+    <w:lsdException w:name="Colorful Grid Accent 1" w:semiHidden="0" w:uiPriority="73" w:unhideWhenUsed="0"/>
+    <w:lsdException w:name="Light Shading Accent 2" w:semiHidden="0" w:uiPriority="60" w:unhideWhenUsed="0"/>
+    <w:lsdException w:name="Light List Accent 2" w:semiHidden="0" w:uiPriority="61" w:unhideWhenUsed="0"/>
+    <w:lsdException w:name="Light Grid Accent 2" w:semiHidden="0" w:uiPriority="62" w:unhideWhenUsed="0"/>
+    <w:lsdException w:name="Medium Shading 1 Accent 2" w:semiHidden="0" w:uiPriority="63" w:unhideWhenUsed="0"/>
+    <w:lsdException w:name="Medium Shading 2 Accent 2" w:semiHidden="0" w:uiPriority="64" w:unhideWhenUsed="0"/>
+    <w:lsdException w:name="Medium List 1 Accent 2" w:semiHidden="0" w:uiPriority="65" w:unhideWhenUsed="0"/>
+    <w:lsdException w:name="Medium List 2 Accent 2" w:semiHidden="0" w:uiPriority="66" w:unhideWhenUsed="0"/>
+    <w:lsdException w:name="Medium Grid 1 Accent 2" w:semiHidden="0" w:uiPriority="67" w:unhideWhenUsed="0"/>
+    <w:lsdException w:name="Medium Grid 2 Accent 2" w:semiHidden="0" w:uiPriority="68" w:unhideWhenUsed="0"/>
+    <w:lsdException w:name="Medium Grid 3 Accent 2" w:semiHidden="0" w:uiPriority="69" w:unhideWhenUsed="0"/>
+    <w:lsdException w:name="Dark List Accent 2" w:semiHidden="0" w:uiPriority="70" w:unhideWhenUsed="0"/>
+    <w:lsdException w:name="Colorful Shading Accent 2" w:semiHidden="0" w:uiPriority="71" w:unhideWhenUsed="0"/>
+    <w:lsdException w:name="Colorful List Accent 2" w:semiHidden="0" w:uiPriority="72" w:unhideWhenUsed="0"/>
+    <w:lsdException w:name="Colorful Grid Accent 2" w:semiHidden="0" w:uiPriority="73" w:unhideWhenUsed="0"/>
+    <w:lsdException w:name="Light Shading Accent 3" w:semiHidden="0" w:uiPriority="60" w:unhideWhenUsed="0"/>
+    <w:lsdException w:name="Light List Accent 3" w:semiHidden="0" w:uiPriority="61" w:unhideWhenUsed="0"/>
+    <w:lsdException w:name="Light Grid Accent 3" w:semiHidden="0" w:uiPriority="62" w:unhideWhenUsed="0"/>
+    <w:lsdException w:name="Medium Shading 1 Accent 3" w:semiHidden="0" w:uiPriority="63" w:unhideWhenUsed="0"/>
+    <w:lsdException w:name="Medium Shading 2 Accent 3" w:semiHidden="0" w:uiPriority="64" w:unhideWhenUsed="0"/>
+    <w:lsdException w:name="Medium List 1 Accent 3" w:semiHidden="0" w:uiPriority="65" w:unhideWhenUsed="0"/>
+    <w:lsdException w:name="Medium List 2 Accent 3" w:semiHidden="0" w:uiPriority="66" w:unhideWhenUsed="0"/>
+    <w:lsdException w:name="Medium Grid 1 Accent 3" w:semiHidden="0" w:uiPriority="67" w:unhideWhenUsed="0"/>
+    <w:lsdException w:name="Medium Grid 2 Accent 3" w:semiHidden="0" w:uiPriority="68" w:unhideWhenUsed="0"/>
+    <w:lsdException w:name="Medium Grid 3 Accent 3" w:semiHidden="0" w:uiPriority="69" w:unhideWhenUsed="0"/>
+    <w:lsdException w:name="Dark List Accent 3" w:semiHidden="0" w:uiPriority="70" w:unhideWhenUsed="0"/>
+    <w:lsdException w:name="Colorful Shading Accent 3" w:semiHidden="0" w:uiPriority="71" w:unhideWhenUsed="0"/>
+    <w:lsdException w:name="Colorful List Accent 3" w:semiHidden="0" w:uiPriority="72" w:unhideWhenUsed="0"/>
+    <w:lsdException w:name="Colorful Grid Accent 3" w:semiHidden="0" w:uiPriority="73" w:unhideWhenUsed="0"/>
+    <w:lsdException w:name="Light Shading Accent 4" w:semiHidden="0" w:uiPriority="60" w:unhideWhenUsed="0"/>
+    <w:lsdException w:name="Light List Accent 4" w:semiHidden="0" w:uiPriority="61" w:unhideWhenUsed="0"/>
+    <w:lsdException w:name="Light Grid Accent 4" w:semiHidden="0" w:uiPriority="62" w:unhideWhenUsed="0"/>
+    <w:lsdException w:name="Medium Shading 1 Accent 4" w:semiHidden="0" w:uiPriority="63" w:unhideWhenUsed="0"/>
+    <w:lsdException w:name="Medium Shading 2 Accent 4" w:semiHidden="0" w:uiPriority="64" w:unhideWhenUsed="0"/>
+    <w:lsdException w:name="Medium List 1 Accent 4" w:semiHidden="0" w:uiPriority="65" w:unhideWhenUsed="0"/>
+    <w:lsdException w:name="Medium List 2 Accent 4" w:semiHidden="0" w:uiPriority="66" w:unhideWhenUsed="0"/>
+    <w:lsdException w:name="Medium Grid 1 Accent 4" w:semiHidden="0" w:uiPriority="67" w:unhideWhenUsed="0"/>
+    <w:lsdException w:name="Medium Grid 2 Accent 4" w:semiHidden="0" w:uiPriority="68" w:unhideWhenUsed="0"/>
+    <w:lsdException w:name="Medium Grid 3 Accent 4" w:semiHidden="0" w:uiPriority="69" w:unhideWhenUsed="0"/>
+    <w:lsdException w:name="Dark List Accent 4" w:semiHidden="0" w:uiPriority="70" w:unhideWhenUsed="0"/>
+    <w:lsdException w:name="Colorful Shading Accent 4" w:semiHidden="0" w:uiPriority="71" w:unhideWhenUsed="0"/>
+    <w:lsdException w:name="Colorful List Accent 4" w:semiHidden="0" w:uiPriority="72" w:unhideWhenUsed="0"/>
+    <w:lsdException w:name="Colorful Grid Accent 4" w:semiHidden="0" w:uiPriority="73" w:unhideWhenUsed="0"/>
+    <w:lsdException w:name="Light Shading Accent 5" w:semiHidden="0" w:uiPriority="60" w:unhideWhenUsed="0"/>
+    <w:lsdException w:name="Light List Accent 5" w:semiHidden="0" w:uiPriority="61" w:unhideWhenUsed="0"/>
+    <w:lsdException w:name="Light Grid Accent 5" w:semiHidden="0" w:uiPriority="62" w:unhideWhenUsed="0"/>
+    <w:lsdException w:name="Medium Shading 1 Accent 5" w:semiHidden="0" w:uiPriority="63" w:unhideWhenUsed="0"/>
+    <w:lsdException w:name="Medium Shading 2 Accent 5" w:semiHidden="0" w:uiPriority="64" w:unhideWhenUsed="0"/>
+    <w:lsdException w:name="Medium List 1 Accent 5" w:semiHidden="0" w:uiPriority="65" w:unhideWhenUsed="0"/>
+    <w:lsdException w:name="Medium List 2 Accent 5" w:semiHidden="0" w:uiPriority="66" w:unhideWhenUsed="0"/>
+    <w:lsdException w:name="Medium Grid 1 Accent 5" w:semiHidden="0" w:uiPriority="67" w:unhideWhenUsed="0"/>
+    <w:lsdException w:name="Medium Grid 2 Accent 5" w:semiHidden="0" w:uiPriority="68" w:unhideWhenUsed="0"/>
+    <w:lsdException w:name="Medium Grid 3 Accent 5" w:semiHidden="0" w:uiPriority="69" w:unhideWhenUsed="0"/>
+    <w:lsdException w:name="Dark List Accent 5" w:semiHidden="0" w:uiPriority="70" w:unhideWhenUsed="0"/>
+    <w:lsdException w:name="Colorful Shading Accent 5" w:semiHidden="0" w:uiPriority="71" w:unhideWhenUsed="0"/>
+    <w:lsdException w:name="Colorful List Accent 5" w:semiHidden="0" w:uiPriority="72" w:unhideWhenUsed="0"/>
+    <w:lsdException w:name="Colorful Grid Accent 5" w:semiHidden="0" w:uiPriority="73" w:unhideWhenUsed="0"/>
+    <w:lsdException w:name="Light Shading Accent 6" w:semiHidden="0" w:uiPriority="60" w:unhideWhenUsed="0"/>
+    <w:lsdException w:name="Light List Accent 6" w:semiHidden="0" w:uiPriority="61" w:unhideWhenUsed="0"/>
+    <w:lsdException w:name="Light Grid Accent 6" w:semiHidden="0" w:uiPriority="62" w:unhideWhenUsed="0"/>
+    <w:lsdException w:name="Medium Shading 1 Accent 6" w:semiHidden="0" w:uiPriority="63" w:unhideWhenUsed="0"/>
+    <w:lsdException w:name="Medium Shading 2 Accent 6" w:semiHidden="0" w:uiPriority="64" w:unhideWhenUsed="0"/>
+    <w:lsdException w:name="Medium List 1 Accent 6" w:semiHidden="0" w:uiPriority="65" w:unhideWhenUsed="0"/>
+    <w:lsdException w:name="Medium List 2 Accent 6" w:semiHidden="0" w:uiPriority="66" w:unhideWhenUsed="0"/>
+    <w:lsdException w:name="Medium Grid 1 Accent 6" w:semiHidden="0" w:uiPriority="67" w:unhideWhenUsed="0"/>
+    <w:lsdException w:name="Medium Grid 2 Accent 6" w:semiHidden="0" w:uiPriority="68" w:unhideWhenUsed="0"/>
+    <w:lsdException w:name="Medium Grid 3 Accent 6" w:semiHidden="0" w:uiPriority="69" w:unhideWhenUsed="0"/>
+    <w:lsdException w:name="Dark List Accent 6" w:semiHidden="0" w:uiPriority="70" w:unhideWhenUsed="0"/>
+    <w:lsdException w:name="Colorful Shading Accent 6" w:semiHidden="0" w:uiPriority="71" w:unhideWhenUsed="0"/>
+    <w:lsdException w:name="Colorful List Accent 6" w:semiHidden="0" w:uiPriority="72" w:unhideWhenUsed="0"/>
+    <w:lsdException w:name="Colorful Grid Accent 6" w:semiHidden="0" w:uiPriority="73" w:unhideWhenUsed="0"/>
+    <w:lsdException w:name="Subtle Emphasis" w:semiHidden="0" w:uiPriority="19" w:unhideWhenUsed="0" w:qFormat="1"/>
+    <w:lsdException w:name="Intense Emphasis" w:semiHidden="0" w:uiPriority="21" w:unhideWhenUsed="0" w:qFormat="1"/>
+    <w:lsdException w:name="Subtle Reference" w:semiHidden="0" w:uiPriority="31" w:unhideWhenUsed="0" w:qFormat="1"/>
+    <w:lsdException w:name="Intense Reference" w:semiHidden="0" w:uiPriority="32" w:unhideWhenUsed="0" w:qFormat="1"/>
+    <w:lsdException w:name="Book Title" w:semiHidden="0" w:uiPriority="33" w:unhideWhenUsed="0" w:qFormat="1"/>
+    <w:lsdException w:name="Bibliography" w:uiPriority="37"/>
+    <w:lsdException w:name="TOC Heading" w:uiPriority="39" w:qFormat="1"/>
+  </w:latentStyles>
+  <w:style w:type="paragraph" w:default="1" w:styleId="Normal">
+    <w:name w:val="Normal"/>
+    <w:qFormat/>
+  </w:style>
+  <w:style w:type="character" w:default="1" w:styleId="Tipodeletrapredefinidodopargrafo">
+    <w:name w:val="Default Paragraph Font"/>
+    <w:uiPriority w:val="1"/>
+    <w:semiHidden/>
+    <w:unhideWhenUsed/>
+  </w:style>
+  <w:style w:type="table" w:default="1" w:styleId="Tabelanormal">
+    <w:name w:val="Normal Table"/>
+    <w:uiPriority w:val="99"/>
+    <w:semiHidden/>
+    <w:unhideWhenUsed/>
+    <w:tblPr>
+      <w:tblInd w:w="0" w:type="dxa"/>
+      <w:tblCellMar>
+        <w:top w:w="0" w:type="dxa"/>
+        <w:left w:w="108" w:type="dxa"/>
+        <w:bottom w:w="0" w:type="dxa"/>
+        <w:right w:w="108" w:type="dxa"/>
+      </w:tblCellMar>
+    </w:tblPr>
+  </w:style>
+  <w:style w:type="numbering" w:default="1" w:styleId="Semlista">
+    <w:name w:val="No List"/>
+    <w:uiPriority w:val="99"/>
+    <w:semiHidden/>
+    <w:unhideWhenUsed/>
+  </w:style>
+</w:styles>
+</file>
+
 <file path=word/glossary/webSettings.xml><?xml version="1.0" encoding="utf-8"?>
-<w:webSettings xmlns:r="http://schemas.openxmlformats.org/officeDocument/2006/relationships" xmlns:w="http://schemas.openxmlformats.org/wordprocessingml/2006/main">
+<w:webSettings xmlns:mc="http://schemas.openxmlformats.org/markup-compatibility/2006" xmlns:r="http://schemas.openxmlformats.org/officeDocument/2006/relationships" xmlns:w="http://schemas.openxmlformats.org/wordprocessingml/2006/main" xmlns:w14="http://schemas.microsoft.com/office/word/2010/wordml" mc:Ignorable="w14">
   <w:optimizeForBrowser/>
 </w:webSettings>
 </file>
@@ -8102,7 +9526,7 @@
 </file>
 
 <file path=customXml/itemProps2.xml><?xml version="1.0" encoding="utf-8"?>
-<ds:datastoreItem xmlns:ds="http://schemas.openxmlformats.org/officeDocument/2006/customXml" ds:itemID="{D68EBC26-9AC0-49EE-B32E-A13374989ACC}">
+<ds:datastoreItem xmlns:ds="http://schemas.openxmlformats.org/officeDocument/2006/customXml" ds:itemID="{7A20D2E0-6FBE-42FE-A25A-A7D28C1E1092}">
   <ds:schemaRefs>
     <ds:schemaRef ds:uri="http://schemas.openxmlformats.org/officeDocument/2006/bibliography"/>
   </ds:schemaRefs>

</xml_diff>

<commit_message>
Editing Document Managmente Processo - State "Ready to Revision"
</commit_message>
<xml_diff>
--- a/Docs/Processes/Document Managment Process.docx
+++ b/Docs/Processes/Document Managment Process.docx
@@ -1,6 +1,6 @@
 
 <file path=word/document.xml><?xml version="1.0" encoding="utf-8"?>
-<w:document xmlns:wpc="http://schemas.microsoft.com/office/word/2010/wordprocessingCanvas" xmlns:mc="http://schemas.openxmlformats.org/markup-compatibility/2006" xmlns:o="urn:schemas-microsoft-com:office:office" xmlns:r="http://schemas.openxmlformats.org/officeDocument/2006/relationships" xmlns:m="http://schemas.openxmlformats.org/officeDocument/2006/math" xmlns:v="urn:schemas-microsoft-com:vml" xmlns:wp14="http://schemas.microsoft.com/office/word/2010/wordprocessingDrawing" xmlns:wp="http://schemas.openxmlformats.org/drawingml/2006/wordprocessingDrawing" xmlns:w10="urn:schemas-microsoft-com:office:word" xmlns:w="http://schemas.openxmlformats.org/wordprocessingml/2006/main" xmlns:w14="http://schemas.microsoft.com/office/word/2010/wordml" xmlns:wpg="http://schemas.microsoft.com/office/word/2010/wordprocessingGroup" xmlns:wpi="http://schemas.microsoft.com/office/word/2010/wordprocessingInk" xmlns:wne="http://schemas.microsoft.com/office/word/2006/wordml" xmlns:wps="http://schemas.microsoft.com/office/word/2010/wordprocessingShape" mc:Ignorable="w14 wp14">
+<w:document xmlns:ve="http://schemas.openxmlformats.org/markup-compatibility/2006" xmlns:o="urn:schemas-microsoft-com:office:office" xmlns:r="http://schemas.openxmlformats.org/officeDocument/2006/relationships" xmlns:m="http://schemas.openxmlformats.org/officeDocument/2006/math" xmlns:v="urn:schemas-microsoft-com:vml" xmlns:wp="http://schemas.openxmlformats.org/drawingml/2006/wordprocessingDrawing" xmlns:w10="urn:schemas-microsoft-com:office:word" xmlns:w="http://schemas.openxmlformats.org/wordprocessingml/2006/main" xmlns:wne="http://schemas.microsoft.com/office/word/2006/wordml">
   <w:body>
     <w:sdt>
       <w:sdtPr>
@@ -27,7 +27,7 @@
             <w:tblBorders>
               <w:left w:val="single" w:sz="18" w:space="0" w:color="4F81BD" w:themeColor="accent1"/>
             </w:tblBorders>
-            <w:tblLook w:val="04A0" w:firstRow="1" w:lastRow="0" w:firstColumn="1" w:lastColumn="0" w:noHBand="0" w:noVBand="1"/>
+            <w:tblLook w:val="04A0"/>
           </w:tblPr>
           <w:tblGrid>
             <w:gridCol w:w="6987"/>
@@ -46,7 +46,6 @@
                 <w:dataBinding w:prefixMappings="xmlns:ns0='http://schemas.openxmlformats.org/officeDocument/2006/extended-properties'" w:xpath="/ns0:Properties[1]/ns0:Company[1]" w:storeItemID="{6668398D-A668-4E3E-A5EB-62B293D839F1}"/>
                 <w:text/>
               </w:sdtPr>
-              <w:sdtEndPr/>
               <w:sdtContent>
                 <w:tc>
                   <w:tcPr>
@@ -96,6 +95,7 @@
                     <w:color w:val="4F81BD" w:themeColor="accent1"/>
                     <w:sz w:val="80"/>
                     <w:szCs w:val="80"/>
+                    <w:lang w:val="en-US"/>
                   </w:rPr>
                   <w:alias w:val="Título"/>
                   <w:id w:val="13406919"/>
@@ -105,7 +105,6 @@
                   <w:dataBinding w:prefixMappings="xmlns:ns0='http://schemas.openxmlformats.org/package/2006/metadata/core-properties' xmlns:ns1='http://purl.org/dc/elements/1.1/'" w:xpath="/ns0:coreProperties[1]/ns1:title[1]" w:storeItemID="{6C3C8BC8-F283-45AE-878A-BAB7291924A1}"/>
                   <w:text/>
                 </w:sdtPr>
-                <w:sdtEndPr/>
                 <w:sdtContent>
                   <w:p>
                     <w:pPr>
@@ -117,37 +116,16 @@
                         <w:szCs w:val="80"/>
                       </w:rPr>
                     </w:pPr>
-                    <w:proofErr w:type="spellStart"/>
                     <w:r>
                       <w:rPr>
                         <w:rFonts w:asciiTheme="majorHAnsi" w:eastAsiaTheme="majorEastAsia" w:hAnsiTheme="majorHAnsi" w:cstheme="majorBidi"/>
                         <w:color w:val="4F81BD" w:themeColor="accent1"/>
                         <w:sz w:val="80"/>
                         <w:szCs w:val="80"/>
+                        <w:lang w:val="en-US"/>
                       </w:rPr>
-                      <w:t>Document</w:t>
+                      <w:t>Document Management Process</w:t>
                     </w:r>
-                    <w:proofErr w:type="spellEnd"/>
-                    <w:r>
-                      <w:rPr>
-                        <w:rFonts w:asciiTheme="majorHAnsi" w:eastAsiaTheme="majorEastAsia" w:hAnsiTheme="majorHAnsi" w:cstheme="majorBidi"/>
-                        <w:color w:val="4F81BD" w:themeColor="accent1"/>
-                        <w:sz w:val="80"/>
-                        <w:szCs w:val="80"/>
-                      </w:rPr>
-                      <w:t xml:space="preserve"> Management </w:t>
-                    </w:r>
-                    <w:proofErr w:type="spellStart"/>
-                    <w:r>
-                      <w:rPr>
-                        <w:rFonts w:asciiTheme="majorHAnsi" w:eastAsiaTheme="majorEastAsia" w:hAnsiTheme="majorHAnsi" w:cstheme="majorBidi"/>
-                        <w:color w:val="4F81BD" w:themeColor="accent1"/>
-                        <w:sz w:val="80"/>
-                        <w:szCs w:val="80"/>
-                      </w:rPr>
-                      <w:t>Process</w:t>
-                    </w:r>
-                    <w:proofErr w:type="spellEnd"/>
                   </w:p>
                 </w:sdtContent>
               </w:sdt>
@@ -168,7 +146,6 @@
                 <w:dataBinding w:prefixMappings="xmlns:ns0='http://schemas.openxmlformats.org/package/2006/metadata/core-properties' xmlns:ns1='http://purl.org/dc/elements/1.1/'" w:xpath="/ns0:coreProperties[1]/ns1:subject[1]" w:storeItemID="{6C3C8BC8-F283-45AE-878A-BAB7291924A1}"/>
                 <w:text/>
               </w:sdtPr>
-              <w:sdtEndPr/>
               <w:sdtContent>
                 <w:tc>
                   <w:tcPr>
@@ -199,13 +176,21 @@
             </w:sdt>
           </w:tr>
         </w:tbl>
-        <w:p/>
-        <w:p/>
+        <w:p>
+          <w:pPr>
+            <w:spacing w:line="360" w:lineRule="auto"/>
+          </w:pPr>
+        </w:p>
+        <w:p>
+          <w:pPr>
+            <w:spacing w:line="360" w:lineRule="auto"/>
+          </w:pPr>
+        </w:p>
         <w:tbl>
           <w:tblPr>
             <w:tblpPr w:leftFromText="187" w:rightFromText="187" w:horzAnchor="margin" w:tblpXSpec="center" w:tblpYSpec="bottom"/>
             <w:tblW w:w="4000" w:type="pct"/>
-            <w:tblLook w:val="04A0" w:firstRow="1" w:lastRow="0" w:firstColumn="1" w:lastColumn="0" w:noHBand="0" w:noVBand="1"/>
+            <w:tblLook w:val="04A0"/>
           </w:tblPr>
           <w:tblGrid>
             <w:gridCol w:w="6987"/>
@@ -234,11 +219,11 @@
                   <w:dataBinding w:prefixMappings="xmlns:ns0='http://schemas.openxmlformats.org/package/2006/metadata/core-properties' xmlns:ns1='http://purl.org/dc/elements/1.1/'" w:xpath="/ns0:coreProperties[1]/ns1:creator[1]" w:storeItemID="{6C3C8BC8-F283-45AE-878A-BAB7291924A1}"/>
                   <w:text/>
                 </w:sdtPr>
-                <w:sdtEndPr/>
                 <w:sdtContent>
                   <w:p>
                     <w:pPr>
                       <w:pStyle w:val="SemEspaamento"/>
+                      <w:spacing w:line="360" w:lineRule="auto"/>
                       <w:rPr>
                         <w:color w:val="4F81BD" w:themeColor="accent1"/>
                       </w:rPr>
@@ -270,11 +255,11 @@
                     <w:calendar w:val="gregorian"/>
                   </w:date>
                 </w:sdtPr>
-                <w:sdtEndPr/>
                 <w:sdtContent>
                   <w:p>
                     <w:pPr>
                       <w:pStyle w:val="SemEspaamento"/>
+                      <w:spacing w:line="360" w:lineRule="auto"/>
                       <w:rPr>
                         <w:color w:val="4F81BD" w:themeColor="accent1"/>
                       </w:rPr>
@@ -291,6 +276,7 @@
               <w:p>
                 <w:pPr>
                   <w:pStyle w:val="SemEspaamento"/>
+                  <w:spacing w:line="360" w:lineRule="auto"/>
                   <w:rPr>
                     <w:color w:val="4F81BD" w:themeColor="accent1"/>
                   </w:rPr>
@@ -299,17 +285,22 @@
             </w:tc>
           </w:tr>
         </w:tbl>
-        <w:p/>
         <w:p>
           <w:pPr>
+            <w:spacing w:line="360" w:lineRule="auto"/>
+          </w:pPr>
+        </w:p>
+        <w:p>
+          <w:pPr>
+            <w:spacing w:line="360" w:lineRule="auto"/>
             <w:rPr>
               <w:lang w:val="en-US"/>
             </w:rPr>
             <w:sectPr>
-              <w:headerReference w:type="default" r:id="rId10"/>
-              <w:footerReference w:type="default" r:id="rId11"/>
-              <w:headerReference w:type="first" r:id="rId12"/>
-              <w:footerReference w:type="first" r:id="rId13"/>
+              <w:headerReference w:type="default" r:id="rId9"/>
+              <w:footerReference w:type="default" r:id="rId10"/>
+              <w:headerReference w:type="first" r:id="rId11"/>
+              <w:footerReference w:type="first" r:id="rId12"/>
               <w:pgSz w:w="11906" w:h="16838"/>
               <w:pgMar w:top="1417" w:right="1701" w:bottom="1417" w:left="1701" w:header="708" w:footer="708" w:gutter="0"/>
               <w:pgNumType w:fmt="lowerRoman" w:start="1"/>
@@ -321,6 +312,7 @@
         </w:p>
         <w:p>
           <w:pPr>
+            <w:spacing w:line="360" w:lineRule="auto"/>
             <w:rPr>
               <w:lang w:val="en-US"/>
             </w:rPr>
@@ -330,6 +322,7 @@
     </w:sdt>
     <w:p>
       <w:pPr>
+        <w:spacing w:line="360" w:lineRule="auto"/>
         <w:rPr>
           <w:lang w:val="en-US"/>
         </w:rPr>
@@ -352,11 +345,11 @@
           <w:docPartUnique/>
         </w:docPartObj>
       </w:sdtPr>
-      <w:sdtEndPr/>
       <w:sdtContent>
         <w:p>
           <w:pPr>
             <w:pStyle w:val="Ttulodondice"/>
+            <w:spacing w:line="360" w:lineRule="auto"/>
           </w:pPr>
           <w:proofErr w:type="spellStart"/>
           <w:r>
@@ -392,7 +385,7 @@
             </w:rPr>
             <w:fldChar w:fldCharType="separate"/>
           </w:r>
-          <w:hyperlink w:anchor="_Toc349415679" w:history="1">
+          <w:hyperlink w:anchor="_Toc349767145" w:history="1">
             <w:r>
               <w:rPr>
                 <w:rStyle w:val="Hiperligao"/>
@@ -436,7 +429,7 @@
                 <w:noProof/>
                 <w:webHidden/>
               </w:rPr>
-              <w:instrText xml:space="preserve"> PAGEREF _Toc349415679 \h </w:instrText>
+              <w:instrText xml:space="preserve"> PAGEREF _Toc349767145 \h </w:instrText>
             </w:r>
             <w:r>
               <w:rPr>
@@ -480,7 +473,7 @@
               <w:lang w:eastAsia="pt-PT"/>
             </w:rPr>
           </w:pPr>
-          <w:hyperlink w:anchor="_Toc349415680" w:history="1">
+          <w:hyperlink w:anchor="_Toc349767146" w:history="1">
             <w:r>
               <w:rPr>
                 <w:rStyle w:val="Hiperligao"/>
@@ -524,7 +517,7 @@
                 <w:noProof/>
                 <w:webHidden/>
               </w:rPr>
-              <w:instrText xml:space="preserve"> PAGEREF _Toc349415680 \h </w:instrText>
+              <w:instrText xml:space="preserve"> PAGEREF _Toc349767146 \h </w:instrText>
             </w:r>
             <w:r>
               <w:rPr>
@@ -568,7 +561,7 @@
               <w:lang w:eastAsia="pt-PT"/>
             </w:rPr>
           </w:pPr>
-          <w:hyperlink w:anchor="_Toc349415681" w:history="1">
+          <w:hyperlink w:anchor="_Toc349767147" w:history="1">
             <w:r>
               <w:rPr>
                 <w:rStyle w:val="Hiperligao"/>
@@ -612,7 +605,7 @@
                 <w:noProof/>
                 <w:webHidden/>
               </w:rPr>
-              <w:instrText xml:space="preserve"> PAGEREF _Toc349415681 \h </w:instrText>
+              <w:instrText xml:space="preserve"> PAGEREF _Toc349767147 \h </w:instrText>
             </w:r>
             <w:r>
               <w:rPr>
@@ -656,7 +649,7 @@
               <w:lang w:eastAsia="pt-PT"/>
             </w:rPr>
           </w:pPr>
-          <w:hyperlink w:anchor="_Toc349415682" w:history="1">
+          <w:hyperlink w:anchor="_Toc349767148" w:history="1">
             <w:r>
               <w:rPr>
                 <w:rStyle w:val="Hiperligao"/>
@@ -700,7 +693,7 @@
                 <w:noProof/>
                 <w:webHidden/>
               </w:rPr>
-              <w:instrText xml:space="preserve"> PAGEREF _Toc349415682 \h </w:instrText>
+              <w:instrText xml:space="preserve"> PAGEREF _Toc349767148 \h </w:instrText>
             </w:r>
             <w:r>
               <w:rPr>
@@ -744,7 +737,7 @@
               <w:lang w:eastAsia="pt-PT"/>
             </w:rPr>
           </w:pPr>
-          <w:hyperlink w:anchor="_Toc349415683" w:history="1">
+          <w:hyperlink w:anchor="_Toc349767149" w:history="1">
             <w:r>
               <w:rPr>
                 <w:rStyle w:val="Hiperligao"/>
@@ -788,7 +781,7 @@
                 <w:noProof/>
                 <w:webHidden/>
               </w:rPr>
-              <w:instrText xml:space="preserve"> PAGEREF _Toc349415683 \h </w:instrText>
+              <w:instrText xml:space="preserve"> PAGEREF _Toc349767149 \h </w:instrText>
             </w:r>
             <w:r>
               <w:rPr>
@@ -832,7 +825,7 @@
               <w:lang w:eastAsia="pt-PT"/>
             </w:rPr>
           </w:pPr>
-          <w:hyperlink w:anchor="_Toc349415684" w:history="1">
+          <w:hyperlink w:anchor="_Toc349767150" w:history="1">
             <w:r>
               <w:rPr>
                 <w:rStyle w:val="Hiperligao"/>
@@ -876,7 +869,7 @@
                 <w:noProof/>
                 <w:webHidden/>
               </w:rPr>
-              <w:instrText xml:space="preserve"> PAGEREF _Toc349415684 \h </w:instrText>
+              <w:instrText xml:space="preserve"> PAGEREF _Toc349767150 \h </w:instrText>
             </w:r>
             <w:r>
               <w:rPr>
@@ -920,7 +913,7 @@
               <w:lang w:eastAsia="pt-PT"/>
             </w:rPr>
           </w:pPr>
-          <w:hyperlink w:anchor="_Toc349415685" w:history="1">
+          <w:hyperlink w:anchor="_Toc349767151" w:history="1">
             <w:r>
               <w:rPr>
                 <w:rStyle w:val="Hiperligao"/>
@@ -964,7 +957,7 @@
                 <w:noProof/>
                 <w:webHidden/>
               </w:rPr>
-              <w:instrText xml:space="preserve"> PAGEREF _Toc349415685 \h </w:instrText>
+              <w:instrText xml:space="preserve"> PAGEREF _Toc349767151 \h </w:instrText>
             </w:r>
             <w:r>
               <w:rPr>
@@ -984,7 +977,7 @@
                 <w:noProof/>
                 <w:webHidden/>
               </w:rPr>
-              <w:t>2</w:t>
+              <w:t>4</w:t>
             </w:r>
             <w:r>
               <w:rPr>
@@ -1008,7 +1001,7 @@
               <w:lang w:eastAsia="pt-PT"/>
             </w:rPr>
           </w:pPr>
-          <w:hyperlink w:anchor="_Toc349415686" w:history="1">
+          <w:hyperlink w:anchor="_Toc349767152" w:history="1">
             <w:r>
               <w:rPr>
                 <w:rStyle w:val="Hiperligao"/>
@@ -1052,7 +1045,7 @@
                 <w:noProof/>
                 <w:webHidden/>
               </w:rPr>
-              <w:instrText xml:space="preserve"> PAGEREF _Toc349415686 \h </w:instrText>
+              <w:instrText xml:space="preserve"> PAGEREF _Toc349767152 \h </w:instrText>
             </w:r>
             <w:r>
               <w:rPr>
@@ -1072,7 +1065,7 @@
                 <w:noProof/>
                 <w:webHidden/>
               </w:rPr>
-              <w:t>4</w:t>
+              <w:t>6</w:t>
             </w:r>
             <w:r>
               <w:rPr>
@@ -1096,7 +1089,7 @@
               <w:lang w:eastAsia="pt-PT"/>
             </w:rPr>
           </w:pPr>
-          <w:hyperlink w:anchor="_Toc349415687" w:history="1">
+          <w:hyperlink w:anchor="_Toc349767153" w:history="1">
             <w:r>
               <w:rPr>
                 <w:rStyle w:val="Hiperligao"/>
@@ -1140,7 +1133,7 @@
                 <w:noProof/>
                 <w:webHidden/>
               </w:rPr>
-              <w:instrText xml:space="preserve"> PAGEREF _Toc349415687 \h </w:instrText>
+              <w:instrText xml:space="preserve"> PAGEREF _Toc349767153 \h </w:instrText>
             </w:r>
             <w:r>
               <w:rPr>
@@ -1160,7 +1153,7 @@
                 <w:noProof/>
                 <w:webHidden/>
               </w:rPr>
-              <w:t>4</w:t>
+              <w:t>7</w:t>
             </w:r>
             <w:r>
               <w:rPr>
@@ -1184,7 +1177,7 @@
               <w:lang w:eastAsia="pt-PT"/>
             </w:rPr>
           </w:pPr>
-          <w:hyperlink w:anchor="_Toc349415688" w:history="1">
+          <w:hyperlink w:anchor="_Toc349767154" w:history="1">
             <w:r>
               <w:rPr>
                 <w:rStyle w:val="Hiperligao"/>
@@ -1228,7 +1221,7 @@
                 <w:noProof/>
                 <w:webHidden/>
               </w:rPr>
-              <w:instrText xml:space="preserve"> PAGEREF _Toc349415688 \h </w:instrText>
+              <w:instrText xml:space="preserve"> PAGEREF _Toc349767154 \h </w:instrText>
             </w:r>
             <w:r>
               <w:rPr>
@@ -1248,7 +1241,7 @@
                 <w:noProof/>
                 <w:webHidden/>
               </w:rPr>
-              <w:t>4</w:t>
+              <w:t>7</w:t>
             </w:r>
             <w:r>
               <w:rPr>
@@ -1260,6 +1253,9 @@
           </w:hyperlink>
         </w:p>
         <w:p>
+          <w:pPr>
+            <w:spacing w:line="360" w:lineRule="auto"/>
+          </w:pPr>
           <w:r>
             <w:rPr>
               <w:lang w:val="en-US"/>
@@ -1270,6 +1266,9 @@
       </w:sdtContent>
     </w:sdt>
     <w:p>
+      <w:pPr>
+        <w:spacing w:line="360" w:lineRule="auto"/>
+      </w:pPr>
       <w:proofErr w:type="spellStart"/>
       <w:r>
         <w:rPr>
@@ -1285,6 +1284,9 @@
       <w:proofErr w:type="spellEnd"/>
     </w:p>
     <w:p>
+      <w:pPr>
+        <w:spacing w:line="360" w:lineRule="auto"/>
+      </w:pPr>
       <w:r>
         <w:rPr>
           <w:lang w:val="en-US"/>
@@ -1316,6 +1318,9 @@
       </w:r>
     </w:p>
     <w:p>
+      <w:pPr>
+        <w:spacing w:line="360" w:lineRule="auto"/>
+      </w:pPr>
       <w:proofErr w:type="spellStart"/>
       <w:r>
         <w:rPr>
@@ -1357,7 +1362,7 @@
         </w:rPr>
         <w:fldChar w:fldCharType="separate"/>
       </w:r>
-      <w:hyperlink w:anchor="_Toc349415690" w:history="1">
+      <w:hyperlink w:anchor="_Toc349765998" w:history="1">
         <w:r>
           <w:rPr>
             <w:rStyle w:val="Hiperligao"/>
@@ -1384,7 +1389,7 @@
             <w:noProof/>
             <w:webHidden/>
           </w:rPr>
-          <w:instrText xml:space="preserve"> PAGEREF _Toc349415690 \h </w:instrText>
+          <w:instrText xml:space="preserve"> PAGEREF _Toc349765998 \h </w:instrText>
         </w:r>
         <w:r>
           <w:rPr>
@@ -1427,7 +1432,7 @@
           <w:lang w:eastAsia="pt-PT"/>
         </w:rPr>
       </w:pPr>
-      <w:hyperlink w:anchor="_Toc349415691" w:history="1">
+      <w:hyperlink w:anchor="_Toc349765999" w:history="1">
         <w:r>
           <w:rPr>
             <w:rStyle w:val="Hiperligao"/>
@@ -1454,7 +1459,7 @@
             <w:noProof/>
             <w:webHidden/>
           </w:rPr>
-          <w:instrText xml:space="preserve"> PAGEREF _Toc349415691 \h </w:instrText>
+          <w:instrText xml:space="preserve"> PAGEREF _Toc349765999 \h </w:instrText>
         </w:r>
         <w:r>
           <w:rPr>
@@ -1486,6 +1491,9 @@
       </w:hyperlink>
     </w:p>
     <w:p>
+      <w:pPr>
+        <w:spacing w:line="360" w:lineRule="auto"/>
+      </w:pPr>
       <w:r>
         <w:rPr>
           <w:lang w:val="en-US"/>
@@ -1494,20 +1502,27 @@
       </w:r>
     </w:p>
     <w:p>
+      <w:pPr>
+        <w:spacing w:line="360" w:lineRule="auto"/>
+      </w:pPr>
       <w:r>
         <w:br w:type="page"/>
       </w:r>
     </w:p>
-    <w:p/>
+    <w:p>
+      <w:pPr>
+        <w:spacing w:line="360" w:lineRule="auto"/>
+      </w:pPr>
+    </w:p>
     <w:tbl>
       <w:tblPr>
         <w:tblStyle w:val="Tabelacomgrelha"/>
         <w:tblW w:w="9606" w:type="dxa"/>
-        <w:tblLook w:val="04A0" w:firstRow="1" w:lastRow="0" w:firstColumn="1" w:lastColumn="0" w:noHBand="0" w:noVBand="1"/>
+        <w:tblLook w:val="04A0"/>
       </w:tblPr>
       <w:tblGrid>
-        <w:gridCol w:w="1668"/>
-        <w:gridCol w:w="2268"/>
+        <w:gridCol w:w="1384"/>
+        <w:gridCol w:w="2552"/>
         <w:gridCol w:w="3543"/>
         <w:gridCol w:w="2127"/>
       </w:tblGrid>
@@ -1519,6 +1534,7 @@
           </w:tcPr>
           <w:p>
             <w:pPr>
+              <w:spacing w:line="360" w:lineRule="auto"/>
               <w:rPr>
                 <w:b/>
                 <w:sz w:val="24"/>
@@ -1541,11 +1557,12 @@
       <w:tr>
         <w:tc>
           <w:tcPr>
-            <w:tcW w:w="1668" w:type="dxa"/>
+            <w:tcW w:w="1384" w:type="dxa"/>
             <w:vAlign w:val="center"/>
           </w:tcPr>
           <w:p>
             <w:pPr>
+              <w:spacing w:line="360" w:lineRule="auto"/>
               <w:jc w:val="center"/>
               <w:rPr>
                 <w:b/>
@@ -1567,11 +1584,12 @@
         </w:tc>
         <w:tc>
           <w:tcPr>
-            <w:tcW w:w="2268" w:type="dxa"/>
+            <w:tcW w:w="2552" w:type="dxa"/>
             <w:vAlign w:val="center"/>
           </w:tcPr>
           <w:p>
             <w:pPr>
+              <w:spacing w:line="360" w:lineRule="auto"/>
               <w:jc w:val="center"/>
               <w:rPr>
                 <w:b/>
@@ -1598,6 +1616,7 @@
           </w:tcPr>
           <w:p>
             <w:pPr>
+              <w:spacing w:line="360" w:lineRule="auto"/>
               <w:jc w:val="center"/>
               <w:rPr>
                 <w:b/>
@@ -1624,6 +1643,7 @@
           </w:tcPr>
           <w:p>
             <w:pPr>
+              <w:spacing w:line="360" w:lineRule="auto"/>
               <w:jc w:val="center"/>
               <w:rPr>
                 <w:b/>
@@ -1647,7 +1667,7 @@
       <w:tr>
         <w:tc>
           <w:tcPr>
-            <w:tcW w:w="1668" w:type="dxa"/>
+            <w:tcW w:w="1384" w:type="dxa"/>
             <w:vAlign w:val="center"/>
           </w:tcPr>
           <w:sdt>
@@ -1668,11 +1688,11 @@
                 <w:calendar w:val="gregorian"/>
               </w:date>
             </w:sdtPr>
-            <w:sdtEndPr/>
             <w:sdtContent>
               <w:p>
                 <w:pPr>
                   <w:pStyle w:val="SemEspaamento"/>
+                  <w:spacing w:line="360" w:lineRule="auto"/>
                   <w:jc w:val="center"/>
                   <w:rPr>
                     <w:rFonts w:eastAsiaTheme="minorHAnsi"/>
@@ -1689,11 +1709,12 @@
         </w:tc>
         <w:tc>
           <w:tcPr>
-            <w:tcW w:w="2268" w:type="dxa"/>
+            <w:tcW w:w="2552" w:type="dxa"/>
             <w:vAlign w:val="center"/>
           </w:tcPr>
           <w:p>
             <w:pPr>
+              <w:spacing w:line="360" w:lineRule="auto"/>
               <w:jc w:val="center"/>
               <w:rPr>
                 <w:lang w:val="en-US"/>
@@ -1714,6 +1735,7 @@
           </w:tcPr>
           <w:p>
             <w:pPr>
+              <w:spacing w:line="360" w:lineRule="auto"/>
               <w:jc w:val="center"/>
               <w:rPr>
                 <w:lang w:val="en-US"/>
@@ -1734,6 +1756,7 @@
           </w:tcPr>
           <w:p>
             <w:pPr>
+              <w:spacing w:line="360" w:lineRule="auto"/>
               <w:jc w:val="center"/>
               <w:rPr>
                 <w:lang w:val="en-US"/>
@@ -1751,7 +1774,7 @@
       <w:tr>
         <w:tc>
           <w:tcPr>
-            <w:tcW w:w="1668" w:type="dxa"/>
+            <w:tcW w:w="1384" w:type="dxa"/>
             <w:vAlign w:val="center"/>
           </w:tcPr>
           <w:sdt>
@@ -1769,11 +1792,11 @@
                 <w:calendar w:val="gregorian"/>
               </w:date>
             </w:sdtPr>
-            <w:sdtEndPr/>
             <w:sdtContent>
               <w:p>
                 <w:pPr>
                   <w:pStyle w:val="SemEspaamento"/>
+                  <w:spacing w:line="360" w:lineRule="auto"/>
                   <w:jc w:val="center"/>
                   <w:rPr>
                     <w:rFonts w:eastAsiaTheme="minorHAnsi"/>
@@ -1789,11 +1812,12 @@
         </w:tc>
         <w:tc>
           <w:tcPr>
-            <w:tcW w:w="2268" w:type="dxa"/>
+            <w:tcW w:w="2552" w:type="dxa"/>
             <w:vAlign w:val="center"/>
           </w:tcPr>
           <w:p>
             <w:pPr>
+              <w:spacing w:line="360" w:lineRule="auto"/>
               <w:jc w:val="center"/>
               <w:rPr>
                 <w:lang w:val="en-US"/>
@@ -1814,6 +1838,7 @@
           </w:tcPr>
           <w:p>
             <w:pPr>
+              <w:spacing w:line="360" w:lineRule="auto"/>
               <w:jc w:val="center"/>
               <w:rPr>
                 <w:lang w:val="en-US"/>
@@ -1834,6 +1859,7 @@
           </w:tcPr>
           <w:p>
             <w:pPr>
+              <w:spacing w:line="360" w:lineRule="auto"/>
               <w:jc w:val="center"/>
               <w:rPr>
                 <w:lang w:val="en-US"/>
@@ -1851,12 +1877,13 @@
       <w:tr>
         <w:tc>
           <w:tcPr>
-            <w:tcW w:w="1668" w:type="dxa"/>
+            <w:tcW w:w="1384" w:type="dxa"/>
             <w:vAlign w:val="center"/>
           </w:tcPr>
           <w:p>
             <w:pPr>
               <w:pStyle w:val="SemEspaamento"/>
+              <w:spacing w:line="360" w:lineRule="auto"/>
               <w:jc w:val="center"/>
               <w:rPr>
                 <w:rFonts w:eastAsiaTheme="minorHAnsi"/>
@@ -1867,11 +1894,12 @@
         </w:tc>
         <w:tc>
           <w:tcPr>
-            <w:tcW w:w="2268" w:type="dxa"/>
+            <w:tcW w:w="2552" w:type="dxa"/>
             <w:vAlign w:val="center"/>
           </w:tcPr>
           <w:p>
             <w:pPr>
+              <w:spacing w:line="360" w:lineRule="auto"/>
               <w:jc w:val="center"/>
               <w:rPr>
                 <w:lang w:val="en-US"/>
@@ -1886,6 +1914,7 @@
           </w:tcPr>
           <w:p>
             <w:pPr>
+              <w:spacing w:line="360" w:lineRule="auto"/>
               <w:jc w:val="center"/>
               <w:rPr>
                 <w:lang w:val="en-US"/>
@@ -1900,6 +1929,7 @@
           </w:tcPr>
           <w:p>
             <w:pPr>
+              <w:spacing w:line="360" w:lineRule="auto"/>
               <w:jc w:val="center"/>
               <w:rPr>
                 <w:lang w:val="en-US"/>
@@ -1911,12 +1941,13 @@
       <w:tr>
         <w:tc>
           <w:tcPr>
-            <w:tcW w:w="1668" w:type="dxa"/>
+            <w:tcW w:w="1384" w:type="dxa"/>
             <w:vAlign w:val="center"/>
           </w:tcPr>
           <w:p>
             <w:pPr>
               <w:pStyle w:val="SemEspaamento"/>
+              <w:spacing w:line="360" w:lineRule="auto"/>
               <w:jc w:val="center"/>
               <w:rPr>
                 <w:rFonts w:eastAsiaTheme="minorHAnsi"/>
@@ -1927,11 +1958,12 @@
         </w:tc>
         <w:tc>
           <w:tcPr>
-            <w:tcW w:w="2268" w:type="dxa"/>
+            <w:tcW w:w="2552" w:type="dxa"/>
             <w:vAlign w:val="center"/>
           </w:tcPr>
           <w:p>
             <w:pPr>
+              <w:spacing w:line="360" w:lineRule="auto"/>
               <w:jc w:val="center"/>
               <w:rPr>
                 <w:lang w:val="en-US"/>
@@ -1946,6 +1978,7 @@
           </w:tcPr>
           <w:p>
             <w:pPr>
+              <w:spacing w:line="360" w:lineRule="auto"/>
               <w:jc w:val="center"/>
               <w:rPr>
                 <w:lang w:val="en-US"/>
@@ -1960,6 +1993,7 @@
           </w:tcPr>
           <w:p>
             <w:pPr>
+              <w:spacing w:line="360" w:lineRule="auto"/>
               <w:jc w:val="center"/>
               <w:rPr>
                 <w:lang w:val="en-US"/>
@@ -1971,12 +2005,13 @@
       <w:tr>
         <w:tc>
           <w:tcPr>
-            <w:tcW w:w="1668" w:type="dxa"/>
+            <w:tcW w:w="1384" w:type="dxa"/>
             <w:vAlign w:val="center"/>
           </w:tcPr>
           <w:p>
             <w:pPr>
               <w:pStyle w:val="SemEspaamento"/>
+              <w:spacing w:line="360" w:lineRule="auto"/>
               <w:jc w:val="center"/>
               <w:rPr>
                 <w:rFonts w:eastAsiaTheme="minorHAnsi"/>
@@ -1987,11 +2022,12 @@
         </w:tc>
         <w:tc>
           <w:tcPr>
-            <w:tcW w:w="2268" w:type="dxa"/>
+            <w:tcW w:w="2552" w:type="dxa"/>
             <w:vAlign w:val="center"/>
           </w:tcPr>
           <w:p>
             <w:pPr>
+              <w:spacing w:line="360" w:lineRule="auto"/>
               <w:jc w:val="center"/>
               <w:rPr>
                 <w:lang w:val="en-US"/>
@@ -2007,6 +2043,7 @@
           <w:p>
             <w:pPr>
               <w:keepNext/>
+              <w:spacing w:line="360" w:lineRule="auto"/>
               <w:jc w:val="center"/>
               <w:rPr>
                 <w:lang w:val="en-US"/>
@@ -2022,6 +2059,7 @@
           <w:p>
             <w:pPr>
               <w:keepNext/>
+              <w:spacing w:line="360" w:lineRule="auto"/>
               <w:jc w:val="center"/>
               <w:rPr>
                 <w:lang w:val="en-US"/>
@@ -2034,8 +2072,9 @@
     <w:p>
       <w:pPr>
         <w:pStyle w:val="Legenda"/>
-      </w:pPr>
-      <w:bookmarkStart w:id="0" w:name="_Toc349415690"/>
+        <w:spacing w:line="360" w:lineRule="auto"/>
+      </w:pPr>
+      <w:bookmarkStart w:id="0" w:name="_Toc349765998"/>
       <w:proofErr w:type="spellStart"/>
       <w:r>
         <w:t>Table</w:t>
@@ -2091,29 +2130,34 @@
       <w:bookmarkEnd w:id="0"/>
       <w:proofErr w:type="spellEnd"/>
     </w:p>
-    <w:p/>
+    <w:p>
+      <w:pPr>
+        <w:spacing w:line="360" w:lineRule="auto"/>
+      </w:pPr>
+    </w:p>
     <w:tbl>
       <w:tblPr>
         <w:tblStyle w:val="Tabelacomgrelha"/>
-        <w:tblW w:w="9606" w:type="dxa"/>
-        <w:tblLook w:val="04A0" w:firstRow="1" w:lastRow="0" w:firstColumn="1" w:lastColumn="0" w:noHBand="0" w:noVBand="1"/>
+        <w:tblW w:w="9726" w:type="dxa"/>
+        <w:tblLook w:val="04A0"/>
       </w:tblPr>
       <w:tblGrid>
-        <w:gridCol w:w="1726"/>
-        <w:gridCol w:w="2200"/>
-        <w:gridCol w:w="1964"/>
-        <w:gridCol w:w="977"/>
-        <w:gridCol w:w="1249"/>
-        <w:gridCol w:w="1490"/>
+        <w:gridCol w:w="1384"/>
+        <w:gridCol w:w="2977"/>
+        <w:gridCol w:w="1843"/>
+        <w:gridCol w:w="992"/>
+        <w:gridCol w:w="1396"/>
+        <w:gridCol w:w="1134"/>
       </w:tblGrid>
       <w:tr>
         <w:tc>
           <w:tcPr>
-            <w:tcW w:w="9606" w:type="dxa"/>
+            <w:tcW w:w="9726" w:type="dxa"/>
             <w:gridSpan w:val="6"/>
           </w:tcPr>
           <w:p>
             <w:pPr>
+              <w:spacing w:line="360" w:lineRule="auto"/>
               <w:rPr>
                 <w:b/>
                 <w:sz w:val="24"/>
@@ -2136,11 +2180,12 @@
       <w:tr>
         <w:tc>
           <w:tcPr>
-            <w:tcW w:w="1726" w:type="dxa"/>
+            <w:tcW w:w="1384" w:type="dxa"/>
             <w:vAlign w:val="center"/>
           </w:tcPr>
           <w:p>
             <w:pPr>
+              <w:spacing w:line="360" w:lineRule="auto"/>
               <w:jc w:val="center"/>
               <w:rPr>
                 <w:b/>
@@ -2162,11 +2207,12 @@
         </w:tc>
         <w:tc>
           <w:tcPr>
-            <w:tcW w:w="2200" w:type="dxa"/>
+            <w:tcW w:w="2977" w:type="dxa"/>
             <w:vAlign w:val="center"/>
           </w:tcPr>
           <w:p>
             <w:pPr>
+              <w:spacing w:line="360" w:lineRule="auto"/>
               <w:jc w:val="center"/>
               <w:rPr>
                 <w:b/>
@@ -2188,11 +2234,12 @@
         </w:tc>
         <w:tc>
           <w:tcPr>
-            <w:tcW w:w="1964" w:type="dxa"/>
+            <w:tcW w:w="1843" w:type="dxa"/>
             <w:vAlign w:val="center"/>
           </w:tcPr>
           <w:p>
             <w:pPr>
+              <w:spacing w:line="360" w:lineRule="auto"/>
               <w:jc w:val="center"/>
               <w:rPr>
                 <w:b/>
@@ -2214,11 +2261,12 @@
         </w:tc>
         <w:tc>
           <w:tcPr>
-            <w:tcW w:w="977" w:type="dxa"/>
+            <w:tcW w:w="992" w:type="dxa"/>
             <w:vAlign w:val="center"/>
           </w:tcPr>
           <w:p>
             <w:pPr>
+              <w:spacing w:line="360" w:lineRule="auto"/>
               <w:jc w:val="center"/>
               <w:rPr>
                 <w:b/>
@@ -2240,11 +2288,12 @@
         </w:tc>
         <w:tc>
           <w:tcPr>
-            <w:tcW w:w="1249" w:type="dxa"/>
+            <w:tcW w:w="1396" w:type="dxa"/>
             <w:vAlign w:val="center"/>
           </w:tcPr>
           <w:p>
             <w:pPr>
+              <w:spacing w:line="360" w:lineRule="auto"/>
               <w:jc w:val="center"/>
               <w:rPr>
                 <w:b/>
@@ -2266,11 +2315,12 @@
         </w:tc>
         <w:tc>
           <w:tcPr>
-            <w:tcW w:w="1490" w:type="dxa"/>
+            <w:tcW w:w="1134" w:type="dxa"/>
             <w:vAlign w:val="center"/>
           </w:tcPr>
           <w:p>
             <w:pPr>
+              <w:spacing w:line="360" w:lineRule="auto"/>
               <w:jc w:val="center"/>
               <w:rPr>
                 <w:b/>
@@ -2294,7 +2344,7 @@
       <w:tr>
         <w:tc>
           <w:tcPr>
-            <w:tcW w:w="1726" w:type="dxa"/>
+            <w:tcW w:w="1384" w:type="dxa"/>
             <w:vAlign w:val="center"/>
           </w:tcPr>
           <w:sdt>
@@ -2312,11 +2362,11 @@
                 <w:calendar w:val="gregorian"/>
               </w:date>
             </w:sdtPr>
-            <w:sdtEndPr/>
             <w:sdtContent>
               <w:p>
                 <w:pPr>
                   <w:pStyle w:val="SemEspaamento"/>
+                  <w:spacing w:line="360" w:lineRule="auto"/>
                   <w:jc w:val="center"/>
                   <w:rPr>
                     <w:rFonts w:eastAsiaTheme="minorHAnsi"/>
@@ -2333,11 +2383,12 @@
         </w:tc>
         <w:tc>
           <w:tcPr>
-            <w:tcW w:w="2200" w:type="dxa"/>
+            <w:tcW w:w="2977" w:type="dxa"/>
             <w:vAlign w:val="center"/>
           </w:tcPr>
           <w:p>
             <w:pPr>
+              <w:spacing w:line="360" w:lineRule="auto"/>
               <w:jc w:val="center"/>
               <w:rPr>
                 <w:lang w:val="en-US"/>
@@ -2353,11 +2404,12 @@
         </w:tc>
         <w:tc>
           <w:tcPr>
-            <w:tcW w:w="1964" w:type="dxa"/>
+            <w:tcW w:w="1843" w:type="dxa"/>
             <w:vAlign w:val="center"/>
           </w:tcPr>
           <w:p>
             <w:pPr>
+              <w:spacing w:line="360" w:lineRule="auto"/>
               <w:jc w:val="center"/>
               <w:rPr>
                 <w:lang w:val="en-US"/>
@@ -2379,11 +2431,12 @@
         </w:tc>
         <w:tc>
           <w:tcPr>
-            <w:tcW w:w="977" w:type="dxa"/>
+            <w:tcW w:w="992" w:type="dxa"/>
             <w:vAlign w:val="center"/>
           </w:tcPr>
           <w:p>
             <w:pPr>
+              <w:spacing w:line="360" w:lineRule="auto"/>
               <w:jc w:val="center"/>
               <w:rPr>
                 <w:lang w:val="en-US"/>
@@ -2399,11 +2452,12 @@
         </w:tc>
         <w:tc>
           <w:tcPr>
-            <w:tcW w:w="1249" w:type="dxa"/>
+            <w:tcW w:w="1396" w:type="dxa"/>
             <w:vAlign w:val="center"/>
           </w:tcPr>
           <w:p>
             <w:pPr>
+              <w:spacing w:line="360" w:lineRule="auto"/>
               <w:jc w:val="center"/>
               <w:rPr>
                 <w:lang w:val="en-US"/>
@@ -2413,11 +2467,12 @@
         </w:tc>
         <w:tc>
           <w:tcPr>
-            <w:tcW w:w="1490" w:type="dxa"/>
+            <w:tcW w:w="1134" w:type="dxa"/>
             <w:vAlign w:val="center"/>
           </w:tcPr>
           <w:p>
             <w:pPr>
+              <w:spacing w:line="360" w:lineRule="auto"/>
               <w:jc w:val="center"/>
               <w:rPr>
                 <w:lang w:val="en-US"/>
@@ -2435,15 +2490,115 @@
       <w:tr>
         <w:tc>
           <w:tcPr>
-            <w:tcW w:w="1726" w:type="dxa"/>
+            <w:tcW w:w="1384" w:type="dxa"/>
             <w:vAlign w:val="center"/>
           </w:tcPr>
           <w:p>
             <w:pPr>
               <w:pStyle w:val="SemEspaamento"/>
+              <w:spacing w:line="360" w:lineRule="auto"/>
               <w:jc w:val="center"/>
               <w:rPr>
                 <w:rFonts w:eastAsiaTheme="minorHAnsi"/>
+                <w:lang w:val="en-US"/>
+              </w:rPr>
+            </w:pPr>
+            <w:r>
+              <w:rPr>
+                <w:rFonts w:eastAsiaTheme="minorHAnsi"/>
+                <w:lang w:val="en-US"/>
+              </w:rPr>
+              <w:t>27-02-2013</w:t>
+            </w:r>
+          </w:p>
+        </w:tc>
+        <w:tc>
+          <w:tcPr>
+            <w:tcW w:w="2977" w:type="dxa"/>
+            <w:vAlign w:val="center"/>
+          </w:tcPr>
+          <w:p>
+            <w:pPr>
+              <w:spacing w:line="360" w:lineRule="auto"/>
+              <w:jc w:val="center"/>
+              <w:rPr>
+                <w:lang w:val="en-US"/>
+              </w:rPr>
+            </w:pPr>
+            <w:r>
+              <w:rPr>
+                <w:lang w:val="en-US"/>
+              </w:rPr>
+              <w:t>Update of the process. Introduction of a new Sate</w:t>
+            </w:r>
+          </w:p>
+        </w:tc>
+        <w:tc>
+          <w:tcPr>
+            <w:tcW w:w="1843" w:type="dxa"/>
+            <w:vAlign w:val="center"/>
+          </w:tcPr>
+          <w:p>
+            <w:pPr>
+              <w:spacing w:line="360" w:lineRule="auto"/>
+              <w:jc w:val="center"/>
+              <w:rPr>
+                <w:lang w:val="en-US"/>
+              </w:rPr>
+            </w:pPr>
+            <w:r>
+              <w:rPr>
+                <w:lang w:val="en-US"/>
+              </w:rPr>
+              <w:t xml:space="preserve">Carla Machado &amp; </w:t>
+            </w:r>
+            <w:proofErr w:type="spellStart"/>
+            <w:r>
+              <w:rPr>
+                <w:lang w:val="en-US"/>
+              </w:rPr>
+              <w:t>Mário</w:t>
+            </w:r>
+            <w:proofErr w:type="spellEnd"/>
+            <w:r>
+              <w:rPr>
+                <w:lang w:val="en-US"/>
+              </w:rPr>
+              <w:t xml:space="preserve"> Oliveira</w:t>
+            </w:r>
+          </w:p>
+        </w:tc>
+        <w:tc>
+          <w:tcPr>
+            <w:tcW w:w="992" w:type="dxa"/>
+            <w:vAlign w:val="center"/>
+          </w:tcPr>
+          <w:p>
+            <w:pPr>
+              <w:spacing w:line="360" w:lineRule="auto"/>
+              <w:jc w:val="center"/>
+              <w:rPr>
+                <w:lang w:val="en-US"/>
+              </w:rPr>
+            </w:pPr>
+            <w:r>
+              <w:rPr>
+                <w:lang w:val="en-US"/>
+              </w:rPr>
+              <w:t>0.2</w:t>
+            </w:r>
+          </w:p>
+        </w:tc>
+        <w:tc>
+          <w:tcPr>
+            <w:tcW w:w="1396" w:type="dxa"/>
+            <w:vAlign w:val="center"/>
+          </w:tcPr>
+          <w:p>
+            <w:pPr>
+              <w:spacing w:line="360" w:lineRule="auto"/>
+              <w:jc w:val="center"/>
+              <w:rPr>
                 <w:lang w:val="en-US"/>
               </w:rPr>
             </w:pPr>
@@ -2451,13 +2606,40 @@
         </w:tc>
         <w:tc>
           <w:tcPr>
-            <w:tcW w:w="2200" w:type="dxa"/>
+            <w:tcW w:w="1134" w:type="dxa"/>
             <w:vAlign w:val="center"/>
           </w:tcPr>
           <w:p>
             <w:pPr>
+              <w:keepNext/>
+              <w:spacing w:line="360" w:lineRule="auto"/>
               <w:jc w:val="center"/>
               <w:rPr>
+                <w:lang w:val="en-US"/>
+              </w:rPr>
+            </w:pPr>
+            <w:r>
+              <w:rPr>
+                <w:lang w:val="en-US"/>
+              </w:rPr>
+              <w:t>Draft</w:t>
+            </w:r>
+          </w:p>
+        </w:tc>
+      </w:tr>
+      <w:tr>
+        <w:tc>
+          <w:tcPr>
+            <w:tcW w:w="1384" w:type="dxa"/>
+            <w:vAlign w:val="center"/>
+          </w:tcPr>
+          <w:p>
+            <w:pPr>
+              <w:pStyle w:val="SemEspaamento"/>
+              <w:spacing w:line="360" w:lineRule="auto"/>
+              <w:jc w:val="center"/>
+              <w:rPr>
+                <w:rFonts w:eastAsiaTheme="minorHAnsi"/>
                 <w:lang w:val="en-US"/>
               </w:rPr>
             </w:pPr>
@@ -2465,11 +2647,12 @@
         </w:tc>
         <w:tc>
           <w:tcPr>
-            <w:tcW w:w="1964" w:type="dxa"/>
+            <w:tcW w:w="2977" w:type="dxa"/>
             <w:vAlign w:val="center"/>
           </w:tcPr>
           <w:p>
             <w:pPr>
+              <w:spacing w:line="360" w:lineRule="auto"/>
               <w:jc w:val="center"/>
               <w:rPr>
                 <w:lang w:val="en-US"/>
@@ -2479,11 +2662,12 @@
         </w:tc>
         <w:tc>
           <w:tcPr>
-            <w:tcW w:w="977" w:type="dxa"/>
+            <w:tcW w:w="1843" w:type="dxa"/>
             <w:vAlign w:val="center"/>
           </w:tcPr>
           <w:p>
             <w:pPr>
+              <w:spacing w:line="360" w:lineRule="auto"/>
               <w:jc w:val="center"/>
               <w:rPr>
                 <w:lang w:val="en-US"/>
@@ -2493,11 +2677,12 @@
         </w:tc>
         <w:tc>
           <w:tcPr>
-            <w:tcW w:w="1249" w:type="dxa"/>
+            <w:tcW w:w="992" w:type="dxa"/>
             <w:vAlign w:val="center"/>
           </w:tcPr>
           <w:p>
             <w:pPr>
+              <w:spacing w:line="360" w:lineRule="auto"/>
               <w:jc w:val="center"/>
               <w:rPr>
                 <w:lang w:val="en-US"/>
@@ -2507,12 +2692,28 @@
         </w:tc>
         <w:tc>
           <w:tcPr>
-            <w:tcW w:w="1490" w:type="dxa"/>
+            <w:tcW w:w="1396" w:type="dxa"/>
+            <w:vAlign w:val="center"/>
+          </w:tcPr>
+          <w:p>
+            <w:pPr>
+              <w:spacing w:line="360" w:lineRule="auto"/>
+              <w:jc w:val="center"/>
+              <w:rPr>
+                <w:lang w:val="en-US"/>
+              </w:rPr>
+            </w:pPr>
+          </w:p>
+        </w:tc>
+        <w:tc>
+          <w:tcPr>
+            <w:tcW w:w="1134" w:type="dxa"/>
             <w:vAlign w:val="center"/>
           </w:tcPr>
           <w:p>
             <w:pPr>
               <w:keepNext/>
+              <w:spacing w:line="360" w:lineRule="auto"/>
               <w:jc w:val="center"/>
               <w:rPr>
                 <w:lang w:val="en-US"/>
@@ -2524,12 +2725,13 @@
       <w:tr>
         <w:tc>
           <w:tcPr>
-            <w:tcW w:w="1726" w:type="dxa"/>
+            <w:tcW w:w="1384" w:type="dxa"/>
             <w:vAlign w:val="center"/>
           </w:tcPr>
           <w:p>
             <w:pPr>
               <w:pStyle w:val="SemEspaamento"/>
+              <w:spacing w:line="360" w:lineRule="auto"/>
               <w:jc w:val="center"/>
               <w:rPr>
                 <w:rFonts w:eastAsiaTheme="minorHAnsi"/>
@@ -2540,11 +2742,12 @@
         </w:tc>
         <w:tc>
           <w:tcPr>
-            <w:tcW w:w="2200" w:type="dxa"/>
+            <w:tcW w:w="2977" w:type="dxa"/>
             <w:vAlign w:val="center"/>
           </w:tcPr>
           <w:p>
             <w:pPr>
+              <w:spacing w:line="360" w:lineRule="auto"/>
               <w:jc w:val="center"/>
               <w:rPr>
                 <w:lang w:val="en-US"/>
@@ -2554,11 +2757,12 @@
         </w:tc>
         <w:tc>
           <w:tcPr>
-            <w:tcW w:w="1964" w:type="dxa"/>
+            <w:tcW w:w="1843" w:type="dxa"/>
             <w:vAlign w:val="center"/>
           </w:tcPr>
           <w:p>
             <w:pPr>
+              <w:spacing w:line="360" w:lineRule="auto"/>
               <w:jc w:val="center"/>
               <w:rPr>
                 <w:lang w:val="en-US"/>
@@ -2568,11 +2772,12 @@
         </w:tc>
         <w:tc>
           <w:tcPr>
-            <w:tcW w:w="977" w:type="dxa"/>
+            <w:tcW w:w="992" w:type="dxa"/>
             <w:vAlign w:val="center"/>
           </w:tcPr>
           <w:p>
             <w:pPr>
+              <w:spacing w:line="360" w:lineRule="auto"/>
               <w:jc w:val="center"/>
               <w:rPr>
                 <w:lang w:val="en-US"/>
@@ -2582,11 +2787,12 @@
         </w:tc>
         <w:tc>
           <w:tcPr>
-            <w:tcW w:w="1249" w:type="dxa"/>
+            <w:tcW w:w="1396" w:type="dxa"/>
             <w:vAlign w:val="center"/>
           </w:tcPr>
           <w:p>
             <w:pPr>
+              <w:spacing w:line="360" w:lineRule="auto"/>
               <w:jc w:val="center"/>
               <w:rPr>
                 <w:lang w:val="en-US"/>
@@ -2596,12 +2802,13 @@
         </w:tc>
         <w:tc>
           <w:tcPr>
-            <w:tcW w:w="1490" w:type="dxa"/>
+            <w:tcW w:w="1134" w:type="dxa"/>
             <w:vAlign w:val="center"/>
           </w:tcPr>
           <w:p>
             <w:pPr>
               <w:keepNext/>
+              <w:spacing w:line="360" w:lineRule="auto"/>
               <w:jc w:val="center"/>
               <w:rPr>
                 <w:lang w:val="en-US"/>
@@ -2613,12 +2820,13 @@
       <w:tr>
         <w:tc>
           <w:tcPr>
-            <w:tcW w:w="1726" w:type="dxa"/>
+            <w:tcW w:w="1384" w:type="dxa"/>
             <w:vAlign w:val="center"/>
           </w:tcPr>
           <w:p>
             <w:pPr>
               <w:pStyle w:val="SemEspaamento"/>
+              <w:spacing w:line="360" w:lineRule="auto"/>
               <w:jc w:val="center"/>
               <w:rPr>
                 <w:rFonts w:eastAsiaTheme="minorHAnsi"/>
@@ -2629,11 +2837,12 @@
         </w:tc>
         <w:tc>
           <w:tcPr>
-            <w:tcW w:w="2200" w:type="dxa"/>
+            <w:tcW w:w="2977" w:type="dxa"/>
             <w:vAlign w:val="center"/>
           </w:tcPr>
           <w:p>
             <w:pPr>
+              <w:spacing w:line="360" w:lineRule="auto"/>
               <w:jc w:val="center"/>
               <w:rPr>
                 <w:lang w:val="en-US"/>
@@ -2643,11 +2852,12 @@
         </w:tc>
         <w:tc>
           <w:tcPr>
-            <w:tcW w:w="1964" w:type="dxa"/>
+            <w:tcW w:w="1843" w:type="dxa"/>
             <w:vAlign w:val="center"/>
           </w:tcPr>
           <w:p>
             <w:pPr>
+              <w:spacing w:line="360" w:lineRule="auto"/>
               <w:jc w:val="center"/>
               <w:rPr>
                 <w:lang w:val="en-US"/>
@@ -2657,11 +2867,12 @@
         </w:tc>
         <w:tc>
           <w:tcPr>
-            <w:tcW w:w="977" w:type="dxa"/>
+            <w:tcW w:w="992" w:type="dxa"/>
             <w:vAlign w:val="center"/>
           </w:tcPr>
           <w:p>
             <w:pPr>
+              <w:spacing w:line="360" w:lineRule="auto"/>
               <w:jc w:val="center"/>
               <w:rPr>
                 <w:lang w:val="en-US"/>
@@ -2671,11 +2882,12 @@
         </w:tc>
         <w:tc>
           <w:tcPr>
-            <w:tcW w:w="1249" w:type="dxa"/>
+            <w:tcW w:w="1396" w:type="dxa"/>
             <w:vAlign w:val="center"/>
           </w:tcPr>
           <w:p>
             <w:pPr>
+              <w:spacing w:line="360" w:lineRule="auto"/>
               <w:jc w:val="center"/>
               <w:rPr>
                 <w:lang w:val="en-US"/>
@@ -2685,101 +2897,13 @@
         </w:tc>
         <w:tc>
           <w:tcPr>
-            <w:tcW w:w="1490" w:type="dxa"/>
+            <w:tcW w:w="1134" w:type="dxa"/>
             <w:vAlign w:val="center"/>
           </w:tcPr>
           <w:p>
             <w:pPr>
               <w:keepNext/>
-              <w:jc w:val="center"/>
-              <w:rPr>
-                <w:lang w:val="en-US"/>
-              </w:rPr>
-            </w:pPr>
-          </w:p>
-        </w:tc>
-      </w:tr>
-      <w:tr>
-        <w:tc>
-          <w:tcPr>
-            <w:tcW w:w="1726" w:type="dxa"/>
-            <w:vAlign w:val="center"/>
-          </w:tcPr>
-          <w:p>
-            <w:pPr>
-              <w:pStyle w:val="SemEspaamento"/>
-              <w:jc w:val="center"/>
-              <w:rPr>
-                <w:rFonts w:eastAsiaTheme="minorHAnsi"/>
-                <w:lang w:val="en-US"/>
-              </w:rPr>
-            </w:pPr>
-          </w:p>
-        </w:tc>
-        <w:tc>
-          <w:tcPr>
-            <w:tcW w:w="2200" w:type="dxa"/>
-            <w:vAlign w:val="center"/>
-          </w:tcPr>
-          <w:p>
-            <w:pPr>
-              <w:jc w:val="center"/>
-              <w:rPr>
-                <w:lang w:val="en-US"/>
-              </w:rPr>
-            </w:pPr>
-          </w:p>
-        </w:tc>
-        <w:tc>
-          <w:tcPr>
-            <w:tcW w:w="1964" w:type="dxa"/>
-            <w:vAlign w:val="center"/>
-          </w:tcPr>
-          <w:p>
-            <w:pPr>
-              <w:jc w:val="center"/>
-              <w:rPr>
-                <w:lang w:val="en-US"/>
-              </w:rPr>
-            </w:pPr>
-          </w:p>
-        </w:tc>
-        <w:tc>
-          <w:tcPr>
-            <w:tcW w:w="977" w:type="dxa"/>
-            <w:vAlign w:val="center"/>
-          </w:tcPr>
-          <w:p>
-            <w:pPr>
-              <w:jc w:val="center"/>
-              <w:rPr>
-                <w:lang w:val="en-US"/>
-              </w:rPr>
-            </w:pPr>
-          </w:p>
-        </w:tc>
-        <w:tc>
-          <w:tcPr>
-            <w:tcW w:w="1249" w:type="dxa"/>
-            <w:vAlign w:val="center"/>
-          </w:tcPr>
-          <w:p>
-            <w:pPr>
-              <w:jc w:val="center"/>
-              <w:rPr>
-                <w:lang w:val="en-US"/>
-              </w:rPr>
-            </w:pPr>
-          </w:p>
-        </w:tc>
-        <w:tc>
-          <w:tcPr>
-            <w:tcW w:w="1490" w:type="dxa"/>
-            <w:vAlign w:val="center"/>
-          </w:tcPr>
-          <w:p>
-            <w:pPr>
-              <w:keepNext/>
+              <w:spacing w:line="360" w:lineRule="auto"/>
               <w:jc w:val="center"/>
               <w:rPr>
                 <w:lang w:val="en-US"/>
@@ -2792,11 +2916,12 @@
     <w:p>
       <w:pPr>
         <w:pStyle w:val="Legenda"/>
-        <w:rPr>
-          <w:lang w:val="en-US"/>
-        </w:rPr>
-      </w:pPr>
-      <w:bookmarkStart w:id="1" w:name="_Toc349415691"/>
+        <w:spacing w:line="360" w:lineRule="auto"/>
+        <w:rPr>
+          <w:lang w:val="en-US"/>
+        </w:rPr>
+      </w:pPr>
+      <w:bookmarkStart w:id="1" w:name="_Toc349765999"/>
       <w:proofErr w:type="spellStart"/>
       <w:r>
         <w:t>Table</w:t>
@@ -2846,11 +2971,12 @@
     </w:p>
     <w:p>
       <w:pPr>
+        <w:spacing w:line="360" w:lineRule="auto"/>
         <w:rPr>
           <w:lang w:val="en-US"/>
         </w:rPr>
         <w:sectPr>
-          <w:footerReference w:type="default" r:id="rId14"/>
+          <w:footerReference w:type="default" r:id="rId13"/>
           <w:pgSz w:w="11906" w:h="16838"/>
           <w:pgMar w:top="1417" w:right="1701" w:bottom="1417" w:left="1701" w:header="708" w:footer="708" w:gutter="0"/>
           <w:pgNumType w:fmt="lowerRoman" w:start="1"/>
@@ -2861,16 +2987,17 @@
     </w:p>
     <w:p>
       <w:pPr>
-        <w:pStyle w:val="Cabealho1"/>
+        <w:pStyle w:val="Ttulo1"/>
         <w:numPr>
           <w:ilvl w:val="0"/>
           <w:numId w:val="3"/>
         </w:numPr>
-        <w:rPr>
-          <w:lang w:val="en-US"/>
-        </w:rPr>
-      </w:pPr>
-      <w:bookmarkStart w:id="2" w:name="_Toc349415679"/>
+        <w:spacing w:line="360" w:lineRule="auto"/>
+        <w:rPr>
+          <w:lang w:val="en-US"/>
+        </w:rPr>
+      </w:pPr>
+      <w:bookmarkStart w:id="2" w:name="_Toc349767145"/>
       <w:r>
         <w:rPr>
           <w:lang w:val="en-US"/>
@@ -2882,15 +3009,28 @@
     </w:p>
     <w:p>
       <w:pPr>
-        <w:rPr>
-          <w:lang w:val="en-US"/>
-        </w:rPr>
-      </w:pPr>
-      <w:r>
-        <w:rPr>
-          <w:lang w:val="en-US"/>
-        </w:rPr>
-        <w:t xml:space="preserve">The objective of this document is the definition of the process of document management which purpose is to assure that all documents are available to all team members and also </w:t>
+        <w:spacing w:line="360" w:lineRule="auto"/>
+        <w:rPr>
+          <w:lang w:val="en-US"/>
+        </w:rPr>
+      </w:pPr>
+      <w:r>
+        <w:rPr>
+          <w:lang w:val="en-US"/>
+        </w:rPr>
+        <w:t>The objective of this document is t</w:t>
+      </w:r>
+      <w:r>
+        <w:rPr>
+          <w:lang w:val="en-US"/>
+        </w:rPr>
+        <w:t xml:space="preserve">he definition of the document management process </w:t>
+      </w:r>
+      <w:r>
+        <w:rPr>
+          <w:lang w:val="en-US"/>
+        </w:rPr>
+        <w:t xml:space="preserve">which purpose is to assure that all documents are available to all team members and also </w:t>
       </w:r>
       <w:r>
         <w:rPr>
@@ -2901,16 +3041,17 @@
     </w:p>
     <w:p>
       <w:pPr>
-        <w:pStyle w:val="Cabealho1"/>
+        <w:pStyle w:val="Ttulo1"/>
         <w:numPr>
           <w:ilvl w:val="0"/>
           <w:numId w:val="3"/>
         </w:numPr>
-        <w:rPr>
-          <w:lang w:val="en-US"/>
-        </w:rPr>
-      </w:pPr>
-      <w:bookmarkStart w:id="3" w:name="_Toc349415680"/>
+        <w:spacing w:line="360" w:lineRule="auto"/>
+        <w:rPr>
+          <w:lang w:val="en-US"/>
+        </w:rPr>
+      </w:pPr>
+      <w:bookmarkStart w:id="3" w:name="_Toc349767146"/>
       <w:r>
         <w:rPr>
           <w:lang w:val="en-US"/>
@@ -2921,6 +3062,7 @@
     </w:p>
     <w:p>
       <w:pPr>
+        <w:spacing w:line="360" w:lineRule="auto"/>
         <w:rPr>
           <w:lang w:val="en-US"/>
         </w:rPr>
@@ -2934,16 +3076,17 @@
     </w:p>
     <w:p>
       <w:pPr>
-        <w:pStyle w:val="Cabealho1"/>
+        <w:pStyle w:val="Ttulo1"/>
         <w:numPr>
           <w:ilvl w:val="1"/>
           <w:numId w:val="3"/>
         </w:numPr>
-        <w:rPr>
-          <w:lang w:val="en-US"/>
-        </w:rPr>
-      </w:pPr>
-      <w:bookmarkStart w:id="4" w:name="_Toc349415681"/>
+        <w:spacing w:line="360" w:lineRule="auto"/>
+        <w:rPr>
+          <w:lang w:val="en-US"/>
+        </w:rPr>
+      </w:pPr>
+      <w:bookmarkStart w:id="4" w:name="_Toc349767147"/>
       <w:r>
         <w:rPr>
           <w:lang w:val="en-US"/>
@@ -2954,6 +3097,7 @@
     </w:p>
     <w:p>
       <w:pPr>
+        <w:spacing w:line="360" w:lineRule="auto"/>
         <w:rPr>
           <w:lang w:val="en-US"/>
         </w:rPr>
@@ -2967,16 +3111,17 @@
     </w:p>
     <w:p>
       <w:pPr>
-        <w:pStyle w:val="Cabealho1"/>
+        <w:pStyle w:val="Ttulo1"/>
         <w:numPr>
           <w:ilvl w:val="1"/>
           <w:numId w:val="3"/>
         </w:numPr>
-        <w:rPr>
-          <w:lang w:val="en-US"/>
-        </w:rPr>
-      </w:pPr>
-      <w:bookmarkStart w:id="5" w:name="_Toc349415682"/>
+        <w:spacing w:line="360" w:lineRule="auto"/>
+        <w:rPr>
+          <w:lang w:val="en-US"/>
+        </w:rPr>
+      </w:pPr>
+      <w:bookmarkStart w:id="5" w:name="_Toc349767148"/>
       <w:r>
         <w:rPr>
           <w:lang w:val="en-US"/>
@@ -2987,6 +3132,7 @@
     </w:p>
     <w:p>
       <w:pPr>
+        <w:spacing w:line="360" w:lineRule="auto"/>
         <w:rPr>
           <w:lang w:val="en-US"/>
         </w:rPr>
@@ -3014,16 +3160,17 @@
     </w:p>
     <w:p>
       <w:pPr>
-        <w:pStyle w:val="Cabealho1"/>
+        <w:pStyle w:val="Ttulo1"/>
         <w:numPr>
           <w:ilvl w:val="0"/>
           <w:numId w:val="3"/>
         </w:numPr>
-        <w:rPr>
-          <w:lang w:val="en-US"/>
-        </w:rPr>
-      </w:pPr>
-      <w:bookmarkStart w:id="6" w:name="_Toc349415683"/>
+        <w:spacing w:line="360" w:lineRule="auto"/>
+        <w:rPr>
+          <w:lang w:val="en-US"/>
+        </w:rPr>
+      </w:pPr>
+      <w:bookmarkStart w:id="6" w:name="_Toc349767149"/>
       <w:r>
         <w:rPr>
           <w:lang w:val="en-US"/>
@@ -3034,6 +3181,7 @@
     </w:p>
     <w:p>
       <w:pPr>
+        <w:spacing w:line="360" w:lineRule="auto"/>
         <w:rPr>
           <w:lang w:val="en-US"/>
         </w:rPr>
@@ -3047,6 +3195,7 @@
     </w:p>
     <w:p>
       <w:pPr>
+        <w:spacing w:line="360" w:lineRule="auto"/>
         <w:rPr>
           <w:lang w:val="en-US"/>
         </w:rPr>
@@ -3060,16 +3209,17 @@
     </w:p>
     <w:p>
       <w:pPr>
-        <w:pStyle w:val="Cabealho1"/>
+        <w:pStyle w:val="Ttulo1"/>
         <w:numPr>
           <w:ilvl w:val="1"/>
           <w:numId w:val="3"/>
         </w:numPr>
-        <w:rPr>
-          <w:lang w:val="en-US"/>
-        </w:rPr>
-      </w:pPr>
-      <w:bookmarkStart w:id="7" w:name="_Toc349415684"/>
+        <w:spacing w:line="360" w:lineRule="auto"/>
+        <w:rPr>
+          <w:lang w:val="en-US"/>
+        </w:rPr>
+      </w:pPr>
+      <w:bookmarkStart w:id="7" w:name="_Toc349767150"/>
       <w:r>
         <w:rPr>
           <w:lang w:val="en-US"/>
@@ -3080,6 +3230,7 @@
     </w:p>
     <w:p>
       <w:pPr>
+        <w:spacing w:line="360" w:lineRule="auto"/>
         <w:rPr>
           <w:lang w:val="en-US"/>
         </w:rPr>
@@ -3098,6 +3249,7 @@
           <w:ilvl w:val="0"/>
           <w:numId w:val="6"/>
         </w:numPr>
+        <w:spacing w:line="360" w:lineRule="auto"/>
         <w:rPr>
           <w:b/>
           <w:lang w:val="en-US"/>
@@ -3138,6 +3290,7 @@
           <w:ilvl w:val="1"/>
           <w:numId w:val="6"/>
         </w:numPr>
+        <w:spacing w:line="360" w:lineRule="auto"/>
         <w:rPr>
           <w:lang w:val="en-US"/>
         </w:rPr>
@@ -3175,6 +3328,7 @@
           <w:ilvl w:val="2"/>
           <w:numId w:val="6"/>
         </w:numPr>
+        <w:spacing w:line="360" w:lineRule="auto"/>
         <w:rPr>
           <w:lang w:val="en-US"/>
         </w:rPr>
@@ -3193,6 +3347,7 @@
           <w:ilvl w:val="2"/>
           <w:numId w:val="6"/>
         </w:numPr>
+        <w:spacing w:line="360" w:lineRule="auto"/>
         <w:rPr>
           <w:lang w:val="en-US"/>
         </w:rPr>
@@ -3211,6 +3366,7 @@
           <w:ilvl w:val="2"/>
           <w:numId w:val="6"/>
         </w:numPr>
+        <w:spacing w:line="360" w:lineRule="auto"/>
         <w:rPr>
           <w:lang w:val="en-US"/>
         </w:rPr>
@@ -3229,6 +3385,7 @@
           <w:ilvl w:val="2"/>
           <w:numId w:val="6"/>
         </w:numPr>
+        <w:spacing w:line="360" w:lineRule="auto"/>
         <w:rPr>
           <w:lang w:val="en-US"/>
         </w:rPr>
@@ -3247,6 +3404,7 @@
           <w:ilvl w:val="1"/>
           <w:numId w:val="6"/>
         </w:numPr>
+        <w:spacing w:line="360" w:lineRule="auto"/>
         <w:rPr>
           <w:b/>
           <w:lang w:val="en-US"/>
@@ -3256,6 +3414,7 @@
         <w:rPr>
           <w:lang w:val="en-US"/>
         </w:rPr>
+        <w:lastRenderedPageBreak/>
         <w:t>Update the heading with the version number 0.1</w:t>
       </w:r>
     </w:p>
@@ -3266,6 +3425,7 @@
           <w:ilvl w:val="1"/>
           <w:numId w:val="6"/>
         </w:numPr>
+        <w:spacing w:line="360" w:lineRule="auto"/>
         <w:rPr>
           <w:b/>
           <w:lang w:val="en-US"/>
@@ -3297,27 +3457,16 @@
           <w:ilvl w:val="1"/>
           <w:numId w:val="6"/>
         </w:numPr>
-        <w:rPr>
-          <w:lang w:val="en-US"/>
-        </w:rPr>
-      </w:pPr>
-      <w:r>
-        <w:rPr>
-          <w:lang w:val="en-US"/>
-        </w:rPr>
-        <w:t>Add and c</w:t>
-      </w:r>
-      <w:r>
-        <w:rPr>
-          <w:lang w:val="en-US"/>
-        </w:rPr>
-        <w:t>ommit</w:t>
-      </w:r>
-      <w:r>
-        <w:rPr>
-          <w:lang w:val="en-US"/>
-        </w:rPr>
-        <w:t xml:space="preserve"> the new document to the SVN repository in the folder Docs</w:t>
+        <w:spacing w:line="360" w:lineRule="auto"/>
+        <w:rPr>
+          <w:lang w:val="en-US"/>
+        </w:rPr>
+      </w:pPr>
+      <w:r>
+        <w:rPr>
+          <w:lang w:val="en-US"/>
+        </w:rPr>
+        <w:t>Add and commit the new document to the SVN repository in the folder Docs</w:t>
       </w:r>
       <w:r>
         <w:rPr>
@@ -3331,15 +3480,6 @@
         </w:rPr>
         <w:t xml:space="preserve"> </w:t>
       </w:r>
-    </w:p>
-    <w:p>
-      <w:pPr>
-        <w:pStyle w:val="PargrafodaLista"/>
-        <w:ind w:left="1800"/>
-        <w:rPr>
-          <w:lang w:val="en-US"/>
-        </w:rPr>
-      </w:pPr>
     </w:p>
     <w:p>
       <w:pPr>
@@ -3348,6 +3488,7 @@
           <w:ilvl w:val="0"/>
           <w:numId w:val="6"/>
         </w:numPr>
+        <w:spacing w:line="360" w:lineRule="auto"/>
         <w:rPr>
           <w:b/>
           <w:lang w:val="en-US"/>
@@ -3368,6 +3509,7 @@
           <w:ilvl w:val="1"/>
           <w:numId w:val="6"/>
         </w:numPr>
+        <w:spacing w:line="360" w:lineRule="auto"/>
         <w:rPr>
           <w:lang w:val="en-US"/>
         </w:rPr>
@@ -3386,15 +3528,15 @@
           <w:ilvl w:val="1"/>
           <w:numId w:val="6"/>
         </w:numPr>
-        <w:rPr>
-          <w:lang w:val="en-US"/>
-        </w:rPr>
-      </w:pPr>
-      <w:r>
-        <w:rPr>
-          <w:lang w:val="en-US"/>
-        </w:rPr>
-        <w:lastRenderedPageBreak/>
+        <w:spacing w:line="360" w:lineRule="auto"/>
+        <w:rPr>
+          <w:lang w:val="en-US"/>
+        </w:rPr>
+      </w:pPr>
+      <w:r>
+        <w:rPr>
+          <w:lang w:val="en-US"/>
+        </w:rPr>
         <w:t xml:space="preserve">Each collaborator adds its name to the </w:t>
       </w:r>
       <w:r>
@@ -3407,7 +3549,19 @@
         <w:rPr>
           <w:lang w:val="en-US"/>
         </w:rPr>
-        <w:t xml:space="preserve"> and the adds to the Revision History table</w:t>
+        <w:t xml:space="preserve"> and</w:t>
+      </w:r>
+      <w:r>
+        <w:rPr>
+          <w:lang w:val="en-US"/>
+        </w:rPr>
+        <w:t xml:space="preserve"> </w:t>
+      </w:r>
+      <w:r>
+        <w:rPr>
+          <w:lang w:val="en-US"/>
+        </w:rPr>
+        <w:t>to the Revision History table</w:t>
       </w:r>
     </w:p>
     <w:p>
@@ -3417,15 +3571,28 @@
           <w:ilvl w:val="1"/>
           <w:numId w:val="6"/>
         </w:numPr>
-        <w:rPr>
-          <w:lang w:val="en-US"/>
-        </w:rPr>
-      </w:pPr>
-      <w:r>
-        <w:rPr>
-          <w:lang w:val="en-US"/>
-        </w:rPr>
-        <w:t>Each collaborator does the commit of the changes that he made</w:t>
+        <w:spacing w:line="360" w:lineRule="auto"/>
+        <w:rPr>
+          <w:lang w:val="en-US"/>
+        </w:rPr>
+      </w:pPr>
+      <w:r>
+        <w:rPr>
+          <w:lang w:val="en-US"/>
+        </w:rPr>
+        <w:t>Each collaborator does t</w:t>
+      </w:r>
+      <w:r>
+        <w:rPr>
+          <w:lang w:val="en-US"/>
+        </w:rPr>
+        <w:t>he commit of the changes that were</w:t>
+      </w:r>
+      <w:r>
+        <w:rPr>
+          <w:lang w:val="en-US"/>
+        </w:rPr>
+        <w:t xml:space="preserve"> made</w:t>
       </w:r>
       <w:r>
         <w:rPr>
@@ -3433,15 +3600,6 @@
         </w:rPr>
         <w:t>.</w:t>
       </w:r>
-    </w:p>
-    <w:p>
-      <w:pPr>
-        <w:pStyle w:val="PargrafodaLista"/>
-        <w:ind w:left="1800"/>
-        <w:rPr>
-          <w:lang w:val="en-US"/>
-        </w:rPr>
-      </w:pPr>
     </w:p>
     <w:p>
       <w:pPr>
@@ -3450,6 +3608,7 @@
           <w:ilvl w:val="0"/>
           <w:numId w:val="6"/>
         </w:numPr>
+        <w:spacing w:line="360" w:lineRule="auto"/>
         <w:rPr>
           <w:b/>
           <w:lang w:val="en-US"/>
@@ -3470,6 +3629,7 @@
           <w:ilvl w:val="1"/>
           <w:numId w:val="6"/>
         </w:numPr>
+        <w:spacing w:line="360" w:lineRule="auto"/>
         <w:rPr>
           <w:b/>
           <w:lang w:val="en-US"/>
@@ -3489,6 +3649,7 @@
           <w:ilvl w:val="1"/>
           <w:numId w:val="6"/>
         </w:numPr>
+        <w:spacing w:line="360" w:lineRule="auto"/>
         <w:rPr>
           <w:b/>
           <w:lang w:val="en-US"/>
@@ -3508,6 +3669,7 @@
           <w:ilvl w:val="1"/>
           <w:numId w:val="6"/>
         </w:numPr>
+        <w:spacing w:line="360" w:lineRule="auto"/>
         <w:rPr>
           <w:b/>
           <w:lang w:val="en-US"/>
@@ -3527,6 +3689,7 @@
           <w:ilvl w:val="1"/>
           <w:numId w:val="6"/>
         </w:numPr>
+        <w:spacing w:line="360" w:lineRule="auto"/>
         <w:rPr>
           <w:b/>
           <w:lang w:val="en-US"/>
@@ -3546,6 +3709,7 @@
           <w:ilvl w:val="1"/>
           <w:numId w:val="6"/>
         </w:numPr>
+        <w:spacing w:line="360" w:lineRule="auto"/>
         <w:rPr>
           <w:b/>
           <w:lang w:val="en-US"/>
@@ -3557,16 +3721,6 @@
         </w:rPr>
         <w:t>Update Measures</w:t>
       </w:r>
-    </w:p>
-    <w:p>
-      <w:pPr>
-        <w:pStyle w:val="PargrafodaLista"/>
-        <w:ind w:left="1800"/>
-        <w:rPr>
-          <w:b/>
-          <w:lang w:val="en-US"/>
-        </w:rPr>
-      </w:pPr>
     </w:p>
     <w:p>
       <w:pPr>
@@ -3575,6 +3729,7 @@
           <w:ilvl w:val="0"/>
           <w:numId w:val="6"/>
         </w:numPr>
+        <w:spacing w:line="360" w:lineRule="auto"/>
         <w:rPr>
           <w:b/>
           <w:lang w:val="en-US"/>
@@ -3595,6 +3750,7 @@
           <w:ilvl w:val="1"/>
           <w:numId w:val="6"/>
         </w:numPr>
+        <w:spacing w:line="360" w:lineRule="auto"/>
         <w:rPr>
           <w:b/>
           <w:lang w:val="en-US"/>
@@ -3604,7 +3760,13 @@
         <w:rPr>
           <w:lang w:val="en-US"/>
         </w:rPr>
-        <w:t>For the document to be reviewed it must be reviewed by a person.</w:t>
+        <w:t>The revision of a document is made by a single</w:t>
+      </w:r>
+      <w:r>
+        <w:rPr>
+          <w:lang w:val="en-US"/>
+        </w:rPr>
+        <w:t xml:space="preserve"> person.</w:t>
       </w:r>
     </w:p>
     <w:p>
@@ -3614,6 +3776,7 @@
           <w:ilvl w:val="2"/>
           <w:numId w:val="6"/>
         </w:numPr>
+        <w:spacing w:line="360" w:lineRule="auto"/>
         <w:rPr>
           <w:b/>
           <w:lang w:val="en-US"/>
@@ -3633,6 +3796,7 @@
           <w:ilvl w:val="3"/>
           <w:numId w:val="6"/>
         </w:numPr>
+        <w:spacing w:line="360" w:lineRule="auto"/>
         <w:rPr>
           <w:lang w:val="en-US"/>
         </w:rPr>
@@ -3651,6 +3815,7 @@
           <w:ilvl w:val="3"/>
           <w:numId w:val="6"/>
         </w:numPr>
+        <w:spacing w:line="360" w:lineRule="auto"/>
         <w:rPr>
           <w:lang w:val="en-US"/>
         </w:rPr>
@@ -3669,6 +3834,7 @@
           <w:ilvl w:val="3"/>
           <w:numId w:val="6"/>
         </w:numPr>
+        <w:spacing w:line="360" w:lineRule="auto"/>
         <w:rPr>
           <w:lang w:val="en-US"/>
         </w:rPr>
@@ -3687,6 +3853,7 @@
           <w:ilvl w:val="3"/>
           <w:numId w:val="6"/>
         </w:numPr>
+        <w:spacing w:line="360" w:lineRule="auto"/>
         <w:rPr>
           <w:lang w:val="en-US"/>
         </w:rPr>
@@ -3705,6 +3872,7 @@
           <w:ilvl w:val="3"/>
           <w:numId w:val="6"/>
         </w:numPr>
+        <w:spacing w:line="360" w:lineRule="auto"/>
         <w:rPr>
           <w:lang w:val="en-US"/>
         </w:rPr>
@@ -3723,27 +3891,16 @@
           <w:ilvl w:val="2"/>
           <w:numId w:val="6"/>
         </w:numPr>
-        <w:rPr>
-          <w:lang w:val="en-US"/>
-        </w:rPr>
-      </w:pPr>
-      <w:r>
-        <w:rPr>
-          <w:lang w:val="en-US"/>
-        </w:rPr>
-        <w:t xml:space="preserve">In order for a </w:t>
-      </w:r>
-      <w:r>
-        <w:rPr>
-          <w:lang w:val="en-US"/>
-        </w:rPr>
-        <w:t xml:space="preserve">reviser </w:t>
-      </w:r>
-      <w:r>
-        <w:rPr>
-          <w:lang w:val="en-US"/>
-        </w:rPr>
-        <w:t xml:space="preserve">to be valid he </w:t>
+        <w:spacing w:line="360" w:lineRule="auto"/>
+        <w:rPr>
+          <w:lang w:val="en-US"/>
+        </w:rPr>
+      </w:pPr>
+      <w:r>
+        <w:rPr>
+          <w:lang w:val="en-US"/>
+        </w:rPr>
+        <w:t xml:space="preserve">In order for a reviser to be valid he </w:t>
       </w:r>
       <w:r>
         <w:rPr>
@@ -3771,20 +3928,79 @@
           <w:ilvl w:val="1"/>
           <w:numId w:val="6"/>
         </w:numPr>
-        <w:rPr>
-          <w:lang w:val="en-US"/>
-        </w:rPr>
-      </w:pPr>
-      <w:r>
-        <w:rPr>
-          <w:lang w:val="en-US"/>
-        </w:rPr>
-        <w:t>Each reviser must add a comment to the Revision History table.</w:t>
-      </w:r>
-    </w:p>
-    <w:p>
-      <w:pPr>
-        <w:pStyle w:val="PargrafodaLista"/>
+        <w:spacing w:line="360" w:lineRule="auto"/>
+        <w:rPr>
+          <w:lang w:val="en-US"/>
+        </w:rPr>
+      </w:pPr>
+      <w:r>
+        <w:rPr>
+          <w:lang w:val="en-US"/>
+        </w:rPr>
+        <w:t xml:space="preserve">The </w:t>
+      </w:r>
+      <w:r>
+        <w:rPr>
+          <w:lang w:val="en-US"/>
+        </w:rPr>
+        <w:t>reviser must add a comment to the Revision History table.</w:t>
+      </w:r>
+    </w:p>
+    <w:p>
+      <w:pPr>
+        <w:pStyle w:val="PargrafodaLista"/>
+        <w:numPr>
+          <w:ilvl w:val="1"/>
+          <w:numId w:val="6"/>
+        </w:numPr>
+        <w:spacing w:line="360" w:lineRule="auto"/>
+        <w:rPr>
+          <w:lang w:val="en-US"/>
+        </w:rPr>
+      </w:pPr>
+      <w:r>
+        <w:rPr>
+          <w:lang w:val="en-US"/>
+        </w:rPr>
+        <w:t xml:space="preserve">The reviser must make use of the track changes tool of Microsoft </w:t>
+      </w:r>
+    </w:p>
+    <w:p>
+      <w:pPr>
+        <w:pStyle w:val="PargrafodaLista"/>
+        <w:numPr>
+          <w:ilvl w:val="1"/>
+          <w:numId w:val="6"/>
+        </w:numPr>
+        <w:spacing w:line="360" w:lineRule="auto"/>
+        <w:rPr>
+          <w:lang w:val="en-US"/>
+        </w:rPr>
+      </w:pPr>
+      <w:r>
+        <w:rPr>
+          <w:lang w:val="en-US"/>
+        </w:rPr>
+        <w:t xml:space="preserve">The revision doesn’t lead to updating the version number  </w:t>
+      </w:r>
+    </w:p>
+    <w:p>
+      <w:pPr>
+        <w:rPr>
+          <w:lang w:val="en-US"/>
+        </w:rPr>
+      </w:pPr>
+      <w:r>
+        <w:rPr>
+          <w:lang w:val="en-US"/>
+        </w:rPr>
+        <w:br w:type="page"/>
+      </w:r>
+    </w:p>
+    <w:p>
+      <w:pPr>
+        <w:pStyle w:val="PargrafodaLista"/>
+        <w:spacing w:line="360" w:lineRule="auto"/>
         <w:ind w:left="1800"/>
         <w:rPr>
           <w:lang w:val="en-US"/>
@@ -3798,6 +4014,7 @@
           <w:ilvl w:val="0"/>
           <w:numId w:val="6"/>
         </w:numPr>
+        <w:spacing w:line="360" w:lineRule="auto"/>
         <w:rPr>
           <w:b/>
           <w:lang w:val="en-US"/>
@@ -3808,13 +4025,7 @@
           <w:b/>
           <w:lang w:val="en-US"/>
         </w:rPr>
-        <w:t xml:space="preserve">If document is reviewed, </w:t>
-      </w:r>
-      <w:r>
-        <w:rPr>
-          <w:lang w:val="en-US"/>
-        </w:rPr>
-        <w:t>the reviser must:</w:t>
+        <w:t>If document is reviewed</w:t>
       </w:r>
     </w:p>
     <w:p>
@@ -3824,37 +4035,118 @@
           <w:ilvl w:val="1"/>
           <w:numId w:val="6"/>
         </w:numPr>
-        <w:rPr>
-          <w:lang w:val="en-US"/>
-        </w:rPr>
-      </w:pPr>
-      <w:r>
-        <w:rPr>
-          <w:lang w:val="en-US"/>
-        </w:rPr>
-        <w:t xml:space="preserve">Notify the team for document approval. </w:t>
-      </w:r>
-      <w:r>
-        <w:rPr>
-          <w:lang w:val="en-US"/>
-        </w:rPr>
-        <w:t>The method used to get the approval can be by speaking with the approve</w:t>
-      </w:r>
-      <w:r>
-        <w:rPr>
-          <w:lang w:val="en-US"/>
-        </w:rPr>
-        <w:t>rs or using the Facebook group.</w:t>
-      </w:r>
-    </w:p>
-    <w:p>
-      <w:pPr>
-        <w:pStyle w:val="PargrafodaLista"/>
-        <w:ind w:left="1800"/>
-        <w:rPr>
-          <w:lang w:val="en-US"/>
-        </w:rPr>
-      </w:pPr>
+        <w:spacing w:line="360" w:lineRule="auto"/>
+        <w:rPr>
+          <w:lang w:val="en-US"/>
+        </w:rPr>
+      </w:pPr>
+      <w:r>
+        <w:rPr>
+          <w:lang w:val="en-US"/>
+        </w:rPr>
+        <w:t>T</w:t>
+      </w:r>
+      <w:r>
+        <w:rPr>
+          <w:lang w:val="en-US"/>
+        </w:rPr>
+        <w:t>he reviser must  n</w:t>
+      </w:r>
+      <w:r>
+        <w:rPr>
+          <w:lang w:val="en-US"/>
+        </w:rPr>
+        <w:t xml:space="preserve">otify the </w:t>
+      </w:r>
+      <w:r>
+        <w:rPr>
+          <w:lang w:val="en-US"/>
+        </w:rPr>
+        <w:t>document owner</w:t>
+      </w:r>
+    </w:p>
+    <w:p>
+      <w:pPr>
+        <w:pStyle w:val="PargrafodaLista"/>
+        <w:numPr>
+          <w:ilvl w:val="1"/>
+          <w:numId w:val="6"/>
+        </w:numPr>
+        <w:spacing w:line="360" w:lineRule="auto"/>
+        <w:rPr>
+          <w:lang w:val="en-US"/>
+        </w:rPr>
+      </w:pPr>
+      <w:r>
+        <w:rPr>
+          <w:lang w:val="en-US"/>
+        </w:rPr>
+        <w:t>T</w:t>
+      </w:r>
+      <w:r>
+        <w:rPr>
+          <w:lang w:val="en-US"/>
+        </w:rPr>
+        <w:t>he</w:t>
+      </w:r>
+      <w:r>
+        <w:rPr>
+          <w:lang w:val="en-US"/>
+        </w:rPr>
+        <w:t xml:space="preserve"> </w:t>
+      </w:r>
+      <w:r>
+        <w:rPr>
+          <w:lang w:val="en-US"/>
+        </w:rPr>
+        <w:t xml:space="preserve">owner and authors must </w:t>
+      </w:r>
+      <w:r>
+        <w:rPr>
+          <w:lang w:val="en-US"/>
+        </w:rPr>
+        <w:t>view the results of the revision and taking them into to account edit the document.</w:t>
+      </w:r>
+    </w:p>
+    <w:p>
+      <w:pPr>
+        <w:pStyle w:val="PargrafodaLista"/>
+        <w:numPr>
+          <w:ilvl w:val="1"/>
+          <w:numId w:val="6"/>
+        </w:numPr>
+        <w:spacing w:line="360" w:lineRule="auto"/>
+        <w:rPr>
+          <w:b/>
+          <w:lang w:val="en-US"/>
+        </w:rPr>
+      </w:pPr>
+      <w:r>
+        <w:rPr>
+          <w:lang w:val="en-US"/>
+        </w:rPr>
+        <w:t>If the document is altered following the revision the authors must update the headings to V0.X+1.</w:t>
+      </w:r>
+    </w:p>
+    <w:p>
+      <w:pPr>
+        <w:pStyle w:val="PargrafodaLista"/>
+        <w:numPr>
+          <w:ilvl w:val="1"/>
+          <w:numId w:val="6"/>
+        </w:numPr>
+        <w:spacing w:line="360" w:lineRule="auto"/>
+        <w:rPr>
+          <w:b/>
+          <w:lang w:val="en-US"/>
+        </w:rPr>
+      </w:pPr>
+      <w:r>
+        <w:rPr>
+          <w:lang w:val="en-US"/>
+        </w:rPr>
+        <w:t>The state must be updated to Draft</w:t>
+      </w:r>
     </w:p>
     <w:p>
       <w:pPr>
@@ -3863,6 +4155,7 @@
           <w:ilvl w:val="0"/>
           <w:numId w:val="6"/>
         </w:numPr>
+        <w:spacing w:line="360" w:lineRule="auto"/>
         <w:rPr>
           <w:b/>
           <w:lang w:val="en-US"/>
@@ -3873,7 +4166,19 @@
           <w:b/>
           <w:lang w:val="en-US"/>
         </w:rPr>
-        <w:t>Approve</w:t>
+        <w:t xml:space="preserve">If document is ready to approve, </w:t>
+      </w:r>
+      <w:r>
+        <w:rPr>
+          <w:lang w:val="en-US"/>
+        </w:rPr>
+        <w:t>the owner</w:t>
+      </w:r>
+      <w:r>
+        <w:rPr>
+          <w:lang w:val="en-US"/>
+        </w:rPr>
+        <w:t xml:space="preserve"> must:</w:t>
       </w:r>
     </w:p>
     <w:p>
@@ -3883,6 +4188,61 @@
           <w:ilvl w:val="1"/>
           <w:numId w:val="6"/>
         </w:numPr>
+        <w:spacing w:line="360" w:lineRule="auto"/>
+        <w:rPr>
+          <w:lang w:val="en-US"/>
+        </w:rPr>
+      </w:pPr>
+      <w:r>
+        <w:rPr>
+          <w:lang w:val="en-US"/>
+        </w:rPr>
+        <w:t xml:space="preserve">Notify the team for document approval. The method used to get the approval can be by speaking with the approvers or using the </w:t>
+      </w:r>
+      <w:proofErr w:type="spellStart"/>
+      <w:r>
+        <w:rPr>
+          <w:lang w:val="en-US"/>
+        </w:rPr>
+        <w:t>Facebook</w:t>
+      </w:r>
+      <w:proofErr w:type="spellEnd"/>
+      <w:r>
+        <w:rPr>
+          <w:lang w:val="en-US"/>
+        </w:rPr>
+        <w:t xml:space="preserve"> group.</w:t>
+      </w:r>
+    </w:p>
+    <w:p>
+      <w:pPr>
+        <w:pStyle w:val="PargrafodaLista"/>
+        <w:numPr>
+          <w:ilvl w:val="0"/>
+          <w:numId w:val="6"/>
+        </w:numPr>
+        <w:spacing w:line="360" w:lineRule="auto"/>
+        <w:rPr>
+          <w:b/>
+          <w:lang w:val="en-US"/>
+        </w:rPr>
+      </w:pPr>
+      <w:r>
+        <w:rPr>
+          <w:b/>
+          <w:lang w:val="en-US"/>
+        </w:rPr>
+        <w:t>Approve</w:t>
+      </w:r>
+    </w:p>
+    <w:p>
+      <w:pPr>
+        <w:pStyle w:val="PargrafodaLista"/>
+        <w:numPr>
+          <w:ilvl w:val="1"/>
+          <w:numId w:val="6"/>
+        </w:numPr>
+        <w:spacing w:line="360" w:lineRule="auto"/>
         <w:rPr>
           <w:lang w:val="en-US"/>
         </w:rPr>
@@ -3901,6 +4261,7 @@
           <w:ilvl w:val="2"/>
           <w:numId w:val="6"/>
         </w:numPr>
+        <w:spacing w:line="360" w:lineRule="auto"/>
         <w:rPr>
           <w:lang w:val="en-US"/>
         </w:rPr>
@@ -3919,6 +4280,7 @@
           <w:ilvl w:val="3"/>
           <w:numId w:val="6"/>
         </w:numPr>
+        <w:spacing w:line="360" w:lineRule="auto"/>
         <w:rPr>
           <w:lang w:val="en-US"/>
         </w:rPr>
@@ -3943,6 +4305,7 @@
           <w:ilvl w:val="3"/>
           <w:numId w:val="6"/>
         </w:numPr>
+        <w:spacing w:line="360" w:lineRule="auto"/>
         <w:rPr>
           <w:lang w:val="en-US"/>
         </w:rPr>
@@ -3961,6 +4324,7 @@
           <w:ilvl w:val="3"/>
           <w:numId w:val="6"/>
         </w:numPr>
+        <w:spacing w:line="360" w:lineRule="auto"/>
         <w:rPr>
           <w:lang w:val="en-US"/>
         </w:rPr>
@@ -3979,6 +4343,7 @@
           <w:ilvl w:val="3"/>
           <w:numId w:val="6"/>
         </w:numPr>
+        <w:spacing w:line="360" w:lineRule="auto"/>
         <w:rPr>
           <w:lang w:val="en-US"/>
         </w:rPr>
@@ -3997,6 +4362,7 @@
           <w:ilvl w:val="3"/>
           <w:numId w:val="6"/>
         </w:numPr>
+        <w:spacing w:line="360" w:lineRule="auto"/>
         <w:rPr>
           <w:lang w:val="en-US"/>
         </w:rPr>
@@ -4015,6 +4381,7 @@
           <w:ilvl w:val="2"/>
           <w:numId w:val="6"/>
         </w:numPr>
+        <w:spacing w:line="360" w:lineRule="auto"/>
         <w:rPr>
           <w:lang w:val="en-US"/>
         </w:rPr>
@@ -4077,6 +4444,7 @@
           <w:ilvl w:val="1"/>
           <w:numId w:val="6"/>
         </w:numPr>
+        <w:spacing w:line="360" w:lineRule="auto"/>
         <w:rPr>
           <w:lang w:val="en-US"/>
         </w:rPr>
@@ -4093,15 +4461,6 @@
         </w:rPr>
         <w:t>.</w:t>
       </w:r>
-    </w:p>
-    <w:p>
-      <w:pPr>
-        <w:pStyle w:val="PargrafodaLista"/>
-        <w:ind w:left="1800"/>
-        <w:rPr>
-          <w:lang w:val="en-US"/>
-        </w:rPr>
-      </w:pPr>
     </w:p>
     <w:p>
       <w:pPr>
@@ -4110,6 +4469,7 @@
           <w:ilvl w:val="0"/>
           <w:numId w:val="6"/>
         </w:numPr>
+        <w:spacing w:line="360" w:lineRule="auto"/>
         <w:rPr>
           <w:b/>
           <w:lang w:val="en-US"/>
@@ -4120,7 +4480,6 @@
           <w:b/>
           <w:lang w:val="en-US"/>
         </w:rPr>
-        <w:lastRenderedPageBreak/>
         <w:t>If document is approved</w:t>
       </w:r>
       <w:r>
@@ -4144,6 +4503,7 @@
           <w:ilvl w:val="1"/>
           <w:numId w:val="6"/>
         </w:numPr>
+        <w:spacing w:line="360" w:lineRule="auto"/>
         <w:rPr>
           <w:lang w:val="en-US"/>
         </w:rPr>
@@ -4214,6 +4574,7 @@
           <w:ilvl w:val="1"/>
           <w:numId w:val="6"/>
         </w:numPr>
+        <w:spacing w:line="360" w:lineRule="auto"/>
         <w:rPr>
           <w:lang w:val="en-US"/>
         </w:rPr>
@@ -4240,6 +4601,7 @@
           <w:ilvl w:val="1"/>
           <w:numId w:val="6"/>
         </w:numPr>
+        <w:spacing w:line="360" w:lineRule="auto"/>
         <w:rPr>
           <w:lang w:val="en-US"/>
         </w:rPr>
@@ -4258,6 +4620,7 @@
           <w:ilvl w:val="1"/>
           <w:numId w:val="6"/>
         </w:numPr>
+        <w:spacing w:line="360" w:lineRule="auto"/>
         <w:rPr>
           <w:lang w:val="en-US"/>
         </w:rPr>
@@ -4276,6 +4639,7 @@
           <w:ilvl w:val="1"/>
           <w:numId w:val="6"/>
         </w:numPr>
+        <w:spacing w:line="360" w:lineRule="auto"/>
         <w:rPr>
           <w:lang w:val="en-US"/>
         </w:rPr>
@@ -4303,26 +4667,29 @@
     </w:p>
     <w:p>
       <w:pPr>
-        <w:pStyle w:val="Cabealho1"/>
+        <w:pStyle w:val="Ttulo1"/>
         <w:numPr>
           <w:ilvl w:val="1"/>
           <w:numId w:val="3"/>
         </w:numPr>
-        <w:rPr>
-          <w:lang w:val="en-US"/>
-        </w:rPr>
-      </w:pPr>
-      <w:bookmarkStart w:id="8" w:name="_Toc349415685"/>
-      <w:r>
-        <w:rPr>
-          <w:lang w:val="en-US"/>
-        </w:rPr>
+        <w:spacing w:line="360" w:lineRule="auto"/>
+        <w:rPr>
+          <w:lang w:val="en-US"/>
+        </w:rPr>
+      </w:pPr>
+      <w:bookmarkStart w:id="8" w:name="_Toc349767151"/>
+      <w:r>
+        <w:rPr>
+          <w:lang w:val="en-US"/>
+        </w:rPr>
+        <w:lastRenderedPageBreak/>
         <w:t>Updating a Document</w:t>
       </w:r>
       <w:bookmarkEnd w:id="8"/>
     </w:p>
     <w:p>
       <w:pPr>
+        <w:spacing w:line="360" w:lineRule="auto"/>
         <w:rPr>
           <w:lang w:val="en-US"/>
         </w:rPr>
@@ -4383,6 +4750,7 @@
     </w:p>
     <w:p>
       <w:pPr>
+        <w:spacing w:line="360" w:lineRule="auto"/>
         <w:rPr>
           <w:lang w:val="en-US"/>
         </w:rPr>
@@ -4401,6 +4769,7 @@
           <w:ilvl w:val="0"/>
           <w:numId w:val="7"/>
         </w:numPr>
+        <w:spacing w:line="360" w:lineRule="auto"/>
         <w:rPr>
           <w:b/>
           <w:lang w:val="en-US"/>
@@ -4458,6 +4827,7 @@
           <w:ilvl w:val="1"/>
           <w:numId w:val="7"/>
         </w:numPr>
+        <w:spacing w:line="360" w:lineRule="auto"/>
         <w:rPr>
           <w:lang w:val="en-US"/>
         </w:rPr>
@@ -4476,6 +4846,7 @@
           <w:ilvl w:val="2"/>
           <w:numId w:val="7"/>
         </w:numPr>
+        <w:spacing w:line="360" w:lineRule="auto"/>
         <w:rPr>
           <w:lang w:val="en-US"/>
         </w:rPr>
@@ -4494,6 +4865,7 @@
           <w:ilvl w:val="3"/>
           <w:numId w:val="7"/>
         </w:numPr>
+        <w:spacing w:line="360" w:lineRule="auto"/>
         <w:rPr>
           <w:lang w:val="en-US"/>
         </w:rPr>
@@ -4512,6 +4884,7 @@
           <w:ilvl w:val="3"/>
           <w:numId w:val="7"/>
         </w:numPr>
+        <w:spacing w:line="360" w:lineRule="auto"/>
         <w:rPr>
           <w:lang w:val="en-US"/>
         </w:rPr>
@@ -4530,6 +4903,7 @@
           <w:ilvl w:val="3"/>
           <w:numId w:val="7"/>
         </w:numPr>
+        <w:spacing w:line="360" w:lineRule="auto"/>
         <w:rPr>
           <w:lang w:val="en-US"/>
         </w:rPr>
@@ -4548,6 +4922,7 @@
           <w:ilvl w:val="3"/>
           <w:numId w:val="7"/>
         </w:numPr>
+        <w:spacing w:line="360" w:lineRule="auto"/>
         <w:rPr>
           <w:lang w:val="en-US"/>
         </w:rPr>
@@ -4566,6 +4941,7 @@
           <w:ilvl w:val="3"/>
           <w:numId w:val="7"/>
         </w:numPr>
+        <w:spacing w:line="360" w:lineRule="auto"/>
         <w:rPr>
           <w:lang w:val="en-US"/>
         </w:rPr>
@@ -4584,6 +4960,7 @@
           <w:ilvl w:val="3"/>
           <w:numId w:val="7"/>
         </w:numPr>
+        <w:spacing w:line="360" w:lineRule="auto"/>
         <w:rPr>
           <w:lang w:val="en-US"/>
         </w:rPr>
@@ -4602,6 +4979,7 @@
           <w:ilvl w:val="2"/>
           <w:numId w:val="7"/>
         </w:numPr>
+        <w:spacing w:line="360" w:lineRule="auto"/>
         <w:rPr>
           <w:b/>
           <w:lang w:val="en-US"/>
@@ -4613,16 +4991,6 @@
         </w:rPr>
         <w:t>In order for an approver to be valid he can´t be the team member proposing the document update</w:t>
       </w:r>
-    </w:p>
-    <w:p>
-      <w:pPr>
-        <w:pStyle w:val="PargrafodaLista"/>
-        <w:ind w:left="2508"/>
-        <w:rPr>
-          <w:b/>
-          <w:lang w:val="en-US"/>
-        </w:rPr>
-      </w:pPr>
     </w:p>
     <w:p>
       <w:pPr>
@@ -4631,6 +4999,7 @@
           <w:ilvl w:val="0"/>
           <w:numId w:val="7"/>
         </w:numPr>
+        <w:spacing w:line="360" w:lineRule="auto"/>
         <w:rPr>
           <w:b/>
           <w:lang w:val="en-US"/>
@@ -4651,6 +5020,7 @@
           <w:ilvl w:val="1"/>
           <w:numId w:val="7"/>
         </w:numPr>
+        <w:spacing w:line="360" w:lineRule="auto"/>
         <w:rPr>
           <w:lang w:val="en-US"/>
         </w:rPr>
@@ -4675,6 +5045,7 @@
           <w:ilvl w:val="1"/>
           <w:numId w:val="7"/>
         </w:numPr>
+        <w:spacing w:line="360" w:lineRule="auto"/>
         <w:rPr>
           <w:lang w:val="en-US"/>
         </w:rPr>
@@ -4703,15 +5074,6 @@
         </w:rPr>
         <w:t xml:space="preserve"> table</w:t>
       </w:r>
-    </w:p>
-    <w:p>
-      <w:pPr>
-        <w:pStyle w:val="PargrafodaLista"/>
-        <w:ind w:left="1788"/>
-        <w:rPr>
-          <w:lang w:val="en-US"/>
-        </w:rPr>
-      </w:pPr>
     </w:p>
     <w:p>
       <w:pPr>
@@ -4720,6 +5082,7 @@
           <w:ilvl w:val="0"/>
           <w:numId w:val="7"/>
         </w:numPr>
+        <w:spacing w:line="360" w:lineRule="auto"/>
         <w:rPr>
           <w:b/>
           <w:lang w:val="en-US"/>
@@ -4740,6 +5103,7 @@
           <w:ilvl w:val="1"/>
           <w:numId w:val="7"/>
         </w:numPr>
+        <w:spacing w:line="360" w:lineRule="auto"/>
         <w:rPr>
           <w:b/>
           <w:lang w:val="en-US"/>
@@ -4791,6 +5155,7 @@
           <w:ilvl w:val="1"/>
           <w:numId w:val="7"/>
         </w:numPr>
+        <w:spacing w:line="360" w:lineRule="auto"/>
         <w:rPr>
           <w:lang w:val="en-US"/>
         </w:rPr>
@@ -4809,6 +5174,7 @@
           <w:ilvl w:val="1"/>
           <w:numId w:val="7"/>
         </w:numPr>
+        <w:spacing w:line="360" w:lineRule="auto"/>
         <w:rPr>
           <w:lang w:val="en-US"/>
         </w:rPr>
@@ -4839,6 +5205,7 @@
           <w:ilvl w:val="1"/>
           <w:numId w:val="7"/>
         </w:numPr>
+        <w:spacing w:line="360" w:lineRule="auto"/>
         <w:rPr>
           <w:lang w:val="en-US"/>
         </w:rPr>
@@ -4866,19 +5233,11 @@
     <w:p>
       <w:pPr>
         <w:pStyle w:val="PargrafodaLista"/>
-        <w:ind w:left="1788"/>
-        <w:rPr>
-          <w:lang w:val="en-US"/>
-        </w:rPr>
-      </w:pPr>
-    </w:p>
-    <w:p>
-      <w:pPr>
-        <w:pStyle w:val="PargrafodaLista"/>
         <w:numPr>
           <w:ilvl w:val="0"/>
           <w:numId w:val="7"/>
         </w:numPr>
+        <w:spacing w:line="360" w:lineRule="auto"/>
         <w:rPr>
           <w:b/>
           <w:lang w:val="en-US"/>
@@ -4899,6 +5258,7 @@
           <w:ilvl w:val="1"/>
           <w:numId w:val="7"/>
         </w:numPr>
+        <w:spacing w:line="360" w:lineRule="auto"/>
         <w:rPr>
           <w:b/>
           <w:lang w:val="en-US"/>
@@ -4918,6 +5278,7 @@
           <w:ilvl w:val="1"/>
           <w:numId w:val="7"/>
         </w:numPr>
+        <w:spacing w:line="360" w:lineRule="auto"/>
         <w:rPr>
           <w:b/>
           <w:lang w:val="en-US"/>
@@ -4937,6 +5298,7 @@
           <w:ilvl w:val="1"/>
           <w:numId w:val="7"/>
         </w:numPr>
+        <w:spacing w:line="360" w:lineRule="auto"/>
         <w:rPr>
           <w:b/>
           <w:lang w:val="en-US"/>
@@ -4946,25 +5308,7 @@
         <w:rPr>
           <w:lang w:val="en-US"/>
         </w:rPr>
-        <w:t>Update the headings to V</w:t>
-      </w:r>
-      <w:r>
-        <w:rPr>
-          <w:lang w:val="en-US"/>
-        </w:rPr>
-        <w:t>X</w:t>
-      </w:r>
-      <w:r>
-        <w:rPr>
-          <w:lang w:val="en-US"/>
-        </w:rPr>
-        <w:t>.X</w:t>
-      </w:r>
-      <w:r>
-        <w:rPr>
-          <w:lang w:val="en-US"/>
-        </w:rPr>
-        <w:t>+1.</w:t>
+        <w:t>Update the headings to VX.X+1.</w:t>
       </w:r>
     </w:p>
     <w:p>
@@ -4974,6 +5318,7 @@
           <w:ilvl w:val="1"/>
           <w:numId w:val="7"/>
         </w:numPr>
+        <w:spacing w:line="360" w:lineRule="auto"/>
         <w:rPr>
           <w:b/>
           <w:lang w:val="en-US"/>
@@ -4993,6 +5338,7 @@
           <w:ilvl w:val="1"/>
           <w:numId w:val="7"/>
         </w:numPr>
+        <w:spacing w:line="360" w:lineRule="auto"/>
         <w:rPr>
           <w:b/>
           <w:lang w:val="en-US"/>
@@ -5002,24 +5348,8 @@
         <w:rPr>
           <w:lang w:val="en-US"/>
         </w:rPr>
-        <w:t>Update Measures</w:t>
-      </w:r>
-      <w:r>
-        <w:rPr>
-          <w:lang w:val="en-US"/>
-        </w:rPr>
-        <w:t>.</w:t>
-      </w:r>
-    </w:p>
-    <w:p>
-      <w:pPr>
-        <w:pStyle w:val="PargrafodaLista"/>
-        <w:ind w:left="1800"/>
-        <w:rPr>
-          <w:b/>
-          <w:lang w:val="en-US"/>
-        </w:rPr>
-      </w:pPr>
+        <w:t>Update Measures.</w:t>
+      </w:r>
     </w:p>
     <w:p>
       <w:pPr>
@@ -5028,6 +5358,7 @@
           <w:ilvl w:val="0"/>
           <w:numId w:val="7"/>
         </w:numPr>
+        <w:spacing w:line="360" w:lineRule="auto"/>
         <w:rPr>
           <w:b/>
           <w:lang w:val="en-US"/>
@@ -5048,6 +5379,7 @@
           <w:ilvl w:val="1"/>
           <w:numId w:val="7"/>
         </w:numPr>
+        <w:spacing w:line="360" w:lineRule="auto"/>
         <w:rPr>
           <w:b/>
           <w:lang w:val="en-US"/>
@@ -5067,6 +5399,7 @@
           <w:ilvl w:val="2"/>
           <w:numId w:val="7"/>
         </w:numPr>
+        <w:spacing w:line="360" w:lineRule="auto"/>
         <w:rPr>
           <w:b/>
           <w:lang w:val="en-US"/>
@@ -5086,6 +5419,7 @@
           <w:ilvl w:val="3"/>
           <w:numId w:val="7"/>
         </w:numPr>
+        <w:spacing w:line="360" w:lineRule="auto"/>
         <w:rPr>
           <w:lang w:val="en-US"/>
         </w:rPr>
@@ -5104,6 +5438,7 @@
           <w:ilvl w:val="3"/>
           <w:numId w:val="7"/>
         </w:numPr>
+        <w:spacing w:line="360" w:lineRule="auto"/>
         <w:rPr>
           <w:lang w:val="en-US"/>
         </w:rPr>
@@ -5122,6 +5457,7 @@
           <w:ilvl w:val="3"/>
           <w:numId w:val="7"/>
         </w:numPr>
+        <w:spacing w:line="360" w:lineRule="auto"/>
         <w:rPr>
           <w:lang w:val="en-US"/>
         </w:rPr>
@@ -5140,6 +5476,7 @@
           <w:ilvl w:val="3"/>
           <w:numId w:val="7"/>
         </w:numPr>
+        <w:spacing w:line="360" w:lineRule="auto"/>
         <w:rPr>
           <w:lang w:val="en-US"/>
         </w:rPr>
@@ -5158,6 +5495,7 @@
           <w:ilvl w:val="3"/>
           <w:numId w:val="7"/>
         </w:numPr>
+        <w:spacing w:line="360" w:lineRule="auto"/>
         <w:rPr>
           <w:lang w:val="en-US"/>
         </w:rPr>
@@ -5176,34 +5514,16 @@
           <w:ilvl w:val="2"/>
           <w:numId w:val="7"/>
         </w:numPr>
-        <w:rPr>
-          <w:b/>
-          <w:lang w:val="en-US"/>
-        </w:rPr>
-      </w:pPr>
-      <w:r>
-        <w:rPr>
-          <w:lang w:val="en-US"/>
-        </w:rPr>
-        <w:t xml:space="preserve">In order for a reviser to be valid he </w:t>
-      </w:r>
-      <w:r>
-        <w:rPr>
-          <w:lang w:val="en-US"/>
-        </w:rPr>
-        <w:t xml:space="preserve">can´t be </w:t>
-      </w:r>
-      <w:r>
-        <w:rPr>
-          <w:lang w:val="en-US"/>
-        </w:rPr>
-        <w:t>the team member that originated the document update</w:t>
-      </w:r>
-      <w:r>
-        <w:rPr>
-          <w:lang w:val="en-US"/>
-        </w:rPr>
-        <w:t>.</w:t>
+        <w:spacing w:line="360" w:lineRule="auto"/>
+        <w:rPr>
+          <w:lang w:val="en-US"/>
+        </w:rPr>
+      </w:pPr>
+      <w:r>
+        <w:rPr>
+          <w:lang w:val="en-US"/>
+        </w:rPr>
+        <w:t>In order for a reviser to be valid he can´t be the team member that originated the document update.</w:t>
       </w:r>
     </w:p>
     <w:p>
@@ -5213,25 +5533,55 @@
           <w:ilvl w:val="1"/>
           <w:numId w:val="7"/>
         </w:numPr>
-        <w:rPr>
-          <w:lang w:val="en-US"/>
-        </w:rPr>
-      </w:pPr>
-      <w:r>
-        <w:rPr>
-          <w:lang w:val="en-US"/>
-        </w:rPr>
-        <w:t>Each reviser must add a comment to the Revision History table.</w:t>
-      </w:r>
-    </w:p>
-    <w:p>
-      <w:pPr>
-        <w:pStyle w:val="PargrafodaLista"/>
-        <w:ind w:left="1800"/>
-        <w:rPr>
-          <w:lang w:val="en-US"/>
-        </w:rPr>
-      </w:pPr>
+        <w:spacing w:line="360" w:lineRule="auto"/>
+        <w:rPr>
+          <w:lang w:val="en-US"/>
+        </w:rPr>
+      </w:pPr>
+      <w:r>
+        <w:rPr>
+          <w:lang w:val="en-US"/>
+        </w:rPr>
+        <w:t>The reviser must add a comment to the Revision History table.</w:t>
+      </w:r>
+    </w:p>
+    <w:p>
+      <w:pPr>
+        <w:pStyle w:val="PargrafodaLista"/>
+        <w:numPr>
+          <w:ilvl w:val="1"/>
+          <w:numId w:val="7"/>
+        </w:numPr>
+        <w:spacing w:line="360" w:lineRule="auto"/>
+        <w:rPr>
+          <w:lang w:val="en-US"/>
+        </w:rPr>
+      </w:pPr>
+      <w:r>
+        <w:rPr>
+          <w:lang w:val="en-US"/>
+        </w:rPr>
+        <w:t xml:space="preserve">The reviser must make use of the track changes tool of Microsoft </w:t>
+      </w:r>
+    </w:p>
+    <w:p>
+      <w:pPr>
+        <w:pStyle w:val="PargrafodaLista"/>
+        <w:numPr>
+          <w:ilvl w:val="1"/>
+          <w:numId w:val="7"/>
+        </w:numPr>
+        <w:spacing w:line="360" w:lineRule="auto"/>
+        <w:rPr>
+          <w:lang w:val="en-US"/>
+        </w:rPr>
+      </w:pPr>
+      <w:r>
+        <w:rPr>
+          <w:lang w:val="en-US"/>
+        </w:rPr>
+        <w:t xml:space="preserve">The revision doesn’t lead to updating the version number  </w:t>
+      </w:r>
     </w:p>
     <w:p>
       <w:pPr>
@@ -5240,6 +5590,7 @@
           <w:ilvl w:val="0"/>
           <w:numId w:val="7"/>
         </w:numPr>
+        <w:spacing w:line="360" w:lineRule="auto"/>
         <w:rPr>
           <w:b/>
           <w:lang w:val="en-US"/>
@@ -5250,13 +5601,7 @@
           <w:b/>
           <w:lang w:val="en-US"/>
         </w:rPr>
-        <w:t xml:space="preserve">If document is reviewed, </w:t>
-      </w:r>
-      <w:r>
-        <w:rPr>
-          <w:lang w:val="en-US"/>
-        </w:rPr>
-        <w:t>the reviser must:</w:t>
+        <w:t>If document is reviewed</w:t>
       </w:r>
     </w:p>
     <w:p>
@@ -5266,25 +5611,76 @@
           <w:ilvl w:val="1"/>
           <w:numId w:val="7"/>
         </w:numPr>
-        <w:rPr>
-          <w:lang w:val="en-US"/>
-        </w:rPr>
-      </w:pPr>
-      <w:r>
-        <w:rPr>
-          <w:lang w:val="en-US"/>
-        </w:rPr>
-        <w:t>Notify the team for document approval. The method used to get the approval can be by speaking with the approvers or using the Facebook group.</w:t>
-      </w:r>
-    </w:p>
-    <w:p>
-      <w:pPr>
-        <w:pStyle w:val="PargrafodaLista"/>
-        <w:ind w:left="1788"/>
-        <w:rPr>
-          <w:lang w:val="en-US"/>
-        </w:rPr>
-      </w:pPr>
+        <w:spacing w:line="360" w:lineRule="auto"/>
+        <w:rPr>
+          <w:lang w:val="en-US"/>
+        </w:rPr>
+      </w:pPr>
+      <w:r>
+        <w:rPr>
+          <w:lang w:val="en-US"/>
+        </w:rPr>
+        <w:t>The reviser must  notify the document owner</w:t>
+      </w:r>
+    </w:p>
+    <w:p>
+      <w:pPr>
+        <w:pStyle w:val="PargrafodaLista"/>
+        <w:numPr>
+          <w:ilvl w:val="1"/>
+          <w:numId w:val="7"/>
+        </w:numPr>
+        <w:spacing w:line="360" w:lineRule="auto"/>
+        <w:rPr>
+          <w:lang w:val="en-US"/>
+        </w:rPr>
+      </w:pPr>
+      <w:r>
+        <w:rPr>
+          <w:lang w:val="en-US"/>
+        </w:rPr>
+        <w:t>The owner and authors must view the results of the revision and taking them into to account edit the document.</w:t>
+      </w:r>
+    </w:p>
+    <w:p>
+      <w:pPr>
+        <w:pStyle w:val="PargrafodaLista"/>
+        <w:numPr>
+          <w:ilvl w:val="1"/>
+          <w:numId w:val="7"/>
+        </w:numPr>
+        <w:spacing w:line="360" w:lineRule="auto"/>
+        <w:rPr>
+          <w:b/>
+          <w:lang w:val="en-US"/>
+        </w:rPr>
+      </w:pPr>
+      <w:r>
+        <w:rPr>
+          <w:lang w:val="en-US"/>
+        </w:rPr>
+        <w:t>If the document is altered following the revision the authors must update the headings to V0.X+1.</w:t>
+      </w:r>
+    </w:p>
+    <w:p>
+      <w:pPr>
+        <w:pStyle w:val="PargrafodaLista"/>
+        <w:numPr>
+          <w:ilvl w:val="1"/>
+          <w:numId w:val="7"/>
+        </w:numPr>
+        <w:spacing w:line="360" w:lineRule="auto"/>
+        <w:rPr>
+          <w:b/>
+          <w:lang w:val="en-US"/>
+        </w:rPr>
+      </w:pPr>
+      <w:r>
+        <w:rPr>
+          <w:lang w:val="en-US"/>
+        </w:rPr>
+        <w:t>The state must be updated to Draft</w:t>
+      </w:r>
     </w:p>
     <w:p>
       <w:pPr>
@@ -5293,6 +5689,7 @@
           <w:ilvl w:val="0"/>
           <w:numId w:val="7"/>
         </w:numPr>
+        <w:spacing w:line="360" w:lineRule="auto"/>
         <w:rPr>
           <w:b/>
           <w:lang w:val="en-US"/>
@@ -5303,7 +5700,19 @@
           <w:b/>
           <w:lang w:val="en-US"/>
         </w:rPr>
-        <w:t>Approve</w:t>
+        <w:t xml:space="preserve">If document is ready to approve, </w:t>
+      </w:r>
+      <w:r>
+        <w:rPr>
+          <w:lang w:val="en-US"/>
+        </w:rPr>
+        <w:t>the owner</w:t>
+      </w:r>
+      <w:r>
+        <w:rPr>
+          <w:lang w:val="en-US"/>
+        </w:rPr>
+        <w:t xml:space="preserve"> must:</w:t>
       </w:r>
     </w:p>
     <w:p>
@@ -5313,6 +5722,63 @@
           <w:ilvl w:val="1"/>
           <w:numId w:val="7"/>
         </w:numPr>
+        <w:spacing w:line="360" w:lineRule="auto"/>
+        <w:ind w:left="1800"/>
+        <w:rPr>
+          <w:lang w:val="en-US"/>
+        </w:rPr>
+      </w:pPr>
+      <w:r>
+        <w:rPr>
+          <w:lang w:val="en-US"/>
+        </w:rPr>
+        <w:t xml:space="preserve">Notify the team for document approval. The method used to get the approval can be by speaking with the approvers or using the </w:t>
+      </w:r>
+      <w:proofErr w:type="spellStart"/>
+      <w:r>
+        <w:rPr>
+          <w:lang w:val="en-US"/>
+        </w:rPr>
+        <w:t>Facebook</w:t>
+      </w:r>
+      <w:proofErr w:type="spellEnd"/>
+      <w:r>
+        <w:rPr>
+          <w:lang w:val="en-US"/>
+        </w:rPr>
+        <w:t xml:space="preserve"> group.</w:t>
+      </w:r>
+    </w:p>
+    <w:p>
+      <w:pPr>
+        <w:pStyle w:val="PargrafodaLista"/>
+        <w:numPr>
+          <w:ilvl w:val="0"/>
+          <w:numId w:val="7"/>
+        </w:numPr>
+        <w:spacing w:line="360" w:lineRule="auto"/>
+        <w:rPr>
+          <w:b/>
+          <w:lang w:val="en-US"/>
+        </w:rPr>
+      </w:pPr>
+      <w:r>
+        <w:rPr>
+          <w:b/>
+          <w:lang w:val="en-US"/>
+        </w:rPr>
+        <w:lastRenderedPageBreak/>
+        <w:t>Approve</w:t>
+      </w:r>
+    </w:p>
+    <w:p>
+      <w:pPr>
+        <w:pStyle w:val="PargrafodaLista"/>
+        <w:numPr>
+          <w:ilvl w:val="1"/>
+          <w:numId w:val="7"/>
+        </w:numPr>
+        <w:spacing w:line="360" w:lineRule="auto"/>
         <w:rPr>
           <w:lang w:val="en-US"/>
         </w:rPr>
@@ -5331,6 +5797,7 @@
           <w:ilvl w:val="2"/>
           <w:numId w:val="7"/>
         </w:numPr>
+        <w:spacing w:line="360" w:lineRule="auto"/>
         <w:rPr>
           <w:lang w:val="en-US"/>
         </w:rPr>
@@ -5349,6 +5816,7 @@
           <w:ilvl w:val="3"/>
           <w:numId w:val="7"/>
         </w:numPr>
+        <w:spacing w:line="360" w:lineRule="auto"/>
         <w:rPr>
           <w:lang w:val="en-US"/>
         </w:rPr>
@@ -5367,6 +5835,7 @@
           <w:ilvl w:val="3"/>
           <w:numId w:val="7"/>
         </w:numPr>
+        <w:spacing w:line="360" w:lineRule="auto"/>
         <w:rPr>
           <w:lang w:val="en-US"/>
         </w:rPr>
@@ -5385,6 +5854,7 @@
           <w:ilvl w:val="3"/>
           <w:numId w:val="7"/>
         </w:numPr>
+        <w:spacing w:line="360" w:lineRule="auto"/>
         <w:rPr>
           <w:lang w:val="en-US"/>
         </w:rPr>
@@ -5403,6 +5873,7 @@
           <w:ilvl w:val="3"/>
           <w:numId w:val="7"/>
         </w:numPr>
+        <w:spacing w:line="360" w:lineRule="auto"/>
         <w:rPr>
           <w:lang w:val="en-US"/>
         </w:rPr>
@@ -5421,6 +5892,7 @@
           <w:ilvl w:val="3"/>
           <w:numId w:val="7"/>
         </w:numPr>
+        <w:spacing w:line="360" w:lineRule="auto"/>
         <w:rPr>
           <w:lang w:val="en-US"/>
         </w:rPr>
@@ -5439,6 +5911,7 @@
           <w:ilvl w:val="3"/>
           <w:numId w:val="7"/>
         </w:numPr>
+        <w:spacing w:line="360" w:lineRule="auto"/>
         <w:rPr>
           <w:lang w:val="en-US"/>
         </w:rPr>
@@ -5457,6 +5930,7 @@
           <w:ilvl w:val="2"/>
           <w:numId w:val="7"/>
         </w:numPr>
+        <w:spacing w:line="360" w:lineRule="auto"/>
         <w:rPr>
           <w:b/>
           <w:lang w:val="en-US"/>
@@ -5494,6 +5968,7 @@
           <w:ilvl w:val="1"/>
           <w:numId w:val="7"/>
         </w:numPr>
+        <w:spacing w:line="360" w:lineRule="auto"/>
         <w:rPr>
           <w:lang w:val="en-US"/>
         </w:rPr>
@@ -5504,15 +5979,6 @@
         </w:rPr>
         <w:t>Each approver must add a comment to the Revision History table</w:t>
       </w:r>
-    </w:p>
-    <w:p>
-      <w:pPr>
-        <w:pStyle w:val="PargrafodaLista"/>
-        <w:ind w:left="1788"/>
-        <w:rPr>
-          <w:lang w:val="en-US"/>
-        </w:rPr>
-      </w:pPr>
     </w:p>
     <w:p>
       <w:pPr>
@@ -5521,6 +5987,7 @@
           <w:ilvl w:val="0"/>
           <w:numId w:val="7"/>
         </w:numPr>
+        <w:spacing w:line="360" w:lineRule="auto"/>
         <w:rPr>
           <w:b/>
           <w:lang w:val="en-US"/>
@@ -5554,15 +6021,15 @@
           <w:ilvl w:val="1"/>
           <w:numId w:val="7"/>
         </w:numPr>
-        <w:rPr>
-          <w:lang w:val="en-US"/>
-        </w:rPr>
-      </w:pPr>
-      <w:r>
-        <w:rPr>
-          <w:lang w:val="en-US"/>
-        </w:rPr>
-        <w:lastRenderedPageBreak/>
+        <w:spacing w:line="360" w:lineRule="auto"/>
+        <w:rPr>
+          <w:lang w:val="en-US"/>
+        </w:rPr>
+      </w:pPr>
+      <w:r>
+        <w:rPr>
+          <w:lang w:val="en-US"/>
+        </w:rPr>
         <w:t xml:space="preserve">Update the Revision History table changing the document Version to </w:t>
       </w:r>
       <w:r>
@@ -5625,6 +6092,7 @@
           <w:ilvl w:val="1"/>
           <w:numId w:val="7"/>
         </w:numPr>
+        <w:spacing w:line="360" w:lineRule="auto"/>
         <w:rPr>
           <w:lang w:val="en-US"/>
         </w:rPr>
@@ -5651,6 +6119,7 @@
           <w:ilvl w:val="1"/>
           <w:numId w:val="7"/>
         </w:numPr>
+        <w:spacing w:line="360" w:lineRule="auto"/>
         <w:rPr>
           <w:lang w:val="en-US"/>
         </w:rPr>
@@ -5681,6 +6150,7 @@
           <w:ilvl w:val="1"/>
           <w:numId w:val="7"/>
         </w:numPr>
+        <w:spacing w:line="360" w:lineRule="auto"/>
         <w:rPr>
           <w:lang w:val="en-US"/>
         </w:rPr>
@@ -5699,6 +6169,7 @@
           <w:ilvl w:val="1"/>
           <w:numId w:val="7"/>
         </w:numPr>
+        <w:spacing w:line="360" w:lineRule="auto"/>
         <w:rPr>
           <w:lang w:val="en-US"/>
         </w:rPr>
@@ -5721,15 +6192,6 @@
         </w:rPr>
         <w:t>to the SVN folder</w:t>
       </w:r>
-    </w:p>
-    <w:p>
-      <w:pPr>
-        <w:pStyle w:val="PargrafodaLista"/>
-        <w:ind w:left="1788"/>
-        <w:rPr>
-          <w:lang w:val="en-US"/>
-        </w:rPr>
-      </w:pPr>
     </w:p>
     <w:p>
       <w:pPr>
@@ -5738,6 +6200,7 @@
           <w:ilvl w:val="0"/>
           <w:numId w:val="7"/>
         </w:numPr>
+        <w:spacing w:line="360" w:lineRule="auto"/>
         <w:rPr>
           <w:b/>
           <w:lang w:val="en-US"/>
@@ -5771,6 +6234,7 @@
           <w:ilvl w:val="1"/>
           <w:numId w:val="7"/>
         </w:numPr>
+        <w:spacing w:line="360" w:lineRule="auto"/>
         <w:rPr>
           <w:lang w:val="en-US"/>
         </w:rPr>
@@ -5801,6 +6265,7 @@
           <w:ilvl w:val="1"/>
           <w:numId w:val="7"/>
         </w:numPr>
+        <w:spacing w:line="360" w:lineRule="auto"/>
         <w:rPr>
           <w:lang w:val="en-US"/>
         </w:rPr>
@@ -5819,6 +6284,7 @@
           <w:ilvl w:val="1"/>
           <w:numId w:val="7"/>
         </w:numPr>
+        <w:spacing w:line="360" w:lineRule="auto"/>
         <w:rPr>
           <w:lang w:val="en-US"/>
         </w:rPr>
@@ -5837,6 +6303,7 @@
           <w:ilvl w:val="1"/>
           <w:numId w:val="7"/>
         </w:numPr>
+        <w:spacing w:line="360" w:lineRule="auto"/>
         <w:rPr>
           <w:lang w:val="en-US"/>
         </w:rPr>
@@ -5850,23 +6317,17 @@
     </w:p>
     <w:p>
       <w:pPr>
-        <w:rPr>
-          <w:lang w:val="en-US"/>
-        </w:rPr>
-      </w:pPr>
-    </w:p>
-    <w:p>
-      <w:pPr>
-        <w:pStyle w:val="Cabealho1"/>
+        <w:pStyle w:val="Ttulo1"/>
         <w:numPr>
           <w:ilvl w:val="0"/>
           <w:numId w:val="3"/>
         </w:numPr>
-        <w:rPr>
-          <w:lang w:val="en-US"/>
-        </w:rPr>
-      </w:pPr>
-      <w:bookmarkStart w:id="9" w:name="_Toc349415686"/>
+        <w:spacing w:line="360" w:lineRule="auto"/>
+        <w:rPr>
+          <w:lang w:val="en-US"/>
+        </w:rPr>
+      </w:pPr>
+      <w:bookmarkStart w:id="9" w:name="_Toc349767152"/>
       <w:r>
         <w:rPr>
           <w:lang w:val="en-US"/>
@@ -5877,6 +6338,7 @@
     </w:p>
     <w:p>
       <w:pPr>
+        <w:spacing w:line="360" w:lineRule="auto"/>
         <w:rPr>
           <w:lang w:val="en-US"/>
         </w:rPr>
@@ -5896,62 +6358,99 @@
     </w:p>
     <w:p>
       <w:pPr>
-        <w:rPr>
-          <w:lang w:val="en-US"/>
-        </w:rPr>
-      </w:pPr>
-      <w:r>
-        <w:rPr>
-          <w:lang w:val="en-US"/>
-        </w:rPr>
-        <w:t>The Facebook also will be used for logging comments.</w:t>
-      </w:r>
-    </w:p>
-    <w:p>
-      <w:pPr>
-        <w:pStyle w:val="Cabealho1"/>
+        <w:spacing w:line="360" w:lineRule="auto"/>
+        <w:rPr>
+          <w:lang w:val="en-US"/>
+        </w:rPr>
+      </w:pPr>
+      <w:proofErr w:type="spellStart"/>
+      <w:r>
+        <w:rPr>
+          <w:lang w:val="en-US"/>
+        </w:rPr>
+        <w:t>Facebook</w:t>
+      </w:r>
+      <w:proofErr w:type="spellEnd"/>
+      <w:r>
+        <w:rPr>
+          <w:lang w:val="en-US"/>
+        </w:rPr>
+        <w:t xml:space="preserve"> </w:t>
+      </w:r>
+      <w:r>
+        <w:rPr>
+          <w:lang w:val="en-US"/>
+        </w:rPr>
+        <w:t xml:space="preserve">will also </w:t>
+      </w:r>
+      <w:r>
+        <w:rPr>
+          <w:lang w:val="en-US"/>
+        </w:rPr>
+        <w:t>be used for logging comments.</w:t>
+      </w:r>
+    </w:p>
+    <w:p>
+      <w:pPr>
+        <w:pStyle w:val="Ttulo1"/>
         <w:numPr>
           <w:ilvl w:val="0"/>
           <w:numId w:val="3"/>
         </w:numPr>
-        <w:rPr>
-          <w:lang w:val="en-US"/>
-        </w:rPr>
-      </w:pPr>
-      <w:bookmarkStart w:id="10" w:name="_Toc349415687"/>
-      <w:r>
-        <w:rPr>
-          <w:lang w:val="en-US"/>
-        </w:rPr>
+        <w:spacing w:line="360" w:lineRule="auto"/>
+        <w:rPr>
+          <w:lang w:val="en-US"/>
+        </w:rPr>
+      </w:pPr>
+      <w:bookmarkStart w:id="10" w:name="_Toc349767153"/>
+      <w:r>
+        <w:rPr>
+          <w:lang w:val="en-US"/>
+        </w:rPr>
+        <w:lastRenderedPageBreak/>
         <w:t>Related Processes</w:t>
       </w:r>
       <w:bookmarkEnd w:id="10"/>
     </w:p>
     <w:p>
       <w:pPr>
-        <w:rPr>
-          <w:lang w:val="en-US"/>
-        </w:rPr>
-      </w:pPr>
-      <w:r>
-        <w:rPr>
-          <w:lang w:val="en-US"/>
-        </w:rPr>
-        <w:t>There are none existing processes related.</w:t>
-      </w:r>
-    </w:p>
-    <w:p>
-      <w:pPr>
-        <w:pStyle w:val="Cabealho1"/>
+        <w:spacing w:line="360" w:lineRule="auto"/>
+        <w:rPr>
+          <w:lang w:val="en-US"/>
+        </w:rPr>
+      </w:pPr>
+      <w:r>
+        <w:rPr>
+          <w:lang w:val="en-US"/>
+        </w:rPr>
+        <w:t xml:space="preserve">There are none existing </w:t>
+      </w:r>
+      <w:r>
+        <w:rPr>
+          <w:lang w:val="en-US"/>
+        </w:rPr>
+        <w:t xml:space="preserve">related </w:t>
+      </w:r>
+      <w:r>
+        <w:rPr>
+          <w:lang w:val="en-US"/>
+        </w:rPr>
+        <w:t>processes.</w:t>
+      </w:r>
+    </w:p>
+    <w:p>
+      <w:pPr>
+        <w:pStyle w:val="Ttulo1"/>
         <w:numPr>
           <w:ilvl w:val="0"/>
           <w:numId w:val="3"/>
         </w:numPr>
-        <w:rPr>
-          <w:lang w:val="en-US"/>
-        </w:rPr>
-      </w:pPr>
-      <w:bookmarkStart w:id="11" w:name="_Toc349415688"/>
+        <w:spacing w:line="360" w:lineRule="auto"/>
+        <w:rPr>
+          <w:lang w:val="en-US"/>
+        </w:rPr>
+      </w:pPr>
+      <w:bookmarkStart w:id="11" w:name="_Toc349767154"/>
       <w:r>
         <w:rPr>
           <w:lang w:val="en-US"/>
@@ -5962,6 +6461,7 @@
     </w:p>
     <w:p>
       <w:pPr>
+        <w:spacing w:line="360" w:lineRule="auto"/>
         <w:rPr>
           <w:lang w:val="en-US"/>
         </w:rPr>
@@ -5980,6 +6480,7 @@
           <w:ilvl w:val="0"/>
           <w:numId w:val="4"/>
         </w:numPr>
+        <w:spacing w:line="360" w:lineRule="auto"/>
         <w:rPr>
           <w:lang w:val="en-US"/>
         </w:rPr>
@@ -6012,6 +6513,7 @@
           <w:ilvl w:val="0"/>
           <w:numId w:val="4"/>
         </w:numPr>
+        <w:spacing w:line="360" w:lineRule="auto"/>
         <w:rPr>
           <w:lang w:val="en-US"/>
         </w:rPr>
@@ -6030,15 +6532,16 @@
           <w:ilvl w:val="0"/>
           <w:numId w:val="4"/>
         </w:numPr>
-        <w:rPr>
-          <w:lang w:val="en-US"/>
-        </w:rPr>
-      </w:pPr>
-      <w:r>
-        <w:rPr>
-          <w:lang w:val="en-US"/>
-        </w:rPr>
-        <w:t xml:space="preserve">The number of deprecated documents   </w:t>
+        <w:spacing w:line="360" w:lineRule="auto"/>
+        <w:rPr>
+          <w:lang w:val="en-US"/>
+        </w:rPr>
+      </w:pPr>
+      <w:r>
+        <w:rPr>
+          <w:lang w:val="en-US"/>
+        </w:rPr>
+        <w:t xml:space="preserve">The number of document waiting to be reviewed </w:t>
       </w:r>
     </w:p>
     <w:p>
@@ -6048,6 +6551,26 @@
           <w:ilvl w:val="0"/>
           <w:numId w:val="4"/>
         </w:numPr>
+        <w:spacing w:line="360" w:lineRule="auto"/>
+        <w:rPr>
+          <w:lang w:val="en-US"/>
+        </w:rPr>
+      </w:pPr>
+      <w:r>
+        <w:rPr>
+          <w:lang w:val="en-US"/>
+        </w:rPr>
+        <w:t xml:space="preserve">The number of deprecated documents   </w:t>
+      </w:r>
+    </w:p>
+    <w:p>
+      <w:pPr>
+        <w:pStyle w:val="PargrafodaLista"/>
+        <w:numPr>
+          <w:ilvl w:val="0"/>
+          <w:numId w:val="4"/>
+        </w:numPr>
+        <w:spacing w:line="360" w:lineRule="auto"/>
         <w:rPr>
           <w:lang w:val="en-US"/>
         </w:rPr>
@@ -6075,6 +6598,7 @@
     </w:p>
     <w:p>
       <w:pPr>
+        <w:spacing w:line="360" w:lineRule="auto"/>
         <w:rPr>
           <w:lang w:val="en-US"/>
         </w:rPr>
@@ -6091,25 +6615,23 @@
         <w:rPr>
           <w:lang w:val="en-US"/>
         </w:rPr>
-        <w:t xml:space="preserve">ts </w:t>
-      </w:r>
-      <w:proofErr w:type="spellStart"/>
-      <w:r>
-        <w:rPr>
-          <w:lang w:val="en-US"/>
-        </w:rPr>
-        <w:t>Mesuares</w:t>
-      </w:r>
-      <w:proofErr w:type="spellEnd"/>
-      <w:r>
-        <w:rPr>
-          <w:lang w:val="en-US"/>
-        </w:rPr>
-        <w:t>” in SVN folder.</w:t>
+        <w:t>ts Me</w:t>
+      </w:r>
+      <w:r>
+        <w:rPr>
+          <w:lang w:val="en-US"/>
+        </w:rPr>
+        <w:t>asu</w:t>
+      </w:r>
+      <w:r>
+        <w:rPr>
+          <w:lang w:val="en-US"/>
+        </w:rPr>
+        <w:t>res” in SVN folder.</w:t>
       </w:r>
     </w:p>
     <w:sectPr>
-      <w:footerReference w:type="first" r:id="rId15"/>
+      <w:footerReference w:type="first" r:id="rId14"/>
       <w:pgSz w:w="11906" w:h="16838"/>
       <w:pgMar w:top="1417" w:right="1701" w:bottom="1417" w:left="1701" w:header="708" w:footer="708" w:gutter="0"/>
       <w:pgNumType w:start="1"/>
@@ -6122,7 +6644,7 @@
 </file>
 
 <file path=word/endnotes.xml><?xml version="1.0" encoding="utf-8"?>
-<w:endnotes xmlns:wpc="http://schemas.microsoft.com/office/word/2010/wordprocessingCanvas" xmlns:mc="http://schemas.openxmlformats.org/markup-compatibility/2006" xmlns:o="urn:schemas-microsoft-com:office:office" xmlns:r="http://schemas.openxmlformats.org/officeDocument/2006/relationships" xmlns:m="http://schemas.openxmlformats.org/officeDocument/2006/math" xmlns:v="urn:schemas-microsoft-com:vml" xmlns:wp14="http://schemas.microsoft.com/office/word/2010/wordprocessingDrawing" xmlns:wp="http://schemas.openxmlformats.org/drawingml/2006/wordprocessingDrawing" xmlns:w10="urn:schemas-microsoft-com:office:word" xmlns:w="http://schemas.openxmlformats.org/wordprocessingml/2006/main" xmlns:w14="http://schemas.microsoft.com/office/word/2010/wordml" xmlns:wpg="http://schemas.microsoft.com/office/word/2010/wordprocessingGroup" xmlns:wpi="http://schemas.microsoft.com/office/word/2010/wordprocessingInk" xmlns:wne="http://schemas.microsoft.com/office/word/2006/wordml" xmlns:wps="http://schemas.microsoft.com/office/word/2010/wordprocessingShape" mc:Ignorable="w14 wp14">
+<w:endnotes xmlns:ve="http://schemas.openxmlformats.org/markup-compatibility/2006" xmlns:o="urn:schemas-microsoft-com:office:office" xmlns:r="http://schemas.openxmlformats.org/officeDocument/2006/relationships" xmlns:m="http://schemas.openxmlformats.org/officeDocument/2006/math" xmlns:v="urn:schemas-microsoft-com:vml" xmlns:wp="http://schemas.openxmlformats.org/drawingml/2006/wordprocessingDrawing" xmlns:w10="urn:schemas-microsoft-com:office:word" xmlns:w="http://schemas.openxmlformats.org/wordprocessingml/2006/main" xmlns:wne="http://schemas.microsoft.com/office/word/2006/wordml">
   <w:endnote w:type="separator" w:id="-1">
     <w:p>
       <w:pPr>
@@ -6147,7 +6669,7 @@
 </file>
 
 <file path=word/footer1.xml><?xml version="1.0" encoding="utf-8"?>
-<w:ftr xmlns:wpc="http://schemas.microsoft.com/office/word/2010/wordprocessingCanvas" xmlns:mc="http://schemas.openxmlformats.org/markup-compatibility/2006" xmlns:o="urn:schemas-microsoft-com:office:office" xmlns:r="http://schemas.openxmlformats.org/officeDocument/2006/relationships" xmlns:m="http://schemas.openxmlformats.org/officeDocument/2006/math" xmlns:v="urn:schemas-microsoft-com:vml" xmlns:wp14="http://schemas.microsoft.com/office/word/2010/wordprocessingDrawing" xmlns:wp="http://schemas.openxmlformats.org/drawingml/2006/wordprocessingDrawing" xmlns:w10="urn:schemas-microsoft-com:office:word" xmlns:w="http://schemas.openxmlformats.org/wordprocessingml/2006/main" xmlns:w14="http://schemas.microsoft.com/office/word/2010/wordml" xmlns:wpg="http://schemas.microsoft.com/office/word/2010/wordprocessingGroup" xmlns:wpi="http://schemas.microsoft.com/office/word/2010/wordprocessingInk" xmlns:wne="http://schemas.microsoft.com/office/word/2006/wordml" xmlns:wps="http://schemas.microsoft.com/office/word/2010/wordprocessingShape" mc:Ignorable="w14 wp14">
+<w:ftr xmlns:ve="http://schemas.openxmlformats.org/markup-compatibility/2006" xmlns:o="urn:schemas-microsoft-com:office:office" xmlns:r="http://schemas.openxmlformats.org/officeDocument/2006/relationships" xmlns:m="http://schemas.openxmlformats.org/officeDocument/2006/math" xmlns:v="urn:schemas-microsoft-com:vml" xmlns:wp="http://schemas.openxmlformats.org/drawingml/2006/wordprocessingDrawing" xmlns:w10="urn:schemas-microsoft-com:office:word" xmlns:w="http://schemas.openxmlformats.org/wordprocessingml/2006/main" xmlns:wne="http://schemas.microsoft.com/office/word/2006/wordml">
   <w:p>
     <w:pPr>
       <w:pStyle w:val="Rodap"/>
@@ -6170,7 +6692,6 @@
         <w:dataBinding w:prefixMappings="xmlns:ns0='http://purl.org/dc/elements/1.1/' xmlns:ns1='http://schemas.openxmlformats.org/package/2006/metadata/core-properties' " w:xpath="/ns1:coreProperties[1]/ns0:title[1]" w:storeItemID="{6C3C8BC8-F283-45AE-878A-BAB7291924A1}"/>
         <w:text/>
       </w:sdtPr>
-      <w:sdtEndPr/>
       <w:sdtContent>
         <w:proofErr w:type="spellStart"/>
         <w:r>
@@ -6198,7 +6719,7 @@
 </file>
 
 <file path=word/footer2.xml><?xml version="1.0" encoding="utf-8"?>
-<w:ftr xmlns:wpc="http://schemas.microsoft.com/office/word/2010/wordprocessingCanvas" xmlns:mc="http://schemas.openxmlformats.org/markup-compatibility/2006" xmlns:o="urn:schemas-microsoft-com:office:office" xmlns:r="http://schemas.openxmlformats.org/officeDocument/2006/relationships" xmlns:m="http://schemas.openxmlformats.org/officeDocument/2006/math" xmlns:v="urn:schemas-microsoft-com:vml" xmlns:wp14="http://schemas.microsoft.com/office/word/2010/wordprocessingDrawing" xmlns:wp="http://schemas.openxmlformats.org/drawingml/2006/wordprocessingDrawing" xmlns:w10="urn:schemas-microsoft-com:office:word" xmlns:w="http://schemas.openxmlformats.org/wordprocessingml/2006/main" xmlns:w14="http://schemas.microsoft.com/office/word/2010/wordml" xmlns:wpg="http://schemas.microsoft.com/office/word/2010/wordprocessingGroup" xmlns:wpi="http://schemas.microsoft.com/office/word/2010/wordprocessingInk" xmlns:wne="http://schemas.microsoft.com/office/word/2006/wordml" xmlns:wps="http://schemas.microsoft.com/office/word/2010/wordprocessingShape" mc:Ignorable="w14 wp14">
+<w:ftr xmlns:ve="http://schemas.openxmlformats.org/markup-compatibility/2006" xmlns:o="urn:schemas-microsoft-com:office:office" xmlns:r="http://schemas.openxmlformats.org/officeDocument/2006/relationships" xmlns:m="http://schemas.openxmlformats.org/officeDocument/2006/math" xmlns:v="urn:schemas-microsoft-com:vml" xmlns:wp="http://schemas.openxmlformats.org/drawingml/2006/wordprocessingDrawing" xmlns:w10="urn:schemas-microsoft-com:office:word" xmlns:w="http://schemas.openxmlformats.org/wordprocessingml/2006/main" xmlns:wne="http://schemas.microsoft.com/office/word/2006/wordml">
   <w:p>
     <w:pPr>
       <w:pStyle w:val="Rodap"/>
@@ -6227,7 +6748,6 @@
         <w:dataBinding w:prefixMappings="xmlns:ns0='http://purl.org/dc/elements/1.1/' xmlns:ns1='http://schemas.openxmlformats.org/package/2006/metadata/core-properties' " w:xpath="/ns1:coreProperties[1]/ns0:title[1]" w:storeItemID="{6C3C8BC8-F283-45AE-878A-BAB7291924A1}"/>
         <w:text/>
       </w:sdtPr>
-      <w:sdtEndPr/>
       <w:sdtContent>
         <w:proofErr w:type="spellStart"/>
         <w:r>
@@ -6252,7 +6772,7 @@
 </file>
 
 <file path=word/footer3.xml><?xml version="1.0" encoding="utf-8"?>
-<w:ftr xmlns:wpc="http://schemas.microsoft.com/office/word/2010/wordprocessingCanvas" xmlns:mc="http://schemas.openxmlformats.org/markup-compatibility/2006" xmlns:o="urn:schemas-microsoft-com:office:office" xmlns:r="http://schemas.openxmlformats.org/officeDocument/2006/relationships" xmlns:m="http://schemas.openxmlformats.org/officeDocument/2006/math" xmlns:v="urn:schemas-microsoft-com:vml" xmlns:wp14="http://schemas.microsoft.com/office/word/2010/wordprocessingDrawing" xmlns:wp="http://schemas.openxmlformats.org/drawingml/2006/wordprocessingDrawing" xmlns:w10="urn:schemas-microsoft-com:office:word" xmlns:w="http://schemas.openxmlformats.org/wordprocessingml/2006/main" xmlns:w14="http://schemas.microsoft.com/office/word/2010/wordml" xmlns:wpg="http://schemas.microsoft.com/office/word/2010/wordprocessingGroup" xmlns:wpi="http://schemas.microsoft.com/office/word/2010/wordprocessingInk" xmlns:wne="http://schemas.microsoft.com/office/word/2006/wordml" xmlns:wps="http://schemas.microsoft.com/office/word/2010/wordprocessingShape" mc:Ignorable="w14 wp14">
+<w:ftr xmlns:ve="http://schemas.openxmlformats.org/markup-compatibility/2006" xmlns:o="urn:schemas-microsoft-com:office:office" xmlns:r="http://schemas.openxmlformats.org/officeDocument/2006/relationships" xmlns:m="http://schemas.openxmlformats.org/officeDocument/2006/math" xmlns:v="urn:schemas-microsoft-com:vml" xmlns:wp="http://schemas.openxmlformats.org/drawingml/2006/wordprocessingDrawing" xmlns:w10="urn:schemas-microsoft-com:office:word" xmlns:w="http://schemas.openxmlformats.org/wordprocessingml/2006/main" xmlns:wne="http://schemas.microsoft.com/office/word/2006/wordml">
   <w:p>
     <w:pPr>
       <w:pStyle w:val="Rodap"/>
@@ -6272,7 +6792,6 @@
         <w:dataBinding w:prefixMappings="xmlns:ns0='http://purl.org/dc/elements/1.1/' xmlns:ns1='http://schemas.openxmlformats.org/package/2006/metadata/core-properties' " w:xpath="/ns1:coreProperties[1]/ns0:title[1]" w:storeItemID="{6C3C8BC8-F283-45AE-878A-BAB7291924A1}"/>
         <w:text/>
       </w:sdtPr>
-      <w:sdtEndPr/>
       <w:sdtContent>
         <w:proofErr w:type="spellStart"/>
         <w:r>
@@ -6308,7 +6827,7 @@
       <w:rPr>
         <w:noProof/>
       </w:rPr>
-      <w:t>2</w:t>
+      <w:t>i</w:t>
     </w:r>
     <w:r>
       <w:rPr>
@@ -6321,7 +6840,7 @@
 </file>
 
 <file path=word/footer4.xml><?xml version="1.0" encoding="utf-8"?>
-<w:ftr xmlns:wpc="http://schemas.microsoft.com/office/word/2010/wordprocessingCanvas" xmlns:mc="http://schemas.openxmlformats.org/markup-compatibility/2006" xmlns:o="urn:schemas-microsoft-com:office:office" xmlns:r="http://schemas.openxmlformats.org/officeDocument/2006/relationships" xmlns:m="http://schemas.openxmlformats.org/officeDocument/2006/math" xmlns:v="urn:schemas-microsoft-com:vml" xmlns:wp14="http://schemas.microsoft.com/office/word/2010/wordprocessingDrawing" xmlns:wp="http://schemas.openxmlformats.org/drawingml/2006/wordprocessingDrawing" xmlns:w10="urn:schemas-microsoft-com:office:word" xmlns:w="http://schemas.openxmlformats.org/wordprocessingml/2006/main" xmlns:w14="http://schemas.microsoft.com/office/word/2010/wordml" xmlns:wpg="http://schemas.microsoft.com/office/word/2010/wordprocessingGroup" xmlns:wpi="http://schemas.microsoft.com/office/word/2010/wordprocessingInk" xmlns:wne="http://schemas.microsoft.com/office/word/2006/wordml" xmlns:wps="http://schemas.microsoft.com/office/word/2010/wordprocessingShape" mc:Ignorable="w14 wp14">
+<w:ftr xmlns:ve="http://schemas.openxmlformats.org/markup-compatibility/2006" xmlns:o="urn:schemas-microsoft-com:office:office" xmlns:r="http://schemas.openxmlformats.org/officeDocument/2006/relationships" xmlns:m="http://schemas.openxmlformats.org/officeDocument/2006/math" xmlns:v="urn:schemas-microsoft-com:vml" xmlns:wp="http://schemas.openxmlformats.org/drawingml/2006/wordprocessingDrawing" xmlns:w10="urn:schemas-microsoft-com:office:word" xmlns:w="http://schemas.openxmlformats.org/wordprocessingml/2006/main" xmlns:wne="http://schemas.microsoft.com/office/word/2006/wordml">
   <w:p>
     <w:pPr>
       <w:pStyle w:val="Rodap"/>
@@ -6350,7 +6869,6 @@
         <w:dataBinding w:prefixMappings="xmlns:ns0='http://purl.org/dc/elements/1.1/' xmlns:ns1='http://schemas.openxmlformats.org/package/2006/metadata/core-properties' " w:xpath="/ns1:coreProperties[1]/ns0:title[1]" w:storeItemID="{6C3C8BC8-F283-45AE-878A-BAB7291924A1}"/>
         <w:text/>
       </w:sdtPr>
-      <w:sdtEndPr/>
       <w:sdtContent>
         <w:proofErr w:type="spellStart"/>
         <w:r>
@@ -6396,7 +6914,7 @@
 </file>
 
 <file path=word/footnotes.xml><?xml version="1.0" encoding="utf-8"?>
-<w:footnotes xmlns:wpc="http://schemas.microsoft.com/office/word/2010/wordprocessingCanvas" xmlns:mc="http://schemas.openxmlformats.org/markup-compatibility/2006" xmlns:o="urn:schemas-microsoft-com:office:office" xmlns:r="http://schemas.openxmlformats.org/officeDocument/2006/relationships" xmlns:m="http://schemas.openxmlformats.org/officeDocument/2006/math" xmlns:v="urn:schemas-microsoft-com:vml" xmlns:wp14="http://schemas.microsoft.com/office/word/2010/wordprocessingDrawing" xmlns:wp="http://schemas.openxmlformats.org/drawingml/2006/wordprocessingDrawing" xmlns:w10="urn:schemas-microsoft-com:office:word" xmlns:w="http://schemas.openxmlformats.org/wordprocessingml/2006/main" xmlns:w14="http://schemas.microsoft.com/office/word/2010/wordml" xmlns:wpg="http://schemas.microsoft.com/office/word/2010/wordprocessingGroup" xmlns:wpi="http://schemas.microsoft.com/office/word/2010/wordprocessingInk" xmlns:wne="http://schemas.microsoft.com/office/word/2006/wordml" xmlns:wps="http://schemas.microsoft.com/office/word/2010/wordprocessingShape" mc:Ignorable="w14 wp14">
+<w:footnotes xmlns:ve="http://schemas.openxmlformats.org/markup-compatibility/2006" xmlns:o="urn:schemas-microsoft-com:office:office" xmlns:r="http://schemas.openxmlformats.org/officeDocument/2006/relationships" xmlns:m="http://schemas.openxmlformats.org/officeDocument/2006/math" xmlns:v="urn:schemas-microsoft-com:vml" xmlns:wp="http://schemas.openxmlformats.org/drawingml/2006/wordprocessingDrawing" xmlns:w10="urn:schemas-microsoft-com:office:word" xmlns:w="http://schemas.openxmlformats.org/wordprocessingml/2006/main" xmlns:wne="http://schemas.microsoft.com/office/word/2006/wordml">
   <w:footnote w:type="separator" w:id="-1">
     <w:p>
       <w:pPr>
@@ -6421,7 +6939,7 @@
 </file>
 
 <file path=word/header1.xml><?xml version="1.0" encoding="utf-8"?>
-<w:hdr xmlns:wpc="http://schemas.microsoft.com/office/word/2010/wordprocessingCanvas" xmlns:mc="http://schemas.openxmlformats.org/markup-compatibility/2006" xmlns:o="urn:schemas-microsoft-com:office:office" xmlns:r="http://schemas.openxmlformats.org/officeDocument/2006/relationships" xmlns:m="http://schemas.openxmlformats.org/officeDocument/2006/math" xmlns:v="urn:schemas-microsoft-com:vml" xmlns:wp14="http://schemas.microsoft.com/office/word/2010/wordprocessingDrawing" xmlns:wp="http://schemas.openxmlformats.org/drawingml/2006/wordprocessingDrawing" xmlns:w10="urn:schemas-microsoft-com:office:word" xmlns:w="http://schemas.openxmlformats.org/wordprocessingml/2006/main" xmlns:w14="http://schemas.microsoft.com/office/word/2010/wordml" xmlns:wpg="http://schemas.microsoft.com/office/word/2010/wordprocessingGroup" xmlns:wpi="http://schemas.microsoft.com/office/word/2010/wordprocessingInk" xmlns:wne="http://schemas.microsoft.com/office/word/2006/wordml" xmlns:wps="http://schemas.microsoft.com/office/word/2010/wordprocessingShape" mc:Ignorable="w14 wp14">
+<w:hdr xmlns:ve="http://schemas.openxmlformats.org/markup-compatibility/2006" xmlns:o="urn:schemas-microsoft-com:office:office" xmlns:r="http://schemas.openxmlformats.org/officeDocument/2006/relationships" xmlns:m="http://schemas.openxmlformats.org/officeDocument/2006/math" xmlns:v="urn:schemas-microsoft-com:vml" xmlns:wp="http://schemas.openxmlformats.org/drawingml/2006/wordprocessingDrawing" xmlns:w10="urn:schemas-microsoft-com:office:word" xmlns:w="http://schemas.openxmlformats.org/wordprocessingml/2006/main" xmlns:wne="http://schemas.microsoft.com/office/word/2006/wordml">
   <w:p>
     <w:pPr>
       <w:pStyle w:val="Cabealho"/>
@@ -6506,7 +7024,6 @@
         <w:dataBinding w:prefixMappings="xmlns:ns0='http://purl.org/dc/elements/1.1/' xmlns:ns1='http://schemas.openxmlformats.org/package/2006/metadata/core-properties' " w:xpath="/ns1:coreProperties[1]/ns0:creator[1]" w:storeItemID="{6C3C8BC8-F283-45AE-878A-BAB7291924A1}"/>
         <w:text/>
       </w:sdtPr>
-      <w:sdtEndPr/>
       <w:sdtContent>
         <w:r>
           <w:t>Carla Machado</w:t>
@@ -6537,7 +7054,6 @@
         <w:dataBinding w:prefixMappings="xmlns:ns0='http://purl.org/dc/elements/1.1/' xmlns:ns1='http://schemas.openxmlformats.org/package/2006/metadata/core-properties' " w:xpath="/ns1:coreProperties[1]/ns1:contentStatus[1]" w:storeItemID="{6C3C8BC8-F283-45AE-878A-BAB7291924A1}"/>
         <w:text/>
       </w:sdtPr>
-      <w:sdtEndPr/>
       <w:sdtContent>
         <w:proofErr w:type="spellStart"/>
         <w:r>
@@ -6551,7 +7067,7 @@
 </file>
 
 <file path=word/header2.xml><?xml version="1.0" encoding="utf-8"?>
-<w:hdr xmlns:wpc="http://schemas.microsoft.com/office/word/2010/wordprocessingCanvas" xmlns:mc="http://schemas.openxmlformats.org/markup-compatibility/2006" xmlns:o="urn:schemas-microsoft-com:office:office" xmlns:r="http://schemas.openxmlformats.org/officeDocument/2006/relationships" xmlns:m="http://schemas.openxmlformats.org/officeDocument/2006/math" xmlns:v="urn:schemas-microsoft-com:vml" xmlns:wp14="http://schemas.microsoft.com/office/word/2010/wordprocessingDrawing" xmlns:wp="http://schemas.openxmlformats.org/drawingml/2006/wordprocessingDrawing" xmlns:w10="urn:schemas-microsoft-com:office:word" xmlns:w="http://schemas.openxmlformats.org/wordprocessingml/2006/main" xmlns:w14="http://schemas.microsoft.com/office/word/2010/wordml" xmlns:wpg="http://schemas.microsoft.com/office/word/2010/wordprocessingGroup" xmlns:wpi="http://schemas.microsoft.com/office/word/2010/wordprocessingInk" xmlns:wne="http://schemas.microsoft.com/office/word/2006/wordml" xmlns:wps="http://schemas.microsoft.com/office/word/2010/wordprocessingShape" mc:Ignorable="w14 wp14">
+<w:hdr xmlns:ve="http://schemas.openxmlformats.org/markup-compatibility/2006" xmlns:o="urn:schemas-microsoft-com:office:office" xmlns:r="http://schemas.openxmlformats.org/officeDocument/2006/relationships" xmlns:m="http://schemas.openxmlformats.org/officeDocument/2006/math" xmlns:v="urn:schemas-microsoft-com:vml" xmlns:wp="http://schemas.openxmlformats.org/drawingml/2006/wordprocessingDrawing" xmlns:w10="urn:schemas-microsoft-com:office:word" xmlns:w="http://schemas.openxmlformats.org/wordprocessingml/2006/main" xmlns:wne="http://schemas.microsoft.com/office/word/2006/wordml">
   <w:p>
     <w:pPr>
       <w:pStyle w:val="Cabealho"/>
@@ -6636,7 +7152,6 @@
         <w:dataBinding w:prefixMappings="xmlns:ns0='http://purl.org/dc/elements/1.1/' xmlns:ns1='http://schemas.openxmlformats.org/package/2006/metadata/core-properties' " w:xpath="/ns1:coreProperties[1]/ns0:creator[1]" w:storeItemID="{6C3C8BC8-F283-45AE-878A-BAB7291924A1}"/>
         <w:text/>
       </w:sdtPr>
-      <w:sdtEndPr/>
       <w:sdtContent>
         <w:r>
           <w:t>Carla Machado</w:t>
@@ -6667,7 +7182,6 @@
         <w:dataBinding w:prefixMappings="xmlns:ns0='http://purl.org/dc/elements/1.1/' xmlns:ns1='http://schemas.openxmlformats.org/package/2006/metadata/core-properties' " w:xpath="/ns1:coreProperties[1]/ns1:contentStatus[1]" w:storeItemID="{6C3C8BC8-F283-45AE-878A-BAB7291924A1}"/>
         <w:text/>
       </w:sdtPr>
-      <w:sdtEndPr/>
       <w:sdtContent>
         <w:proofErr w:type="spellStart"/>
         <w:r>
@@ -6684,7 +7198,7 @@
 </file>
 
 <file path=word/numbering.xml><?xml version="1.0" encoding="utf-8"?>
-<w:numbering xmlns:wpc="http://schemas.microsoft.com/office/word/2010/wordprocessingCanvas" xmlns:mc="http://schemas.openxmlformats.org/markup-compatibility/2006" xmlns:o="urn:schemas-microsoft-com:office:office" xmlns:r="http://schemas.openxmlformats.org/officeDocument/2006/relationships" xmlns:m="http://schemas.openxmlformats.org/officeDocument/2006/math" xmlns:v="urn:schemas-microsoft-com:vml" xmlns:wp14="http://schemas.microsoft.com/office/word/2010/wordprocessingDrawing" xmlns:wp="http://schemas.openxmlformats.org/drawingml/2006/wordprocessingDrawing" xmlns:w10="urn:schemas-microsoft-com:office:word" xmlns:w="http://schemas.openxmlformats.org/wordprocessingml/2006/main" xmlns:w14="http://schemas.microsoft.com/office/word/2010/wordml" xmlns:wpg="http://schemas.microsoft.com/office/word/2010/wordprocessingGroup" xmlns:wpi="http://schemas.microsoft.com/office/word/2010/wordprocessingInk" xmlns:wne="http://schemas.microsoft.com/office/word/2006/wordml" xmlns:wps="http://schemas.microsoft.com/office/word/2010/wordprocessingShape" mc:Ignorable="w14 wp14">
+<w:numbering xmlns:ve="http://schemas.openxmlformats.org/markup-compatibility/2006" xmlns:o="urn:schemas-microsoft-com:office:office" xmlns:r="http://schemas.openxmlformats.org/officeDocument/2006/relationships" xmlns:m="http://schemas.openxmlformats.org/officeDocument/2006/math" xmlns:v="urn:schemas-microsoft-com:vml" xmlns:wp="http://schemas.openxmlformats.org/drawingml/2006/wordprocessingDrawing" xmlns:w10="urn:schemas-microsoft-com:office:word" xmlns:w="http://schemas.openxmlformats.org/wordprocessingml/2006/main" xmlns:wne="http://schemas.microsoft.com/office/word/2006/wordml">
   <w:abstractNum w:abstractNumId="0">
     <w:nsid w:val="070D2FA7"/>
     <w:multiLevelType w:val="multilevel"/>
@@ -7393,7 +7907,7 @@
 </file>
 
 <file path=word/styles.xml><?xml version="1.0" encoding="utf-8"?>
-<w:styles xmlns:mc="http://schemas.openxmlformats.org/markup-compatibility/2006" xmlns:r="http://schemas.openxmlformats.org/officeDocument/2006/relationships" xmlns:w="http://schemas.openxmlformats.org/wordprocessingml/2006/main" xmlns:w14="http://schemas.microsoft.com/office/word/2010/wordml" mc:Ignorable="w14">
+<w:styles xmlns:r="http://schemas.openxmlformats.org/officeDocument/2006/relationships" xmlns:w="http://schemas.openxmlformats.org/wordprocessingml/2006/main">
   <w:docDefaults>
     <w:rPrDefault>
       <w:rPr>
@@ -7553,11 +8067,11 @@
     <w:qFormat/>
     <w:rsid w:val="00345E81"/>
   </w:style>
-  <w:style w:type="paragraph" w:styleId="Cabealho1">
+  <w:style w:type="paragraph" w:styleId="Ttulo1">
     <w:name w:val="heading 1"/>
     <w:basedOn w:val="Normal"/>
     <w:next w:val="Normal"/>
-    <w:link w:val="Cabealho1Carcter"/>
+    <w:link w:val="Ttulo1Carcter"/>
     <w:uiPriority w:val="9"/>
     <w:qFormat/>
     <w:rsid w:val="00906D0A"/>
@@ -7576,11 +8090,11 @@
       <w:szCs w:val="28"/>
     </w:rPr>
   </w:style>
-  <w:style w:type="paragraph" w:styleId="Cabealho2">
+  <w:style w:type="paragraph" w:styleId="Ttulo2">
     <w:name w:val="heading 2"/>
     <w:basedOn w:val="Normal"/>
     <w:next w:val="Normal"/>
-    <w:link w:val="Cabealho2Carcter"/>
+    <w:link w:val="Ttulo2Carcter"/>
     <w:uiPriority w:val="9"/>
     <w:unhideWhenUsed/>
     <w:qFormat/>
@@ -7611,6 +8125,7 @@
     <w:uiPriority w:val="99"/>
     <w:semiHidden/>
     <w:unhideWhenUsed/>
+    <w:qFormat/>
     <w:tblPr>
       <w:tblInd w:w="0" w:type="dxa"/>
       <w:tblCellMar>
@@ -7764,10 +8279,10 @@
       </w:tblCellMar>
     </w:tblPr>
   </w:style>
-  <w:style w:type="character" w:customStyle="1" w:styleId="Cabealho1Carcter">
-    <w:name w:val="Cabeçalho 1 Carácter"/>
+  <w:style w:type="character" w:customStyle="1" w:styleId="Ttulo1Carcter">
+    <w:name w:val="Título 1 Carácter"/>
     <w:basedOn w:val="Tipodeletrapredefinidodopargrafo"/>
-    <w:link w:val="Cabealho1"/>
+    <w:link w:val="Ttulo1"/>
     <w:uiPriority w:val="9"/>
     <w:rsid w:val="00906D0A"/>
     <w:rPr>
@@ -7781,7 +8296,7 @@
   </w:style>
   <w:style w:type="paragraph" w:styleId="Ttulodondice">
     <w:name w:val="TOC Heading"/>
-    <w:basedOn w:val="Cabealho1"/>
+    <w:basedOn w:val="Ttulo1"/>
     <w:next w:val="Normal"/>
     <w:uiPriority w:val="39"/>
     <w:semiHidden/>
@@ -7856,10 +8371,10 @@
       <w:spacing w:after="0"/>
     </w:pPr>
   </w:style>
-  <w:style w:type="character" w:customStyle="1" w:styleId="Cabealho2Carcter">
-    <w:name w:val="Cabeçalho 2 Carácter"/>
+  <w:style w:type="character" w:customStyle="1" w:styleId="Ttulo2Carcter">
+    <w:name w:val="Título 2 Carácter"/>
     <w:basedOn w:val="Tipodeletrapredefinidodopargrafo"/>
-    <w:link w:val="Cabealho2"/>
+    <w:link w:val="Ttulo2"/>
     <w:uiPriority w:val="9"/>
     <w:rsid w:val="00BE20D4"/>
     <w:rPr>
@@ -8065,7 +8580,7 @@
 </file>
 
 <file path=word/glossary/document.xml><?xml version="1.0" encoding="utf-8"?>
-<w:glossaryDocument xmlns:wpc="http://schemas.microsoft.com/office/word/2010/wordprocessingCanvas" xmlns:mc="http://schemas.openxmlformats.org/markup-compatibility/2006" xmlns:o="urn:schemas-microsoft-com:office:office" xmlns:r="http://schemas.openxmlformats.org/officeDocument/2006/relationships" xmlns:m="http://schemas.openxmlformats.org/officeDocument/2006/math" xmlns:v="urn:schemas-microsoft-com:vml" xmlns:wp14="http://schemas.microsoft.com/office/word/2010/wordprocessingDrawing" xmlns:wp="http://schemas.openxmlformats.org/drawingml/2006/wordprocessingDrawing" xmlns:w10="urn:schemas-microsoft-com:office:word" xmlns:w="http://schemas.openxmlformats.org/wordprocessingml/2006/main" xmlns:w14="http://schemas.microsoft.com/office/word/2010/wordml" xmlns:wpg="http://schemas.microsoft.com/office/word/2010/wordprocessingGroup" xmlns:wpi="http://schemas.microsoft.com/office/word/2010/wordprocessingInk" xmlns:wne="http://schemas.microsoft.com/office/word/2006/wordml" xmlns:wps="http://schemas.microsoft.com/office/word/2010/wordprocessingShape" mc:Ignorable="w14 wp14">
+<w:glossaryDocument xmlns:ve="http://schemas.openxmlformats.org/markup-compatibility/2006" xmlns:o="urn:schemas-microsoft-com:office:office" xmlns:r="http://schemas.openxmlformats.org/officeDocument/2006/relationships" xmlns:m="http://schemas.openxmlformats.org/officeDocument/2006/math" xmlns:v="urn:schemas-microsoft-com:vml" xmlns:wp="http://schemas.openxmlformats.org/drawingml/2006/wordprocessingDrawing" xmlns:w10="urn:schemas-microsoft-com:office:word" xmlns:w="http://schemas.openxmlformats.org/wordprocessingml/2006/main" xmlns:wne="http://schemas.microsoft.com/office/word/2006/wordml">
   <w:docParts>
     <w:docPart>
       <w:docPartPr>
@@ -8215,41 +8730,12 @@
         </w:p>
       </w:docPartBody>
     </w:docPart>
-    <w:docPart>
-      <w:docPartPr>
-        <w:name w:val="0C4051E12C104354BB949F15129D3C79"/>
-        <w:category>
-          <w:name w:val="Geral"/>
-          <w:gallery w:val="placeholder"/>
-        </w:category>
-        <w:types>
-          <w:type w:val="bbPlcHdr"/>
-        </w:types>
-        <w:behaviors>
-          <w:behavior w:val="content"/>
-        </w:behaviors>
-        <w:guid w:val="{1CE28396-E664-48BD-A47E-B919B223E038}"/>
-      </w:docPartPr>
-      <w:docPartBody>
-        <w:p>
-          <w:pPr>
-            <w:pStyle w:val="0C4051E12C104354BB949F15129D3C79"/>
-          </w:pPr>
-          <w:r>
-            <w:rPr>
-              <w:color w:val="4F81BD" w:themeColor="accent1"/>
-            </w:rPr>
-            <w:t>[Escolher a data]</w:t>
-          </w:r>
-        </w:p>
-      </w:docPartBody>
-    </w:docPart>
   </w:docParts>
 </w:glossaryDocument>
 </file>
 
 <file path=word/glossary/fontTable.xml><?xml version="1.0" encoding="utf-8"?>
-<w:fonts xmlns:mc="http://schemas.openxmlformats.org/markup-compatibility/2006" xmlns:r="http://schemas.openxmlformats.org/officeDocument/2006/relationships" xmlns:w="http://schemas.openxmlformats.org/wordprocessingml/2006/main" xmlns:w14="http://schemas.microsoft.com/office/word/2010/wordml" mc:Ignorable="w14">
+<w:fonts xmlns:r="http://schemas.openxmlformats.org/officeDocument/2006/relationships" xmlns:w="http://schemas.openxmlformats.org/wordprocessingml/2006/main">
   <w:font w:name="Wingdings">
     <w:panose1 w:val="05000000000000000000"/>
     <w:charset w:val="02"/>
@@ -8262,7 +8748,7 @@
     <w:charset w:val="00"/>
     <w:family w:val="roman"/>
     <w:pitch w:val="variable"/>
-    <w:sig w:usb0="E0002AFF" w:usb1="C0007843" w:usb2="00000009" w:usb3="00000000" w:csb0="000001FF" w:csb1="00000000"/>
+    <w:sig w:usb0="E0002AFF" w:usb1="C0007841" w:usb2="00000009" w:usb3="00000000" w:csb0="000001FF" w:csb1="00000000"/>
   </w:font>
   <w:font w:name="Courier New">
     <w:panose1 w:val="02070309020205020404"/>
@@ -8290,7 +8776,7 @@
     <w:charset w:val="00"/>
     <w:family w:val="roman"/>
     <w:pitch w:val="variable"/>
-    <w:sig w:usb0="E00002FF" w:usb1="400004FF" w:usb2="00000000" w:usb3="00000000" w:csb0="0000019F" w:csb1="00000000"/>
+    <w:sig w:usb0="A00002EF" w:usb1="4000004B" w:usb2="00000000" w:usb3="00000000" w:csb0="0000019F" w:csb1="00000000"/>
   </w:font>
   <w:font w:name="Tahoma">
     <w:panose1 w:val="020B0604030504040204"/>
@@ -8304,14 +8790,13 @@
 </file>
 
 <file path=word/glossary/settings.xml><?xml version="1.0" encoding="utf-8"?>
-<w:settings xmlns:mc="http://schemas.openxmlformats.org/markup-compatibility/2006" xmlns:o="urn:schemas-microsoft-com:office:office" xmlns:r="http://schemas.openxmlformats.org/officeDocument/2006/relationships" xmlns:m="http://schemas.openxmlformats.org/officeDocument/2006/math" xmlns:v="urn:schemas-microsoft-com:vml" xmlns:w10="urn:schemas-microsoft-com:office:word" xmlns:w="http://schemas.openxmlformats.org/wordprocessingml/2006/main" xmlns:w14="http://schemas.microsoft.com/office/word/2010/wordml" xmlns:sl="http://schemas.openxmlformats.org/schemaLibrary/2006/main" mc:Ignorable="w14">
+<w:settings xmlns:o="urn:schemas-microsoft-com:office:office" xmlns:r="http://schemas.openxmlformats.org/officeDocument/2006/relationships" xmlns:m="http://schemas.openxmlformats.org/officeDocument/2006/math" xmlns:v="urn:schemas-microsoft-com:vml" xmlns:w10="urn:schemas-microsoft-com:office:word" xmlns:w="http://schemas.openxmlformats.org/wordprocessingml/2006/main" xmlns:sl="http://schemas.openxmlformats.org/schemaLibrary/2006/main">
   <w:view w:val="normal"/>
   <w:defaultTabStop w:val="708"/>
   <w:hyphenationZone w:val="425"/>
   <w:characterSpacingControl w:val="doNotCompress"/>
   <w:compat>
     <w:useFELayout/>
-    <w:compatSetting w:name="compatibilityMode" w:uri="http://schemas.microsoft.com/office/word" w:val="12"/>
   </w:compat>
   <w:rsids>
     <w:rsidRoot w:val="00761202"/>
@@ -8319,13 +8804,14 @@
     <w:rsid w:val="003E5041"/>
     <w:rsid w:val="00761202"/>
     <w:rsid w:val="007D531A"/>
+    <w:rsid w:val="00AB6C16"/>
     <w:rsid w:val="00DF7858"/>
   </w:rsids>
   <m:mathPr>
     <m:mathFont m:val="Cambria Math"/>
     <m:brkBin m:val="before"/>
     <m:brkBinSub m:val="--"/>
-    <m:smallFrac m:val="0"/>
+    <m:smallFrac m:val="off"/>
     <m:dispDef/>
     <m:lMargin m:val="0"/>
     <m:rMargin m:val="0"/>
@@ -8342,7 +8828,7 @@
 </file>
 
 <file path=word/glossary/styles.xml><?xml version="1.0" encoding="utf-8"?>
-<w:styles xmlns:mc="http://schemas.openxmlformats.org/markup-compatibility/2006" xmlns:r="http://schemas.openxmlformats.org/officeDocument/2006/relationships" xmlns:w="http://schemas.openxmlformats.org/wordprocessingml/2006/main" xmlns:w14="http://schemas.microsoft.com/office/word/2010/wordml" mc:Ignorable="w14">
+<w:styles xmlns:r="http://schemas.openxmlformats.org/officeDocument/2006/relationships" xmlns:w="http://schemas.openxmlformats.org/wordprocessingml/2006/main">
   <w:docDefaults>
     <w:rPrDefault>
       <w:rPr>
@@ -8518,6 +9004,7 @@
     <w:uiPriority w:val="99"/>
     <w:semiHidden/>
     <w:unhideWhenUsed/>
+    <w:qFormat/>
     <w:tblPr>
       <w:tblInd w:w="0" w:type="dxa"/>
       <w:tblCellMar>
@@ -9023,198 +9510,8 @@
 </w:styles>
 </file>
 
-<file path=word/glossary/stylesWithEffects.xml><?xml version="1.0" encoding="utf-8"?>
-<w:styles xmlns:wpc="http://schemas.microsoft.com/office/word/2010/wordprocessingCanvas" xmlns:mc="http://schemas.openxmlformats.org/markup-compatibility/2006" xmlns:o="urn:schemas-microsoft-com:office:office" xmlns:r="http://schemas.openxmlformats.org/officeDocument/2006/relationships" xmlns:m="http://schemas.openxmlformats.org/officeDocument/2006/math" xmlns:v="urn:schemas-microsoft-com:vml" xmlns:wp14="http://schemas.microsoft.com/office/word/2010/wordprocessingDrawing" xmlns:wp="http://schemas.openxmlformats.org/drawingml/2006/wordprocessingDrawing" xmlns:w10="urn:schemas-microsoft-com:office:word" xmlns:w="http://schemas.openxmlformats.org/wordprocessingml/2006/main" xmlns:w14="http://schemas.microsoft.com/office/word/2010/wordml" xmlns:wpg="http://schemas.microsoft.com/office/word/2010/wordprocessingGroup" xmlns:wpi="http://schemas.microsoft.com/office/word/2010/wordprocessingInk" xmlns:wne="http://schemas.microsoft.com/office/word/2006/wordml" xmlns:wps="http://schemas.microsoft.com/office/word/2010/wordprocessingShape" mc:Ignorable="w14 wp14">
-  <w:docDefaults>
-    <w:rPrDefault>
-      <w:rPr>
-        <w:rFonts w:asciiTheme="minorHAnsi" w:eastAsiaTheme="minorEastAsia" w:hAnsiTheme="minorHAnsi" w:cstheme="minorBidi"/>
-        <w:sz w:val="22"/>
-        <w:szCs w:val="22"/>
-        <w:lang w:val="pt-PT" w:eastAsia="pt-PT" w:bidi="ar-SA"/>
-      </w:rPr>
-    </w:rPrDefault>
-    <w:pPrDefault>
-      <w:pPr>
-        <w:spacing w:after="200" w:line="276" w:lineRule="auto"/>
-      </w:pPr>
-    </w:pPrDefault>
-  </w:docDefaults>
-  <w:latentStyles w:defLockedState="0" w:defUIPriority="99" w:defSemiHidden="1" w:defUnhideWhenUsed="1" w:defQFormat="0" w:count="267">
-    <w:lsdException w:name="Normal" w:semiHidden="0" w:uiPriority="0" w:unhideWhenUsed="0" w:qFormat="1"/>
-    <w:lsdException w:name="heading 1" w:semiHidden="0" w:uiPriority="9" w:unhideWhenUsed="0" w:qFormat="1"/>
-    <w:lsdException w:name="heading 2" w:uiPriority="9" w:qFormat="1"/>
-    <w:lsdException w:name="heading 3" w:uiPriority="9" w:qFormat="1"/>
-    <w:lsdException w:name="heading 4" w:uiPriority="9" w:qFormat="1"/>
-    <w:lsdException w:name="heading 5" w:uiPriority="9" w:qFormat="1"/>
-    <w:lsdException w:name="heading 6" w:uiPriority="9" w:qFormat="1"/>
-    <w:lsdException w:name="heading 7" w:uiPriority="9" w:qFormat="1"/>
-    <w:lsdException w:name="heading 8" w:uiPriority="9" w:qFormat="1"/>
-    <w:lsdException w:name="heading 9" w:uiPriority="9" w:qFormat="1"/>
-    <w:lsdException w:name="toc 1" w:uiPriority="39"/>
-    <w:lsdException w:name="toc 2" w:uiPriority="39"/>
-    <w:lsdException w:name="toc 3" w:uiPriority="39"/>
-    <w:lsdException w:name="toc 4" w:uiPriority="39"/>
-    <w:lsdException w:name="toc 5" w:uiPriority="39"/>
-    <w:lsdException w:name="toc 6" w:uiPriority="39"/>
-    <w:lsdException w:name="toc 7" w:uiPriority="39"/>
-    <w:lsdException w:name="toc 8" w:uiPriority="39"/>
-    <w:lsdException w:name="toc 9" w:uiPriority="39"/>
-    <w:lsdException w:name="caption" w:uiPriority="35" w:qFormat="1"/>
-    <w:lsdException w:name="Title" w:semiHidden="0" w:uiPriority="10" w:unhideWhenUsed="0" w:qFormat="1"/>
-    <w:lsdException w:name="Default Paragraph Font" w:uiPriority="1"/>
-    <w:lsdException w:name="Subtitle" w:semiHidden="0" w:uiPriority="11" w:unhideWhenUsed="0" w:qFormat="1"/>
-    <w:lsdException w:name="Strong" w:semiHidden="0" w:uiPriority="22" w:unhideWhenUsed="0" w:qFormat="1"/>
-    <w:lsdException w:name="Emphasis" w:semiHidden="0" w:uiPriority="20" w:unhideWhenUsed="0" w:qFormat="1"/>
-    <w:lsdException w:name="Table Grid" w:semiHidden="0" w:uiPriority="59" w:unhideWhenUsed="0"/>
-    <w:lsdException w:name="Placeholder Text" w:unhideWhenUsed="0"/>
-    <w:lsdException w:name="No Spacing" w:semiHidden="0" w:uiPriority="1" w:unhideWhenUsed="0" w:qFormat="1"/>
-    <w:lsdException w:name="Light Shading" w:semiHidden="0" w:uiPriority="60" w:unhideWhenUsed="0"/>
-    <w:lsdException w:name="Light List" w:semiHidden="0" w:uiPriority="61" w:unhideWhenUsed="0"/>
-    <w:lsdException w:name="Light Grid" w:semiHidden="0" w:uiPriority="62" w:unhideWhenUsed="0"/>
-    <w:lsdException w:name="Medium Shading 1" w:semiHidden="0" w:uiPriority="63" w:unhideWhenUsed="0"/>
-    <w:lsdException w:name="Medium Shading 2" w:semiHidden="0" w:uiPriority="64" w:unhideWhenUsed="0"/>
-    <w:lsdException w:name="Medium List 1" w:semiHidden="0" w:uiPriority="65" w:unhideWhenUsed="0"/>
-    <w:lsdException w:name="Medium List 2" w:semiHidden="0" w:uiPriority="66" w:unhideWhenUsed="0"/>
-    <w:lsdException w:name="Medium Grid 1" w:semiHidden="0" w:uiPriority="67" w:unhideWhenUsed="0"/>
-    <w:lsdException w:name="Medium Grid 2" w:semiHidden="0" w:uiPriority="68" w:unhideWhenUsed="0"/>
-    <w:lsdException w:name="Medium Grid 3" w:semiHidden="0" w:uiPriority="69" w:unhideWhenUsed="0"/>
-    <w:lsdException w:name="Dark List" w:semiHidden="0" w:uiPriority="70" w:unhideWhenUsed="0"/>
-    <w:lsdException w:name="Colorful Shading" w:semiHidden="0" w:uiPriority="71" w:unhideWhenUsed="0"/>
-    <w:lsdException w:name="Colorful List" w:semiHidden="0" w:uiPriority="72" w:unhideWhenUsed="0"/>
-    <w:lsdException w:name="Colorful Grid" w:semiHidden="0" w:uiPriority="73" w:unhideWhenUsed="0"/>
-    <w:lsdException w:name="Light Shading Accent 1" w:semiHidden="0" w:uiPriority="60" w:unhideWhenUsed="0"/>
-    <w:lsdException w:name="Light List Accent 1" w:semiHidden="0" w:uiPriority="61" w:unhideWhenUsed="0"/>
-    <w:lsdException w:name="Light Grid Accent 1" w:semiHidden="0" w:uiPriority="62" w:unhideWhenUsed="0"/>
-    <w:lsdException w:name="Medium Shading 1 Accent 1" w:semiHidden="0" w:uiPriority="63" w:unhideWhenUsed="0"/>
-    <w:lsdException w:name="Medium Shading 2 Accent 1" w:semiHidden="0" w:uiPriority="64" w:unhideWhenUsed="0"/>
-    <w:lsdException w:name="Medium List 1 Accent 1" w:semiHidden="0" w:uiPriority="65" w:unhideWhenUsed="0"/>
-    <w:lsdException w:name="Revision" w:unhideWhenUsed="0"/>
-    <w:lsdException w:name="List Paragraph" w:semiHidden="0" w:uiPriority="34" w:unhideWhenUsed="0" w:qFormat="1"/>
-    <w:lsdException w:name="Quote" w:semiHidden="0" w:uiPriority="29" w:unhideWhenUsed="0" w:qFormat="1"/>
-    <w:lsdException w:name="Intense Quote" w:semiHidden="0" w:uiPriority="30" w:unhideWhenUsed="0" w:qFormat="1"/>
-    <w:lsdException w:name="Medium List 2 Accent 1" w:semiHidden="0" w:uiPriority="66" w:unhideWhenUsed="0"/>
-    <w:lsdException w:name="Medium Grid 1 Accent 1" w:semiHidden="0" w:uiPriority="67" w:unhideWhenUsed="0"/>
-    <w:lsdException w:name="Medium Grid 2 Accent 1" w:semiHidden="0" w:uiPriority="68" w:unhideWhenUsed="0"/>
-    <w:lsdException w:name="Medium Grid 3 Accent 1" w:semiHidden="0" w:uiPriority="69" w:unhideWhenUsed="0"/>
-    <w:lsdException w:name="Dark List Accent 1" w:semiHidden="0" w:uiPriority="70" w:unhideWhenUsed="0"/>
-    <w:lsdException w:name="Colorful Shading Accent 1" w:semiHidden="0" w:uiPriority="71" w:unhideWhenUsed="0"/>
-    <w:lsdException w:name="Colorful List Accent 1" w:semiHidden="0" w:uiPriority="72" w:unhideWhenUsed="0"/>
-    <w:lsdException w:name="Colorful Grid Accent 1" w:semiHidden="0" w:uiPriority="73" w:unhideWhenUsed="0"/>
-    <w:lsdException w:name="Light Shading Accent 2" w:semiHidden="0" w:uiPriority="60" w:unhideWhenUsed="0"/>
-    <w:lsdException w:name="Light List Accent 2" w:semiHidden="0" w:uiPriority="61" w:unhideWhenUsed="0"/>
-    <w:lsdException w:name="Light Grid Accent 2" w:semiHidden="0" w:uiPriority="62" w:unhideWhenUsed="0"/>
-    <w:lsdException w:name="Medium Shading 1 Accent 2" w:semiHidden="0" w:uiPriority="63" w:unhideWhenUsed="0"/>
-    <w:lsdException w:name="Medium Shading 2 Accent 2" w:semiHidden="0" w:uiPriority="64" w:unhideWhenUsed="0"/>
-    <w:lsdException w:name="Medium List 1 Accent 2" w:semiHidden="0" w:uiPriority="65" w:unhideWhenUsed="0"/>
-    <w:lsdException w:name="Medium List 2 Accent 2" w:semiHidden="0" w:uiPriority="66" w:unhideWhenUsed="0"/>
-    <w:lsdException w:name="Medium Grid 1 Accent 2" w:semiHidden="0" w:uiPriority="67" w:unhideWhenUsed="0"/>
-    <w:lsdException w:name="Medium Grid 2 Accent 2" w:semiHidden="0" w:uiPriority="68" w:unhideWhenUsed="0"/>
-    <w:lsdException w:name="Medium Grid 3 Accent 2" w:semiHidden="0" w:uiPriority="69" w:unhideWhenUsed="0"/>
-    <w:lsdException w:name="Dark List Accent 2" w:semiHidden="0" w:uiPriority="70" w:unhideWhenUsed="0"/>
-    <w:lsdException w:name="Colorful Shading Accent 2" w:semiHidden="0" w:uiPriority="71" w:unhideWhenUsed="0"/>
-    <w:lsdException w:name="Colorful List Accent 2" w:semiHidden="0" w:uiPriority="72" w:unhideWhenUsed="0"/>
-    <w:lsdException w:name="Colorful Grid Accent 2" w:semiHidden="0" w:uiPriority="73" w:unhideWhenUsed="0"/>
-    <w:lsdException w:name="Light Shading Accent 3" w:semiHidden="0" w:uiPriority="60" w:unhideWhenUsed="0"/>
-    <w:lsdException w:name="Light List Accent 3" w:semiHidden="0" w:uiPriority="61" w:unhideWhenUsed="0"/>
-    <w:lsdException w:name="Light Grid Accent 3" w:semiHidden="0" w:uiPriority="62" w:unhideWhenUsed="0"/>
-    <w:lsdException w:name="Medium Shading 1 Accent 3" w:semiHidden="0" w:uiPriority="63" w:unhideWhenUsed="0"/>
-    <w:lsdException w:name="Medium Shading 2 Accent 3" w:semiHidden="0" w:uiPriority="64" w:unhideWhenUsed="0"/>
-    <w:lsdException w:name="Medium List 1 Accent 3" w:semiHidden="0" w:uiPriority="65" w:unhideWhenUsed="0"/>
-    <w:lsdException w:name="Medium List 2 Accent 3" w:semiHidden="0" w:uiPriority="66" w:unhideWhenUsed="0"/>
-    <w:lsdException w:name="Medium Grid 1 Accent 3" w:semiHidden="0" w:uiPriority="67" w:unhideWhenUsed="0"/>
-    <w:lsdException w:name="Medium Grid 2 Accent 3" w:semiHidden="0" w:uiPriority="68" w:unhideWhenUsed="0"/>
-    <w:lsdException w:name="Medium Grid 3 Accent 3" w:semiHidden="0" w:uiPriority="69" w:unhideWhenUsed="0"/>
-    <w:lsdException w:name="Dark List Accent 3" w:semiHidden="0" w:uiPriority="70" w:unhideWhenUsed="0"/>
-    <w:lsdException w:name="Colorful Shading Accent 3" w:semiHidden="0" w:uiPriority="71" w:unhideWhenUsed="0"/>
-    <w:lsdException w:name="Colorful List Accent 3" w:semiHidden="0" w:uiPriority="72" w:unhideWhenUsed="0"/>
-    <w:lsdException w:name="Colorful Grid Accent 3" w:semiHidden="0" w:uiPriority="73" w:unhideWhenUsed="0"/>
-    <w:lsdException w:name="Light Shading Accent 4" w:semiHidden="0" w:uiPriority="60" w:unhideWhenUsed="0"/>
-    <w:lsdException w:name="Light List Accent 4" w:semiHidden="0" w:uiPriority="61" w:unhideWhenUsed="0"/>
-    <w:lsdException w:name="Light Grid Accent 4" w:semiHidden="0" w:uiPriority="62" w:unhideWhenUsed="0"/>
-    <w:lsdException w:name="Medium Shading 1 Accent 4" w:semiHidden="0" w:uiPriority="63" w:unhideWhenUsed="0"/>
-    <w:lsdException w:name="Medium Shading 2 Accent 4" w:semiHidden="0" w:uiPriority="64" w:unhideWhenUsed="0"/>
-    <w:lsdException w:name="Medium List 1 Accent 4" w:semiHidden="0" w:uiPriority="65" w:unhideWhenUsed="0"/>
-    <w:lsdException w:name="Medium List 2 Accent 4" w:semiHidden="0" w:uiPriority="66" w:unhideWhenUsed="0"/>
-    <w:lsdException w:name="Medium Grid 1 Accent 4" w:semiHidden="0" w:uiPriority="67" w:unhideWhenUsed="0"/>
-    <w:lsdException w:name="Medium Grid 2 Accent 4" w:semiHidden="0" w:uiPriority="68" w:unhideWhenUsed="0"/>
-    <w:lsdException w:name="Medium Grid 3 Accent 4" w:semiHidden="0" w:uiPriority="69" w:unhideWhenUsed="0"/>
-    <w:lsdException w:name="Dark List Accent 4" w:semiHidden="0" w:uiPriority="70" w:unhideWhenUsed="0"/>
-    <w:lsdException w:name="Colorful Shading Accent 4" w:semiHidden="0" w:uiPriority="71" w:unhideWhenUsed="0"/>
-    <w:lsdException w:name="Colorful List Accent 4" w:semiHidden="0" w:uiPriority="72" w:unhideWhenUsed="0"/>
-    <w:lsdException w:name="Colorful Grid Accent 4" w:semiHidden="0" w:uiPriority="73" w:unhideWhenUsed="0"/>
-    <w:lsdException w:name="Light Shading Accent 5" w:semiHidden="0" w:uiPriority="60" w:unhideWhenUsed="0"/>
-    <w:lsdException w:name="Light List Accent 5" w:semiHidden="0" w:uiPriority="61" w:unhideWhenUsed="0"/>
-    <w:lsdException w:name="Light Grid Accent 5" w:semiHidden="0" w:uiPriority="62" w:unhideWhenUsed="0"/>
-    <w:lsdException w:name="Medium Shading 1 Accent 5" w:semiHidden="0" w:uiPriority="63" w:unhideWhenUsed="0"/>
-    <w:lsdException w:name="Medium Shading 2 Accent 5" w:semiHidden="0" w:uiPriority="64" w:unhideWhenUsed="0"/>
-    <w:lsdException w:name="Medium List 1 Accent 5" w:semiHidden="0" w:uiPriority="65" w:unhideWhenUsed="0"/>
-    <w:lsdException w:name="Medium List 2 Accent 5" w:semiHidden="0" w:uiPriority="66" w:unhideWhenUsed="0"/>
-    <w:lsdException w:name="Medium Grid 1 Accent 5" w:semiHidden="0" w:uiPriority="67" w:unhideWhenUsed="0"/>
-    <w:lsdException w:name="Medium Grid 2 Accent 5" w:semiHidden="0" w:uiPriority="68" w:unhideWhenUsed="0"/>
-    <w:lsdException w:name="Medium Grid 3 Accent 5" w:semiHidden="0" w:uiPriority="69" w:unhideWhenUsed="0"/>
-    <w:lsdException w:name="Dark List Accent 5" w:semiHidden="0" w:uiPriority="70" w:unhideWhenUsed="0"/>
-    <w:lsdException w:name="Colorful Shading Accent 5" w:semiHidden="0" w:uiPriority="71" w:unhideWhenUsed="0"/>
-    <w:lsdException w:name="Colorful List Accent 5" w:semiHidden="0" w:uiPriority="72" w:unhideWhenUsed="0"/>
-    <w:lsdException w:name="Colorful Grid Accent 5" w:semiHidden="0" w:uiPriority="73" w:unhideWhenUsed="0"/>
-    <w:lsdException w:name="Light Shading Accent 6" w:semiHidden="0" w:uiPriority="60" w:unhideWhenUsed="0"/>
-    <w:lsdException w:name="Light List Accent 6" w:semiHidden="0" w:uiPriority="61" w:unhideWhenUsed="0"/>
-    <w:lsdException w:name="Light Grid Accent 6" w:semiHidden="0" w:uiPriority="62" w:unhideWhenUsed="0"/>
-    <w:lsdException w:name="Medium Shading 1 Accent 6" w:semiHidden="0" w:uiPriority="63" w:unhideWhenUsed="0"/>
-    <w:lsdException w:name="Medium Shading 2 Accent 6" w:semiHidden="0" w:uiPriority="64" w:unhideWhenUsed="0"/>
-    <w:lsdException w:name="Medium List 1 Accent 6" w:semiHidden="0" w:uiPriority="65" w:unhideWhenUsed="0"/>
-    <w:lsdException w:name="Medium List 2 Accent 6" w:semiHidden="0" w:uiPriority="66" w:unhideWhenUsed="0"/>
-    <w:lsdException w:name="Medium Grid 1 Accent 6" w:semiHidden="0" w:uiPriority="67" w:unhideWhenUsed="0"/>
-    <w:lsdException w:name="Medium Grid 2 Accent 6" w:semiHidden="0" w:uiPriority="68" w:unhideWhenUsed="0"/>
-    <w:lsdException w:name="Medium Grid 3 Accent 6" w:semiHidden="0" w:uiPriority="69" w:unhideWhenUsed="0"/>
-    <w:lsdException w:name="Dark List Accent 6" w:semiHidden="0" w:uiPriority="70" w:unhideWhenUsed="0"/>
-    <w:lsdException w:name="Colorful Shading Accent 6" w:semiHidden="0" w:uiPriority="71" w:unhideWhenUsed="0"/>
-    <w:lsdException w:name="Colorful List Accent 6" w:semiHidden="0" w:uiPriority="72" w:unhideWhenUsed="0"/>
-    <w:lsdException w:name="Colorful Grid Accent 6" w:semiHidden="0" w:uiPriority="73" w:unhideWhenUsed="0"/>
-    <w:lsdException w:name="Subtle Emphasis" w:semiHidden="0" w:uiPriority="19" w:unhideWhenUsed="0" w:qFormat="1"/>
-    <w:lsdException w:name="Intense Emphasis" w:semiHidden="0" w:uiPriority="21" w:unhideWhenUsed="0" w:qFormat="1"/>
-    <w:lsdException w:name="Subtle Reference" w:semiHidden="0" w:uiPriority="31" w:unhideWhenUsed="0" w:qFormat="1"/>
-    <w:lsdException w:name="Intense Reference" w:semiHidden="0" w:uiPriority="32" w:unhideWhenUsed="0" w:qFormat="1"/>
-    <w:lsdException w:name="Book Title" w:semiHidden="0" w:uiPriority="33" w:unhideWhenUsed="0" w:qFormat="1"/>
-    <w:lsdException w:name="Bibliography" w:uiPriority="37"/>
-    <w:lsdException w:name="TOC Heading" w:uiPriority="39" w:qFormat="1"/>
-  </w:latentStyles>
-  <w:style w:type="paragraph" w:default="1" w:styleId="Normal">
-    <w:name w:val="Normal"/>
-    <w:qFormat/>
-  </w:style>
-  <w:style w:type="character" w:default="1" w:styleId="Tipodeletrapredefinidodopargrafo">
-    <w:name w:val="Default Paragraph Font"/>
-    <w:uiPriority w:val="1"/>
-    <w:semiHidden/>
-    <w:unhideWhenUsed/>
-  </w:style>
-  <w:style w:type="table" w:default="1" w:styleId="Tabelanormal">
-    <w:name w:val="Normal Table"/>
-    <w:uiPriority w:val="99"/>
-    <w:semiHidden/>
-    <w:unhideWhenUsed/>
-    <w:tblPr>
-      <w:tblInd w:w="0" w:type="dxa"/>
-      <w:tblCellMar>
-        <w:top w:w="0" w:type="dxa"/>
-        <w:left w:w="108" w:type="dxa"/>
-        <w:bottom w:w="0" w:type="dxa"/>
-        <w:right w:w="108" w:type="dxa"/>
-      </w:tblCellMar>
-    </w:tblPr>
-  </w:style>
-  <w:style w:type="numbering" w:default="1" w:styleId="Semlista">
-    <w:name w:val="No List"/>
-    <w:uiPriority w:val="99"/>
-    <w:semiHidden/>
-    <w:unhideWhenUsed/>
-  </w:style>
-</w:styles>
-</file>
-
 <file path=word/glossary/webSettings.xml><?xml version="1.0" encoding="utf-8"?>
-<w:webSettings xmlns:mc="http://schemas.openxmlformats.org/markup-compatibility/2006" xmlns:r="http://schemas.openxmlformats.org/officeDocument/2006/relationships" xmlns:w="http://schemas.openxmlformats.org/wordprocessingml/2006/main" xmlns:w14="http://schemas.microsoft.com/office/word/2010/wordml" mc:Ignorable="w14">
+<w:webSettings xmlns:r="http://schemas.openxmlformats.org/officeDocument/2006/relationships" xmlns:w="http://schemas.openxmlformats.org/wordprocessingml/2006/main">
   <w:optimizeForBrowser/>
 </w:webSettings>
 </file>
@@ -9526,7 +9823,7 @@
 </file>
 
 <file path=customXml/itemProps2.xml><?xml version="1.0" encoding="utf-8"?>
-<ds:datastoreItem xmlns:ds="http://schemas.openxmlformats.org/officeDocument/2006/customXml" ds:itemID="{7A20D2E0-6FBE-42FE-A25A-A7D28C1E1092}">
+<ds:datastoreItem xmlns:ds="http://schemas.openxmlformats.org/officeDocument/2006/customXml" ds:itemID="{C6803A6B-0BAC-489B-B9C3-4AE40BA107E8}">
   <ds:schemaRefs>
     <ds:schemaRef ds:uri="http://schemas.openxmlformats.org/officeDocument/2006/bibliography"/>
   </ds:schemaRefs>

</xml_diff>

<commit_message>
Estado -> Ready to Revision
</commit_message>
<xml_diff>
--- a/Docs/Processes/Document Managment Process.docx
+++ b/Docs/Processes/Document Managment Process.docx
@@ -1,6 +1,6 @@
 
 <file path=word/document.xml><?xml version="1.0" encoding="utf-8"?>
-<w:document xmlns:ve="http://schemas.openxmlformats.org/markup-compatibility/2006" xmlns:o="urn:schemas-microsoft-com:office:office" xmlns:r="http://schemas.openxmlformats.org/officeDocument/2006/relationships" xmlns:m="http://schemas.openxmlformats.org/officeDocument/2006/math" xmlns:v="urn:schemas-microsoft-com:vml" xmlns:wp="http://schemas.openxmlformats.org/drawingml/2006/wordprocessingDrawing" xmlns:w10="urn:schemas-microsoft-com:office:word" xmlns:w="http://schemas.openxmlformats.org/wordprocessingml/2006/main" xmlns:wne="http://schemas.microsoft.com/office/word/2006/wordml">
+<w:document xmlns:wpc="http://schemas.microsoft.com/office/word/2010/wordprocessingCanvas" xmlns:mc="http://schemas.openxmlformats.org/markup-compatibility/2006" xmlns:o="urn:schemas-microsoft-com:office:office" xmlns:r="http://schemas.openxmlformats.org/officeDocument/2006/relationships" xmlns:m="http://schemas.openxmlformats.org/officeDocument/2006/math" xmlns:v="urn:schemas-microsoft-com:vml" xmlns:wp14="http://schemas.microsoft.com/office/word/2010/wordprocessingDrawing" xmlns:wp="http://schemas.openxmlformats.org/drawingml/2006/wordprocessingDrawing" xmlns:w10="urn:schemas-microsoft-com:office:word" xmlns:w="http://schemas.openxmlformats.org/wordprocessingml/2006/main" xmlns:w14="http://schemas.microsoft.com/office/word/2010/wordml" xmlns:wpg="http://schemas.microsoft.com/office/word/2010/wordprocessingGroup" xmlns:wpi="http://schemas.microsoft.com/office/word/2010/wordprocessingInk" xmlns:wne="http://schemas.microsoft.com/office/word/2006/wordml" xmlns:wps="http://schemas.microsoft.com/office/word/2010/wordprocessingShape" mc:Ignorable="w14 wp14">
   <w:body>
     <w:sdt>
       <w:sdtPr>
@@ -27,7 +27,7 @@
             <w:tblBorders>
               <w:left w:val="single" w:sz="18" w:space="0" w:color="4F81BD" w:themeColor="accent1"/>
             </w:tblBorders>
-            <w:tblLook w:val="04A0"/>
+            <w:tblLook w:val="04A0" w:firstRow="1" w:lastRow="0" w:firstColumn="1" w:lastColumn="0" w:noHBand="0" w:noVBand="1"/>
           </w:tblPr>
           <w:tblGrid>
             <w:gridCol w:w="6987"/>
@@ -46,6 +46,7 @@
                 <w:dataBinding w:prefixMappings="xmlns:ns0='http://schemas.openxmlformats.org/officeDocument/2006/extended-properties'" w:xpath="/ns0:Properties[1]/ns0:Company[1]" w:storeItemID="{6668398D-A668-4E3E-A5EB-62B293D839F1}"/>
                 <w:text/>
               </w:sdtPr>
+              <w:sdtEndPr/>
               <w:sdtContent>
                 <w:tc>
                   <w:tcPr>
@@ -105,6 +106,7 @@
                   <w:dataBinding w:prefixMappings="xmlns:ns0='http://schemas.openxmlformats.org/package/2006/metadata/core-properties' xmlns:ns1='http://purl.org/dc/elements/1.1/'" w:xpath="/ns0:coreProperties[1]/ns1:title[1]" w:storeItemID="{6C3C8BC8-F283-45AE-878A-BAB7291924A1}"/>
                   <w:text/>
                 </w:sdtPr>
+                <w:sdtEndPr/>
                 <w:sdtContent>
                   <w:p>
                     <w:pPr>
@@ -146,6 +148,7 @@
                 <w:dataBinding w:prefixMappings="xmlns:ns0='http://schemas.openxmlformats.org/package/2006/metadata/core-properties' xmlns:ns1='http://purl.org/dc/elements/1.1/'" w:xpath="/ns0:coreProperties[1]/ns1:subject[1]" w:storeItemID="{6C3C8BC8-F283-45AE-878A-BAB7291924A1}"/>
                 <w:text/>
               </w:sdtPr>
+              <w:sdtEndPr/>
               <w:sdtContent>
                 <w:tc>
                   <w:tcPr>
@@ -190,7 +193,7 @@
           <w:tblPr>
             <w:tblpPr w:leftFromText="187" w:rightFromText="187" w:horzAnchor="margin" w:tblpXSpec="center" w:tblpYSpec="bottom"/>
             <w:tblW w:w="4000" w:type="pct"/>
-            <w:tblLook w:val="04A0"/>
+            <w:tblLook w:val="04A0" w:firstRow="1" w:lastRow="0" w:firstColumn="1" w:lastColumn="0" w:noHBand="0" w:noVBand="1"/>
           </w:tblPr>
           <w:tblGrid>
             <w:gridCol w:w="6987"/>
@@ -219,6 +222,7 @@
                   <w:dataBinding w:prefixMappings="xmlns:ns0='http://schemas.openxmlformats.org/package/2006/metadata/core-properties' xmlns:ns1='http://purl.org/dc/elements/1.1/'" w:xpath="/ns0:coreProperties[1]/ns1:creator[1]" w:storeItemID="{6C3C8BC8-F283-45AE-878A-BAB7291924A1}"/>
                   <w:text/>
                 </w:sdtPr>
+                <w:sdtEndPr/>
                 <w:sdtContent>
                   <w:p>
                     <w:pPr>
@@ -255,6 +259,7 @@
                     <w:calendar w:val="gregorian"/>
                   </w:date>
                 </w:sdtPr>
+                <w:sdtEndPr/>
                 <w:sdtContent>
                   <w:p>
                     <w:pPr>
@@ -297,10 +302,10 @@
               <w:lang w:val="en-US"/>
             </w:rPr>
             <w:sectPr>
-              <w:headerReference w:type="default" r:id="rId9"/>
-              <w:footerReference w:type="default" r:id="rId10"/>
-              <w:headerReference w:type="first" r:id="rId11"/>
-              <w:footerReference w:type="first" r:id="rId12"/>
+              <w:headerReference w:type="default" r:id="rId10"/>
+              <w:footerReference w:type="default" r:id="rId11"/>
+              <w:headerReference w:type="first" r:id="rId12"/>
+              <w:footerReference w:type="first" r:id="rId13"/>
               <w:pgSz w:w="11906" w:h="16838"/>
               <w:pgMar w:top="1417" w:right="1701" w:bottom="1417" w:left="1701" w:header="708" w:footer="708" w:gutter="0"/>
               <w:pgNumType w:fmt="lowerRoman" w:start="1"/>
@@ -345,6 +350,7 @@
           <w:docPartUnique/>
         </w:docPartObj>
       </w:sdtPr>
+      <w:sdtEndPr/>
       <w:sdtContent>
         <w:p>
           <w:pPr>
@@ -1508,6 +1514,8 @@
       <w:r>
         <w:br w:type="page"/>
       </w:r>
+      <w:bookmarkStart w:id="0" w:name="_GoBack"/>
+      <w:bookmarkEnd w:id="0"/>
     </w:p>
     <w:p>
       <w:pPr>
@@ -1518,7 +1526,7 @@
       <w:tblPr>
         <w:tblStyle w:val="Tabelacomgrelha"/>
         <w:tblW w:w="9606" w:type="dxa"/>
-        <w:tblLook w:val="04A0"/>
+        <w:tblLook w:val="04A0" w:firstRow="1" w:lastRow="0" w:firstColumn="1" w:lastColumn="0" w:noHBand="0" w:noVBand="1"/>
       </w:tblPr>
       <w:tblGrid>
         <w:gridCol w:w="1384"/>
@@ -1677,9 +1685,6 @@
               </w:rPr>
               <w:alias w:val="Data"/>
               <w:id w:val="5290092"/>
-              <w:placeholder>
-                <w:docPart w:val="0C4051E12C104354BB949F15129D3C79"/>
-              </w:placeholder>
               <w:dataBinding w:prefixMappings="xmlns:ns0='http://schemas.microsoft.com/office/2006/coverPageProps'" w:xpath="/ns0:CoverPageProperties[1]/ns0:PublishDate[1]" w:storeItemID="{55AF091B-3C7A-41E3-B477-F2FDAA23CFDA}"/>
               <w:date w:fullDate="2013-02-23T00:00:00Z">
                 <w:dateFormat w:val="dd-MM-yyyy"/>
@@ -1688,6 +1693,7 @@
                 <w:calendar w:val="gregorian"/>
               </w:date>
             </w:sdtPr>
+            <w:sdtEndPr/>
             <w:sdtContent>
               <w:p>
                 <w:pPr>
@@ -1792,6 +1798,7 @@
                 <w:calendar w:val="gregorian"/>
               </w:date>
             </w:sdtPr>
+            <w:sdtEndPr/>
             <w:sdtContent>
               <w:p>
                 <w:pPr>
@@ -2074,7 +2081,7 @@
         <w:pStyle w:val="Legenda"/>
         <w:spacing w:line="360" w:lineRule="auto"/>
       </w:pPr>
-      <w:bookmarkStart w:id="0" w:name="_Toc349765998"/>
+      <w:bookmarkStart w:id="1" w:name="_Toc349765998"/>
       <w:proofErr w:type="spellStart"/>
       <w:r>
         <w:t>Table</w:t>
@@ -2127,7 +2134,7 @@
       <w:r>
         <w:t>Contribuitors</w:t>
       </w:r>
-      <w:bookmarkEnd w:id="0"/>
+      <w:bookmarkEnd w:id="1"/>
       <w:proofErr w:type="spellEnd"/>
     </w:p>
     <w:p>
@@ -2139,7 +2146,7 @@
       <w:tblPr>
         <w:tblStyle w:val="Tabelacomgrelha"/>
         <w:tblW w:w="9726" w:type="dxa"/>
-        <w:tblLook w:val="04A0"/>
+        <w:tblLook w:val="04A0" w:firstRow="1" w:lastRow="0" w:firstColumn="1" w:lastColumn="0" w:noHBand="0" w:noVBand="1"/>
       </w:tblPr>
       <w:tblGrid>
         <w:gridCol w:w="1384"/>
@@ -2362,6 +2369,7 @@
                 <w:calendar w:val="gregorian"/>
               </w:date>
             </w:sdtPr>
+            <w:sdtEndPr/>
             <w:sdtContent>
               <w:p>
                 <w:pPr>
@@ -2550,21 +2558,7 @@
               <w:rPr>
                 <w:lang w:val="en-US"/>
               </w:rPr>
-              <w:t xml:space="preserve">Carla Machado &amp; </w:t>
-            </w:r>
-            <w:proofErr w:type="spellStart"/>
-            <w:r>
-              <w:rPr>
-                <w:lang w:val="en-US"/>
-              </w:rPr>
-              <w:t>Mário</w:t>
-            </w:r>
-            <w:proofErr w:type="spellEnd"/>
-            <w:r>
-              <w:rPr>
-                <w:lang w:val="en-US"/>
-              </w:rPr>
-              <w:t xml:space="preserve"> Oliveira</w:t>
+              <w:t>Carla Machado &amp; Mário Oliveira</w:t>
             </w:r>
           </w:p>
         </w:tc>
@@ -2622,7 +2616,7 @@
               <w:rPr>
                 <w:lang w:val="en-US"/>
               </w:rPr>
-              <w:t>Draft</w:t>
+              <w:t>Ready to Revision</w:t>
             </w:r>
           </w:p>
         </w:tc>
@@ -2921,7 +2915,7 @@
           <w:lang w:val="en-US"/>
         </w:rPr>
       </w:pPr>
-      <w:bookmarkStart w:id="1" w:name="_Toc349765999"/>
+      <w:bookmarkStart w:id="2" w:name="_Toc349765999"/>
       <w:proofErr w:type="spellStart"/>
       <w:r>
         <w:t>Table</w:t>
@@ -2966,7 +2960,7 @@
       <w:r>
         <w:t>history</w:t>
       </w:r>
-      <w:bookmarkEnd w:id="1"/>
+      <w:bookmarkEnd w:id="2"/>
       <w:proofErr w:type="spellEnd"/>
     </w:p>
     <w:p>
@@ -2976,7 +2970,7 @@
           <w:lang w:val="en-US"/>
         </w:rPr>
         <w:sectPr>
-          <w:footerReference w:type="default" r:id="rId13"/>
+          <w:footerReference w:type="default" r:id="rId14"/>
           <w:pgSz w:w="11906" w:h="16838"/>
           <w:pgMar w:top="1417" w:right="1701" w:bottom="1417" w:left="1701" w:header="708" w:footer="708" w:gutter="0"/>
           <w:pgNumType w:fmt="lowerRoman" w:start="1"/>
@@ -2987,7 +2981,7 @@
     </w:p>
     <w:p>
       <w:pPr>
-        <w:pStyle w:val="Ttulo1"/>
+        <w:pStyle w:val="Cabealho1"/>
         <w:numPr>
           <w:ilvl w:val="0"/>
           <w:numId w:val="3"/>
@@ -2997,7 +2991,7 @@
           <w:lang w:val="en-US"/>
         </w:rPr>
       </w:pPr>
-      <w:bookmarkStart w:id="2" w:name="_Toc349767145"/>
+      <w:bookmarkStart w:id="3" w:name="_Toc349767145"/>
       <w:r>
         <w:rPr>
           <w:lang w:val="en-US"/>
@@ -3005,7 +2999,7 @@
         <w:lastRenderedPageBreak/>
         <w:t>Purpose</w:t>
       </w:r>
-      <w:bookmarkEnd w:id="2"/>
+      <w:bookmarkEnd w:id="3"/>
     </w:p>
     <w:p>
       <w:pPr>
@@ -3041,7 +3035,7 @@
     </w:p>
     <w:p>
       <w:pPr>
-        <w:pStyle w:val="Ttulo1"/>
+        <w:pStyle w:val="Cabealho1"/>
         <w:numPr>
           <w:ilvl w:val="0"/>
           <w:numId w:val="3"/>
@@ -3051,14 +3045,14 @@
           <w:lang w:val="en-US"/>
         </w:rPr>
       </w:pPr>
-      <w:bookmarkStart w:id="3" w:name="_Toc349767146"/>
+      <w:bookmarkStart w:id="4" w:name="_Toc349767146"/>
       <w:r>
         <w:rPr>
           <w:lang w:val="en-US"/>
         </w:rPr>
         <w:t>Inputs and Outputs</w:t>
       </w:r>
-      <w:bookmarkEnd w:id="3"/>
+      <w:bookmarkEnd w:id="4"/>
     </w:p>
     <w:p>
       <w:pPr>
@@ -3076,7 +3070,7 @@
     </w:p>
     <w:p>
       <w:pPr>
-        <w:pStyle w:val="Ttulo1"/>
+        <w:pStyle w:val="Cabealho1"/>
         <w:numPr>
           <w:ilvl w:val="1"/>
           <w:numId w:val="3"/>
@@ -3086,14 +3080,14 @@
           <w:lang w:val="en-US"/>
         </w:rPr>
       </w:pPr>
-      <w:bookmarkStart w:id="4" w:name="_Toc349767147"/>
+      <w:bookmarkStart w:id="5" w:name="_Toc349767147"/>
       <w:r>
         <w:rPr>
           <w:lang w:val="en-US"/>
         </w:rPr>
         <w:t>Inputs</w:t>
       </w:r>
-      <w:bookmarkEnd w:id="4"/>
+      <w:bookmarkEnd w:id="5"/>
     </w:p>
     <w:p>
       <w:pPr>
@@ -3111,7 +3105,7 @@
     </w:p>
     <w:p>
       <w:pPr>
-        <w:pStyle w:val="Ttulo1"/>
+        <w:pStyle w:val="Cabealho1"/>
         <w:numPr>
           <w:ilvl w:val="1"/>
           <w:numId w:val="3"/>
@@ -3121,14 +3115,14 @@
           <w:lang w:val="en-US"/>
         </w:rPr>
       </w:pPr>
-      <w:bookmarkStart w:id="5" w:name="_Toc349767148"/>
+      <w:bookmarkStart w:id="6" w:name="_Toc349767148"/>
       <w:r>
         <w:rPr>
           <w:lang w:val="en-US"/>
         </w:rPr>
         <w:t>Outputs</w:t>
       </w:r>
-      <w:bookmarkEnd w:id="5"/>
+      <w:bookmarkEnd w:id="6"/>
     </w:p>
     <w:p>
       <w:pPr>
@@ -3160,7 +3154,7 @@
     </w:p>
     <w:p>
       <w:pPr>
-        <w:pStyle w:val="Ttulo1"/>
+        <w:pStyle w:val="Cabealho1"/>
         <w:numPr>
           <w:ilvl w:val="0"/>
           <w:numId w:val="3"/>
@@ -3170,14 +3164,14 @@
           <w:lang w:val="en-US"/>
         </w:rPr>
       </w:pPr>
-      <w:bookmarkStart w:id="6" w:name="_Toc349767149"/>
+      <w:bookmarkStart w:id="7" w:name="_Toc349767149"/>
       <w:r>
         <w:rPr>
           <w:lang w:val="en-US"/>
         </w:rPr>
         <w:t>Activities</w:t>
       </w:r>
-      <w:bookmarkEnd w:id="6"/>
+      <w:bookmarkEnd w:id="7"/>
     </w:p>
     <w:p>
       <w:pPr>
@@ -3209,7 +3203,7 @@
     </w:p>
     <w:p>
       <w:pPr>
-        <w:pStyle w:val="Ttulo1"/>
+        <w:pStyle w:val="Cabealho1"/>
         <w:numPr>
           <w:ilvl w:val="1"/>
           <w:numId w:val="3"/>
@@ -3219,14 +3213,14 @@
           <w:lang w:val="en-US"/>
         </w:rPr>
       </w:pPr>
-      <w:bookmarkStart w:id="7" w:name="_Toc349767150"/>
+      <w:bookmarkStart w:id="8" w:name="_Toc349767150"/>
       <w:r>
         <w:rPr>
           <w:lang w:val="en-US"/>
         </w:rPr>
         <w:t>Creating a new Document</w:t>
       </w:r>
-      <w:bookmarkEnd w:id="7"/>
+      <w:bookmarkEnd w:id="8"/>
     </w:p>
     <w:p>
       <w:pPr>
@@ -4197,21 +4191,7 @@
         <w:rPr>
           <w:lang w:val="en-US"/>
         </w:rPr>
-        <w:t xml:space="preserve">Notify the team for document approval. The method used to get the approval can be by speaking with the approvers or using the </w:t>
-      </w:r>
-      <w:proofErr w:type="spellStart"/>
-      <w:r>
-        <w:rPr>
-          <w:lang w:val="en-US"/>
-        </w:rPr>
-        <w:t>Facebook</w:t>
-      </w:r>
-      <w:proofErr w:type="spellEnd"/>
-      <w:r>
-        <w:rPr>
-          <w:lang w:val="en-US"/>
-        </w:rPr>
-        <w:t xml:space="preserve"> group.</w:t>
+        <w:t>Notify the team for document approval. The method used to get the approval can be by speaking with the approvers or using the Facebook group.</w:t>
       </w:r>
     </w:p>
     <w:p>
@@ -4667,7 +4647,7 @@
     </w:p>
     <w:p>
       <w:pPr>
-        <w:pStyle w:val="Ttulo1"/>
+        <w:pStyle w:val="Cabealho1"/>
         <w:numPr>
           <w:ilvl w:val="1"/>
           <w:numId w:val="3"/>
@@ -4677,7 +4657,7 @@
           <w:lang w:val="en-US"/>
         </w:rPr>
       </w:pPr>
-      <w:bookmarkStart w:id="8" w:name="_Toc349767151"/>
+      <w:bookmarkStart w:id="9" w:name="_Toc349767151"/>
       <w:r>
         <w:rPr>
           <w:lang w:val="en-US"/>
@@ -4685,7 +4665,7 @@
         <w:lastRenderedPageBreak/>
         <w:t>Updating a Document</w:t>
       </w:r>
-      <w:bookmarkEnd w:id="8"/>
+      <w:bookmarkEnd w:id="9"/>
     </w:p>
     <w:p>
       <w:pPr>
@@ -5732,21 +5712,7 @@
         <w:rPr>
           <w:lang w:val="en-US"/>
         </w:rPr>
-        <w:t xml:space="preserve">Notify the team for document approval. The method used to get the approval can be by speaking with the approvers or using the </w:t>
-      </w:r>
-      <w:proofErr w:type="spellStart"/>
-      <w:r>
-        <w:rPr>
-          <w:lang w:val="en-US"/>
-        </w:rPr>
-        <w:t>Facebook</w:t>
-      </w:r>
-      <w:proofErr w:type="spellEnd"/>
-      <w:r>
-        <w:rPr>
-          <w:lang w:val="en-US"/>
-        </w:rPr>
-        <w:t xml:space="preserve"> group.</w:t>
+        <w:t>Notify the team for document approval. The method used to get the approval can be by speaking with the approvers or using the Facebook group.</w:t>
       </w:r>
     </w:p>
     <w:p>
@@ -6317,7 +6283,7 @@
     </w:p>
     <w:p>
       <w:pPr>
-        <w:pStyle w:val="Ttulo1"/>
+        <w:pStyle w:val="Cabealho1"/>
         <w:numPr>
           <w:ilvl w:val="0"/>
           <w:numId w:val="3"/>
@@ -6327,14 +6293,14 @@
           <w:lang w:val="en-US"/>
         </w:rPr>
       </w:pPr>
-      <w:bookmarkStart w:id="9" w:name="_Toc349767152"/>
+      <w:bookmarkStart w:id="10" w:name="_Toc349767152"/>
       <w:r>
         <w:rPr>
           <w:lang w:val="en-US"/>
         </w:rPr>
         <w:t>Tools</w:t>
       </w:r>
-      <w:bookmarkEnd w:id="9"/>
+      <w:bookmarkEnd w:id="10"/>
     </w:p>
     <w:p>
       <w:pPr>
@@ -6363,19 +6329,11 @@
           <w:lang w:val="en-US"/>
         </w:rPr>
       </w:pPr>
-      <w:proofErr w:type="spellStart"/>
-      <w:r>
-        <w:rPr>
-          <w:lang w:val="en-US"/>
-        </w:rPr>
-        <w:t>Facebook</w:t>
-      </w:r>
-      <w:proofErr w:type="spellEnd"/>
-      <w:r>
-        <w:rPr>
-          <w:lang w:val="en-US"/>
-        </w:rPr>
-        <w:t xml:space="preserve"> </w:t>
+      <w:r>
+        <w:rPr>
+          <w:lang w:val="en-US"/>
+        </w:rPr>
+        <w:t xml:space="preserve">Facebook </w:t>
       </w:r>
       <w:r>
         <w:rPr>
@@ -6392,7 +6350,7 @@
     </w:p>
     <w:p>
       <w:pPr>
-        <w:pStyle w:val="Ttulo1"/>
+        <w:pStyle w:val="Cabealho1"/>
         <w:numPr>
           <w:ilvl w:val="0"/>
           <w:numId w:val="3"/>
@@ -6402,7 +6360,7 @@
           <w:lang w:val="en-US"/>
         </w:rPr>
       </w:pPr>
-      <w:bookmarkStart w:id="10" w:name="_Toc349767153"/>
+      <w:bookmarkStart w:id="11" w:name="_Toc349767153"/>
       <w:r>
         <w:rPr>
           <w:lang w:val="en-US"/>
@@ -6410,7 +6368,7 @@
         <w:lastRenderedPageBreak/>
         <w:t>Related Processes</w:t>
       </w:r>
-      <w:bookmarkEnd w:id="10"/>
+      <w:bookmarkEnd w:id="11"/>
     </w:p>
     <w:p>
       <w:pPr>
@@ -6440,7 +6398,7 @@
     </w:p>
     <w:p>
       <w:pPr>
-        <w:pStyle w:val="Ttulo1"/>
+        <w:pStyle w:val="Cabealho1"/>
         <w:numPr>
           <w:ilvl w:val="0"/>
           <w:numId w:val="3"/>
@@ -6450,14 +6408,14 @@
           <w:lang w:val="en-US"/>
         </w:rPr>
       </w:pPr>
-      <w:bookmarkStart w:id="11" w:name="_Toc349767154"/>
+      <w:bookmarkStart w:id="12" w:name="_Toc349767154"/>
       <w:r>
         <w:rPr>
           <w:lang w:val="en-US"/>
         </w:rPr>
         <w:t>Measures</w:t>
       </w:r>
-      <w:bookmarkEnd w:id="11"/>
+      <w:bookmarkEnd w:id="12"/>
     </w:p>
     <w:p>
       <w:pPr>
@@ -6607,15 +6565,7 @@
         <w:rPr>
           <w:lang w:val="en-US"/>
         </w:rPr>
-        <w:t>These measures are identified in “Documen</w:t>
-      </w:r>
-      <w:bookmarkStart w:id="12" w:name="_GoBack"/>
-      <w:bookmarkEnd w:id="12"/>
-      <w:r>
-        <w:rPr>
-          <w:lang w:val="en-US"/>
-        </w:rPr>
-        <w:t>ts Me</w:t>
+        <w:t>These measures are identified in “Documents Me</w:t>
       </w:r>
       <w:r>
         <w:rPr>
@@ -6631,7 +6581,7 @@
       </w:r>
     </w:p>
     <w:sectPr>
-      <w:footerReference w:type="first" r:id="rId14"/>
+      <w:footerReference w:type="first" r:id="rId15"/>
       <w:pgSz w:w="11906" w:h="16838"/>
       <w:pgMar w:top="1417" w:right="1701" w:bottom="1417" w:left="1701" w:header="708" w:footer="708" w:gutter="0"/>
       <w:pgNumType w:start="1"/>
@@ -6644,7 +6594,7 @@
 </file>
 
 <file path=word/endnotes.xml><?xml version="1.0" encoding="utf-8"?>
-<w:endnotes xmlns:ve="http://schemas.openxmlformats.org/markup-compatibility/2006" xmlns:o="urn:schemas-microsoft-com:office:office" xmlns:r="http://schemas.openxmlformats.org/officeDocument/2006/relationships" xmlns:m="http://schemas.openxmlformats.org/officeDocument/2006/math" xmlns:v="urn:schemas-microsoft-com:vml" xmlns:wp="http://schemas.openxmlformats.org/drawingml/2006/wordprocessingDrawing" xmlns:w10="urn:schemas-microsoft-com:office:word" xmlns:w="http://schemas.openxmlformats.org/wordprocessingml/2006/main" xmlns:wne="http://schemas.microsoft.com/office/word/2006/wordml">
+<w:endnotes xmlns:wpc="http://schemas.microsoft.com/office/word/2010/wordprocessingCanvas" xmlns:mc="http://schemas.openxmlformats.org/markup-compatibility/2006" xmlns:o="urn:schemas-microsoft-com:office:office" xmlns:r="http://schemas.openxmlformats.org/officeDocument/2006/relationships" xmlns:m="http://schemas.openxmlformats.org/officeDocument/2006/math" xmlns:v="urn:schemas-microsoft-com:vml" xmlns:wp14="http://schemas.microsoft.com/office/word/2010/wordprocessingDrawing" xmlns:wp="http://schemas.openxmlformats.org/drawingml/2006/wordprocessingDrawing" xmlns:w10="urn:schemas-microsoft-com:office:word" xmlns:w="http://schemas.openxmlformats.org/wordprocessingml/2006/main" xmlns:w14="http://schemas.microsoft.com/office/word/2010/wordml" xmlns:wpg="http://schemas.microsoft.com/office/word/2010/wordprocessingGroup" xmlns:wpi="http://schemas.microsoft.com/office/word/2010/wordprocessingInk" xmlns:wne="http://schemas.microsoft.com/office/word/2006/wordml" xmlns:wps="http://schemas.microsoft.com/office/word/2010/wordprocessingShape" mc:Ignorable="w14 wp14">
   <w:endnote w:type="separator" w:id="-1">
     <w:p>
       <w:pPr>
@@ -6669,7 +6619,7 @@
 </file>
 
 <file path=word/footer1.xml><?xml version="1.0" encoding="utf-8"?>
-<w:ftr xmlns:ve="http://schemas.openxmlformats.org/markup-compatibility/2006" xmlns:o="urn:schemas-microsoft-com:office:office" xmlns:r="http://schemas.openxmlformats.org/officeDocument/2006/relationships" xmlns:m="http://schemas.openxmlformats.org/officeDocument/2006/math" xmlns:v="urn:schemas-microsoft-com:vml" xmlns:wp="http://schemas.openxmlformats.org/drawingml/2006/wordprocessingDrawing" xmlns:w10="urn:schemas-microsoft-com:office:word" xmlns:w="http://schemas.openxmlformats.org/wordprocessingml/2006/main" xmlns:wne="http://schemas.microsoft.com/office/word/2006/wordml">
+<w:ftr xmlns:wpc="http://schemas.microsoft.com/office/word/2010/wordprocessingCanvas" xmlns:mc="http://schemas.openxmlformats.org/markup-compatibility/2006" xmlns:o="urn:schemas-microsoft-com:office:office" xmlns:r="http://schemas.openxmlformats.org/officeDocument/2006/relationships" xmlns:m="http://schemas.openxmlformats.org/officeDocument/2006/math" xmlns:v="urn:schemas-microsoft-com:vml" xmlns:wp14="http://schemas.microsoft.com/office/word/2010/wordprocessingDrawing" xmlns:wp="http://schemas.openxmlformats.org/drawingml/2006/wordprocessingDrawing" xmlns:w10="urn:schemas-microsoft-com:office:word" xmlns:w="http://schemas.openxmlformats.org/wordprocessingml/2006/main" xmlns:w14="http://schemas.microsoft.com/office/word/2010/wordml" xmlns:wpg="http://schemas.microsoft.com/office/word/2010/wordprocessingGroup" xmlns:wpi="http://schemas.microsoft.com/office/word/2010/wordprocessingInk" xmlns:wne="http://schemas.microsoft.com/office/word/2006/wordml" xmlns:wps="http://schemas.microsoft.com/office/word/2010/wordprocessingShape" mc:Ignorable="w14 wp14">
   <w:p>
     <w:pPr>
       <w:pStyle w:val="Rodap"/>
@@ -6692,6 +6642,7 @@
         <w:dataBinding w:prefixMappings="xmlns:ns0='http://purl.org/dc/elements/1.1/' xmlns:ns1='http://schemas.openxmlformats.org/package/2006/metadata/core-properties' " w:xpath="/ns1:coreProperties[1]/ns0:title[1]" w:storeItemID="{6C3C8BC8-F283-45AE-878A-BAB7291924A1}"/>
         <w:text/>
       </w:sdtPr>
+      <w:sdtEndPr/>
       <w:sdtContent>
         <w:proofErr w:type="spellStart"/>
         <w:r>
@@ -6719,7 +6670,7 @@
 </file>
 
 <file path=word/footer2.xml><?xml version="1.0" encoding="utf-8"?>
-<w:ftr xmlns:ve="http://schemas.openxmlformats.org/markup-compatibility/2006" xmlns:o="urn:schemas-microsoft-com:office:office" xmlns:r="http://schemas.openxmlformats.org/officeDocument/2006/relationships" xmlns:m="http://schemas.openxmlformats.org/officeDocument/2006/math" xmlns:v="urn:schemas-microsoft-com:vml" xmlns:wp="http://schemas.openxmlformats.org/drawingml/2006/wordprocessingDrawing" xmlns:w10="urn:schemas-microsoft-com:office:word" xmlns:w="http://schemas.openxmlformats.org/wordprocessingml/2006/main" xmlns:wne="http://schemas.microsoft.com/office/word/2006/wordml">
+<w:ftr xmlns:wpc="http://schemas.microsoft.com/office/word/2010/wordprocessingCanvas" xmlns:mc="http://schemas.openxmlformats.org/markup-compatibility/2006" xmlns:o="urn:schemas-microsoft-com:office:office" xmlns:r="http://schemas.openxmlformats.org/officeDocument/2006/relationships" xmlns:m="http://schemas.openxmlformats.org/officeDocument/2006/math" xmlns:v="urn:schemas-microsoft-com:vml" xmlns:wp14="http://schemas.microsoft.com/office/word/2010/wordprocessingDrawing" xmlns:wp="http://schemas.openxmlformats.org/drawingml/2006/wordprocessingDrawing" xmlns:w10="urn:schemas-microsoft-com:office:word" xmlns:w="http://schemas.openxmlformats.org/wordprocessingml/2006/main" xmlns:w14="http://schemas.microsoft.com/office/word/2010/wordml" xmlns:wpg="http://schemas.microsoft.com/office/word/2010/wordprocessingGroup" xmlns:wpi="http://schemas.microsoft.com/office/word/2010/wordprocessingInk" xmlns:wne="http://schemas.microsoft.com/office/word/2006/wordml" xmlns:wps="http://schemas.microsoft.com/office/word/2010/wordprocessingShape" mc:Ignorable="w14 wp14">
   <w:p>
     <w:pPr>
       <w:pStyle w:val="Rodap"/>
@@ -6748,6 +6699,7 @@
         <w:dataBinding w:prefixMappings="xmlns:ns0='http://purl.org/dc/elements/1.1/' xmlns:ns1='http://schemas.openxmlformats.org/package/2006/metadata/core-properties' " w:xpath="/ns1:coreProperties[1]/ns0:title[1]" w:storeItemID="{6C3C8BC8-F283-45AE-878A-BAB7291924A1}"/>
         <w:text/>
       </w:sdtPr>
+      <w:sdtEndPr/>
       <w:sdtContent>
         <w:proofErr w:type="spellStart"/>
         <w:r>
@@ -6772,7 +6724,7 @@
 </file>
 
 <file path=word/footer3.xml><?xml version="1.0" encoding="utf-8"?>
-<w:ftr xmlns:ve="http://schemas.openxmlformats.org/markup-compatibility/2006" xmlns:o="urn:schemas-microsoft-com:office:office" xmlns:r="http://schemas.openxmlformats.org/officeDocument/2006/relationships" xmlns:m="http://schemas.openxmlformats.org/officeDocument/2006/math" xmlns:v="urn:schemas-microsoft-com:vml" xmlns:wp="http://schemas.openxmlformats.org/drawingml/2006/wordprocessingDrawing" xmlns:w10="urn:schemas-microsoft-com:office:word" xmlns:w="http://schemas.openxmlformats.org/wordprocessingml/2006/main" xmlns:wne="http://schemas.microsoft.com/office/word/2006/wordml">
+<w:ftr xmlns:wpc="http://schemas.microsoft.com/office/word/2010/wordprocessingCanvas" xmlns:mc="http://schemas.openxmlformats.org/markup-compatibility/2006" xmlns:o="urn:schemas-microsoft-com:office:office" xmlns:r="http://schemas.openxmlformats.org/officeDocument/2006/relationships" xmlns:m="http://schemas.openxmlformats.org/officeDocument/2006/math" xmlns:v="urn:schemas-microsoft-com:vml" xmlns:wp14="http://schemas.microsoft.com/office/word/2010/wordprocessingDrawing" xmlns:wp="http://schemas.openxmlformats.org/drawingml/2006/wordprocessingDrawing" xmlns:w10="urn:schemas-microsoft-com:office:word" xmlns:w="http://schemas.openxmlformats.org/wordprocessingml/2006/main" xmlns:w14="http://schemas.microsoft.com/office/word/2010/wordml" xmlns:wpg="http://schemas.microsoft.com/office/word/2010/wordprocessingGroup" xmlns:wpi="http://schemas.microsoft.com/office/word/2010/wordprocessingInk" xmlns:wne="http://schemas.microsoft.com/office/word/2006/wordml" xmlns:wps="http://schemas.microsoft.com/office/word/2010/wordprocessingShape" mc:Ignorable="w14 wp14">
   <w:p>
     <w:pPr>
       <w:pStyle w:val="Rodap"/>
@@ -6792,6 +6744,7 @@
         <w:dataBinding w:prefixMappings="xmlns:ns0='http://purl.org/dc/elements/1.1/' xmlns:ns1='http://schemas.openxmlformats.org/package/2006/metadata/core-properties' " w:xpath="/ns1:coreProperties[1]/ns0:title[1]" w:storeItemID="{6C3C8BC8-F283-45AE-878A-BAB7291924A1}"/>
         <w:text/>
       </w:sdtPr>
+      <w:sdtEndPr/>
       <w:sdtContent>
         <w:proofErr w:type="spellStart"/>
         <w:r>
@@ -6827,7 +6780,7 @@
       <w:rPr>
         <w:noProof/>
       </w:rPr>
-      <w:t>i</w:t>
+      <w:t>ii</w:t>
     </w:r>
     <w:r>
       <w:rPr>
@@ -6840,7 +6793,7 @@
 </file>
 
 <file path=word/footer4.xml><?xml version="1.0" encoding="utf-8"?>
-<w:ftr xmlns:ve="http://schemas.openxmlformats.org/markup-compatibility/2006" xmlns:o="urn:schemas-microsoft-com:office:office" xmlns:r="http://schemas.openxmlformats.org/officeDocument/2006/relationships" xmlns:m="http://schemas.openxmlformats.org/officeDocument/2006/math" xmlns:v="urn:schemas-microsoft-com:vml" xmlns:wp="http://schemas.openxmlformats.org/drawingml/2006/wordprocessingDrawing" xmlns:w10="urn:schemas-microsoft-com:office:word" xmlns:w="http://schemas.openxmlformats.org/wordprocessingml/2006/main" xmlns:wne="http://schemas.microsoft.com/office/word/2006/wordml">
+<w:ftr xmlns:wpc="http://schemas.microsoft.com/office/word/2010/wordprocessingCanvas" xmlns:mc="http://schemas.openxmlformats.org/markup-compatibility/2006" xmlns:o="urn:schemas-microsoft-com:office:office" xmlns:r="http://schemas.openxmlformats.org/officeDocument/2006/relationships" xmlns:m="http://schemas.openxmlformats.org/officeDocument/2006/math" xmlns:v="urn:schemas-microsoft-com:vml" xmlns:wp14="http://schemas.microsoft.com/office/word/2010/wordprocessingDrawing" xmlns:wp="http://schemas.openxmlformats.org/drawingml/2006/wordprocessingDrawing" xmlns:w10="urn:schemas-microsoft-com:office:word" xmlns:w="http://schemas.openxmlformats.org/wordprocessingml/2006/main" xmlns:w14="http://schemas.microsoft.com/office/word/2010/wordml" xmlns:wpg="http://schemas.microsoft.com/office/word/2010/wordprocessingGroup" xmlns:wpi="http://schemas.microsoft.com/office/word/2010/wordprocessingInk" xmlns:wne="http://schemas.microsoft.com/office/word/2006/wordml" xmlns:wps="http://schemas.microsoft.com/office/word/2010/wordprocessingShape" mc:Ignorable="w14 wp14">
   <w:p>
     <w:pPr>
       <w:pStyle w:val="Rodap"/>
@@ -6869,6 +6822,7 @@
         <w:dataBinding w:prefixMappings="xmlns:ns0='http://purl.org/dc/elements/1.1/' xmlns:ns1='http://schemas.openxmlformats.org/package/2006/metadata/core-properties' " w:xpath="/ns1:coreProperties[1]/ns0:title[1]" w:storeItemID="{6C3C8BC8-F283-45AE-878A-BAB7291924A1}"/>
         <w:text/>
       </w:sdtPr>
+      <w:sdtEndPr/>
       <w:sdtContent>
         <w:proofErr w:type="spellStart"/>
         <w:r>
@@ -6914,7 +6868,7 @@
 </file>
 
 <file path=word/footnotes.xml><?xml version="1.0" encoding="utf-8"?>
-<w:footnotes xmlns:ve="http://schemas.openxmlformats.org/markup-compatibility/2006" xmlns:o="urn:schemas-microsoft-com:office:office" xmlns:r="http://schemas.openxmlformats.org/officeDocument/2006/relationships" xmlns:m="http://schemas.openxmlformats.org/officeDocument/2006/math" xmlns:v="urn:schemas-microsoft-com:vml" xmlns:wp="http://schemas.openxmlformats.org/drawingml/2006/wordprocessingDrawing" xmlns:w10="urn:schemas-microsoft-com:office:word" xmlns:w="http://schemas.openxmlformats.org/wordprocessingml/2006/main" xmlns:wne="http://schemas.microsoft.com/office/word/2006/wordml">
+<w:footnotes xmlns:wpc="http://schemas.microsoft.com/office/word/2010/wordprocessingCanvas" xmlns:mc="http://schemas.openxmlformats.org/markup-compatibility/2006" xmlns:o="urn:schemas-microsoft-com:office:office" xmlns:r="http://schemas.openxmlformats.org/officeDocument/2006/relationships" xmlns:m="http://schemas.openxmlformats.org/officeDocument/2006/math" xmlns:v="urn:schemas-microsoft-com:vml" xmlns:wp14="http://schemas.microsoft.com/office/word/2010/wordprocessingDrawing" xmlns:wp="http://schemas.openxmlformats.org/drawingml/2006/wordprocessingDrawing" xmlns:w10="urn:schemas-microsoft-com:office:word" xmlns:w="http://schemas.openxmlformats.org/wordprocessingml/2006/main" xmlns:w14="http://schemas.microsoft.com/office/word/2010/wordml" xmlns:wpg="http://schemas.microsoft.com/office/word/2010/wordprocessingGroup" xmlns:wpi="http://schemas.microsoft.com/office/word/2010/wordprocessingInk" xmlns:wne="http://schemas.microsoft.com/office/word/2006/wordml" xmlns:wps="http://schemas.microsoft.com/office/word/2010/wordprocessingShape" mc:Ignorable="w14 wp14">
   <w:footnote w:type="separator" w:id="-1">
     <w:p>
       <w:pPr>
@@ -6939,7 +6893,7 @@
 </file>
 
 <file path=word/header1.xml><?xml version="1.0" encoding="utf-8"?>
-<w:hdr xmlns:ve="http://schemas.openxmlformats.org/markup-compatibility/2006" xmlns:o="urn:schemas-microsoft-com:office:office" xmlns:r="http://schemas.openxmlformats.org/officeDocument/2006/relationships" xmlns:m="http://schemas.openxmlformats.org/officeDocument/2006/math" xmlns:v="urn:schemas-microsoft-com:vml" xmlns:wp="http://schemas.openxmlformats.org/drawingml/2006/wordprocessingDrawing" xmlns:w10="urn:schemas-microsoft-com:office:word" xmlns:w="http://schemas.openxmlformats.org/wordprocessingml/2006/main" xmlns:wne="http://schemas.microsoft.com/office/word/2006/wordml">
+<w:hdr xmlns:wpc="http://schemas.microsoft.com/office/word/2010/wordprocessingCanvas" xmlns:mc="http://schemas.openxmlformats.org/markup-compatibility/2006" xmlns:o="urn:schemas-microsoft-com:office:office" xmlns:r="http://schemas.openxmlformats.org/officeDocument/2006/relationships" xmlns:m="http://schemas.openxmlformats.org/officeDocument/2006/math" xmlns:v="urn:schemas-microsoft-com:vml" xmlns:wp14="http://schemas.microsoft.com/office/word/2010/wordprocessingDrawing" xmlns:wp="http://schemas.openxmlformats.org/drawingml/2006/wordprocessingDrawing" xmlns:w10="urn:schemas-microsoft-com:office:word" xmlns:w="http://schemas.openxmlformats.org/wordprocessingml/2006/main" xmlns:w14="http://schemas.microsoft.com/office/word/2010/wordml" xmlns:wpg="http://schemas.microsoft.com/office/word/2010/wordprocessingGroup" xmlns:wpi="http://schemas.microsoft.com/office/word/2010/wordprocessingInk" xmlns:wne="http://schemas.microsoft.com/office/word/2006/wordml" xmlns:wps="http://schemas.microsoft.com/office/word/2010/wordprocessingShape" mc:Ignorable="w14 wp14">
   <w:p>
     <w:pPr>
       <w:pStyle w:val="Cabealho"/>
@@ -6950,7 +6904,7 @@
         <w:lang w:eastAsia="pt-PT"/>
       </w:rPr>
       <w:drawing>
-        <wp:anchor distT="0" distB="0" distL="114300" distR="114300" simplePos="0" relativeHeight="251658240" behindDoc="0" locked="0" layoutInCell="1" allowOverlap="1">
+        <wp:anchor distT="0" distB="0" distL="114300" distR="114300" simplePos="0" relativeHeight="251658240" behindDoc="0" locked="0" layoutInCell="1" allowOverlap="1" wp14:anchorId="5E65223F" wp14:editId="68DFAA45">
           <wp:simplePos x="0" y="0"/>
           <wp:positionH relativeFrom="column">
             <wp:posOffset>15239</wp:posOffset>
@@ -7024,6 +6978,7 @@
         <w:dataBinding w:prefixMappings="xmlns:ns0='http://purl.org/dc/elements/1.1/' xmlns:ns1='http://schemas.openxmlformats.org/package/2006/metadata/core-properties' " w:xpath="/ns1:coreProperties[1]/ns0:creator[1]" w:storeItemID="{6C3C8BC8-F283-45AE-878A-BAB7291924A1}"/>
         <w:text/>
       </w:sdtPr>
+      <w:sdtEndPr/>
       <w:sdtContent>
         <w:r>
           <w:t>Carla Machado</w:t>
@@ -7054,10 +7009,19 @@
         <w:dataBinding w:prefixMappings="xmlns:ns0='http://purl.org/dc/elements/1.1/' xmlns:ns1='http://schemas.openxmlformats.org/package/2006/metadata/core-properties' " w:xpath="/ns1:coreProperties[1]/ns1:contentStatus[1]" w:storeItemID="{6C3C8BC8-F283-45AE-878A-BAB7291924A1}"/>
         <w:text/>
       </w:sdtPr>
+      <w:sdtEndPr/>
       <w:sdtContent>
         <w:proofErr w:type="spellStart"/>
         <w:r>
-          <w:t>Draft</w:t>
+          <w:t>Ready</w:t>
+        </w:r>
+        <w:proofErr w:type="spellEnd"/>
+        <w:r>
+          <w:t xml:space="preserve"> to </w:t>
+        </w:r>
+        <w:proofErr w:type="spellStart"/>
+        <w:r>
+          <w:t>Revision</w:t>
         </w:r>
         <w:proofErr w:type="spellEnd"/>
       </w:sdtContent>
@@ -7067,7 +7031,7 @@
 </file>
 
 <file path=word/header2.xml><?xml version="1.0" encoding="utf-8"?>
-<w:hdr xmlns:ve="http://schemas.openxmlformats.org/markup-compatibility/2006" xmlns:o="urn:schemas-microsoft-com:office:office" xmlns:r="http://schemas.openxmlformats.org/officeDocument/2006/relationships" xmlns:m="http://schemas.openxmlformats.org/officeDocument/2006/math" xmlns:v="urn:schemas-microsoft-com:vml" xmlns:wp="http://schemas.openxmlformats.org/drawingml/2006/wordprocessingDrawing" xmlns:w10="urn:schemas-microsoft-com:office:word" xmlns:w="http://schemas.openxmlformats.org/wordprocessingml/2006/main" xmlns:wne="http://schemas.microsoft.com/office/word/2006/wordml">
+<w:hdr xmlns:wpc="http://schemas.microsoft.com/office/word/2010/wordprocessingCanvas" xmlns:mc="http://schemas.openxmlformats.org/markup-compatibility/2006" xmlns:o="urn:schemas-microsoft-com:office:office" xmlns:r="http://schemas.openxmlformats.org/officeDocument/2006/relationships" xmlns:m="http://schemas.openxmlformats.org/officeDocument/2006/math" xmlns:v="urn:schemas-microsoft-com:vml" xmlns:wp14="http://schemas.microsoft.com/office/word/2010/wordprocessingDrawing" xmlns:wp="http://schemas.openxmlformats.org/drawingml/2006/wordprocessingDrawing" xmlns:w10="urn:schemas-microsoft-com:office:word" xmlns:w="http://schemas.openxmlformats.org/wordprocessingml/2006/main" xmlns:w14="http://schemas.microsoft.com/office/word/2010/wordml" xmlns:wpg="http://schemas.microsoft.com/office/word/2010/wordprocessingGroup" xmlns:wpi="http://schemas.microsoft.com/office/word/2010/wordprocessingInk" xmlns:wne="http://schemas.microsoft.com/office/word/2006/wordml" xmlns:wps="http://schemas.microsoft.com/office/word/2010/wordprocessingShape" mc:Ignorable="w14 wp14">
   <w:p>
     <w:pPr>
       <w:pStyle w:val="Cabealho"/>
@@ -7078,7 +7042,7 @@
         <w:lang w:eastAsia="pt-PT"/>
       </w:rPr>
       <w:drawing>
-        <wp:anchor distT="0" distB="0" distL="114300" distR="114300" simplePos="0" relativeHeight="251660288" behindDoc="0" locked="0" layoutInCell="1" allowOverlap="1">
+        <wp:anchor distT="0" distB="0" distL="114300" distR="114300" simplePos="0" relativeHeight="251660288" behindDoc="0" locked="0" layoutInCell="1" allowOverlap="1" wp14:anchorId="6D8862DE" wp14:editId="2445D6D6">
           <wp:simplePos x="0" y="0"/>
           <wp:positionH relativeFrom="column">
             <wp:posOffset>81915</wp:posOffset>
@@ -7152,6 +7116,7 @@
         <w:dataBinding w:prefixMappings="xmlns:ns0='http://purl.org/dc/elements/1.1/' xmlns:ns1='http://schemas.openxmlformats.org/package/2006/metadata/core-properties' " w:xpath="/ns1:coreProperties[1]/ns0:creator[1]" w:storeItemID="{6C3C8BC8-F283-45AE-878A-BAB7291924A1}"/>
         <w:text/>
       </w:sdtPr>
+      <w:sdtEndPr/>
       <w:sdtContent>
         <w:r>
           <w:t>Carla Machado</w:t>
@@ -7170,7 +7135,7 @@
       <w:tab/>
     </w:r>
     <w:r>
-      <w:t>V0.1</w:t>
+      <w:t>V0.2</w:t>
     </w:r>
     <w:r>
       <w:t xml:space="preserve"> </w:t>
@@ -7182,10 +7147,19 @@
         <w:dataBinding w:prefixMappings="xmlns:ns0='http://purl.org/dc/elements/1.1/' xmlns:ns1='http://schemas.openxmlformats.org/package/2006/metadata/core-properties' " w:xpath="/ns1:coreProperties[1]/ns1:contentStatus[1]" w:storeItemID="{6C3C8BC8-F283-45AE-878A-BAB7291924A1}"/>
         <w:text/>
       </w:sdtPr>
+      <w:sdtEndPr/>
       <w:sdtContent>
         <w:proofErr w:type="spellStart"/>
         <w:r>
-          <w:t>Draft</w:t>
+          <w:t>Ready</w:t>
+        </w:r>
+        <w:proofErr w:type="spellEnd"/>
+        <w:r>
+          <w:t xml:space="preserve"> to </w:t>
+        </w:r>
+        <w:proofErr w:type="spellStart"/>
+        <w:r>
+          <w:t>Revision</w:t>
         </w:r>
         <w:proofErr w:type="spellEnd"/>
       </w:sdtContent>
@@ -7198,7 +7172,7 @@
 </file>
 
 <file path=word/numbering.xml><?xml version="1.0" encoding="utf-8"?>
-<w:numbering xmlns:ve="http://schemas.openxmlformats.org/markup-compatibility/2006" xmlns:o="urn:schemas-microsoft-com:office:office" xmlns:r="http://schemas.openxmlformats.org/officeDocument/2006/relationships" xmlns:m="http://schemas.openxmlformats.org/officeDocument/2006/math" xmlns:v="urn:schemas-microsoft-com:vml" xmlns:wp="http://schemas.openxmlformats.org/drawingml/2006/wordprocessingDrawing" xmlns:w10="urn:schemas-microsoft-com:office:word" xmlns:w="http://schemas.openxmlformats.org/wordprocessingml/2006/main" xmlns:wne="http://schemas.microsoft.com/office/word/2006/wordml">
+<w:numbering xmlns:wpc="http://schemas.microsoft.com/office/word/2010/wordprocessingCanvas" xmlns:mc="http://schemas.openxmlformats.org/markup-compatibility/2006" xmlns:o="urn:schemas-microsoft-com:office:office" xmlns:r="http://schemas.openxmlformats.org/officeDocument/2006/relationships" xmlns:m="http://schemas.openxmlformats.org/officeDocument/2006/math" xmlns:v="urn:schemas-microsoft-com:vml" xmlns:wp14="http://schemas.microsoft.com/office/word/2010/wordprocessingDrawing" xmlns:wp="http://schemas.openxmlformats.org/drawingml/2006/wordprocessingDrawing" xmlns:w10="urn:schemas-microsoft-com:office:word" xmlns:w="http://schemas.openxmlformats.org/wordprocessingml/2006/main" xmlns:w14="http://schemas.microsoft.com/office/word/2010/wordml" xmlns:wpg="http://schemas.microsoft.com/office/word/2010/wordprocessingGroup" xmlns:wpi="http://schemas.microsoft.com/office/word/2010/wordprocessingInk" xmlns:wne="http://schemas.microsoft.com/office/word/2006/wordml" xmlns:wps="http://schemas.microsoft.com/office/word/2010/wordprocessingShape" mc:Ignorable="w14 wp14">
   <w:abstractNum w:abstractNumId="0">
     <w:nsid w:val="070D2FA7"/>
     <w:multiLevelType w:val="multilevel"/>
@@ -7907,7 +7881,7 @@
 </file>
 
 <file path=word/styles.xml><?xml version="1.0" encoding="utf-8"?>
-<w:styles xmlns:r="http://schemas.openxmlformats.org/officeDocument/2006/relationships" xmlns:w="http://schemas.openxmlformats.org/wordprocessingml/2006/main">
+<w:styles xmlns:mc="http://schemas.openxmlformats.org/markup-compatibility/2006" xmlns:r="http://schemas.openxmlformats.org/officeDocument/2006/relationships" xmlns:w="http://schemas.openxmlformats.org/wordprocessingml/2006/main" xmlns:w14="http://schemas.microsoft.com/office/word/2010/wordml" mc:Ignorable="w14">
   <w:docDefaults>
     <w:rPrDefault>
       <w:rPr>
@@ -8067,11 +8041,11 @@
     <w:qFormat/>
     <w:rsid w:val="00345E81"/>
   </w:style>
-  <w:style w:type="paragraph" w:styleId="Ttulo1">
+  <w:style w:type="paragraph" w:styleId="Cabealho1">
     <w:name w:val="heading 1"/>
     <w:basedOn w:val="Normal"/>
     <w:next w:val="Normal"/>
-    <w:link w:val="Ttulo1Carcter"/>
+    <w:link w:val="Cabealho1Carcter"/>
     <w:uiPriority w:val="9"/>
     <w:qFormat/>
     <w:rsid w:val="00906D0A"/>
@@ -8090,11 +8064,11 @@
       <w:szCs w:val="28"/>
     </w:rPr>
   </w:style>
-  <w:style w:type="paragraph" w:styleId="Ttulo2">
+  <w:style w:type="paragraph" w:styleId="Cabealho2">
     <w:name w:val="heading 2"/>
     <w:basedOn w:val="Normal"/>
     <w:next w:val="Normal"/>
-    <w:link w:val="Ttulo2Carcter"/>
+    <w:link w:val="Cabealho2Carcter"/>
     <w:uiPriority w:val="9"/>
     <w:unhideWhenUsed/>
     <w:qFormat/>
@@ -8125,7 +8099,6 @@
     <w:uiPriority w:val="99"/>
     <w:semiHidden/>
     <w:unhideWhenUsed/>
-    <w:qFormat/>
     <w:tblPr>
       <w:tblInd w:w="0" w:type="dxa"/>
       <w:tblCellMar>
@@ -8147,7 +8120,6 @@
     <w:basedOn w:val="Normal"/>
     <w:link w:val="CabealhoCarcter"/>
     <w:uiPriority w:val="99"/>
-    <w:semiHidden/>
     <w:unhideWhenUsed/>
     <w:rsid w:val="00042081"/>
     <w:pPr>
@@ -8163,7 +8135,6 @@
     <w:basedOn w:val="Tipodeletrapredefinidodopargrafo"/>
     <w:link w:val="Cabealho"/>
     <w:uiPriority w:val="99"/>
-    <w:semiHidden/>
     <w:rsid w:val="00042081"/>
   </w:style>
   <w:style w:type="paragraph" w:styleId="Rodap">
@@ -8171,7 +8142,6 @@
     <w:basedOn w:val="Normal"/>
     <w:link w:val="RodapCarcter"/>
     <w:uiPriority w:val="99"/>
-    <w:semiHidden/>
     <w:unhideWhenUsed/>
     <w:rsid w:val="00042081"/>
     <w:pPr>
@@ -8187,7 +8157,6 @@
     <w:basedOn w:val="Tipodeletrapredefinidodopargrafo"/>
     <w:link w:val="Rodap"/>
     <w:uiPriority w:val="99"/>
-    <w:semiHidden/>
     <w:rsid w:val="00042081"/>
   </w:style>
   <w:style w:type="character" w:styleId="TextodoMarcadordePosio">
@@ -8279,10 +8248,10 @@
       </w:tblCellMar>
     </w:tblPr>
   </w:style>
-  <w:style w:type="character" w:customStyle="1" w:styleId="Ttulo1Carcter">
-    <w:name w:val="Título 1 Carácter"/>
+  <w:style w:type="character" w:customStyle="1" w:styleId="Cabealho1Carcter">
+    <w:name w:val="Cabeçalho 1 Carácter"/>
     <w:basedOn w:val="Tipodeletrapredefinidodopargrafo"/>
-    <w:link w:val="Ttulo1"/>
+    <w:link w:val="Cabealho1"/>
     <w:uiPriority w:val="9"/>
     <w:rsid w:val="00906D0A"/>
     <w:rPr>
@@ -8296,7 +8265,7 @@
   </w:style>
   <w:style w:type="paragraph" w:styleId="Ttulodondice">
     <w:name w:val="TOC Heading"/>
-    <w:basedOn w:val="Ttulo1"/>
+    <w:basedOn w:val="Cabealho1"/>
     <w:next w:val="Normal"/>
     <w:uiPriority w:val="39"/>
     <w:semiHidden/>
@@ -8371,10 +8340,10 @@
       <w:spacing w:after="0"/>
     </w:pPr>
   </w:style>
-  <w:style w:type="character" w:customStyle="1" w:styleId="Ttulo2Carcter">
-    <w:name w:val="Título 2 Carácter"/>
+  <w:style w:type="character" w:customStyle="1" w:styleId="Cabealho2Carcter">
+    <w:name w:val="Cabeçalho 2 Carácter"/>
     <w:basedOn w:val="Tipodeletrapredefinidodopargrafo"/>
-    <w:link w:val="Ttulo2"/>
+    <w:link w:val="Cabealho2"/>
     <w:uiPriority w:val="9"/>
     <w:rsid w:val="00BE20D4"/>
     <w:rPr>
@@ -8580,7 +8549,7 @@
 </file>
 
 <file path=word/glossary/document.xml><?xml version="1.0" encoding="utf-8"?>
-<w:glossaryDocument xmlns:ve="http://schemas.openxmlformats.org/markup-compatibility/2006" xmlns:o="urn:schemas-microsoft-com:office:office" xmlns:r="http://schemas.openxmlformats.org/officeDocument/2006/relationships" xmlns:m="http://schemas.openxmlformats.org/officeDocument/2006/math" xmlns:v="urn:schemas-microsoft-com:vml" xmlns:wp="http://schemas.openxmlformats.org/drawingml/2006/wordprocessingDrawing" xmlns:w10="urn:schemas-microsoft-com:office:word" xmlns:w="http://schemas.openxmlformats.org/wordprocessingml/2006/main" xmlns:wne="http://schemas.microsoft.com/office/word/2006/wordml">
+<w:glossaryDocument xmlns:wpc="http://schemas.microsoft.com/office/word/2010/wordprocessingCanvas" xmlns:mc="http://schemas.openxmlformats.org/markup-compatibility/2006" xmlns:o="urn:schemas-microsoft-com:office:office" xmlns:r="http://schemas.openxmlformats.org/officeDocument/2006/relationships" xmlns:m="http://schemas.openxmlformats.org/officeDocument/2006/math" xmlns:v="urn:schemas-microsoft-com:vml" xmlns:wp14="http://schemas.microsoft.com/office/word/2010/wordprocessingDrawing" xmlns:wp="http://schemas.openxmlformats.org/drawingml/2006/wordprocessingDrawing" xmlns:w10="urn:schemas-microsoft-com:office:word" xmlns:w="http://schemas.openxmlformats.org/wordprocessingml/2006/main" xmlns:w14="http://schemas.microsoft.com/office/word/2010/wordml" xmlns:wpg="http://schemas.microsoft.com/office/word/2010/wordprocessingGroup" xmlns:wpi="http://schemas.microsoft.com/office/word/2010/wordprocessingInk" xmlns:wne="http://schemas.microsoft.com/office/word/2006/wordml" xmlns:wps="http://schemas.microsoft.com/office/word/2010/wordprocessingShape" mc:Ignorable="w14 wp14">
   <w:docParts>
     <w:docPart>
       <w:docPartPr>
@@ -8701,41 +8670,12 @@
         </w:p>
       </w:docPartBody>
     </w:docPart>
-    <w:docPart>
-      <w:docPartPr>
-        <w:name w:val="746390107F6346F79182BCF833AE0928"/>
-        <w:category>
-          <w:name w:val="Geral"/>
-          <w:gallery w:val="placeholder"/>
-        </w:category>
-        <w:types>
-          <w:type w:val="bbPlcHdr"/>
-        </w:types>
-        <w:behaviors>
-          <w:behavior w:val="content"/>
-        </w:behaviors>
-        <w:guid w:val="{FFD81EB6-B888-48A2-B5C9-493FF175EAA6}"/>
-      </w:docPartPr>
-      <w:docPartBody>
-        <w:p>
-          <w:pPr>
-            <w:pStyle w:val="746390107F6346F79182BCF833AE0928"/>
-          </w:pPr>
-          <w:r>
-            <w:rPr>
-              <w:color w:val="4F81BD" w:themeColor="accent1"/>
-            </w:rPr>
-            <w:t>[Escolher a data]</w:t>
-          </w:r>
-        </w:p>
-      </w:docPartBody>
-    </w:docPart>
   </w:docParts>
 </w:glossaryDocument>
 </file>
 
 <file path=word/glossary/fontTable.xml><?xml version="1.0" encoding="utf-8"?>
-<w:fonts xmlns:r="http://schemas.openxmlformats.org/officeDocument/2006/relationships" xmlns:w="http://schemas.openxmlformats.org/wordprocessingml/2006/main">
+<w:fonts xmlns:mc="http://schemas.openxmlformats.org/markup-compatibility/2006" xmlns:r="http://schemas.openxmlformats.org/officeDocument/2006/relationships" xmlns:w="http://schemas.openxmlformats.org/wordprocessingml/2006/main" xmlns:w14="http://schemas.microsoft.com/office/word/2010/wordml" mc:Ignorable="w14">
   <w:font w:name="Wingdings">
     <w:panose1 w:val="05000000000000000000"/>
     <w:charset w:val="02"/>
@@ -8748,7 +8688,7 @@
     <w:charset w:val="00"/>
     <w:family w:val="roman"/>
     <w:pitch w:val="variable"/>
-    <w:sig w:usb0="E0002AFF" w:usb1="C0007841" w:usb2="00000009" w:usb3="00000000" w:csb0="000001FF" w:csb1="00000000"/>
+    <w:sig w:usb0="E0002AFF" w:usb1="C0007843" w:usb2="00000009" w:usb3="00000000" w:csb0="000001FF" w:csb1="00000000"/>
   </w:font>
   <w:font w:name="Courier New">
     <w:panose1 w:val="02070309020205020404"/>
@@ -8776,7 +8716,7 @@
     <w:charset w:val="00"/>
     <w:family w:val="roman"/>
     <w:pitch w:val="variable"/>
-    <w:sig w:usb0="A00002EF" w:usb1="4000004B" w:usb2="00000000" w:usb3="00000000" w:csb0="0000019F" w:csb1="00000000"/>
+    <w:sig w:usb0="E00002FF" w:usb1="400004FF" w:usb2="00000000" w:usb3="00000000" w:csb0="0000019F" w:csb1="00000000"/>
   </w:font>
   <w:font w:name="Tahoma">
     <w:panose1 w:val="020B0604030504040204"/>
@@ -8790,18 +8730,20 @@
 </file>
 
 <file path=word/glossary/settings.xml><?xml version="1.0" encoding="utf-8"?>
-<w:settings xmlns:o="urn:schemas-microsoft-com:office:office" xmlns:r="http://schemas.openxmlformats.org/officeDocument/2006/relationships" xmlns:m="http://schemas.openxmlformats.org/officeDocument/2006/math" xmlns:v="urn:schemas-microsoft-com:vml" xmlns:w10="urn:schemas-microsoft-com:office:word" xmlns:w="http://schemas.openxmlformats.org/wordprocessingml/2006/main" xmlns:sl="http://schemas.openxmlformats.org/schemaLibrary/2006/main">
+<w:settings xmlns:mc="http://schemas.openxmlformats.org/markup-compatibility/2006" xmlns:o="urn:schemas-microsoft-com:office:office" xmlns:r="http://schemas.openxmlformats.org/officeDocument/2006/relationships" xmlns:m="http://schemas.openxmlformats.org/officeDocument/2006/math" xmlns:v="urn:schemas-microsoft-com:vml" xmlns:w10="urn:schemas-microsoft-com:office:word" xmlns:w="http://schemas.openxmlformats.org/wordprocessingml/2006/main" xmlns:w14="http://schemas.microsoft.com/office/word/2010/wordml" xmlns:sl="http://schemas.openxmlformats.org/schemaLibrary/2006/main" mc:Ignorable="w14">
   <w:view w:val="normal"/>
   <w:defaultTabStop w:val="708"/>
   <w:hyphenationZone w:val="425"/>
   <w:characterSpacingControl w:val="doNotCompress"/>
   <w:compat>
     <w:useFELayout/>
+    <w:compatSetting w:name="compatibilityMode" w:uri="http://schemas.microsoft.com/office/word" w:val="12"/>
   </w:compat>
   <w:rsids>
     <w:rsidRoot w:val="00761202"/>
     <w:rsid w:val="001C7050"/>
     <w:rsid w:val="003E5041"/>
+    <w:rsid w:val="004C5AE2"/>
     <w:rsid w:val="00761202"/>
     <w:rsid w:val="007D531A"/>
     <w:rsid w:val="00AB6C16"/>
@@ -8811,7 +8753,7 @@
     <m:mathFont m:val="Cambria Math"/>
     <m:brkBin m:val="before"/>
     <m:brkBinSub m:val="--"/>
-    <m:smallFrac m:val="off"/>
+    <m:smallFrac m:val="0"/>
     <m:dispDef/>
     <m:lMargin m:val="0"/>
     <m:rMargin m:val="0"/>
@@ -8828,7 +8770,7 @@
 </file>
 
 <file path=word/glossary/styles.xml><?xml version="1.0" encoding="utf-8"?>
-<w:styles xmlns:r="http://schemas.openxmlformats.org/officeDocument/2006/relationships" xmlns:w="http://schemas.openxmlformats.org/wordprocessingml/2006/main">
+<w:styles xmlns:mc="http://schemas.openxmlformats.org/markup-compatibility/2006" xmlns:r="http://schemas.openxmlformats.org/officeDocument/2006/relationships" xmlns:w="http://schemas.openxmlformats.org/wordprocessingml/2006/main" xmlns:w14="http://schemas.microsoft.com/office/word/2010/wordml" mc:Ignorable="w14">
   <w:docDefaults>
     <w:rPrDefault>
       <w:rPr>
@@ -9004,7 +8946,6 @@
     <w:uiPriority w:val="99"/>
     <w:semiHidden/>
     <w:unhideWhenUsed/>
-    <w:qFormat/>
     <w:tblPr>
       <w:tblInd w:w="0" w:type="dxa"/>
       <w:tblCellMar>
@@ -9510,8 +9451,198 @@
 </w:styles>
 </file>
 
+<file path=word/glossary/stylesWithEffects.xml><?xml version="1.0" encoding="utf-8"?>
+<w:styles xmlns:wpc="http://schemas.microsoft.com/office/word/2010/wordprocessingCanvas" xmlns:mc="http://schemas.openxmlformats.org/markup-compatibility/2006" xmlns:o="urn:schemas-microsoft-com:office:office" xmlns:r="http://schemas.openxmlformats.org/officeDocument/2006/relationships" xmlns:m="http://schemas.openxmlformats.org/officeDocument/2006/math" xmlns:v="urn:schemas-microsoft-com:vml" xmlns:wp14="http://schemas.microsoft.com/office/word/2010/wordprocessingDrawing" xmlns:wp="http://schemas.openxmlformats.org/drawingml/2006/wordprocessingDrawing" xmlns:w10="urn:schemas-microsoft-com:office:word" xmlns:w="http://schemas.openxmlformats.org/wordprocessingml/2006/main" xmlns:w14="http://schemas.microsoft.com/office/word/2010/wordml" xmlns:wpg="http://schemas.microsoft.com/office/word/2010/wordprocessingGroup" xmlns:wpi="http://schemas.microsoft.com/office/word/2010/wordprocessingInk" xmlns:wne="http://schemas.microsoft.com/office/word/2006/wordml" xmlns:wps="http://schemas.microsoft.com/office/word/2010/wordprocessingShape" mc:Ignorable="w14 wp14">
+  <w:docDefaults>
+    <w:rPrDefault>
+      <w:rPr>
+        <w:rFonts w:asciiTheme="minorHAnsi" w:eastAsiaTheme="minorEastAsia" w:hAnsiTheme="minorHAnsi" w:cstheme="minorBidi"/>
+        <w:sz w:val="22"/>
+        <w:szCs w:val="22"/>
+        <w:lang w:val="pt-PT" w:eastAsia="pt-PT" w:bidi="ar-SA"/>
+      </w:rPr>
+    </w:rPrDefault>
+    <w:pPrDefault>
+      <w:pPr>
+        <w:spacing w:after="200" w:line="276" w:lineRule="auto"/>
+      </w:pPr>
+    </w:pPrDefault>
+  </w:docDefaults>
+  <w:latentStyles w:defLockedState="0" w:defUIPriority="99" w:defSemiHidden="1" w:defUnhideWhenUsed="1" w:defQFormat="0" w:count="267">
+    <w:lsdException w:name="Normal" w:semiHidden="0" w:uiPriority="0" w:unhideWhenUsed="0" w:qFormat="1"/>
+    <w:lsdException w:name="heading 1" w:semiHidden="0" w:uiPriority="9" w:unhideWhenUsed="0" w:qFormat="1"/>
+    <w:lsdException w:name="heading 2" w:uiPriority="9" w:qFormat="1"/>
+    <w:lsdException w:name="heading 3" w:uiPriority="9" w:qFormat="1"/>
+    <w:lsdException w:name="heading 4" w:uiPriority="9" w:qFormat="1"/>
+    <w:lsdException w:name="heading 5" w:uiPriority="9" w:qFormat="1"/>
+    <w:lsdException w:name="heading 6" w:uiPriority="9" w:qFormat="1"/>
+    <w:lsdException w:name="heading 7" w:uiPriority="9" w:qFormat="1"/>
+    <w:lsdException w:name="heading 8" w:uiPriority="9" w:qFormat="1"/>
+    <w:lsdException w:name="heading 9" w:uiPriority="9" w:qFormat="1"/>
+    <w:lsdException w:name="toc 1" w:uiPriority="39"/>
+    <w:lsdException w:name="toc 2" w:uiPriority="39"/>
+    <w:lsdException w:name="toc 3" w:uiPriority="39"/>
+    <w:lsdException w:name="toc 4" w:uiPriority="39"/>
+    <w:lsdException w:name="toc 5" w:uiPriority="39"/>
+    <w:lsdException w:name="toc 6" w:uiPriority="39"/>
+    <w:lsdException w:name="toc 7" w:uiPriority="39"/>
+    <w:lsdException w:name="toc 8" w:uiPriority="39"/>
+    <w:lsdException w:name="toc 9" w:uiPriority="39"/>
+    <w:lsdException w:name="caption" w:uiPriority="35" w:qFormat="1"/>
+    <w:lsdException w:name="Title" w:semiHidden="0" w:uiPriority="10" w:unhideWhenUsed="0" w:qFormat="1"/>
+    <w:lsdException w:name="Default Paragraph Font" w:uiPriority="1"/>
+    <w:lsdException w:name="Subtitle" w:semiHidden="0" w:uiPriority="11" w:unhideWhenUsed="0" w:qFormat="1"/>
+    <w:lsdException w:name="Strong" w:semiHidden="0" w:uiPriority="22" w:unhideWhenUsed="0" w:qFormat="1"/>
+    <w:lsdException w:name="Emphasis" w:semiHidden="0" w:uiPriority="20" w:unhideWhenUsed="0" w:qFormat="1"/>
+    <w:lsdException w:name="Table Grid" w:semiHidden="0" w:uiPriority="59" w:unhideWhenUsed="0"/>
+    <w:lsdException w:name="Placeholder Text" w:unhideWhenUsed="0"/>
+    <w:lsdException w:name="No Spacing" w:semiHidden="0" w:uiPriority="1" w:unhideWhenUsed="0" w:qFormat="1"/>
+    <w:lsdException w:name="Light Shading" w:semiHidden="0" w:uiPriority="60" w:unhideWhenUsed="0"/>
+    <w:lsdException w:name="Light List" w:semiHidden="0" w:uiPriority="61" w:unhideWhenUsed="0"/>
+    <w:lsdException w:name="Light Grid" w:semiHidden="0" w:uiPriority="62" w:unhideWhenUsed="0"/>
+    <w:lsdException w:name="Medium Shading 1" w:semiHidden="0" w:uiPriority="63" w:unhideWhenUsed="0"/>
+    <w:lsdException w:name="Medium Shading 2" w:semiHidden="0" w:uiPriority="64" w:unhideWhenUsed="0"/>
+    <w:lsdException w:name="Medium List 1" w:semiHidden="0" w:uiPriority="65" w:unhideWhenUsed="0"/>
+    <w:lsdException w:name="Medium List 2" w:semiHidden="0" w:uiPriority="66" w:unhideWhenUsed="0"/>
+    <w:lsdException w:name="Medium Grid 1" w:semiHidden="0" w:uiPriority="67" w:unhideWhenUsed="0"/>
+    <w:lsdException w:name="Medium Grid 2" w:semiHidden="0" w:uiPriority="68" w:unhideWhenUsed="0"/>
+    <w:lsdException w:name="Medium Grid 3" w:semiHidden="0" w:uiPriority="69" w:unhideWhenUsed="0"/>
+    <w:lsdException w:name="Dark List" w:semiHidden="0" w:uiPriority="70" w:unhideWhenUsed="0"/>
+    <w:lsdException w:name="Colorful Shading" w:semiHidden="0" w:uiPriority="71" w:unhideWhenUsed="0"/>
+    <w:lsdException w:name="Colorful List" w:semiHidden="0" w:uiPriority="72" w:unhideWhenUsed="0"/>
+    <w:lsdException w:name="Colorful Grid" w:semiHidden="0" w:uiPriority="73" w:unhideWhenUsed="0"/>
+    <w:lsdException w:name="Light Shading Accent 1" w:semiHidden="0" w:uiPriority="60" w:unhideWhenUsed="0"/>
+    <w:lsdException w:name="Light List Accent 1" w:semiHidden="0" w:uiPriority="61" w:unhideWhenUsed="0"/>
+    <w:lsdException w:name="Light Grid Accent 1" w:semiHidden="0" w:uiPriority="62" w:unhideWhenUsed="0"/>
+    <w:lsdException w:name="Medium Shading 1 Accent 1" w:semiHidden="0" w:uiPriority="63" w:unhideWhenUsed="0"/>
+    <w:lsdException w:name="Medium Shading 2 Accent 1" w:semiHidden="0" w:uiPriority="64" w:unhideWhenUsed="0"/>
+    <w:lsdException w:name="Medium List 1 Accent 1" w:semiHidden="0" w:uiPriority="65" w:unhideWhenUsed="0"/>
+    <w:lsdException w:name="Revision" w:unhideWhenUsed="0"/>
+    <w:lsdException w:name="List Paragraph" w:semiHidden="0" w:uiPriority="34" w:unhideWhenUsed="0" w:qFormat="1"/>
+    <w:lsdException w:name="Quote" w:semiHidden="0" w:uiPriority="29" w:unhideWhenUsed="0" w:qFormat="1"/>
+    <w:lsdException w:name="Intense Quote" w:semiHidden="0" w:uiPriority="30" w:unhideWhenUsed="0" w:qFormat="1"/>
+    <w:lsdException w:name="Medium List 2 Accent 1" w:semiHidden="0" w:uiPriority="66" w:unhideWhenUsed="0"/>
+    <w:lsdException w:name="Medium Grid 1 Accent 1" w:semiHidden="0" w:uiPriority="67" w:unhideWhenUsed="0"/>
+    <w:lsdException w:name="Medium Grid 2 Accent 1" w:semiHidden="0" w:uiPriority="68" w:unhideWhenUsed="0"/>
+    <w:lsdException w:name="Medium Grid 3 Accent 1" w:semiHidden="0" w:uiPriority="69" w:unhideWhenUsed="0"/>
+    <w:lsdException w:name="Dark List Accent 1" w:semiHidden="0" w:uiPriority="70" w:unhideWhenUsed="0"/>
+    <w:lsdException w:name="Colorful Shading Accent 1" w:semiHidden="0" w:uiPriority="71" w:unhideWhenUsed="0"/>
+    <w:lsdException w:name="Colorful List Accent 1" w:semiHidden="0" w:uiPriority="72" w:unhideWhenUsed="0"/>
+    <w:lsdException w:name="Colorful Grid Accent 1" w:semiHidden="0" w:uiPriority="73" w:unhideWhenUsed="0"/>
+    <w:lsdException w:name="Light Shading Accent 2" w:semiHidden="0" w:uiPriority="60" w:unhideWhenUsed="0"/>
+    <w:lsdException w:name="Light List Accent 2" w:semiHidden="0" w:uiPriority="61" w:unhideWhenUsed="0"/>
+    <w:lsdException w:name="Light Grid Accent 2" w:semiHidden="0" w:uiPriority="62" w:unhideWhenUsed="0"/>
+    <w:lsdException w:name="Medium Shading 1 Accent 2" w:semiHidden="0" w:uiPriority="63" w:unhideWhenUsed="0"/>
+    <w:lsdException w:name="Medium Shading 2 Accent 2" w:semiHidden="0" w:uiPriority="64" w:unhideWhenUsed="0"/>
+    <w:lsdException w:name="Medium List 1 Accent 2" w:semiHidden="0" w:uiPriority="65" w:unhideWhenUsed="0"/>
+    <w:lsdException w:name="Medium List 2 Accent 2" w:semiHidden="0" w:uiPriority="66" w:unhideWhenUsed="0"/>
+    <w:lsdException w:name="Medium Grid 1 Accent 2" w:semiHidden="0" w:uiPriority="67" w:unhideWhenUsed="0"/>
+    <w:lsdException w:name="Medium Grid 2 Accent 2" w:semiHidden="0" w:uiPriority="68" w:unhideWhenUsed="0"/>
+    <w:lsdException w:name="Medium Grid 3 Accent 2" w:semiHidden="0" w:uiPriority="69" w:unhideWhenUsed="0"/>
+    <w:lsdException w:name="Dark List Accent 2" w:semiHidden="0" w:uiPriority="70" w:unhideWhenUsed="0"/>
+    <w:lsdException w:name="Colorful Shading Accent 2" w:semiHidden="0" w:uiPriority="71" w:unhideWhenUsed="0"/>
+    <w:lsdException w:name="Colorful List Accent 2" w:semiHidden="0" w:uiPriority="72" w:unhideWhenUsed="0"/>
+    <w:lsdException w:name="Colorful Grid Accent 2" w:semiHidden="0" w:uiPriority="73" w:unhideWhenUsed="0"/>
+    <w:lsdException w:name="Light Shading Accent 3" w:semiHidden="0" w:uiPriority="60" w:unhideWhenUsed="0"/>
+    <w:lsdException w:name="Light List Accent 3" w:semiHidden="0" w:uiPriority="61" w:unhideWhenUsed="0"/>
+    <w:lsdException w:name="Light Grid Accent 3" w:semiHidden="0" w:uiPriority="62" w:unhideWhenUsed="0"/>
+    <w:lsdException w:name="Medium Shading 1 Accent 3" w:semiHidden="0" w:uiPriority="63" w:unhideWhenUsed="0"/>
+    <w:lsdException w:name="Medium Shading 2 Accent 3" w:semiHidden="0" w:uiPriority="64" w:unhideWhenUsed="0"/>
+    <w:lsdException w:name="Medium List 1 Accent 3" w:semiHidden="0" w:uiPriority="65" w:unhideWhenUsed="0"/>
+    <w:lsdException w:name="Medium List 2 Accent 3" w:semiHidden="0" w:uiPriority="66" w:unhideWhenUsed="0"/>
+    <w:lsdException w:name="Medium Grid 1 Accent 3" w:semiHidden="0" w:uiPriority="67" w:unhideWhenUsed="0"/>
+    <w:lsdException w:name="Medium Grid 2 Accent 3" w:semiHidden="0" w:uiPriority="68" w:unhideWhenUsed="0"/>
+    <w:lsdException w:name="Medium Grid 3 Accent 3" w:semiHidden="0" w:uiPriority="69" w:unhideWhenUsed="0"/>
+    <w:lsdException w:name="Dark List Accent 3" w:semiHidden="0" w:uiPriority="70" w:unhideWhenUsed="0"/>
+    <w:lsdException w:name="Colorful Shading Accent 3" w:semiHidden="0" w:uiPriority="71" w:unhideWhenUsed="0"/>
+    <w:lsdException w:name="Colorful List Accent 3" w:semiHidden="0" w:uiPriority="72" w:unhideWhenUsed="0"/>
+    <w:lsdException w:name="Colorful Grid Accent 3" w:semiHidden="0" w:uiPriority="73" w:unhideWhenUsed="0"/>
+    <w:lsdException w:name="Light Shading Accent 4" w:semiHidden="0" w:uiPriority="60" w:unhideWhenUsed="0"/>
+    <w:lsdException w:name="Light List Accent 4" w:semiHidden="0" w:uiPriority="61" w:unhideWhenUsed="0"/>
+    <w:lsdException w:name="Light Grid Accent 4" w:semiHidden="0" w:uiPriority="62" w:unhideWhenUsed="0"/>
+    <w:lsdException w:name="Medium Shading 1 Accent 4" w:semiHidden="0" w:uiPriority="63" w:unhideWhenUsed="0"/>
+    <w:lsdException w:name="Medium Shading 2 Accent 4" w:semiHidden="0" w:uiPriority="64" w:unhideWhenUsed="0"/>
+    <w:lsdException w:name="Medium List 1 Accent 4" w:semiHidden="0" w:uiPriority="65" w:unhideWhenUsed="0"/>
+    <w:lsdException w:name="Medium List 2 Accent 4" w:semiHidden="0" w:uiPriority="66" w:unhideWhenUsed="0"/>
+    <w:lsdException w:name="Medium Grid 1 Accent 4" w:semiHidden="0" w:uiPriority="67" w:unhideWhenUsed="0"/>
+    <w:lsdException w:name="Medium Grid 2 Accent 4" w:semiHidden="0" w:uiPriority="68" w:unhideWhenUsed="0"/>
+    <w:lsdException w:name="Medium Grid 3 Accent 4" w:semiHidden="0" w:uiPriority="69" w:unhideWhenUsed="0"/>
+    <w:lsdException w:name="Dark List Accent 4" w:semiHidden="0" w:uiPriority="70" w:unhideWhenUsed="0"/>
+    <w:lsdException w:name="Colorful Shading Accent 4" w:semiHidden="0" w:uiPriority="71" w:unhideWhenUsed="0"/>
+    <w:lsdException w:name="Colorful List Accent 4" w:semiHidden="0" w:uiPriority="72" w:unhideWhenUsed="0"/>
+    <w:lsdException w:name="Colorful Grid Accent 4" w:semiHidden="0" w:uiPriority="73" w:unhideWhenUsed="0"/>
+    <w:lsdException w:name="Light Shading Accent 5" w:semiHidden="0" w:uiPriority="60" w:unhideWhenUsed="0"/>
+    <w:lsdException w:name="Light List Accent 5" w:semiHidden="0" w:uiPriority="61" w:unhideWhenUsed="0"/>
+    <w:lsdException w:name="Light Grid Accent 5" w:semiHidden="0" w:uiPriority="62" w:unhideWhenUsed="0"/>
+    <w:lsdException w:name="Medium Shading 1 Accent 5" w:semiHidden="0" w:uiPriority="63" w:unhideWhenUsed="0"/>
+    <w:lsdException w:name="Medium Shading 2 Accent 5" w:semiHidden="0" w:uiPriority="64" w:unhideWhenUsed="0"/>
+    <w:lsdException w:name="Medium List 1 Accent 5" w:semiHidden="0" w:uiPriority="65" w:unhideWhenUsed="0"/>
+    <w:lsdException w:name="Medium List 2 Accent 5" w:semiHidden="0" w:uiPriority="66" w:unhideWhenUsed="0"/>
+    <w:lsdException w:name="Medium Grid 1 Accent 5" w:semiHidden="0" w:uiPriority="67" w:unhideWhenUsed="0"/>
+    <w:lsdException w:name="Medium Grid 2 Accent 5" w:semiHidden="0" w:uiPriority="68" w:unhideWhenUsed="0"/>
+    <w:lsdException w:name="Medium Grid 3 Accent 5" w:semiHidden="0" w:uiPriority="69" w:unhideWhenUsed="0"/>
+    <w:lsdException w:name="Dark List Accent 5" w:semiHidden="0" w:uiPriority="70" w:unhideWhenUsed="0"/>
+    <w:lsdException w:name="Colorful Shading Accent 5" w:semiHidden="0" w:uiPriority="71" w:unhideWhenUsed="0"/>
+    <w:lsdException w:name="Colorful List Accent 5" w:semiHidden="0" w:uiPriority="72" w:unhideWhenUsed="0"/>
+    <w:lsdException w:name="Colorful Grid Accent 5" w:semiHidden="0" w:uiPriority="73" w:unhideWhenUsed="0"/>
+    <w:lsdException w:name="Light Shading Accent 6" w:semiHidden="0" w:uiPriority="60" w:unhideWhenUsed="0"/>
+    <w:lsdException w:name="Light List Accent 6" w:semiHidden="0" w:uiPriority="61" w:unhideWhenUsed="0"/>
+    <w:lsdException w:name="Light Grid Accent 6" w:semiHidden="0" w:uiPriority="62" w:unhideWhenUsed="0"/>
+    <w:lsdException w:name="Medium Shading 1 Accent 6" w:semiHidden="0" w:uiPriority="63" w:unhideWhenUsed="0"/>
+    <w:lsdException w:name="Medium Shading 2 Accent 6" w:semiHidden="0" w:uiPriority="64" w:unhideWhenUsed="0"/>
+    <w:lsdException w:name="Medium List 1 Accent 6" w:semiHidden="0" w:uiPriority="65" w:unhideWhenUsed="0"/>
+    <w:lsdException w:name="Medium List 2 Accent 6" w:semiHidden="0" w:uiPriority="66" w:unhideWhenUsed="0"/>
+    <w:lsdException w:name="Medium Grid 1 Accent 6" w:semiHidden="0" w:uiPriority="67" w:unhideWhenUsed="0"/>
+    <w:lsdException w:name="Medium Grid 2 Accent 6" w:semiHidden="0" w:uiPriority="68" w:unhideWhenUsed="0"/>
+    <w:lsdException w:name="Medium Grid 3 Accent 6" w:semiHidden="0" w:uiPriority="69" w:unhideWhenUsed="0"/>
+    <w:lsdException w:name="Dark List Accent 6" w:semiHidden="0" w:uiPriority="70" w:unhideWhenUsed="0"/>
+    <w:lsdException w:name="Colorful Shading Accent 6" w:semiHidden="0" w:uiPriority="71" w:unhideWhenUsed="0"/>
+    <w:lsdException w:name="Colorful List Accent 6" w:semiHidden="0" w:uiPriority="72" w:unhideWhenUsed="0"/>
+    <w:lsdException w:name="Colorful Grid Accent 6" w:semiHidden="0" w:uiPriority="73" w:unhideWhenUsed="0"/>
+    <w:lsdException w:name="Subtle Emphasis" w:semiHidden="0" w:uiPriority="19" w:unhideWhenUsed="0" w:qFormat="1"/>
+    <w:lsdException w:name="Intense Emphasis" w:semiHidden="0" w:uiPriority="21" w:unhideWhenUsed="0" w:qFormat="1"/>
+    <w:lsdException w:name="Subtle Reference" w:semiHidden="0" w:uiPriority="31" w:unhideWhenUsed="0" w:qFormat="1"/>
+    <w:lsdException w:name="Intense Reference" w:semiHidden="0" w:uiPriority="32" w:unhideWhenUsed="0" w:qFormat="1"/>
+    <w:lsdException w:name="Book Title" w:semiHidden="0" w:uiPriority="33" w:unhideWhenUsed="0" w:qFormat="1"/>
+    <w:lsdException w:name="Bibliography" w:uiPriority="37"/>
+    <w:lsdException w:name="TOC Heading" w:uiPriority="39" w:qFormat="1"/>
+  </w:latentStyles>
+  <w:style w:type="paragraph" w:default="1" w:styleId="Normal">
+    <w:name w:val="Normal"/>
+    <w:qFormat/>
+  </w:style>
+  <w:style w:type="character" w:default="1" w:styleId="Tipodeletrapredefinidodopargrafo">
+    <w:name w:val="Default Paragraph Font"/>
+    <w:uiPriority w:val="1"/>
+    <w:semiHidden/>
+    <w:unhideWhenUsed/>
+  </w:style>
+  <w:style w:type="table" w:default="1" w:styleId="Tabelanormal">
+    <w:name w:val="Normal Table"/>
+    <w:uiPriority w:val="99"/>
+    <w:semiHidden/>
+    <w:unhideWhenUsed/>
+    <w:tblPr>
+      <w:tblInd w:w="0" w:type="dxa"/>
+      <w:tblCellMar>
+        <w:top w:w="0" w:type="dxa"/>
+        <w:left w:w="108" w:type="dxa"/>
+        <w:bottom w:w="0" w:type="dxa"/>
+        <w:right w:w="108" w:type="dxa"/>
+      </w:tblCellMar>
+    </w:tblPr>
+  </w:style>
+  <w:style w:type="numbering" w:default="1" w:styleId="Semlista">
+    <w:name w:val="No List"/>
+    <w:uiPriority w:val="99"/>
+    <w:semiHidden/>
+    <w:unhideWhenUsed/>
+  </w:style>
+</w:styles>
+</file>
+
 <file path=word/glossary/webSettings.xml><?xml version="1.0" encoding="utf-8"?>
-<w:webSettings xmlns:r="http://schemas.openxmlformats.org/officeDocument/2006/relationships" xmlns:w="http://schemas.openxmlformats.org/wordprocessingml/2006/main">
+<w:webSettings xmlns:mc="http://schemas.openxmlformats.org/markup-compatibility/2006" xmlns:r="http://schemas.openxmlformats.org/officeDocument/2006/relationships" xmlns:w="http://schemas.openxmlformats.org/wordprocessingml/2006/main" xmlns:w14="http://schemas.microsoft.com/office/word/2010/wordml" mc:Ignorable="w14">
   <w:optimizeForBrowser/>
 </w:webSettings>
 </file>
@@ -9823,7 +9954,7 @@
 </file>
 
 <file path=customXml/itemProps2.xml><?xml version="1.0" encoding="utf-8"?>
-<ds:datastoreItem xmlns:ds="http://schemas.openxmlformats.org/officeDocument/2006/customXml" ds:itemID="{C6803A6B-0BAC-489B-B9C3-4AE40BA107E8}">
+<ds:datastoreItem xmlns:ds="http://schemas.openxmlformats.org/officeDocument/2006/customXml" ds:itemID="{1224BD04-A1C7-46C1-8E60-37F060DB1495}">
   <ds:schemaRefs>
     <ds:schemaRef ds:uri="http://schemas.openxmlformats.org/officeDocument/2006/bibliography"/>
   </ds:schemaRefs>

</xml_diff>

<commit_message>
changes originated from the review
</commit_message>
<xml_diff>
--- a/Docs/Processes/Document Managment Process.docx
+++ b/Docs/Processes/Document Managment Process.docx
@@ -1,6 +1,6 @@
 
 <file path=word/document.xml><?xml version="1.0" encoding="utf-8"?>
-<w:document xmlns:wpc="http://schemas.microsoft.com/office/word/2010/wordprocessingCanvas" xmlns:mc="http://schemas.openxmlformats.org/markup-compatibility/2006" xmlns:o="urn:schemas-microsoft-com:office:office" xmlns:r="http://schemas.openxmlformats.org/officeDocument/2006/relationships" xmlns:m="http://schemas.openxmlformats.org/officeDocument/2006/math" xmlns:v="urn:schemas-microsoft-com:vml" xmlns:wp14="http://schemas.microsoft.com/office/word/2010/wordprocessingDrawing" xmlns:wp="http://schemas.openxmlformats.org/drawingml/2006/wordprocessingDrawing" xmlns:w10="urn:schemas-microsoft-com:office:word" xmlns:w="http://schemas.openxmlformats.org/wordprocessingml/2006/main" xmlns:w14="http://schemas.microsoft.com/office/word/2010/wordml" xmlns:wpg="http://schemas.microsoft.com/office/word/2010/wordprocessingGroup" xmlns:wpi="http://schemas.microsoft.com/office/word/2010/wordprocessingInk" xmlns:wne="http://schemas.microsoft.com/office/word/2006/wordml" xmlns:wps="http://schemas.microsoft.com/office/word/2010/wordprocessingShape" mc:Ignorable="w14 wp14">
+<w:document xmlns:ve="http://schemas.openxmlformats.org/markup-compatibility/2006" xmlns:o="urn:schemas-microsoft-com:office:office" xmlns:r="http://schemas.openxmlformats.org/officeDocument/2006/relationships" xmlns:m="http://schemas.openxmlformats.org/officeDocument/2006/math" xmlns:v="urn:schemas-microsoft-com:vml" xmlns:wp="http://schemas.openxmlformats.org/drawingml/2006/wordprocessingDrawing" xmlns:w10="urn:schemas-microsoft-com:office:word" xmlns:w="http://schemas.openxmlformats.org/wordprocessingml/2006/main" xmlns:wne="http://schemas.microsoft.com/office/word/2006/wordml">
   <w:body>
     <w:sdt>
       <w:sdtPr>
@@ -27,7 +27,7 @@
             <w:tblBorders>
               <w:left w:val="single" w:sz="18" w:space="0" w:color="4F81BD" w:themeColor="accent1"/>
             </w:tblBorders>
-            <w:tblLook w:val="04A0" w:firstRow="1" w:lastRow="0" w:firstColumn="1" w:lastColumn="0" w:noHBand="0" w:noVBand="1"/>
+            <w:tblLook w:val="04A0"/>
           </w:tblPr>
           <w:tblGrid>
             <w:gridCol w:w="6987"/>
@@ -46,7 +46,6 @@
                 <w:dataBinding w:prefixMappings="xmlns:ns0='http://schemas.openxmlformats.org/officeDocument/2006/extended-properties'" w:xpath="/ns0:Properties[1]/ns0:Company[1]" w:storeItemID="{6668398D-A668-4E3E-A5EB-62B293D839F1}"/>
                 <w:text/>
               </w:sdtPr>
-              <w:sdtEndPr/>
               <w:sdtContent>
                 <w:tc>
                   <w:tcPr>
@@ -106,7 +105,6 @@
                   <w:dataBinding w:prefixMappings="xmlns:ns0='http://schemas.openxmlformats.org/package/2006/metadata/core-properties' xmlns:ns1='http://purl.org/dc/elements/1.1/'" w:xpath="/ns0:coreProperties[1]/ns1:title[1]" w:storeItemID="{6C3C8BC8-F283-45AE-878A-BAB7291924A1}"/>
                   <w:text/>
                 </w:sdtPr>
-                <w:sdtEndPr/>
                 <w:sdtContent>
                   <w:p>
                     <w:pPr>
@@ -144,11 +142,9 @@
                 <w:placeholder>
                   <w:docPart w:val="517BDC2B5B264D168C15831263047396"/>
                 </w:placeholder>
-                <w:showingPlcHdr/>
                 <w:dataBinding w:prefixMappings="xmlns:ns0='http://schemas.openxmlformats.org/package/2006/metadata/core-properties' xmlns:ns1='http://purl.org/dc/elements/1.1/'" w:xpath="/ns0:coreProperties[1]/ns1:subject[1]" w:storeItemID="{6C3C8BC8-F283-45AE-878A-BAB7291924A1}"/>
                 <w:text/>
               </w:sdtPr>
-              <w:sdtEndPr/>
               <w:sdtContent>
                 <w:tc>
                   <w:tcPr>
@@ -171,8 +167,16 @@
                       <w:rPr>
                         <w:rFonts w:asciiTheme="majorHAnsi" w:eastAsiaTheme="majorEastAsia" w:hAnsiTheme="majorHAnsi" w:cstheme="majorBidi"/>
                       </w:rPr>
-                      <w:t>[Escrever o subtítulo do documento]</w:t>
+                      <w:t xml:space="preserve">Project </w:t>
                     </w:r>
+                    <w:proofErr w:type="spellStart"/>
+                    <w:r>
+                      <w:rPr>
+                        <w:rFonts w:asciiTheme="majorHAnsi" w:eastAsiaTheme="majorEastAsia" w:hAnsiTheme="majorHAnsi" w:cstheme="majorBidi"/>
+                      </w:rPr>
+                      <w:t>Name</w:t>
+                    </w:r>
+                    <w:proofErr w:type="spellEnd"/>
                   </w:p>
                 </w:tc>
               </w:sdtContent>
@@ -193,7 +197,7 @@
           <w:tblPr>
             <w:tblpPr w:leftFromText="187" w:rightFromText="187" w:horzAnchor="margin" w:tblpXSpec="center" w:tblpYSpec="bottom"/>
             <w:tblW w:w="4000" w:type="pct"/>
-            <w:tblLook w:val="04A0" w:firstRow="1" w:lastRow="0" w:firstColumn="1" w:lastColumn="0" w:noHBand="0" w:noVBand="1"/>
+            <w:tblLook w:val="04A0"/>
           </w:tblPr>
           <w:tblGrid>
             <w:gridCol w:w="6987"/>
@@ -222,7 +226,6 @@
                   <w:dataBinding w:prefixMappings="xmlns:ns0='http://schemas.openxmlformats.org/package/2006/metadata/core-properties' xmlns:ns1='http://purl.org/dc/elements/1.1/'" w:xpath="/ns0:coreProperties[1]/ns1:creator[1]" w:storeItemID="{6C3C8BC8-F283-45AE-878A-BAB7291924A1}"/>
                   <w:text/>
                 </w:sdtPr>
-                <w:sdtEndPr/>
                 <w:sdtContent>
                   <w:p>
                     <w:pPr>
@@ -248,9 +251,6 @@
                   </w:rPr>
                   <w:alias w:val="Data"/>
                   <w:id w:val="13406932"/>
-                  <w:placeholder>
-                    <w:docPart w:val="746390107F6346F79182BCF833AE0928"/>
-                  </w:placeholder>
                   <w:dataBinding w:prefixMappings="xmlns:ns0='http://schemas.microsoft.com/office/2006/coverPageProps'" w:xpath="/ns0:CoverPageProperties[1]/ns0:PublishDate[1]" w:storeItemID="{55AF091B-3C7A-41E3-B477-F2FDAA23CFDA}"/>
                   <w:date w:fullDate="2013-02-23T00:00:00Z">
                     <w:dateFormat w:val="dd-MM-yyyy"/>
@@ -259,7 +259,6 @@
                     <w:calendar w:val="gregorian"/>
                   </w:date>
                 </w:sdtPr>
-                <w:sdtEndPr/>
                 <w:sdtContent>
                   <w:p>
                     <w:pPr>
@@ -302,10 +301,10 @@
               <w:lang w:val="en-US"/>
             </w:rPr>
             <w:sectPr>
-              <w:headerReference w:type="default" r:id="rId10"/>
-              <w:footerReference w:type="default" r:id="rId11"/>
-              <w:headerReference w:type="first" r:id="rId12"/>
-              <w:footerReference w:type="first" r:id="rId13"/>
+              <w:headerReference w:type="default" r:id="rId9"/>
+              <w:footerReference w:type="default" r:id="rId10"/>
+              <w:headerReference w:type="first" r:id="rId11"/>
+              <w:footerReference w:type="first" r:id="rId12"/>
               <w:pgSz w:w="11906" w:h="16838"/>
               <w:pgMar w:top="1417" w:right="1701" w:bottom="1417" w:left="1701" w:header="708" w:footer="708" w:gutter="0"/>
               <w:pgNumType w:fmt="lowerRoman" w:start="1"/>
@@ -350,7 +349,6 @@
           <w:docPartUnique/>
         </w:docPartObj>
       </w:sdtPr>
-      <w:sdtEndPr/>
       <w:sdtContent>
         <w:p>
           <w:pPr>
@@ -391,7 +389,7 @@
             </w:rPr>
             <w:fldChar w:fldCharType="separate"/>
           </w:r>
-          <w:hyperlink w:anchor="_Toc349767145" w:history="1">
+          <w:hyperlink w:anchor="_Toc349859165" w:history="1">
             <w:r>
               <w:rPr>
                 <w:rStyle w:val="Hiperligao"/>
@@ -435,7 +433,7 @@
                 <w:noProof/>
                 <w:webHidden/>
               </w:rPr>
-              <w:instrText xml:space="preserve"> PAGEREF _Toc349767145 \h </w:instrText>
+              <w:instrText xml:space="preserve"> PAGEREF _Toc349859165 \h </w:instrText>
             </w:r>
             <w:r>
               <w:rPr>
@@ -479,7 +477,7 @@
               <w:lang w:eastAsia="pt-PT"/>
             </w:rPr>
           </w:pPr>
-          <w:hyperlink w:anchor="_Toc349767146" w:history="1">
+          <w:hyperlink w:anchor="_Toc349859166" w:history="1">
             <w:r>
               <w:rPr>
                 <w:rStyle w:val="Hiperligao"/>
@@ -523,7 +521,7 @@
                 <w:noProof/>
                 <w:webHidden/>
               </w:rPr>
-              <w:instrText xml:space="preserve"> PAGEREF _Toc349767146 \h </w:instrText>
+              <w:instrText xml:space="preserve"> PAGEREF _Toc349859166 \h </w:instrText>
             </w:r>
             <w:r>
               <w:rPr>
@@ -567,7 +565,7 @@
               <w:lang w:eastAsia="pt-PT"/>
             </w:rPr>
           </w:pPr>
-          <w:hyperlink w:anchor="_Toc349767147" w:history="1">
+          <w:hyperlink w:anchor="_Toc349859167" w:history="1">
             <w:r>
               <w:rPr>
                 <w:rStyle w:val="Hiperligao"/>
@@ -611,7 +609,7 @@
                 <w:noProof/>
                 <w:webHidden/>
               </w:rPr>
-              <w:instrText xml:space="preserve"> PAGEREF _Toc349767147 \h </w:instrText>
+              <w:instrText xml:space="preserve"> PAGEREF _Toc349859167 \h </w:instrText>
             </w:r>
             <w:r>
               <w:rPr>
@@ -655,7 +653,7 @@
               <w:lang w:eastAsia="pt-PT"/>
             </w:rPr>
           </w:pPr>
-          <w:hyperlink w:anchor="_Toc349767148" w:history="1">
+          <w:hyperlink w:anchor="_Toc349859168" w:history="1">
             <w:r>
               <w:rPr>
                 <w:rStyle w:val="Hiperligao"/>
@@ -699,7 +697,7 @@
                 <w:noProof/>
                 <w:webHidden/>
               </w:rPr>
-              <w:instrText xml:space="preserve"> PAGEREF _Toc349767148 \h </w:instrText>
+              <w:instrText xml:space="preserve"> PAGEREF _Toc349859168 \h </w:instrText>
             </w:r>
             <w:r>
               <w:rPr>
@@ -743,7 +741,7 @@
               <w:lang w:eastAsia="pt-PT"/>
             </w:rPr>
           </w:pPr>
-          <w:hyperlink w:anchor="_Toc349767149" w:history="1">
+          <w:hyperlink w:anchor="_Toc349859169" w:history="1">
             <w:r>
               <w:rPr>
                 <w:rStyle w:val="Hiperligao"/>
@@ -787,7 +785,7 @@
                 <w:noProof/>
                 <w:webHidden/>
               </w:rPr>
-              <w:instrText xml:space="preserve"> PAGEREF _Toc349767149 \h </w:instrText>
+              <w:instrText xml:space="preserve"> PAGEREF _Toc349859169 \h </w:instrText>
             </w:r>
             <w:r>
               <w:rPr>
@@ -831,7 +829,7 @@
               <w:lang w:eastAsia="pt-PT"/>
             </w:rPr>
           </w:pPr>
-          <w:hyperlink w:anchor="_Toc349767150" w:history="1">
+          <w:hyperlink w:anchor="_Toc349859170" w:history="1">
             <w:r>
               <w:rPr>
                 <w:rStyle w:val="Hiperligao"/>
@@ -875,7 +873,7 @@
                 <w:noProof/>
                 <w:webHidden/>
               </w:rPr>
-              <w:instrText xml:space="preserve"> PAGEREF _Toc349767150 \h </w:instrText>
+              <w:instrText xml:space="preserve"> PAGEREF _Toc349859170 \h </w:instrText>
             </w:r>
             <w:r>
               <w:rPr>
@@ -919,7 +917,7 @@
               <w:lang w:eastAsia="pt-PT"/>
             </w:rPr>
           </w:pPr>
-          <w:hyperlink w:anchor="_Toc349767151" w:history="1">
+          <w:hyperlink w:anchor="_Toc349859171" w:history="1">
             <w:r>
               <w:rPr>
                 <w:rStyle w:val="Hiperligao"/>
@@ -963,7 +961,7 @@
                 <w:noProof/>
                 <w:webHidden/>
               </w:rPr>
-              <w:instrText xml:space="preserve"> PAGEREF _Toc349767151 \h </w:instrText>
+              <w:instrText xml:space="preserve"> PAGEREF _Toc349859171 \h </w:instrText>
             </w:r>
             <w:r>
               <w:rPr>
@@ -1007,7 +1005,7 @@
               <w:lang w:eastAsia="pt-PT"/>
             </w:rPr>
           </w:pPr>
-          <w:hyperlink w:anchor="_Toc349767152" w:history="1">
+          <w:hyperlink w:anchor="_Toc349859172" w:history="1">
             <w:r>
               <w:rPr>
                 <w:rStyle w:val="Hiperligao"/>
@@ -1051,7 +1049,7 @@
                 <w:noProof/>
                 <w:webHidden/>
               </w:rPr>
-              <w:instrText xml:space="preserve"> PAGEREF _Toc349767152 \h </w:instrText>
+              <w:instrText xml:space="preserve"> PAGEREF _Toc349859172 \h </w:instrText>
             </w:r>
             <w:r>
               <w:rPr>
@@ -1095,7 +1093,7 @@
               <w:lang w:eastAsia="pt-PT"/>
             </w:rPr>
           </w:pPr>
-          <w:hyperlink w:anchor="_Toc349767153" w:history="1">
+          <w:hyperlink w:anchor="_Toc349859173" w:history="1">
             <w:r>
               <w:rPr>
                 <w:rStyle w:val="Hiperligao"/>
@@ -1139,7 +1137,7 @@
                 <w:noProof/>
                 <w:webHidden/>
               </w:rPr>
-              <w:instrText xml:space="preserve"> PAGEREF _Toc349767153 \h </w:instrText>
+              <w:instrText xml:space="preserve"> PAGEREF _Toc349859173 \h </w:instrText>
             </w:r>
             <w:r>
               <w:rPr>
@@ -1183,7 +1181,7 @@
               <w:lang w:eastAsia="pt-PT"/>
             </w:rPr>
           </w:pPr>
-          <w:hyperlink w:anchor="_Toc349767154" w:history="1">
+          <w:hyperlink w:anchor="_Toc349859174" w:history="1">
             <w:r>
               <w:rPr>
                 <w:rStyle w:val="Hiperligao"/>
@@ -1227,7 +1225,7 @@
                 <w:noProof/>
                 <w:webHidden/>
               </w:rPr>
-              <w:instrText xml:space="preserve"> PAGEREF _Toc349767154 \h </w:instrText>
+              <w:instrText xml:space="preserve"> PAGEREF _Toc349859174 \h </w:instrText>
             </w:r>
             <w:r>
               <w:rPr>
@@ -1526,7 +1524,7 @@
       <w:tblPr>
         <w:tblStyle w:val="Tabelacomgrelha"/>
         <w:tblW w:w="9606" w:type="dxa"/>
-        <w:tblLook w:val="04A0" w:firstRow="1" w:lastRow="0" w:firstColumn="1" w:lastColumn="0" w:noHBand="0" w:noVBand="1"/>
+        <w:tblLook w:val="04A0"/>
       </w:tblPr>
       <w:tblGrid>
         <w:gridCol w:w="1384"/>
@@ -1693,7 +1691,6 @@
                 <w:calendar w:val="gregorian"/>
               </w:date>
             </w:sdtPr>
-            <w:sdtEndPr/>
             <w:sdtContent>
               <w:p>
                 <w:pPr>
@@ -1798,7 +1795,6 @@
                 <w:calendar w:val="gregorian"/>
               </w:date>
             </w:sdtPr>
-            <w:sdtEndPr/>
             <w:sdtContent>
               <w:p>
                 <w:pPr>
@@ -1897,6 +1893,97 @@
                 <w:lang w:val="en-US"/>
               </w:rPr>
             </w:pPr>
+            <w:r>
+              <w:rPr>
+                <w:rFonts w:eastAsiaTheme="minorHAnsi"/>
+                <w:lang w:val="en-US"/>
+              </w:rPr>
+              <w:t>28-02-2013</w:t>
+            </w:r>
+          </w:p>
+        </w:tc>
+        <w:tc>
+          <w:tcPr>
+            <w:tcW w:w="2552" w:type="dxa"/>
+            <w:vAlign w:val="center"/>
+          </w:tcPr>
+          <w:p>
+            <w:pPr>
+              <w:spacing w:line="360" w:lineRule="auto"/>
+              <w:jc w:val="center"/>
+              <w:rPr>
+                <w:lang w:val="en-US"/>
+              </w:rPr>
+            </w:pPr>
+            <w:r>
+              <w:rPr>
+                <w:lang w:val="en-US"/>
+              </w:rPr>
+              <w:t xml:space="preserve">Filipe </w:t>
+            </w:r>
+            <w:proofErr w:type="spellStart"/>
+            <w:r>
+              <w:rPr>
+                <w:lang w:val="en-US"/>
+              </w:rPr>
+              <w:t>Brandão</w:t>
+            </w:r>
+            <w:proofErr w:type="spellEnd"/>
+          </w:p>
+        </w:tc>
+        <w:tc>
+          <w:tcPr>
+            <w:tcW w:w="3543" w:type="dxa"/>
+            <w:vAlign w:val="center"/>
+          </w:tcPr>
+          <w:p>
+            <w:pPr>
+              <w:spacing w:line="360" w:lineRule="auto"/>
+              <w:jc w:val="center"/>
+              <w:rPr>
+                <w:lang w:val="en-US"/>
+              </w:rPr>
+            </w:pPr>
+          </w:p>
+        </w:tc>
+        <w:tc>
+          <w:tcPr>
+            <w:tcW w:w="2127" w:type="dxa"/>
+            <w:vAlign w:val="center"/>
+          </w:tcPr>
+          <w:p>
+            <w:pPr>
+              <w:spacing w:line="360" w:lineRule="auto"/>
+              <w:jc w:val="center"/>
+              <w:rPr>
+                <w:lang w:val="en-US"/>
+              </w:rPr>
+            </w:pPr>
+            <w:r>
+              <w:rPr>
+                <w:lang w:val="en-US"/>
+              </w:rPr>
+              <w:t>Contributor</w:t>
+            </w:r>
+          </w:p>
+        </w:tc>
+      </w:tr>
+      <w:tr>
+        <w:tc>
+          <w:tcPr>
+            <w:tcW w:w="1384" w:type="dxa"/>
+            <w:vAlign w:val="center"/>
+          </w:tcPr>
+          <w:p>
+            <w:pPr>
+              <w:pStyle w:val="SemEspaamento"/>
+              <w:spacing w:line="360" w:lineRule="auto"/>
+              <w:jc w:val="center"/>
+              <w:rPr>
+                <w:rFonts w:eastAsiaTheme="minorHAnsi"/>
+                <w:lang w:val="en-US"/>
+              </w:rPr>
+            </w:pPr>
           </w:p>
         </w:tc>
         <w:tc>
@@ -1985,70 +2072,6 @@
           </w:tcPr>
           <w:p>
             <w:pPr>
-              <w:spacing w:line="360" w:lineRule="auto"/>
-              <w:jc w:val="center"/>
-              <w:rPr>
-                <w:lang w:val="en-US"/>
-              </w:rPr>
-            </w:pPr>
-          </w:p>
-        </w:tc>
-        <w:tc>
-          <w:tcPr>
-            <w:tcW w:w="2127" w:type="dxa"/>
-            <w:vAlign w:val="center"/>
-          </w:tcPr>
-          <w:p>
-            <w:pPr>
-              <w:spacing w:line="360" w:lineRule="auto"/>
-              <w:jc w:val="center"/>
-              <w:rPr>
-                <w:lang w:val="en-US"/>
-              </w:rPr>
-            </w:pPr>
-          </w:p>
-        </w:tc>
-      </w:tr>
-      <w:tr>
-        <w:tc>
-          <w:tcPr>
-            <w:tcW w:w="1384" w:type="dxa"/>
-            <w:vAlign w:val="center"/>
-          </w:tcPr>
-          <w:p>
-            <w:pPr>
-              <w:pStyle w:val="SemEspaamento"/>
-              <w:spacing w:line="360" w:lineRule="auto"/>
-              <w:jc w:val="center"/>
-              <w:rPr>
-                <w:rFonts w:eastAsiaTheme="minorHAnsi"/>
-                <w:lang w:val="en-US"/>
-              </w:rPr>
-            </w:pPr>
-          </w:p>
-        </w:tc>
-        <w:tc>
-          <w:tcPr>
-            <w:tcW w:w="2552" w:type="dxa"/>
-            <w:vAlign w:val="center"/>
-          </w:tcPr>
-          <w:p>
-            <w:pPr>
-              <w:spacing w:line="360" w:lineRule="auto"/>
-              <w:jc w:val="center"/>
-              <w:rPr>
-                <w:lang w:val="en-US"/>
-              </w:rPr>
-            </w:pPr>
-          </w:p>
-        </w:tc>
-        <w:tc>
-          <w:tcPr>
-            <w:tcW w:w="3543" w:type="dxa"/>
-            <w:vAlign w:val="center"/>
-          </w:tcPr>
-          <w:p>
-            <w:pPr>
               <w:keepNext/>
               <w:spacing w:line="360" w:lineRule="auto"/>
               <w:jc w:val="center"/>
@@ -2146,7 +2169,7 @@
       <w:tblPr>
         <w:tblStyle w:val="Tabelacomgrelha"/>
         <w:tblW w:w="9726" w:type="dxa"/>
-        <w:tblLook w:val="04A0" w:firstRow="1" w:lastRow="0" w:firstColumn="1" w:lastColumn="0" w:noHBand="0" w:noVBand="1"/>
+        <w:tblLook w:val="04A0"/>
       </w:tblPr>
       <w:tblGrid>
         <w:gridCol w:w="1384"/>
@@ -2369,7 +2392,6 @@
                 <w:calendar w:val="gregorian"/>
               </w:date>
             </w:sdtPr>
-            <w:sdtEndPr/>
             <w:sdtContent>
               <w:p>
                 <w:pPr>
@@ -2637,6 +2659,13 @@
                 <w:lang w:val="en-US"/>
               </w:rPr>
             </w:pPr>
+            <w:r>
+              <w:rPr>
+                <w:rFonts w:eastAsiaTheme="minorHAnsi"/>
+                <w:lang w:val="en-US"/>
+              </w:rPr>
+              <w:t>28-02-2013</w:t>
+            </w:r>
           </w:p>
         </w:tc>
         <w:tc>
@@ -2652,6 +2681,20 @@
                 <w:lang w:val="en-US"/>
               </w:rPr>
             </w:pPr>
+            <w:proofErr w:type="spellStart"/>
+            <w:r>
+              <w:rPr>
+                <w:lang w:val="en-US"/>
+              </w:rPr>
+              <w:t>Documento</w:t>
+            </w:r>
+            <w:proofErr w:type="spellEnd"/>
+            <w:r>
+              <w:rPr>
+                <w:lang w:val="en-US"/>
+              </w:rPr>
+              <w:t xml:space="preserve"> Review</w:t>
+            </w:r>
           </w:p>
         </w:tc>
         <w:tc>
@@ -2667,6 +2710,20 @@
                 <w:lang w:val="en-US"/>
               </w:rPr>
             </w:pPr>
+            <w:r>
+              <w:rPr>
+                <w:lang w:val="en-US"/>
+              </w:rPr>
+              <w:t xml:space="preserve">Filipe </w:t>
+            </w:r>
+            <w:proofErr w:type="spellStart"/>
+            <w:r>
+              <w:rPr>
+                <w:lang w:val="en-US"/>
+              </w:rPr>
+              <w:t>Brandão</w:t>
+            </w:r>
+            <w:proofErr w:type="spellEnd"/>
           </w:p>
         </w:tc>
         <w:tc>
@@ -2682,6 +2739,12 @@
                 <w:lang w:val="en-US"/>
               </w:rPr>
             </w:pPr>
+            <w:r>
+              <w:rPr>
+                <w:lang w:val="en-US"/>
+              </w:rPr>
+              <w:t>0.2</w:t>
+            </w:r>
           </w:p>
         </w:tc>
         <w:tc>
@@ -2713,6 +2776,12 @@
                 <w:lang w:val="en-US"/>
               </w:rPr>
             </w:pPr>
+            <w:r>
+              <w:rPr>
+                <w:lang w:val="en-US"/>
+              </w:rPr>
+              <w:t>Ready to Revision</w:t>
+            </w:r>
           </w:p>
         </w:tc>
       </w:tr>
@@ -2732,6 +2801,13 @@
                 <w:lang w:val="en-US"/>
               </w:rPr>
             </w:pPr>
+            <w:r>
+              <w:rPr>
+                <w:rFonts w:eastAsiaTheme="minorHAnsi"/>
+                <w:lang w:val="en-US"/>
+              </w:rPr>
+              <w:t>28-02-2013</w:t>
+            </w:r>
           </w:p>
         </w:tc>
         <w:tc>
@@ -2747,6 +2823,12 @@
                 <w:lang w:val="en-US"/>
               </w:rPr>
             </w:pPr>
+            <w:r>
+              <w:rPr>
+                <w:lang w:val="en-US"/>
+              </w:rPr>
+              <w:t>Changes as result of the review</w:t>
+            </w:r>
           </w:p>
         </w:tc>
         <w:tc>
@@ -2762,6 +2844,26 @@
                 <w:lang w:val="en-US"/>
               </w:rPr>
             </w:pPr>
+            <w:r>
+              <w:rPr>
+                <w:lang w:val="en-US"/>
+              </w:rPr>
+              <w:t xml:space="preserve">Carla Machado &amp; </w:t>
+            </w:r>
+            <w:proofErr w:type="spellStart"/>
+            <w:r>
+              <w:rPr>
+                <w:lang w:val="en-US"/>
+              </w:rPr>
+              <w:t>Mário</w:t>
+            </w:r>
+            <w:proofErr w:type="spellEnd"/>
+            <w:r>
+              <w:rPr>
+                <w:lang w:val="en-US"/>
+              </w:rPr>
+              <w:t xml:space="preserve"> Oliveira</w:t>
+            </w:r>
           </w:p>
         </w:tc>
         <w:tc>
@@ -2777,6 +2879,12 @@
                 <w:lang w:val="en-US"/>
               </w:rPr>
             </w:pPr>
+            <w:r>
+              <w:rPr>
+                <w:lang w:val="en-US"/>
+              </w:rPr>
+              <w:t>0.3</w:t>
+            </w:r>
           </w:p>
         </w:tc>
         <w:tc>
@@ -2808,6 +2916,12 @@
                 <w:lang w:val="en-US"/>
               </w:rPr>
             </w:pPr>
+            <w:r>
+              <w:rPr>
+                <w:lang w:val="en-US"/>
+              </w:rPr>
+              <w:t>Draft</w:t>
+            </w:r>
           </w:p>
         </w:tc>
       </w:tr>
@@ -2970,7 +3084,7 @@
           <w:lang w:val="en-US"/>
         </w:rPr>
         <w:sectPr>
-          <w:footerReference w:type="default" r:id="rId14"/>
+          <w:footerReference w:type="default" r:id="rId13"/>
           <w:pgSz w:w="11906" w:h="16838"/>
           <w:pgMar w:top="1417" w:right="1701" w:bottom="1417" w:left="1701" w:header="708" w:footer="708" w:gutter="0"/>
           <w:pgNumType w:fmt="lowerRoman" w:start="1"/>
@@ -2981,7 +3095,7 @@
     </w:p>
     <w:p>
       <w:pPr>
-        <w:pStyle w:val="Cabealho1"/>
+        <w:pStyle w:val="Ttulo1"/>
         <w:numPr>
           <w:ilvl w:val="0"/>
           <w:numId w:val="3"/>
@@ -2991,7 +3105,7 @@
           <w:lang w:val="en-US"/>
         </w:rPr>
       </w:pPr>
-      <w:bookmarkStart w:id="3" w:name="_Toc349767145"/>
+      <w:bookmarkStart w:id="3" w:name="_Toc349859165"/>
       <w:r>
         <w:rPr>
           <w:lang w:val="en-US"/>
@@ -3035,7 +3149,7 @@
     </w:p>
     <w:p>
       <w:pPr>
-        <w:pStyle w:val="Cabealho1"/>
+        <w:pStyle w:val="Ttulo1"/>
         <w:numPr>
           <w:ilvl w:val="0"/>
           <w:numId w:val="3"/>
@@ -3045,7 +3159,7 @@
           <w:lang w:val="en-US"/>
         </w:rPr>
       </w:pPr>
-      <w:bookmarkStart w:id="4" w:name="_Toc349767146"/>
+      <w:bookmarkStart w:id="4" w:name="_Toc349859166"/>
       <w:r>
         <w:rPr>
           <w:lang w:val="en-US"/>
@@ -3070,7 +3184,7 @@
     </w:p>
     <w:p>
       <w:pPr>
-        <w:pStyle w:val="Cabealho1"/>
+        <w:pStyle w:val="Ttulo1"/>
         <w:numPr>
           <w:ilvl w:val="1"/>
           <w:numId w:val="3"/>
@@ -3080,7 +3194,7 @@
           <w:lang w:val="en-US"/>
         </w:rPr>
       </w:pPr>
-      <w:bookmarkStart w:id="5" w:name="_Toc349767147"/>
+      <w:bookmarkStart w:id="5" w:name="_Toc349859167"/>
       <w:r>
         <w:rPr>
           <w:lang w:val="en-US"/>
@@ -3105,7 +3219,7 @@
     </w:p>
     <w:p>
       <w:pPr>
-        <w:pStyle w:val="Cabealho1"/>
+        <w:pStyle w:val="Ttulo1"/>
         <w:numPr>
           <w:ilvl w:val="1"/>
           <w:numId w:val="3"/>
@@ -3115,7 +3229,7 @@
           <w:lang w:val="en-US"/>
         </w:rPr>
       </w:pPr>
-      <w:bookmarkStart w:id="6" w:name="_Toc349767148"/>
+      <w:bookmarkStart w:id="6" w:name="_Toc349859168"/>
       <w:r>
         <w:rPr>
           <w:lang w:val="en-US"/>
@@ -3154,7 +3268,7 @@
     </w:p>
     <w:p>
       <w:pPr>
-        <w:pStyle w:val="Cabealho1"/>
+        <w:pStyle w:val="Ttulo1"/>
         <w:numPr>
           <w:ilvl w:val="0"/>
           <w:numId w:val="3"/>
@@ -3164,7 +3278,7 @@
           <w:lang w:val="en-US"/>
         </w:rPr>
       </w:pPr>
-      <w:bookmarkStart w:id="7" w:name="_Toc349767149"/>
+      <w:bookmarkStart w:id="7" w:name="_Toc349859169"/>
       <w:r>
         <w:rPr>
           <w:lang w:val="en-US"/>
@@ -3203,7 +3317,7 @@
     </w:p>
     <w:p>
       <w:pPr>
-        <w:pStyle w:val="Cabealho1"/>
+        <w:pStyle w:val="Ttulo1"/>
         <w:numPr>
           <w:ilvl w:val="1"/>
           <w:numId w:val="3"/>
@@ -3213,7 +3327,7 @@
           <w:lang w:val="en-US"/>
         </w:rPr>
       </w:pPr>
-      <w:bookmarkStart w:id="8" w:name="_Toc349767150"/>
+      <w:bookmarkStart w:id="8" w:name="_Toc349859170"/>
       <w:r>
         <w:rPr>
           <w:lang w:val="en-US"/>
@@ -3395,6 +3509,26 @@
       <w:pPr>
         <w:pStyle w:val="PargrafodaLista"/>
         <w:numPr>
+          <w:ilvl w:val="2"/>
+          <w:numId w:val="6"/>
+        </w:numPr>
+        <w:spacing w:line="360" w:lineRule="auto"/>
+        <w:rPr>
+          <w:lang w:val="en-US"/>
+        </w:rPr>
+      </w:pPr>
+      <w:r>
+        <w:rPr>
+          <w:lang w:val="en-US"/>
+        </w:rPr>
+        <w:lastRenderedPageBreak/>
+        <w:t>Comments with V0.1</w:t>
+      </w:r>
+    </w:p>
+    <w:p>
+      <w:pPr>
+        <w:pStyle w:val="PargrafodaLista"/>
+        <w:numPr>
           <w:ilvl w:val="1"/>
           <w:numId w:val="6"/>
         </w:numPr>
@@ -3408,8 +3542,19 @@
         <w:rPr>
           <w:lang w:val="en-US"/>
         </w:rPr>
-        <w:lastRenderedPageBreak/>
-        <w:t>Update the heading with the version number 0.1</w:t>
+        <w:t xml:space="preserve">Fill the tables </w:t>
+      </w:r>
+      <w:r>
+        <w:rPr>
+          <w:lang w:val="en-US"/>
+        </w:rPr>
+        <w:t>Authors and Contributors</w:t>
+      </w:r>
+      <w:r>
+        <w:rPr>
+          <w:lang w:val="en-US"/>
+        </w:rPr>
+        <w:t xml:space="preserve"> and also the Revision History </w:t>
       </w:r>
     </w:p>
     <w:p>
@@ -3421,27 +3566,47 @@
         </w:numPr>
         <w:spacing w:line="360" w:lineRule="auto"/>
         <w:rPr>
+          <w:lang w:val="en-US"/>
+        </w:rPr>
+      </w:pPr>
+      <w:r>
+        <w:rPr>
+          <w:lang w:val="en-US"/>
+        </w:rPr>
+        <w:t>Add and commit the new document to the SVN repository in the folder Docs</w:t>
+      </w:r>
+      <w:r>
+        <w:rPr>
+          <w:lang w:val="en-US"/>
+        </w:rPr>
+        <w:t>.</w:t>
+      </w:r>
+      <w:r>
+        <w:rPr>
+          <w:lang w:val="en-US"/>
+        </w:rPr>
+        <w:t xml:space="preserve"> </w:t>
+      </w:r>
+    </w:p>
+    <w:p>
+      <w:pPr>
+        <w:pStyle w:val="PargrafodaLista"/>
+        <w:numPr>
+          <w:ilvl w:val="0"/>
+          <w:numId w:val="6"/>
+        </w:numPr>
+        <w:spacing w:line="360" w:lineRule="auto"/>
+        <w:rPr>
           <w:b/>
           <w:lang w:val="en-US"/>
         </w:rPr>
       </w:pPr>
       <w:r>
         <w:rPr>
-          <w:lang w:val="en-US"/>
-        </w:rPr>
-        <w:t xml:space="preserve">Fill the tables </w:t>
-      </w:r>
-      <w:r>
-        <w:rPr>
-          <w:lang w:val="en-US"/>
-        </w:rPr>
-        <w:t>Authors and Contributors</w:t>
-      </w:r>
-      <w:r>
-        <w:rPr>
-          <w:lang w:val="en-US"/>
-        </w:rPr>
-        <w:t xml:space="preserve"> and also the Revision History </w:t>
+          <w:b/>
+          <w:lang w:val="en-US"/>
+        </w:rPr>
+        <w:t>Edit</w:t>
       </w:r>
     </w:p>
     <w:p>
@@ -3460,19 +3625,87 @@
         <w:rPr>
           <w:lang w:val="en-US"/>
         </w:rPr>
-        <w:t>Add and commit the new document to the SVN repository in the folder Docs</w:t>
+        <w:t>The document is edited by the collaborators</w:t>
+      </w:r>
+    </w:p>
+    <w:p>
+      <w:pPr>
+        <w:pStyle w:val="PargrafodaLista"/>
+        <w:numPr>
+          <w:ilvl w:val="1"/>
+          <w:numId w:val="6"/>
+        </w:numPr>
+        <w:spacing w:line="360" w:lineRule="auto"/>
+        <w:rPr>
+          <w:lang w:val="en-US"/>
+        </w:rPr>
+      </w:pPr>
+      <w:r>
+        <w:rPr>
+          <w:lang w:val="en-US"/>
+        </w:rPr>
+        <w:t xml:space="preserve">Each collaborator adds its name to the </w:t>
+      </w:r>
+      <w:r>
+        <w:rPr>
+          <w:lang w:val="en-US"/>
+        </w:rPr>
+        <w:t>Authors and Contributors</w:t>
+      </w:r>
+      <w:r>
+        <w:rPr>
+          <w:lang w:val="en-US"/>
+        </w:rPr>
+        <w:t xml:space="preserve"> and</w:t>
+      </w:r>
+      <w:r>
+        <w:rPr>
+          <w:lang w:val="en-US"/>
+        </w:rPr>
+        <w:t xml:space="preserve"> </w:t>
+      </w:r>
+      <w:r>
+        <w:rPr>
+          <w:lang w:val="en-US"/>
+        </w:rPr>
+        <w:t>to the Revision History table</w:t>
+      </w:r>
+    </w:p>
+    <w:p>
+      <w:pPr>
+        <w:pStyle w:val="PargrafodaLista"/>
+        <w:numPr>
+          <w:ilvl w:val="1"/>
+          <w:numId w:val="6"/>
+        </w:numPr>
+        <w:spacing w:line="360" w:lineRule="auto"/>
+        <w:rPr>
+          <w:lang w:val="en-US"/>
+        </w:rPr>
+      </w:pPr>
+      <w:r>
+        <w:rPr>
+          <w:lang w:val="en-US"/>
+        </w:rPr>
+        <w:t>Each collaborator does t</w:t>
+      </w:r>
+      <w:r>
+        <w:rPr>
+          <w:lang w:val="en-US"/>
+        </w:rPr>
+        <w:t>he commit of the changes that were</w:t>
+      </w:r>
+      <w:r>
+        <w:rPr>
+          <w:lang w:val="en-US"/>
+        </w:rPr>
+        <w:t xml:space="preserve"> made</w:t>
       </w:r>
       <w:r>
         <w:rPr>
           <w:lang w:val="en-US"/>
         </w:rPr>
         <w:t>.</w:t>
-      </w:r>
-      <w:r>
-        <w:rPr>
-          <w:lang w:val="en-US"/>
-        </w:rPr>
-        <w:t xml:space="preserve"> </w:t>
       </w:r>
     </w:p>
     <w:p>
@@ -3493,7 +3726,7 @@
           <w:b/>
           <w:lang w:val="en-US"/>
         </w:rPr>
-        <w:t>Edit</w:t>
+        <w:t>If document is edited</w:t>
       </w:r>
     </w:p>
     <w:p>
@@ -3505,14 +3738,15 @@
         </w:numPr>
         <w:spacing w:line="360" w:lineRule="auto"/>
         <w:rPr>
-          <w:lang w:val="en-US"/>
-        </w:rPr>
-      </w:pPr>
-      <w:r>
-        <w:rPr>
-          <w:lang w:val="en-US"/>
-        </w:rPr>
-        <w:t>The document is edited by the collaborators</w:t>
+          <w:b/>
+          <w:lang w:val="en-US"/>
+        </w:rPr>
+      </w:pPr>
+      <w:r>
+        <w:rPr>
+          <w:lang w:val="en-US"/>
+        </w:rPr>
+        <w:t>Update the Revision History table changing the state to “Ready to Revision” with respective comment.</w:t>
       </w:r>
     </w:p>
     <w:p>
@@ -3524,38 +3758,15 @@
         </w:numPr>
         <w:spacing w:line="360" w:lineRule="auto"/>
         <w:rPr>
-          <w:lang w:val="en-US"/>
-        </w:rPr>
-      </w:pPr>
-      <w:r>
-        <w:rPr>
-          <w:lang w:val="en-US"/>
-        </w:rPr>
-        <w:t xml:space="preserve">Each collaborator adds its name to the </w:t>
-      </w:r>
-      <w:r>
-        <w:rPr>
-          <w:lang w:val="en-US"/>
-        </w:rPr>
-        <w:t>Authors and Contributors</w:t>
-      </w:r>
-      <w:r>
-        <w:rPr>
-          <w:lang w:val="en-US"/>
-        </w:rPr>
-        <w:t xml:space="preserve"> and</w:t>
-      </w:r>
-      <w:r>
-        <w:rPr>
-          <w:lang w:val="en-US"/>
-        </w:rPr>
-        <w:t xml:space="preserve"> </w:t>
-      </w:r>
-      <w:r>
-        <w:rPr>
-          <w:lang w:val="en-US"/>
-        </w:rPr>
-        <w:t>to the Revision History table</w:t>
+          <w:b/>
+          <w:lang w:val="en-US"/>
+        </w:rPr>
+      </w:pPr>
+      <w:r>
+        <w:rPr>
+          <w:lang w:val="en-US"/>
+        </w:rPr>
+        <w:t>Update the document properties changing the State to “Ready to Revision”.</w:t>
       </w:r>
     </w:p>
     <w:p>
@@ -3567,32 +3778,67 @@
         </w:numPr>
         <w:spacing w:line="360" w:lineRule="auto"/>
         <w:rPr>
-          <w:lang w:val="en-US"/>
-        </w:rPr>
-      </w:pPr>
-      <w:r>
-        <w:rPr>
-          <w:lang w:val="en-US"/>
-        </w:rPr>
-        <w:t>Each collaborator does t</w:t>
-      </w:r>
-      <w:r>
-        <w:rPr>
-          <w:lang w:val="en-US"/>
-        </w:rPr>
-        <w:t>he commit of the changes that were</w:t>
-      </w:r>
-      <w:r>
-        <w:rPr>
-          <w:lang w:val="en-US"/>
-        </w:rPr>
-        <w:t xml:space="preserve"> made</w:t>
-      </w:r>
-      <w:r>
-        <w:rPr>
-          <w:lang w:val="en-US"/>
-        </w:rPr>
-        <w:t>.</w:t>
+          <w:b/>
+          <w:lang w:val="en-US"/>
+        </w:rPr>
+      </w:pPr>
+      <w:r>
+        <w:rPr>
+          <w:lang w:val="en-US"/>
+        </w:rPr>
+        <w:t xml:space="preserve">Update </w:t>
+      </w:r>
+      <w:r>
+        <w:rPr>
+          <w:lang w:val="en-US"/>
+        </w:rPr>
+        <w:t xml:space="preserve">the field Comments of the document proprieties to </w:t>
+      </w:r>
+      <w:r>
+        <w:rPr>
+          <w:lang w:val="en-US"/>
+        </w:rPr>
+        <w:t>V0.X+1.</w:t>
+      </w:r>
+    </w:p>
+    <w:p>
+      <w:pPr>
+        <w:pStyle w:val="PargrafodaLista"/>
+        <w:numPr>
+          <w:ilvl w:val="1"/>
+          <w:numId w:val="6"/>
+        </w:numPr>
+        <w:spacing w:line="360" w:lineRule="auto"/>
+        <w:rPr>
+          <w:b/>
+          <w:lang w:val="en-US"/>
+        </w:rPr>
+      </w:pPr>
+      <w:r>
+        <w:rPr>
+          <w:lang w:val="en-US"/>
+        </w:rPr>
+        <w:t>Commits the current state comment to the SVN folder.</w:t>
+      </w:r>
+    </w:p>
+    <w:p>
+      <w:pPr>
+        <w:pStyle w:val="PargrafodaLista"/>
+        <w:numPr>
+          <w:ilvl w:val="1"/>
+          <w:numId w:val="6"/>
+        </w:numPr>
+        <w:spacing w:line="360" w:lineRule="auto"/>
+        <w:rPr>
+          <w:b/>
+          <w:lang w:val="en-US"/>
+        </w:rPr>
+      </w:pPr>
+      <w:r>
+        <w:rPr>
+          <w:lang w:val="en-US"/>
+        </w:rPr>
+        <w:t>Update Measures</w:t>
       </w:r>
     </w:p>
     <w:p>
@@ -3613,7 +3859,7 @@
           <w:b/>
           <w:lang w:val="en-US"/>
         </w:rPr>
-        <w:t>If document is edited</w:t>
+        <w:t>Revision</w:t>
       </w:r>
     </w:p>
     <w:p>
@@ -3633,7 +3879,165 @@
         <w:rPr>
           <w:lang w:val="en-US"/>
         </w:rPr>
-        <w:t>Update the Revision History table changing the state to “Ready to Revision” with respective comment.</w:t>
+        <w:t>The revision of a document is made by a single</w:t>
+      </w:r>
+      <w:r>
+        <w:rPr>
+          <w:lang w:val="en-US"/>
+        </w:rPr>
+        <w:t xml:space="preserve"> person.</w:t>
+      </w:r>
+    </w:p>
+    <w:p>
+      <w:pPr>
+        <w:pStyle w:val="PargrafodaLista"/>
+        <w:numPr>
+          <w:ilvl w:val="2"/>
+          <w:numId w:val="6"/>
+        </w:numPr>
+        <w:spacing w:line="360" w:lineRule="auto"/>
+        <w:rPr>
+          <w:b/>
+          <w:lang w:val="en-US"/>
+        </w:rPr>
+      </w:pPr>
+      <w:r>
+        <w:rPr>
+          <w:lang w:val="en-US"/>
+        </w:rPr>
+        <w:t>In order to choose the reviser take into account the following hierarchy choosing the first valid person</w:t>
+      </w:r>
+    </w:p>
+    <w:p>
+      <w:pPr>
+        <w:pStyle w:val="PargrafodaLista"/>
+        <w:numPr>
+          <w:ilvl w:val="3"/>
+          <w:numId w:val="6"/>
+        </w:numPr>
+        <w:spacing w:line="360" w:lineRule="auto"/>
+        <w:rPr>
+          <w:lang w:val="en-US"/>
+        </w:rPr>
+      </w:pPr>
+      <w:r>
+        <w:rPr>
+          <w:lang w:val="en-US"/>
+        </w:rPr>
+        <w:t>Librarian Manager</w:t>
+      </w:r>
+    </w:p>
+    <w:p>
+      <w:pPr>
+        <w:pStyle w:val="PargrafodaLista"/>
+        <w:numPr>
+          <w:ilvl w:val="3"/>
+          <w:numId w:val="6"/>
+        </w:numPr>
+        <w:spacing w:line="360" w:lineRule="auto"/>
+        <w:rPr>
+          <w:lang w:val="en-US"/>
+        </w:rPr>
+      </w:pPr>
+      <w:r>
+        <w:rPr>
+          <w:lang w:val="en-US"/>
+        </w:rPr>
+        <w:t>Quality Manager</w:t>
+      </w:r>
+    </w:p>
+    <w:p>
+      <w:pPr>
+        <w:pStyle w:val="PargrafodaLista"/>
+        <w:numPr>
+          <w:ilvl w:val="3"/>
+          <w:numId w:val="6"/>
+        </w:numPr>
+        <w:spacing w:line="360" w:lineRule="auto"/>
+        <w:rPr>
+          <w:lang w:val="en-US"/>
+        </w:rPr>
+      </w:pPr>
+      <w:r>
+        <w:rPr>
+          <w:lang w:val="en-US"/>
+        </w:rPr>
+        <w:t>Project Manager</w:t>
+      </w:r>
+    </w:p>
+    <w:p>
+      <w:pPr>
+        <w:pStyle w:val="PargrafodaLista"/>
+        <w:numPr>
+          <w:ilvl w:val="3"/>
+          <w:numId w:val="6"/>
+        </w:numPr>
+        <w:spacing w:line="360" w:lineRule="auto"/>
+        <w:rPr>
+          <w:lang w:val="en-US"/>
+        </w:rPr>
+      </w:pPr>
+      <w:r>
+        <w:rPr>
+          <w:lang w:val="en-US"/>
+        </w:rPr>
+        <w:t>Technical Manager</w:t>
+      </w:r>
+    </w:p>
+    <w:p>
+      <w:pPr>
+        <w:pStyle w:val="PargrafodaLista"/>
+        <w:numPr>
+          <w:ilvl w:val="3"/>
+          <w:numId w:val="6"/>
+        </w:numPr>
+        <w:spacing w:line="360" w:lineRule="auto"/>
+        <w:rPr>
+          <w:lang w:val="en-US"/>
+        </w:rPr>
+      </w:pPr>
+      <w:r>
+        <w:rPr>
+          <w:lang w:val="en-US"/>
+        </w:rPr>
+        <w:t>Other</w:t>
+      </w:r>
+    </w:p>
+    <w:p>
+      <w:pPr>
+        <w:pStyle w:val="PargrafodaLista"/>
+        <w:numPr>
+          <w:ilvl w:val="2"/>
+          <w:numId w:val="6"/>
+        </w:numPr>
+        <w:spacing w:line="360" w:lineRule="auto"/>
+        <w:rPr>
+          <w:lang w:val="en-US"/>
+        </w:rPr>
+      </w:pPr>
+      <w:r>
+        <w:rPr>
+          <w:lang w:val="en-US"/>
+        </w:rPr>
+        <w:t xml:space="preserve">In order for a reviser to be valid he </w:t>
+      </w:r>
+      <w:r>
+        <w:rPr>
+          <w:lang w:val="en-US"/>
+        </w:rPr>
+        <w:t>can´t be the Owner,</w:t>
+      </w:r>
+      <w:r>
+        <w:rPr>
+          <w:lang w:val="en-US"/>
+        </w:rPr>
+        <w:t xml:space="preserve"> Author   </w:t>
+      </w:r>
+      <w:r>
+        <w:rPr>
+          <w:lang w:val="en-US"/>
+        </w:rPr>
+        <w:t>or collaborator that edited the document.</w:t>
       </w:r>
     </w:p>
     <w:p>
@@ -3645,15 +4049,20 @@
         </w:numPr>
         <w:spacing w:line="360" w:lineRule="auto"/>
         <w:rPr>
-          <w:b/>
-          <w:lang w:val="en-US"/>
-        </w:rPr>
-      </w:pPr>
-      <w:r>
-        <w:rPr>
-          <w:lang w:val="en-US"/>
-        </w:rPr>
-        <w:t>Update the document properties changing the State to “Ready to Revision”.</w:t>
+          <w:lang w:val="en-US"/>
+        </w:rPr>
+      </w:pPr>
+      <w:r>
+        <w:rPr>
+          <w:lang w:val="en-US"/>
+        </w:rPr>
+        <w:t xml:space="preserve">The </w:t>
+      </w:r>
+      <w:r>
+        <w:rPr>
+          <w:lang w:val="en-US"/>
+        </w:rPr>
+        <w:t>reviser must add a comment to the Revision History table.</w:t>
       </w:r>
     </w:p>
     <w:p>
@@ -3665,15 +4074,14 @@
         </w:numPr>
         <w:spacing w:line="360" w:lineRule="auto"/>
         <w:rPr>
-          <w:b/>
-          <w:lang w:val="en-US"/>
-        </w:rPr>
-      </w:pPr>
-      <w:r>
-        <w:rPr>
-          <w:lang w:val="en-US"/>
-        </w:rPr>
-        <w:t>Update the headings to V0.X+1.</w:t>
+          <w:lang w:val="en-US"/>
+        </w:rPr>
+      </w:pPr>
+      <w:r>
+        <w:rPr>
+          <w:lang w:val="en-US"/>
+        </w:rPr>
+        <w:t xml:space="preserve">The reviser must make use of the track changes tool of Microsoft </w:t>
       </w:r>
     </w:p>
     <w:p>
@@ -3685,15 +4093,58 @@
         </w:numPr>
         <w:spacing w:line="360" w:lineRule="auto"/>
         <w:rPr>
+          <w:lang w:val="en-US"/>
+        </w:rPr>
+      </w:pPr>
+      <w:r>
+        <w:rPr>
+          <w:lang w:val="en-US"/>
+        </w:rPr>
+        <w:t xml:space="preserve">The revision doesn’t lead to updating the version number  </w:t>
+      </w:r>
+    </w:p>
+    <w:p>
+      <w:pPr>
+        <w:rPr>
+          <w:lang w:val="en-US"/>
+        </w:rPr>
+      </w:pPr>
+      <w:r>
+        <w:rPr>
+          <w:lang w:val="en-US"/>
+        </w:rPr>
+        <w:br w:type="page"/>
+      </w:r>
+    </w:p>
+    <w:p>
+      <w:pPr>
+        <w:pStyle w:val="PargrafodaLista"/>
+        <w:spacing w:line="360" w:lineRule="auto"/>
+        <w:ind w:left="1800"/>
+        <w:rPr>
+          <w:lang w:val="en-US"/>
+        </w:rPr>
+      </w:pPr>
+    </w:p>
+    <w:p>
+      <w:pPr>
+        <w:pStyle w:val="PargrafodaLista"/>
+        <w:numPr>
+          <w:ilvl w:val="0"/>
+          <w:numId w:val="6"/>
+        </w:numPr>
+        <w:spacing w:line="360" w:lineRule="auto"/>
+        <w:rPr>
           <w:b/>
           <w:lang w:val="en-US"/>
         </w:rPr>
       </w:pPr>
       <w:r>
         <w:rPr>
-          <w:lang w:val="en-US"/>
-        </w:rPr>
-        <w:t>Commits the current state comment to the SVN folder.</w:t>
+          <w:b/>
+          <w:lang w:val="en-US"/>
+        </w:rPr>
+        <w:t>If document is reviewed</w:t>
       </w:r>
     </w:p>
     <w:p>
@@ -3705,6 +4156,86 @@
         </w:numPr>
         <w:spacing w:line="360" w:lineRule="auto"/>
         <w:rPr>
+          <w:lang w:val="en-US"/>
+        </w:rPr>
+      </w:pPr>
+      <w:r>
+        <w:rPr>
+          <w:lang w:val="en-US"/>
+        </w:rPr>
+        <w:t>T</w:t>
+      </w:r>
+      <w:r>
+        <w:rPr>
+          <w:lang w:val="en-US"/>
+        </w:rPr>
+        <w:t>he reviser must  n</w:t>
+      </w:r>
+      <w:r>
+        <w:rPr>
+          <w:lang w:val="en-US"/>
+        </w:rPr>
+        <w:t xml:space="preserve">otify the </w:t>
+      </w:r>
+      <w:r>
+        <w:rPr>
+          <w:lang w:val="en-US"/>
+        </w:rPr>
+        <w:t>document owner</w:t>
+      </w:r>
+    </w:p>
+    <w:p>
+      <w:pPr>
+        <w:pStyle w:val="PargrafodaLista"/>
+        <w:numPr>
+          <w:ilvl w:val="1"/>
+          <w:numId w:val="6"/>
+        </w:numPr>
+        <w:spacing w:line="360" w:lineRule="auto"/>
+        <w:rPr>
+          <w:lang w:val="en-US"/>
+        </w:rPr>
+      </w:pPr>
+      <w:r>
+        <w:rPr>
+          <w:lang w:val="en-US"/>
+        </w:rPr>
+        <w:t>T</w:t>
+      </w:r>
+      <w:r>
+        <w:rPr>
+          <w:lang w:val="en-US"/>
+        </w:rPr>
+        <w:t>he</w:t>
+      </w:r>
+      <w:r>
+        <w:rPr>
+          <w:lang w:val="en-US"/>
+        </w:rPr>
+        <w:t xml:space="preserve"> </w:t>
+      </w:r>
+      <w:r>
+        <w:rPr>
+          <w:lang w:val="en-US"/>
+        </w:rPr>
+        <w:t xml:space="preserve">owner and authors must </w:t>
+      </w:r>
+      <w:r>
+        <w:rPr>
+          <w:lang w:val="en-US"/>
+        </w:rPr>
+        <w:t>view the results of the revision and taking them into to account edit the document.</w:t>
+      </w:r>
+    </w:p>
+    <w:p>
+      <w:pPr>
+        <w:pStyle w:val="PargrafodaLista"/>
+        <w:numPr>
+          <w:ilvl w:val="1"/>
+          <w:numId w:val="6"/>
+        </w:numPr>
+        <w:spacing w:line="360" w:lineRule="auto"/>
+        <w:rPr>
           <w:b/>
           <w:lang w:val="en-US"/>
         </w:rPr>
@@ -3713,7 +4244,39 @@
         <w:rPr>
           <w:lang w:val="en-US"/>
         </w:rPr>
-        <w:t>Update Measures</w:t>
+        <w:t xml:space="preserve">If the document is altered following the revision the authors must update </w:t>
+      </w:r>
+      <w:r>
+        <w:rPr>
+          <w:lang w:val="en-US"/>
+        </w:rPr>
+        <w:t xml:space="preserve">the field Comments of the document proprieties to </w:t>
+      </w:r>
+      <w:r>
+        <w:rPr>
+          <w:lang w:val="en-US"/>
+        </w:rPr>
+        <w:t>V0.X+1.</w:t>
+      </w:r>
+    </w:p>
+    <w:p>
+      <w:pPr>
+        <w:pStyle w:val="PargrafodaLista"/>
+        <w:numPr>
+          <w:ilvl w:val="1"/>
+          <w:numId w:val="6"/>
+        </w:numPr>
+        <w:spacing w:line="360" w:lineRule="auto"/>
+        <w:rPr>
+          <w:b/>
+          <w:lang w:val="en-US"/>
+        </w:rPr>
+      </w:pPr>
+      <w:r>
+        <w:rPr>
+          <w:lang w:val="en-US"/>
+        </w:rPr>
+        <w:t>The state must be updated to Draft</w:t>
       </w:r>
     </w:p>
     <w:p>
@@ -3734,7 +4297,19 @@
           <w:b/>
           <w:lang w:val="en-US"/>
         </w:rPr>
-        <w:t>Revision</w:t>
+        <w:t xml:space="preserve">If document is ready to approve, </w:t>
+      </w:r>
+      <w:r>
+        <w:rPr>
+          <w:lang w:val="en-US"/>
+        </w:rPr>
+        <w:t>the owner</w:t>
+      </w:r>
+      <w:r>
+        <w:rPr>
+          <w:lang w:val="en-US"/>
+        </w:rPr>
+        <w:t xml:space="preserve"> must:</w:t>
       </w:r>
     </w:p>
     <w:p>
@@ -3746,21 +4321,54 @@
         </w:numPr>
         <w:spacing w:line="360" w:lineRule="auto"/>
         <w:rPr>
+          <w:lang w:val="en-US"/>
+        </w:rPr>
+      </w:pPr>
+      <w:r>
+        <w:rPr>
+          <w:lang w:val="en-US"/>
+        </w:rPr>
+        <w:t>Notify the team for document approval. The method used to get the approval can be by speaking with the approvers or using the Facebook group.</w:t>
+      </w:r>
+    </w:p>
+    <w:p>
+      <w:pPr>
+        <w:pStyle w:val="PargrafodaLista"/>
+        <w:numPr>
+          <w:ilvl w:val="0"/>
+          <w:numId w:val="6"/>
+        </w:numPr>
+        <w:spacing w:line="360" w:lineRule="auto"/>
+        <w:rPr>
           <w:b/>
           <w:lang w:val="en-US"/>
         </w:rPr>
       </w:pPr>
       <w:r>
         <w:rPr>
-          <w:lang w:val="en-US"/>
-        </w:rPr>
-        <w:t>The revision of a document is made by a single</w:t>
-      </w:r>
-      <w:r>
-        <w:rPr>
-          <w:lang w:val="en-US"/>
-        </w:rPr>
-        <w:t xml:space="preserve"> person.</w:t>
+          <w:b/>
+          <w:lang w:val="en-US"/>
+        </w:rPr>
+        <w:t>Approve</w:t>
+      </w:r>
+    </w:p>
+    <w:p>
+      <w:pPr>
+        <w:pStyle w:val="PargrafodaLista"/>
+        <w:numPr>
+          <w:ilvl w:val="1"/>
+          <w:numId w:val="6"/>
+        </w:numPr>
+        <w:spacing w:line="360" w:lineRule="auto"/>
+        <w:rPr>
+          <w:lang w:val="en-US"/>
+        </w:rPr>
+      </w:pPr>
+      <w:r>
+        <w:rPr>
+          <w:lang w:val="en-US"/>
+        </w:rPr>
+        <w:t xml:space="preserve">For the document to be approved it must be approved by, at least, two people. </w:t>
       </w:r>
     </w:p>
     <w:p>
@@ -3772,15 +4380,14 @@
         </w:numPr>
         <w:spacing w:line="360" w:lineRule="auto"/>
         <w:rPr>
-          <w:b/>
-          <w:lang w:val="en-US"/>
-        </w:rPr>
-      </w:pPr>
-      <w:r>
-        <w:rPr>
-          <w:lang w:val="en-US"/>
-        </w:rPr>
-        <w:t>In order to choose the reviser take into account the following hierarchy choosing the first valid person</w:t>
+          <w:lang w:val="en-US"/>
+        </w:rPr>
+      </w:pPr>
+      <w:r>
+        <w:rPr>
+          <w:lang w:val="en-US"/>
+        </w:rPr>
+        <w:t>In order to choose the approver take into to account the following hierarchy choosing the first two valid approvers</w:t>
       </w:r>
     </w:p>
     <w:p>
@@ -3799,7 +4406,7 @@
         <w:rPr>
           <w:lang w:val="en-US"/>
         </w:rPr>
-        <w:t>Librarian Manager</w:t>
+        <w:t>Quality Manager</w:t>
       </w:r>
     </w:p>
     <w:p>
@@ -3818,7 +4425,7 @@
         <w:rPr>
           <w:lang w:val="en-US"/>
         </w:rPr>
-        <w:t>Quality Manager</w:t>
+        <w:t>Project Manager</w:t>
       </w:r>
     </w:p>
     <w:p>
@@ -3837,7 +4444,7 @@
         <w:rPr>
           <w:lang w:val="en-US"/>
         </w:rPr>
-        <w:t>Project Manager</w:t>
+        <w:t>Technical Manager</w:t>
       </w:r>
     </w:p>
     <w:p>
@@ -3856,7 +4463,7 @@
         <w:rPr>
           <w:lang w:val="en-US"/>
         </w:rPr>
-        <w:t>Technical Manager</w:t>
+        <w:t>Librarian Manager</w:t>
       </w:r>
     </w:p>
     <w:p>
@@ -3894,25 +4501,49 @@
         <w:rPr>
           <w:lang w:val="en-US"/>
         </w:rPr>
-        <w:t xml:space="preserve">In order for a reviser to be valid he </w:t>
-      </w:r>
-      <w:r>
-        <w:rPr>
-          <w:lang w:val="en-US"/>
-        </w:rPr>
-        <w:t>can´t be the Owner,</w:t>
-      </w:r>
-      <w:r>
-        <w:rPr>
-          <w:lang w:val="en-US"/>
-        </w:rPr>
-        <w:t xml:space="preserve"> Author   </w:t>
-      </w:r>
-      <w:r>
-        <w:rPr>
-          <w:lang w:val="en-US"/>
-        </w:rPr>
-        <w:t>or collaborator that edited the document.</w:t>
+        <w:t>In order for a</w:t>
+      </w:r>
+      <w:r>
+        <w:rPr>
+          <w:lang w:val="en-US"/>
+        </w:rPr>
+        <w:t>n</w:t>
+      </w:r>
+      <w:r>
+        <w:rPr>
+          <w:lang w:val="en-US"/>
+        </w:rPr>
+        <w:t xml:space="preserve"> approver to b</w:t>
+      </w:r>
+      <w:r>
+        <w:rPr>
+          <w:lang w:val="en-US"/>
+        </w:rPr>
+        <w:t>e valid he can´t be the Owner</w:t>
+      </w:r>
+      <w:r>
+        <w:rPr>
+          <w:lang w:val="en-US"/>
+        </w:rPr>
+        <w:t>, Author or</w:t>
+      </w:r>
+      <w:r>
+        <w:rPr>
+          <w:lang w:val="en-US"/>
+        </w:rPr>
+        <w:t xml:space="preserve"> </w:t>
+      </w:r>
+      <w:r>
+        <w:rPr>
+          <w:lang w:val="en-US"/>
+        </w:rPr>
+        <w:t>document Reviser</w:t>
+      </w:r>
+      <w:r>
+        <w:rPr>
+          <w:lang w:val="en-US"/>
+        </w:rPr>
+        <w:t>.</w:t>
       </w:r>
     </w:p>
     <w:p>
@@ -3931,13 +4562,47 @@
         <w:rPr>
           <w:lang w:val="en-US"/>
         </w:rPr>
-        <w:t xml:space="preserve">The </w:t>
-      </w:r>
-      <w:r>
-        <w:rPr>
-          <w:lang w:val="en-US"/>
-        </w:rPr>
-        <w:t>reviser must add a comment to the Revision History table.</w:t>
+        <w:t>Each approver must add a comment to the Revision History table</w:t>
+      </w:r>
+      <w:r>
+        <w:rPr>
+          <w:lang w:val="en-US"/>
+        </w:rPr>
+        <w:t>.</w:t>
+      </w:r>
+    </w:p>
+    <w:p>
+      <w:pPr>
+        <w:pStyle w:val="PargrafodaLista"/>
+        <w:numPr>
+          <w:ilvl w:val="0"/>
+          <w:numId w:val="6"/>
+        </w:numPr>
+        <w:spacing w:line="360" w:lineRule="auto"/>
+        <w:rPr>
+          <w:b/>
+          <w:lang w:val="en-US"/>
+        </w:rPr>
+      </w:pPr>
+      <w:r>
+        <w:rPr>
+          <w:b/>
+          <w:lang w:val="en-US"/>
+        </w:rPr>
+        <w:t>If document is approved</w:t>
+      </w:r>
+      <w:r>
+        <w:rPr>
+          <w:b/>
+          <w:lang w:val="en-US"/>
+        </w:rPr>
+        <w:t xml:space="preserve">, </w:t>
+      </w:r>
+      <w:r>
+        <w:rPr>
+          <w:lang w:val="en-US"/>
+        </w:rPr>
+        <w:t>the owner must:</w:t>
       </w:r>
     </w:p>
     <w:p>
@@ -3956,7 +4621,59 @@
         <w:rPr>
           <w:lang w:val="en-US"/>
         </w:rPr>
-        <w:t xml:space="preserve">The reviser must make use of the track changes tool of Microsoft </w:t>
+        <w:t>Update the Revision History table changing the document Version to 1</w:t>
+      </w:r>
+      <w:r>
+        <w:rPr>
+          <w:lang w:val="en-US"/>
+        </w:rPr>
+        <w:t>.0</w:t>
+      </w:r>
+      <w:r>
+        <w:rPr>
+          <w:lang w:val="en-US"/>
+        </w:rPr>
+        <w:t xml:space="preserve"> and the Sate to </w:t>
+      </w:r>
+      <w:proofErr w:type="spellStart"/>
+      <w:r>
+        <w:rPr>
+          <w:lang w:val="en-US"/>
+        </w:rPr>
+        <w:t>Baselined</w:t>
+      </w:r>
+      <w:proofErr w:type="spellEnd"/>
+      <w:r>
+        <w:rPr>
+          <w:lang w:val="en-US"/>
+        </w:rPr>
+        <w:t xml:space="preserve"> and also </w:t>
+      </w:r>
+      <w:r>
+        <w:rPr>
+          <w:lang w:val="en-US"/>
+        </w:rPr>
+        <w:t xml:space="preserve">adding </w:t>
+      </w:r>
+      <w:r>
+        <w:rPr>
+          <w:lang w:val="en-US"/>
+        </w:rPr>
+        <w:t xml:space="preserve">a </w:t>
+      </w:r>
+      <w:proofErr w:type="spellStart"/>
+      <w:r>
+        <w:rPr>
+          <w:lang w:val="en-US"/>
+        </w:rPr>
+        <w:t>baselined</w:t>
+      </w:r>
+      <w:proofErr w:type="spellEnd"/>
+      <w:r>
+        <w:rPr>
+          <w:lang w:val="en-US"/>
+        </w:rPr>
+        <w:t xml:space="preserve"> comment. </w:t>
       </w:r>
     </w:p>
     <w:p>
@@ -3975,52 +4692,16 @@
         <w:rPr>
           <w:lang w:val="en-US"/>
         </w:rPr>
-        <w:t xml:space="preserve">The revision doesn’t lead to updating the version number  </w:t>
-      </w:r>
-    </w:p>
-    <w:p>
-      <w:pPr>
-        <w:rPr>
-          <w:lang w:val="en-US"/>
-        </w:rPr>
-      </w:pPr>
-      <w:r>
-        <w:rPr>
-          <w:lang w:val="en-US"/>
-        </w:rPr>
-        <w:br w:type="page"/>
-      </w:r>
-    </w:p>
-    <w:p>
-      <w:pPr>
-        <w:pStyle w:val="PargrafodaLista"/>
-        <w:spacing w:line="360" w:lineRule="auto"/>
-        <w:ind w:left="1800"/>
-        <w:rPr>
-          <w:lang w:val="en-US"/>
-        </w:rPr>
-      </w:pPr>
-    </w:p>
-    <w:p>
-      <w:pPr>
-        <w:pStyle w:val="PargrafodaLista"/>
-        <w:numPr>
-          <w:ilvl w:val="0"/>
-          <w:numId w:val="6"/>
-        </w:numPr>
-        <w:spacing w:line="360" w:lineRule="auto"/>
-        <w:rPr>
-          <w:b/>
-          <w:lang w:val="en-US"/>
-        </w:rPr>
-      </w:pPr>
-      <w:r>
-        <w:rPr>
-          <w:b/>
-          <w:lang w:val="en-US"/>
-        </w:rPr>
-        <w:t>If document is reviewed</w:t>
-      </w:r>
+        <w:t xml:space="preserve">Update the document proprieties changing the State to </w:t>
+      </w:r>
+      <w:proofErr w:type="spellStart"/>
+      <w:r>
+        <w:rPr>
+          <w:lang w:val="en-US"/>
+        </w:rPr>
+        <w:t>Baselined</w:t>
+      </w:r>
+      <w:proofErr w:type="spellEnd"/>
     </w:p>
     <w:p>
       <w:pPr>
@@ -4038,25 +4719,19 @@
         <w:rPr>
           <w:lang w:val="en-US"/>
         </w:rPr>
-        <w:t>T</w:t>
-      </w:r>
-      <w:r>
-        <w:rPr>
-          <w:lang w:val="en-US"/>
-        </w:rPr>
-        <w:t>he reviser must  n</w:t>
-      </w:r>
-      <w:r>
-        <w:rPr>
-          <w:lang w:val="en-US"/>
-        </w:rPr>
-        <w:t xml:space="preserve">otify the </w:t>
-      </w:r>
-      <w:r>
-        <w:rPr>
-          <w:lang w:val="en-US"/>
-        </w:rPr>
-        <w:t>document owner</w:t>
+        <w:t xml:space="preserve">Update </w:t>
+      </w:r>
+      <w:r>
+        <w:rPr>
+          <w:lang w:val="en-US"/>
+        </w:rPr>
+        <w:t>the field Comments of the document proprieties to</w:t>
+      </w:r>
+      <w:r>
+        <w:rPr>
+          <w:lang w:val="en-US"/>
+        </w:rPr>
+        <w:t xml:space="preserve"> V1.0 </w:t>
       </w:r>
     </w:p>
     <w:p>
@@ -4075,31 +4750,7 @@
         <w:rPr>
           <w:lang w:val="en-US"/>
         </w:rPr>
-        <w:t>T</w:t>
-      </w:r>
-      <w:r>
-        <w:rPr>
-          <w:lang w:val="en-US"/>
-        </w:rPr>
-        <w:t>he</w:t>
-      </w:r>
-      <w:r>
-        <w:rPr>
-          <w:lang w:val="en-US"/>
-        </w:rPr>
-        <w:t xml:space="preserve"> </w:t>
-      </w:r>
-      <w:r>
-        <w:rPr>
-          <w:lang w:val="en-US"/>
-        </w:rPr>
-        <w:t xml:space="preserve">owner and authors must </w:t>
-      </w:r>
-      <w:r>
-        <w:rPr>
-          <w:lang w:val="en-US"/>
-        </w:rPr>
-        <w:t>view the results of the revision and taking them into to account edit the document.</w:t>
+        <w:t>Update Measures</w:t>
       </w:r>
     </w:p>
     <w:p>
@@ -4111,543 +4762,33 @@
         </w:numPr>
         <w:spacing w:line="360" w:lineRule="auto"/>
         <w:rPr>
-          <w:b/>
-          <w:lang w:val="en-US"/>
-        </w:rPr>
-      </w:pPr>
-      <w:r>
-        <w:rPr>
-          <w:lang w:val="en-US"/>
-        </w:rPr>
-        <w:t>If the document is altered following the revision the authors must update the headings to V0.X+1.</w:t>
-      </w:r>
-    </w:p>
-    <w:p>
-      <w:pPr>
-        <w:pStyle w:val="PargrafodaLista"/>
-        <w:numPr>
-          <w:ilvl w:val="1"/>
-          <w:numId w:val="6"/>
-        </w:numPr>
-        <w:spacing w:line="360" w:lineRule="auto"/>
-        <w:rPr>
-          <w:b/>
-          <w:lang w:val="en-US"/>
-        </w:rPr>
-      </w:pPr>
-      <w:r>
-        <w:rPr>
-          <w:lang w:val="en-US"/>
-        </w:rPr>
-        <w:t>The state must be updated to Draft</w:t>
-      </w:r>
-    </w:p>
-    <w:p>
-      <w:pPr>
-        <w:pStyle w:val="PargrafodaLista"/>
-        <w:numPr>
-          <w:ilvl w:val="0"/>
-          <w:numId w:val="6"/>
-        </w:numPr>
-        <w:spacing w:line="360" w:lineRule="auto"/>
-        <w:rPr>
-          <w:b/>
-          <w:lang w:val="en-US"/>
-        </w:rPr>
-      </w:pPr>
-      <w:r>
-        <w:rPr>
-          <w:b/>
-          <w:lang w:val="en-US"/>
-        </w:rPr>
-        <w:t xml:space="preserve">If document is ready to approve, </w:t>
-      </w:r>
-      <w:r>
-        <w:rPr>
-          <w:lang w:val="en-US"/>
-        </w:rPr>
-        <w:t>the owner</w:t>
-      </w:r>
-      <w:r>
-        <w:rPr>
-          <w:lang w:val="en-US"/>
-        </w:rPr>
-        <w:t xml:space="preserve"> must:</w:t>
-      </w:r>
-    </w:p>
-    <w:p>
-      <w:pPr>
-        <w:pStyle w:val="PargrafodaLista"/>
-        <w:numPr>
-          <w:ilvl w:val="1"/>
-          <w:numId w:val="6"/>
-        </w:numPr>
-        <w:spacing w:line="360" w:lineRule="auto"/>
-        <w:rPr>
-          <w:lang w:val="en-US"/>
-        </w:rPr>
-      </w:pPr>
-      <w:r>
-        <w:rPr>
-          <w:lang w:val="en-US"/>
-        </w:rPr>
-        <w:t>Notify the team for document approval. The method used to get the approval can be by speaking with the approvers or using the Facebook group.</w:t>
-      </w:r>
-    </w:p>
-    <w:p>
-      <w:pPr>
-        <w:pStyle w:val="PargrafodaLista"/>
-        <w:numPr>
-          <w:ilvl w:val="0"/>
-          <w:numId w:val="6"/>
-        </w:numPr>
-        <w:spacing w:line="360" w:lineRule="auto"/>
-        <w:rPr>
-          <w:b/>
-          <w:lang w:val="en-US"/>
-        </w:rPr>
-      </w:pPr>
-      <w:r>
-        <w:rPr>
-          <w:b/>
-          <w:lang w:val="en-US"/>
-        </w:rPr>
-        <w:t>Approve</w:t>
-      </w:r>
-    </w:p>
-    <w:p>
-      <w:pPr>
-        <w:pStyle w:val="PargrafodaLista"/>
-        <w:numPr>
-          <w:ilvl w:val="1"/>
-          <w:numId w:val="6"/>
-        </w:numPr>
-        <w:spacing w:line="360" w:lineRule="auto"/>
-        <w:rPr>
-          <w:lang w:val="en-US"/>
-        </w:rPr>
-      </w:pPr>
-      <w:r>
-        <w:rPr>
-          <w:lang w:val="en-US"/>
-        </w:rPr>
-        <w:t xml:space="preserve">For the document to be approved it must be approved by, at least, two people. </w:t>
-      </w:r>
-    </w:p>
-    <w:p>
-      <w:pPr>
-        <w:pStyle w:val="PargrafodaLista"/>
-        <w:numPr>
-          <w:ilvl w:val="2"/>
-          <w:numId w:val="6"/>
-        </w:numPr>
-        <w:spacing w:line="360" w:lineRule="auto"/>
-        <w:rPr>
-          <w:lang w:val="en-US"/>
-        </w:rPr>
-      </w:pPr>
-      <w:r>
-        <w:rPr>
-          <w:lang w:val="en-US"/>
-        </w:rPr>
-        <w:t>In order to choose the approver take into to account the following hierarchy choosing the first two valid approvers</w:t>
-      </w:r>
-    </w:p>
-    <w:p>
-      <w:pPr>
-        <w:pStyle w:val="PargrafodaLista"/>
-        <w:numPr>
-          <w:ilvl w:val="3"/>
-          <w:numId w:val="6"/>
-        </w:numPr>
-        <w:spacing w:line="360" w:lineRule="auto"/>
-        <w:rPr>
-          <w:lang w:val="en-US"/>
-        </w:rPr>
-      </w:pPr>
-      <w:r>
-        <w:rPr>
-          <w:lang w:val="en-US"/>
-        </w:rPr>
-        <w:t xml:space="preserve">Librarian </w:t>
-      </w:r>
-      <w:r>
-        <w:rPr>
-          <w:lang w:val="en-US"/>
-        </w:rPr>
-        <w:t>Manager</w:t>
-      </w:r>
-    </w:p>
-    <w:p>
-      <w:pPr>
-        <w:pStyle w:val="PargrafodaLista"/>
-        <w:numPr>
-          <w:ilvl w:val="3"/>
-          <w:numId w:val="6"/>
-        </w:numPr>
-        <w:spacing w:line="360" w:lineRule="auto"/>
-        <w:rPr>
-          <w:lang w:val="en-US"/>
-        </w:rPr>
-      </w:pPr>
-      <w:r>
-        <w:rPr>
-          <w:lang w:val="en-US"/>
-        </w:rPr>
-        <w:t>Quality Manager</w:t>
-      </w:r>
-    </w:p>
-    <w:p>
-      <w:pPr>
-        <w:pStyle w:val="PargrafodaLista"/>
-        <w:numPr>
-          <w:ilvl w:val="3"/>
-          <w:numId w:val="6"/>
-        </w:numPr>
-        <w:spacing w:line="360" w:lineRule="auto"/>
-        <w:rPr>
-          <w:lang w:val="en-US"/>
-        </w:rPr>
-      </w:pPr>
-      <w:r>
-        <w:rPr>
-          <w:lang w:val="en-US"/>
-        </w:rPr>
-        <w:t>Project Manager</w:t>
-      </w:r>
-    </w:p>
-    <w:p>
-      <w:pPr>
-        <w:pStyle w:val="PargrafodaLista"/>
-        <w:numPr>
-          <w:ilvl w:val="3"/>
-          <w:numId w:val="6"/>
-        </w:numPr>
-        <w:spacing w:line="360" w:lineRule="auto"/>
-        <w:rPr>
-          <w:lang w:val="en-US"/>
-        </w:rPr>
-      </w:pPr>
-      <w:r>
-        <w:rPr>
-          <w:lang w:val="en-US"/>
-        </w:rPr>
-        <w:t>Technical Manager</w:t>
-      </w:r>
-    </w:p>
-    <w:p>
-      <w:pPr>
-        <w:pStyle w:val="PargrafodaLista"/>
-        <w:numPr>
-          <w:ilvl w:val="3"/>
-          <w:numId w:val="6"/>
-        </w:numPr>
-        <w:spacing w:line="360" w:lineRule="auto"/>
-        <w:rPr>
-          <w:lang w:val="en-US"/>
-        </w:rPr>
-      </w:pPr>
-      <w:r>
-        <w:rPr>
-          <w:lang w:val="en-US"/>
-        </w:rPr>
-        <w:t>Other</w:t>
-      </w:r>
-    </w:p>
-    <w:p>
-      <w:pPr>
-        <w:pStyle w:val="PargrafodaLista"/>
-        <w:numPr>
-          <w:ilvl w:val="2"/>
-          <w:numId w:val="6"/>
-        </w:numPr>
-        <w:spacing w:line="360" w:lineRule="auto"/>
-        <w:rPr>
-          <w:lang w:val="en-US"/>
-        </w:rPr>
-      </w:pPr>
-      <w:r>
-        <w:rPr>
-          <w:lang w:val="en-US"/>
-        </w:rPr>
-        <w:t xml:space="preserve">In order for </w:t>
-      </w:r>
-      <w:proofErr w:type="gramStart"/>
-      <w:r>
-        <w:rPr>
-          <w:lang w:val="en-US"/>
-        </w:rPr>
-        <w:t>a</w:t>
-      </w:r>
-      <w:proofErr w:type="gramEnd"/>
-      <w:r>
-        <w:rPr>
-          <w:lang w:val="en-US"/>
-        </w:rPr>
-        <w:t xml:space="preserve"> approver to b</w:t>
-      </w:r>
-      <w:r>
-        <w:rPr>
-          <w:lang w:val="en-US"/>
-        </w:rPr>
-        <w:t>e valid he can´t be the Owner</w:t>
-      </w:r>
-      <w:r>
-        <w:rPr>
-          <w:lang w:val="en-US"/>
-        </w:rPr>
-        <w:t>, Author or</w:t>
-      </w:r>
-      <w:r>
-        <w:rPr>
-          <w:lang w:val="en-US"/>
-        </w:rPr>
-        <w:t xml:space="preserve"> </w:t>
-      </w:r>
-      <w:r>
-        <w:rPr>
-          <w:lang w:val="en-US"/>
-        </w:rPr>
-        <w:t>document Reviser</w:t>
-      </w:r>
-      <w:r>
-        <w:rPr>
-          <w:lang w:val="en-US"/>
-        </w:rPr>
-        <w:t>.</w:t>
-      </w:r>
-    </w:p>
-    <w:p>
-      <w:pPr>
-        <w:pStyle w:val="PargrafodaLista"/>
-        <w:numPr>
-          <w:ilvl w:val="1"/>
-          <w:numId w:val="6"/>
-        </w:numPr>
-        <w:spacing w:line="360" w:lineRule="auto"/>
-        <w:rPr>
-          <w:lang w:val="en-US"/>
-        </w:rPr>
-      </w:pPr>
-      <w:r>
-        <w:rPr>
-          <w:lang w:val="en-US"/>
-        </w:rPr>
-        <w:t>Each approver must add a comment to the Revision History table</w:t>
-      </w:r>
-      <w:r>
-        <w:rPr>
-          <w:lang w:val="en-US"/>
-        </w:rPr>
-        <w:t>.</w:t>
-      </w:r>
-    </w:p>
-    <w:p>
-      <w:pPr>
-        <w:pStyle w:val="PargrafodaLista"/>
-        <w:numPr>
-          <w:ilvl w:val="0"/>
-          <w:numId w:val="6"/>
-        </w:numPr>
-        <w:spacing w:line="360" w:lineRule="auto"/>
-        <w:rPr>
-          <w:b/>
-          <w:lang w:val="en-US"/>
-        </w:rPr>
-      </w:pPr>
-      <w:r>
-        <w:rPr>
-          <w:b/>
-          <w:lang w:val="en-US"/>
-        </w:rPr>
-        <w:t>If document is approved</w:t>
-      </w:r>
-      <w:r>
-        <w:rPr>
-          <w:b/>
-          <w:lang w:val="en-US"/>
-        </w:rPr>
-        <w:t xml:space="preserve">, </w:t>
-      </w:r>
-      <w:r>
-        <w:rPr>
-          <w:lang w:val="en-US"/>
-        </w:rPr>
-        <w:t>the owner must:</w:t>
-      </w:r>
-    </w:p>
-    <w:p>
-      <w:pPr>
-        <w:pStyle w:val="PargrafodaLista"/>
-        <w:numPr>
-          <w:ilvl w:val="1"/>
-          <w:numId w:val="6"/>
-        </w:numPr>
-        <w:spacing w:line="360" w:lineRule="auto"/>
-        <w:rPr>
-          <w:lang w:val="en-US"/>
-        </w:rPr>
-      </w:pPr>
-      <w:r>
-        <w:rPr>
-          <w:lang w:val="en-US"/>
-        </w:rPr>
-        <w:t>Update the Revision History table changing the document Version to 1</w:t>
-      </w:r>
-      <w:r>
-        <w:rPr>
-          <w:lang w:val="en-US"/>
-        </w:rPr>
-        <w:t>.0</w:t>
-      </w:r>
-      <w:r>
-        <w:rPr>
-          <w:lang w:val="en-US"/>
-        </w:rPr>
-        <w:t xml:space="preserve"> and the Sate to </w:t>
+          <w:lang w:val="en-US"/>
+        </w:rPr>
+      </w:pPr>
+      <w:r>
+        <w:rPr>
+          <w:lang w:val="en-US"/>
+        </w:rPr>
+        <w:t xml:space="preserve">Commits the </w:t>
       </w:r>
       <w:proofErr w:type="spellStart"/>
       <w:r>
         <w:rPr>
           <w:lang w:val="en-US"/>
         </w:rPr>
-        <w:t>Baselined</w:t>
+        <w:t>baselined</w:t>
       </w:r>
       <w:proofErr w:type="spellEnd"/>
       <w:r>
         <w:rPr>
           <w:lang w:val="en-US"/>
         </w:rPr>
-        <w:t xml:space="preserve"> and also </w:t>
-      </w:r>
-      <w:r>
-        <w:rPr>
-          <w:lang w:val="en-US"/>
-        </w:rPr>
-        <w:t xml:space="preserve">adding </w:t>
-      </w:r>
-      <w:r>
-        <w:rPr>
-          <w:lang w:val="en-US"/>
-        </w:rPr>
-        <w:t xml:space="preserve">a </w:t>
-      </w:r>
-      <w:proofErr w:type="spellStart"/>
-      <w:r>
-        <w:rPr>
-          <w:lang w:val="en-US"/>
-        </w:rPr>
-        <w:t>baselined</w:t>
-      </w:r>
-      <w:proofErr w:type="spellEnd"/>
-      <w:r>
-        <w:rPr>
-          <w:lang w:val="en-US"/>
-        </w:rPr>
-        <w:t xml:space="preserve"> comment. </w:t>
-      </w:r>
-    </w:p>
-    <w:p>
-      <w:pPr>
-        <w:pStyle w:val="PargrafodaLista"/>
-        <w:numPr>
-          <w:ilvl w:val="1"/>
-          <w:numId w:val="6"/>
-        </w:numPr>
-        <w:spacing w:line="360" w:lineRule="auto"/>
-        <w:rPr>
-          <w:lang w:val="en-US"/>
-        </w:rPr>
-      </w:pPr>
-      <w:r>
-        <w:rPr>
-          <w:lang w:val="en-US"/>
-        </w:rPr>
-        <w:t xml:space="preserve">Update the document proprieties changing the State to </w:t>
-      </w:r>
-      <w:proofErr w:type="spellStart"/>
-      <w:r>
-        <w:rPr>
-          <w:lang w:val="en-US"/>
-        </w:rPr>
-        <w:t>Baselined</w:t>
-      </w:r>
-      <w:proofErr w:type="spellEnd"/>
-    </w:p>
-    <w:p>
-      <w:pPr>
-        <w:pStyle w:val="PargrafodaLista"/>
-        <w:numPr>
-          <w:ilvl w:val="1"/>
-          <w:numId w:val="6"/>
-        </w:numPr>
-        <w:spacing w:line="360" w:lineRule="auto"/>
-        <w:rPr>
-          <w:lang w:val="en-US"/>
-        </w:rPr>
-      </w:pPr>
-      <w:r>
-        <w:rPr>
-          <w:lang w:val="en-US"/>
-        </w:rPr>
-        <w:t xml:space="preserve">Update the headings to V1.0 </w:t>
-      </w:r>
-    </w:p>
-    <w:p>
-      <w:pPr>
-        <w:pStyle w:val="PargrafodaLista"/>
-        <w:numPr>
-          <w:ilvl w:val="1"/>
-          <w:numId w:val="6"/>
-        </w:numPr>
-        <w:spacing w:line="360" w:lineRule="auto"/>
-        <w:rPr>
-          <w:lang w:val="en-US"/>
-        </w:rPr>
-      </w:pPr>
-      <w:r>
-        <w:rPr>
-          <w:lang w:val="en-US"/>
-        </w:rPr>
-        <w:t>Update Measures</w:t>
-      </w:r>
-    </w:p>
-    <w:p>
-      <w:pPr>
-        <w:pStyle w:val="PargrafodaLista"/>
-        <w:numPr>
-          <w:ilvl w:val="1"/>
-          <w:numId w:val="6"/>
-        </w:numPr>
-        <w:spacing w:line="360" w:lineRule="auto"/>
-        <w:rPr>
-          <w:lang w:val="en-US"/>
-        </w:rPr>
-      </w:pPr>
-      <w:r>
-        <w:rPr>
-          <w:lang w:val="en-US"/>
-        </w:rPr>
-        <w:t xml:space="preserve">Commits the </w:t>
-      </w:r>
-      <w:proofErr w:type="spellStart"/>
-      <w:r>
-        <w:rPr>
-          <w:lang w:val="en-US"/>
-        </w:rPr>
-        <w:t>baselined</w:t>
-      </w:r>
-      <w:proofErr w:type="spellEnd"/>
-      <w:r>
-        <w:rPr>
-          <w:lang w:val="en-US"/>
-        </w:rPr>
         <w:t xml:space="preserve"> comment to the SVN folder</w:t>
       </w:r>
     </w:p>
     <w:p>
       <w:pPr>
-        <w:pStyle w:val="Cabealho1"/>
+        <w:pStyle w:val="Ttulo1"/>
         <w:numPr>
           <w:ilvl w:val="1"/>
           <w:numId w:val="3"/>
@@ -4657,7 +4798,7 @@
           <w:lang w:val="en-US"/>
         </w:rPr>
       </w:pPr>
-      <w:bookmarkStart w:id="9" w:name="_Toc349767151"/>
+      <w:bookmarkStart w:id="9" w:name="_Toc349859171"/>
       <w:r>
         <w:rPr>
           <w:lang w:val="en-US"/>
@@ -4873,7 +5014,7 @@
         <w:rPr>
           <w:lang w:val="en-US"/>
         </w:rPr>
-        <w:t>Librarian Manager</w:t>
+        <w:t>Quality Manager</w:t>
       </w:r>
     </w:p>
     <w:p>
@@ -4892,7 +5033,7 @@
         <w:rPr>
           <w:lang w:val="en-US"/>
         </w:rPr>
-        <w:t>Quality Manager</w:t>
+        <w:t>Project Manager</w:t>
       </w:r>
     </w:p>
     <w:p>
@@ -4911,7 +5052,7 @@
         <w:rPr>
           <w:lang w:val="en-US"/>
         </w:rPr>
-        <w:t>Project Manager</w:t>
+        <w:t>Technical Manager</w:t>
       </w:r>
     </w:p>
     <w:p>
@@ -4930,7 +5071,7 @@
         <w:rPr>
           <w:lang w:val="en-US"/>
         </w:rPr>
-        <w:t>Technical Manager</w:t>
+        <w:t>Librarian Manager</w:t>
       </w:r>
     </w:p>
     <w:p>
@@ -5015,7 +5156,19 @@
         <w:rPr>
           <w:lang w:val="en-US"/>
         </w:rPr>
-        <w:t xml:space="preserve"> document owner must update the document proprieties changing the State and also the headings changing the version to X.1. Furthermore a new entry in the Revision History changing the document version and state must be added. </w:t>
+        <w:t xml:space="preserve"> document owner must update the document proprieties changing the </w:t>
+      </w:r>
+      <w:r>
+        <w:rPr>
+          <w:lang w:val="en-US"/>
+        </w:rPr>
+        <w:t>State and the field Comments to VX.1</w:t>
+      </w:r>
+      <w:r>
+        <w:rPr>
+          <w:lang w:val="en-US"/>
+        </w:rPr>
+        <w:t xml:space="preserve">. Furthermore a new entry in the Revision History changing the document version and state must be added. </w:t>
       </w:r>
     </w:p>
     <w:p>
@@ -5194,7 +5347,6 @@
         <w:rPr>
           <w:lang w:val="en-US"/>
         </w:rPr>
-        <w:lastRenderedPageBreak/>
         <w:t>Each collaborator commit</w:t>
       </w:r>
       <w:r>
@@ -5228,6 +5380,7 @@
           <w:b/>
           <w:lang w:val="en-US"/>
         </w:rPr>
+        <w:lastRenderedPageBreak/>
         <w:t>If document is edited</w:t>
       </w:r>
     </w:p>
@@ -5288,7 +5441,19 @@
         <w:rPr>
           <w:lang w:val="en-US"/>
         </w:rPr>
-        <w:t>Update the headings to VX.X+1.</w:t>
+        <w:t xml:space="preserve">Update </w:t>
+      </w:r>
+      <w:r>
+        <w:rPr>
+          <w:lang w:val="en-US"/>
+        </w:rPr>
+        <w:t>the field Comments of the document proprieties to VX.Y</w:t>
+      </w:r>
+      <w:r>
+        <w:rPr>
+          <w:lang w:val="en-US"/>
+        </w:rPr>
+        <w:t>+1.</w:t>
       </w:r>
     </w:p>
     <w:p>
@@ -5639,7 +5804,13 @@
         <w:rPr>
           <w:lang w:val="en-US"/>
         </w:rPr>
-        <w:t>If the document is altered following the revision the authors must update the headings to V0.X+1.</w:t>
+        <w:t xml:space="preserve">If the document is altered following the revision the authors must update </w:t>
+      </w:r>
+      <w:r>
+        <w:rPr>
+          <w:lang w:val="en-US"/>
+        </w:rPr>
+        <w:t>the field Comments of the document proprieties to VX.Y+1.</w:t>
       </w:r>
     </w:p>
     <w:p>
@@ -5712,8 +5883,32 @@
         <w:rPr>
           <w:lang w:val="en-US"/>
         </w:rPr>
-        <w:t>Notify the team for document approval. The method used to get the approval can be by speaking with the approvers or using the Facebook group.</w:t>
-      </w:r>
+        <w:t xml:space="preserve">Notify the team for document approval. The method used to get the approval can be by speaking with the approvers or using the </w:t>
+      </w:r>
+      <w:proofErr w:type="spellStart"/>
+      <w:r>
+        <w:rPr>
+          <w:lang w:val="en-US"/>
+        </w:rPr>
+        <w:t>Facebook</w:t>
+      </w:r>
+      <w:proofErr w:type="spellEnd"/>
+      <w:r>
+        <w:rPr>
+          <w:lang w:val="en-US"/>
+        </w:rPr>
+        <w:t xml:space="preserve"> group.</w:t>
+      </w:r>
+    </w:p>
+    <w:p>
+      <w:pPr>
+        <w:pStyle w:val="PargrafodaLista"/>
+        <w:spacing w:line="360" w:lineRule="auto"/>
+        <w:ind w:left="1800"/>
+        <w:rPr>
+          <w:lang w:val="en-US"/>
+        </w:rPr>
+      </w:pPr>
     </w:p>
     <w:p>
       <w:pPr>
@@ -5810,7 +6005,7 @@
         <w:rPr>
           <w:lang w:val="en-US"/>
         </w:rPr>
-        <w:t>Librarian Manager</w:t>
+        <w:t>Quality Manager</w:t>
       </w:r>
     </w:p>
     <w:p>
@@ -5829,7 +6024,7 @@
         <w:rPr>
           <w:lang w:val="en-US"/>
         </w:rPr>
-        <w:t>Quality Manager</w:t>
+        <w:t>Project Manager</w:t>
       </w:r>
     </w:p>
     <w:p>
@@ -5848,7 +6043,7 @@
         <w:rPr>
           <w:lang w:val="en-US"/>
         </w:rPr>
-        <w:t>Project Manager</w:t>
+        <w:t>Technical Manager</w:t>
       </w:r>
     </w:p>
     <w:p>
@@ -5867,7 +6062,7 @@
         <w:rPr>
           <w:lang w:val="en-US"/>
         </w:rPr>
-        <w:t>Technical Manager</w:t>
+        <w:t>Librarian Manager</w:t>
       </w:r>
     </w:p>
     <w:p>
@@ -5906,7 +6101,19 @@
         <w:rPr>
           <w:lang w:val="en-US"/>
         </w:rPr>
-        <w:t xml:space="preserve">In order for a approver to be valid he </w:t>
+        <w:t>In order for a</w:t>
+      </w:r>
+      <w:r>
+        <w:rPr>
+          <w:lang w:val="en-US"/>
+        </w:rPr>
+        <w:t>n</w:t>
+      </w:r>
+      <w:r>
+        <w:rPr>
+          <w:lang w:val="en-US"/>
+        </w:rPr>
+        <w:t xml:space="preserve"> approver to be valid he </w:t>
       </w:r>
       <w:r>
         <w:rPr>
@@ -6094,19 +6301,13 @@
         <w:rPr>
           <w:lang w:val="en-US"/>
         </w:rPr>
-        <w:t>Update the headings to V</w:t>
-      </w:r>
-      <w:r>
-        <w:rPr>
-          <w:lang w:val="en-US"/>
-        </w:rPr>
-        <w:t>X+</w:t>
-      </w:r>
-      <w:r>
-        <w:rPr>
-          <w:lang w:val="en-US"/>
-        </w:rPr>
-        <w:t xml:space="preserve">1.0 </w:t>
+        <w:t xml:space="preserve">Update </w:t>
+      </w:r>
+      <w:r>
+        <w:rPr>
+          <w:lang w:val="en-US"/>
+        </w:rPr>
+        <w:t>the field Comments of the document proprieties to VX.Y+1.</w:t>
       </w:r>
     </w:p>
     <w:p>
@@ -6283,7 +6484,7 @@
     </w:p>
     <w:p>
       <w:pPr>
-        <w:pStyle w:val="Cabealho1"/>
+        <w:pStyle w:val="Ttulo1"/>
         <w:numPr>
           <w:ilvl w:val="0"/>
           <w:numId w:val="3"/>
@@ -6293,7 +6494,7 @@
           <w:lang w:val="en-US"/>
         </w:rPr>
       </w:pPr>
-      <w:bookmarkStart w:id="10" w:name="_Toc349767152"/>
+      <w:bookmarkStart w:id="10" w:name="_Toc349859172"/>
       <w:r>
         <w:rPr>
           <w:lang w:val="en-US"/>
@@ -6350,7 +6551,7 @@
     </w:p>
     <w:p>
       <w:pPr>
-        <w:pStyle w:val="Cabealho1"/>
+        <w:pStyle w:val="Ttulo1"/>
         <w:numPr>
           <w:ilvl w:val="0"/>
           <w:numId w:val="3"/>
@@ -6360,7 +6561,7 @@
           <w:lang w:val="en-US"/>
         </w:rPr>
       </w:pPr>
-      <w:bookmarkStart w:id="11" w:name="_Toc349767153"/>
+      <w:bookmarkStart w:id="11" w:name="_Toc349859173"/>
       <w:r>
         <w:rPr>
           <w:lang w:val="en-US"/>
@@ -6398,7 +6599,7 @@
     </w:p>
     <w:p>
       <w:pPr>
-        <w:pStyle w:val="Cabealho1"/>
+        <w:pStyle w:val="Ttulo1"/>
         <w:numPr>
           <w:ilvl w:val="0"/>
           <w:numId w:val="3"/>
@@ -6408,7 +6609,7 @@
           <w:lang w:val="en-US"/>
         </w:rPr>
       </w:pPr>
-      <w:bookmarkStart w:id="12" w:name="_Toc349767154"/>
+      <w:bookmarkStart w:id="12" w:name="_Toc349859174"/>
       <w:r>
         <w:rPr>
           <w:lang w:val="en-US"/>
@@ -6581,7 +6782,7 @@
       </w:r>
     </w:p>
     <w:sectPr>
-      <w:footerReference w:type="first" r:id="rId15"/>
+      <w:footerReference w:type="first" r:id="rId14"/>
       <w:pgSz w:w="11906" w:h="16838"/>
       <w:pgMar w:top="1417" w:right="1701" w:bottom="1417" w:left="1701" w:header="708" w:footer="708" w:gutter="0"/>
       <w:pgNumType w:start="1"/>
@@ -6594,7 +6795,7 @@
 </file>
 
 <file path=word/endnotes.xml><?xml version="1.0" encoding="utf-8"?>
-<w:endnotes xmlns:wpc="http://schemas.microsoft.com/office/word/2010/wordprocessingCanvas" xmlns:mc="http://schemas.openxmlformats.org/markup-compatibility/2006" xmlns:o="urn:schemas-microsoft-com:office:office" xmlns:r="http://schemas.openxmlformats.org/officeDocument/2006/relationships" xmlns:m="http://schemas.openxmlformats.org/officeDocument/2006/math" xmlns:v="urn:schemas-microsoft-com:vml" xmlns:wp14="http://schemas.microsoft.com/office/word/2010/wordprocessingDrawing" xmlns:wp="http://schemas.openxmlformats.org/drawingml/2006/wordprocessingDrawing" xmlns:w10="urn:schemas-microsoft-com:office:word" xmlns:w="http://schemas.openxmlformats.org/wordprocessingml/2006/main" xmlns:w14="http://schemas.microsoft.com/office/word/2010/wordml" xmlns:wpg="http://schemas.microsoft.com/office/word/2010/wordprocessingGroup" xmlns:wpi="http://schemas.microsoft.com/office/word/2010/wordprocessingInk" xmlns:wne="http://schemas.microsoft.com/office/word/2006/wordml" xmlns:wps="http://schemas.microsoft.com/office/word/2010/wordprocessingShape" mc:Ignorable="w14 wp14">
+<w:endnotes xmlns:ve="http://schemas.openxmlformats.org/markup-compatibility/2006" xmlns:o="urn:schemas-microsoft-com:office:office" xmlns:r="http://schemas.openxmlformats.org/officeDocument/2006/relationships" xmlns:m="http://schemas.openxmlformats.org/officeDocument/2006/math" xmlns:v="urn:schemas-microsoft-com:vml" xmlns:wp="http://schemas.openxmlformats.org/drawingml/2006/wordprocessingDrawing" xmlns:w10="urn:schemas-microsoft-com:office:word" xmlns:w="http://schemas.openxmlformats.org/wordprocessingml/2006/main" xmlns:wne="http://schemas.microsoft.com/office/word/2006/wordml">
   <w:endnote w:type="separator" w:id="-1">
     <w:p>
       <w:pPr>
@@ -6619,7 +6820,7 @@
 </file>
 
 <file path=word/footer1.xml><?xml version="1.0" encoding="utf-8"?>
-<w:ftr xmlns:wpc="http://schemas.microsoft.com/office/word/2010/wordprocessingCanvas" xmlns:mc="http://schemas.openxmlformats.org/markup-compatibility/2006" xmlns:o="urn:schemas-microsoft-com:office:office" xmlns:r="http://schemas.openxmlformats.org/officeDocument/2006/relationships" xmlns:m="http://schemas.openxmlformats.org/officeDocument/2006/math" xmlns:v="urn:schemas-microsoft-com:vml" xmlns:wp14="http://schemas.microsoft.com/office/word/2010/wordprocessingDrawing" xmlns:wp="http://schemas.openxmlformats.org/drawingml/2006/wordprocessingDrawing" xmlns:w10="urn:schemas-microsoft-com:office:word" xmlns:w="http://schemas.openxmlformats.org/wordprocessingml/2006/main" xmlns:w14="http://schemas.microsoft.com/office/word/2010/wordml" xmlns:wpg="http://schemas.microsoft.com/office/word/2010/wordprocessingGroup" xmlns:wpi="http://schemas.microsoft.com/office/word/2010/wordprocessingInk" xmlns:wne="http://schemas.microsoft.com/office/word/2006/wordml" xmlns:wps="http://schemas.microsoft.com/office/word/2010/wordprocessingShape" mc:Ignorable="w14 wp14">
+<w:ftr xmlns:ve="http://schemas.openxmlformats.org/markup-compatibility/2006" xmlns:o="urn:schemas-microsoft-com:office:office" xmlns:r="http://schemas.openxmlformats.org/officeDocument/2006/relationships" xmlns:m="http://schemas.openxmlformats.org/officeDocument/2006/math" xmlns:v="urn:schemas-microsoft-com:vml" xmlns:wp="http://schemas.openxmlformats.org/drawingml/2006/wordprocessingDrawing" xmlns:w10="urn:schemas-microsoft-com:office:word" xmlns:w="http://schemas.openxmlformats.org/wordprocessingml/2006/main" xmlns:wne="http://schemas.microsoft.com/office/word/2006/wordml">
   <w:p>
     <w:pPr>
       <w:pStyle w:val="Rodap"/>
@@ -6642,7 +6843,6 @@
         <w:dataBinding w:prefixMappings="xmlns:ns0='http://purl.org/dc/elements/1.1/' xmlns:ns1='http://schemas.openxmlformats.org/package/2006/metadata/core-properties' " w:xpath="/ns1:coreProperties[1]/ns0:title[1]" w:storeItemID="{6C3C8BC8-F283-45AE-878A-BAB7291924A1}"/>
         <w:text/>
       </w:sdtPr>
-      <w:sdtEndPr/>
       <w:sdtContent>
         <w:proofErr w:type="spellStart"/>
         <w:r>
@@ -6670,7 +6870,7 @@
 </file>
 
 <file path=word/footer2.xml><?xml version="1.0" encoding="utf-8"?>
-<w:ftr xmlns:wpc="http://schemas.microsoft.com/office/word/2010/wordprocessingCanvas" xmlns:mc="http://schemas.openxmlformats.org/markup-compatibility/2006" xmlns:o="urn:schemas-microsoft-com:office:office" xmlns:r="http://schemas.openxmlformats.org/officeDocument/2006/relationships" xmlns:m="http://schemas.openxmlformats.org/officeDocument/2006/math" xmlns:v="urn:schemas-microsoft-com:vml" xmlns:wp14="http://schemas.microsoft.com/office/word/2010/wordprocessingDrawing" xmlns:wp="http://schemas.openxmlformats.org/drawingml/2006/wordprocessingDrawing" xmlns:w10="urn:schemas-microsoft-com:office:word" xmlns:w="http://schemas.openxmlformats.org/wordprocessingml/2006/main" xmlns:w14="http://schemas.microsoft.com/office/word/2010/wordml" xmlns:wpg="http://schemas.microsoft.com/office/word/2010/wordprocessingGroup" xmlns:wpi="http://schemas.microsoft.com/office/word/2010/wordprocessingInk" xmlns:wne="http://schemas.microsoft.com/office/word/2006/wordml" xmlns:wps="http://schemas.microsoft.com/office/word/2010/wordprocessingShape" mc:Ignorable="w14 wp14">
+<w:ftr xmlns:ve="http://schemas.openxmlformats.org/markup-compatibility/2006" xmlns:o="urn:schemas-microsoft-com:office:office" xmlns:r="http://schemas.openxmlformats.org/officeDocument/2006/relationships" xmlns:m="http://schemas.openxmlformats.org/officeDocument/2006/math" xmlns:v="urn:schemas-microsoft-com:vml" xmlns:wp="http://schemas.openxmlformats.org/drawingml/2006/wordprocessingDrawing" xmlns:w10="urn:schemas-microsoft-com:office:word" xmlns:w="http://schemas.openxmlformats.org/wordprocessingml/2006/main" xmlns:wne="http://schemas.microsoft.com/office/word/2006/wordml">
   <w:p>
     <w:pPr>
       <w:pStyle w:val="Rodap"/>
@@ -6699,7 +6899,6 @@
         <w:dataBinding w:prefixMappings="xmlns:ns0='http://purl.org/dc/elements/1.1/' xmlns:ns1='http://schemas.openxmlformats.org/package/2006/metadata/core-properties' " w:xpath="/ns1:coreProperties[1]/ns0:title[1]" w:storeItemID="{6C3C8BC8-F283-45AE-878A-BAB7291924A1}"/>
         <w:text/>
       </w:sdtPr>
-      <w:sdtEndPr/>
       <w:sdtContent>
         <w:proofErr w:type="spellStart"/>
         <w:r>
@@ -6724,7 +6923,7 @@
 </file>
 
 <file path=word/footer3.xml><?xml version="1.0" encoding="utf-8"?>
-<w:ftr xmlns:wpc="http://schemas.microsoft.com/office/word/2010/wordprocessingCanvas" xmlns:mc="http://schemas.openxmlformats.org/markup-compatibility/2006" xmlns:o="urn:schemas-microsoft-com:office:office" xmlns:r="http://schemas.openxmlformats.org/officeDocument/2006/relationships" xmlns:m="http://schemas.openxmlformats.org/officeDocument/2006/math" xmlns:v="urn:schemas-microsoft-com:vml" xmlns:wp14="http://schemas.microsoft.com/office/word/2010/wordprocessingDrawing" xmlns:wp="http://schemas.openxmlformats.org/drawingml/2006/wordprocessingDrawing" xmlns:w10="urn:schemas-microsoft-com:office:word" xmlns:w="http://schemas.openxmlformats.org/wordprocessingml/2006/main" xmlns:w14="http://schemas.microsoft.com/office/word/2010/wordml" xmlns:wpg="http://schemas.microsoft.com/office/word/2010/wordprocessingGroup" xmlns:wpi="http://schemas.microsoft.com/office/word/2010/wordprocessingInk" xmlns:wne="http://schemas.microsoft.com/office/word/2006/wordml" xmlns:wps="http://schemas.microsoft.com/office/word/2010/wordprocessingShape" mc:Ignorable="w14 wp14">
+<w:ftr xmlns:ve="http://schemas.openxmlformats.org/markup-compatibility/2006" xmlns:o="urn:schemas-microsoft-com:office:office" xmlns:r="http://schemas.openxmlformats.org/officeDocument/2006/relationships" xmlns:m="http://schemas.openxmlformats.org/officeDocument/2006/math" xmlns:v="urn:schemas-microsoft-com:vml" xmlns:wp="http://schemas.openxmlformats.org/drawingml/2006/wordprocessingDrawing" xmlns:w10="urn:schemas-microsoft-com:office:word" xmlns:w="http://schemas.openxmlformats.org/wordprocessingml/2006/main" xmlns:wne="http://schemas.microsoft.com/office/word/2006/wordml">
   <w:p>
     <w:pPr>
       <w:pStyle w:val="Rodap"/>
@@ -6744,7 +6943,6 @@
         <w:dataBinding w:prefixMappings="xmlns:ns0='http://purl.org/dc/elements/1.1/' xmlns:ns1='http://schemas.openxmlformats.org/package/2006/metadata/core-properties' " w:xpath="/ns1:coreProperties[1]/ns0:title[1]" w:storeItemID="{6C3C8BC8-F283-45AE-878A-BAB7291924A1}"/>
         <w:text/>
       </w:sdtPr>
-      <w:sdtEndPr/>
       <w:sdtContent>
         <w:proofErr w:type="spellStart"/>
         <w:r>
@@ -6793,7 +6991,7 @@
 </file>
 
 <file path=word/footer4.xml><?xml version="1.0" encoding="utf-8"?>
-<w:ftr xmlns:wpc="http://schemas.microsoft.com/office/word/2010/wordprocessingCanvas" xmlns:mc="http://schemas.openxmlformats.org/markup-compatibility/2006" xmlns:o="urn:schemas-microsoft-com:office:office" xmlns:r="http://schemas.openxmlformats.org/officeDocument/2006/relationships" xmlns:m="http://schemas.openxmlformats.org/officeDocument/2006/math" xmlns:v="urn:schemas-microsoft-com:vml" xmlns:wp14="http://schemas.microsoft.com/office/word/2010/wordprocessingDrawing" xmlns:wp="http://schemas.openxmlformats.org/drawingml/2006/wordprocessingDrawing" xmlns:w10="urn:schemas-microsoft-com:office:word" xmlns:w="http://schemas.openxmlformats.org/wordprocessingml/2006/main" xmlns:w14="http://schemas.microsoft.com/office/word/2010/wordml" xmlns:wpg="http://schemas.microsoft.com/office/word/2010/wordprocessingGroup" xmlns:wpi="http://schemas.microsoft.com/office/word/2010/wordprocessingInk" xmlns:wne="http://schemas.microsoft.com/office/word/2006/wordml" xmlns:wps="http://schemas.microsoft.com/office/word/2010/wordprocessingShape" mc:Ignorable="w14 wp14">
+<w:ftr xmlns:ve="http://schemas.openxmlformats.org/markup-compatibility/2006" xmlns:o="urn:schemas-microsoft-com:office:office" xmlns:r="http://schemas.openxmlformats.org/officeDocument/2006/relationships" xmlns:m="http://schemas.openxmlformats.org/officeDocument/2006/math" xmlns:v="urn:schemas-microsoft-com:vml" xmlns:wp="http://schemas.openxmlformats.org/drawingml/2006/wordprocessingDrawing" xmlns:w10="urn:schemas-microsoft-com:office:word" xmlns:w="http://schemas.openxmlformats.org/wordprocessingml/2006/main" xmlns:wne="http://schemas.microsoft.com/office/word/2006/wordml">
   <w:p>
     <w:pPr>
       <w:pStyle w:val="Rodap"/>
@@ -6822,7 +7020,6 @@
         <w:dataBinding w:prefixMappings="xmlns:ns0='http://purl.org/dc/elements/1.1/' xmlns:ns1='http://schemas.openxmlformats.org/package/2006/metadata/core-properties' " w:xpath="/ns1:coreProperties[1]/ns0:title[1]" w:storeItemID="{6C3C8BC8-F283-45AE-878A-BAB7291924A1}"/>
         <w:text/>
       </w:sdtPr>
-      <w:sdtEndPr/>
       <w:sdtContent>
         <w:proofErr w:type="spellStart"/>
         <w:r>
@@ -6868,7 +7065,7 @@
 </file>
 
 <file path=word/footnotes.xml><?xml version="1.0" encoding="utf-8"?>
-<w:footnotes xmlns:wpc="http://schemas.microsoft.com/office/word/2010/wordprocessingCanvas" xmlns:mc="http://schemas.openxmlformats.org/markup-compatibility/2006" xmlns:o="urn:schemas-microsoft-com:office:office" xmlns:r="http://schemas.openxmlformats.org/officeDocument/2006/relationships" xmlns:m="http://schemas.openxmlformats.org/officeDocument/2006/math" xmlns:v="urn:schemas-microsoft-com:vml" xmlns:wp14="http://schemas.microsoft.com/office/word/2010/wordprocessingDrawing" xmlns:wp="http://schemas.openxmlformats.org/drawingml/2006/wordprocessingDrawing" xmlns:w10="urn:schemas-microsoft-com:office:word" xmlns:w="http://schemas.openxmlformats.org/wordprocessingml/2006/main" xmlns:w14="http://schemas.microsoft.com/office/word/2010/wordml" xmlns:wpg="http://schemas.microsoft.com/office/word/2010/wordprocessingGroup" xmlns:wpi="http://schemas.microsoft.com/office/word/2010/wordprocessingInk" xmlns:wne="http://schemas.microsoft.com/office/word/2006/wordml" xmlns:wps="http://schemas.microsoft.com/office/word/2010/wordprocessingShape" mc:Ignorable="w14 wp14">
+<w:footnotes xmlns:ve="http://schemas.openxmlformats.org/markup-compatibility/2006" xmlns:o="urn:schemas-microsoft-com:office:office" xmlns:r="http://schemas.openxmlformats.org/officeDocument/2006/relationships" xmlns:m="http://schemas.openxmlformats.org/officeDocument/2006/math" xmlns:v="urn:schemas-microsoft-com:vml" xmlns:wp="http://schemas.openxmlformats.org/drawingml/2006/wordprocessingDrawing" xmlns:w10="urn:schemas-microsoft-com:office:word" xmlns:w="http://schemas.openxmlformats.org/wordprocessingml/2006/main" xmlns:wne="http://schemas.microsoft.com/office/word/2006/wordml">
   <w:footnote w:type="separator" w:id="-1">
     <w:p>
       <w:pPr>
@@ -6893,10 +7090,13 @@
 </file>
 
 <file path=word/header1.xml><?xml version="1.0" encoding="utf-8"?>
-<w:hdr xmlns:wpc="http://schemas.microsoft.com/office/word/2010/wordprocessingCanvas" xmlns:mc="http://schemas.openxmlformats.org/markup-compatibility/2006" xmlns:o="urn:schemas-microsoft-com:office:office" xmlns:r="http://schemas.openxmlformats.org/officeDocument/2006/relationships" xmlns:m="http://schemas.openxmlformats.org/officeDocument/2006/math" xmlns:v="urn:schemas-microsoft-com:vml" xmlns:wp14="http://schemas.microsoft.com/office/word/2010/wordprocessingDrawing" xmlns:wp="http://schemas.openxmlformats.org/drawingml/2006/wordprocessingDrawing" xmlns:w10="urn:schemas-microsoft-com:office:word" xmlns:w="http://schemas.openxmlformats.org/wordprocessingml/2006/main" xmlns:w14="http://schemas.microsoft.com/office/word/2010/wordml" xmlns:wpg="http://schemas.microsoft.com/office/word/2010/wordprocessingGroup" xmlns:wpi="http://schemas.microsoft.com/office/word/2010/wordprocessingInk" xmlns:wne="http://schemas.microsoft.com/office/word/2006/wordml" xmlns:wps="http://schemas.microsoft.com/office/word/2010/wordprocessingShape" mc:Ignorable="w14 wp14">
+<w:hdr xmlns:ve="http://schemas.openxmlformats.org/markup-compatibility/2006" xmlns:o="urn:schemas-microsoft-com:office:office" xmlns:r="http://schemas.openxmlformats.org/officeDocument/2006/relationships" xmlns:m="http://schemas.openxmlformats.org/officeDocument/2006/math" xmlns:v="urn:schemas-microsoft-com:vml" xmlns:wp="http://schemas.openxmlformats.org/drawingml/2006/wordprocessingDrawing" xmlns:w10="urn:schemas-microsoft-com:office:word" xmlns:w="http://schemas.openxmlformats.org/wordprocessingml/2006/main" xmlns:wne="http://schemas.microsoft.com/office/word/2006/wordml">
   <w:p>
     <w:pPr>
       <w:pStyle w:val="Cabealho"/>
+      <w:rPr>
+        <w:lang w:val="en-US"/>
+      </w:rPr>
     </w:pPr>
     <w:r>
       <w:rPr>
@@ -6904,7 +7104,7 @@
         <w:lang w:eastAsia="pt-PT"/>
       </w:rPr>
       <w:drawing>
-        <wp:anchor distT="0" distB="0" distL="114300" distR="114300" simplePos="0" relativeHeight="251658240" behindDoc="0" locked="0" layoutInCell="1" allowOverlap="1" wp14:anchorId="5E65223F" wp14:editId="68DFAA45">
+        <wp:anchor distT="0" distB="0" distL="114300" distR="114300" simplePos="0" relativeHeight="251658240" behindDoc="0" locked="0" layoutInCell="1" allowOverlap="1">
           <wp:simplePos x="0" y="0"/>
           <wp:positionH relativeFrom="column">
             <wp:posOffset>15239</wp:posOffset>
@@ -6958,29 +7158,44 @@
       </w:drawing>
     </w:r>
     <w:r>
+      <w:rPr>
+        <w:lang w:val="en-US"/>
+      </w:rPr>
       <w:tab/>
     </w:r>
     <w:r>
+      <w:rPr>
+        <w:lang w:val="en-US"/>
+      </w:rPr>
       <w:tab/>
     </w:r>
-    <w:proofErr w:type="spellStart"/>
     <w:r>
+      <w:rPr>
+        <w:lang w:val="en-US"/>
+      </w:rPr>
       <w:t>Owner</w:t>
     </w:r>
-    <w:proofErr w:type="spellEnd"/>
     <w:r>
+      <w:rPr>
+        <w:lang w:val="en-US"/>
+      </w:rPr>
       <w:t xml:space="preserve">: </w:t>
     </w:r>
     <w:sdt>
       <w:sdtPr>
+        <w:rPr>
+          <w:lang w:val="en-US"/>
+        </w:rPr>
         <w:alias w:val="Autor"/>
         <w:id w:val="1818630"/>
         <w:dataBinding w:prefixMappings="xmlns:ns0='http://purl.org/dc/elements/1.1/' xmlns:ns1='http://schemas.openxmlformats.org/package/2006/metadata/core-properties' " w:xpath="/ns1:coreProperties[1]/ns0:creator[1]" w:storeItemID="{6C3C8BC8-F283-45AE-878A-BAB7291924A1}"/>
         <w:text/>
       </w:sdtPr>
-      <w:sdtEndPr/>
       <w:sdtContent>
         <w:r>
+          <w:rPr>
+            <w:lang w:val="en-US"/>
+          </w:rPr>
           <w:t>Carla Machado</w:t>
         </w:r>
       </w:sdtContent>
@@ -6989,41 +7204,64 @@
   <w:p>
     <w:pPr>
       <w:pStyle w:val="Cabealho"/>
+      <w:rPr>
+        <w:lang w:val="en-US"/>
+      </w:rPr>
     </w:pPr>
     <w:r>
+      <w:rPr>
+        <w:lang w:val="en-US"/>
+      </w:rPr>
       <w:tab/>
     </w:r>
     <w:r>
+      <w:rPr>
+        <w:lang w:val="en-US"/>
+      </w:rPr>
       <w:tab/>
     </w:r>
+    <w:sdt>
+      <w:sdtPr>
+        <w:rPr>
+          <w:lang w:val="en-US"/>
+        </w:rPr>
+        <w:alias w:val="Comentários"/>
+        <w:id w:val="5514762"/>
+        <w:placeholder>
+          <w:docPart w:val="49E63A971C0C48B0965509A81CAA8195"/>
+        </w:placeholder>
+        <w:dataBinding w:prefixMappings="xmlns:ns0='http://purl.org/dc/elements/1.1/' xmlns:ns1='http://schemas.openxmlformats.org/package/2006/metadata/core-properties' " w:xpath="/ns1:coreProperties[1]/ns0:description[1]" w:storeItemID="{6C3C8BC8-F283-45AE-878A-BAB7291924A1}"/>
+        <w:text w:multiLine="1"/>
+      </w:sdtPr>
+      <w:sdtContent>
+        <w:r>
+          <w:t>V0.2</w:t>
+        </w:r>
+      </w:sdtContent>
+    </w:sdt>
     <w:r>
-      <w:t>V0.1</w:t>
-    </w:r>
-    <w:r>
+      <w:rPr>
+        <w:lang w:val="en-US"/>
+      </w:rPr>
       <w:t xml:space="preserve"> </w:t>
     </w:r>
     <w:sdt>
       <w:sdtPr>
+        <w:rPr>
+          <w:lang w:val="en-US"/>
+        </w:rPr>
         <w:alias w:val="Estado"/>
         <w:id w:val="1818631"/>
         <w:dataBinding w:prefixMappings="xmlns:ns0='http://purl.org/dc/elements/1.1/' xmlns:ns1='http://schemas.openxmlformats.org/package/2006/metadata/core-properties' " w:xpath="/ns1:coreProperties[1]/ns1:contentStatus[1]" w:storeItemID="{6C3C8BC8-F283-45AE-878A-BAB7291924A1}"/>
         <w:text/>
       </w:sdtPr>
-      <w:sdtEndPr/>
       <w:sdtContent>
-        <w:proofErr w:type="spellStart"/>
         <w:r>
-          <w:t>Ready</w:t>
+          <w:rPr>
+            <w:lang w:val="en-US"/>
+          </w:rPr>
+          <w:t>Ready to Revision</w:t>
         </w:r>
-        <w:proofErr w:type="spellEnd"/>
-        <w:r>
-          <w:t xml:space="preserve"> to </w:t>
-        </w:r>
-        <w:proofErr w:type="spellStart"/>
-        <w:r>
-          <w:t>Revision</w:t>
-        </w:r>
-        <w:proofErr w:type="spellEnd"/>
       </w:sdtContent>
     </w:sdt>
   </w:p>
@@ -7031,10 +7269,13 @@
 </file>
 
 <file path=word/header2.xml><?xml version="1.0" encoding="utf-8"?>
-<w:hdr xmlns:wpc="http://schemas.microsoft.com/office/word/2010/wordprocessingCanvas" xmlns:mc="http://schemas.openxmlformats.org/markup-compatibility/2006" xmlns:o="urn:schemas-microsoft-com:office:office" xmlns:r="http://schemas.openxmlformats.org/officeDocument/2006/relationships" xmlns:m="http://schemas.openxmlformats.org/officeDocument/2006/math" xmlns:v="urn:schemas-microsoft-com:vml" xmlns:wp14="http://schemas.microsoft.com/office/word/2010/wordprocessingDrawing" xmlns:wp="http://schemas.openxmlformats.org/drawingml/2006/wordprocessingDrawing" xmlns:w10="urn:schemas-microsoft-com:office:word" xmlns:w="http://schemas.openxmlformats.org/wordprocessingml/2006/main" xmlns:w14="http://schemas.microsoft.com/office/word/2010/wordml" xmlns:wpg="http://schemas.microsoft.com/office/word/2010/wordprocessingGroup" xmlns:wpi="http://schemas.microsoft.com/office/word/2010/wordprocessingInk" xmlns:wne="http://schemas.microsoft.com/office/word/2006/wordml" xmlns:wps="http://schemas.microsoft.com/office/word/2010/wordprocessingShape" mc:Ignorable="w14 wp14">
+<w:hdr xmlns:ve="http://schemas.openxmlformats.org/markup-compatibility/2006" xmlns:o="urn:schemas-microsoft-com:office:office" xmlns:r="http://schemas.openxmlformats.org/officeDocument/2006/relationships" xmlns:m="http://schemas.openxmlformats.org/officeDocument/2006/math" xmlns:v="urn:schemas-microsoft-com:vml" xmlns:wp="http://schemas.openxmlformats.org/drawingml/2006/wordprocessingDrawing" xmlns:w10="urn:schemas-microsoft-com:office:word" xmlns:w="http://schemas.openxmlformats.org/wordprocessingml/2006/main" xmlns:wne="http://schemas.microsoft.com/office/word/2006/wordml">
   <w:p>
     <w:pPr>
       <w:pStyle w:val="Cabealho"/>
+      <w:rPr>
+        <w:lang w:val="en-US"/>
+      </w:rPr>
     </w:pPr>
     <w:r>
       <w:rPr>
@@ -7042,7 +7283,7 @@
         <w:lang w:eastAsia="pt-PT"/>
       </w:rPr>
       <w:drawing>
-        <wp:anchor distT="0" distB="0" distL="114300" distR="114300" simplePos="0" relativeHeight="251660288" behindDoc="0" locked="0" layoutInCell="1" allowOverlap="1" wp14:anchorId="6D8862DE" wp14:editId="2445D6D6">
+        <wp:anchor distT="0" distB="0" distL="114300" distR="114300" simplePos="0" relativeHeight="251660288" behindDoc="0" locked="0" layoutInCell="1" allowOverlap="1">
           <wp:simplePos x="0" y="0"/>
           <wp:positionH relativeFrom="column">
             <wp:posOffset>81915</wp:posOffset>
@@ -7096,29 +7337,44 @@
       </w:drawing>
     </w:r>
     <w:r>
+      <w:rPr>
+        <w:lang w:val="en-US"/>
+      </w:rPr>
       <w:tab/>
     </w:r>
     <w:r>
+      <w:rPr>
+        <w:lang w:val="en-US"/>
+      </w:rPr>
       <w:tab/>
     </w:r>
-    <w:proofErr w:type="spellStart"/>
     <w:r>
+      <w:rPr>
+        <w:lang w:val="en-US"/>
+      </w:rPr>
       <w:t>Owner</w:t>
     </w:r>
-    <w:proofErr w:type="spellEnd"/>
     <w:r>
+      <w:rPr>
+        <w:lang w:val="en-US"/>
+      </w:rPr>
       <w:t xml:space="preserve">: </w:t>
     </w:r>
     <w:sdt>
       <w:sdtPr>
+        <w:rPr>
+          <w:lang w:val="en-US"/>
+        </w:rPr>
         <w:alias w:val="Autor"/>
         <w:id w:val="1818633"/>
         <w:dataBinding w:prefixMappings="xmlns:ns0='http://purl.org/dc/elements/1.1/' xmlns:ns1='http://schemas.openxmlformats.org/package/2006/metadata/core-properties' " w:xpath="/ns1:coreProperties[1]/ns0:creator[1]" w:storeItemID="{6C3C8BC8-F283-45AE-878A-BAB7291924A1}"/>
         <w:text/>
       </w:sdtPr>
-      <w:sdtEndPr/>
       <w:sdtContent>
         <w:r>
+          <w:rPr>
+            <w:lang w:val="en-US"/>
+          </w:rPr>
           <w:t>Carla Machado</w:t>
         </w:r>
       </w:sdtContent>
@@ -7127,44 +7383,73 @@
   <w:p>
     <w:pPr>
       <w:pStyle w:val="Cabealho"/>
+      <w:rPr>
+        <w:lang w:val="en-US"/>
+      </w:rPr>
     </w:pPr>
     <w:r>
+      <w:rPr>
+        <w:lang w:val="en-US"/>
+      </w:rPr>
       <w:tab/>
     </w:r>
     <w:r>
+      <w:rPr>
+        <w:lang w:val="en-US"/>
+      </w:rPr>
       <w:tab/>
     </w:r>
+    <w:sdt>
+      <w:sdtPr>
+        <w:rPr>
+          <w:lang w:val="en-US"/>
+        </w:rPr>
+        <w:alias w:val="Comentários"/>
+        <w:id w:val="5514761"/>
+        <w:placeholder>
+          <w:docPart w:val="3B9420D2B2C74130A5DBCE125AA10AC8"/>
+        </w:placeholder>
+        <w:dataBinding w:prefixMappings="xmlns:ns0='http://purl.org/dc/elements/1.1/' xmlns:ns1='http://schemas.openxmlformats.org/package/2006/metadata/core-properties' " w:xpath="/ns1:coreProperties[1]/ns0:description[1]" w:storeItemID="{6C3C8BC8-F283-45AE-878A-BAB7291924A1}"/>
+        <w:text w:multiLine="1"/>
+      </w:sdtPr>
+      <w:sdtContent>
+        <w:r>
+          <w:rPr>
+            <w:lang w:val="en-US"/>
+          </w:rPr>
+          <w:t>V0.2</w:t>
+        </w:r>
+      </w:sdtContent>
+    </w:sdt>
     <w:r>
-      <w:t>V0.2</w:t>
-    </w:r>
-    <w:r>
+      <w:rPr>
+        <w:lang w:val="en-US"/>
+      </w:rPr>
       <w:t xml:space="preserve"> </w:t>
     </w:r>
     <w:sdt>
       <w:sdtPr>
+        <w:rPr>
+          <w:lang w:val="en-US"/>
+        </w:rPr>
         <w:alias w:val="Estado"/>
         <w:id w:val="1818634"/>
         <w:dataBinding w:prefixMappings="xmlns:ns0='http://purl.org/dc/elements/1.1/' xmlns:ns1='http://schemas.openxmlformats.org/package/2006/metadata/core-properties' " w:xpath="/ns1:coreProperties[1]/ns1:contentStatus[1]" w:storeItemID="{6C3C8BC8-F283-45AE-878A-BAB7291924A1}"/>
         <w:text/>
       </w:sdtPr>
-      <w:sdtEndPr/>
       <w:sdtContent>
-        <w:proofErr w:type="spellStart"/>
         <w:r>
-          <w:t>Ready</w:t>
+          <w:rPr>
+            <w:lang w:val="en-US"/>
+          </w:rPr>
+          <w:t>Ready to Revision</w:t>
         </w:r>
-        <w:proofErr w:type="spellEnd"/>
-        <w:r>
-          <w:t xml:space="preserve"> to </w:t>
-        </w:r>
-        <w:proofErr w:type="spellStart"/>
-        <w:r>
-          <w:t>Revision</w:t>
-        </w:r>
-        <w:proofErr w:type="spellEnd"/>
       </w:sdtContent>
     </w:sdt>
     <w:r>
+      <w:rPr>
+        <w:lang w:val="en-US"/>
+      </w:rPr>
       <w:t xml:space="preserve"> </w:t>
     </w:r>
   </w:p>
@@ -7172,7 +7457,7 @@
 </file>
 
 <file path=word/numbering.xml><?xml version="1.0" encoding="utf-8"?>
-<w:numbering xmlns:wpc="http://schemas.microsoft.com/office/word/2010/wordprocessingCanvas" xmlns:mc="http://schemas.openxmlformats.org/markup-compatibility/2006" xmlns:o="urn:schemas-microsoft-com:office:office" xmlns:r="http://schemas.openxmlformats.org/officeDocument/2006/relationships" xmlns:m="http://schemas.openxmlformats.org/officeDocument/2006/math" xmlns:v="urn:schemas-microsoft-com:vml" xmlns:wp14="http://schemas.microsoft.com/office/word/2010/wordprocessingDrawing" xmlns:wp="http://schemas.openxmlformats.org/drawingml/2006/wordprocessingDrawing" xmlns:w10="urn:schemas-microsoft-com:office:word" xmlns:w="http://schemas.openxmlformats.org/wordprocessingml/2006/main" xmlns:w14="http://schemas.microsoft.com/office/word/2010/wordml" xmlns:wpg="http://schemas.microsoft.com/office/word/2010/wordprocessingGroup" xmlns:wpi="http://schemas.microsoft.com/office/word/2010/wordprocessingInk" xmlns:wne="http://schemas.microsoft.com/office/word/2006/wordml" xmlns:wps="http://schemas.microsoft.com/office/word/2010/wordprocessingShape" mc:Ignorable="w14 wp14">
+<w:numbering xmlns:ve="http://schemas.openxmlformats.org/markup-compatibility/2006" xmlns:o="urn:schemas-microsoft-com:office:office" xmlns:r="http://schemas.openxmlformats.org/officeDocument/2006/relationships" xmlns:m="http://schemas.openxmlformats.org/officeDocument/2006/math" xmlns:v="urn:schemas-microsoft-com:vml" xmlns:wp="http://schemas.openxmlformats.org/drawingml/2006/wordprocessingDrawing" xmlns:w10="urn:schemas-microsoft-com:office:word" xmlns:w="http://schemas.openxmlformats.org/wordprocessingml/2006/main" xmlns:wne="http://schemas.microsoft.com/office/word/2006/wordml">
   <w:abstractNum w:abstractNumId="0">
     <w:nsid w:val="070D2FA7"/>
     <w:multiLevelType w:val="multilevel"/>
@@ -7881,7 +8166,7 @@
 </file>
 
 <file path=word/styles.xml><?xml version="1.0" encoding="utf-8"?>
-<w:styles xmlns:mc="http://schemas.openxmlformats.org/markup-compatibility/2006" xmlns:r="http://schemas.openxmlformats.org/officeDocument/2006/relationships" xmlns:w="http://schemas.openxmlformats.org/wordprocessingml/2006/main" xmlns:w14="http://schemas.microsoft.com/office/word/2010/wordml" mc:Ignorable="w14">
+<w:styles xmlns:r="http://schemas.openxmlformats.org/officeDocument/2006/relationships" xmlns:w="http://schemas.openxmlformats.org/wordprocessingml/2006/main">
   <w:docDefaults>
     <w:rPrDefault>
       <w:rPr>
@@ -8041,11 +8326,11 @@
     <w:qFormat/>
     <w:rsid w:val="00345E81"/>
   </w:style>
-  <w:style w:type="paragraph" w:styleId="Cabealho1">
+  <w:style w:type="paragraph" w:styleId="Ttulo1">
     <w:name w:val="heading 1"/>
     <w:basedOn w:val="Normal"/>
     <w:next w:val="Normal"/>
-    <w:link w:val="Cabealho1Carcter"/>
+    <w:link w:val="Ttulo1Carcter"/>
     <w:uiPriority w:val="9"/>
     <w:qFormat/>
     <w:rsid w:val="00906D0A"/>
@@ -8064,11 +8349,11 @@
       <w:szCs w:val="28"/>
     </w:rPr>
   </w:style>
-  <w:style w:type="paragraph" w:styleId="Cabealho2">
+  <w:style w:type="paragraph" w:styleId="Ttulo2">
     <w:name w:val="heading 2"/>
     <w:basedOn w:val="Normal"/>
     <w:next w:val="Normal"/>
-    <w:link w:val="Cabealho2Carcter"/>
+    <w:link w:val="Ttulo2Carcter"/>
     <w:uiPriority w:val="9"/>
     <w:unhideWhenUsed/>
     <w:qFormat/>
@@ -8099,6 +8384,7 @@
     <w:uiPriority w:val="99"/>
     <w:semiHidden/>
     <w:unhideWhenUsed/>
+    <w:qFormat/>
     <w:tblPr>
       <w:tblInd w:w="0" w:type="dxa"/>
       <w:tblCellMar>
@@ -8248,10 +8534,10 @@
       </w:tblCellMar>
     </w:tblPr>
   </w:style>
-  <w:style w:type="character" w:customStyle="1" w:styleId="Cabealho1Carcter">
-    <w:name w:val="Cabeçalho 1 Carácter"/>
+  <w:style w:type="character" w:customStyle="1" w:styleId="Ttulo1Carcter">
+    <w:name w:val="Título 1 Carácter"/>
     <w:basedOn w:val="Tipodeletrapredefinidodopargrafo"/>
-    <w:link w:val="Cabealho1"/>
+    <w:link w:val="Ttulo1"/>
     <w:uiPriority w:val="9"/>
     <w:rsid w:val="00906D0A"/>
     <w:rPr>
@@ -8265,7 +8551,7 @@
   </w:style>
   <w:style w:type="paragraph" w:styleId="Ttulodondice">
     <w:name w:val="TOC Heading"/>
-    <w:basedOn w:val="Cabealho1"/>
+    <w:basedOn w:val="Ttulo1"/>
     <w:next w:val="Normal"/>
     <w:uiPriority w:val="39"/>
     <w:semiHidden/>
@@ -8340,10 +8626,10 @@
       <w:spacing w:after="0"/>
     </w:pPr>
   </w:style>
-  <w:style w:type="character" w:customStyle="1" w:styleId="Cabealho2Carcter">
-    <w:name w:val="Cabeçalho 2 Carácter"/>
+  <w:style w:type="character" w:customStyle="1" w:styleId="Ttulo2Carcter">
+    <w:name w:val="Título 2 Carácter"/>
     <w:basedOn w:val="Tipodeletrapredefinidodopargrafo"/>
-    <w:link w:val="Cabealho2"/>
+    <w:link w:val="Ttulo2"/>
     <w:uiPriority w:val="9"/>
     <w:rsid w:val="00BE20D4"/>
     <w:rPr>
@@ -8549,7 +8835,7 @@
 </file>
 
 <file path=word/glossary/document.xml><?xml version="1.0" encoding="utf-8"?>
-<w:glossaryDocument xmlns:wpc="http://schemas.microsoft.com/office/word/2010/wordprocessingCanvas" xmlns:mc="http://schemas.openxmlformats.org/markup-compatibility/2006" xmlns:o="urn:schemas-microsoft-com:office:office" xmlns:r="http://schemas.openxmlformats.org/officeDocument/2006/relationships" xmlns:m="http://schemas.openxmlformats.org/officeDocument/2006/math" xmlns:v="urn:schemas-microsoft-com:vml" xmlns:wp14="http://schemas.microsoft.com/office/word/2010/wordprocessingDrawing" xmlns:wp="http://schemas.openxmlformats.org/drawingml/2006/wordprocessingDrawing" xmlns:w10="urn:schemas-microsoft-com:office:word" xmlns:w="http://schemas.openxmlformats.org/wordprocessingml/2006/main" xmlns:w14="http://schemas.microsoft.com/office/word/2010/wordml" xmlns:wpg="http://schemas.microsoft.com/office/word/2010/wordprocessingGroup" xmlns:wpi="http://schemas.microsoft.com/office/word/2010/wordprocessingInk" xmlns:wne="http://schemas.microsoft.com/office/word/2006/wordml" xmlns:wps="http://schemas.microsoft.com/office/word/2010/wordprocessingShape" mc:Ignorable="w14 wp14">
+<w:glossaryDocument xmlns:ve="http://schemas.openxmlformats.org/markup-compatibility/2006" xmlns:o="urn:schemas-microsoft-com:office:office" xmlns:r="http://schemas.openxmlformats.org/officeDocument/2006/relationships" xmlns:m="http://schemas.openxmlformats.org/officeDocument/2006/math" xmlns:v="urn:schemas-microsoft-com:vml" xmlns:wp="http://schemas.openxmlformats.org/drawingml/2006/wordprocessingDrawing" xmlns:w10="urn:schemas-microsoft-com:office:word" xmlns:w="http://schemas.openxmlformats.org/wordprocessingml/2006/main" xmlns:wne="http://schemas.microsoft.com/office/word/2006/wordml">
   <w:docParts>
     <w:docPart>
       <w:docPartPr>
@@ -8675,7 +8961,7 @@
 </file>
 
 <file path=word/glossary/fontTable.xml><?xml version="1.0" encoding="utf-8"?>
-<w:fonts xmlns:mc="http://schemas.openxmlformats.org/markup-compatibility/2006" xmlns:r="http://schemas.openxmlformats.org/officeDocument/2006/relationships" xmlns:w="http://schemas.openxmlformats.org/wordprocessingml/2006/main" xmlns:w14="http://schemas.microsoft.com/office/word/2010/wordml" mc:Ignorable="w14">
+<w:fonts xmlns:r="http://schemas.openxmlformats.org/officeDocument/2006/relationships" xmlns:w="http://schemas.openxmlformats.org/wordprocessingml/2006/main">
   <w:font w:name="Wingdings">
     <w:panose1 w:val="05000000000000000000"/>
     <w:charset w:val="02"/>
@@ -8688,7 +8974,7 @@
     <w:charset w:val="00"/>
     <w:family w:val="roman"/>
     <w:pitch w:val="variable"/>
-    <w:sig w:usb0="E0002AFF" w:usb1="C0007843" w:usb2="00000009" w:usb3="00000000" w:csb0="000001FF" w:csb1="00000000"/>
+    <w:sig w:usb0="E0002AFF" w:usb1="C0007841" w:usb2="00000009" w:usb3="00000000" w:csb0="000001FF" w:csb1="00000000"/>
   </w:font>
   <w:font w:name="Courier New">
     <w:panose1 w:val="02070309020205020404"/>
@@ -8716,7 +9002,7 @@
     <w:charset w:val="00"/>
     <w:family w:val="roman"/>
     <w:pitch w:val="variable"/>
-    <w:sig w:usb0="E00002FF" w:usb1="400004FF" w:usb2="00000000" w:usb3="00000000" w:csb0="0000019F" w:csb1="00000000"/>
+    <w:sig w:usb0="A00002EF" w:usb1="4000004B" w:usb2="00000000" w:usb3="00000000" w:csb0="0000019F" w:csb1="00000000"/>
   </w:font>
   <w:font w:name="Tahoma">
     <w:panose1 w:val="020B0604030504040204"/>
@@ -8730,17 +9016,17 @@
 </file>
 
 <file path=word/glossary/settings.xml><?xml version="1.0" encoding="utf-8"?>
-<w:settings xmlns:mc="http://schemas.openxmlformats.org/markup-compatibility/2006" xmlns:o="urn:schemas-microsoft-com:office:office" xmlns:r="http://schemas.openxmlformats.org/officeDocument/2006/relationships" xmlns:m="http://schemas.openxmlformats.org/officeDocument/2006/math" xmlns:v="urn:schemas-microsoft-com:vml" xmlns:w10="urn:schemas-microsoft-com:office:word" xmlns:w="http://schemas.openxmlformats.org/wordprocessingml/2006/main" xmlns:w14="http://schemas.microsoft.com/office/word/2010/wordml" xmlns:sl="http://schemas.openxmlformats.org/schemaLibrary/2006/main" mc:Ignorable="w14">
+<w:settings xmlns:o="urn:schemas-microsoft-com:office:office" xmlns:r="http://schemas.openxmlformats.org/officeDocument/2006/relationships" xmlns:m="http://schemas.openxmlformats.org/officeDocument/2006/math" xmlns:v="urn:schemas-microsoft-com:vml" xmlns:w10="urn:schemas-microsoft-com:office:word" xmlns:w="http://schemas.openxmlformats.org/wordprocessingml/2006/main" xmlns:sl="http://schemas.openxmlformats.org/schemaLibrary/2006/main">
   <w:view w:val="normal"/>
   <w:defaultTabStop w:val="708"/>
   <w:hyphenationZone w:val="425"/>
   <w:characterSpacingControl w:val="doNotCompress"/>
   <w:compat>
     <w:useFELayout/>
-    <w:compatSetting w:name="compatibilityMode" w:uri="http://schemas.microsoft.com/office/word" w:val="12"/>
   </w:compat>
   <w:rsids>
     <w:rsidRoot w:val="00761202"/>
+    <w:rsid w:val="00173B6C"/>
     <w:rsid w:val="001C7050"/>
     <w:rsid w:val="003E5041"/>
     <w:rsid w:val="004C5AE2"/>
@@ -8753,7 +9039,7 @@
     <m:mathFont m:val="Cambria Math"/>
     <m:brkBin m:val="before"/>
     <m:brkBinSub m:val="--"/>
-    <m:smallFrac m:val="0"/>
+    <m:smallFrac m:val="off"/>
     <m:dispDef/>
     <m:lMargin m:val="0"/>
     <m:rMargin m:val="0"/>
@@ -8770,7 +9056,7 @@
 </file>
 
 <file path=word/glossary/styles.xml><?xml version="1.0" encoding="utf-8"?>
-<w:styles xmlns:mc="http://schemas.openxmlformats.org/markup-compatibility/2006" xmlns:r="http://schemas.openxmlformats.org/officeDocument/2006/relationships" xmlns:w="http://schemas.openxmlformats.org/wordprocessingml/2006/main" xmlns:w14="http://schemas.microsoft.com/office/word/2010/wordml" mc:Ignorable="w14">
+<w:styles xmlns:r="http://schemas.openxmlformats.org/officeDocument/2006/relationships" xmlns:w="http://schemas.openxmlformats.org/wordprocessingml/2006/main">
   <w:docDefaults>
     <w:rPrDefault>
       <w:rPr>
@@ -8946,6 +9232,7 @@
     <w:uiPriority w:val="99"/>
     <w:semiHidden/>
     <w:unhideWhenUsed/>
+    <w:qFormat/>
     <w:tblPr>
       <w:tblInd w:w="0" w:type="dxa"/>
       <w:tblCellMar>
@@ -8967,7 +9254,7 @@
     <w:basedOn w:val="Tipodeletrapredefinidodopargrafo"/>
     <w:uiPriority w:val="99"/>
     <w:semiHidden/>
-    <w:rsid w:val="00761202"/>
+    <w:rsid w:val="00173B6C"/>
     <w:rPr>
       <w:color w:val="808080"/>
     </w:rPr>
@@ -9447,202 +9734,12 @@
   <w:style w:type="paragraph" w:customStyle="1" w:styleId="474947DA582D4312AAFA564A2179BEC3">
     <w:name w:val="474947DA582D4312AAFA564A2179BEC3"/>
     <w:rsid w:val="001C7050"/>
-  </w:style>
-</w:styles>
-</file>
-
-<file path=word/glossary/stylesWithEffects.xml><?xml version="1.0" encoding="utf-8"?>
-<w:styles xmlns:wpc="http://schemas.microsoft.com/office/word/2010/wordprocessingCanvas" xmlns:mc="http://schemas.openxmlformats.org/markup-compatibility/2006" xmlns:o="urn:schemas-microsoft-com:office:office" xmlns:r="http://schemas.openxmlformats.org/officeDocument/2006/relationships" xmlns:m="http://schemas.openxmlformats.org/officeDocument/2006/math" xmlns:v="urn:schemas-microsoft-com:vml" xmlns:wp14="http://schemas.microsoft.com/office/word/2010/wordprocessingDrawing" xmlns:wp="http://schemas.openxmlformats.org/drawingml/2006/wordprocessingDrawing" xmlns:w10="urn:schemas-microsoft-com:office:word" xmlns:w="http://schemas.openxmlformats.org/wordprocessingml/2006/main" xmlns:w14="http://schemas.microsoft.com/office/word/2010/wordml" xmlns:wpg="http://schemas.microsoft.com/office/word/2010/wordprocessingGroup" xmlns:wpi="http://schemas.microsoft.com/office/word/2010/wordprocessingInk" xmlns:wne="http://schemas.microsoft.com/office/word/2006/wordml" xmlns:wps="http://schemas.microsoft.com/office/word/2010/wordprocessingShape" mc:Ignorable="w14 wp14">
-  <w:docDefaults>
-    <w:rPrDefault>
-      <w:rPr>
-        <w:rFonts w:asciiTheme="minorHAnsi" w:eastAsiaTheme="minorEastAsia" w:hAnsiTheme="minorHAnsi" w:cstheme="minorBidi"/>
-        <w:sz w:val="22"/>
-        <w:szCs w:val="22"/>
-        <w:lang w:val="pt-PT" w:eastAsia="pt-PT" w:bidi="ar-SA"/>
-      </w:rPr>
-    </w:rPrDefault>
-    <w:pPrDefault>
-      <w:pPr>
-        <w:spacing w:after="200" w:line="276" w:lineRule="auto"/>
-      </w:pPr>
-    </w:pPrDefault>
-  </w:docDefaults>
-  <w:latentStyles w:defLockedState="0" w:defUIPriority="99" w:defSemiHidden="1" w:defUnhideWhenUsed="1" w:defQFormat="0" w:count="267">
-    <w:lsdException w:name="Normal" w:semiHidden="0" w:uiPriority="0" w:unhideWhenUsed="0" w:qFormat="1"/>
-    <w:lsdException w:name="heading 1" w:semiHidden="0" w:uiPriority="9" w:unhideWhenUsed="0" w:qFormat="1"/>
-    <w:lsdException w:name="heading 2" w:uiPriority="9" w:qFormat="1"/>
-    <w:lsdException w:name="heading 3" w:uiPriority="9" w:qFormat="1"/>
-    <w:lsdException w:name="heading 4" w:uiPriority="9" w:qFormat="1"/>
-    <w:lsdException w:name="heading 5" w:uiPriority="9" w:qFormat="1"/>
-    <w:lsdException w:name="heading 6" w:uiPriority="9" w:qFormat="1"/>
-    <w:lsdException w:name="heading 7" w:uiPriority="9" w:qFormat="1"/>
-    <w:lsdException w:name="heading 8" w:uiPriority="9" w:qFormat="1"/>
-    <w:lsdException w:name="heading 9" w:uiPriority="9" w:qFormat="1"/>
-    <w:lsdException w:name="toc 1" w:uiPriority="39"/>
-    <w:lsdException w:name="toc 2" w:uiPriority="39"/>
-    <w:lsdException w:name="toc 3" w:uiPriority="39"/>
-    <w:lsdException w:name="toc 4" w:uiPriority="39"/>
-    <w:lsdException w:name="toc 5" w:uiPriority="39"/>
-    <w:lsdException w:name="toc 6" w:uiPriority="39"/>
-    <w:lsdException w:name="toc 7" w:uiPriority="39"/>
-    <w:lsdException w:name="toc 8" w:uiPriority="39"/>
-    <w:lsdException w:name="toc 9" w:uiPriority="39"/>
-    <w:lsdException w:name="caption" w:uiPriority="35" w:qFormat="1"/>
-    <w:lsdException w:name="Title" w:semiHidden="0" w:uiPriority="10" w:unhideWhenUsed="0" w:qFormat="1"/>
-    <w:lsdException w:name="Default Paragraph Font" w:uiPriority="1"/>
-    <w:lsdException w:name="Subtitle" w:semiHidden="0" w:uiPriority="11" w:unhideWhenUsed="0" w:qFormat="1"/>
-    <w:lsdException w:name="Strong" w:semiHidden="0" w:uiPriority="22" w:unhideWhenUsed="0" w:qFormat="1"/>
-    <w:lsdException w:name="Emphasis" w:semiHidden="0" w:uiPriority="20" w:unhideWhenUsed="0" w:qFormat="1"/>
-    <w:lsdException w:name="Table Grid" w:semiHidden="0" w:uiPriority="59" w:unhideWhenUsed="0"/>
-    <w:lsdException w:name="Placeholder Text" w:unhideWhenUsed="0"/>
-    <w:lsdException w:name="No Spacing" w:semiHidden="0" w:uiPriority="1" w:unhideWhenUsed="0" w:qFormat="1"/>
-    <w:lsdException w:name="Light Shading" w:semiHidden="0" w:uiPriority="60" w:unhideWhenUsed="0"/>
-    <w:lsdException w:name="Light List" w:semiHidden="0" w:uiPriority="61" w:unhideWhenUsed="0"/>
-    <w:lsdException w:name="Light Grid" w:semiHidden="0" w:uiPriority="62" w:unhideWhenUsed="0"/>
-    <w:lsdException w:name="Medium Shading 1" w:semiHidden="0" w:uiPriority="63" w:unhideWhenUsed="0"/>
-    <w:lsdException w:name="Medium Shading 2" w:semiHidden="0" w:uiPriority="64" w:unhideWhenUsed="0"/>
-    <w:lsdException w:name="Medium List 1" w:semiHidden="0" w:uiPriority="65" w:unhideWhenUsed="0"/>
-    <w:lsdException w:name="Medium List 2" w:semiHidden="0" w:uiPriority="66" w:unhideWhenUsed="0"/>
-    <w:lsdException w:name="Medium Grid 1" w:semiHidden="0" w:uiPriority="67" w:unhideWhenUsed="0"/>
-    <w:lsdException w:name="Medium Grid 2" w:semiHidden="0" w:uiPriority="68" w:unhideWhenUsed="0"/>
-    <w:lsdException w:name="Medium Grid 3" w:semiHidden="0" w:uiPriority="69" w:unhideWhenUsed="0"/>
-    <w:lsdException w:name="Dark List" w:semiHidden="0" w:uiPriority="70" w:unhideWhenUsed="0"/>
-    <w:lsdException w:name="Colorful Shading" w:semiHidden="0" w:uiPriority="71" w:unhideWhenUsed="0"/>
-    <w:lsdException w:name="Colorful List" w:semiHidden="0" w:uiPriority="72" w:unhideWhenUsed="0"/>
-    <w:lsdException w:name="Colorful Grid" w:semiHidden="0" w:uiPriority="73" w:unhideWhenUsed="0"/>
-    <w:lsdException w:name="Light Shading Accent 1" w:semiHidden="0" w:uiPriority="60" w:unhideWhenUsed="0"/>
-    <w:lsdException w:name="Light List Accent 1" w:semiHidden="0" w:uiPriority="61" w:unhideWhenUsed="0"/>
-    <w:lsdException w:name="Light Grid Accent 1" w:semiHidden="0" w:uiPriority="62" w:unhideWhenUsed="0"/>
-    <w:lsdException w:name="Medium Shading 1 Accent 1" w:semiHidden="0" w:uiPriority="63" w:unhideWhenUsed="0"/>
-    <w:lsdException w:name="Medium Shading 2 Accent 1" w:semiHidden="0" w:uiPriority="64" w:unhideWhenUsed="0"/>
-    <w:lsdException w:name="Medium List 1 Accent 1" w:semiHidden="0" w:uiPriority="65" w:unhideWhenUsed="0"/>
-    <w:lsdException w:name="Revision" w:unhideWhenUsed="0"/>
-    <w:lsdException w:name="List Paragraph" w:semiHidden="0" w:uiPriority="34" w:unhideWhenUsed="0" w:qFormat="1"/>
-    <w:lsdException w:name="Quote" w:semiHidden="0" w:uiPriority="29" w:unhideWhenUsed="0" w:qFormat="1"/>
-    <w:lsdException w:name="Intense Quote" w:semiHidden="0" w:uiPriority="30" w:unhideWhenUsed="0" w:qFormat="1"/>
-    <w:lsdException w:name="Medium List 2 Accent 1" w:semiHidden="0" w:uiPriority="66" w:unhideWhenUsed="0"/>
-    <w:lsdException w:name="Medium Grid 1 Accent 1" w:semiHidden="0" w:uiPriority="67" w:unhideWhenUsed="0"/>
-    <w:lsdException w:name="Medium Grid 2 Accent 1" w:semiHidden="0" w:uiPriority="68" w:unhideWhenUsed="0"/>
-    <w:lsdException w:name="Medium Grid 3 Accent 1" w:semiHidden="0" w:uiPriority="69" w:unhideWhenUsed="0"/>
-    <w:lsdException w:name="Dark List Accent 1" w:semiHidden="0" w:uiPriority="70" w:unhideWhenUsed="0"/>
-    <w:lsdException w:name="Colorful Shading Accent 1" w:semiHidden="0" w:uiPriority="71" w:unhideWhenUsed="0"/>
-    <w:lsdException w:name="Colorful List Accent 1" w:semiHidden="0" w:uiPriority="72" w:unhideWhenUsed="0"/>
-    <w:lsdException w:name="Colorful Grid Accent 1" w:semiHidden="0" w:uiPriority="73" w:unhideWhenUsed="0"/>
-    <w:lsdException w:name="Light Shading Accent 2" w:semiHidden="0" w:uiPriority="60" w:unhideWhenUsed="0"/>
-    <w:lsdException w:name="Light List Accent 2" w:semiHidden="0" w:uiPriority="61" w:unhideWhenUsed="0"/>
-    <w:lsdException w:name="Light Grid Accent 2" w:semiHidden="0" w:uiPriority="62" w:unhideWhenUsed="0"/>
-    <w:lsdException w:name="Medium Shading 1 Accent 2" w:semiHidden="0" w:uiPriority="63" w:unhideWhenUsed="0"/>
-    <w:lsdException w:name="Medium Shading 2 Accent 2" w:semiHidden="0" w:uiPriority="64" w:unhideWhenUsed="0"/>
-    <w:lsdException w:name="Medium List 1 Accent 2" w:semiHidden="0" w:uiPriority="65" w:unhideWhenUsed="0"/>
-    <w:lsdException w:name="Medium List 2 Accent 2" w:semiHidden="0" w:uiPriority="66" w:unhideWhenUsed="0"/>
-    <w:lsdException w:name="Medium Grid 1 Accent 2" w:semiHidden="0" w:uiPriority="67" w:unhideWhenUsed="0"/>
-    <w:lsdException w:name="Medium Grid 2 Accent 2" w:semiHidden="0" w:uiPriority="68" w:unhideWhenUsed="0"/>
-    <w:lsdException w:name="Medium Grid 3 Accent 2" w:semiHidden="0" w:uiPriority="69" w:unhideWhenUsed="0"/>
-    <w:lsdException w:name="Dark List Accent 2" w:semiHidden="0" w:uiPriority="70" w:unhideWhenUsed="0"/>
-    <w:lsdException w:name="Colorful Shading Accent 2" w:semiHidden="0" w:uiPriority="71" w:unhideWhenUsed="0"/>
-    <w:lsdException w:name="Colorful List Accent 2" w:semiHidden="0" w:uiPriority="72" w:unhideWhenUsed="0"/>
-    <w:lsdException w:name="Colorful Grid Accent 2" w:semiHidden="0" w:uiPriority="73" w:unhideWhenUsed="0"/>
-    <w:lsdException w:name="Light Shading Accent 3" w:semiHidden="0" w:uiPriority="60" w:unhideWhenUsed="0"/>
-    <w:lsdException w:name="Light List Accent 3" w:semiHidden="0" w:uiPriority="61" w:unhideWhenUsed="0"/>
-    <w:lsdException w:name="Light Grid Accent 3" w:semiHidden="0" w:uiPriority="62" w:unhideWhenUsed="0"/>
-    <w:lsdException w:name="Medium Shading 1 Accent 3" w:semiHidden="0" w:uiPriority="63" w:unhideWhenUsed="0"/>
-    <w:lsdException w:name="Medium Shading 2 Accent 3" w:semiHidden="0" w:uiPriority="64" w:unhideWhenUsed="0"/>
-    <w:lsdException w:name="Medium List 1 Accent 3" w:semiHidden="0" w:uiPriority="65" w:unhideWhenUsed="0"/>
-    <w:lsdException w:name="Medium List 2 Accent 3" w:semiHidden="0" w:uiPriority="66" w:unhideWhenUsed="0"/>
-    <w:lsdException w:name="Medium Grid 1 Accent 3" w:semiHidden="0" w:uiPriority="67" w:unhideWhenUsed="0"/>
-    <w:lsdException w:name="Medium Grid 2 Accent 3" w:semiHidden="0" w:uiPriority="68" w:unhideWhenUsed="0"/>
-    <w:lsdException w:name="Medium Grid 3 Accent 3" w:semiHidden="0" w:uiPriority="69" w:unhideWhenUsed="0"/>
-    <w:lsdException w:name="Dark List Accent 3" w:semiHidden="0" w:uiPriority="70" w:unhideWhenUsed="0"/>
-    <w:lsdException w:name="Colorful Shading Accent 3" w:semiHidden="0" w:uiPriority="71" w:unhideWhenUsed="0"/>
-    <w:lsdException w:name="Colorful List Accent 3" w:semiHidden="0" w:uiPriority="72" w:unhideWhenUsed="0"/>
-    <w:lsdException w:name="Colorful Grid Accent 3" w:semiHidden="0" w:uiPriority="73" w:unhideWhenUsed="0"/>
-    <w:lsdException w:name="Light Shading Accent 4" w:semiHidden="0" w:uiPriority="60" w:unhideWhenUsed="0"/>
-    <w:lsdException w:name="Light List Accent 4" w:semiHidden="0" w:uiPriority="61" w:unhideWhenUsed="0"/>
-    <w:lsdException w:name="Light Grid Accent 4" w:semiHidden="0" w:uiPriority="62" w:unhideWhenUsed="0"/>
-    <w:lsdException w:name="Medium Shading 1 Accent 4" w:semiHidden="0" w:uiPriority="63" w:unhideWhenUsed="0"/>
-    <w:lsdException w:name="Medium Shading 2 Accent 4" w:semiHidden="0" w:uiPriority="64" w:unhideWhenUsed="0"/>
-    <w:lsdException w:name="Medium List 1 Accent 4" w:semiHidden="0" w:uiPriority="65" w:unhideWhenUsed="0"/>
-    <w:lsdException w:name="Medium List 2 Accent 4" w:semiHidden="0" w:uiPriority="66" w:unhideWhenUsed="0"/>
-    <w:lsdException w:name="Medium Grid 1 Accent 4" w:semiHidden="0" w:uiPriority="67" w:unhideWhenUsed="0"/>
-    <w:lsdException w:name="Medium Grid 2 Accent 4" w:semiHidden="0" w:uiPriority="68" w:unhideWhenUsed="0"/>
-    <w:lsdException w:name="Medium Grid 3 Accent 4" w:semiHidden="0" w:uiPriority="69" w:unhideWhenUsed="0"/>
-    <w:lsdException w:name="Dark List Accent 4" w:semiHidden="0" w:uiPriority="70" w:unhideWhenUsed="0"/>
-    <w:lsdException w:name="Colorful Shading Accent 4" w:semiHidden="0" w:uiPriority="71" w:unhideWhenUsed="0"/>
-    <w:lsdException w:name="Colorful List Accent 4" w:semiHidden="0" w:uiPriority="72" w:unhideWhenUsed="0"/>
-    <w:lsdException w:name="Colorful Grid Accent 4" w:semiHidden="0" w:uiPriority="73" w:unhideWhenUsed="0"/>
-    <w:lsdException w:name="Light Shading Accent 5" w:semiHidden="0" w:uiPriority="60" w:unhideWhenUsed="0"/>
-    <w:lsdException w:name="Light List Accent 5" w:semiHidden="0" w:uiPriority="61" w:unhideWhenUsed="0"/>
-    <w:lsdException w:name="Light Grid Accent 5" w:semiHidden="0" w:uiPriority="62" w:unhideWhenUsed="0"/>
-    <w:lsdException w:name="Medium Shading 1 Accent 5" w:semiHidden="0" w:uiPriority="63" w:unhideWhenUsed="0"/>
-    <w:lsdException w:name="Medium Shading 2 Accent 5" w:semiHidden="0" w:uiPriority="64" w:unhideWhenUsed="0"/>
-    <w:lsdException w:name="Medium List 1 Accent 5" w:semiHidden="0" w:uiPriority="65" w:unhideWhenUsed="0"/>
-    <w:lsdException w:name="Medium List 2 Accent 5" w:semiHidden="0" w:uiPriority="66" w:unhideWhenUsed="0"/>
-    <w:lsdException w:name="Medium Grid 1 Accent 5" w:semiHidden="0" w:uiPriority="67" w:unhideWhenUsed="0"/>
-    <w:lsdException w:name="Medium Grid 2 Accent 5" w:semiHidden="0" w:uiPriority="68" w:unhideWhenUsed="0"/>
-    <w:lsdException w:name="Medium Grid 3 Accent 5" w:semiHidden="0" w:uiPriority="69" w:unhideWhenUsed="0"/>
-    <w:lsdException w:name="Dark List Accent 5" w:semiHidden="0" w:uiPriority="70" w:unhideWhenUsed="0"/>
-    <w:lsdException w:name="Colorful Shading Accent 5" w:semiHidden="0" w:uiPriority="71" w:unhideWhenUsed="0"/>
-    <w:lsdException w:name="Colorful List Accent 5" w:semiHidden="0" w:uiPriority="72" w:unhideWhenUsed="0"/>
-    <w:lsdException w:name="Colorful Grid Accent 5" w:semiHidden="0" w:uiPriority="73" w:unhideWhenUsed="0"/>
-    <w:lsdException w:name="Light Shading Accent 6" w:semiHidden="0" w:uiPriority="60" w:unhideWhenUsed="0"/>
-    <w:lsdException w:name="Light List Accent 6" w:semiHidden="0" w:uiPriority="61" w:unhideWhenUsed="0"/>
-    <w:lsdException w:name="Light Grid Accent 6" w:semiHidden="0" w:uiPriority="62" w:unhideWhenUsed="0"/>
-    <w:lsdException w:name="Medium Shading 1 Accent 6" w:semiHidden="0" w:uiPriority="63" w:unhideWhenUsed="0"/>
-    <w:lsdException w:name="Medium Shading 2 Accent 6" w:semiHidden="0" w:uiPriority="64" w:unhideWhenUsed="0"/>
-    <w:lsdException w:name="Medium List 1 Accent 6" w:semiHidden="0" w:uiPriority="65" w:unhideWhenUsed="0"/>
-    <w:lsdException w:name="Medium List 2 Accent 6" w:semiHidden="0" w:uiPriority="66" w:unhideWhenUsed="0"/>
-    <w:lsdException w:name="Medium Grid 1 Accent 6" w:semiHidden="0" w:uiPriority="67" w:unhideWhenUsed="0"/>
-    <w:lsdException w:name="Medium Grid 2 Accent 6" w:semiHidden="0" w:uiPriority="68" w:unhideWhenUsed="0"/>
-    <w:lsdException w:name="Medium Grid 3 Accent 6" w:semiHidden="0" w:uiPriority="69" w:unhideWhenUsed="0"/>
-    <w:lsdException w:name="Dark List Accent 6" w:semiHidden="0" w:uiPriority="70" w:unhideWhenUsed="0"/>
-    <w:lsdException w:name="Colorful Shading Accent 6" w:semiHidden="0" w:uiPriority="71" w:unhideWhenUsed="0"/>
-    <w:lsdException w:name="Colorful List Accent 6" w:semiHidden="0" w:uiPriority="72" w:unhideWhenUsed="0"/>
-    <w:lsdException w:name="Colorful Grid Accent 6" w:semiHidden="0" w:uiPriority="73" w:unhideWhenUsed="0"/>
-    <w:lsdException w:name="Subtle Emphasis" w:semiHidden="0" w:uiPriority="19" w:unhideWhenUsed="0" w:qFormat="1"/>
-    <w:lsdException w:name="Intense Emphasis" w:semiHidden="0" w:uiPriority="21" w:unhideWhenUsed="0" w:qFormat="1"/>
-    <w:lsdException w:name="Subtle Reference" w:semiHidden="0" w:uiPriority="31" w:unhideWhenUsed="0" w:qFormat="1"/>
-    <w:lsdException w:name="Intense Reference" w:semiHidden="0" w:uiPriority="32" w:unhideWhenUsed="0" w:qFormat="1"/>
-    <w:lsdException w:name="Book Title" w:semiHidden="0" w:uiPriority="33" w:unhideWhenUsed="0" w:qFormat="1"/>
-    <w:lsdException w:name="Bibliography" w:uiPriority="37"/>
-    <w:lsdException w:name="TOC Heading" w:uiPriority="39" w:qFormat="1"/>
-  </w:latentStyles>
-  <w:style w:type="paragraph" w:default="1" w:styleId="Normal">
-    <w:name w:val="Normal"/>
-    <w:qFormat/>
-  </w:style>
-  <w:style w:type="character" w:default="1" w:styleId="Tipodeletrapredefinidodopargrafo">
-    <w:name w:val="Default Paragraph Font"/>
-    <w:uiPriority w:val="1"/>
-    <w:semiHidden/>
-    <w:unhideWhenUsed/>
-  </w:style>
-  <w:style w:type="table" w:default="1" w:styleId="Tabelanormal">
-    <w:name w:val="Normal Table"/>
-    <w:uiPriority w:val="99"/>
-    <w:semiHidden/>
-    <w:unhideWhenUsed/>
-    <w:tblPr>
-      <w:tblInd w:w="0" w:type="dxa"/>
-      <w:tblCellMar>
-        <w:top w:w="0" w:type="dxa"/>
-        <w:left w:w="108" w:type="dxa"/>
-        <w:bottom w:w="0" w:type="dxa"/>
-        <w:right w:w="108" w:type="dxa"/>
-      </w:tblCellMar>
-    </w:tblPr>
-  </w:style>
-  <w:style w:type="numbering" w:default="1" w:styleId="Semlista">
-    <w:name w:val="No List"/>
-    <w:uiPriority w:val="99"/>
-    <w:semiHidden/>
-    <w:unhideWhenUsed/>
   </w:style>
 </w:styles>
 </file>
 
 <file path=word/glossary/webSettings.xml><?xml version="1.0" encoding="utf-8"?>
-<w:webSettings xmlns:mc="http://schemas.openxmlformats.org/markup-compatibility/2006" xmlns:r="http://schemas.openxmlformats.org/officeDocument/2006/relationships" xmlns:w="http://schemas.openxmlformats.org/wordprocessingml/2006/main" xmlns:w14="http://schemas.microsoft.com/office/word/2010/wordml" mc:Ignorable="w14">
+<w:webSettings xmlns:r="http://schemas.openxmlformats.org/officeDocument/2006/relationships" xmlns:w="http://schemas.openxmlformats.org/wordprocessingml/2006/main">
   <w:optimizeForBrowser/>
 </w:webSettings>
 </file>
@@ -9954,7 +10051,7 @@
 </file>
 
 <file path=customXml/itemProps2.xml><?xml version="1.0" encoding="utf-8"?>
-<ds:datastoreItem xmlns:ds="http://schemas.openxmlformats.org/officeDocument/2006/customXml" ds:itemID="{1224BD04-A1C7-46C1-8E60-37F060DB1495}">
+<ds:datastoreItem xmlns:ds="http://schemas.openxmlformats.org/officeDocument/2006/customXml" ds:itemID="{6C86ABDF-7B43-44ED-B46D-7199CE9ECC1C}">
   <ds:schemaRefs>
     <ds:schemaRef ds:uri="http://schemas.openxmlformats.org/officeDocument/2006/bibliography"/>
   </ds:schemaRefs>

</xml_diff>

<commit_message>
Update document following first revision
</commit_message>
<xml_diff>
--- a/Docs/Processes/Document Managment Process.docx
+++ b/Docs/Processes/Document Managment Process.docx
@@ -1,6 +1,6 @@
 
 <file path=word/document.xml><?xml version="1.0" encoding="utf-8"?>
-<w:document xmlns:wpc="http://schemas.microsoft.com/office/word/2010/wordprocessingCanvas" xmlns:mc="http://schemas.openxmlformats.org/markup-compatibility/2006" xmlns:o="urn:schemas-microsoft-com:office:office" xmlns:r="http://schemas.openxmlformats.org/officeDocument/2006/relationships" xmlns:m="http://schemas.openxmlformats.org/officeDocument/2006/math" xmlns:v="urn:schemas-microsoft-com:vml" xmlns:wp14="http://schemas.microsoft.com/office/word/2010/wordprocessingDrawing" xmlns:wp="http://schemas.openxmlformats.org/drawingml/2006/wordprocessingDrawing" xmlns:w10="urn:schemas-microsoft-com:office:word" xmlns:w="http://schemas.openxmlformats.org/wordprocessingml/2006/main" xmlns:w14="http://schemas.microsoft.com/office/word/2010/wordml" xmlns:wpg="http://schemas.microsoft.com/office/word/2010/wordprocessingGroup" xmlns:wpi="http://schemas.microsoft.com/office/word/2010/wordprocessingInk" xmlns:wne="http://schemas.microsoft.com/office/word/2006/wordml" xmlns:wps="http://schemas.microsoft.com/office/word/2010/wordprocessingShape" mc:Ignorable="w14 wp14">
+<w:document xmlns:ve="http://schemas.openxmlformats.org/markup-compatibility/2006" xmlns:o="urn:schemas-microsoft-com:office:office" xmlns:r="http://schemas.openxmlformats.org/officeDocument/2006/relationships" xmlns:m="http://schemas.openxmlformats.org/officeDocument/2006/math" xmlns:v="urn:schemas-microsoft-com:vml" xmlns:wp="http://schemas.openxmlformats.org/drawingml/2006/wordprocessingDrawing" xmlns:w10="urn:schemas-microsoft-com:office:word" xmlns:w="http://schemas.openxmlformats.org/wordprocessingml/2006/main" xmlns:wne="http://schemas.microsoft.com/office/word/2006/wordml">
   <w:body>
     <w:sdt>
       <w:sdtPr>
@@ -27,7 +27,7 @@
             <w:tblBorders>
               <w:left w:val="single" w:sz="18" w:space="0" w:color="4F81BD" w:themeColor="accent1"/>
             </w:tblBorders>
-            <w:tblLook w:val="04A0" w:firstRow="1" w:lastRow="0" w:firstColumn="1" w:lastColumn="0" w:noHBand="0" w:noVBand="1"/>
+            <w:tblLook w:val="04A0"/>
           </w:tblPr>
           <w:tblGrid>
             <w:gridCol w:w="6987"/>
@@ -46,7 +46,6 @@
                 <w:dataBinding w:prefixMappings="xmlns:ns0='http://schemas.openxmlformats.org/officeDocument/2006/extended-properties'" w:xpath="/ns0:Properties[1]/ns0:Company[1]" w:storeItemID="{6668398D-A668-4E3E-A5EB-62B293D839F1}"/>
                 <w:text/>
               </w:sdtPr>
-              <w:sdtEndPr/>
               <w:sdtContent>
                 <w:tc>
                   <w:tcPr>
@@ -65,19 +64,11 @@
                         <w:rFonts w:asciiTheme="majorHAnsi" w:eastAsiaTheme="majorEastAsia" w:hAnsiTheme="majorHAnsi" w:cstheme="majorBidi"/>
                       </w:rPr>
                     </w:pPr>
-                    <w:proofErr w:type="gramStart"/>
                     <w:r>
                       <w:rPr>
                         <w:rFonts w:asciiTheme="majorHAnsi" w:eastAsiaTheme="majorEastAsia" w:hAnsiTheme="majorHAnsi" w:cstheme="majorBidi"/>
                       </w:rPr>
-                      <w:t>Team</w:t>
-                    </w:r>
-                    <w:proofErr w:type="gramEnd"/>
-                    <w:r>
-                      <w:rPr>
-                        <w:rFonts w:asciiTheme="majorHAnsi" w:eastAsiaTheme="majorEastAsia" w:hAnsiTheme="majorHAnsi" w:cstheme="majorBidi"/>
-                      </w:rPr>
-                      <w:t xml:space="preserve"> 2</w:t>
+                      <w:t>Team 2</w:t>
                     </w:r>
                   </w:p>
                 </w:tc>
@@ -106,7 +97,6 @@
                   <w:dataBinding w:prefixMappings="xmlns:ns0='http://schemas.openxmlformats.org/package/2006/metadata/core-properties' xmlns:ns1='http://purl.org/dc/elements/1.1/'" w:xpath="/ns0:coreProperties[1]/ns1:title[1]" w:storeItemID="{6C3C8BC8-F283-45AE-878A-BAB7291924A1}"/>
                   <w:text/>
                 </w:sdtPr>
-                <w:sdtEndPr/>
                 <w:sdtContent>
                   <w:p>
                     <w:pPr>
@@ -141,13 +131,9 @@
                 </w:rPr>
                 <w:alias w:val="Subtítulo"/>
                 <w:id w:val="13406923"/>
-                <w:placeholder>
-                  <w:docPart w:val="517BDC2B5B264D168C15831263047396"/>
-                </w:placeholder>
                 <w:dataBinding w:prefixMappings="xmlns:ns0='http://schemas.openxmlformats.org/package/2006/metadata/core-properties' xmlns:ns1='http://purl.org/dc/elements/1.1/'" w:xpath="/ns0:coreProperties[1]/ns1:subject[1]" w:storeItemID="{6C3C8BC8-F283-45AE-878A-BAB7291924A1}"/>
                 <w:text/>
               </w:sdtPr>
-              <w:sdtEndPr/>
               <w:sdtContent>
                 <w:tc>
                   <w:tcPr>
@@ -170,16 +156,8 @@
                       <w:rPr>
                         <w:rFonts w:asciiTheme="majorHAnsi" w:eastAsiaTheme="majorEastAsia" w:hAnsiTheme="majorHAnsi" w:cstheme="majorBidi"/>
                       </w:rPr>
-                      <w:t xml:space="preserve">Project </w:t>
+                      <w:t>Project Name</w:t>
                     </w:r>
-                    <w:proofErr w:type="spellStart"/>
-                    <w:r>
-                      <w:rPr>
-                        <w:rFonts w:asciiTheme="majorHAnsi" w:eastAsiaTheme="majorEastAsia" w:hAnsiTheme="majorHAnsi" w:cstheme="majorBidi"/>
-                      </w:rPr>
-                      <w:t>Name</w:t>
-                    </w:r>
-                    <w:proofErr w:type="spellEnd"/>
                   </w:p>
                 </w:tc>
               </w:sdtContent>
@@ -200,7 +178,7 @@
           <w:tblPr>
             <w:tblpPr w:leftFromText="187" w:rightFromText="187" w:horzAnchor="margin" w:tblpXSpec="center" w:tblpYSpec="bottom"/>
             <w:tblW w:w="4000" w:type="pct"/>
-            <w:tblLook w:val="04A0" w:firstRow="1" w:lastRow="0" w:firstColumn="1" w:lastColumn="0" w:noHBand="0" w:noVBand="1"/>
+            <w:tblLook w:val="04A0"/>
           </w:tblPr>
           <w:tblGrid>
             <w:gridCol w:w="6987"/>
@@ -223,13 +201,9 @@
                   </w:rPr>
                   <w:alias w:val="Autor"/>
                   <w:id w:val="13406928"/>
-                  <w:placeholder>
-                    <w:docPart w:val="7CE27CAF48E34691ADD6BB48640C1FDC"/>
-                  </w:placeholder>
                   <w:dataBinding w:prefixMappings="xmlns:ns0='http://schemas.openxmlformats.org/package/2006/metadata/core-properties' xmlns:ns1='http://purl.org/dc/elements/1.1/'" w:xpath="/ns0:coreProperties[1]/ns1:creator[1]" w:storeItemID="{6C3C8BC8-F283-45AE-878A-BAB7291924A1}"/>
                   <w:text/>
                 </w:sdtPr>
-                <w:sdtEndPr/>
                 <w:sdtContent>
                   <w:p>
                     <w:pPr>
@@ -263,7 +237,6 @@
                     <w:calendar w:val="gregorian"/>
                   </w:date>
                 </w:sdtPr>
-                <w:sdtEndPr/>
                 <w:sdtContent>
                   <w:p>
                     <w:pPr>
@@ -306,10 +279,10 @@
               <w:lang w:val="en-US"/>
             </w:rPr>
             <w:sectPr>
-              <w:headerReference w:type="default" r:id="rId10"/>
-              <w:footerReference w:type="default" r:id="rId11"/>
-              <w:headerReference w:type="first" r:id="rId12"/>
-              <w:footerReference w:type="first" r:id="rId13"/>
+              <w:headerReference w:type="default" r:id="rId9"/>
+              <w:footerReference w:type="default" r:id="rId10"/>
+              <w:headerReference w:type="first" r:id="rId11"/>
+              <w:footerReference w:type="first" r:id="rId12"/>
               <w:pgSz w:w="11906" w:h="16838"/>
               <w:pgMar w:top="1417" w:right="1701" w:bottom="1417" w:left="1701" w:header="708" w:footer="708" w:gutter="0"/>
               <w:pgNumType w:fmt="lowerRoman" w:start="1"/>
@@ -354,18 +327,18 @@
           <w:docPartUnique/>
         </w:docPartObj>
       </w:sdtPr>
-      <w:sdtEndPr/>
       <w:sdtContent>
         <w:p>
           <w:pPr>
             <w:pStyle w:val="Ttulodondice"/>
             <w:spacing w:line="360" w:lineRule="auto"/>
           </w:pPr>
-          <w:proofErr w:type="spellStart"/>
           <w:r>
+            <w:rPr>
+              <w:lang w:val="en-US"/>
+            </w:rPr>
             <w:t>Content</w:t>
           </w:r>
-          <w:proofErr w:type="spellEnd"/>
         </w:p>
         <w:p>
           <w:pPr>
@@ -1330,8 +1303,10 @@
     <w:p>
       <w:pPr>
         <w:spacing w:line="360" w:lineRule="auto"/>
-      </w:pPr>
-      <w:proofErr w:type="spellStart"/>
+        <w:rPr>
+          <w:lang w:val="en-US"/>
+        </w:rPr>
+      </w:pPr>
       <w:r>
         <w:rPr>
           <w:rFonts w:asciiTheme="majorHAnsi" w:eastAsiaTheme="majorEastAsia" w:hAnsiTheme="majorHAnsi" w:cstheme="majorBidi"/>
@@ -1340,10 +1315,10 @@
           <w:color w:val="365F91" w:themeColor="accent1" w:themeShade="BF"/>
           <w:sz w:val="28"/>
           <w:szCs w:val="28"/>
+          <w:lang w:val="en-US"/>
         </w:rPr>
         <w:t>Tables</w:t>
       </w:r>
-      <w:proofErr w:type="spellEnd"/>
     </w:p>
     <w:p>
       <w:pPr>
@@ -1528,7 +1503,7 @@
       <w:tblPr>
         <w:tblStyle w:val="Tabelacomgrelha"/>
         <w:tblW w:w="9606" w:type="dxa"/>
-        <w:tblLook w:val="04A0" w:firstRow="1" w:lastRow="0" w:firstColumn="1" w:lastColumn="0" w:noHBand="0" w:noVBand="1"/>
+        <w:tblLook w:val="04A0"/>
       </w:tblPr>
       <w:tblGrid>
         <w:gridCol w:w="1384"/>
@@ -1695,7 +1670,6 @@
                 <w:calendar w:val="gregorian"/>
               </w:date>
             </w:sdtPr>
-            <w:sdtEndPr/>
             <w:sdtContent>
               <w:p>
                 <w:pPr>
@@ -1800,7 +1774,6 @@
                 <w:calendar w:val="gregorian"/>
               </w:date>
             </w:sdtPr>
-            <w:sdtEndPr/>
             <w:sdtContent>
               <w:p>
                 <w:pPr>
@@ -1925,16 +1898,8 @@
               <w:rPr>
                 <w:lang w:val="en-US"/>
               </w:rPr>
-              <w:t xml:space="preserve">Filipe </w:t>
-            </w:r>
-            <w:proofErr w:type="spellStart"/>
-            <w:r>
-              <w:rPr>
-                <w:lang w:val="en-US"/>
-              </w:rPr>
-              <w:t>Brandão</w:t>
-            </w:r>
-            <w:proofErr w:type="spellEnd"/>
+              <w:t>Filipe Brandão</w:t>
+            </w:r>
           </w:p>
         </w:tc>
         <w:tc>
@@ -2109,65 +2074,62 @@
       <w:pPr>
         <w:pStyle w:val="Legenda"/>
         <w:spacing w:line="360" w:lineRule="auto"/>
+        <w:rPr>
+          <w:lang w:val="en-US"/>
+        </w:rPr>
       </w:pPr>
       <w:bookmarkStart w:id="0" w:name="_Toc349765998"/>
-      <w:proofErr w:type="spellStart"/>
-      <w:r>
-        <w:t>Table</w:t>
-      </w:r>
-      <w:proofErr w:type="spellEnd"/>
-      <w:r>
-        <w:t xml:space="preserve"> </w:t>
-      </w:r>
-      <w:r>
+      <w:r>
+        <w:rPr>
+          <w:lang w:val="en-US"/>
+        </w:rPr>
+        <w:t xml:space="preserve">Table </w:t>
+      </w:r>
+      <w:r>
+        <w:rPr>
+          <w:lang w:val="en-US"/>
+        </w:rPr>
         <w:fldChar w:fldCharType="begin"/>
       </w:r>
       <w:r>
+        <w:rPr>
+          <w:lang w:val="en-US"/>
+        </w:rPr>
         <w:instrText xml:space="preserve"> SEQ Table \* ARABIC </w:instrText>
       </w:r>
       <w:r>
+        <w:rPr>
+          <w:lang w:val="en-US"/>
+        </w:rPr>
         <w:fldChar w:fldCharType="separate"/>
       </w:r>
       <w:r>
         <w:rPr>
           <w:noProof/>
+          <w:lang w:val="en-US"/>
         </w:rPr>
         <w:t>1</w:t>
       </w:r>
       <w:r>
         <w:rPr>
           <w:noProof/>
+          <w:lang w:val="en-US"/>
         </w:rPr>
         <w:fldChar w:fldCharType="end"/>
       </w:r>
       <w:r>
-        <w:t xml:space="preserve">: </w:t>
-      </w:r>
-      <w:proofErr w:type="spellStart"/>
-      <w:r>
-        <w:t>List</w:t>
-      </w:r>
-      <w:proofErr w:type="spellEnd"/>
-      <w:r>
-        <w:t xml:space="preserve"> </w:t>
-      </w:r>
-      <w:proofErr w:type="spellStart"/>
-      <w:r>
-        <w:t>of</w:t>
-      </w:r>
-      <w:proofErr w:type="spellEnd"/>
-      <w:r>
-        <w:t xml:space="preserve"> </w:t>
-      </w:r>
-      <w:proofErr w:type="spellStart"/>
-      <w:r>
-        <w:t>Contribu</w:t>
-      </w:r>
-      <w:r>
+        <w:rPr>
+          <w:lang w:val="en-US"/>
+        </w:rPr>
+        <w:t>: List of Contribu</w:t>
+      </w:r>
+      <w:r>
+        <w:rPr>
+          <w:lang w:val="en-US"/>
+        </w:rPr>
         <w:t>tors</w:t>
       </w:r>
       <w:bookmarkEnd w:id="0"/>
-      <w:proofErr w:type="spellEnd"/>
     </w:p>
     <w:p>
       <w:pPr>
@@ -2178,7 +2140,7 @@
       <w:tblPr>
         <w:tblStyle w:val="Tabelacomgrelha"/>
         <w:tblW w:w="9726" w:type="dxa"/>
-        <w:tblLook w:val="04A0" w:firstRow="1" w:lastRow="0" w:firstColumn="1" w:lastColumn="0" w:noHBand="0" w:noVBand="1"/>
+        <w:tblLook w:val="04A0"/>
       </w:tblPr>
       <w:tblGrid>
         <w:gridCol w:w="1384"/>
@@ -2401,7 +2363,6 @@
                 <w:calendar w:val="gregorian"/>
               </w:date>
             </w:sdtPr>
-            <w:sdtEndPr/>
             <w:sdtContent>
               <w:p>
                 <w:pPr>
@@ -2648,7 +2609,13 @@
               <w:rPr>
                 <w:lang w:val="en-US"/>
               </w:rPr>
-              <w:t>Ready to Revision</w:t>
+              <w:t>Ready for</w:t>
+            </w:r>
+            <w:r>
+              <w:rPr>
+                <w:lang w:val="en-US"/>
+              </w:rPr>
+              <w:t xml:space="preserve"> Revision</w:t>
             </w:r>
           </w:p>
         </w:tc>
@@ -2722,16 +2689,8 @@
               <w:rPr>
                 <w:lang w:val="en-US"/>
               </w:rPr>
-              <w:t xml:space="preserve">Filipe </w:t>
-            </w:r>
-            <w:proofErr w:type="spellStart"/>
-            <w:r>
-              <w:rPr>
-                <w:lang w:val="en-US"/>
-              </w:rPr>
-              <w:t>Brandão</w:t>
-            </w:r>
-            <w:proofErr w:type="spellEnd"/>
+              <w:t>Filipe Brandão</w:t>
+            </w:r>
           </w:p>
         </w:tc>
         <w:tc>
@@ -2788,7 +2747,19 @@
               <w:rPr>
                 <w:lang w:val="en-US"/>
               </w:rPr>
-              <w:t>Ready to Revision</w:t>
+              <w:t xml:space="preserve">Ready </w:t>
+            </w:r>
+            <w:r>
+              <w:rPr>
+                <w:lang w:val="en-US"/>
+              </w:rPr>
+              <w:t>for</w:t>
+            </w:r>
+            <w:r>
+              <w:rPr>
+                <w:lang w:val="en-US"/>
+              </w:rPr>
+              <w:t xml:space="preserve"> Revision</w:t>
             </w:r>
           </w:p>
         </w:tc>
@@ -2877,7 +2848,13 @@
               <w:rPr>
                 <w:lang w:val="en-US"/>
               </w:rPr>
-              <w:t>0.3</w:t>
+              <w:t>0.</w:t>
+            </w:r>
+            <w:r>
+              <w:rPr>
+                <w:lang w:val="en-US"/>
+              </w:rPr>
+              <w:t>3</w:t>
             </w:r>
           </w:p>
         </w:tc>
@@ -2935,6 +2912,13 @@
                 <w:lang w:val="en-US"/>
               </w:rPr>
             </w:pPr>
+            <w:r>
+              <w:rPr>
+                <w:rFonts w:eastAsiaTheme="minorHAnsi"/>
+                <w:lang w:val="en-US"/>
+              </w:rPr>
+              <w:t>02-03-2013</w:t>
+            </w:r>
           </w:p>
         </w:tc>
         <w:tc>
@@ -2950,6 +2934,12 @@
                 <w:lang w:val="en-US"/>
               </w:rPr>
             </w:pPr>
+            <w:r>
+              <w:rPr>
+                <w:lang w:val="en-US"/>
+              </w:rPr>
+              <w:t>Ready for new revision</w:t>
+            </w:r>
           </w:p>
         </w:tc>
         <w:tc>
@@ -2965,6 +2955,26 @@
                 <w:lang w:val="en-US"/>
               </w:rPr>
             </w:pPr>
+            <w:r>
+              <w:rPr>
+                <w:lang w:val="en-US"/>
+              </w:rPr>
+              <w:t xml:space="preserve">Carla Machado &amp; </w:t>
+            </w:r>
+            <w:proofErr w:type="spellStart"/>
+            <w:r>
+              <w:rPr>
+                <w:lang w:val="en-US"/>
+              </w:rPr>
+              <w:t>Mário</w:t>
+            </w:r>
+            <w:proofErr w:type="spellEnd"/>
+            <w:r>
+              <w:rPr>
+                <w:lang w:val="en-US"/>
+              </w:rPr>
+              <w:t xml:space="preserve"> Oliveira</w:t>
+            </w:r>
           </w:p>
         </w:tc>
         <w:tc>
@@ -2980,6 +2990,12 @@
                 <w:lang w:val="en-US"/>
               </w:rPr>
             </w:pPr>
+            <w:r>
+              <w:rPr>
+                <w:lang w:val="en-US"/>
+              </w:rPr>
+              <w:t>0.3</w:t>
+            </w:r>
           </w:p>
         </w:tc>
         <w:tc>
@@ -3011,6 +3027,202 @@
                 <w:lang w:val="en-US"/>
               </w:rPr>
             </w:pPr>
+            <w:r>
+              <w:rPr>
+                <w:lang w:val="en-US"/>
+              </w:rPr>
+              <w:t>Ready for Revision</w:t>
+            </w:r>
+          </w:p>
+        </w:tc>
+      </w:tr>
+      <w:tr>
+        <w:tc>
+          <w:tcPr>
+            <w:tcW w:w="1384" w:type="dxa"/>
+            <w:vAlign w:val="center"/>
+          </w:tcPr>
+          <w:p>
+            <w:pPr>
+              <w:pStyle w:val="SemEspaamento"/>
+              <w:spacing w:line="360" w:lineRule="auto"/>
+              <w:jc w:val="center"/>
+              <w:rPr>
+                <w:rFonts w:eastAsiaTheme="minorHAnsi"/>
+                <w:lang w:val="en-US"/>
+              </w:rPr>
+            </w:pPr>
+          </w:p>
+        </w:tc>
+        <w:tc>
+          <w:tcPr>
+            <w:tcW w:w="2977" w:type="dxa"/>
+            <w:vAlign w:val="center"/>
+          </w:tcPr>
+          <w:p>
+            <w:pPr>
+              <w:spacing w:line="360" w:lineRule="auto"/>
+              <w:jc w:val="center"/>
+              <w:rPr>
+                <w:lang w:val="en-US"/>
+              </w:rPr>
+            </w:pPr>
+          </w:p>
+        </w:tc>
+        <w:tc>
+          <w:tcPr>
+            <w:tcW w:w="1843" w:type="dxa"/>
+            <w:vAlign w:val="center"/>
+          </w:tcPr>
+          <w:p>
+            <w:pPr>
+              <w:spacing w:line="360" w:lineRule="auto"/>
+              <w:jc w:val="center"/>
+              <w:rPr>
+                <w:lang w:val="en-US"/>
+              </w:rPr>
+            </w:pPr>
+          </w:p>
+        </w:tc>
+        <w:tc>
+          <w:tcPr>
+            <w:tcW w:w="992" w:type="dxa"/>
+            <w:vAlign w:val="center"/>
+          </w:tcPr>
+          <w:p>
+            <w:pPr>
+              <w:spacing w:line="360" w:lineRule="auto"/>
+              <w:jc w:val="center"/>
+              <w:rPr>
+                <w:lang w:val="en-US"/>
+              </w:rPr>
+            </w:pPr>
+          </w:p>
+        </w:tc>
+        <w:tc>
+          <w:tcPr>
+            <w:tcW w:w="1396" w:type="dxa"/>
+            <w:vAlign w:val="center"/>
+          </w:tcPr>
+          <w:p>
+            <w:pPr>
+              <w:spacing w:line="360" w:lineRule="auto"/>
+              <w:jc w:val="center"/>
+              <w:rPr>
+                <w:lang w:val="en-US"/>
+              </w:rPr>
+            </w:pPr>
+          </w:p>
+        </w:tc>
+        <w:tc>
+          <w:tcPr>
+            <w:tcW w:w="1134" w:type="dxa"/>
+            <w:vAlign w:val="center"/>
+          </w:tcPr>
+          <w:p>
+            <w:pPr>
+              <w:keepNext/>
+              <w:spacing w:line="360" w:lineRule="auto"/>
+              <w:jc w:val="center"/>
+              <w:rPr>
+                <w:lang w:val="en-US"/>
+              </w:rPr>
+            </w:pPr>
+          </w:p>
+        </w:tc>
+      </w:tr>
+      <w:tr>
+        <w:tc>
+          <w:tcPr>
+            <w:tcW w:w="1384" w:type="dxa"/>
+            <w:vAlign w:val="center"/>
+          </w:tcPr>
+          <w:p>
+            <w:pPr>
+              <w:pStyle w:val="SemEspaamento"/>
+              <w:spacing w:line="360" w:lineRule="auto"/>
+              <w:jc w:val="center"/>
+              <w:rPr>
+                <w:rFonts w:eastAsiaTheme="minorHAnsi"/>
+                <w:lang w:val="en-US"/>
+              </w:rPr>
+            </w:pPr>
+          </w:p>
+        </w:tc>
+        <w:tc>
+          <w:tcPr>
+            <w:tcW w:w="2977" w:type="dxa"/>
+            <w:vAlign w:val="center"/>
+          </w:tcPr>
+          <w:p>
+            <w:pPr>
+              <w:spacing w:line="360" w:lineRule="auto"/>
+              <w:jc w:val="center"/>
+              <w:rPr>
+                <w:lang w:val="en-US"/>
+              </w:rPr>
+            </w:pPr>
+          </w:p>
+        </w:tc>
+        <w:tc>
+          <w:tcPr>
+            <w:tcW w:w="1843" w:type="dxa"/>
+            <w:vAlign w:val="center"/>
+          </w:tcPr>
+          <w:p>
+            <w:pPr>
+              <w:spacing w:line="360" w:lineRule="auto"/>
+              <w:jc w:val="center"/>
+              <w:rPr>
+                <w:lang w:val="en-US"/>
+              </w:rPr>
+            </w:pPr>
+          </w:p>
+        </w:tc>
+        <w:tc>
+          <w:tcPr>
+            <w:tcW w:w="992" w:type="dxa"/>
+            <w:vAlign w:val="center"/>
+          </w:tcPr>
+          <w:p>
+            <w:pPr>
+              <w:spacing w:line="360" w:lineRule="auto"/>
+              <w:jc w:val="center"/>
+              <w:rPr>
+                <w:lang w:val="en-US"/>
+              </w:rPr>
+            </w:pPr>
+          </w:p>
+        </w:tc>
+        <w:tc>
+          <w:tcPr>
+            <w:tcW w:w="1396" w:type="dxa"/>
+            <w:vAlign w:val="center"/>
+          </w:tcPr>
+          <w:p>
+            <w:pPr>
+              <w:spacing w:line="360" w:lineRule="auto"/>
+              <w:jc w:val="center"/>
+              <w:rPr>
+                <w:lang w:val="en-US"/>
+              </w:rPr>
+            </w:pPr>
+          </w:p>
+        </w:tc>
+        <w:tc>
+          <w:tcPr>
+            <w:tcW w:w="1134" w:type="dxa"/>
+            <w:vAlign w:val="center"/>
+          </w:tcPr>
+          <w:p>
+            <w:pPr>
+              <w:keepNext/>
+              <w:spacing w:line="360" w:lineRule="auto"/>
+              <w:jc w:val="center"/>
+              <w:rPr>
+                <w:lang w:val="en-US"/>
+              </w:rPr>
+            </w:pPr>
           </w:p>
         </w:tc>
       </w:tr>
@@ -3024,52 +3236,51 @@
         </w:rPr>
       </w:pPr>
       <w:bookmarkStart w:id="1" w:name="_Toc349765999"/>
-      <w:proofErr w:type="spellStart"/>
-      <w:r>
-        <w:t>Table</w:t>
-      </w:r>
-      <w:proofErr w:type="spellEnd"/>
-      <w:r>
-        <w:t xml:space="preserve"> </w:t>
-      </w:r>
-      <w:r>
+      <w:r>
+        <w:rPr>
+          <w:lang w:val="en-US"/>
+        </w:rPr>
+        <w:t xml:space="preserve">Table </w:t>
+      </w:r>
+      <w:r>
+        <w:rPr>
+          <w:lang w:val="en-US"/>
+        </w:rPr>
         <w:fldChar w:fldCharType="begin"/>
       </w:r>
       <w:r>
+        <w:rPr>
+          <w:lang w:val="en-US"/>
+        </w:rPr>
         <w:instrText xml:space="preserve"> SEQ Table \* ARABIC </w:instrText>
       </w:r>
       <w:r>
+        <w:rPr>
+          <w:lang w:val="en-US"/>
+        </w:rPr>
         <w:fldChar w:fldCharType="separate"/>
       </w:r>
       <w:r>
         <w:rPr>
           <w:noProof/>
+          <w:lang w:val="en-US"/>
         </w:rPr>
         <w:t>2</w:t>
       </w:r>
       <w:r>
         <w:rPr>
           <w:noProof/>
+          <w:lang w:val="en-US"/>
         </w:rPr>
         <w:fldChar w:fldCharType="end"/>
       </w:r>
       <w:r>
-        <w:t xml:space="preserve">: </w:t>
-      </w:r>
-      <w:proofErr w:type="spellStart"/>
-      <w:r>
-        <w:t>Version</w:t>
-      </w:r>
-      <w:proofErr w:type="spellEnd"/>
-      <w:r>
-        <w:t xml:space="preserve"> </w:t>
-      </w:r>
-      <w:proofErr w:type="spellStart"/>
-      <w:r>
-        <w:t>history</w:t>
+        <w:rPr>
+          <w:lang w:val="en-US"/>
+        </w:rPr>
+        <w:t>: Version history</w:t>
       </w:r>
       <w:bookmarkEnd w:id="1"/>
-      <w:proofErr w:type="spellEnd"/>
     </w:p>
     <w:p>
       <w:pPr>
@@ -3078,7 +3289,7 @@
           <w:lang w:val="en-US"/>
         </w:rPr>
         <w:sectPr>
-          <w:footerReference w:type="default" r:id="rId14"/>
+          <w:footerReference w:type="default" r:id="rId13"/>
           <w:pgSz w:w="11906" w:h="16838"/>
           <w:pgMar w:top="1417" w:right="1701" w:bottom="1417" w:left="1701" w:header="708" w:footer="708" w:gutter="0"/>
           <w:pgNumType w:fmt="lowerRoman" w:start="1"/>
@@ -3089,7 +3300,7 @@
     </w:p>
     <w:p>
       <w:pPr>
-        <w:pStyle w:val="Cabealho1"/>
+        <w:pStyle w:val="Ttulo1"/>
         <w:numPr>
           <w:ilvl w:val="0"/>
           <w:numId w:val="3"/>
@@ -3143,7 +3354,7 @@
     </w:p>
     <w:p>
       <w:pPr>
-        <w:pStyle w:val="Cabealho1"/>
+        <w:pStyle w:val="Ttulo1"/>
         <w:numPr>
           <w:ilvl w:val="0"/>
           <w:numId w:val="3"/>
@@ -3178,7 +3389,7 @@
     </w:p>
     <w:p>
       <w:pPr>
-        <w:pStyle w:val="Cabealho1"/>
+        <w:pStyle w:val="Ttulo1"/>
         <w:numPr>
           <w:ilvl w:val="1"/>
           <w:numId w:val="3"/>
@@ -3213,7 +3424,7 @@
     </w:p>
     <w:p>
       <w:pPr>
-        <w:pStyle w:val="Cabealho1"/>
+        <w:pStyle w:val="Ttulo1"/>
         <w:numPr>
           <w:ilvl w:val="1"/>
           <w:numId w:val="3"/>
@@ -3243,26 +3454,12 @@
         <w:rPr>
           <w:lang w:val="en-US"/>
         </w:rPr>
-        <w:t xml:space="preserve">The output of the process will be a </w:t>
-      </w:r>
-      <w:proofErr w:type="spellStart"/>
-      <w:r>
-        <w:rPr>
-          <w:lang w:val="en-US"/>
-        </w:rPr>
-        <w:t>baselined</w:t>
-      </w:r>
-      <w:proofErr w:type="spellEnd"/>
-      <w:r>
-        <w:rPr>
-          <w:lang w:val="en-US"/>
-        </w:rPr>
-        <w:t xml:space="preserve"> document.</w:t>
-      </w:r>
-    </w:p>
-    <w:p>
-      <w:pPr>
-        <w:pStyle w:val="Cabealho1"/>
+        <w:t>The output of the process will be a baselined document.</w:t>
+      </w:r>
+    </w:p>
+    <w:p>
+      <w:pPr>
+        <w:pStyle w:val="Ttulo1"/>
         <w:numPr>
           <w:ilvl w:val="0"/>
           <w:numId w:val="3"/>
@@ -3311,7 +3508,7 @@
     </w:p>
     <w:p>
       <w:pPr>
-        <w:pStyle w:val="Cabealho1"/>
+        <w:pStyle w:val="Ttulo1"/>
         <w:numPr>
           <w:ilvl w:val="1"/>
           <w:numId w:val="3"/>
@@ -3426,7 +3623,13 @@
         <w:rPr>
           <w:lang w:val="en-US"/>
         </w:rPr>
-        <w:t xml:space="preserve"> and fill</w:t>
+        <w:t xml:space="preserve"> fill</w:t>
+      </w:r>
+      <w:r>
+        <w:rPr>
+          <w:lang w:val="en-US"/>
+        </w:rPr>
+        <w:t>ing the</w:t>
       </w:r>
       <w:r>
         <w:rPr>
@@ -3529,6 +3732,12 @@
         <w:lastRenderedPageBreak/>
         <w:t>Company</w:t>
       </w:r>
+      <w:r>
+        <w:rPr>
+          <w:lang w:val="en-US"/>
+        </w:rPr>
+        <w:t xml:space="preserve"> with the team name</w:t>
+      </w:r>
     </w:p>
     <w:p>
       <w:pPr>
@@ -3553,6 +3762,25 @@
       <w:pPr>
         <w:pStyle w:val="PargrafodaLista"/>
         <w:numPr>
+          <w:ilvl w:val="3"/>
+          <w:numId w:val="6"/>
+        </w:numPr>
+        <w:spacing w:line="360" w:lineRule="auto"/>
+        <w:rPr>
+          <w:lang w:val="en-US"/>
+        </w:rPr>
+      </w:pPr>
+      <w:r>
+        <w:rPr>
+          <w:lang w:val="en-US"/>
+        </w:rPr>
+        <w:t>Subject with the project name</w:t>
+      </w:r>
+    </w:p>
+    <w:p>
+      <w:pPr>
+        <w:pStyle w:val="PargrafodaLista"/>
+        <w:numPr>
           <w:ilvl w:val="2"/>
           <w:numId w:val="6"/>
         </w:numPr>
@@ -3578,7 +3806,7 @@
         <w:rPr>
           <w:lang w:val="en-US"/>
         </w:rPr>
-        <w:t xml:space="preserve"> and also the Revision History </w:t>
+        <w:t xml:space="preserve"> and the Revision History </w:t>
       </w:r>
     </w:p>
     <w:p>
@@ -3604,6 +3832,26 @@
       <w:pPr>
         <w:pStyle w:val="PargrafodaLista"/>
         <w:numPr>
+          <w:ilvl w:val="1"/>
+          <w:numId w:val="6"/>
+        </w:numPr>
+        <w:spacing w:line="360" w:lineRule="auto"/>
+        <w:rPr>
+          <w:b/>
+          <w:lang w:val="en-US"/>
+        </w:rPr>
+      </w:pPr>
+      <w:r>
+        <w:rPr>
+          <w:lang w:val="en-US"/>
+        </w:rPr>
+        <w:t>Update Measures</w:t>
+      </w:r>
+    </w:p>
+    <w:p>
+      <w:pPr>
+        <w:pStyle w:val="PargrafodaLista"/>
+        <w:numPr>
           <w:ilvl w:val="0"/>
           <w:numId w:val="6"/>
         </w:numPr>
@@ -3718,6 +3966,26 @@
       <w:pPr>
         <w:pStyle w:val="PargrafodaLista"/>
         <w:numPr>
+          <w:ilvl w:val="1"/>
+          <w:numId w:val="6"/>
+        </w:numPr>
+        <w:spacing w:line="360" w:lineRule="auto"/>
+        <w:rPr>
+          <w:b/>
+          <w:lang w:val="en-US"/>
+        </w:rPr>
+      </w:pPr>
+      <w:r>
+        <w:rPr>
+          <w:lang w:val="en-US"/>
+        </w:rPr>
+        <w:t>If necessary update field Comments of the document proprieties to V0.X+1</w:t>
+      </w:r>
+    </w:p>
+    <w:p>
+      <w:pPr>
+        <w:pStyle w:val="PargrafodaLista"/>
+        <w:numPr>
           <w:ilvl w:val="0"/>
           <w:numId w:val="6"/>
         </w:numPr>
@@ -3752,7 +4020,19 @@
         <w:rPr>
           <w:lang w:val="en-US"/>
         </w:rPr>
-        <w:t>Update the Revision History table changing the state to “Ready to Re</w:t>
+        <w:t>Update the Revision History table</w:t>
+      </w:r>
+      <w:r>
+        <w:rPr>
+          <w:lang w:val="en-US"/>
+        </w:rPr>
+        <w:t xml:space="preserve"> changing the state to “Ready for</w:t>
+      </w:r>
+      <w:r>
+        <w:rPr>
+          <w:lang w:val="en-US"/>
+        </w:rPr>
+        <w:t xml:space="preserve"> Re</w:t>
       </w:r>
       <w:r>
         <w:rPr>
@@ -3784,7 +4064,13 @@
         <w:rPr>
           <w:lang w:val="en-US"/>
         </w:rPr>
-        <w:t>he State to “Ready to Revision”</w:t>
+        <w:t>he State to “Ready for</w:t>
+      </w:r>
+      <w:r>
+        <w:rPr>
+          <w:lang w:val="en-US"/>
+        </w:rPr>
+        <w:t xml:space="preserve"> Revision”</w:t>
       </w:r>
     </w:p>
     <w:p>
@@ -3836,13 +4122,7 @@
         <w:rPr>
           <w:lang w:val="en-US"/>
         </w:rPr>
-        <w:t xml:space="preserve">Commits the current </w:t>
-      </w:r>
-      <w:r>
-        <w:rPr>
-          <w:lang w:val="en-US"/>
-        </w:rPr>
-        <w:t>state comment to the SVN folder</w:t>
+        <w:t>Commits the document with current state comment to the SVN folder</w:t>
       </w:r>
     </w:p>
     <w:p>
@@ -3973,7 +4253,7 @@
         <w:rPr>
           <w:lang w:val="en-US"/>
         </w:rPr>
-        <w:t>Quality Manager</w:t>
+        <w:t>Technical Manager</w:t>
       </w:r>
     </w:p>
     <w:p>
@@ -4011,7 +4291,7 @@
         <w:rPr>
           <w:lang w:val="en-US"/>
         </w:rPr>
-        <w:t>Technical Manager</w:t>
+        <w:t>Quality Manager</w:t>
       </w:r>
     </w:p>
     <w:p>
@@ -4142,31 +4422,9 @@
         <w:rPr>
           <w:lang w:val="en-US"/>
         </w:rPr>
+        <w:lastRenderedPageBreak/>
         <w:t xml:space="preserve">The revision doesn’t lead to updating the version number  </w:t>
       </w:r>
-    </w:p>
-    <w:p>
-      <w:pPr>
-        <w:rPr>
-          <w:lang w:val="en-US"/>
-        </w:rPr>
-      </w:pPr>
-      <w:r>
-        <w:rPr>
-          <w:lang w:val="en-US"/>
-        </w:rPr>
-        <w:br w:type="page"/>
-      </w:r>
-    </w:p>
-    <w:p>
-      <w:pPr>
-        <w:pStyle w:val="PargrafodaLista"/>
-        <w:spacing w:line="360" w:lineRule="auto"/>
-        <w:ind w:left="1800"/>
-        <w:rPr>
-          <w:lang w:val="en-US"/>
-        </w:rPr>
-      </w:pPr>
     </w:p>
     <w:p>
       <w:pPr>
@@ -4291,7 +4549,31 @@
         <w:rPr>
           <w:lang w:val="en-US"/>
         </w:rPr>
-        <w:t>If the results of the revision lead to edit the document:</w:t>
+        <w:t>If the results of the revision lead</w:t>
+      </w:r>
+      <w:r>
+        <w:rPr>
+          <w:lang w:val="en-US"/>
+        </w:rPr>
+        <w:t>s</w:t>
+      </w:r>
+      <w:r>
+        <w:rPr>
+          <w:lang w:val="en-US"/>
+        </w:rPr>
+        <w:t xml:space="preserve"> to edit</w:t>
+      </w:r>
+      <w:r>
+        <w:rPr>
+          <w:lang w:val="en-US"/>
+        </w:rPr>
+        <w:t>ing</w:t>
+      </w:r>
+      <w:r>
+        <w:rPr>
+          <w:lang w:val="en-US"/>
+        </w:rPr>
+        <w:t xml:space="preserve"> the document:</w:t>
       </w:r>
     </w:p>
     <w:p>
@@ -4311,7 +4593,19 @@
         <w:rPr>
           <w:lang w:val="en-US"/>
         </w:rPr>
-        <w:t xml:space="preserve">If the document is altered following the revision the authors must update </w:t>
+        <w:t>the document is altered following the revision</w:t>
+      </w:r>
+      <w:r>
+        <w:rPr>
+          <w:lang w:val="en-US"/>
+        </w:rPr>
+        <w:t xml:space="preserve"> and</w:t>
+      </w:r>
+      <w:r>
+        <w:rPr>
+          <w:lang w:val="en-US"/>
+        </w:rPr>
+        <w:t xml:space="preserve"> the authors must update </w:t>
       </w:r>
       <w:r>
         <w:rPr>
@@ -4380,19 +4674,19 @@
         <w:rPr>
           <w:lang w:val="en-US"/>
         </w:rPr>
-        <w:t xml:space="preserve">If the results of the revision </w:t>
-      </w:r>
-      <w:r>
-        <w:rPr>
-          <w:lang w:val="en-US"/>
-        </w:rPr>
-        <w:t xml:space="preserve">don’t </w:t>
-      </w:r>
-      <w:r>
-        <w:rPr>
-          <w:lang w:val="en-US"/>
-        </w:rPr>
-        <w:t>lead to edit the document:</w:t>
+        <w:t>If the results of the revision don’t lead to edit</w:t>
+      </w:r>
+      <w:r>
+        <w:rPr>
+          <w:lang w:val="en-US"/>
+        </w:rPr>
+        <w:t>ing</w:t>
+      </w:r>
+      <w:r>
+        <w:rPr>
+          <w:lang w:val="en-US"/>
+        </w:rPr>
+        <w:t xml:space="preserve"> the document:</w:t>
       </w:r>
     </w:p>
     <w:p>
@@ -4412,13 +4706,7 @@
         <w:rPr>
           <w:lang w:val="en-US"/>
         </w:rPr>
-        <w:t>Update the document properties changing t</w:t>
-      </w:r>
-      <w:r>
-        <w:rPr>
-          <w:lang w:val="en-US"/>
-        </w:rPr>
-        <w:t xml:space="preserve">he State to </w:t>
+        <w:t xml:space="preserve">Update the document properties changing the State to </w:t>
       </w:r>
       <w:r>
         <w:rPr>
@@ -4430,7 +4718,13 @@
         <w:rPr>
           <w:lang w:val="en-US"/>
         </w:rPr>
-        <w:t xml:space="preserve">Ready to Approval </w:t>
+        <w:t>Ready for</w:t>
+      </w:r>
+      <w:r>
+        <w:rPr>
+          <w:lang w:val="en-US"/>
+        </w:rPr>
+        <w:t xml:space="preserve"> Approval </w:t>
       </w:r>
       <w:r>
         <w:rPr>
@@ -4455,19 +4749,7 @@
         <w:rPr>
           <w:lang w:val="en-US"/>
         </w:rPr>
-        <w:t xml:space="preserve">Update the Revision History table changing the document </w:t>
-      </w:r>
-      <w:r>
-        <w:rPr>
-          <w:lang w:val="en-US"/>
-        </w:rPr>
-        <w:t xml:space="preserve">State </w:t>
-      </w:r>
-      <w:r>
-        <w:rPr>
-          <w:lang w:val="en-US"/>
-        </w:rPr>
-        <w:t>with respective comment</w:t>
+        <w:t>Update the Revision History table changing the document State with respective comment</w:t>
       </w:r>
     </w:p>
     <w:p>
@@ -4487,7 +4769,181 @@
         <w:rPr>
           <w:lang w:val="en-US"/>
         </w:rPr>
-        <w:t>Commits the current state comment to the SVN folder</w:t>
+        <w:t>Commit</w:t>
+      </w:r>
+      <w:r>
+        <w:rPr>
+          <w:lang w:val="en-US"/>
+        </w:rPr>
+        <w:t xml:space="preserve"> the current state </w:t>
+      </w:r>
+      <w:r>
+        <w:rPr>
+          <w:lang w:val="en-US"/>
+        </w:rPr>
+        <w:t xml:space="preserve">with a </w:t>
+      </w:r>
+      <w:r>
+        <w:rPr>
+          <w:lang w:val="en-US"/>
+        </w:rPr>
+        <w:t>comment to the SVN folder</w:t>
+      </w:r>
+    </w:p>
+    <w:p>
+      <w:pPr>
+        <w:pStyle w:val="PargrafodaLista"/>
+        <w:numPr>
+          <w:ilvl w:val="1"/>
+          <w:numId w:val="6"/>
+        </w:numPr>
+        <w:spacing w:line="360" w:lineRule="auto"/>
+        <w:rPr>
+          <w:lang w:val="en-US"/>
+        </w:rPr>
+      </w:pPr>
+      <w:r>
+        <w:rPr>
+          <w:lang w:val="en-US"/>
+        </w:rPr>
+        <w:t>Update Measures</w:t>
+      </w:r>
+    </w:p>
+    <w:p>
+      <w:pPr>
+        <w:pStyle w:val="PargrafodaLista"/>
+        <w:numPr>
+          <w:ilvl w:val="0"/>
+          <w:numId w:val="6"/>
+        </w:numPr>
+        <w:spacing w:line="360" w:lineRule="auto"/>
+        <w:rPr>
+          <w:b/>
+          <w:lang w:val="en-US"/>
+        </w:rPr>
+      </w:pPr>
+      <w:r>
+        <w:rPr>
+          <w:b/>
+          <w:lang w:val="en-US"/>
+        </w:rPr>
+        <w:t>If document is ready for</w:t>
+      </w:r>
+      <w:r>
+        <w:rPr>
+          <w:b/>
+          <w:lang w:val="en-US"/>
+        </w:rPr>
+        <w:t xml:space="preserve"> approval</w:t>
+      </w:r>
+    </w:p>
+    <w:p>
+      <w:pPr>
+        <w:pStyle w:val="PargrafodaLista"/>
+        <w:numPr>
+          <w:ilvl w:val="1"/>
+          <w:numId w:val="6"/>
+        </w:numPr>
+        <w:spacing w:line="360" w:lineRule="auto"/>
+        <w:rPr>
+          <w:b/>
+          <w:lang w:val="en-US"/>
+        </w:rPr>
+      </w:pPr>
+      <w:r>
+        <w:rPr>
+          <w:b/>
+          <w:lang w:val="en-US"/>
+        </w:rPr>
+        <w:t xml:space="preserve"> </w:t>
+      </w:r>
+      <w:r>
+        <w:rPr>
+          <w:lang w:val="en-US"/>
+        </w:rPr>
+        <w:t>The</w:t>
+      </w:r>
+      <w:r>
+        <w:rPr>
+          <w:lang w:val="en-US"/>
+        </w:rPr>
+        <w:t xml:space="preserve"> owner</w:t>
+      </w:r>
+      <w:r>
+        <w:rPr>
+          <w:lang w:val="en-US"/>
+        </w:rPr>
+        <w:t xml:space="preserve"> must n</w:t>
+      </w:r>
+      <w:r>
+        <w:rPr>
+          <w:lang w:val="en-US"/>
+        </w:rPr>
+        <w:t xml:space="preserve">otify the team for document approval. The method used to </w:t>
+      </w:r>
+      <w:r>
+        <w:rPr>
+          <w:lang w:val="en-US"/>
+        </w:rPr>
+        <w:t>notify the approvers</w:t>
+      </w:r>
+      <w:r>
+        <w:rPr>
+          <w:lang w:val="en-US"/>
+        </w:rPr>
+        <w:t xml:space="preserve"> can be by speaking with the approv</w:t>
+      </w:r>
+      <w:r>
+        <w:rPr>
+          <w:lang w:val="en-US"/>
+        </w:rPr>
+        <w:t>ers or using the Facebook group</w:t>
+      </w:r>
+    </w:p>
+    <w:p>
+      <w:pPr>
+        <w:pStyle w:val="PargrafodaLista"/>
+        <w:numPr>
+          <w:ilvl w:val="0"/>
+          <w:numId w:val="6"/>
+        </w:numPr>
+        <w:spacing w:line="360" w:lineRule="auto"/>
+        <w:rPr>
+          <w:b/>
+          <w:lang w:val="en-US"/>
+        </w:rPr>
+      </w:pPr>
+      <w:r>
+        <w:rPr>
+          <w:b/>
+          <w:lang w:val="en-US"/>
+        </w:rPr>
+        <w:t>Approve</w:t>
+      </w:r>
+    </w:p>
+    <w:p>
+      <w:pPr>
+        <w:pStyle w:val="PargrafodaLista"/>
+        <w:numPr>
+          <w:ilvl w:val="1"/>
+          <w:numId w:val="6"/>
+        </w:numPr>
+        <w:spacing w:line="360" w:lineRule="auto"/>
+        <w:rPr>
+          <w:lang w:val="en-US"/>
+        </w:rPr>
+      </w:pPr>
+      <w:r>
+        <w:rPr>
+          <w:lang w:val="en-US"/>
+        </w:rPr>
+        <w:t>For the document to be approved it must be approved by, a</w:t>
+      </w:r>
+      <w:r>
+        <w:rPr>
+          <w:lang w:val="en-US"/>
+        </w:rPr>
+        <w:t>t least, two people:</w:t>
       </w:r>
     </w:p>
     <w:p>
@@ -4506,7 +4962,182 @@
         <w:rPr>
           <w:lang w:val="en-US"/>
         </w:rPr>
-        <w:t>Update Measures</w:t>
+        <w:t>In order to choose the approver take into to account the following hierarchy choosing the first two valid approvers</w:t>
+      </w:r>
+      <w:r>
+        <w:rPr>
+          <w:lang w:val="en-US"/>
+        </w:rPr>
+        <w:t>:</w:t>
+      </w:r>
+    </w:p>
+    <w:p>
+      <w:pPr>
+        <w:pStyle w:val="PargrafodaLista"/>
+        <w:numPr>
+          <w:ilvl w:val="3"/>
+          <w:numId w:val="6"/>
+        </w:numPr>
+        <w:spacing w:line="360" w:lineRule="auto"/>
+        <w:rPr>
+          <w:lang w:val="en-US"/>
+        </w:rPr>
+      </w:pPr>
+      <w:r>
+        <w:rPr>
+          <w:lang w:val="en-US"/>
+        </w:rPr>
+        <w:t>Quality Manager</w:t>
+      </w:r>
+    </w:p>
+    <w:p>
+      <w:pPr>
+        <w:pStyle w:val="PargrafodaLista"/>
+        <w:numPr>
+          <w:ilvl w:val="3"/>
+          <w:numId w:val="6"/>
+        </w:numPr>
+        <w:spacing w:line="360" w:lineRule="auto"/>
+        <w:rPr>
+          <w:lang w:val="en-US"/>
+        </w:rPr>
+      </w:pPr>
+      <w:r>
+        <w:rPr>
+          <w:lang w:val="en-US"/>
+        </w:rPr>
+        <w:t>Project Manager</w:t>
+      </w:r>
+    </w:p>
+    <w:p>
+      <w:pPr>
+        <w:pStyle w:val="PargrafodaLista"/>
+        <w:numPr>
+          <w:ilvl w:val="3"/>
+          <w:numId w:val="6"/>
+        </w:numPr>
+        <w:spacing w:line="360" w:lineRule="auto"/>
+        <w:rPr>
+          <w:lang w:val="en-US"/>
+        </w:rPr>
+      </w:pPr>
+      <w:r>
+        <w:rPr>
+          <w:lang w:val="en-US"/>
+        </w:rPr>
+        <w:t>Technical Manager</w:t>
+      </w:r>
+    </w:p>
+    <w:p>
+      <w:pPr>
+        <w:pStyle w:val="PargrafodaLista"/>
+        <w:numPr>
+          <w:ilvl w:val="3"/>
+          <w:numId w:val="6"/>
+        </w:numPr>
+        <w:spacing w:line="360" w:lineRule="auto"/>
+        <w:rPr>
+          <w:lang w:val="en-US"/>
+        </w:rPr>
+      </w:pPr>
+      <w:r>
+        <w:rPr>
+          <w:lang w:val="en-US"/>
+        </w:rPr>
+        <w:t>Librarian Manager</w:t>
+      </w:r>
+    </w:p>
+    <w:p>
+      <w:pPr>
+        <w:pStyle w:val="PargrafodaLista"/>
+        <w:numPr>
+          <w:ilvl w:val="3"/>
+          <w:numId w:val="6"/>
+        </w:numPr>
+        <w:spacing w:line="360" w:lineRule="auto"/>
+        <w:rPr>
+          <w:lang w:val="en-US"/>
+        </w:rPr>
+      </w:pPr>
+      <w:r>
+        <w:rPr>
+          <w:lang w:val="en-US"/>
+        </w:rPr>
+        <w:t>Other</w:t>
+      </w:r>
+    </w:p>
+    <w:p>
+      <w:pPr>
+        <w:pStyle w:val="PargrafodaLista"/>
+        <w:numPr>
+          <w:ilvl w:val="2"/>
+          <w:numId w:val="6"/>
+        </w:numPr>
+        <w:spacing w:line="360" w:lineRule="auto"/>
+        <w:rPr>
+          <w:lang w:val="en-US"/>
+        </w:rPr>
+      </w:pPr>
+      <w:r>
+        <w:rPr>
+          <w:lang w:val="en-US"/>
+        </w:rPr>
+        <w:t>In order for a</w:t>
+      </w:r>
+      <w:r>
+        <w:rPr>
+          <w:lang w:val="en-US"/>
+        </w:rPr>
+        <w:t>n</w:t>
+      </w:r>
+      <w:r>
+        <w:rPr>
+          <w:lang w:val="en-US"/>
+        </w:rPr>
+        <w:t xml:space="preserve"> approver to b</w:t>
+      </w:r>
+      <w:r>
+        <w:rPr>
+          <w:lang w:val="en-US"/>
+        </w:rPr>
+        <w:t>e valid he can´t be the Owner</w:t>
+      </w:r>
+      <w:r>
+        <w:rPr>
+          <w:lang w:val="en-US"/>
+        </w:rPr>
+        <w:t>, Author or</w:t>
+      </w:r>
+      <w:r>
+        <w:rPr>
+          <w:lang w:val="en-US"/>
+        </w:rPr>
+        <w:t xml:space="preserve"> </w:t>
+      </w:r>
+      <w:r>
+        <w:rPr>
+          <w:lang w:val="en-US"/>
+        </w:rPr>
+        <w:t>document Reviser</w:t>
+      </w:r>
+    </w:p>
+    <w:p>
+      <w:pPr>
+        <w:pStyle w:val="PargrafodaLista"/>
+        <w:numPr>
+          <w:ilvl w:val="1"/>
+          <w:numId w:val="6"/>
+        </w:numPr>
+        <w:spacing w:line="360" w:lineRule="auto"/>
+        <w:rPr>
+          <w:lang w:val="en-US"/>
+        </w:rPr>
+      </w:pPr>
+      <w:r>
+        <w:rPr>
+          <w:lang w:val="en-US"/>
+        </w:rPr>
+        <w:t>Each approver must add a comment to the Revision History table</w:t>
       </w:r>
     </w:p>
     <w:p>
@@ -4527,7 +5158,8 @@
           <w:b/>
           <w:lang w:val="en-US"/>
         </w:rPr>
-        <w:t>If document is ready to approval</w:t>
+        <w:lastRenderedPageBreak/>
+        <w:t>If document is approved</w:t>
       </w:r>
     </w:p>
     <w:p>
@@ -4545,86 +5177,15 @@
       </w:pPr>
       <w:r>
         <w:rPr>
-          <w:b/>
-          <w:lang w:val="en-US"/>
-        </w:rPr>
-        <w:t xml:space="preserve"> </w:t>
-      </w:r>
-      <w:r>
-        <w:rPr>
-          <w:lang w:val="en-US"/>
-        </w:rPr>
-        <w:t>The</w:t>
-      </w:r>
-      <w:r>
-        <w:rPr>
-          <w:lang w:val="en-US"/>
-        </w:rPr>
-        <w:t xml:space="preserve"> owner</w:t>
-      </w:r>
-      <w:r>
-        <w:rPr>
-          <w:lang w:val="en-US"/>
-        </w:rPr>
-        <w:t xml:space="preserve"> must n</w:t>
-      </w:r>
-      <w:r>
-        <w:rPr>
-          <w:lang w:val="en-US"/>
-        </w:rPr>
-        <w:t>otify the team for document approval. The method used to get the approval can be by speaking with the approv</w:t>
-      </w:r>
-      <w:r>
-        <w:rPr>
-          <w:lang w:val="en-US"/>
-        </w:rPr>
-        <w:t>ers or using the Facebook group</w:t>
-      </w:r>
-    </w:p>
-    <w:p>
-      <w:pPr>
-        <w:pStyle w:val="PargrafodaLista"/>
-        <w:numPr>
-          <w:ilvl w:val="0"/>
-          <w:numId w:val="6"/>
-        </w:numPr>
-        <w:spacing w:line="360" w:lineRule="auto"/>
-        <w:rPr>
-          <w:b/>
-          <w:lang w:val="en-US"/>
-        </w:rPr>
-      </w:pPr>
-      <w:r>
-        <w:rPr>
-          <w:b/>
-          <w:lang w:val="en-US"/>
-        </w:rPr>
-        <w:t>Approve</w:t>
-      </w:r>
-    </w:p>
-    <w:p>
-      <w:pPr>
-        <w:pStyle w:val="PargrafodaLista"/>
-        <w:numPr>
-          <w:ilvl w:val="1"/>
-          <w:numId w:val="6"/>
-        </w:numPr>
-        <w:spacing w:line="360" w:lineRule="auto"/>
-        <w:rPr>
-          <w:lang w:val="en-US"/>
-        </w:rPr>
-      </w:pPr>
-      <w:r>
-        <w:rPr>
-          <w:lang w:val="en-US"/>
-        </w:rPr>
-        <w:t>For the document to be approved it must be approved by, a</w:t>
-      </w:r>
-      <w:r>
-        <w:rPr>
-          <w:lang w:val="en-US"/>
-        </w:rPr>
-        <w:t>t least, two people:</w:t>
+          <w:lang w:val="en-US"/>
+        </w:rPr>
+        <w:t>T</w:t>
+      </w:r>
+      <w:r>
+        <w:rPr>
+          <w:lang w:val="en-US"/>
+        </w:rPr>
+        <w:t>he owner must:</w:t>
       </w:r>
     </w:p>
     <w:p>
@@ -4643,108 +5204,55 @@
         <w:rPr>
           <w:lang w:val="en-US"/>
         </w:rPr>
-        <w:t>In order to choose the approver take into to account the following hierarchy choosing the first two valid approvers</w:t>
-      </w:r>
-      <w:r>
-        <w:rPr>
-          <w:lang w:val="en-US"/>
-        </w:rPr>
-        <w:t>:</w:t>
-      </w:r>
-    </w:p>
-    <w:p>
-      <w:pPr>
-        <w:pStyle w:val="PargrafodaLista"/>
-        <w:numPr>
-          <w:ilvl w:val="3"/>
-          <w:numId w:val="6"/>
-        </w:numPr>
-        <w:spacing w:line="360" w:lineRule="auto"/>
-        <w:rPr>
-          <w:lang w:val="en-US"/>
-        </w:rPr>
-      </w:pPr>
-      <w:r>
-        <w:rPr>
-          <w:lang w:val="en-US"/>
-        </w:rPr>
-        <w:t>Quality Manager</w:t>
-      </w:r>
-    </w:p>
-    <w:p>
-      <w:pPr>
-        <w:pStyle w:val="PargrafodaLista"/>
-        <w:numPr>
-          <w:ilvl w:val="3"/>
-          <w:numId w:val="6"/>
-        </w:numPr>
-        <w:spacing w:line="360" w:lineRule="auto"/>
-        <w:rPr>
-          <w:lang w:val="en-US"/>
-        </w:rPr>
-      </w:pPr>
-      <w:r>
-        <w:rPr>
-          <w:lang w:val="en-US"/>
-        </w:rPr>
-        <w:t>Project Manager</w:t>
-      </w:r>
-    </w:p>
-    <w:p>
-      <w:pPr>
-        <w:pStyle w:val="PargrafodaLista"/>
-        <w:numPr>
-          <w:ilvl w:val="3"/>
-          <w:numId w:val="6"/>
-        </w:numPr>
-        <w:spacing w:line="360" w:lineRule="auto"/>
-        <w:rPr>
-          <w:lang w:val="en-US"/>
-        </w:rPr>
-      </w:pPr>
-      <w:r>
-        <w:rPr>
-          <w:lang w:val="en-US"/>
-        </w:rPr>
-        <w:t>Technical Manager</w:t>
-      </w:r>
-    </w:p>
-    <w:p>
-      <w:pPr>
-        <w:pStyle w:val="PargrafodaLista"/>
-        <w:numPr>
-          <w:ilvl w:val="3"/>
-          <w:numId w:val="6"/>
-        </w:numPr>
-        <w:spacing w:line="360" w:lineRule="auto"/>
-        <w:rPr>
-          <w:lang w:val="en-US"/>
-        </w:rPr>
-      </w:pPr>
-      <w:r>
-        <w:rPr>
-          <w:lang w:val="en-US"/>
-        </w:rPr>
-        <w:t>Librarian Manager</w:t>
-      </w:r>
-    </w:p>
-    <w:p>
-      <w:pPr>
-        <w:pStyle w:val="PargrafodaLista"/>
-        <w:numPr>
-          <w:ilvl w:val="3"/>
-          <w:numId w:val="6"/>
-        </w:numPr>
-        <w:spacing w:line="360" w:lineRule="auto"/>
-        <w:rPr>
-          <w:lang w:val="en-US"/>
-        </w:rPr>
-      </w:pPr>
-      <w:r>
-        <w:rPr>
-          <w:lang w:val="en-US"/>
-        </w:rPr>
-        <w:t>Other</w:t>
+        <w:t>Update the Revision History table changing the document Version to 1</w:t>
+      </w:r>
+      <w:r>
+        <w:rPr>
+          <w:lang w:val="en-US"/>
+        </w:rPr>
+        <w:t>.0</w:t>
+      </w:r>
+      <w:r>
+        <w:rPr>
+          <w:lang w:val="en-US"/>
+        </w:rPr>
+        <w:t xml:space="preserve"> and the Sate to </w:t>
+      </w:r>
+      <w:r>
+        <w:rPr>
+          <w:lang w:val="en-US"/>
+        </w:rPr>
+        <w:t>“</w:t>
+      </w:r>
+      <w:r>
+        <w:rPr>
+          <w:lang w:val="en-US"/>
+        </w:rPr>
+        <w:t>Baselined</w:t>
+      </w:r>
+      <w:r>
+        <w:rPr>
+          <w:lang w:val="en-US"/>
+        </w:rPr>
+        <w:t>”</w:t>
+      </w:r>
+      <w:r>
+        <w:rPr>
+          <w:lang w:val="en-US"/>
+        </w:rPr>
+        <w:t xml:space="preserve"> and also </w:t>
+      </w:r>
+      <w:r>
+        <w:rPr>
+          <w:lang w:val="en-US"/>
+        </w:rPr>
+        <w:t xml:space="preserve">adding </w:t>
+      </w:r>
+      <w:r>
+        <w:rPr>
+          <w:lang w:val="en-US"/>
+        </w:rPr>
+        <w:t>a baselined comment</w:t>
       </w:r>
     </w:p>
     <w:p>
@@ -4763,110 +5271,25 @@
         <w:rPr>
           <w:lang w:val="en-US"/>
         </w:rPr>
-        <w:t>In order for a</w:t>
-      </w:r>
-      <w:r>
-        <w:rPr>
-          <w:lang w:val="en-US"/>
-        </w:rPr>
-        <w:t>n</w:t>
-      </w:r>
-      <w:r>
-        <w:rPr>
-          <w:lang w:val="en-US"/>
-        </w:rPr>
-        <w:t xml:space="preserve"> approver to b</w:t>
-      </w:r>
-      <w:r>
-        <w:rPr>
-          <w:lang w:val="en-US"/>
-        </w:rPr>
-        <w:t>e valid he can´t be the Owner</w:t>
-      </w:r>
-      <w:r>
-        <w:rPr>
-          <w:lang w:val="en-US"/>
-        </w:rPr>
-        <w:t>, Author or</w:t>
-      </w:r>
-      <w:r>
-        <w:rPr>
-          <w:lang w:val="en-US"/>
-        </w:rPr>
-        <w:t xml:space="preserve"> </w:t>
-      </w:r>
-      <w:r>
-        <w:rPr>
-          <w:lang w:val="en-US"/>
-        </w:rPr>
-        <w:t>document Reviser</w:t>
-      </w:r>
-    </w:p>
-    <w:p>
-      <w:pPr>
-        <w:pStyle w:val="PargrafodaLista"/>
-        <w:numPr>
-          <w:ilvl w:val="1"/>
-          <w:numId w:val="6"/>
-        </w:numPr>
-        <w:spacing w:line="360" w:lineRule="auto"/>
-        <w:rPr>
-          <w:lang w:val="en-US"/>
-        </w:rPr>
-      </w:pPr>
-      <w:r>
-        <w:rPr>
-          <w:lang w:val="en-US"/>
-        </w:rPr>
-        <w:t>Each approver must add a comment to the Revision History table</w:t>
-      </w:r>
-    </w:p>
-    <w:p>
-      <w:pPr>
-        <w:pStyle w:val="PargrafodaLista"/>
-        <w:numPr>
-          <w:ilvl w:val="0"/>
-          <w:numId w:val="6"/>
-        </w:numPr>
-        <w:spacing w:line="360" w:lineRule="auto"/>
-        <w:rPr>
-          <w:b/>
-          <w:lang w:val="en-US"/>
-        </w:rPr>
-      </w:pPr>
-      <w:r>
-        <w:rPr>
-          <w:b/>
-          <w:lang w:val="en-US"/>
-        </w:rPr>
-        <w:t>If document is approved</w:t>
-      </w:r>
-    </w:p>
-    <w:p>
-      <w:pPr>
-        <w:pStyle w:val="PargrafodaLista"/>
-        <w:numPr>
-          <w:ilvl w:val="1"/>
-          <w:numId w:val="6"/>
-        </w:numPr>
-        <w:spacing w:line="360" w:lineRule="auto"/>
-        <w:rPr>
-          <w:b/>
-          <w:lang w:val="en-US"/>
-        </w:rPr>
-      </w:pPr>
-      <w:r>
-        <w:rPr>
-          <w:lang w:val="en-US"/>
-        </w:rPr>
-        <w:lastRenderedPageBreak/>
-        <w:t>T</w:t>
-      </w:r>
-      <w:r>
-        <w:rPr>
-          <w:lang w:val="en-US"/>
-        </w:rPr>
-        <w:t>he owner must:</w:t>
+        <w:t xml:space="preserve">Update the document proprieties changing the State to </w:t>
+      </w:r>
+      <w:r>
+        <w:rPr>
+          <w:lang w:val="en-US"/>
+        </w:rPr>
+        <w:t>“</w:t>
+      </w:r>
+      <w:r>
+        <w:rPr>
+          <w:lang w:val="en-US"/>
+        </w:rPr>
+        <w:t>Baselined</w:t>
+      </w:r>
+      <w:r>
+        <w:rPr>
+          <w:lang w:val="en-US"/>
+        </w:rPr>
+        <w:t>”</w:t>
       </w:r>
     </w:p>
     <w:p>
@@ -4885,71 +5308,19 @@
         <w:rPr>
           <w:lang w:val="en-US"/>
         </w:rPr>
-        <w:t>Update the Revision History table changing the document Version to 1</w:t>
-      </w:r>
-      <w:r>
-        <w:rPr>
-          <w:lang w:val="en-US"/>
-        </w:rPr>
-        <w:t>.0</w:t>
-      </w:r>
-      <w:r>
-        <w:rPr>
-          <w:lang w:val="en-US"/>
-        </w:rPr>
-        <w:t xml:space="preserve"> and the Sate to </w:t>
-      </w:r>
-      <w:r>
-        <w:rPr>
-          <w:lang w:val="en-US"/>
-        </w:rPr>
-        <w:t>“</w:t>
-      </w:r>
-      <w:proofErr w:type="spellStart"/>
-      <w:r>
-        <w:rPr>
-          <w:lang w:val="en-US"/>
-        </w:rPr>
-        <w:t>Baselined</w:t>
-      </w:r>
-      <w:proofErr w:type="spellEnd"/>
-      <w:r>
-        <w:rPr>
-          <w:lang w:val="en-US"/>
-        </w:rPr>
-        <w:t>”</w:t>
-      </w:r>
-      <w:r>
-        <w:rPr>
-          <w:lang w:val="en-US"/>
-        </w:rPr>
-        <w:t xml:space="preserve"> and also </w:t>
-      </w:r>
-      <w:r>
-        <w:rPr>
-          <w:lang w:val="en-US"/>
-        </w:rPr>
-        <w:t xml:space="preserve">adding </w:t>
-      </w:r>
-      <w:r>
-        <w:rPr>
-          <w:lang w:val="en-US"/>
-        </w:rPr>
-        <w:t xml:space="preserve">a </w:t>
-      </w:r>
-      <w:proofErr w:type="spellStart"/>
-      <w:r>
-        <w:rPr>
-          <w:lang w:val="en-US"/>
-        </w:rPr>
-        <w:t>baselined</w:t>
-      </w:r>
-      <w:proofErr w:type="spellEnd"/>
-      <w:r>
-        <w:rPr>
-          <w:lang w:val="en-US"/>
-        </w:rPr>
-        <w:t xml:space="preserve"> comment</w:t>
+        <w:t xml:space="preserve">Update </w:t>
+      </w:r>
+      <w:r>
+        <w:rPr>
+          <w:lang w:val="en-US"/>
+        </w:rPr>
+        <w:t>the field Comments of the document proprieties to</w:t>
+      </w:r>
+      <w:r>
+        <w:rPr>
+          <w:lang w:val="en-US"/>
+        </w:rPr>
+        <w:t xml:space="preserve"> V1.0 </w:t>
       </w:r>
     </w:p>
     <w:p>
@@ -4968,27 +5339,7 @@
         <w:rPr>
           <w:lang w:val="en-US"/>
         </w:rPr>
-        <w:t xml:space="preserve">Update the document proprieties changing the State to </w:t>
-      </w:r>
-      <w:r>
-        <w:rPr>
-          <w:lang w:val="en-US"/>
-        </w:rPr>
-        <w:t>“</w:t>
-      </w:r>
-      <w:proofErr w:type="spellStart"/>
-      <w:r>
-        <w:rPr>
-          <w:lang w:val="en-US"/>
-        </w:rPr>
-        <w:t>Baselined</w:t>
-      </w:r>
-      <w:proofErr w:type="spellEnd"/>
-      <w:r>
-        <w:rPr>
-          <w:lang w:val="en-US"/>
-        </w:rPr>
-        <w:t>”</w:t>
+        <w:t>Update Measures</w:t>
       </w:r>
     </w:p>
     <w:p>
@@ -5007,76 +5358,12 @@
         <w:rPr>
           <w:lang w:val="en-US"/>
         </w:rPr>
-        <w:t xml:space="preserve">Update </w:t>
-      </w:r>
-      <w:r>
-        <w:rPr>
-          <w:lang w:val="en-US"/>
-        </w:rPr>
-        <w:t>the field Comments of the document proprieties to</w:t>
-      </w:r>
-      <w:r>
-        <w:rPr>
-          <w:lang w:val="en-US"/>
-        </w:rPr>
-        <w:t xml:space="preserve"> V1.0 </w:t>
-      </w:r>
-    </w:p>
-    <w:p>
-      <w:pPr>
-        <w:pStyle w:val="PargrafodaLista"/>
-        <w:numPr>
-          <w:ilvl w:val="2"/>
-          <w:numId w:val="6"/>
-        </w:numPr>
-        <w:spacing w:line="360" w:lineRule="auto"/>
-        <w:rPr>
-          <w:lang w:val="en-US"/>
-        </w:rPr>
-      </w:pPr>
-      <w:r>
-        <w:rPr>
-          <w:lang w:val="en-US"/>
-        </w:rPr>
-        <w:t>Update Measures</w:t>
-      </w:r>
-    </w:p>
-    <w:p>
-      <w:pPr>
-        <w:pStyle w:val="PargrafodaLista"/>
-        <w:numPr>
-          <w:ilvl w:val="2"/>
-          <w:numId w:val="6"/>
-        </w:numPr>
-        <w:spacing w:line="360" w:lineRule="auto"/>
-        <w:rPr>
-          <w:lang w:val="en-US"/>
-        </w:rPr>
-      </w:pPr>
-      <w:r>
-        <w:rPr>
-          <w:lang w:val="en-US"/>
-        </w:rPr>
-        <w:t xml:space="preserve">Commits the </w:t>
-      </w:r>
-      <w:proofErr w:type="spellStart"/>
-      <w:r>
-        <w:rPr>
-          <w:lang w:val="en-US"/>
-        </w:rPr>
-        <w:t>baselined</w:t>
-      </w:r>
-      <w:proofErr w:type="spellEnd"/>
-      <w:r>
-        <w:rPr>
-          <w:lang w:val="en-US"/>
-        </w:rPr>
-        <w:t xml:space="preserve"> comment to the SVN folder</w:t>
-      </w:r>
-    </w:p>
-    <w:p>
-      <w:pPr>
-        <w:pStyle w:val="Cabealho1"/>
+        <w:t>Commits the baselined comment to the SVN folder</w:t>
+      </w:r>
+    </w:p>
+    <w:p>
+      <w:pPr>
+        <w:pStyle w:val="Ttulo1"/>
         <w:numPr>
           <w:ilvl w:val="1"/>
           <w:numId w:val="3"/>
@@ -5482,13 +5769,37 @@
         <w:rPr>
           <w:lang w:val="en-US"/>
         </w:rPr>
-        <w:t>State and the field Comments to VX.1</w:t>
-      </w:r>
-      <w:r>
-        <w:rPr>
-          <w:lang w:val="en-US"/>
-        </w:rPr>
-        <w:t>. Furthermore a new entry in the Revision History changing the document v</w:t>
+        <w:t>State</w:t>
+      </w:r>
+      <w:r>
+        <w:rPr>
+          <w:lang w:val="en-US"/>
+        </w:rPr>
+        <w:t xml:space="preserve"> to “Draft”</w:t>
+      </w:r>
+      <w:r>
+        <w:rPr>
+          <w:lang w:val="en-US"/>
+        </w:rPr>
+        <w:t xml:space="preserve"> and the field Comments to VX.1</w:t>
+      </w:r>
+      <w:r>
+        <w:rPr>
+          <w:lang w:val="en-US"/>
+        </w:rPr>
+        <w:t>. Furthermore a new entry in the Revision History</w:t>
+      </w:r>
+      <w:r>
+        <w:rPr>
+          <w:lang w:val="en-US"/>
+        </w:rPr>
+        <w:t xml:space="preserve"> table</w:t>
+      </w:r>
+      <w:r>
+        <w:rPr>
+          <w:lang w:val="en-US"/>
+        </w:rPr>
+        <w:t xml:space="preserve"> changing the document v</w:t>
       </w:r>
       <w:r>
         <w:rPr>
@@ -5519,6 +5830,12 @@
         <w:rPr>
           <w:lang w:val="en-US"/>
         </w:rPr>
+        <w:t xml:space="preserve"> table</w:t>
+      </w:r>
+      <w:r>
+        <w:rPr>
+          <w:lang w:val="en-US"/>
+        </w:rPr>
         <w:t xml:space="preserve"> with a comment. If necessary they must also add their names to the </w:t>
       </w:r>
       <w:r>
@@ -5692,6 +6009,26 @@
       <w:pPr>
         <w:pStyle w:val="PargrafodaLista"/>
         <w:numPr>
+          <w:ilvl w:val="1"/>
+          <w:numId w:val="7"/>
+        </w:numPr>
+        <w:spacing w:line="360" w:lineRule="auto"/>
+        <w:rPr>
+          <w:b/>
+          <w:lang w:val="en-US"/>
+        </w:rPr>
+      </w:pPr>
+      <w:r>
+        <w:rPr>
+          <w:lang w:val="en-US"/>
+        </w:rPr>
+        <w:t>If necessary update field Comments of the document proprieties to V0.X+1</w:t>
+      </w:r>
+    </w:p>
+    <w:p>
+      <w:pPr>
+        <w:pStyle w:val="PargrafodaLista"/>
+        <w:numPr>
           <w:ilvl w:val="0"/>
           <w:numId w:val="7"/>
         </w:numPr>
@@ -5726,7 +6063,19 @@
         <w:rPr>
           <w:lang w:val="en-US"/>
         </w:rPr>
-        <w:t>Update the Revision History table changing the state to “Ready to Re</w:t>
+        <w:t>Update the Revision History table</w:t>
+      </w:r>
+      <w:r>
+        <w:rPr>
+          <w:lang w:val="en-US"/>
+        </w:rPr>
+        <w:t xml:space="preserve"> changing the state to “Ready for</w:t>
+      </w:r>
+      <w:r>
+        <w:rPr>
+          <w:lang w:val="en-US"/>
+        </w:rPr>
+        <w:t xml:space="preserve"> Re</w:t>
       </w:r>
       <w:r>
         <w:rPr>
@@ -5758,7 +6107,13 @@
         <w:rPr>
           <w:lang w:val="en-US"/>
         </w:rPr>
-        <w:t>he State to “Ready to Revision”</w:t>
+        <w:t>he State to “Ready for</w:t>
+      </w:r>
+      <w:r>
+        <w:rPr>
+          <w:lang w:val="en-US"/>
+        </w:rPr>
+        <w:t xml:space="preserve"> Revision”</w:t>
       </w:r>
     </w:p>
     <w:p>
@@ -5810,7 +6165,19 @@
         <w:rPr>
           <w:lang w:val="en-US"/>
         </w:rPr>
-        <w:t xml:space="preserve">Commits the current </w:t>
+        <w:t>Commits the</w:t>
+      </w:r>
+      <w:r>
+        <w:rPr>
+          <w:lang w:val="en-US"/>
+        </w:rPr>
+        <w:t xml:space="preserve"> document with</w:t>
+      </w:r>
+      <w:r>
+        <w:rPr>
+          <w:lang w:val="en-US"/>
+        </w:rPr>
+        <w:t xml:space="preserve"> current </w:t>
       </w:r>
       <w:r>
         <w:rPr>
@@ -5953,7 +6320,7 @@
         <w:rPr>
           <w:lang w:val="en-US"/>
         </w:rPr>
-        <w:t>Quality Manager</w:t>
+        <w:t>Technical Manager</w:t>
       </w:r>
     </w:p>
     <w:p>
@@ -5991,7 +6358,7 @@
         <w:rPr>
           <w:lang w:val="en-US"/>
         </w:rPr>
-        <w:t>Technical Manager</w:t>
+        <w:t>Quality Manager</w:t>
       </w:r>
     </w:p>
     <w:p>
@@ -6054,6 +6421,7 @@
         <w:rPr>
           <w:lang w:val="en-US"/>
         </w:rPr>
+        <w:lastRenderedPageBreak/>
         <w:t>The reviser must add a commen</w:t>
       </w:r>
       <w:r>
@@ -6098,7 +6466,6 @@
         <w:rPr>
           <w:lang w:val="en-US"/>
         </w:rPr>
-        <w:lastRenderedPageBreak/>
         <w:t xml:space="preserve">The revision doesn’t lead to updating the version number  </w:t>
       </w:r>
     </w:p>
@@ -6129,16 +6496,6 @@
         </w:rPr>
         <w:t xml:space="preserve"> </w:t>
       </w:r>
-      <w:proofErr w:type="spellStart"/>
-      <w:r>
-        <w:rPr>
-          <w:b/>
-          <w:color w:val="FF0000"/>
-          <w:lang w:val="en-US"/>
-        </w:rPr>
-        <w:t>jahsdbasuidbuiasdasd</w:t>
-      </w:r>
-      <w:proofErr w:type="spellEnd"/>
     </w:p>
     <w:p>
       <w:pPr>
@@ -6200,7 +6557,19 @@
         <w:rPr>
           <w:lang w:val="en-US"/>
         </w:rPr>
-        <w:t>If the results of the revision lead to edit the document:</w:t>
+        <w:t>If the results of the revision lead to edit</w:t>
+      </w:r>
+      <w:r>
+        <w:rPr>
+          <w:lang w:val="en-US"/>
+        </w:rPr>
+        <w:t xml:space="preserve">ing </w:t>
+      </w:r>
+      <w:r>
+        <w:rPr>
+          <w:lang w:val="en-US"/>
+        </w:rPr>
+        <w:t>the document:</w:t>
       </w:r>
     </w:p>
     <w:p>
@@ -6220,7 +6589,13 @@
         <w:rPr>
           <w:lang w:val="en-US"/>
         </w:rPr>
-        <w:t xml:space="preserve">If the document is altered following the revision the authors must update </w:t>
+        <w:t>T</w:t>
+      </w:r>
+      <w:r>
+        <w:rPr>
+          <w:lang w:val="en-US"/>
+        </w:rPr>
+        <w:t xml:space="preserve">he document is altered following the revision the authors must update </w:t>
       </w:r>
       <w:r>
         <w:rPr>
@@ -6310,7 +6685,19 @@
         <w:rPr>
           <w:lang w:val="en-US"/>
         </w:rPr>
-        <w:t>Update the document properties changing the State to “Ready to Approval”</w:t>
+        <w:t>Update the document properties</w:t>
+      </w:r>
+      <w:r>
+        <w:rPr>
+          <w:lang w:val="en-US"/>
+        </w:rPr>
+        <w:t xml:space="preserve"> changing the State to “Ready for</w:t>
+      </w:r>
+      <w:r>
+        <w:rPr>
+          <w:lang w:val="en-US"/>
+        </w:rPr>
+        <w:t xml:space="preserve"> Approval”</w:t>
       </w:r>
     </w:p>
     <w:p>
@@ -6350,7 +6737,164 @@
         <w:rPr>
           <w:lang w:val="en-US"/>
         </w:rPr>
-        <w:t>Commits the current state comment to the SVN folder</w:t>
+        <w:t>Commits the</w:t>
+      </w:r>
+      <w:r>
+        <w:rPr>
+          <w:lang w:val="en-US"/>
+        </w:rPr>
+        <w:t xml:space="preserve"> document with</w:t>
+      </w:r>
+      <w:r>
+        <w:rPr>
+          <w:lang w:val="en-US"/>
+        </w:rPr>
+        <w:t xml:space="preserve"> current state comment to the SVN folder</w:t>
+      </w:r>
+    </w:p>
+    <w:p>
+      <w:pPr>
+        <w:pStyle w:val="PargrafodaLista"/>
+        <w:numPr>
+          <w:ilvl w:val="1"/>
+          <w:numId w:val="7"/>
+        </w:numPr>
+        <w:spacing w:line="360" w:lineRule="auto"/>
+        <w:rPr>
+          <w:b/>
+          <w:lang w:val="en-US"/>
+        </w:rPr>
+      </w:pPr>
+      <w:r>
+        <w:rPr>
+          <w:lang w:val="en-US"/>
+        </w:rPr>
+        <w:t>Update Measures</w:t>
+      </w:r>
+    </w:p>
+    <w:p>
+      <w:pPr>
+        <w:pStyle w:val="PargrafodaLista"/>
+        <w:numPr>
+          <w:ilvl w:val="0"/>
+          <w:numId w:val="7"/>
+        </w:numPr>
+        <w:spacing w:line="360" w:lineRule="auto"/>
+        <w:rPr>
+          <w:b/>
+          <w:lang w:val="en-US"/>
+        </w:rPr>
+      </w:pPr>
+      <w:r>
+        <w:rPr>
+          <w:b/>
+          <w:lang w:val="en-US"/>
+        </w:rPr>
+        <w:t>I</w:t>
+      </w:r>
+      <w:r>
+        <w:rPr>
+          <w:b/>
+          <w:lang w:val="en-US"/>
+        </w:rPr>
+        <w:t>f document is ready for</w:t>
+      </w:r>
+      <w:r>
+        <w:rPr>
+          <w:b/>
+          <w:lang w:val="en-US"/>
+        </w:rPr>
+        <w:t xml:space="preserve"> approval</w:t>
+      </w:r>
+    </w:p>
+    <w:p>
+      <w:pPr>
+        <w:pStyle w:val="PargrafodaLista"/>
+        <w:numPr>
+          <w:ilvl w:val="1"/>
+          <w:numId w:val="7"/>
+        </w:numPr>
+        <w:spacing w:line="360" w:lineRule="auto"/>
+        <w:rPr>
+          <w:b/>
+          <w:lang w:val="en-US"/>
+        </w:rPr>
+      </w:pPr>
+      <w:r>
+        <w:rPr>
+          <w:lang w:val="en-US"/>
+        </w:rPr>
+        <w:t>T</w:t>
+      </w:r>
+      <w:r>
+        <w:rPr>
+          <w:lang w:val="en-US"/>
+        </w:rPr>
+        <w:t>he owner</w:t>
+      </w:r>
+      <w:r>
+        <w:rPr>
+          <w:lang w:val="en-US"/>
+        </w:rPr>
+        <w:t xml:space="preserve"> must n</w:t>
+      </w:r>
+      <w:r>
+        <w:rPr>
+          <w:lang w:val="en-US"/>
+        </w:rPr>
+        <w:t>otify the team for document approval. The method used to get the approval can be by speaking with the approv</w:t>
+      </w:r>
+      <w:r>
+        <w:rPr>
+          <w:lang w:val="en-US"/>
+        </w:rPr>
+        <w:t>ers or using the Facebook group</w:t>
+      </w:r>
+    </w:p>
+    <w:p>
+      <w:pPr>
+        <w:pStyle w:val="PargrafodaLista"/>
+        <w:numPr>
+          <w:ilvl w:val="0"/>
+          <w:numId w:val="7"/>
+        </w:numPr>
+        <w:spacing w:line="360" w:lineRule="auto"/>
+        <w:rPr>
+          <w:b/>
+          <w:lang w:val="en-US"/>
+        </w:rPr>
+      </w:pPr>
+      <w:r>
+        <w:rPr>
+          <w:b/>
+          <w:lang w:val="en-US"/>
+        </w:rPr>
+        <w:t>Approve</w:t>
+      </w:r>
+    </w:p>
+    <w:p>
+      <w:pPr>
+        <w:pStyle w:val="PargrafodaLista"/>
+        <w:numPr>
+          <w:ilvl w:val="1"/>
+          <w:numId w:val="7"/>
+        </w:numPr>
+        <w:spacing w:line="360" w:lineRule="auto"/>
+        <w:rPr>
+          <w:lang w:val="en-US"/>
+        </w:rPr>
+      </w:pPr>
+      <w:r>
+        <w:rPr>
+          <w:lang w:val="en-US"/>
+        </w:rPr>
+        <w:t>For the document to be approved it must be app</w:t>
+      </w:r>
+      <w:r>
+        <w:rPr>
+          <w:lang w:val="en-US"/>
+        </w:rPr>
+        <w:t>roved by, at least, two people:</w:t>
       </w:r>
     </w:p>
     <w:p>
@@ -6362,6 +6906,145 @@
         </w:numPr>
         <w:spacing w:line="360" w:lineRule="auto"/>
         <w:rPr>
+          <w:lang w:val="en-US"/>
+        </w:rPr>
+      </w:pPr>
+      <w:r>
+        <w:rPr>
+          <w:lang w:val="en-US"/>
+        </w:rPr>
+        <w:t>In order to choose the approver take into to account the following hierarchy choosing the first two valid approvers</w:t>
+      </w:r>
+      <w:r>
+        <w:rPr>
+          <w:lang w:val="en-US"/>
+        </w:rPr>
+        <w:t>:</w:t>
+      </w:r>
+    </w:p>
+    <w:p>
+      <w:pPr>
+        <w:pStyle w:val="PargrafodaLista"/>
+        <w:numPr>
+          <w:ilvl w:val="3"/>
+          <w:numId w:val="7"/>
+        </w:numPr>
+        <w:spacing w:line="360" w:lineRule="auto"/>
+        <w:rPr>
+          <w:lang w:val="en-US"/>
+        </w:rPr>
+      </w:pPr>
+      <w:r>
+        <w:rPr>
+          <w:lang w:val="en-US"/>
+        </w:rPr>
+        <w:t>Document Owner</w:t>
+      </w:r>
+    </w:p>
+    <w:p>
+      <w:pPr>
+        <w:pStyle w:val="PargrafodaLista"/>
+        <w:numPr>
+          <w:ilvl w:val="3"/>
+          <w:numId w:val="7"/>
+        </w:numPr>
+        <w:spacing w:line="360" w:lineRule="auto"/>
+        <w:rPr>
+          <w:lang w:val="en-US"/>
+        </w:rPr>
+      </w:pPr>
+      <w:r>
+        <w:rPr>
+          <w:lang w:val="en-US"/>
+        </w:rPr>
+        <w:t>Quality Manager</w:t>
+      </w:r>
+    </w:p>
+    <w:p>
+      <w:pPr>
+        <w:pStyle w:val="PargrafodaLista"/>
+        <w:numPr>
+          <w:ilvl w:val="3"/>
+          <w:numId w:val="7"/>
+        </w:numPr>
+        <w:spacing w:line="360" w:lineRule="auto"/>
+        <w:rPr>
+          <w:lang w:val="en-US"/>
+        </w:rPr>
+      </w:pPr>
+      <w:r>
+        <w:rPr>
+          <w:lang w:val="en-US"/>
+        </w:rPr>
+        <w:t>Project Manager</w:t>
+      </w:r>
+    </w:p>
+    <w:p>
+      <w:pPr>
+        <w:pStyle w:val="PargrafodaLista"/>
+        <w:numPr>
+          <w:ilvl w:val="3"/>
+          <w:numId w:val="7"/>
+        </w:numPr>
+        <w:spacing w:line="360" w:lineRule="auto"/>
+        <w:rPr>
+          <w:lang w:val="en-US"/>
+        </w:rPr>
+      </w:pPr>
+      <w:r>
+        <w:rPr>
+          <w:lang w:val="en-US"/>
+        </w:rPr>
+        <w:t>Technical Manager</w:t>
+      </w:r>
+    </w:p>
+    <w:p>
+      <w:pPr>
+        <w:pStyle w:val="PargrafodaLista"/>
+        <w:numPr>
+          <w:ilvl w:val="3"/>
+          <w:numId w:val="7"/>
+        </w:numPr>
+        <w:spacing w:line="360" w:lineRule="auto"/>
+        <w:rPr>
+          <w:lang w:val="en-US"/>
+        </w:rPr>
+      </w:pPr>
+      <w:r>
+        <w:rPr>
+          <w:lang w:val="en-US"/>
+        </w:rPr>
+        <w:t>Librarian Manager</w:t>
+      </w:r>
+    </w:p>
+    <w:p>
+      <w:pPr>
+        <w:pStyle w:val="PargrafodaLista"/>
+        <w:numPr>
+          <w:ilvl w:val="3"/>
+          <w:numId w:val="7"/>
+        </w:numPr>
+        <w:spacing w:line="360" w:lineRule="auto"/>
+        <w:rPr>
+          <w:lang w:val="en-US"/>
+        </w:rPr>
+      </w:pPr>
+      <w:r>
+        <w:rPr>
+          <w:lang w:val="en-US"/>
+        </w:rPr>
+        <w:t>Other</w:t>
+      </w:r>
+    </w:p>
+    <w:p>
+      <w:pPr>
+        <w:pStyle w:val="PargrafodaLista"/>
+        <w:numPr>
+          <w:ilvl w:val="2"/>
+          <w:numId w:val="7"/>
+        </w:numPr>
+        <w:spacing w:line="360" w:lineRule="auto"/>
+        <w:rPr>
           <w:b/>
           <w:lang w:val="en-US"/>
         </w:rPr>
@@ -6370,7 +7053,57 @@
         <w:rPr>
           <w:lang w:val="en-US"/>
         </w:rPr>
-        <w:t>Update Measures</w:t>
+        <w:lastRenderedPageBreak/>
+        <w:t>In order for a</w:t>
+      </w:r>
+      <w:r>
+        <w:rPr>
+          <w:lang w:val="en-US"/>
+        </w:rPr>
+        <w:t>n</w:t>
+      </w:r>
+      <w:r>
+        <w:rPr>
+          <w:lang w:val="en-US"/>
+        </w:rPr>
+        <w:t xml:space="preserve"> approver to be valid he </w:t>
+      </w:r>
+      <w:r>
+        <w:rPr>
+          <w:lang w:val="en-US"/>
+        </w:rPr>
+        <w:t xml:space="preserve">can´t be the </w:t>
+      </w:r>
+      <w:r>
+        <w:rPr>
+          <w:lang w:val="en-US"/>
+        </w:rPr>
+        <w:t xml:space="preserve">reviser or </w:t>
+      </w:r>
+      <w:r>
+        <w:rPr>
+          <w:lang w:val="en-US"/>
+        </w:rPr>
+        <w:t>team member that originated the document update</w:t>
+      </w:r>
+    </w:p>
+    <w:p>
+      <w:pPr>
+        <w:pStyle w:val="PargrafodaLista"/>
+        <w:numPr>
+          <w:ilvl w:val="1"/>
+          <w:numId w:val="7"/>
+        </w:numPr>
+        <w:spacing w:line="360" w:lineRule="auto"/>
+        <w:rPr>
+          <w:lang w:val="en-US"/>
+        </w:rPr>
+      </w:pPr>
+      <w:r>
+        <w:rPr>
+          <w:lang w:val="en-US"/>
+        </w:rPr>
+        <w:t>Each approver must add a comment to the Revision History table</w:t>
       </w:r>
     </w:p>
     <w:p>
@@ -6391,14 +7124,7 @@
           <w:b/>
           <w:lang w:val="en-US"/>
         </w:rPr>
-        <w:t>I</w:t>
-      </w:r>
-      <w:r>
-        <w:rPr>
-          <w:b/>
-          <w:lang w:val="en-US"/>
-        </w:rPr>
-        <w:t>f document is ready to approval</w:t>
+        <w:t>If document is approved</w:t>
       </w:r>
     </w:p>
     <w:p>
@@ -6424,36 +7150,199 @@
         <w:rPr>
           <w:lang w:val="en-US"/>
         </w:rPr>
-        <w:t>he owner</w:t>
-      </w:r>
-      <w:r>
-        <w:rPr>
-          <w:lang w:val="en-US"/>
-        </w:rPr>
-        <w:t xml:space="preserve"> must n</w:t>
-      </w:r>
-      <w:r>
-        <w:rPr>
-          <w:lang w:val="en-US"/>
-        </w:rPr>
-        <w:t>otify the team for document approval. The method used to get the approval can be by speaking with the approv</w:t>
-      </w:r>
-      <w:r>
-        <w:rPr>
-          <w:lang w:val="en-US"/>
-        </w:rPr>
-        <w:t>ers or using the Facebook group</w:t>
-      </w:r>
-    </w:p>
-    <w:p>
-      <w:pPr>
-        <w:pStyle w:val="PargrafodaLista"/>
-        <w:spacing w:line="360" w:lineRule="auto"/>
-        <w:ind w:left="1800"/>
-        <w:rPr>
-          <w:lang w:val="en-US"/>
-        </w:rPr>
-      </w:pPr>
+        <w:t>he owner must:</w:t>
+      </w:r>
+    </w:p>
+    <w:p>
+      <w:pPr>
+        <w:pStyle w:val="PargrafodaLista"/>
+        <w:numPr>
+          <w:ilvl w:val="2"/>
+          <w:numId w:val="7"/>
+        </w:numPr>
+        <w:spacing w:line="360" w:lineRule="auto"/>
+        <w:rPr>
+          <w:lang w:val="en-US"/>
+        </w:rPr>
+      </w:pPr>
+      <w:r>
+        <w:rPr>
+          <w:lang w:val="en-US"/>
+        </w:rPr>
+        <w:t xml:space="preserve">Update the Revision History table changing the document Version to </w:t>
+      </w:r>
+      <w:r>
+        <w:rPr>
+          <w:lang w:val="en-US"/>
+        </w:rPr>
+        <w:t>X+</w:t>
+      </w:r>
+      <w:r>
+        <w:rPr>
+          <w:lang w:val="en-US"/>
+        </w:rPr>
+        <w:t xml:space="preserve">1.0 and the Sate to </w:t>
+      </w:r>
+      <w:r>
+        <w:rPr>
+          <w:lang w:val="en-US"/>
+        </w:rPr>
+        <w:t>“</w:t>
+      </w:r>
+      <w:r>
+        <w:rPr>
+          <w:lang w:val="en-US"/>
+        </w:rPr>
+        <w:t>Baselined</w:t>
+      </w:r>
+      <w:r>
+        <w:rPr>
+          <w:lang w:val="en-US"/>
+        </w:rPr>
+        <w:t>”</w:t>
+      </w:r>
+      <w:r>
+        <w:rPr>
+          <w:lang w:val="en-US"/>
+        </w:rPr>
+        <w:t xml:space="preserve"> and also</w:t>
+      </w:r>
+      <w:r>
+        <w:rPr>
+          <w:lang w:val="en-US"/>
+        </w:rPr>
+        <w:t xml:space="preserve"> adding</w:t>
+      </w:r>
+      <w:r>
+        <w:rPr>
+          <w:lang w:val="en-US"/>
+        </w:rPr>
+        <w:t xml:space="preserve"> a baselined comment</w:t>
+      </w:r>
+      <w:r>
+        <w:rPr>
+          <w:lang w:val="en-US"/>
+        </w:rPr>
+        <w:t xml:space="preserve"> </w:t>
+      </w:r>
+    </w:p>
+    <w:p>
+      <w:pPr>
+        <w:pStyle w:val="PargrafodaLista"/>
+        <w:numPr>
+          <w:ilvl w:val="2"/>
+          <w:numId w:val="7"/>
+        </w:numPr>
+        <w:spacing w:line="360" w:lineRule="auto"/>
+        <w:rPr>
+          <w:lang w:val="en-US"/>
+        </w:rPr>
+      </w:pPr>
+      <w:r>
+        <w:rPr>
+          <w:lang w:val="en-US"/>
+        </w:rPr>
+        <w:t>Update the document proprieties changing the State to</w:t>
+      </w:r>
+      <w:r>
+        <w:rPr>
+          <w:lang w:val="en-US"/>
+        </w:rPr>
+        <w:t>”</w:t>
+      </w:r>
+      <w:r>
+        <w:rPr>
+          <w:lang w:val="en-US"/>
+        </w:rPr>
+        <w:t xml:space="preserve"> Baselined</w:t>
+      </w:r>
+      <w:r>
+        <w:rPr>
+          <w:lang w:val="en-US"/>
+        </w:rPr>
+        <w:t>”</w:t>
+      </w:r>
+    </w:p>
+    <w:p>
+      <w:pPr>
+        <w:pStyle w:val="PargrafodaLista"/>
+        <w:numPr>
+          <w:ilvl w:val="2"/>
+          <w:numId w:val="7"/>
+        </w:numPr>
+        <w:spacing w:line="360" w:lineRule="auto"/>
+        <w:rPr>
+          <w:lang w:val="en-US"/>
+        </w:rPr>
+      </w:pPr>
+      <w:r>
+        <w:rPr>
+          <w:lang w:val="en-US"/>
+        </w:rPr>
+        <w:t xml:space="preserve">Update </w:t>
+      </w:r>
+      <w:r>
+        <w:rPr>
+          <w:lang w:val="en-US"/>
+        </w:rPr>
+        <w:t>the field Comments of the</w:t>
+      </w:r>
+      <w:r>
+        <w:rPr>
+          <w:lang w:val="en-US"/>
+        </w:rPr>
+        <w:t xml:space="preserve"> document proprieties to VX.Y+1</w:t>
+      </w:r>
+    </w:p>
+    <w:p>
+      <w:pPr>
+        <w:pStyle w:val="PargrafodaLista"/>
+        <w:numPr>
+          <w:ilvl w:val="2"/>
+          <w:numId w:val="7"/>
+        </w:numPr>
+        <w:spacing w:line="360" w:lineRule="auto"/>
+        <w:rPr>
+          <w:lang w:val="en-US"/>
+        </w:rPr>
+      </w:pPr>
+      <w:r>
+        <w:rPr>
+          <w:lang w:val="en-US"/>
+        </w:rPr>
+        <w:t>Update Measures</w:t>
+      </w:r>
+    </w:p>
+    <w:p>
+      <w:pPr>
+        <w:pStyle w:val="PargrafodaLista"/>
+        <w:numPr>
+          <w:ilvl w:val="2"/>
+          <w:numId w:val="7"/>
+        </w:numPr>
+        <w:spacing w:line="360" w:lineRule="auto"/>
+        <w:rPr>
+          <w:lang w:val="en-US"/>
+        </w:rPr>
+      </w:pPr>
+      <w:r>
+        <w:rPr>
+          <w:lang w:val="en-US"/>
+        </w:rPr>
+        <w:t xml:space="preserve">Commits the </w:t>
+      </w:r>
+      <w:r>
+        <w:rPr>
+          <w:lang w:val="en-US"/>
+        </w:rPr>
+        <w:t xml:space="preserve">document </w:t>
+      </w:r>
+      <w:r>
+        <w:rPr>
+          <w:lang w:val="en-US"/>
+        </w:rPr>
+        <w:t>to the SVN folder</w:t>
+      </w:r>
     </w:p>
     <w:p>
       <w:pPr>
@@ -6473,7 +7362,14 @@
           <w:b/>
           <w:lang w:val="en-US"/>
         </w:rPr>
-        <w:t>Approve</w:t>
+        <w:t xml:space="preserve">If document is </w:t>
+      </w:r>
+      <w:r>
+        <w:rPr>
+          <w:b/>
+          <w:lang w:val="en-US"/>
+        </w:rPr>
+        <w:t>deprecated</w:t>
       </w:r>
     </w:p>
     <w:p>
@@ -6492,13 +7388,13 @@
         <w:rPr>
           <w:lang w:val="en-US"/>
         </w:rPr>
-        <w:t>For the document to be approved it must be app</w:t>
-      </w:r>
-      <w:r>
-        <w:rPr>
-          <w:lang w:val="en-US"/>
-        </w:rPr>
-        <w:t>roved by, at least, two people:</w:t>
+        <w:t>T</w:t>
+      </w:r>
+      <w:r>
+        <w:rPr>
+          <w:lang w:val="en-US"/>
+        </w:rPr>
+        <w:t>he owner must:</w:t>
       </w:r>
     </w:p>
     <w:p>
@@ -6517,127 +7413,43 @@
         <w:rPr>
           <w:lang w:val="en-US"/>
         </w:rPr>
-        <w:t>In order to choose the approver take into to account the following hierarchy choosing the first two valid approvers</w:t>
-      </w:r>
-      <w:r>
-        <w:rPr>
-          <w:lang w:val="en-US"/>
-        </w:rPr>
-        <w:t>:</w:t>
-      </w:r>
-    </w:p>
-    <w:p>
-      <w:pPr>
-        <w:pStyle w:val="PargrafodaLista"/>
-        <w:numPr>
-          <w:ilvl w:val="3"/>
-          <w:numId w:val="7"/>
-        </w:numPr>
-        <w:spacing w:line="360" w:lineRule="auto"/>
-        <w:rPr>
-          <w:lang w:val="en-US"/>
-        </w:rPr>
-      </w:pPr>
-      <w:r>
-        <w:rPr>
-          <w:lang w:val="en-US"/>
-        </w:rPr>
-        <w:t>Document Owner</w:t>
-      </w:r>
-    </w:p>
-    <w:p>
-      <w:pPr>
-        <w:pStyle w:val="PargrafodaLista"/>
-        <w:numPr>
-          <w:ilvl w:val="3"/>
-          <w:numId w:val="7"/>
-        </w:numPr>
-        <w:spacing w:line="360" w:lineRule="auto"/>
-        <w:rPr>
-          <w:lang w:val="en-US"/>
-        </w:rPr>
-      </w:pPr>
-      <w:r>
-        <w:rPr>
-          <w:lang w:val="en-US"/>
-        </w:rPr>
-        <w:t>Quality Manager</w:t>
-      </w:r>
-    </w:p>
-    <w:p>
-      <w:pPr>
-        <w:pStyle w:val="PargrafodaLista"/>
-        <w:numPr>
-          <w:ilvl w:val="3"/>
-          <w:numId w:val="7"/>
-        </w:numPr>
-        <w:spacing w:line="360" w:lineRule="auto"/>
-        <w:rPr>
-          <w:lang w:val="en-US"/>
-        </w:rPr>
-      </w:pPr>
-      <w:r>
-        <w:rPr>
-          <w:lang w:val="en-US"/>
-        </w:rPr>
-        <w:t>Project Manager</w:t>
-      </w:r>
-    </w:p>
-    <w:p>
-      <w:pPr>
-        <w:pStyle w:val="PargrafodaLista"/>
-        <w:numPr>
-          <w:ilvl w:val="3"/>
-          <w:numId w:val="7"/>
-        </w:numPr>
-        <w:spacing w:line="360" w:lineRule="auto"/>
-        <w:rPr>
-          <w:lang w:val="en-US"/>
-        </w:rPr>
-      </w:pPr>
-      <w:r>
-        <w:rPr>
-          <w:lang w:val="en-US"/>
-        </w:rPr>
-        <w:t>Technical Manager</w:t>
-      </w:r>
-    </w:p>
-    <w:p>
-      <w:pPr>
-        <w:pStyle w:val="PargrafodaLista"/>
-        <w:numPr>
-          <w:ilvl w:val="3"/>
-          <w:numId w:val="7"/>
-        </w:numPr>
-        <w:spacing w:line="360" w:lineRule="auto"/>
-        <w:rPr>
-          <w:lang w:val="en-US"/>
-        </w:rPr>
-      </w:pPr>
-      <w:r>
-        <w:rPr>
-          <w:lang w:val="en-US"/>
-        </w:rPr>
-        <w:t>Librarian Manager</w:t>
-      </w:r>
-    </w:p>
-    <w:p>
-      <w:pPr>
-        <w:pStyle w:val="PargrafodaLista"/>
-        <w:numPr>
-          <w:ilvl w:val="3"/>
-          <w:numId w:val="7"/>
-        </w:numPr>
-        <w:spacing w:line="360" w:lineRule="auto"/>
-        <w:rPr>
-          <w:lang w:val="en-US"/>
-        </w:rPr>
-      </w:pPr>
-      <w:r>
-        <w:rPr>
-          <w:lang w:val="en-US"/>
-        </w:rPr>
-        <w:t>Other</w:t>
+        <w:t xml:space="preserve">Update the Revision History table changing the Sate to </w:t>
+      </w:r>
+      <w:r>
+        <w:rPr>
+          <w:lang w:val="en-US"/>
+        </w:rPr>
+        <w:t>“</w:t>
+      </w:r>
+      <w:r>
+        <w:rPr>
+          <w:lang w:val="en-US"/>
+        </w:rPr>
+        <w:t>Deprecated</w:t>
+      </w:r>
+      <w:r>
+        <w:rPr>
+          <w:lang w:val="en-US"/>
+        </w:rPr>
+        <w:t>”</w:t>
+      </w:r>
+      <w:r>
+        <w:rPr>
+          <w:lang w:val="en-US"/>
+        </w:rPr>
+        <w:t xml:space="preserve"> and also</w:t>
+      </w:r>
+      <w:r>
+        <w:rPr>
+          <w:lang w:val="en-US"/>
+        </w:rPr>
+        <w:t xml:space="preserve"> adding</w:t>
+      </w:r>
+      <w:r>
+        <w:rPr>
+          <w:lang w:val="en-US"/>
+        </w:rPr>
+        <w:t xml:space="preserve"> a comment</w:t>
       </w:r>
     </w:p>
     <w:p>
@@ -6649,113 +7461,35 @@
         </w:numPr>
         <w:spacing w:line="360" w:lineRule="auto"/>
         <w:rPr>
-          <w:b/>
-          <w:lang w:val="en-US"/>
-        </w:rPr>
-      </w:pPr>
-      <w:r>
-        <w:rPr>
-          <w:lang w:val="en-US"/>
-        </w:rPr>
-        <w:t>In order for a</w:t>
-      </w:r>
-      <w:r>
-        <w:rPr>
-          <w:lang w:val="en-US"/>
-        </w:rPr>
-        <w:t>n</w:t>
-      </w:r>
-      <w:r>
-        <w:rPr>
-          <w:lang w:val="en-US"/>
-        </w:rPr>
-        <w:t xml:space="preserve"> approver to be valid he </w:t>
-      </w:r>
-      <w:r>
-        <w:rPr>
-          <w:lang w:val="en-US"/>
-        </w:rPr>
-        <w:t xml:space="preserve">can´t be the </w:t>
-      </w:r>
-      <w:r>
-        <w:rPr>
-          <w:lang w:val="en-US"/>
-        </w:rPr>
-        <w:t xml:space="preserve">reviser or </w:t>
-      </w:r>
-      <w:r>
-        <w:rPr>
-          <w:lang w:val="en-US"/>
-        </w:rPr>
-        <w:t>team member that originated the document update</w:t>
-      </w:r>
-    </w:p>
-    <w:p>
-      <w:pPr>
-        <w:pStyle w:val="PargrafodaLista"/>
-        <w:numPr>
-          <w:ilvl w:val="1"/>
-          <w:numId w:val="7"/>
-        </w:numPr>
-        <w:spacing w:line="360" w:lineRule="auto"/>
-        <w:rPr>
-          <w:lang w:val="en-US"/>
-        </w:rPr>
-      </w:pPr>
-      <w:r>
-        <w:rPr>
-          <w:lang w:val="en-US"/>
-        </w:rPr>
-        <w:lastRenderedPageBreak/>
-        <w:t>Each approver must add a comment to the Revision History table</w:t>
-      </w:r>
-    </w:p>
-    <w:p>
-      <w:pPr>
-        <w:pStyle w:val="PargrafodaLista"/>
-        <w:numPr>
-          <w:ilvl w:val="0"/>
-          <w:numId w:val="7"/>
-        </w:numPr>
-        <w:spacing w:line="360" w:lineRule="auto"/>
-        <w:rPr>
-          <w:b/>
-          <w:lang w:val="en-US"/>
-        </w:rPr>
-      </w:pPr>
-      <w:r>
-        <w:rPr>
-          <w:b/>
-          <w:lang w:val="en-US"/>
-        </w:rPr>
-        <w:t>If document is approved</w:t>
-      </w:r>
-    </w:p>
-    <w:p>
-      <w:pPr>
-        <w:pStyle w:val="PargrafodaLista"/>
-        <w:numPr>
-          <w:ilvl w:val="1"/>
-          <w:numId w:val="7"/>
-        </w:numPr>
-        <w:spacing w:line="360" w:lineRule="auto"/>
-        <w:rPr>
-          <w:b/>
-          <w:lang w:val="en-US"/>
-        </w:rPr>
-      </w:pPr>
-      <w:r>
-        <w:rPr>
-          <w:lang w:val="en-US"/>
-        </w:rPr>
-        <w:t>T</w:t>
-      </w:r>
-      <w:r>
-        <w:rPr>
-          <w:lang w:val="en-US"/>
-        </w:rPr>
-        <w:t>he owner must:</w:t>
-      </w:r>
+          <w:lang w:val="en-US"/>
+        </w:rPr>
+      </w:pPr>
+      <w:r>
+        <w:rPr>
+          <w:lang w:val="en-US"/>
+        </w:rPr>
+        <w:t xml:space="preserve">Update the document proprieties changing the State to </w:t>
+      </w:r>
+      <w:r>
+        <w:rPr>
+          <w:lang w:val="en-US"/>
+        </w:rPr>
+        <w:t>“</w:t>
+      </w:r>
+      <w:r>
+        <w:rPr>
+          <w:lang w:val="en-US"/>
+        </w:rPr>
+        <w:t>Deprecated</w:t>
+      </w:r>
+      <w:r>
+        <w:rPr>
+          <w:lang w:val="en-US"/>
+        </w:rPr>
+        <w:t>”</w:t>
+      </w:r>
+      <w:bookmarkStart w:id="9" w:name="_GoBack"/>
+      <w:bookmarkEnd w:id="9"/>
     </w:p>
     <w:p>
       <w:pPr>
@@ -6773,77 +7507,7 @@
         <w:rPr>
           <w:lang w:val="en-US"/>
         </w:rPr>
-        <w:t xml:space="preserve">Update the Revision History table changing the document Version to </w:t>
-      </w:r>
-      <w:r>
-        <w:rPr>
-          <w:lang w:val="en-US"/>
-        </w:rPr>
-        <w:t>X+</w:t>
-      </w:r>
-      <w:r>
-        <w:rPr>
-          <w:lang w:val="en-US"/>
-        </w:rPr>
-        <w:t xml:space="preserve">1.0 and the Sate to </w:t>
-      </w:r>
-      <w:r>
-        <w:rPr>
-          <w:lang w:val="en-US"/>
-        </w:rPr>
-        <w:t>“</w:t>
-      </w:r>
-      <w:proofErr w:type="spellStart"/>
-      <w:r>
-        <w:rPr>
-          <w:lang w:val="en-US"/>
-        </w:rPr>
-        <w:t>Baselined</w:t>
-      </w:r>
-      <w:proofErr w:type="spellEnd"/>
-      <w:r>
-        <w:rPr>
-          <w:lang w:val="en-US"/>
-        </w:rPr>
-        <w:t>”</w:t>
-      </w:r>
-      <w:r>
-        <w:rPr>
-          <w:lang w:val="en-US"/>
-        </w:rPr>
-        <w:t xml:space="preserve"> and also</w:t>
-      </w:r>
-      <w:r>
-        <w:rPr>
-          <w:lang w:val="en-US"/>
-        </w:rPr>
-        <w:t xml:space="preserve"> adding</w:t>
-      </w:r>
-      <w:r>
-        <w:rPr>
-          <w:lang w:val="en-US"/>
-        </w:rPr>
-        <w:t xml:space="preserve"> a </w:t>
-      </w:r>
-      <w:proofErr w:type="spellStart"/>
-      <w:r>
-        <w:rPr>
-          <w:lang w:val="en-US"/>
-        </w:rPr>
-        <w:t>baselined</w:t>
-      </w:r>
-      <w:proofErr w:type="spellEnd"/>
-      <w:r>
-        <w:rPr>
-          <w:lang w:val="en-US"/>
-        </w:rPr>
-        <w:t xml:space="preserve"> comment</w:t>
-      </w:r>
-      <w:r>
-        <w:rPr>
-          <w:lang w:val="en-US"/>
-        </w:rPr>
-        <w:t xml:space="preserve"> </w:t>
+        <w:t>Update Measures</w:t>
       </w:r>
     </w:p>
     <w:p>
@@ -6862,304 +7526,12 @@
         <w:rPr>
           <w:lang w:val="en-US"/>
         </w:rPr>
-        <w:t>Update the document proprieties changing the State to</w:t>
-      </w:r>
-      <w:r>
-        <w:rPr>
-          <w:lang w:val="en-US"/>
-        </w:rPr>
-        <w:t>”</w:t>
-      </w:r>
-      <w:r>
-        <w:rPr>
-          <w:lang w:val="en-US"/>
-        </w:rPr>
-        <w:t xml:space="preserve"> </w:t>
-      </w:r>
-      <w:proofErr w:type="spellStart"/>
-      <w:r>
-        <w:rPr>
-          <w:lang w:val="en-US"/>
-        </w:rPr>
-        <w:t>Baselined</w:t>
-      </w:r>
-      <w:proofErr w:type="spellEnd"/>
-      <w:r>
-        <w:rPr>
-          <w:lang w:val="en-US"/>
-        </w:rPr>
-        <w:t>”</w:t>
-      </w:r>
-    </w:p>
-    <w:p>
-      <w:pPr>
-        <w:pStyle w:val="PargrafodaLista"/>
-        <w:numPr>
-          <w:ilvl w:val="2"/>
-          <w:numId w:val="7"/>
-        </w:numPr>
-        <w:spacing w:line="360" w:lineRule="auto"/>
-        <w:rPr>
-          <w:lang w:val="en-US"/>
-        </w:rPr>
-      </w:pPr>
-      <w:r>
-        <w:rPr>
-          <w:lang w:val="en-US"/>
-        </w:rPr>
-        <w:t xml:space="preserve">Update </w:t>
-      </w:r>
-      <w:r>
-        <w:rPr>
-          <w:lang w:val="en-US"/>
-        </w:rPr>
-        <w:t>the field Comments of the</w:t>
-      </w:r>
-      <w:r>
-        <w:rPr>
-          <w:lang w:val="en-US"/>
-        </w:rPr>
-        <w:t xml:space="preserve"> document proprieties to VX.Y+1</w:t>
-      </w:r>
-    </w:p>
-    <w:p>
-      <w:pPr>
-        <w:pStyle w:val="PargrafodaLista"/>
-        <w:numPr>
-          <w:ilvl w:val="2"/>
-          <w:numId w:val="7"/>
-        </w:numPr>
-        <w:spacing w:line="360" w:lineRule="auto"/>
-        <w:rPr>
-          <w:lang w:val="en-US"/>
-        </w:rPr>
-      </w:pPr>
-      <w:r>
-        <w:rPr>
-          <w:lang w:val="en-US"/>
-        </w:rPr>
-        <w:t>Update Measures</w:t>
-      </w:r>
-    </w:p>
-    <w:p>
-      <w:pPr>
-        <w:pStyle w:val="PargrafodaLista"/>
-        <w:numPr>
-          <w:ilvl w:val="2"/>
-          <w:numId w:val="7"/>
-        </w:numPr>
-        <w:spacing w:line="360" w:lineRule="auto"/>
-        <w:rPr>
-          <w:lang w:val="en-US"/>
-        </w:rPr>
-      </w:pPr>
-      <w:r>
-        <w:rPr>
-          <w:lang w:val="en-US"/>
-        </w:rPr>
-        <w:t xml:space="preserve">Commits the </w:t>
-      </w:r>
-      <w:r>
-        <w:rPr>
-          <w:lang w:val="en-US"/>
-        </w:rPr>
-        <w:t xml:space="preserve">document </w:t>
-      </w:r>
-      <w:r>
-        <w:rPr>
-          <w:lang w:val="en-US"/>
-        </w:rPr>
-        <w:t>to the SVN folder</w:t>
-      </w:r>
-    </w:p>
-    <w:p>
-      <w:pPr>
-        <w:pStyle w:val="PargrafodaLista"/>
-        <w:numPr>
-          <w:ilvl w:val="0"/>
-          <w:numId w:val="7"/>
-        </w:numPr>
-        <w:spacing w:line="360" w:lineRule="auto"/>
-        <w:rPr>
-          <w:b/>
-          <w:lang w:val="en-US"/>
-        </w:rPr>
-      </w:pPr>
-      <w:r>
-        <w:rPr>
-          <w:b/>
-          <w:lang w:val="en-US"/>
-        </w:rPr>
-        <w:t xml:space="preserve">If document is </w:t>
-      </w:r>
-      <w:r>
-        <w:rPr>
-          <w:b/>
-          <w:lang w:val="en-US"/>
-        </w:rPr>
-        <w:t>deprecated</w:t>
-      </w:r>
-    </w:p>
-    <w:p>
-      <w:pPr>
-        <w:pStyle w:val="PargrafodaLista"/>
-        <w:numPr>
-          <w:ilvl w:val="1"/>
-          <w:numId w:val="7"/>
-        </w:numPr>
-        <w:spacing w:line="360" w:lineRule="auto"/>
-        <w:rPr>
-          <w:lang w:val="en-US"/>
-        </w:rPr>
-      </w:pPr>
-      <w:r>
-        <w:rPr>
-          <w:lang w:val="en-US"/>
-        </w:rPr>
-        <w:t>T</w:t>
-      </w:r>
-      <w:r>
-        <w:rPr>
-          <w:lang w:val="en-US"/>
-        </w:rPr>
-        <w:t>he owner must:</w:t>
-      </w:r>
-    </w:p>
-    <w:p>
-      <w:pPr>
-        <w:pStyle w:val="PargrafodaLista"/>
-        <w:numPr>
-          <w:ilvl w:val="2"/>
-          <w:numId w:val="7"/>
-        </w:numPr>
-        <w:spacing w:line="360" w:lineRule="auto"/>
-        <w:rPr>
-          <w:lang w:val="en-US"/>
-        </w:rPr>
-      </w:pPr>
-      <w:r>
-        <w:rPr>
-          <w:lang w:val="en-US"/>
-        </w:rPr>
-        <w:t xml:space="preserve">Update the Revision History table changing the Sate to </w:t>
-      </w:r>
-      <w:r>
-        <w:rPr>
-          <w:lang w:val="en-US"/>
-        </w:rPr>
-        <w:t>“</w:t>
-      </w:r>
-      <w:r>
-        <w:rPr>
-          <w:lang w:val="en-US"/>
-        </w:rPr>
-        <w:t>Deprecated</w:t>
-      </w:r>
-      <w:r>
-        <w:rPr>
-          <w:lang w:val="en-US"/>
-        </w:rPr>
-        <w:t>”</w:t>
-      </w:r>
-      <w:r>
-        <w:rPr>
-          <w:lang w:val="en-US"/>
-        </w:rPr>
-        <w:t xml:space="preserve"> and also</w:t>
-      </w:r>
-      <w:r>
-        <w:rPr>
-          <w:lang w:val="en-US"/>
-        </w:rPr>
-        <w:t xml:space="preserve"> adding</w:t>
-      </w:r>
-      <w:r>
-        <w:rPr>
-          <w:lang w:val="en-US"/>
-        </w:rPr>
-        <w:t xml:space="preserve"> a comment</w:t>
-      </w:r>
-    </w:p>
-    <w:p>
-      <w:pPr>
-        <w:pStyle w:val="PargrafodaLista"/>
-        <w:numPr>
-          <w:ilvl w:val="2"/>
-          <w:numId w:val="7"/>
-        </w:numPr>
-        <w:spacing w:line="360" w:lineRule="auto"/>
-        <w:rPr>
-          <w:lang w:val="en-US"/>
-        </w:rPr>
-      </w:pPr>
-      <w:r>
-        <w:rPr>
-          <w:lang w:val="en-US"/>
-        </w:rPr>
-        <w:t xml:space="preserve">Update the document proprieties changing the State to </w:t>
-      </w:r>
-      <w:r>
-        <w:rPr>
-          <w:lang w:val="en-US"/>
-        </w:rPr>
-        <w:t>“</w:t>
-      </w:r>
-      <w:r>
-        <w:rPr>
-          <w:lang w:val="en-US"/>
-        </w:rPr>
-        <w:t>Deprecated</w:t>
-      </w:r>
-      <w:r>
-        <w:rPr>
-          <w:lang w:val="en-US"/>
-        </w:rPr>
-        <w:t>”</w:t>
-      </w:r>
-      <w:bookmarkStart w:id="9" w:name="_GoBack"/>
-      <w:bookmarkEnd w:id="9"/>
-    </w:p>
-    <w:p>
-      <w:pPr>
-        <w:pStyle w:val="PargrafodaLista"/>
-        <w:numPr>
-          <w:ilvl w:val="2"/>
-          <w:numId w:val="7"/>
-        </w:numPr>
-        <w:spacing w:line="360" w:lineRule="auto"/>
-        <w:rPr>
-          <w:lang w:val="en-US"/>
-        </w:rPr>
-      </w:pPr>
-      <w:r>
-        <w:rPr>
-          <w:lang w:val="en-US"/>
-        </w:rPr>
-        <w:t>Update Measures</w:t>
-      </w:r>
-    </w:p>
-    <w:p>
-      <w:pPr>
-        <w:pStyle w:val="PargrafodaLista"/>
-        <w:numPr>
-          <w:ilvl w:val="2"/>
-          <w:numId w:val="7"/>
-        </w:numPr>
-        <w:spacing w:line="360" w:lineRule="auto"/>
-        <w:rPr>
-          <w:lang w:val="en-US"/>
-        </w:rPr>
-      </w:pPr>
-      <w:r>
-        <w:rPr>
-          <w:lang w:val="en-US"/>
-        </w:rPr>
         <w:t>Commits the document to the SVN folder</w:t>
       </w:r>
     </w:p>
     <w:p>
       <w:pPr>
-        <w:pStyle w:val="Cabealho1"/>
+        <w:pStyle w:val="Ttulo1"/>
         <w:numPr>
           <w:ilvl w:val="0"/>
           <w:numId w:val="3"/>
@@ -7226,7 +7598,7 @@
     </w:p>
     <w:p>
       <w:pPr>
-        <w:pStyle w:val="Cabealho1"/>
+        <w:pStyle w:val="Ttulo1"/>
         <w:numPr>
           <w:ilvl w:val="0"/>
           <w:numId w:val="3"/>
@@ -7273,7 +7645,7 @@
     </w:p>
     <w:p>
       <w:pPr>
-        <w:pStyle w:val="Cabealho1"/>
+        <w:pStyle w:val="Ttulo1"/>
         <w:numPr>
           <w:ilvl w:val="0"/>
           <w:numId w:val="3"/>
@@ -7322,21 +7694,8 @@
         <w:rPr>
           <w:lang w:val="en-US"/>
         </w:rPr>
-        <w:t xml:space="preserve">The number of </w:t>
-      </w:r>
-      <w:proofErr w:type="spellStart"/>
-      <w:r>
-        <w:rPr>
-          <w:lang w:val="en-US"/>
-        </w:rPr>
-        <w:t>baselined</w:t>
-      </w:r>
-      <w:proofErr w:type="spellEnd"/>
-      <w:r>
-        <w:rPr>
-          <w:lang w:val="en-US"/>
-        </w:rPr>
-        <w:t xml:space="preserve"> documents</w:t>
+        <w:lastRenderedPageBreak/>
+        <w:t>The number of baselined documents</w:t>
       </w:r>
     </w:p>
     <w:p>
@@ -7374,7 +7733,6 @@
         <w:rPr>
           <w:lang w:val="en-US"/>
         </w:rPr>
-        <w:lastRenderedPageBreak/>
         <w:t xml:space="preserve">The number of document waiting to be reviewed </w:t>
       </w:r>
     </w:p>
@@ -7394,7 +7752,7 @@
         <w:rPr>
           <w:lang w:val="en-US"/>
         </w:rPr>
-        <w:t xml:space="preserve">The number of deprecated documents   </w:t>
+        <w:t>The number of documents waiting for approval</w:t>
       </w:r>
     </w:p>
     <w:p>
@@ -7413,21 +7771,26 @@
         <w:rPr>
           <w:lang w:val="en-US"/>
         </w:rPr>
-        <w:t xml:space="preserve">The global change rate (Number of changes / number of </w:t>
-      </w:r>
-      <w:proofErr w:type="spellStart"/>
-      <w:r>
-        <w:rPr>
-          <w:lang w:val="en-US"/>
-        </w:rPr>
-        <w:t>baselined</w:t>
-      </w:r>
-      <w:proofErr w:type="spellEnd"/>
-      <w:r>
-        <w:rPr>
-          <w:lang w:val="en-US"/>
-        </w:rPr>
-        <w:t xml:space="preserve"> documents)</w:t>
+        <w:t xml:space="preserve">The number of deprecated documents   </w:t>
+      </w:r>
+    </w:p>
+    <w:p>
+      <w:pPr>
+        <w:pStyle w:val="PargrafodaLista"/>
+        <w:numPr>
+          <w:ilvl w:val="0"/>
+          <w:numId w:val="4"/>
+        </w:numPr>
+        <w:spacing w:line="360" w:lineRule="auto"/>
+        <w:rPr>
+          <w:lang w:val="en-US"/>
+        </w:rPr>
+      </w:pPr>
+      <w:r>
+        <w:rPr>
+          <w:lang w:val="en-US"/>
+        </w:rPr>
+        <w:t>The global change rate (Number of changes / number of baselined documents)</w:t>
       </w:r>
     </w:p>
     <w:p>
@@ -7453,11 +7816,11 @@
         <w:rPr>
           <w:lang w:val="en-US"/>
         </w:rPr>
-        <w:t>res” in SVN folder.</w:t>
+        <w:t>res”.</w:t>
       </w:r>
     </w:p>
     <w:sectPr>
-      <w:footerReference w:type="first" r:id="rId15"/>
+      <w:footerReference w:type="first" r:id="rId14"/>
       <w:pgSz w:w="11906" w:h="16838"/>
       <w:pgMar w:top="1417" w:right="1701" w:bottom="1417" w:left="1701" w:header="708" w:footer="708" w:gutter="0"/>
       <w:pgNumType w:start="1"/>
@@ -7470,7 +7833,7 @@
 </file>
 
 <file path=word/endnotes.xml><?xml version="1.0" encoding="utf-8"?>
-<w:endnotes xmlns:wpc="http://schemas.microsoft.com/office/word/2010/wordprocessingCanvas" xmlns:mc="http://schemas.openxmlformats.org/markup-compatibility/2006" xmlns:o="urn:schemas-microsoft-com:office:office" xmlns:r="http://schemas.openxmlformats.org/officeDocument/2006/relationships" xmlns:m="http://schemas.openxmlformats.org/officeDocument/2006/math" xmlns:v="urn:schemas-microsoft-com:vml" xmlns:wp14="http://schemas.microsoft.com/office/word/2010/wordprocessingDrawing" xmlns:wp="http://schemas.openxmlformats.org/drawingml/2006/wordprocessingDrawing" xmlns:w10="urn:schemas-microsoft-com:office:word" xmlns:w="http://schemas.openxmlformats.org/wordprocessingml/2006/main" xmlns:w14="http://schemas.microsoft.com/office/word/2010/wordml" xmlns:wpg="http://schemas.microsoft.com/office/word/2010/wordprocessingGroup" xmlns:wpi="http://schemas.microsoft.com/office/word/2010/wordprocessingInk" xmlns:wne="http://schemas.microsoft.com/office/word/2006/wordml" xmlns:wps="http://schemas.microsoft.com/office/word/2010/wordprocessingShape" mc:Ignorable="w14 wp14">
+<w:endnotes xmlns:ve="http://schemas.openxmlformats.org/markup-compatibility/2006" xmlns:o="urn:schemas-microsoft-com:office:office" xmlns:r="http://schemas.openxmlformats.org/officeDocument/2006/relationships" xmlns:m="http://schemas.openxmlformats.org/officeDocument/2006/math" xmlns:v="urn:schemas-microsoft-com:vml" xmlns:wp="http://schemas.openxmlformats.org/drawingml/2006/wordprocessingDrawing" xmlns:w10="urn:schemas-microsoft-com:office:word" xmlns:w="http://schemas.openxmlformats.org/wordprocessingml/2006/main" xmlns:wne="http://schemas.microsoft.com/office/word/2006/wordml">
   <w:endnote w:type="separator" w:id="-1">
     <w:p>
       <w:pPr>
@@ -7495,7 +7858,7 @@
 </file>
 
 <file path=word/footer1.xml><?xml version="1.0" encoding="utf-8"?>
-<w:ftr xmlns:wpc="http://schemas.microsoft.com/office/word/2010/wordprocessingCanvas" xmlns:mc="http://schemas.openxmlformats.org/markup-compatibility/2006" xmlns:o="urn:schemas-microsoft-com:office:office" xmlns:r="http://schemas.openxmlformats.org/officeDocument/2006/relationships" xmlns:m="http://schemas.openxmlformats.org/officeDocument/2006/math" xmlns:v="urn:schemas-microsoft-com:vml" xmlns:wp14="http://schemas.microsoft.com/office/word/2010/wordprocessingDrawing" xmlns:wp="http://schemas.openxmlformats.org/drawingml/2006/wordprocessingDrawing" xmlns:w10="urn:schemas-microsoft-com:office:word" xmlns:w="http://schemas.openxmlformats.org/wordprocessingml/2006/main" xmlns:w14="http://schemas.microsoft.com/office/word/2010/wordml" xmlns:wpg="http://schemas.microsoft.com/office/word/2010/wordprocessingGroup" xmlns:wpi="http://schemas.microsoft.com/office/word/2010/wordprocessingInk" xmlns:wne="http://schemas.microsoft.com/office/word/2006/wordml" xmlns:wps="http://schemas.microsoft.com/office/word/2010/wordprocessingShape" mc:Ignorable="w14 wp14">
+<w:ftr xmlns:ve="http://schemas.openxmlformats.org/markup-compatibility/2006" xmlns:o="urn:schemas-microsoft-com:office:office" xmlns:r="http://schemas.openxmlformats.org/officeDocument/2006/relationships" xmlns:m="http://schemas.openxmlformats.org/officeDocument/2006/math" xmlns:v="urn:schemas-microsoft-com:vml" xmlns:wp="http://schemas.openxmlformats.org/drawingml/2006/wordprocessingDrawing" xmlns:w10="urn:schemas-microsoft-com:office:word" xmlns:w="http://schemas.openxmlformats.org/wordprocessingml/2006/main" xmlns:wne="http://schemas.microsoft.com/office/word/2006/wordml">
   <w:p>
     <w:pPr>
       <w:pStyle w:val="Rodap"/>
@@ -7518,7 +7881,6 @@
         <w:dataBinding w:prefixMappings="xmlns:ns0='http://purl.org/dc/elements/1.1/' xmlns:ns1='http://schemas.openxmlformats.org/package/2006/metadata/core-properties' " w:xpath="/ns1:coreProperties[1]/ns0:title[1]" w:storeItemID="{6C3C8BC8-F283-45AE-878A-BAB7291924A1}"/>
         <w:text/>
       </w:sdtPr>
-      <w:sdtEndPr/>
       <w:sdtContent>
         <w:proofErr w:type="spellStart"/>
         <w:r>
@@ -7546,7 +7908,7 @@
 </file>
 
 <file path=word/footer2.xml><?xml version="1.0" encoding="utf-8"?>
-<w:ftr xmlns:wpc="http://schemas.microsoft.com/office/word/2010/wordprocessingCanvas" xmlns:mc="http://schemas.openxmlformats.org/markup-compatibility/2006" xmlns:o="urn:schemas-microsoft-com:office:office" xmlns:r="http://schemas.openxmlformats.org/officeDocument/2006/relationships" xmlns:m="http://schemas.openxmlformats.org/officeDocument/2006/math" xmlns:v="urn:schemas-microsoft-com:vml" xmlns:wp14="http://schemas.microsoft.com/office/word/2010/wordprocessingDrawing" xmlns:wp="http://schemas.openxmlformats.org/drawingml/2006/wordprocessingDrawing" xmlns:w10="urn:schemas-microsoft-com:office:word" xmlns:w="http://schemas.openxmlformats.org/wordprocessingml/2006/main" xmlns:w14="http://schemas.microsoft.com/office/word/2010/wordml" xmlns:wpg="http://schemas.microsoft.com/office/word/2010/wordprocessingGroup" xmlns:wpi="http://schemas.microsoft.com/office/word/2010/wordprocessingInk" xmlns:wne="http://schemas.microsoft.com/office/word/2006/wordml" xmlns:wps="http://schemas.microsoft.com/office/word/2010/wordprocessingShape" mc:Ignorable="w14 wp14">
+<w:ftr xmlns:ve="http://schemas.openxmlformats.org/markup-compatibility/2006" xmlns:o="urn:schemas-microsoft-com:office:office" xmlns:r="http://schemas.openxmlformats.org/officeDocument/2006/relationships" xmlns:m="http://schemas.openxmlformats.org/officeDocument/2006/math" xmlns:v="urn:schemas-microsoft-com:vml" xmlns:wp="http://schemas.openxmlformats.org/drawingml/2006/wordprocessingDrawing" xmlns:w10="urn:schemas-microsoft-com:office:word" xmlns:w="http://schemas.openxmlformats.org/wordprocessingml/2006/main" xmlns:wne="http://schemas.microsoft.com/office/word/2006/wordml">
   <w:p>
     <w:pPr>
       <w:pStyle w:val="Rodap"/>
@@ -7575,7 +7937,6 @@
         <w:dataBinding w:prefixMappings="xmlns:ns0='http://purl.org/dc/elements/1.1/' xmlns:ns1='http://schemas.openxmlformats.org/package/2006/metadata/core-properties' " w:xpath="/ns1:coreProperties[1]/ns0:title[1]" w:storeItemID="{6C3C8BC8-F283-45AE-878A-BAB7291924A1}"/>
         <w:text/>
       </w:sdtPr>
-      <w:sdtEndPr/>
       <w:sdtContent>
         <w:proofErr w:type="spellStart"/>
         <w:r>
@@ -7600,7 +7961,7 @@
 </file>
 
 <file path=word/footer3.xml><?xml version="1.0" encoding="utf-8"?>
-<w:ftr xmlns:wpc="http://schemas.microsoft.com/office/word/2010/wordprocessingCanvas" xmlns:mc="http://schemas.openxmlformats.org/markup-compatibility/2006" xmlns:o="urn:schemas-microsoft-com:office:office" xmlns:r="http://schemas.openxmlformats.org/officeDocument/2006/relationships" xmlns:m="http://schemas.openxmlformats.org/officeDocument/2006/math" xmlns:v="urn:schemas-microsoft-com:vml" xmlns:wp14="http://schemas.microsoft.com/office/word/2010/wordprocessingDrawing" xmlns:wp="http://schemas.openxmlformats.org/drawingml/2006/wordprocessingDrawing" xmlns:w10="urn:schemas-microsoft-com:office:word" xmlns:w="http://schemas.openxmlformats.org/wordprocessingml/2006/main" xmlns:w14="http://schemas.microsoft.com/office/word/2010/wordml" xmlns:wpg="http://schemas.microsoft.com/office/word/2010/wordprocessingGroup" xmlns:wpi="http://schemas.microsoft.com/office/word/2010/wordprocessingInk" xmlns:wne="http://schemas.microsoft.com/office/word/2006/wordml" xmlns:wps="http://schemas.microsoft.com/office/word/2010/wordprocessingShape" mc:Ignorable="w14 wp14">
+<w:ftr xmlns:ve="http://schemas.openxmlformats.org/markup-compatibility/2006" xmlns:o="urn:schemas-microsoft-com:office:office" xmlns:r="http://schemas.openxmlformats.org/officeDocument/2006/relationships" xmlns:m="http://schemas.openxmlformats.org/officeDocument/2006/math" xmlns:v="urn:schemas-microsoft-com:vml" xmlns:wp="http://schemas.openxmlformats.org/drawingml/2006/wordprocessingDrawing" xmlns:w10="urn:schemas-microsoft-com:office:word" xmlns:w="http://schemas.openxmlformats.org/wordprocessingml/2006/main" xmlns:wne="http://schemas.microsoft.com/office/word/2006/wordml">
   <w:p>
     <w:pPr>
       <w:pStyle w:val="Rodap"/>
@@ -7620,7 +7981,6 @@
         <w:dataBinding w:prefixMappings="xmlns:ns0='http://purl.org/dc/elements/1.1/' xmlns:ns1='http://schemas.openxmlformats.org/package/2006/metadata/core-properties' " w:xpath="/ns1:coreProperties[1]/ns0:title[1]" w:storeItemID="{6C3C8BC8-F283-45AE-878A-BAB7291924A1}"/>
         <w:text/>
       </w:sdtPr>
-      <w:sdtEndPr/>
       <w:sdtContent>
         <w:proofErr w:type="spellStart"/>
         <w:r>
@@ -7656,7 +8016,7 @@
       <w:rPr>
         <w:noProof/>
       </w:rPr>
-      <w:t>8</w:t>
+      <w:t>ii</w:t>
     </w:r>
     <w:r>
       <w:rPr>
@@ -7669,7 +8029,7 @@
 </file>
 
 <file path=word/footer4.xml><?xml version="1.0" encoding="utf-8"?>
-<w:ftr xmlns:wpc="http://schemas.microsoft.com/office/word/2010/wordprocessingCanvas" xmlns:mc="http://schemas.openxmlformats.org/markup-compatibility/2006" xmlns:o="urn:schemas-microsoft-com:office:office" xmlns:r="http://schemas.openxmlformats.org/officeDocument/2006/relationships" xmlns:m="http://schemas.openxmlformats.org/officeDocument/2006/math" xmlns:v="urn:schemas-microsoft-com:vml" xmlns:wp14="http://schemas.microsoft.com/office/word/2010/wordprocessingDrawing" xmlns:wp="http://schemas.openxmlformats.org/drawingml/2006/wordprocessingDrawing" xmlns:w10="urn:schemas-microsoft-com:office:word" xmlns:w="http://schemas.openxmlformats.org/wordprocessingml/2006/main" xmlns:w14="http://schemas.microsoft.com/office/word/2010/wordml" xmlns:wpg="http://schemas.microsoft.com/office/word/2010/wordprocessingGroup" xmlns:wpi="http://schemas.microsoft.com/office/word/2010/wordprocessingInk" xmlns:wne="http://schemas.microsoft.com/office/word/2006/wordml" xmlns:wps="http://schemas.microsoft.com/office/word/2010/wordprocessingShape" mc:Ignorable="w14 wp14">
+<w:ftr xmlns:ve="http://schemas.openxmlformats.org/markup-compatibility/2006" xmlns:o="urn:schemas-microsoft-com:office:office" xmlns:r="http://schemas.openxmlformats.org/officeDocument/2006/relationships" xmlns:m="http://schemas.openxmlformats.org/officeDocument/2006/math" xmlns:v="urn:schemas-microsoft-com:vml" xmlns:wp="http://schemas.openxmlformats.org/drawingml/2006/wordprocessingDrawing" xmlns:w10="urn:schemas-microsoft-com:office:word" xmlns:w="http://schemas.openxmlformats.org/wordprocessingml/2006/main" xmlns:wne="http://schemas.microsoft.com/office/word/2006/wordml">
   <w:p>
     <w:pPr>
       <w:pStyle w:val="Rodap"/>
@@ -7698,7 +8058,6 @@
         <w:dataBinding w:prefixMappings="xmlns:ns0='http://purl.org/dc/elements/1.1/' xmlns:ns1='http://schemas.openxmlformats.org/package/2006/metadata/core-properties' " w:xpath="/ns1:coreProperties[1]/ns0:title[1]" w:storeItemID="{6C3C8BC8-F283-45AE-878A-BAB7291924A1}"/>
         <w:text/>
       </w:sdtPr>
-      <w:sdtEndPr/>
       <w:sdtContent>
         <w:proofErr w:type="spellStart"/>
         <w:r>
@@ -7744,7 +8103,7 @@
 </file>
 
 <file path=word/footnotes.xml><?xml version="1.0" encoding="utf-8"?>
-<w:footnotes xmlns:wpc="http://schemas.microsoft.com/office/word/2010/wordprocessingCanvas" xmlns:mc="http://schemas.openxmlformats.org/markup-compatibility/2006" xmlns:o="urn:schemas-microsoft-com:office:office" xmlns:r="http://schemas.openxmlformats.org/officeDocument/2006/relationships" xmlns:m="http://schemas.openxmlformats.org/officeDocument/2006/math" xmlns:v="urn:schemas-microsoft-com:vml" xmlns:wp14="http://schemas.microsoft.com/office/word/2010/wordprocessingDrawing" xmlns:wp="http://schemas.openxmlformats.org/drawingml/2006/wordprocessingDrawing" xmlns:w10="urn:schemas-microsoft-com:office:word" xmlns:w="http://schemas.openxmlformats.org/wordprocessingml/2006/main" xmlns:w14="http://schemas.microsoft.com/office/word/2010/wordml" xmlns:wpg="http://schemas.microsoft.com/office/word/2010/wordprocessingGroup" xmlns:wpi="http://schemas.microsoft.com/office/word/2010/wordprocessingInk" xmlns:wne="http://schemas.microsoft.com/office/word/2006/wordml" xmlns:wps="http://schemas.microsoft.com/office/word/2010/wordprocessingShape" mc:Ignorable="w14 wp14">
+<w:footnotes xmlns:ve="http://schemas.openxmlformats.org/markup-compatibility/2006" xmlns:o="urn:schemas-microsoft-com:office:office" xmlns:r="http://schemas.openxmlformats.org/officeDocument/2006/relationships" xmlns:m="http://schemas.openxmlformats.org/officeDocument/2006/math" xmlns:v="urn:schemas-microsoft-com:vml" xmlns:wp="http://schemas.openxmlformats.org/drawingml/2006/wordprocessingDrawing" xmlns:w10="urn:schemas-microsoft-com:office:word" xmlns:w="http://schemas.openxmlformats.org/wordprocessingml/2006/main" xmlns:wne="http://schemas.microsoft.com/office/word/2006/wordml">
   <w:footnote w:type="separator" w:id="-1">
     <w:p>
       <w:pPr>
@@ -7769,7 +8128,7 @@
 </file>
 
 <file path=word/header1.xml><?xml version="1.0" encoding="utf-8"?>
-<w:hdr xmlns:wpc="http://schemas.microsoft.com/office/word/2010/wordprocessingCanvas" xmlns:mc="http://schemas.openxmlformats.org/markup-compatibility/2006" xmlns:o="urn:schemas-microsoft-com:office:office" xmlns:r="http://schemas.openxmlformats.org/officeDocument/2006/relationships" xmlns:m="http://schemas.openxmlformats.org/officeDocument/2006/math" xmlns:v="urn:schemas-microsoft-com:vml" xmlns:wp14="http://schemas.microsoft.com/office/word/2010/wordprocessingDrawing" xmlns:wp="http://schemas.openxmlformats.org/drawingml/2006/wordprocessingDrawing" xmlns:w10="urn:schemas-microsoft-com:office:word" xmlns:w="http://schemas.openxmlformats.org/wordprocessingml/2006/main" xmlns:w14="http://schemas.microsoft.com/office/word/2010/wordml" xmlns:wpg="http://schemas.microsoft.com/office/word/2010/wordprocessingGroup" xmlns:wpi="http://schemas.microsoft.com/office/word/2010/wordprocessingInk" xmlns:wne="http://schemas.microsoft.com/office/word/2006/wordml" xmlns:wps="http://schemas.microsoft.com/office/word/2010/wordprocessingShape" mc:Ignorable="w14 wp14">
+<w:hdr xmlns:ve="http://schemas.openxmlformats.org/markup-compatibility/2006" xmlns:o="urn:schemas-microsoft-com:office:office" xmlns:r="http://schemas.openxmlformats.org/officeDocument/2006/relationships" xmlns:m="http://schemas.openxmlformats.org/officeDocument/2006/math" xmlns:v="urn:schemas-microsoft-com:vml" xmlns:wp="http://schemas.openxmlformats.org/drawingml/2006/wordprocessingDrawing" xmlns:w10="urn:schemas-microsoft-com:office:word" xmlns:w="http://schemas.openxmlformats.org/wordprocessingml/2006/main" xmlns:wne="http://schemas.microsoft.com/office/word/2006/wordml">
   <w:p>
     <w:pPr>
       <w:pStyle w:val="Cabealho"/>
@@ -7783,7 +8142,7 @@
         <w:lang w:eastAsia="pt-PT"/>
       </w:rPr>
       <w:drawing>
-        <wp:anchor distT="0" distB="0" distL="114300" distR="114300" simplePos="0" relativeHeight="251658240" behindDoc="0" locked="0" layoutInCell="1" allowOverlap="1" wp14:anchorId="70DB1D9A" wp14:editId="210B80D4">
+        <wp:anchor distT="0" distB="0" distL="114300" distR="114300" simplePos="0" relativeHeight="251658240" behindDoc="0" locked="0" layoutInCell="1" allowOverlap="1">
           <wp:simplePos x="0" y="0"/>
           <wp:positionH relativeFrom="column">
             <wp:posOffset>15239</wp:posOffset>
@@ -7870,7 +8229,6 @@
         <w:dataBinding w:prefixMappings="xmlns:ns0='http://purl.org/dc/elements/1.1/' xmlns:ns1='http://schemas.openxmlformats.org/package/2006/metadata/core-properties' " w:xpath="/ns1:coreProperties[1]/ns0:creator[1]" w:storeItemID="{6C3C8BC8-F283-45AE-878A-BAB7291924A1}"/>
         <w:text/>
       </w:sdtPr>
-      <w:sdtEndPr/>
       <w:sdtContent>
         <w:r>
           <w:rPr>
@@ -7910,7 +8268,6 @@
         <w:dataBinding w:prefixMappings="xmlns:ns0='http://purl.org/dc/elements/1.1/' xmlns:ns1='http://schemas.openxmlformats.org/package/2006/metadata/core-properties' " w:xpath="/ns1:coreProperties[1]/ns0:description[1]" w:storeItemID="{6C3C8BC8-F283-45AE-878A-BAB7291924A1}"/>
         <w:text w:multiLine="1"/>
       </w:sdtPr>
-      <w:sdtEndPr/>
       <w:sdtContent>
         <w:r>
           <w:t>V0.3</w:t>
@@ -7933,11 +8290,18 @@
         <w:dataBinding w:prefixMappings="xmlns:ns0='http://purl.org/dc/elements/1.1/' xmlns:ns1='http://schemas.openxmlformats.org/package/2006/metadata/core-properties' " w:xpath="/ns1:coreProperties[1]/ns1:contentStatus[1]" w:storeItemID="{6C3C8BC8-F283-45AE-878A-BAB7291924A1}"/>
         <w:text/>
       </w:sdtPr>
-      <w:sdtEndPr/>
       <w:sdtContent>
         <w:proofErr w:type="spellStart"/>
         <w:r>
-          <w:t>Draft</w:t>
+          <w:t>Ready</w:t>
+        </w:r>
+        <w:proofErr w:type="spellEnd"/>
+        <w:r>
+          <w:t xml:space="preserve"> for </w:t>
+        </w:r>
+        <w:proofErr w:type="spellStart"/>
+        <w:r>
+          <w:t>approval</w:t>
         </w:r>
         <w:proofErr w:type="spellEnd"/>
       </w:sdtContent>
@@ -7947,13 +8311,10 @@
 </file>
 
 <file path=word/header2.xml><?xml version="1.0" encoding="utf-8"?>
-<w:hdr xmlns:wpc="http://schemas.microsoft.com/office/word/2010/wordprocessingCanvas" xmlns:mc="http://schemas.openxmlformats.org/markup-compatibility/2006" xmlns:o="urn:schemas-microsoft-com:office:office" xmlns:r="http://schemas.openxmlformats.org/officeDocument/2006/relationships" xmlns:m="http://schemas.openxmlformats.org/officeDocument/2006/math" xmlns:v="urn:schemas-microsoft-com:vml" xmlns:wp14="http://schemas.microsoft.com/office/word/2010/wordprocessingDrawing" xmlns:wp="http://schemas.openxmlformats.org/drawingml/2006/wordprocessingDrawing" xmlns:w10="urn:schemas-microsoft-com:office:word" xmlns:w="http://schemas.openxmlformats.org/wordprocessingml/2006/main" xmlns:w14="http://schemas.microsoft.com/office/word/2010/wordml" xmlns:wpg="http://schemas.microsoft.com/office/word/2010/wordprocessingGroup" xmlns:wpi="http://schemas.microsoft.com/office/word/2010/wordprocessingInk" xmlns:wne="http://schemas.microsoft.com/office/word/2006/wordml" xmlns:wps="http://schemas.microsoft.com/office/word/2010/wordprocessingShape" mc:Ignorable="w14 wp14">
+<w:hdr xmlns:ve="http://schemas.openxmlformats.org/markup-compatibility/2006" xmlns:o="urn:schemas-microsoft-com:office:office" xmlns:r="http://schemas.openxmlformats.org/officeDocument/2006/relationships" xmlns:m="http://schemas.openxmlformats.org/officeDocument/2006/math" xmlns:v="urn:schemas-microsoft-com:vml" xmlns:wp="http://schemas.openxmlformats.org/drawingml/2006/wordprocessingDrawing" xmlns:w10="urn:schemas-microsoft-com:office:word" xmlns:w="http://schemas.openxmlformats.org/wordprocessingml/2006/main" xmlns:wne="http://schemas.microsoft.com/office/word/2006/wordml">
   <w:p>
     <w:pPr>
       <w:pStyle w:val="Cabealho"/>
-      <w:rPr>
-        <w:lang w:val="en-US"/>
-      </w:rPr>
     </w:pPr>
     <w:r>
       <w:rPr>
@@ -7961,7 +8322,7 @@
         <w:lang w:eastAsia="pt-PT"/>
       </w:rPr>
       <w:drawing>
-        <wp:anchor distT="0" distB="0" distL="114300" distR="114300" simplePos="0" relativeHeight="251660288" behindDoc="0" locked="0" layoutInCell="1" allowOverlap="1" wp14:anchorId="0EABE802" wp14:editId="73F05A42">
+        <wp:anchor distT="0" distB="0" distL="114300" distR="114300" simplePos="0" relativeHeight="251660288" behindDoc="0" locked="0" layoutInCell="1" allowOverlap="1">
           <wp:simplePos x="0" y="0"/>
           <wp:positionH relativeFrom="column">
             <wp:posOffset>81915</wp:posOffset>
@@ -8015,45 +8376,28 @@
       </w:drawing>
     </w:r>
     <w:r>
-      <w:rPr>
-        <w:lang w:val="en-US"/>
-      </w:rPr>
       <w:tab/>
     </w:r>
     <w:r>
-      <w:rPr>
-        <w:lang w:val="en-US"/>
-      </w:rPr>
       <w:tab/>
     </w:r>
+    <w:proofErr w:type="spellStart"/>
     <w:r>
-      <w:rPr>
-        <w:lang w:val="en-US"/>
-      </w:rPr>
       <w:t>Owner</w:t>
     </w:r>
+    <w:proofErr w:type="spellEnd"/>
     <w:r>
-      <w:rPr>
-        <w:lang w:val="en-US"/>
-      </w:rPr>
       <w:t xml:space="preserve">: </w:t>
     </w:r>
     <w:sdt>
       <w:sdtPr>
-        <w:rPr>
-          <w:lang w:val="en-US"/>
-        </w:rPr>
         <w:alias w:val="Autor"/>
         <w:id w:val="1818633"/>
         <w:dataBinding w:prefixMappings="xmlns:ns0='http://purl.org/dc/elements/1.1/' xmlns:ns1='http://schemas.openxmlformats.org/package/2006/metadata/core-properties' " w:xpath="/ns1:coreProperties[1]/ns0:creator[1]" w:storeItemID="{6C3C8BC8-F283-45AE-878A-BAB7291924A1}"/>
         <w:text/>
       </w:sdtPr>
-      <w:sdtEndPr/>
       <w:sdtContent>
         <w:r>
-          <w:rPr>
-            <w:lang w:val="en-US"/>
-          </w:rPr>
           <w:t>Carla Machado</w:t>
         </w:r>
       </w:sdtContent>
@@ -8062,46 +8406,27 @@
   <w:p>
     <w:pPr>
       <w:pStyle w:val="Cabealho"/>
-      <w:rPr>
-        <w:lang w:val="en-US"/>
-      </w:rPr>
     </w:pPr>
     <w:r>
-      <w:rPr>
-        <w:lang w:val="en-US"/>
-      </w:rPr>
       <w:tab/>
     </w:r>
     <w:r>
-      <w:rPr>
-        <w:lang w:val="en-US"/>
-      </w:rPr>
       <w:tab/>
     </w:r>
     <w:sdt>
       <w:sdtPr>
-        <w:rPr>
-          <w:lang w:val="en-US"/>
-        </w:rPr>
         <w:alias w:val="Comentários"/>
         <w:id w:val="5514761"/>
         <w:dataBinding w:prefixMappings="xmlns:ns0='http://purl.org/dc/elements/1.1/' xmlns:ns1='http://schemas.openxmlformats.org/package/2006/metadata/core-properties' " w:xpath="/ns1:coreProperties[1]/ns0:description[1]" w:storeItemID="{6C3C8BC8-F283-45AE-878A-BAB7291924A1}"/>
         <w:text w:multiLine="1"/>
       </w:sdtPr>
-      <w:sdtEndPr/>
       <w:sdtContent>
         <w:r>
-          <w:rPr>
-            <w:lang w:val="en-US"/>
-          </w:rPr>
           <w:t>V0.3</w:t>
         </w:r>
       </w:sdtContent>
     </w:sdt>
     <w:r>
-      <w:rPr>
-        <w:lang w:val="en-US"/>
-      </w:rPr>
       <w:t xml:space="preserve"> </w:t>
     </w:r>
     <w:sdt>
@@ -8114,19 +8439,23 @@
         <w:dataBinding w:prefixMappings="xmlns:ns0='http://purl.org/dc/elements/1.1/' xmlns:ns1='http://schemas.openxmlformats.org/package/2006/metadata/core-properties' " w:xpath="/ns1:coreProperties[1]/ns1:contentStatus[1]" w:storeItemID="{6C3C8BC8-F283-45AE-878A-BAB7291924A1}"/>
         <w:text/>
       </w:sdtPr>
-      <w:sdtEndPr/>
       <w:sdtContent>
         <w:proofErr w:type="spellStart"/>
         <w:r>
-          <w:t>Draft</w:t>
+          <w:t>Ready</w:t>
+        </w:r>
+        <w:proofErr w:type="spellEnd"/>
+        <w:r>
+          <w:t xml:space="preserve"> for </w:t>
+        </w:r>
+        <w:proofErr w:type="spellStart"/>
+        <w:r>
+          <w:t>approval</w:t>
         </w:r>
         <w:proofErr w:type="spellEnd"/>
       </w:sdtContent>
     </w:sdt>
     <w:r>
-      <w:rPr>
-        <w:lang w:val="en-US"/>
-      </w:rPr>
       <w:t xml:space="preserve"> </w:t>
     </w:r>
   </w:p>
@@ -8134,7 +8463,7 @@
 </file>
 
 <file path=word/numbering.xml><?xml version="1.0" encoding="utf-8"?>
-<w:numbering xmlns:wpc="http://schemas.microsoft.com/office/word/2010/wordprocessingCanvas" xmlns:mc="http://schemas.openxmlformats.org/markup-compatibility/2006" xmlns:o="urn:schemas-microsoft-com:office:office" xmlns:r="http://schemas.openxmlformats.org/officeDocument/2006/relationships" xmlns:m="http://schemas.openxmlformats.org/officeDocument/2006/math" xmlns:v="urn:schemas-microsoft-com:vml" xmlns:wp14="http://schemas.microsoft.com/office/word/2010/wordprocessingDrawing" xmlns:wp="http://schemas.openxmlformats.org/drawingml/2006/wordprocessingDrawing" xmlns:w10="urn:schemas-microsoft-com:office:word" xmlns:w="http://schemas.openxmlformats.org/wordprocessingml/2006/main" xmlns:w14="http://schemas.microsoft.com/office/word/2010/wordml" xmlns:wpg="http://schemas.microsoft.com/office/word/2010/wordprocessingGroup" xmlns:wpi="http://schemas.microsoft.com/office/word/2010/wordprocessingInk" xmlns:wne="http://schemas.microsoft.com/office/word/2006/wordml" xmlns:wps="http://schemas.microsoft.com/office/word/2010/wordprocessingShape" mc:Ignorable="w14 wp14">
+<w:numbering xmlns:ve="http://schemas.openxmlformats.org/markup-compatibility/2006" xmlns:o="urn:schemas-microsoft-com:office:office" xmlns:r="http://schemas.openxmlformats.org/officeDocument/2006/relationships" xmlns:m="http://schemas.openxmlformats.org/officeDocument/2006/math" xmlns:v="urn:schemas-microsoft-com:vml" xmlns:wp="http://schemas.openxmlformats.org/drawingml/2006/wordprocessingDrawing" xmlns:w10="urn:schemas-microsoft-com:office:word" xmlns:w="http://schemas.openxmlformats.org/wordprocessingml/2006/main" xmlns:wne="http://schemas.microsoft.com/office/word/2006/wordml">
   <w:abstractNum w:abstractNumId="0">
     <w:nsid w:val="070D2FA7"/>
     <w:multiLevelType w:val="multilevel"/>
@@ -8843,7 +9172,7 @@
 </file>
 
 <file path=word/styles.xml><?xml version="1.0" encoding="utf-8"?>
-<w:styles xmlns:mc="http://schemas.openxmlformats.org/markup-compatibility/2006" xmlns:r="http://schemas.openxmlformats.org/officeDocument/2006/relationships" xmlns:w="http://schemas.openxmlformats.org/wordprocessingml/2006/main" xmlns:w14="http://schemas.microsoft.com/office/word/2010/wordml" mc:Ignorable="w14">
+<w:styles xmlns:r="http://schemas.openxmlformats.org/officeDocument/2006/relationships" xmlns:w="http://schemas.openxmlformats.org/wordprocessingml/2006/main">
   <w:docDefaults>
     <w:rPrDefault>
       <w:rPr>
@@ -9003,11 +9332,11 @@
     <w:qFormat/>
     <w:rsid w:val="00345E81"/>
   </w:style>
-  <w:style w:type="paragraph" w:styleId="Cabealho1">
+  <w:style w:type="paragraph" w:styleId="Ttulo1">
     <w:name w:val="heading 1"/>
     <w:basedOn w:val="Normal"/>
     <w:next w:val="Normal"/>
-    <w:link w:val="Cabealho1Carcter"/>
+    <w:link w:val="Ttulo1Carcter"/>
     <w:uiPriority w:val="9"/>
     <w:qFormat/>
     <w:rsid w:val="00906D0A"/>
@@ -9026,11 +9355,11 @@
       <w:szCs w:val="28"/>
     </w:rPr>
   </w:style>
-  <w:style w:type="paragraph" w:styleId="Cabealho2">
+  <w:style w:type="paragraph" w:styleId="Ttulo2">
     <w:name w:val="heading 2"/>
     <w:basedOn w:val="Normal"/>
     <w:next w:val="Normal"/>
-    <w:link w:val="Cabealho2Carcter"/>
+    <w:link w:val="Ttulo2Carcter"/>
     <w:uiPriority w:val="9"/>
     <w:unhideWhenUsed/>
     <w:qFormat/>
@@ -9061,6 +9390,7 @@
     <w:uiPriority w:val="99"/>
     <w:semiHidden/>
     <w:unhideWhenUsed/>
+    <w:qFormat/>
     <w:tblPr>
       <w:tblInd w:w="0" w:type="dxa"/>
       <w:tblCellMar>
@@ -9210,10 +9540,10 @@
       </w:tblCellMar>
     </w:tblPr>
   </w:style>
-  <w:style w:type="character" w:customStyle="1" w:styleId="Cabealho1Carcter">
-    <w:name w:val="Cabeçalho 1 Carácter"/>
+  <w:style w:type="character" w:customStyle="1" w:styleId="Ttulo1Carcter">
+    <w:name w:val="Título 1 Carácter"/>
     <w:basedOn w:val="Tipodeletrapredefinidodopargrafo"/>
-    <w:link w:val="Cabealho1"/>
+    <w:link w:val="Ttulo1"/>
     <w:uiPriority w:val="9"/>
     <w:rsid w:val="00906D0A"/>
     <w:rPr>
@@ -9227,7 +9557,7 @@
   </w:style>
   <w:style w:type="paragraph" w:styleId="Ttulodondice">
     <w:name w:val="TOC Heading"/>
-    <w:basedOn w:val="Cabealho1"/>
+    <w:basedOn w:val="Ttulo1"/>
     <w:next w:val="Normal"/>
     <w:uiPriority w:val="39"/>
     <w:semiHidden/>
@@ -9302,10 +9632,10 @@
       <w:spacing w:after="0"/>
     </w:pPr>
   </w:style>
-  <w:style w:type="character" w:customStyle="1" w:styleId="Cabealho2Carcter">
-    <w:name w:val="Cabeçalho 2 Carácter"/>
+  <w:style w:type="character" w:customStyle="1" w:styleId="Ttulo2Carcter">
+    <w:name w:val="Título 2 Carácter"/>
     <w:basedOn w:val="Tipodeletrapredefinidodopargrafo"/>
-    <w:link w:val="Cabealho2"/>
+    <w:link w:val="Ttulo2"/>
     <w:uiPriority w:val="9"/>
     <w:rsid w:val="00BE20D4"/>
     <w:rPr>
@@ -9511,7 +9841,7 @@
 </file>
 
 <file path=word/glossary/document.xml><?xml version="1.0" encoding="utf-8"?>
-<w:glossaryDocument xmlns:wpc="http://schemas.microsoft.com/office/word/2010/wordprocessingCanvas" xmlns:mc="http://schemas.openxmlformats.org/markup-compatibility/2006" xmlns:o="urn:schemas-microsoft-com:office:office" xmlns:r="http://schemas.openxmlformats.org/officeDocument/2006/relationships" xmlns:m="http://schemas.openxmlformats.org/officeDocument/2006/math" xmlns:v="urn:schemas-microsoft-com:vml" xmlns:wp14="http://schemas.microsoft.com/office/word/2010/wordprocessingDrawing" xmlns:wp="http://schemas.openxmlformats.org/drawingml/2006/wordprocessingDrawing" xmlns:w10="urn:schemas-microsoft-com:office:word" xmlns:w="http://schemas.openxmlformats.org/wordprocessingml/2006/main" xmlns:w14="http://schemas.microsoft.com/office/word/2010/wordml" xmlns:wpg="http://schemas.microsoft.com/office/word/2010/wordprocessingGroup" xmlns:wpi="http://schemas.microsoft.com/office/word/2010/wordprocessingInk" xmlns:wne="http://schemas.microsoft.com/office/word/2006/wordml" xmlns:wps="http://schemas.microsoft.com/office/word/2010/wordprocessingShape" mc:Ignorable="w14 wp14">
+<w:glossaryDocument xmlns:ve="http://schemas.openxmlformats.org/markup-compatibility/2006" xmlns:o="urn:schemas-microsoft-com:office:office" xmlns:r="http://schemas.openxmlformats.org/officeDocument/2006/relationships" xmlns:m="http://schemas.openxmlformats.org/officeDocument/2006/math" xmlns:v="urn:schemas-microsoft-com:vml" xmlns:wp="http://schemas.openxmlformats.org/drawingml/2006/wordprocessingDrawing" xmlns:w10="urn:schemas-microsoft-com:office:word" xmlns:w="http://schemas.openxmlformats.org/wordprocessingml/2006/main" xmlns:wne="http://schemas.microsoft.com/office/word/2006/wordml">
   <w:docParts>
     <w:docPart>
       <w:docPartPr>
@@ -9542,73 +9872,12 @@
         </w:p>
       </w:docPartBody>
     </w:docPart>
-    <w:docPart>
-      <w:docPartPr>
-        <w:name w:val="3FA5FC686D62496684A4C4C6012CD3CA"/>
-        <w:category>
-          <w:name w:val="Geral"/>
-          <w:gallery w:val="placeholder"/>
-        </w:category>
-        <w:types>
-          <w:type w:val="bbPlcHdr"/>
-        </w:types>
-        <w:behaviors>
-          <w:behavior w:val="content"/>
-        </w:behaviors>
-        <w:guid w:val="{74275079-8A37-4724-80DC-9A9B96AFD300}"/>
-      </w:docPartPr>
-      <w:docPartBody>
-        <w:p>
-          <w:pPr>
-            <w:pStyle w:val="3FA5FC686D62496684A4C4C6012CD3CA"/>
-          </w:pPr>
-          <w:r>
-            <w:rPr>
-              <w:rFonts w:asciiTheme="majorHAnsi" w:eastAsiaTheme="majorEastAsia" w:hAnsiTheme="majorHAnsi" w:cstheme="majorBidi"/>
-              <w:color w:val="4F81BD" w:themeColor="accent1"/>
-              <w:sz w:val="80"/>
-              <w:szCs w:val="80"/>
-            </w:rPr>
-            <w:t>[Título do documento]</w:t>
-          </w:r>
-        </w:p>
-      </w:docPartBody>
-    </w:docPart>
-    <w:docPart>
-      <w:docPartPr>
-        <w:name w:val="517BDC2B5B264D168C15831263047396"/>
-        <w:category>
-          <w:name w:val="Geral"/>
-          <w:gallery w:val="placeholder"/>
-        </w:category>
-        <w:types>
-          <w:type w:val="bbPlcHdr"/>
-        </w:types>
-        <w:behaviors>
-          <w:behavior w:val="content"/>
-        </w:behaviors>
-        <w:guid w:val="{B2597870-7835-49B0-AD23-734E87C8DDAD}"/>
-      </w:docPartPr>
-      <w:docPartBody>
-        <w:p>
-          <w:pPr>
-            <w:pStyle w:val="517BDC2B5B264D168C15831263047396"/>
-          </w:pPr>
-          <w:r>
-            <w:rPr>
-              <w:rFonts w:asciiTheme="majorHAnsi" w:eastAsiaTheme="majorEastAsia" w:hAnsiTheme="majorHAnsi" w:cstheme="majorBidi"/>
-            </w:rPr>
-            <w:t>[Escrever o subtítulo do documento]</w:t>
-          </w:r>
-        </w:p>
-      </w:docPartBody>
-    </w:docPart>
   </w:docParts>
 </w:glossaryDocument>
 </file>
 
 <file path=word/glossary/fontTable.xml><?xml version="1.0" encoding="utf-8"?>
-<w:fonts xmlns:mc="http://schemas.openxmlformats.org/markup-compatibility/2006" xmlns:r="http://schemas.openxmlformats.org/officeDocument/2006/relationships" xmlns:w="http://schemas.openxmlformats.org/wordprocessingml/2006/main" xmlns:w14="http://schemas.microsoft.com/office/word/2010/wordml" mc:Ignorable="w14">
+<w:fonts xmlns:r="http://schemas.openxmlformats.org/officeDocument/2006/relationships" xmlns:w="http://schemas.openxmlformats.org/wordprocessingml/2006/main">
   <w:font w:name="Wingdings">
     <w:panose1 w:val="05000000000000000000"/>
     <w:charset w:val="02"/>
@@ -9621,7 +9890,7 @@
     <w:charset w:val="00"/>
     <w:family w:val="roman"/>
     <w:pitch w:val="variable"/>
-    <w:sig w:usb0="E0002AFF" w:usb1="C0007843" w:usb2="00000009" w:usb3="00000000" w:csb0="000001FF" w:csb1="00000000"/>
+    <w:sig w:usb0="E0002AFF" w:usb1="C0007841" w:usb2="00000009" w:usb3="00000000" w:csb0="000001FF" w:csb1="00000000"/>
   </w:font>
   <w:font w:name="Courier New">
     <w:panose1 w:val="02070309020205020404"/>
@@ -9649,34 +9918,36 @@
     <w:charset w:val="00"/>
     <w:family w:val="roman"/>
     <w:pitch w:val="variable"/>
-    <w:sig w:usb0="E00002FF" w:usb1="400004FF" w:usb2="00000000" w:usb3="00000000" w:csb0="0000019F" w:csb1="00000000"/>
+    <w:sig w:usb0="A00002EF" w:usb1="4000004B" w:usb2="00000000" w:usb3="00000000" w:csb0="0000019F" w:csb1="00000000"/>
   </w:font>
   <w:font w:name="Tahoma">
     <w:panose1 w:val="020B0604030504040204"/>
     <w:charset w:val="00"/>
     <w:family w:val="swiss"/>
+    <w:notTrueType/>
     <w:pitch w:val="variable"/>
-    <w:sig w:usb0="E1002EFF" w:usb1="C000605B" w:usb2="00000029" w:usb3="00000000" w:csb0="000101FF" w:csb1="00000000"/>
+    <w:sig w:usb0="00000003" w:usb1="00000000" w:usb2="00000000" w:usb3="00000000" w:csb0="00000001" w:csb1="00000000"/>
   </w:font>
 </w:fonts>
 </file>
 
 <file path=word/glossary/settings.xml><?xml version="1.0" encoding="utf-8"?>
-<w:settings xmlns:mc="http://schemas.openxmlformats.org/markup-compatibility/2006" xmlns:o="urn:schemas-microsoft-com:office:office" xmlns:r="http://schemas.openxmlformats.org/officeDocument/2006/relationships" xmlns:m="http://schemas.openxmlformats.org/officeDocument/2006/math" xmlns:v="urn:schemas-microsoft-com:vml" xmlns:w10="urn:schemas-microsoft-com:office:word" xmlns:w="http://schemas.openxmlformats.org/wordprocessingml/2006/main" xmlns:w14="http://schemas.microsoft.com/office/word/2010/wordml" xmlns:sl="http://schemas.openxmlformats.org/schemaLibrary/2006/main" mc:Ignorable="w14">
+<w:settings xmlns:o="urn:schemas-microsoft-com:office:office" xmlns:r="http://schemas.openxmlformats.org/officeDocument/2006/relationships" xmlns:m="http://schemas.openxmlformats.org/officeDocument/2006/math" xmlns:v="urn:schemas-microsoft-com:vml" xmlns:w10="urn:schemas-microsoft-com:office:word" xmlns:w="http://schemas.openxmlformats.org/wordprocessingml/2006/main" xmlns:sl="http://schemas.openxmlformats.org/schemaLibrary/2006/main">
   <w:view w:val="normal"/>
   <w:defaultTabStop w:val="708"/>
   <w:hyphenationZone w:val="425"/>
   <w:characterSpacingControl w:val="doNotCompress"/>
   <w:compat>
     <w:useFELayout/>
-    <w:compatSetting w:name="compatibilityMode" w:uri="http://schemas.microsoft.com/office/word" w:val="12"/>
   </w:compat>
   <w:rsids>
     <w:rsidRoot w:val="00761202"/>
     <w:rsid w:val="00173B6C"/>
     <w:rsid w:val="001C7050"/>
+    <w:rsid w:val="0020745B"/>
     <w:rsid w:val="003E5041"/>
     <w:rsid w:val="004C5AE2"/>
+    <w:rsid w:val="0051761C"/>
     <w:rsid w:val="00761202"/>
     <w:rsid w:val="007D531A"/>
     <w:rsid w:val="009B789F"/>
@@ -9687,7 +9958,7 @@
     <m:mathFont m:val="Cambria Math"/>
     <m:brkBin m:val="before"/>
     <m:brkBinSub m:val="--"/>
-    <m:smallFrac m:val="0"/>
+    <m:smallFrac m:val="off"/>
     <m:dispDef/>
     <m:lMargin m:val="0"/>
     <m:rMargin m:val="0"/>
@@ -9704,7 +9975,7 @@
 </file>
 
 <file path=word/glossary/styles.xml><?xml version="1.0" encoding="utf-8"?>
-<w:styles xmlns:mc="http://schemas.openxmlformats.org/markup-compatibility/2006" xmlns:r="http://schemas.openxmlformats.org/officeDocument/2006/relationships" xmlns:w="http://schemas.openxmlformats.org/wordprocessingml/2006/main" xmlns:w14="http://schemas.microsoft.com/office/word/2010/wordml" mc:Ignorable="w14">
+<w:styles xmlns:r="http://schemas.openxmlformats.org/officeDocument/2006/relationships" xmlns:w="http://schemas.openxmlformats.org/wordprocessingml/2006/main">
   <w:docDefaults>
     <w:rPrDefault>
       <w:rPr>
@@ -9880,6 +10151,7 @@
     <w:uiPriority w:val="99"/>
     <w:semiHidden/>
     <w:unhideWhenUsed/>
+    <w:qFormat/>
     <w:tblPr>
       <w:tblInd w:w="0" w:type="dxa"/>
       <w:tblCellMar>
@@ -10385,198 +10657,8 @@
 </w:styles>
 </file>
 
-<file path=word/glossary/stylesWithEffects.xml><?xml version="1.0" encoding="utf-8"?>
-<w:styles xmlns:wpc="http://schemas.microsoft.com/office/word/2010/wordprocessingCanvas" xmlns:mc="http://schemas.openxmlformats.org/markup-compatibility/2006" xmlns:o="urn:schemas-microsoft-com:office:office" xmlns:r="http://schemas.openxmlformats.org/officeDocument/2006/relationships" xmlns:m="http://schemas.openxmlformats.org/officeDocument/2006/math" xmlns:v="urn:schemas-microsoft-com:vml" xmlns:wp14="http://schemas.microsoft.com/office/word/2010/wordprocessingDrawing" xmlns:wp="http://schemas.openxmlformats.org/drawingml/2006/wordprocessingDrawing" xmlns:w10="urn:schemas-microsoft-com:office:word" xmlns:w="http://schemas.openxmlformats.org/wordprocessingml/2006/main" xmlns:w14="http://schemas.microsoft.com/office/word/2010/wordml" xmlns:wpg="http://schemas.microsoft.com/office/word/2010/wordprocessingGroup" xmlns:wpi="http://schemas.microsoft.com/office/word/2010/wordprocessingInk" xmlns:wne="http://schemas.microsoft.com/office/word/2006/wordml" xmlns:wps="http://schemas.microsoft.com/office/word/2010/wordprocessingShape" mc:Ignorable="w14 wp14">
-  <w:docDefaults>
-    <w:rPrDefault>
-      <w:rPr>
-        <w:rFonts w:asciiTheme="minorHAnsi" w:eastAsiaTheme="minorEastAsia" w:hAnsiTheme="minorHAnsi" w:cstheme="minorBidi"/>
-        <w:sz w:val="22"/>
-        <w:szCs w:val="22"/>
-        <w:lang w:val="pt-PT" w:eastAsia="pt-PT" w:bidi="ar-SA"/>
-      </w:rPr>
-    </w:rPrDefault>
-    <w:pPrDefault>
-      <w:pPr>
-        <w:spacing w:after="200" w:line="276" w:lineRule="auto"/>
-      </w:pPr>
-    </w:pPrDefault>
-  </w:docDefaults>
-  <w:latentStyles w:defLockedState="0" w:defUIPriority="99" w:defSemiHidden="1" w:defUnhideWhenUsed="1" w:defQFormat="0" w:count="267">
-    <w:lsdException w:name="Normal" w:semiHidden="0" w:uiPriority="0" w:unhideWhenUsed="0" w:qFormat="1"/>
-    <w:lsdException w:name="heading 1" w:semiHidden="0" w:uiPriority="9" w:unhideWhenUsed="0" w:qFormat="1"/>
-    <w:lsdException w:name="heading 2" w:uiPriority="9" w:qFormat="1"/>
-    <w:lsdException w:name="heading 3" w:uiPriority="9" w:qFormat="1"/>
-    <w:lsdException w:name="heading 4" w:uiPriority="9" w:qFormat="1"/>
-    <w:lsdException w:name="heading 5" w:uiPriority="9" w:qFormat="1"/>
-    <w:lsdException w:name="heading 6" w:uiPriority="9" w:qFormat="1"/>
-    <w:lsdException w:name="heading 7" w:uiPriority="9" w:qFormat="1"/>
-    <w:lsdException w:name="heading 8" w:uiPriority="9" w:qFormat="1"/>
-    <w:lsdException w:name="heading 9" w:uiPriority="9" w:qFormat="1"/>
-    <w:lsdException w:name="toc 1" w:uiPriority="39"/>
-    <w:lsdException w:name="toc 2" w:uiPriority="39"/>
-    <w:lsdException w:name="toc 3" w:uiPriority="39"/>
-    <w:lsdException w:name="toc 4" w:uiPriority="39"/>
-    <w:lsdException w:name="toc 5" w:uiPriority="39"/>
-    <w:lsdException w:name="toc 6" w:uiPriority="39"/>
-    <w:lsdException w:name="toc 7" w:uiPriority="39"/>
-    <w:lsdException w:name="toc 8" w:uiPriority="39"/>
-    <w:lsdException w:name="toc 9" w:uiPriority="39"/>
-    <w:lsdException w:name="caption" w:uiPriority="35" w:qFormat="1"/>
-    <w:lsdException w:name="Title" w:semiHidden="0" w:uiPriority="10" w:unhideWhenUsed="0" w:qFormat="1"/>
-    <w:lsdException w:name="Default Paragraph Font" w:uiPriority="1"/>
-    <w:lsdException w:name="Subtitle" w:semiHidden="0" w:uiPriority="11" w:unhideWhenUsed="0" w:qFormat="1"/>
-    <w:lsdException w:name="Strong" w:semiHidden="0" w:uiPriority="22" w:unhideWhenUsed="0" w:qFormat="1"/>
-    <w:lsdException w:name="Emphasis" w:semiHidden="0" w:uiPriority="20" w:unhideWhenUsed="0" w:qFormat="1"/>
-    <w:lsdException w:name="Table Grid" w:semiHidden="0" w:uiPriority="59" w:unhideWhenUsed="0"/>
-    <w:lsdException w:name="Placeholder Text" w:unhideWhenUsed="0"/>
-    <w:lsdException w:name="No Spacing" w:semiHidden="0" w:uiPriority="1" w:unhideWhenUsed="0" w:qFormat="1"/>
-    <w:lsdException w:name="Light Shading" w:semiHidden="0" w:uiPriority="60" w:unhideWhenUsed="0"/>
-    <w:lsdException w:name="Light List" w:semiHidden="0" w:uiPriority="61" w:unhideWhenUsed="0"/>
-    <w:lsdException w:name="Light Grid" w:semiHidden="0" w:uiPriority="62" w:unhideWhenUsed="0"/>
-    <w:lsdException w:name="Medium Shading 1" w:semiHidden="0" w:uiPriority="63" w:unhideWhenUsed="0"/>
-    <w:lsdException w:name="Medium Shading 2" w:semiHidden="0" w:uiPriority="64" w:unhideWhenUsed="0"/>
-    <w:lsdException w:name="Medium List 1" w:semiHidden="0" w:uiPriority="65" w:unhideWhenUsed="0"/>
-    <w:lsdException w:name="Medium List 2" w:semiHidden="0" w:uiPriority="66" w:unhideWhenUsed="0"/>
-    <w:lsdException w:name="Medium Grid 1" w:semiHidden="0" w:uiPriority="67" w:unhideWhenUsed="0"/>
-    <w:lsdException w:name="Medium Grid 2" w:semiHidden="0" w:uiPriority="68" w:unhideWhenUsed="0"/>
-    <w:lsdException w:name="Medium Grid 3" w:semiHidden="0" w:uiPriority="69" w:unhideWhenUsed="0"/>
-    <w:lsdException w:name="Dark List" w:semiHidden="0" w:uiPriority="70" w:unhideWhenUsed="0"/>
-    <w:lsdException w:name="Colorful Shading" w:semiHidden="0" w:uiPriority="71" w:unhideWhenUsed="0"/>
-    <w:lsdException w:name="Colorful List" w:semiHidden="0" w:uiPriority="72" w:unhideWhenUsed="0"/>
-    <w:lsdException w:name="Colorful Grid" w:semiHidden="0" w:uiPriority="73" w:unhideWhenUsed="0"/>
-    <w:lsdException w:name="Light Shading Accent 1" w:semiHidden="0" w:uiPriority="60" w:unhideWhenUsed="0"/>
-    <w:lsdException w:name="Light List Accent 1" w:semiHidden="0" w:uiPriority="61" w:unhideWhenUsed="0"/>
-    <w:lsdException w:name="Light Grid Accent 1" w:semiHidden="0" w:uiPriority="62" w:unhideWhenUsed="0"/>
-    <w:lsdException w:name="Medium Shading 1 Accent 1" w:semiHidden="0" w:uiPriority="63" w:unhideWhenUsed="0"/>
-    <w:lsdException w:name="Medium Shading 2 Accent 1" w:semiHidden="0" w:uiPriority="64" w:unhideWhenUsed="0"/>
-    <w:lsdException w:name="Medium List 1 Accent 1" w:semiHidden="0" w:uiPriority="65" w:unhideWhenUsed="0"/>
-    <w:lsdException w:name="Revision" w:unhideWhenUsed="0"/>
-    <w:lsdException w:name="List Paragraph" w:semiHidden="0" w:uiPriority="34" w:unhideWhenUsed="0" w:qFormat="1"/>
-    <w:lsdException w:name="Quote" w:semiHidden="0" w:uiPriority="29" w:unhideWhenUsed="0" w:qFormat="1"/>
-    <w:lsdException w:name="Intense Quote" w:semiHidden="0" w:uiPriority="30" w:unhideWhenUsed="0" w:qFormat="1"/>
-    <w:lsdException w:name="Medium List 2 Accent 1" w:semiHidden="0" w:uiPriority="66" w:unhideWhenUsed="0"/>
-    <w:lsdException w:name="Medium Grid 1 Accent 1" w:semiHidden="0" w:uiPriority="67" w:unhideWhenUsed="0"/>
-    <w:lsdException w:name="Medium Grid 2 Accent 1" w:semiHidden="0" w:uiPriority="68" w:unhideWhenUsed="0"/>
-    <w:lsdException w:name="Medium Grid 3 Accent 1" w:semiHidden="0" w:uiPriority="69" w:unhideWhenUsed="0"/>
-    <w:lsdException w:name="Dark List Accent 1" w:semiHidden="0" w:uiPriority="70" w:unhideWhenUsed="0"/>
-    <w:lsdException w:name="Colorful Shading Accent 1" w:semiHidden="0" w:uiPriority="71" w:unhideWhenUsed="0"/>
-    <w:lsdException w:name="Colorful List Accent 1" w:semiHidden="0" w:uiPriority="72" w:unhideWhenUsed="0"/>
-    <w:lsdException w:name="Colorful Grid Accent 1" w:semiHidden="0" w:uiPriority="73" w:unhideWhenUsed="0"/>
-    <w:lsdException w:name="Light Shading Accent 2" w:semiHidden="0" w:uiPriority="60" w:unhideWhenUsed="0"/>
-    <w:lsdException w:name="Light List Accent 2" w:semiHidden="0" w:uiPriority="61" w:unhideWhenUsed="0"/>
-    <w:lsdException w:name="Light Grid Accent 2" w:semiHidden="0" w:uiPriority="62" w:unhideWhenUsed="0"/>
-    <w:lsdException w:name="Medium Shading 1 Accent 2" w:semiHidden="0" w:uiPriority="63" w:unhideWhenUsed="0"/>
-    <w:lsdException w:name="Medium Shading 2 Accent 2" w:semiHidden="0" w:uiPriority="64" w:unhideWhenUsed="0"/>
-    <w:lsdException w:name="Medium List 1 Accent 2" w:semiHidden="0" w:uiPriority="65" w:unhideWhenUsed="0"/>
-    <w:lsdException w:name="Medium List 2 Accent 2" w:semiHidden="0" w:uiPriority="66" w:unhideWhenUsed="0"/>
-    <w:lsdException w:name="Medium Grid 1 Accent 2" w:semiHidden="0" w:uiPriority="67" w:unhideWhenUsed="0"/>
-    <w:lsdException w:name="Medium Grid 2 Accent 2" w:semiHidden="0" w:uiPriority="68" w:unhideWhenUsed="0"/>
-    <w:lsdException w:name="Medium Grid 3 Accent 2" w:semiHidden="0" w:uiPriority="69" w:unhideWhenUsed="0"/>
-    <w:lsdException w:name="Dark List Accent 2" w:semiHidden="0" w:uiPriority="70" w:unhideWhenUsed="0"/>
-    <w:lsdException w:name="Colorful Shading Accent 2" w:semiHidden="0" w:uiPriority="71" w:unhideWhenUsed="0"/>
-    <w:lsdException w:name="Colorful List Accent 2" w:semiHidden="0" w:uiPriority="72" w:unhideWhenUsed="0"/>
-    <w:lsdException w:name="Colorful Grid Accent 2" w:semiHidden="0" w:uiPriority="73" w:unhideWhenUsed="0"/>
-    <w:lsdException w:name="Light Shading Accent 3" w:semiHidden="0" w:uiPriority="60" w:unhideWhenUsed="0"/>
-    <w:lsdException w:name="Light List Accent 3" w:semiHidden="0" w:uiPriority="61" w:unhideWhenUsed="0"/>
-    <w:lsdException w:name="Light Grid Accent 3" w:semiHidden="0" w:uiPriority="62" w:unhideWhenUsed="0"/>
-    <w:lsdException w:name="Medium Shading 1 Accent 3" w:semiHidden="0" w:uiPriority="63" w:unhideWhenUsed="0"/>
-    <w:lsdException w:name="Medium Shading 2 Accent 3" w:semiHidden="0" w:uiPriority="64" w:unhideWhenUsed="0"/>
-    <w:lsdException w:name="Medium List 1 Accent 3" w:semiHidden="0" w:uiPriority="65" w:unhideWhenUsed="0"/>
-    <w:lsdException w:name="Medium List 2 Accent 3" w:semiHidden="0" w:uiPriority="66" w:unhideWhenUsed="0"/>
-    <w:lsdException w:name="Medium Grid 1 Accent 3" w:semiHidden="0" w:uiPriority="67" w:unhideWhenUsed="0"/>
-    <w:lsdException w:name="Medium Grid 2 Accent 3" w:semiHidden="0" w:uiPriority="68" w:unhideWhenUsed="0"/>
-    <w:lsdException w:name="Medium Grid 3 Accent 3" w:semiHidden="0" w:uiPriority="69" w:unhideWhenUsed="0"/>
-    <w:lsdException w:name="Dark List Accent 3" w:semiHidden="0" w:uiPriority="70" w:unhideWhenUsed="0"/>
-    <w:lsdException w:name="Colorful Shading Accent 3" w:semiHidden="0" w:uiPriority="71" w:unhideWhenUsed="0"/>
-    <w:lsdException w:name="Colorful List Accent 3" w:semiHidden="0" w:uiPriority="72" w:unhideWhenUsed="0"/>
-    <w:lsdException w:name="Colorful Grid Accent 3" w:semiHidden="0" w:uiPriority="73" w:unhideWhenUsed="0"/>
-    <w:lsdException w:name="Light Shading Accent 4" w:semiHidden="0" w:uiPriority="60" w:unhideWhenUsed="0"/>
-    <w:lsdException w:name="Light List Accent 4" w:semiHidden="0" w:uiPriority="61" w:unhideWhenUsed="0"/>
-    <w:lsdException w:name="Light Grid Accent 4" w:semiHidden="0" w:uiPriority="62" w:unhideWhenUsed="0"/>
-    <w:lsdException w:name="Medium Shading 1 Accent 4" w:semiHidden="0" w:uiPriority="63" w:unhideWhenUsed="0"/>
-    <w:lsdException w:name="Medium Shading 2 Accent 4" w:semiHidden="0" w:uiPriority="64" w:unhideWhenUsed="0"/>
-    <w:lsdException w:name="Medium List 1 Accent 4" w:semiHidden="0" w:uiPriority="65" w:unhideWhenUsed="0"/>
-    <w:lsdException w:name="Medium List 2 Accent 4" w:semiHidden="0" w:uiPriority="66" w:unhideWhenUsed="0"/>
-    <w:lsdException w:name="Medium Grid 1 Accent 4" w:semiHidden="0" w:uiPriority="67" w:unhideWhenUsed="0"/>
-    <w:lsdException w:name="Medium Grid 2 Accent 4" w:semiHidden="0" w:uiPriority="68" w:unhideWhenUsed="0"/>
-    <w:lsdException w:name="Medium Grid 3 Accent 4" w:semiHidden="0" w:uiPriority="69" w:unhideWhenUsed="0"/>
-    <w:lsdException w:name="Dark List Accent 4" w:semiHidden="0" w:uiPriority="70" w:unhideWhenUsed="0"/>
-    <w:lsdException w:name="Colorful Shading Accent 4" w:semiHidden="0" w:uiPriority="71" w:unhideWhenUsed="0"/>
-    <w:lsdException w:name="Colorful List Accent 4" w:semiHidden="0" w:uiPriority="72" w:unhideWhenUsed="0"/>
-    <w:lsdException w:name="Colorful Grid Accent 4" w:semiHidden="0" w:uiPriority="73" w:unhideWhenUsed="0"/>
-    <w:lsdException w:name="Light Shading Accent 5" w:semiHidden="0" w:uiPriority="60" w:unhideWhenUsed="0"/>
-    <w:lsdException w:name="Light List Accent 5" w:semiHidden="0" w:uiPriority="61" w:unhideWhenUsed="0"/>
-    <w:lsdException w:name="Light Grid Accent 5" w:semiHidden="0" w:uiPriority="62" w:unhideWhenUsed="0"/>
-    <w:lsdException w:name="Medium Shading 1 Accent 5" w:semiHidden="0" w:uiPriority="63" w:unhideWhenUsed="0"/>
-    <w:lsdException w:name="Medium Shading 2 Accent 5" w:semiHidden="0" w:uiPriority="64" w:unhideWhenUsed="0"/>
-    <w:lsdException w:name="Medium List 1 Accent 5" w:semiHidden="0" w:uiPriority="65" w:unhideWhenUsed="0"/>
-    <w:lsdException w:name="Medium List 2 Accent 5" w:semiHidden="0" w:uiPriority="66" w:unhideWhenUsed="0"/>
-    <w:lsdException w:name="Medium Grid 1 Accent 5" w:semiHidden="0" w:uiPriority="67" w:unhideWhenUsed="0"/>
-    <w:lsdException w:name="Medium Grid 2 Accent 5" w:semiHidden="0" w:uiPriority="68" w:unhideWhenUsed="0"/>
-    <w:lsdException w:name="Medium Grid 3 Accent 5" w:semiHidden="0" w:uiPriority="69" w:unhideWhenUsed="0"/>
-    <w:lsdException w:name="Dark List Accent 5" w:semiHidden="0" w:uiPriority="70" w:unhideWhenUsed="0"/>
-    <w:lsdException w:name="Colorful Shading Accent 5" w:semiHidden="0" w:uiPriority="71" w:unhideWhenUsed="0"/>
-    <w:lsdException w:name="Colorful List Accent 5" w:semiHidden="0" w:uiPriority="72" w:unhideWhenUsed="0"/>
-    <w:lsdException w:name="Colorful Grid Accent 5" w:semiHidden="0" w:uiPriority="73" w:unhideWhenUsed="0"/>
-    <w:lsdException w:name="Light Shading Accent 6" w:semiHidden="0" w:uiPriority="60" w:unhideWhenUsed="0"/>
-    <w:lsdException w:name="Light List Accent 6" w:semiHidden="0" w:uiPriority="61" w:unhideWhenUsed="0"/>
-    <w:lsdException w:name="Light Grid Accent 6" w:semiHidden="0" w:uiPriority="62" w:unhideWhenUsed="0"/>
-    <w:lsdException w:name="Medium Shading 1 Accent 6" w:semiHidden="0" w:uiPriority="63" w:unhideWhenUsed="0"/>
-    <w:lsdException w:name="Medium Shading 2 Accent 6" w:semiHidden="0" w:uiPriority="64" w:unhideWhenUsed="0"/>
-    <w:lsdException w:name="Medium List 1 Accent 6" w:semiHidden="0" w:uiPriority="65" w:unhideWhenUsed="0"/>
-    <w:lsdException w:name="Medium List 2 Accent 6" w:semiHidden="0" w:uiPriority="66" w:unhideWhenUsed="0"/>
-    <w:lsdException w:name="Medium Grid 1 Accent 6" w:semiHidden="0" w:uiPriority="67" w:unhideWhenUsed="0"/>
-    <w:lsdException w:name="Medium Grid 2 Accent 6" w:semiHidden="0" w:uiPriority="68" w:unhideWhenUsed="0"/>
-    <w:lsdException w:name="Medium Grid 3 Accent 6" w:semiHidden="0" w:uiPriority="69" w:unhideWhenUsed="0"/>
-    <w:lsdException w:name="Dark List Accent 6" w:semiHidden="0" w:uiPriority="70" w:unhideWhenUsed="0"/>
-    <w:lsdException w:name="Colorful Shading Accent 6" w:semiHidden="0" w:uiPriority="71" w:unhideWhenUsed="0"/>
-    <w:lsdException w:name="Colorful List Accent 6" w:semiHidden="0" w:uiPriority="72" w:unhideWhenUsed="0"/>
-    <w:lsdException w:name="Colorful Grid Accent 6" w:semiHidden="0" w:uiPriority="73" w:unhideWhenUsed="0"/>
-    <w:lsdException w:name="Subtle Emphasis" w:semiHidden="0" w:uiPriority="19" w:unhideWhenUsed="0" w:qFormat="1"/>
-    <w:lsdException w:name="Intense Emphasis" w:semiHidden="0" w:uiPriority="21" w:unhideWhenUsed="0" w:qFormat="1"/>
-    <w:lsdException w:name="Subtle Reference" w:semiHidden="0" w:uiPriority="31" w:unhideWhenUsed="0" w:qFormat="1"/>
-    <w:lsdException w:name="Intense Reference" w:semiHidden="0" w:uiPriority="32" w:unhideWhenUsed="0" w:qFormat="1"/>
-    <w:lsdException w:name="Book Title" w:semiHidden="0" w:uiPriority="33" w:unhideWhenUsed="0" w:qFormat="1"/>
-    <w:lsdException w:name="Bibliography" w:uiPriority="37"/>
-    <w:lsdException w:name="TOC Heading" w:uiPriority="39" w:qFormat="1"/>
-  </w:latentStyles>
-  <w:style w:type="paragraph" w:default="1" w:styleId="Normal">
-    <w:name w:val="Normal"/>
-    <w:qFormat/>
-  </w:style>
-  <w:style w:type="character" w:default="1" w:styleId="Tipodeletrapredefinidodopargrafo">
-    <w:name w:val="Default Paragraph Font"/>
-    <w:uiPriority w:val="1"/>
-    <w:semiHidden/>
-    <w:unhideWhenUsed/>
-  </w:style>
-  <w:style w:type="table" w:default="1" w:styleId="Tabelanormal">
-    <w:name w:val="Normal Table"/>
-    <w:uiPriority w:val="99"/>
-    <w:semiHidden/>
-    <w:unhideWhenUsed/>
-    <w:tblPr>
-      <w:tblInd w:w="0" w:type="dxa"/>
-      <w:tblCellMar>
-        <w:top w:w="0" w:type="dxa"/>
-        <w:left w:w="108" w:type="dxa"/>
-        <w:bottom w:w="0" w:type="dxa"/>
-        <w:right w:w="108" w:type="dxa"/>
-      </w:tblCellMar>
-    </w:tblPr>
-  </w:style>
-  <w:style w:type="numbering" w:default="1" w:styleId="Semlista">
-    <w:name w:val="No List"/>
-    <w:uiPriority w:val="99"/>
-    <w:semiHidden/>
-    <w:unhideWhenUsed/>
-  </w:style>
-</w:styles>
-</file>
-
 <file path=word/glossary/webSettings.xml><?xml version="1.0" encoding="utf-8"?>
-<w:webSettings xmlns:mc="http://schemas.openxmlformats.org/markup-compatibility/2006" xmlns:r="http://schemas.openxmlformats.org/officeDocument/2006/relationships" xmlns:w="http://schemas.openxmlformats.org/wordprocessingml/2006/main" xmlns:w14="http://schemas.microsoft.com/office/word/2010/wordml" mc:Ignorable="w14">
+<w:webSettings xmlns:r="http://schemas.openxmlformats.org/officeDocument/2006/relationships" xmlns:w="http://schemas.openxmlformats.org/wordprocessingml/2006/main">
   <w:optimizeForBrowser/>
 </w:webSettings>
 </file>
@@ -10888,7 +10970,7 @@
 </file>
 
 <file path=customXml/itemProps2.xml><?xml version="1.0" encoding="utf-8"?>
-<ds:datastoreItem xmlns:ds="http://schemas.openxmlformats.org/officeDocument/2006/customXml" ds:itemID="{5C1CEC59-D6AB-4B08-831C-297F62C78D98}">
+<ds:datastoreItem xmlns:ds="http://schemas.openxmlformats.org/officeDocument/2006/customXml" ds:itemID="{478A5106-ACE8-41C5-BCEE-FB755F0BF0A4}">
   <ds:schemaRefs>
     <ds:schemaRef ds:uri="http://schemas.openxmlformats.org/officeDocument/2006/bibliography"/>
   </ds:schemaRefs>

</xml_diff>

<commit_message>
small update of the outputs
</commit_message>
<xml_diff>
--- a/Docs/Processes/Document Managment Process.docx
+++ b/Docs/Processes/Document Managment Process.docx
@@ -1,6 +1,6 @@
 
 <file path=word/document.xml><?xml version="1.0" encoding="utf-8"?>
-<w:document xmlns:ve="http://schemas.openxmlformats.org/markup-compatibility/2006" xmlns:o="urn:schemas-microsoft-com:office:office" xmlns:r="http://schemas.openxmlformats.org/officeDocument/2006/relationships" xmlns:m="http://schemas.openxmlformats.org/officeDocument/2006/math" xmlns:v="urn:schemas-microsoft-com:vml" xmlns:wp="http://schemas.openxmlformats.org/drawingml/2006/wordprocessingDrawing" xmlns:w10="urn:schemas-microsoft-com:office:word" xmlns:w="http://schemas.openxmlformats.org/wordprocessingml/2006/main" xmlns:wne="http://schemas.microsoft.com/office/word/2006/wordml">
+<w:document xmlns:wpc="http://schemas.microsoft.com/office/word/2010/wordprocessingCanvas" xmlns:mc="http://schemas.openxmlformats.org/markup-compatibility/2006" xmlns:o="urn:schemas-microsoft-com:office:office" xmlns:r="http://schemas.openxmlformats.org/officeDocument/2006/relationships" xmlns:m="http://schemas.openxmlformats.org/officeDocument/2006/math" xmlns:v="urn:schemas-microsoft-com:vml" xmlns:wp14="http://schemas.microsoft.com/office/word/2010/wordprocessingDrawing" xmlns:wp="http://schemas.openxmlformats.org/drawingml/2006/wordprocessingDrawing" xmlns:w10="urn:schemas-microsoft-com:office:word" xmlns:w="http://schemas.openxmlformats.org/wordprocessingml/2006/main" xmlns:w14="http://schemas.microsoft.com/office/word/2010/wordml" xmlns:wpg="http://schemas.microsoft.com/office/word/2010/wordprocessingGroup" xmlns:wpi="http://schemas.microsoft.com/office/word/2010/wordprocessingInk" xmlns:wne="http://schemas.microsoft.com/office/word/2006/wordml" xmlns:wps="http://schemas.microsoft.com/office/word/2010/wordprocessingShape" mc:Ignorable="w14 wp14">
   <w:body>
     <w:sdt>
       <w:sdtPr>
@@ -27,7 +27,7 @@
             <w:tblBorders>
               <w:left w:val="single" w:sz="18" w:space="0" w:color="4F81BD" w:themeColor="accent1"/>
             </w:tblBorders>
-            <w:tblLook w:val="04A0"/>
+            <w:tblLook w:val="04A0" w:firstRow="1" w:lastRow="0" w:firstColumn="1" w:lastColumn="0" w:noHBand="0" w:noVBand="1"/>
           </w:tblPr>
           <w:tblGrid>
             <w:gridCol w:w="6987"/>
@@ -43,6 +43,7 @@
                 <w:dataBinding w:prefixMappings="xmlns:ns0='http://schemas.openxmlformats.org/officeDocument/2006/extended-properties'" w:xpath="/ns0:Properties[1]/ns0:Company[1]" w:storeItemID="{6668398D-A668-4E3E-A5EB-62B293D839F1}"/>
                 <w:text/>
               </w:sdtPr>
+              <w:sdtEndPr/>
               <w:sdtContent>
                 <w:tc>
                   <w:tcPr>
@@ -56,7 +57,7 @@
                   </w:tcPr>
                   <w:p>
                     <w:pPr>
-                      <w:pStyle w:val="SemEspaamento"/>
+                      <w:pStyle w:val="NoSpacing"/>
                       <w:rPr>
                         <w:rFonts w:asciiTheme="majorHAnsi" w:eastAsiaTheme="majorEastAsia" w:hAnsiTheme="majorHAnsi" w:cstheme="majorBidi"/>
                       </w:rPr>
@@ -91,10 +92,11 @@
                   <w:dataBinding w:prefixMappings="xmlns:ns0='http://schemas.openxmlformats.org/package/2006/metadata/core-properties' xmlns:ns1='http://purl.org/dc/elements/1.1/'" w:xpath="/ns0:coreProperties[1]/ns1:title[1]" w:storeItemID="{6C3C8BC8-F283-45AE-878A-BAB7291924A1}"/>
                   <w:text/>
                 </w:sdtPr>
+                <w:sdtEndPr/>
                 <w:sdtContent>
                   <w:p>
                     <w:pPr>
-                      <w:pStyle w:val="SemEspaamento"/>
+                      <w:pStyle w:val="NoSpacing"/>
                       <w:rPr>
                         <w:rFonts w:asciiTheme="majorHAnsi" w:eastAsiaTheme="majorEastAsia" w:hAnsiTheme="majorHAnsi" w:cstheme="majorBidi"/>
                         <w:color w:val="4F81BD" w:themeColor="accent1"/>
@@ -128,6 +130,7 @@
                 <w:dataBinding w:prefixMappings="xmlns:ns0='http://schemas.openxmlformats.org/package/2006/metadata/core-properties' xmlns:ns1='http://purl.org/dc/elements/1.1/'" w:xpath="/ns0:coreProperties[1]/ns1:subject[1]" w:storeItemID="{6C3C8BC8-F283-45AE-878A-BAB7291924A1}"/>
                 <w:text/>
               </w:sdtPr>
+              <w:sdtEndPr/>
               <w:sdtContent>
                 <w:tc>
                   <w:tcPr>
@@ -141,7 +144,7 @@
                   </w:tcPr>
                   <w:p>
                     <w:pPr>
-                      <w:pStyle w:val="SemEspaamento"/>
+                      <w:pStyle w:val="NoSpacing"/>
                       <w:rPr>
                         <w:rFonts w:asciiTheme="majorHAnsi" w:eastAsiaTheme="majorEastAsia" w:hAnsiTheme="majorHAnsi" w:cstheme="majorBidi"/>
                       </w:rPr>
@@ -172,7 +175,7 @@
           <w:tblPr>
             <w:tblpPr w:leftFromText="187" w:rightFromText="187" w:horzAnchor="margin" w:tblpXSpec="center" w:tblpYSpec="bottom"/>
             <w:tblW w:w="4000" w:type="pct"/>
-            <w:tblLook w:val="04A0"/>
+            <w:tblLook w:val="04A0" w:firstRow="1" w:lastRow="0" w:firstColumn="1" w:lastColumn="0" w:noHBand="0" w:noVBand="1"/>
           </w:tblPr>
           <w:tblGrid>
             <w:gridCol w:w="6987"/>
@@ -198,10 +201,11 @@
                   <w:dataBinding w:prefixMappings="xmlns:ns0='http://schemas.openxmlformats.org/package/2006/metadata/core-properties' xmlns:ns1='http://purl.org/dc/elements/1.1/'" w:xpath="/ns0:coreProperties[1]/ns1:creator[1]" w:storeItemID="{6C3C8BC8-F283-45AE-878A-BAB7291924A1}"/>
                   <w:text/>
                 </w:sdtPr>
+                <w:sdtEndPr/>
                 <w:sdtContent>
                   <w:p>
                     <w:pPr>
-                      <w:pStyle w:val="SemEspaamento"/>
+                      <w:pStyle w:val="NoSpacing"/>
                       <w:spacing w:line="360" w:lineRule="auto"/>
                       <w:rPr>
                         <w:color w:val="4F81BD" w:themeColor="accent1"/>
@@ -231,10 +235,11 @@
                     <w:calendar w:val="gregorian"/>
                   </w:date>
                 </w:sdtPr>
+                <w:sdtEndPr/>
                 <w:sdtContent>
                   <w:p>
                     <w:pPr>
-                      <w:pStyle w:val="SemEspaamento"/>
+                      <w:pStyle w:val="NoSpacing"/>
                       <w:spacing w:line="360" w:lineRule="auto"/>
                       <w:rPr>
                         <w:color w:val="4F81BD" w:themeColor="accent1"/>
@@ -251,7 +256,7 @@
               </w:sdt>
               <w:p>
                 <w:pPr>
-                  <w:pStyle w:val="SemEspaamento"/>
+                  <w:pStyle w:val="NoSpacing"/>
                   <w:spacing w:line="360" w:lineRule="auto"/>
                   <w:rPr>
                     <w:color w:val="4F81BD" w:themeColor="accent1"/>
@@ -273,10 +278,10 @@
               <w:lang w:val="en-US"/>
             </w:rPr>
             <w:sectPr>
-              <w:headerReference w:type="default" r:id="rId9"/>
-              <w:footerReference w:type="default" r:id="rId10"/>
-              <w:headerReference w:type="first" r:id="rId11"/>
-              <w:footerReference w:type="first" r:id="rId12"/>
+              <w:headerReference w:type="default" r:id="rId10"/>
+              <w:footerReference w:type="default" r:id="rId11"/>
+              <w:headerReference w:type="first" r:id="rId12"/>
+              <w:footerReference w:type="first" r:id="rId13"/>
               <w:pgSz w:w="11906" w:h="16838"/>
               <w:pgMar w:top="1417" w:right="1701" w:bottom="1417" w:left="1701" w:header="708" w:footer="708" w:gutter="0"/>
               <w:pgNumType w:fmt="lowerRoman" w:start="1"/>
@@ -321,10 +326,11 @@
           <w:docPartUnique/>
         </w:docPartObj>
       </w:sdtPr>
+      <w:sdtEndPr/>
       <w:sdtContent>
         <w:p>
           <w:pPr>
-            <w:pStyle w:val="Ttulodondice"/>
+            <w:pStyle w:val="TOCHeading"/>
             <w:spacing w:line="360" w:lineRule="auto"/>
           </w:pPr>
           <w:r>
@@ -336,7 +342,7 @@
         </w:p>
         <w:p>
           <w:pPr>
-            <w:pStyle w:val="ndice1"/>
+            <w:pStyle w:val="TOC1"/>
             <w:tabs>
               <w:tab w:val="left" w:pos="440"/>
               <w:tab w:val="right" w:leader="dot" w:pos="8494"/>
@@ -362,10 +368,10 @@
             </w:rPr>
             <w:fldChar w:fldCharType="separate"/>
           </w:r>
-          <w:hyperlink w:anchor="_Toc349984841" w:history="1">
-            <w:r>
-              <w:rPr>
-                <w:rStyle w:val="Hiperligao"/>
+          <w:hyperlink w:anchor="_Toc350240531" w:history="1">
+            <w:r>
+              <w:rPr>
+                <w:rStyle w:val="Hyperlink"/>
                 <w:noProof/>
                 <w:lang w:val="en-US"/>
               </w:rPr>
@@ -381,7 +387,7 @@
             </w:r>
             <w:r>
               <w:rPr>
-                <w:rStyle w:val="Hiperligao"/>
+                <w:rStyle w:val="Hyperlink"/>
                 <w:noProof/>
                 <w:lang w:val="en-US"/>
               </w:rPr>
@@ -406,7 +412,7 @@
                 <w:noProof/>
                 <w:webHidden/>
               </w:rPr>
-              <w:instrText xml:space="preserve"> PAGEREF _Toc349984841 \h </w:instrText>
+              <w:instrText xml:space="preserve"> PAGEREF _Toc350240531 \h </w:instrText>
             </w:r>
             <w:r>
               <w:rPr>
@@ -439,7 +445,7 @@
         </w:p>
         <w:p>
           <w:pPr>
-            <w:pStyle w:val="ndice1"/>
+            <w:pStyle w:val="TOC1"/>
             <w:tabs>
               <w:tab w:val="left" w:pos="440"/>
               <w:tab w:val="right" w:leader="dot" w:pos="8494"/>
@@ -450,10 +456,10 @@
               <w:lang w:eastAsia="pt-PT"/>
             </w:rPr>
           </w:pPr>
-          <w:hyperlink w:anchor="_Toc349984842" w:history="1">
-            <w:r>
-              <w:rPr>
-                <w:rStyle w:val="Hiperligao"/>
+          <w:hyperlink w:anchor="_Toc350240532" w:history="1">
+            <w:r>
+              <w:rPr>
+                <w:rStyle w:val="Hyperlink"/>
                 <w:noProof/>
                 <w:lang w:val="en-US"/>
               </w:rPr>
@@ -469,7 +475,7 @@
             </w:r>
             <w:r>
               <w:rPr>
-                <w:rStyle w:val="Hiperligao"/>
+                <w:rStyle w:val="Hyperlink"/>
                 <w:noProof/>
                 <w:lang w:val="en-US"/>
               </w:rPr>
@@ -494,7 +500,7 @@
                 <w:noProof/>
                 <w:webHidden/>
               </w:rPr>
-              <w:instrText xml:space="preserve"> PAGEREF _Toc349984842 \h </w:instrText>
+              <w:instrText xml:space="preserve"> PAGEREF _Toc350240532 \h </w:instrText>
             </w:r>
             <w:r>
               <w:rPr>
@@ -527,7 +533,7 @@
         </w:p>
         <w:p>
           <w:pPr>
-            <w:pStyle w:val="ndice1"/>
+            <w:pStyle w:val="TOC1"/>
             <w:tabs>
               <w:tab w:val="left" w:pos="660"/>
               <w:tab w:val="right" w:leader="dot" w:pos="8494"/>
@@ -538,10 +544,10 @@
               <w:lang w:eastAsia="pt-PT"/>
             </w:rPr>
           </w:pPr>
-          <w:hyperlink w:anchor="_Toc349984843" w:history="1">
-            <w:r>
-              <w:rPr>
-                <w:rStyle w:val="Hiperligao"/>
+          <w:hyperlink w:anchor="_Toc350240533" w:history="1">
+            <w:r>
+              <w:rPr>
+                <w:rStyle w:val="Hyperlink"/>
                 <w:noProof/>
                 <w:lang w:val="en-US"/>
               </w:rPr>
@@ -557,7 +563,7 @@
             </w:r>
             <w:r>
               <w:rPr>
-                <w:rStyle w:val="Hiperligao"/>
+                <w:rStyle w:val="Hyperlink"/>
                 <w:noProof/>
                 <w:lang w:val="en-US"/>
               </w:rPr>
@@ -582,7 +588,7 @@
                 <w:noProof/>
                 <w:webHidden/>
               </w:rPr>
-              <w:instrText xml:space="preserve"> PAGEREF _Toc349984843 \h </w:instrText>
+              <w:instrText xml:space="preserve"> PAGEREF _Toc350240533 \h </w:instrText>
             </w:r>
             <w:r>
               <w:rPr>
@@ -612,10 +618,12 @@
               <w:fldChar w:fldCharType="end"/>
             </w:r>
           </w:hyperlink>
+          <w:bookmarkStart w:id="0" w:name="_GoBack"/>
+          <w:bookmarkEnd w:id="0"/>
         </w:p>
         <w:p>
           <w:pPr>
-            <w:pStyle w:val="ndice1"/>
+            <w:pStyle w:val="TOC1"/>
             <w:tabs>
               <w:tab w:val="left" w:pos="660"/>
               <w:tab w:val="right" w:leader="dot" w:pos="8494"/>
@@ -626,10 +634,10 @@
               <w:lang w:eastAsia="pt-PT"/>
             </w:rPr>
           </w:pPr>
-          <w:hyperlink w:anchor="_Toc349984844" w:history="1">
-            <w:r>
-              <w:rPr>
-                <w:rStyle w:val="Hiperligao"/>
+          <w:hyperlink w:anchor="_Toc350240534" w:history="1">
+            <w:r>
+              <w:rPr>
+                <w:rStyle w:val="Hyperlink"/>
                 <w:noProof/>
                 <w:lang w:val="en-US"/>
               </w:rPr>
@@ -645,7 +653,7 @@
             </w:r>
             <w:r>
               <w:rPr>
-                <w:rStyle w:val="Hiperligao"/>
+                <w:rStyle w:val="Hyperlink"/>
                 <w:noProof/>
                 <w:lang w:val="en-US"/>
               </w:rPr>
@@ -670,7 +678,7 @@
                 <w:noProof/>
                 <w:webHidden/>
               </w:rPr>
-              <w:instrText xml:space="preserve"> PAGEREF _Toc349984844 \h </w:instrText>
+              <w:instrText xml:space="preserve"> PAGEREF _Toc350240534 \h </w:instrText>
             </w:r>
             <w:r>
               <w:rPr>
@@ -703,7 +711,7 @@
         </w:p>
         <w:p>
           <w:pPr>
-            <w:pStyle w:val="ndice1"/>
+            <w:pStyle w:val="TOC1"/>
             <w:tabs>
               <w:tab w:val="left" w:pos="440"/>
               <w:tab w:val="right" w:leader="dot" w:pos="8494"/>
@@ -714,10 +722,10 @@
               <w:lang w:eastAsia="pt-PT"/>
             </w:rPr>
           </w:pPr>
-          <w:hyperlink w:anchor="_Toc349984845" w:history="1">
-            <w:r>
-              <w:rPr>
-                <w:rStyle w:val="Hiperligao"/>
+          <w:hyperlink w:anchor="_Toc350240535" w:history="1">
+            <w:r>
+              <w:rPr>
+                <w:rStyle w:val="Hyperlink"/>
                 <w:noProof/>
                 <w:lang w:val="en-US"/>
               </w:rPr>
@@ -733,7 +741,7 @@
             </w:r>
             <w:r>
               <w:rPr>
-                <w:rStyle w:val="Hiperligao"/>
+                <w:rStyle w:val="Hyperlink"/>
                 <w:noProof/>
                 <w:lang w:val="en-US"/>
               </w:rPr>
@@ -758,7 +766,7 @@
                 <w:noProof/>
                 <w:webHidden/>
               </w:rPr>
-              <w:instrText xml:space="preserve"> PAGEREF _Toc349984845 \h </w:instrText>
+              <w:instrText xml:space="preserve"> PAGEREF _Toc350240535 \h </w:instrText>
             </w:r>
             <w:r>
               <w:rPr>
@@ -791,7 +799,7 @@
         </w:p>
         <w:p>
           <w:pPr>
-            <w:pStyle w:val="ndice1"/>
+            <w:pStyle w:val="TOC1"/>
             <w:tabs>
               <w:tab w:val="left" w:pos="660"/>
               <w:tab w:val="right" w:leader="dot" w:pos="8494"/>
@@ -802,10 +810,10 @@
               <w:lang w:eastAsia="pt-PT"/>
             </w:rPr>
           </w:pPr>
-          <w:hyperlink w:anchor="_Toc349984846" w:history="1">
-            <w:r>
-              <w:rPr>
-                <w:rStyle w:val="Hiperligao"/>
+          <w:hyperlink w:anchor="_Toc350240536" w:history="1">
+            <w:r>
+              <w:rPr>
+                <w:rStyle w:val="Hyperlink"/>
                 <w:noProof/>
                 <w:lang w:val="en-US"/>
               </w:rPr>
@@ -821,7 +829,7 @@
             </w:r>
             <w:r>
               <w:rPr>
-                <w:rStyle w:val="Hiperligao"/>
+                <w:rStyle w:val="Hyperlink"/>
                 <w:noProof/>
                 <w:lang w:val="en-US"/>
               </w:rPr>
@@ -846,7 +854,7 @@
                 <w:noProof/>
                 <w:webHidden/>
               </w:rPr>
-              <w:instrText xml:space="preserve"> PAGEREF _Toc349984846 \h </w:instrText>
+              <w:instrText xml:space="preserve"> PAGEREF _Toc350240536 \h </w:instrText>
             </w:r>
             <w:r>
               <w:rPr>
@@ -879,7 +887,7 @@
         </w:p>
         <w:p>
           <w:pPr>
-            <w:pStyle w:val="ndice1"/>
+            <w:pStyle w:val="TOC1"/>
             <w:tabs>
               <w:tab w:val="left" w:pos="660"/>
               <w:tab w:val="right" w:leader="dot" w:pos="8494"/>
@@ -890,10 +898,10 @@
               <w:lang w:eastAsia="pt-PT"/>
             </w:rPr>
           </w:pPr>
-          <w:hyperlink w:anchor="_Toc349984847" w:history="1">
-            <w:r>
-              <w:rPr>
-                <w:rStyle w:val="Hiperligao"/>
+          <w:hyperlink w:anchor="_Toc350240537" w:history="1">
+            <w:r>
+              <w:rPr>
+                <w:rStyle w:val="Hyperlink"/>
                 <w:noProof/>
                 <w:lang w:val="en-US"/>
               </w:rPr>
@@ -909,7 +917,7 @@
             </w:r>
             <w:r>
               <w:rPr>
-                <w:rStyle w:val="Hiperligao"/>
+                <w:rStyle w:val="Hyperlink"/>
                 <w:noProof/>
                 <w:lang w:val="en-US"/>
               </w:rPr>
@@ -934,7 +942,7 @@
                 <w:noProof/>
                 <w:webHidden/>
               </w:rPr>
-              <w:instrText xml:space="preserve"> PAGEREF _Toc349984847 \h </w:instrText>
+              <w:instrText xml:space="preserve"> PAGEREF _Toc350240537 \h </w:instrText>
             </w:r>
             <w:r>
               <w:rPr>
@@ -967,7 +975,7 @@
         </w:p>
         <w:p>
           <w:pPr>
-            <w:pStyle w:val="ndice1"/>
+            <w:pStyle w:val="TOC1"/>
             <w:tabs>
               <w:tab w:val="left" w:pos="440"/>
               <w:tab w:val="right" w:leader="dot" w:pos="8494"/>
@@ -978,10 +986,10 @@
               <w:lang w:eastAsia="pt-PT"/>
             </w:rPr>
           </w:pPr>
-          <w:hyperlink w:anchor="_Toc349984848" w:history="1">
-            <w:r>
-              <w:rPr>
-                <w:rStyle w:val="Hiperligao"/>
+          <w:hyperlink w:anchor="_Toc350240538" w:history="1">
+            <w:r>
+              <w:rPr>
+                <w:rStyle w:val="Hyperlink"/>
                 <w:noProof/>
                 <w:lang w:val="en-US"/>
               </w:rPr>
@@ -997,7 +1005,7 @@
             </w:r>
             <w:r>
               <w:rPr>
-                <w:rStyle w:val="Hiperligao"/>
+                <w:rStyle w:val="Hyperlink"/>
                 <w:noProof/>
                 <w:lang w:val="en-US"/>
               </w:rPr>
@@ -1022,7 +1030,7 @@
                 <w:noProof/>
                 <w:webHidden/>
               </w:rPr>
-              <w:instrText xml:space="preserve"> PAGEREF _Toc349984848 \h </w:instrText>
+              <w:instrText xml:space="preserve"> PAGEREF _Toc350240538 \h </w:instrText>
             </w:r>
             <w:r>
               <w:rPr>
@@ -1055,7 +1063,7 @@
         </w:p>
         <w:p>
           <w:pPr>
-            <w:pStyle w:val="ndice1"/>
+            <w:pStyle w:val="TOC1"/>
             <w:tabs>
               <w:tab w:val="left" w:pos="440"/>
               <w:tab w:val="right" w:leader="dot" w:pos="8494"/>
@@ -1066,10 +1074,10 @@
               <w:lang w:eastAsia="pt-PT"/>
             </w:rPr>
           </w:pPr>
-          <w:hyperlink w:anchor="_Toc349984849" w:history="1">
-            <w:r>
-              <w:rPr>
-                <w:rStyle w:val="Hiperligao"/>
+          <w:hyperlink w:anchor="_Toc350240539" w:history="1">
+            <w:r>
+              <w:rPr>
+                <w:rStyle w:val="Hyperlink"/>
                 <w:noProof/>
                 <w:lang w:val="en-US"/>
               </w:rPr>
@@ -1085,7 +1093,7 @@
             </w:r>
             <w:r>
               <w:rPr>
-                <w:rStyle w:val="Hiperligao"/>
+                <w:rStyle w:val="Hyperlink"/>
                 <w:noProof/>
                 <w:lang w:val="en-US"/>
               </w:rPr>
@@ -1110,7 +1118,7 @@
                 <w:noProof/>
                 <w:webHidden/>
               </w:rPr>
-              <w:instrText xml:space="preserve"> PAGEREF _Toc349984849 \h </w:instrText>
+              <w:instrText xml:space="preserve"> PAGEREF _Toc350240539 \h </w:instrText>
             </w:r>
             <w:r>
               <w:rPr>
@@ -1143,7 +1151,7 @@
         </w:p>
         <w:p>
           <w:pPr>
-            <w:pStyle w:val="ndice1"/>
+            <w:pStyle w:val="TOC1"/>
             <w:tabs>
               <w:tab w:val="left" w:pos="440"/>
               <w:tab w:val="right" w:leader="dot" w:pos="8494"/>
@@ -1154,10 +1162,10 @@
               <w:lang w:eastAsia="pt-PT"/>
             </w:rPr>
           </w:pPr>
-          <w:hyperlink w:anchor="_Toc349984850" w:history="1">
-            <w:r>
-              <w:rPr>
-                <w:rStyle w:val="Hiperligao"/>
+          <w:hyperlink w:anchor="_Toc350240540" w:history="1">
+            <w:r>
+              <w:rPr>
+                <w:rStyle w:val="Hyperlink"/>
                 <w:noProof/>
                 <w:lang w:val="en-US"/>
               </w:rPr>
@@ -1173,7 +1181,7 @@
             </w:r>
             <w:r>
               <w:rPr>
-                <w:rStyle w:val="Hiperligao"/>
+                <w:rStyle w:val="Hyperlink"/>
                 <w:noProof/>
                 <w:lang w:val="en-US"/>
               </w:rPr>
@@ -1198,7 +1206,7 @@
                 <w:noProof/>
                 <w:webHidden/>
               </w:rPr>
-              <w:instrText xml:space="preserve"> PAGEREF _Toc349984850 \h </w:instrText>
+              <w:instrText xml:space="preserve"> PAGEREF _Toc350240540 \h </w:instrText>
             </w:r>
             <w:r>
               <w:rPr>
@@ -1246,7 +1254,6 @@
       <w:pPr>
         <w:spacing w:line="360" w:lineRule="auto"/>
       </w:pPr>
-      <w:proofErr w:type="spellStart"/>
       <w:r>
         <w:rPr>
           <w:rFonts w:asciiTheme="majorHAnsi" w:eastAsiaTheme="majorEastAsia" w:hAnsiTheme="majorHAnsi" w:cstheme="majorBidi"/>
@@ -1258,7 +1265,6 @@
         </w:rPr>
         <w:t>Images</w:t>
       </w:r>
-      <w:proofErr w:type="spellEnd"/>
     </w:p>
     <w:p>
       <w:pPr>
@@ -1316,7 +1322,7 @@
     </w:p>
     <w:p>
       <w:pPr>
-        <w:pStyle w:val="ndicedeilustraes"/>
+        <w:pStyle w:val="TableofFigures"/>
         <w:tabs>
           <w:tab w:val="right" w:leader="dot" w:pos="8494"/>
         </w:tabs>
@@ -1344,7 +1350,7 @@
       <w:hyperlink w:anchor="_Toc349765998" w:history="1">
         <w:r>
           <w:rPr>
-            <w:rStyle w:val="Hiperligao"/>
+            <w:rStyle w:val="Hyperlink"/>
             <w:noProof/>
           </w:rPr>
           <w:t>Table 1: List of Contribuitors</w:t>
@@ -1401,7 +1407,7 @@
     </w:p>
     <w:p>
       <w:pPr>
-        <w:pStyle w:val="ndicedeilustraes"/>
+        <w:pStyle w:val="TableofFigures"/>
         <w:tabs>
           <w:tab w:val="right" w:leader="dot" w:pos="8494"/>
         </w:tabs>
@@ -1414,7 +1420,7 @@
       <w:hyperlink w:anchor="_Toc349765999" w:history="1">
         <w:r>
           <w:rPr>
-            <w:rStyle w:val="Hiperligao"/>
+            <w:rStyle w:val="Hyperlink"/>
             <w:noProof/>
           </w:rPr>
           <w:t>Table 2: Version history</w:t>
@@ -1495,9 +1501,9 @@
     </w:p>
     <w:tbl>
       <w:tblPr>
-        <w:tblStyle w:val="Tabelacomgrelha"/>
+        <w:tblStyle w:val="TableGrid"/>
         <w:tblW w:w="9606" w:type="dxa"/>
-        <w:tblLook w:val="04A0"/>
+        <w:tblLook w:val="04A0" w:firstRow="1" w:lastRow="0" w:firstColumn="1" w:lastColumn="0" w:noHBand="0" w:noVBand="1"/>
       </w:tblPr>
       <w:tblGrid>
         <w:gridCol w:w="1384"/>
@@ -1664,10 +1670,11 @@
                 <w:calendar w:val="gregorian"/>
               </w:date>
             </w:sdtPr>
+            <w:sdtEndPr/>
             <w:sdtContent>
               <w:p>
                 <w:pPr>
-                  <w:pStyle w:val="SemEspaamento"/>
+                  <w:pStyle w:val="NoSpacing"/>
                   <w:spacing w:line="360" w:lineRule="auto"/>
                   <w:jc w:val="center"/>
                   <w:rPr>
@@ -1768,10 +1775,11 @@
                 <w:calendar w:val="gregorian"/>
               </w:date>
             </w:sdtPr>
+            <w:sdtEndPr/>
             <w:sdtContent>
               <w:p>
                 <w:pPr>
-                  <w:pStyle w:val="SemEspaamento"/>
+                  <w:pStyle w:val="NoSpacing"/>
                   <w:spacing w:line="360" w:lineRule="auto"/>
                   <w:jc w:val="center"/>
                   <w:rPr>
@@ -1858,7 +1866,7 @@
           </w:tcPr>
           <w:p>
             <w:pPr>
-              <w:pStyle w:val="SemEspaamento"/>
+              <w:pStyle w:val="NoSpacing"/>
               <w:spacing w:line="360" w:lineRule="auto"/>
               <w:jc w:val="center"/>
               <w:rPr>
@@ -1941,7 +1949,7 @@
           </w:tcPr>
           <w:p>
             <w:pPr>
-              <w:pStyle w:val="SemEspaamento"/>
+              <w:pStyle w:val="NoSpacing"/>
               <w:spacing w:line="360" w:lineRule="auto"/>
               <w:jc w:val="center"/>
               <w:rPr>
@@ -2005,7 +2013,7 @@
           </w:tcPr>
           <w:p>
             <w:pPr>
-              <w:pStyle w:val="SemEspaamento"/>
+              <w:pStyle w:val="NoSpacing"/>
               <w:spacing w:line="360" w:lineRule="auto"/>
               <w:jc w:val="center"/>
               <w:rPr>
@@ -2066,13 +2074,13 @@
     </w:tbl>
     <w:p>
       <w:pPr>
-        <w:pStyle w:val="Legenda"/>
-        <w:spacing w:line="360" w:lineRule="auto"/>
-        <w:rPr>
-          <w:lang w:val="en-US"/>
-        </w:rPr>
-      </w:pPr>
-      <w:bookmarkStart w:id="0" w:name="_Toc349765998"/>
+        <w:pStyle w:val="Caption"/>
+        <w:spacing w:line="360" w:lineRule="auto"/>
+        <w:rPr>
+          <w:lang w:val="en-US"/>
+        </w:rPr>
+      </w:pPr>
+      <w:bookmarkStart w:id="1" w:name="_Toc349765998"/>
       <w:r>
         <w:rPr>
           <w:lang w:val="en-US"/>
@@ -2123,7 +2131,7 @@
         </w:rPr>
         <w:t>tors</w:t>
       </w:r>
-      <w:bookmarkEnd w:id="0"/>
+      <w:bookmarkEnd w:id="1"/>
     </w:p>
     <w:p>
       <w:pPr>
@@ -2132,9 +2140,9 @@
     </w:p>
     <w:tbl>
       <w:tblPr>
-        <w:tblStyle w:val="Tabelacomgrelha"/>
+        <w:tblStyle w:val="TableGrid"/>
         <w:tblW w:w="9726" w:type="dxa"/>
-        <w:tblLook w:val="04A0"/>
+        <w:tblLook w:val="04A0" w:firstRow="1" w:lastRow="0" w:firstColumn="1" w:lastColumn="0" w:noHBand="0" w:noVBand="1"/>
       </w:tblPr>
       <w:tblGrid>
         <w:gridCol w:w="1384"/>
@@ -2357,10 +2365,11 @@
                 <w:calendar w:val="gregorian"/>
               </w:date>
             </w:sdtPr>
+            <w:sdtEndPr/>
             <w:sdtContent>
               <w:p>
                 <w:pPr>
-                  <w:pStyle w:val="SemEspaamento"/>
+                  <w:pStyle w:val="NoSpacing"/>
                   <w:spacing w:line="360" w:lineRule="auto"/>
                   <w:jc w:val="center"/>
                   <w:rPr>
@@ -2490,7 +2499,7 @@
           </w:tcPr>
           <w:p>
             <w:pPr>
-              <w:pStyle w:val="SemEspaamento"/>
+              <w:pStyle w:val="NoSpacing"/>
               <w:spacing w:line="360" w:lineRule="auto"/>
               <w:jc w:val="center"/>
               <w:rPr>
@@ -2622,7 +2631,7 @@
           </w:tcPr>
           <w:p>
             <w:pPr>
-              <w:pStyle w:val="SemEspaamento"/>
+              <w:pStyle w:val="NoSpacing"/>
               <w:spacing w:line="360" w:lineRule="auto"/>
               <w:jc w:val="center"/>
               <w:rPr>
@@ -2766,7 +2775,7 @@
           </w:tcPr>
           <w:p>
             <w:pPr>
-              <w:pStyle w:val="SemEspaamento"/>
+              <w:pStyle w:val="NoSpacing"/>
               <w:spacing w:line="360" w:lineRule="auto"/>
               <w:jc w:val="center"/>
               <w:rPr>
@@ -2898,7 +2907,7 @@
           </w:tcPr>
           <w:p>
             <w:pPr>
-              <w:pStyle w:val="SemEspaamento"/>
+              <w:pStyle w:val="NoSpacing"/>
               <w:spacing w:line="360" w:lineRule="auto"/>
               <w:jc w:val="center"/>
               <w:rPr>
@@ -3038,7 +3047,7 @@
           </w:tcPr>
           <w:p>
             <w:pPr>
-              <w:pStyle w:val="SemEspaamento"/>
+              <w:pStyle w:val="NoSpacing"/>
               <w:spacing w:line="360" w:lineRule="auto"/>
               <w:jc w:val="center"/>
               <w:rPr>
@@ -3133,7 +3142,7 @@
           </w:tcPr>
           <w:p>
             <w:pPr>
-              <w:pStyle w:val="SemEspaamento"/>
+              <w:pStyle w:val="NoSpacing"/>
               <w:spacing w:line="360" w:lineRule="auto"/>
               <w:jc w:val="center"/>
               <w:rPr>
@@ -3223,13 +3232,13 @@
     </w:tbl>
     <w:p>
       <w:pPr>
-        <w:pStyle w:val="Legenda"/>
-        <w:spacing w:line="360" w:lineRule="auto"/>
-        <w:rPr>
-          <w:lang w:val="en-US"/>
-        </w:rPr>
-      </w:pPr>
-      <w:bookmarkStart w:id="1" w:name="_Toc349765999"/>
+        <w:pStyle w:val="Caption"/>
+        <w:spacing w:line="360" w:lineRule="auto"/>
+        <w:rPr>
+          <w:lang w:val="en-US"/>
+        </w:rPr>
+      </w:pPr>
+      <w:bookmarkStart w:id="2" w:name="_Toc349765999"/>
       <w:r>
         <w:rPr>
           <w:lang w:val="en-US"/>
@@ -3274,7 +3283,7 @@
         </w:rPr>
         <w:t>: Version history</w:t>
       </w:r>
-      <w:bookmarkEnd w:id="1"/>
+      <w:bookmarkEnd w:id="2"/>
     </w:p>
     <w:p>
       <w:pPr>
@@ -3283,7 +3292,7 @@
           <w:lang w:val="en-US"/>
         </w:rPr>
         <w:sectPr>
-          <w:footerReference w:type="default" r:id="rId13"/>
+          <w:footerReference w:type="default" r:id="rId14"/>
           <w:pgSz w:w="11906" w:h="16838"/>
           <w:pgMar w:top="1417" w:right="1701" w:bottom="1417" w:left="1701" w:header="708" w:footer="708" w:gutter="0"/>
           <w:pgNumType w:fmt="lowerRoman" w:start="1"/>
@@ -3294,7 +3303,7 @@
     </w:p>
     <w:p>
       <w:pPr>
-        <w:pStyle w:val="Ttulo1"/>
+        <w:pStyle w:val="Heading1"/>
         <w:numPr>
           <w:ilvl w:val="0"/>
           <w:numId w:val="3"/>
@@ -3304,7 +3313,7 @@
           <w:lang w:val="en-US"/>
         </w:rPr>
       </w:pPr>
-      <w:bookmarkStart w:id="2" w:name="_Toc349984841"/>
+      <w:bookmarkStart w:id="3" w:name="_Toc350240531"/>
       <w:r>
         <w:rPr>
           <w:lang w:val="en-US"/>
@@ -3312,7 +3321,7 @@
         <w:lastRenderedPageBreak/>
         <w:t>Purpose</w:t>
       </w:r>
-      <w:bookmarkEnd w:id="2"/>
+      <w:bookmarkEnd w:id="3"/>
     </w:p>
     <w:p>
       <w:pPr>
@@ -3348,7 +3357,7 @@
     </w:p>
     <w:p>
       <w:pPr>
-        <w:pStyle w:val="Ttulo1"/>
+        <w:pStyle w:val="Heading1"/>
         <w:numPr>
           <w:ilvl w:val="0"/>
           <w:numId w:val="3"/>
@@ -3358,14 +3367,14 @@
           <w:lang w:val="en-US"/>
         </w:rPr>
       </w:pPr>
-      <w:bookmarkStart w:id="3" w:name="_Toc349984842"/>
+      <w:bookmarkStart w:id="4" w:name="_Toc350240532"/>
       <w:r>
         <w:rPr>
           <w:lang w:val="en-US"/>
         </w:rPr>
         <w:t>Inputs and Outputs</w:t>
       </w:r>
-      <w:bookmarkEnd w:id="3"/>
+      <w:bookmarkEnd w:id="4"/>
     </w:p>
     <w:p>
       <w:pPr>
@@ -3383,7 +3392,7 @@
     </w:p>
     <w:p>
       <w:pPr>
-        <w:pStyle w:val="Ttulo1"/>
+        <w:pStyle w:val="Heading1"/>
         <w:numPr>
           <w:ilvl w:val="1"/>
           <w:numId w:val="3"/>
@@ -3393,14 +3402,14 @@
           <w:lang w:val="en-US"/>
         </w:rPr>
       </w:pPr>
-      <w:bookmarkStart w:id="4" w:name="_Toc349984843"/>
+      <w:bookmarkStart w:id="5" w:name="_Toc350240533"/>
       <w:r>
         <w:rPr>
           <w:lang w:val="en-US"/>
         </w:rPr>
         <w:t>Inputs</w:t>
       </w:r>
-      <w:bookmarkEnd w:id="4"/>
+      <w:bookmarkEnd w:id="5"/>
     </w:p>
     <w:p>
       <w:pPr>
@@ -3418,7 +3427,7 @@
     </w:p>
     <w:p>
       <w:pPr>
-        <w:pStyle w:val="Ttulo1"/>
+        <w:pStyle w:val="Heading1"/>
         <w:numPr>
           <w:ilvl w:val="1"/>
           <w:numId w:val="3"/>
@@ -3428,32 +3437,52 @@
           <w:lang w:val="en-US"/>
         </w:rPr>
       </w:pPr>
-      <w:bookmarkStart w:id="5" w:name="_Toc349984844"/>
+      <w:bookmarkStart w:id="6" w:name="_Toc350240534"/>
       <w:r>
         <w:rPr>
           <w:lang w:val="en-US"/>
         </w:rPr>
         <w:t>Outputs</w:t>
       </w:r>
-      <w:bookmarkEnd w:id="5"/>
-    </w:p>
-    <w:p>
-      <w:pPr>
-        <w:spacing w:line="360" w:lineRule="auto"/>
-        <w:rPr>
-          <w:lang w:val="en-US"/>
-        </w:rPr>
-      </w:pPr>
-      <w:r>
-        <w:rPr>
-          <w:lang w:val="en-US"/>
-        </w:rPr>
-        <w:t>The output of the process will be a baselined document.</w:t>
-      </w:r>
-    </w:p>
-    <w:p>
-      <w:pPr>
-        <w:pStyle w:val="Ttulo1"/>
+      <w:bookmarkEnd w:id="6"/>
+    </w:p>
+    <w:p>
+      <w:pPr>
+        <w:spacing w:line="360" w:lineRule="auto"/>
+        <w:rPr>
+          <w:lang w:val="en-US"/>
+        </w:rPr>
+      </w:pPr>
+      <w:r>
+        <w:rPr>
+          <w:lang w:val="en-US"/>
+        </w:rPr>
+        <w:t xml:space="preserve">The output of the process will be a </w:t>
+      </w:r>
+      <w:proofErr w:type="spellStart"/>
+      <w:r>
+        <w:rPr>
+          <w:lang w:val="en-US"/>
+        </w:rPr>
+        <w:t>baselined</w:t>
+      </w:r>
+      <w:proofErr w:type="spellEnd"/>
+      <w:r>
+        <w:rPr>
+          <w:lang w:val="en-US"/>
+        </w:rPr>
+        <w:t xml:space="preserve"> or a deprecated</w:t>
+      </w:r>
+      <w:r>
+        <w:rPr>
+          <w:lang w:val="en-US"/>
+        </w:rPr>
+        <w:t xml:space="preserve"> document.</w:t>
+      </w:r>
+    </w:p>
+    <w:p>
+      <w:pPr>
+        <w:pStyle w:val="Heading1"/>
         <w:numPr>
           <w:ilvl w:val="0"/>
           <w:numId w:val="3"/>
@@ -3463,14 +3492,14 @@
           <w:lang w:val="en-US"/>
         </w:rPr>
       </w:pPr>
-      <w:bookmarkStart w:id="6" w:name="_Toc349984845"/>
+      <w:bookmarkStart w:id="7" w:name="_Toc350240535"/>
       <w:r>
         <w:rPr>
           <w:lang w:val="en-US"/>
         </w:rPr>
         <w:t>Activities</w:t>
       </w:r>
-      <w:bookmarkEnd w:id="6"/>
+      <w:bookmarkEnd w:id="7"/>
     </w:p>
     <w:p>
       <w:pPr>
@@ -3502,7 +3531,7 @@
     </w:p>
     <w:p>
       <w:pPr>
-        <w:pStyle w:val="Ttulo1"/>
+        <w:pStyle w:val="Heading1"/>
         <w:numPr>
           <w:ilvl w:val="1"/>
           <w:numId w:val="3"/>
@@ -3512,14 +3541,14 @@
           <w:lang w:val="en-US"/>
         </w:rPr>
       </w:pPr>
-      <w:bookmarkStart w:id="7" w:name="_Toc349984846"/>
+      <w:bookmarkStart w:id="8" w:name="_Toc350240536"/>
       <w:r>
         <w:rPr>
           <w:lang w:val="en-US"/>
         </w:rPr>
         <w:t>Creating a new Document</w:t>
       </w:r>
-      <w:bookmarkEnd w:id="7"/>
+      <w:bookmarkEnd w:id="8"/>
     </w:p>
     <w:p>
       <w:pPr>
@@ -3537,7 +3566,7 @@
     </w:p>
     <w:p>
       <w:pPr>
-        <w:pStyle w:val="PargrafodaLista"/>
+        <w:pStyle w:val="ListParagraph"/>
         <w:numPr>
           <w:ilvl w:val="0"/>
           <w:numId w:val="6"/>
@@ -3558,7 +3587,7 @@
     </w:p>
     <w:p>
       <w:pPr>
-        <w:pStyle w:val="PargrafodaLista"/>
+        <w:pStyle w:val="ListParagraph"/>
         <w:numPr>
           <w:ilvl w:val="1"/>
           <w:numId w:val="6"/>
@@ -3591,7 +3620,7 @@
     </w:p>
     <w:p>
       <w:pPr>
-        <w:pStyle w:val="PargrafodaLista"/>
+        <w:pStyle w:val="ListParagraph"/>
         <w:numPr>
           <w:ilvl w:val="2"/>
           <w:numId w:val="6"/>
@@ -3634,7 +3663,7 @@
     </w:p>
     <w:p>
       <w:pPr>
-        <w:pStyle w:val="PargrafodaLista"/>
+        <w:pStyle w:val="ListParagraph"/>
         <w:numPr>
           <w:ilvl w:val="3"/>
           <w:numId w:val="6"/>
@@ -3653,7 +3682,7 @@
     </w:p>
     <w:p>
       <w:pPr>
-        <w:pStyle w:val="PargrafodaLista"/>
+        <w:pStyle w:val="ListParagraph"/>
         <w:numPr>
           <w:ilvl w:val="3"/>
           <w:numId w:val="6"/>
@@ -3672,7 +3701,7 @@
     </w:p>
     <w:p>
       <w:pPr>
-        <w:pStyle w:val="PargrafodaLista"/>
+        <w:pStyle w:val="ListParagraph"/>
         <w:numPr>
           <w:ilvl w:val="3"/>
           <w:numId w:val="6"/>
@@ -3709,7 +3738,7 @@
     </w:p>
     <w:p>
       <w:pPr>
-        <w:pStyle w:val="PargrafodaLista"/>
+        <w:pStyle w:val="ListParagraph"/>
         <w:numPr>
           <w:ilvl w:val="3"/>
           <w:numId w:val="6"/>
@@ -3735,7 +3764,7 @@
     </w:p>
     <w:p>
       <w:pPr>
-        <w:pStyle w:val="PargrafodaLista"/>
+        <w:pStyle w:val="ListParagraph"/>
         <w:numPr>
           <w:ilvl w:val="3"/>
           <w:numId w:val="6"/>
@@ -3754,7 +3783,7 @@
     </w:p>
     <w:p>
       <w:pPr>
-        <w:pStyle w:val="PargrafodaLista"/>
+        <w:pStyle w:val="ListParagraph"/>
         <w:numPr>
           <w:ilvl w:val="3"/>
           <w:numId w:val="6"/>
@@ -3773,7 +3802,7 @@
     </w:p>
     <w:p>
       <w:pPr>
-        <w:pStyle w:val="PargrafodaLista"/>
+        <w:pStyle w:val="ListParagraph"/>
         <w:numPr>
           <w:ilvl w:val="2"/>
           <w:numId w:val="6"/>
@@ -3805,7 +3834,7 @@
     </w:p>
     <w:p>
       <w:pPr>
-        <w:pStyle w:val="PargrafodaLista"/>
+        <w:pStyle w:val="ListParagraph"/>
         <w:numPr>
           <w:ilvl w:val="2"/>
           <w:numId w:val="6"/>
@@ -3824,7 +3853,7 @@
     </w:p>
     <w:p>
       <w:pPr>
-        <w:pStyle w:val="PargrafodaLista"/>
+        <w:pStyle w:val="ListParagraph"/>
         <w:numPr>
           <w:ilvl w:val="1"/>
           <w:numId w:val="6"/>
@@ -3844,7 +3873,7 @@
     </w:p>
     <w:p>
       <w:pPr>
-        <w:pStyle w:val="PargrafodaLista"/>
+        <w:pStyle w:val="ListParagraph"/>
         <w:numPr>
           <w:ilvl w:val="0"/>
           <w:numId w:val="6"/>
@@ -3865,7 +3894,7 @@
     </w:p>
     <w:p>
       <w:pPr>
-        <w:pStyle w:val="PargrafodaLista"/>
+        <w:pStyle w:val="ListParagraph"/>
         <w:numPr>
           <w:ilvl w:val="1"/>
           <w:numId w:val="6"/>
@@ -3884,7 +3913,7 @@
     </w:p>
     <w:p>
       <w:pPr>
-        <w:pStyle w:val="PargrafodaLista"/>
+        <w:pStyle w:val="ListParagraph"/>
         <w:numPr>
           <w:ilvl w:val="1"/>
           <w:numId w:val="6"/>
@@ -3927,7 +3956,7 @@
     </w:p>
     <w:p>
       <w:pPr>
-        <w:pStyle w:val="PargrafodaLista"/>
+        <w:pStyle w:val="ListParagraph"/>
         <w:numPr>
           <w:ilvl w:val="1"/>
           <w:numId w:val="6"/>
@@ -3958,7 +3987,7 @@
     </w:p>
     <w:p>
       <w:pPr>
-        <w:pStyle w:val="PargrafodaLista"/>
+        <w:pStyle w:val="ListParagraph"/>
         <w:numPr>
           <w:ilvl w:val="1"/>
           <w:numId w:val="6"/>
@@ -3978,7 +4007,7 @@
     </w:p>
     <w:p>
       <w:pPr>
-        <w:pStyle w:val="PargrafodaLista"/>
+        <w:pStyle w:val="ListParagraph"/>
         <w:numPr>
           <w:ilvl w:val="0"/>
           <w:numId w:val="6"/>
@@ -3999,7 +4028,7 @@
     </w:p>
     <w:p>
       <w:pPr>
-        <w:pStyle w:val="PargrafodaLista"/>
+        <w:pStyle w:val="ListParagraph"/>
         <w:numPr>
           <w:ilvl w:val="1"/>
           <w:numId w:val="6"/>
@@ -4037,7 +4066,7 @@
     </w:p>
     <w:p>
       <w:pPr>
-        <w:pStyle w:val="PargrafodaLista"/>
+        <w:pStyle w:val="ListParagraph"/>
         <w:numPr>
           <w:ilvl w:val="1"/>
           <w:numId w:val="6"/>
@@ -4069,7 +4098,7 @@
     </w:p>
     <w:p>
       <w:pPr>
-        <w:pStyle w:val="PargrafodaLista"/>
+        <w:pStyle w:val="ListParagraph"/>
         <w:numPr>
           <w:ilvl w:val="1"/>
           <w:numId w:val="6"/>
@@ -4101,7 +4130,7 @@
     </w:p>
     <w:p>
       <w:pPr>
-        <w:pStyle w:val="PargrafodaLista"/>
+        <w:pStyle w:val="ListParagraph"/>
         <w:numPr>
           <w:ilvl w:val="1"/>
           <w:numId w:val="6"/>
@@ -4121,7 +4150,7 @@
     </w:p>
     <w:p>
       <w:pPr>
-        <w:pStyle w:val="PargrafodaLista"/>
+        <w:pStyle w:val="ListParagraph"/>
         <w:numPr>
           <w:ilvl w:val="1"/>
           <w:numId w:val="6"/>
@@ -4141,7 +4170,7 @@
     </w:p>
     <w:p>
       <w:pPr>
-        <w:pStyle w:val="PargrafodaLista"/>
+        <w:pStyle w:val="ListParagraph"/>
         <w:numPr>
           <w:ilvl w:val="0"/>
           <w:numId w:val="6"/>
@@ -4162,7 +4191,7 @@
     </w:p>
     <w:p>
       <w:pPr>
-        <w:pStyle w:val="PargrafodaLista"/>
+        <w:pStyle w:val="ListParagraph"/>
         <w:numPr>
           <w:ilvl w:val="1"/>
           <w:numId w:val="6"/>
@@ -4188,7 +4217,7 @@
     </w:p>
     <w:p>
       <w:pPr>
-        <w:pStyle w:val="PargrafodaLista"/>
+        <w:pStyle w:val="ListParagraph"/>
         <w:numPr>
           <w:ilvl w:val="2"/>
           <w:numId w:val="6"/>
@@ -4214,7 +4243,7 @@
     </w:p>
     <w:p>
       <w:pPr>
-        <w:pStyle w:val="PargrafodaLista"/>
+        <w:pStyle w:val="ListParagraph"/>
         <w:numPr>
           <w:ilvl w:val="3"/>
           <w:numId w:val="6"/>
@@ -4233,7 +4262,7 @@
     </w:p>
     <w:p>
       <w:pPr>
-        <w:pStyle w:val="PargrafodaLista"/>
+        <w:pStyle w:val="ListParagraph"/>
         <w:numPr>
           <w:ilvl w:val="3"/>
           <w:numId w:val="6"/>
@@ -4252,7 +4281,7 @@
     </w:p>
     <w:p>
       <w:pPr>
-        <w:pStyle w:val="PargrafodaLista"/>
+        <w:pStyle w:val="ListParagraph"/>
         <w:numPr>
           <w:ilvl w:val="3"/>
           <w:numId w:val="6"/>
@@ -4271,7 +4300,7 @@
     </w:p>
     <w:p>
       <w:pPr>
-        <w:pStyle w:val="PargrafodaLista"/>
+        <w:pStyle w:val="ListParagraph"/>
         <w:numPr>
           <w:ilvl w:val="3"/>
           <w:numId w:val="6"/>
@@ -4290,7 +4319,7 @@
     </w:p>
     <w:p>
       <w:pPr>
-        <w:pStyle w:val="PargrafodaLista"/>
+        <w:pStyle w:val="ListParagraph"/>
         <w:numPr>
           <w:ilvl w:val="3"/>
           <w:numId w:val="6"/>
@@ -4309,7 +4338,7 @@
     </w:p>
     <w:p>
       <w:pPr>
-        <w:pStyle w:val="PargrafodaLista"/>
+        <w:pStyle w:val="ListParagraph"/>
         <w:numPr>
           <w:ilvl w:val="2"/>
           <w:numId w:val="6"/>
@@ -4352,7 +4381,7 @@
     </w:p>
     <w:p>
       <w:pPr>
-        <w:pStyle w:val="PargrafodaLista"/>
+        <w:pStyle w:val="ListParagraph"/>
         <w:numPr>
           <w:ilvl w:val="1"/>
           <w:numId w:val="6"/>
@@ -4383,7 +4412,7 @@
     </w:p>
     <w:p>
       <w:pPr>
-        <w:pStyle w:val="PargrafodaLista"/>
+        <w:pStyle w:val="ListParagraph"/>
         <w:numPr>
           <w:ilvl w:val="1"/>
           <w:numId w:val="6"/>
@@ -4402,7 +4431,7 @@
     </w:p>
     <w:p>
       <w:pPr>
-        <w:pStyle w:val="PargrafodaLista"/>
+        <w:pStyle w:val="ListParagraph"/>
         <w:numPr>
           <w:ilvl w:val="1"/>
           <w:numId w:val="6"/>
@@ -4422,7 +4451,7 @@
     </w:p>
     <w:p>
       <w:pPr>
-        <w:pStyle w:val="PargrafodaLista"/>
+        <w:pStyle w:val="ListParagraph"/>
         <w:numPr>
           <w:ilvl w:val="0"/>
           <w:numId w:val="6"/>
@@ -4443,7 +4472,7 @@
     </w:p>
     <w:p>
       <w:pPr>
-        <w:pStyle w:val="PargrafodaLista"/>
+        <w:pStyle w:val="ListParagraph"/>
         <w:numPr>
           <w:ilvl w:val="1"/>
           <w:numId w:val="6"/>
@@ -4480,7 +4509,7 @@
     </w:p>
     <w:p>
       <w:pPr>
-        <w:pStyle w:val="PargrafodaLista"/>
+        <w:pStyle w:val="ListParagraph"/>
         <w:numPr>
           <w:ilvl w:val="1"/>
           <w:numId w:val="6"/>
@@ -4529,7 +4558,7 @@
     </w:p>
     <w:p>
       <w:pPr>
-        <w:pStyle w:val="PargrafodaLista"/>
+        <w:pStyle w:val="ListParagraph"/>
         <w:numPr>
           <w:ilvl w:val="1"/>
           <w:numId w:val="6"/>
@@ -4572,7 +4601,7 @@
     </w:p>
     <w:p>
       <w:pPr>
-        <w:pStyle w:val="PargrafodaLista"/>
+        <w:pStyle w:val="ListParagraph"/>
         <w:numPr>
           <w:ilvl w:val="2"/>
           <w:numId w:val="6"/>
@@ -4616,7 +4645,7 @@
     </w:p>
     <w:p>
       <w:pPr>
-        <w:pStyle w:val="PargrafodaLista"/>
+        <w:pStyle w:val="ListParagraph"/>
         <w:numPr>
           <w:ilvl w:val="2"/>
           <w:numId w:val="6"/>
@@ -4654,7 +4683,7 @@
     </w:p>
     <w:p>
       <w:pPr>
-        <w:pStyle w:val="PargrafodaLista"/>
+        <w:pStyle w:val="ListParagraph"/>
         <w:numPr>
           <w:ilvl w:val="1"/>
           <w:numId w:val="6"/>
@@ -4685,7 +4714,7 @@
     </w:p>
     <w:p>
       <w:pPr>
-        <w:pStyle w:val="PargrafodaLista"/>
+        <w:pStyle w:val="ListParagraph"/>
         <w:numPr>
           <w:ilvl w:val="2"/>
           <w:numId w:val="6"/>
@@ -4729,7 +4758,7 @@
     </w:p>
     <w:p>
       <w:pPr>
-        <w:pStyle w:val="PargrafodaLista"/>
+        <w:pStyle w:val="ListParagraph"/>
         <w:numPr>
           <w:ilvl w:val="2"/>
           <w:numId w:val="6"/>
@@ -4748,7 +4777,7 @@
     </w:p>
     <w:p>
       <w:pPr>
-        <w:pStyle w:val="PargrafodaLista"/>
+        <w:pStyle w:val="ListParagraph"/>
         <w:numPr>
           <w:ilvl w:val="2"/>
           <w:numId w:val="6"/>
@@ -4786,7 +4815,7 @@
     </w:p>
     <w:p>
       <w:pPr>
-        <w:pStyle w:val="PargrafodaLista"/>
+        <w:pStyle w:val="ListParagraph"/>
         <w:numPr>
           <w:ilvl w:val="1"/>
           <w:numId w:val="6"/>
@@ -4805,7 +4834,7 @@
     </w:p>
     <w:p>
       <w:pPr>
-        <w:pStyle w:val="PargrafodaLista"/>
+        <w:pStyle w:val="ListParagraph"/>
         <w:numPr>
           <w:ilvl w:val="0"/>
           <w:numId w:val="6"/>
@@ -4833,7 +4862,7 @@
     </w:p>
     <w:p>
       <w:pPr>
-        <w:pStyle w:val="PargrafodaLista"/>
+        <w:pStyle w:val="ListParagraph"/>
         <w:numPr>
           <w:ilvl w:val="1"/>
           <w:numId w:val="6"/>
@@ -4896,7 +4925,7 @@
     </w:p>
     <w:p>
       <w:pPr>
-        <w:pStyle w:val="PargrafodaLista"/>
+        <w:pStyle w:val="ListParagraph"/>
         <w:numPr>
           <w:ilvl w:val="0"/>
           <w:numId w:val="6"/>
@@ -4917,7 +4946,7 @@
     </w:p>
     <w:p>
       <w:pPr>
-        <w:pStyle w:val="PargrafodaLista"/>
+        <w:pStyle w:val="ListParagraph"/>
         <w:numPr>
           <w:ilvl w:val="1"/>
           <w:numId w:val="6"/>
@@ -4942,7 +4971,7 @@
     </w:p>
     <w:p>
       <w:pPr>
-        <w:pStyle w:val="PargrafodaLista"/>
+        <w:pStyle w:val="ListParagraph"/>
         <w:numPr>
           <w:ilvl w:val="2"/>
           <w:numId w:val="6"/>
@@ -4967,7 +4996,7 @@
     </w:p>
     <w:p>
       <w:pPr>
-        <w:pStyle w:val="PargrafodaLista"/>
+        <w:pStyle w:val="ListParagraph"/>
         <w:numPr>
           <w:ilvl w:val="3"/>
           <w:numId w:val="6"/>
@@ -4986,7 +5015,7 @@
     </w:p>
     <w:p>
       <w:pPr>
-        <w:pStyle w:val="PargrafodaLista"/>
+        <w:pStyle w:val="ListParagraph"/>
         <w:numPr>
           <w:ilvl w:val="3"/>
           <w:numId w:val="6"/>
@@ -5005,7 +5034,7 @@
     </w:p>
     <w:p>
       <w:pPr>
-        <w:pStyle w:val="PargrafodaLista"/>
+        <w:pStyle w:val="ListParagraph"/>
         <w:numPr>
           <w:ilvl w:val="3"/>
           <w:numId w:val="6"/>
@@ -5024,7 +5053,7 @@
     </w:p>
     <w:p>
       <w:pPr>
-        <w:pStyle w:val="PargrafodaLista"/>
+        <w:pStyle w:val="ListParagraph"/>
         <w:numPr>
           <w:ilvl w:val="3"/>
           <w:numId w:val="6"/>
@@ -5043,7 +5072,7 @@
     </w:p>
     <w:p>
       <w:pPr>
-        <w:pStyle w:val="PargrafodaLista"/>
+        <w:pStyle w:val="ListParagraph"/>
         <w:numPr>
           <w:ilvl w:val="3"/>
           <w:numId w:val="6"/>
@@ -5062,7 +5091,7 @@
     </w:p>
     <w:p>
       <w:pPr>
-        <w:pStyle w:val="PargrafodaLista"/>
+        <w:pStyle w:val="ListParagraph"/>
         <w:numPr>
           <w:ilvl w:val="2"/>
           <w:numId w:val="6"/>
@@ -5117,7 +5146,7 @@
     </w:p>
     <w:p>
       <w:pPr>
-        <w:pStyle w:val="PargrafodaLista"/>
+        <w:pStyle w:val="ListParagraph"/>
         <w:numPr>
           <w:ilvl w:val="1"/>
           <w:numId w:val="6"/>
@@ -5136,7 +5165,7 @@
     </w:p>
     <w:p>
       <w:pPr>
-        <w:pStyle w:val="PargrafodaLista"/>
+        <w:pStyle w:val="ListParagraph"/>
         <w:numPr>
           <w:ilvl w:val="0"/>
           <w:numId w:val="6"/>
@@ -5158,7 +5187,7 @@
     </w:p>
     <w:p>
       <w:pPr>
-        <w:pStyle w:val="PargrafodaLista"/>
+        <w:pStyle w:val="ListParagraph"/>
         <w:numPr>
           <w:ilvl w:val="1"/>
           <w:numId w:val="6"/>
@@ -5184,7 +5213,7 @@
     </w:p>
     <w:p>
       <w:pPr>
-        <w:pStyle w:val="PargrafodaLista"/>
+        <w:pStyle w:val="ListParagraph"/>
         <w:numPr>
           <w:ilvl w:val="2"/>
           <w:numId w:val="6"/>
@@ -5251,7 +5280,7 @@
     </w:p>
     <w:p>
       <w:pPr>
-        <w:pStyle w:val="PargrafodaLista"/>
+        <w:pStyle w:val="ListParagraph"/>
         <w:numPr>
           <w:ilvl w:val="2"/>
           <w:numId w:val="6"/>
@@ -5288,7 +5317,7 @@
     </w:p>
     <w:p>
       <w:pPr>
-        <w:pStyle w:val="PargrafodaLista"/>
+        <w:pStyle w:val="ListParagraph"/>
         <w:numPr>
           <w:ilvl w:val="2"/>
           <w:numId w:val="6"/>
@@ -5319,7 +5348,7 @@
     </w:p>
     <w:p>
       <w:pPr>
-        <w:pStyle w:val="PargrafodaLista"/>
+        <w:pStyle w:val="ListParagraph"/>
         <w:numPr>
           <w:ilvl w:val="2"/>
           <w:numId w:val="6"/>
@@ -5338,7 +5367,7 @@
     </w:p>
     <w:p>
       <w:pPr>
-        <w:pStyle w:val="PargrafodaLista"/>
+        <w:pStyle w:val="ListParagraph"/>
         <w:numPr>
           <w:ilvl w:val="2"/>
           <w:numId w:val="6"/>
@@ -5357,7 +5386,7 @@
     </w:p>
     <w:p>
       <w:pPr>
-        <w:pStyle w:val="Ttulo1"/>
+        <w:pStyle w:val="Heading1"/>
         <w:numPr>
           <w:ilvl w:val="1"/>
           <w:numId w:val="3"/>
@@ -5367,14 +5396,14 @@
           <w:lang w:val="en-US"/>
         </w:rPr>
       </w:pPr>
-      <w:bookmarkStart w:id="8" w:name="_Toc349984847"/>
+      <w:bookmarkStart w:id="9" w:name="_Toc350240537"/>
       <w:r>
         <w:rPr>
           <w:lang w:val="en-US"/>
         </w:rPr>
         <w:t>Updating a Document</w:t>
       </w:r>
-      <w:bookmarkEnd w:id="8"/>
+      <w:bookmarkEnd w:id="9"/>
     </w:p>
     <w:p>
       <w:pPr>
@@ -5453,7 +5482,7 @@
     </w:p>
     <w:p>
       <w:pPr>
-        <w:pStyle w:val="PargrafodaLista"/>
+        <w:pStyle w:val="ListParagraph"/>
         <w:numPr>
           <w:ilvl w:val="0"/>
           <w:numId w:val="7"/>
@@ -5474,7 +5503,7 @@
     </w:p>
     <w:p>
       <w:pPr>
-        <w:pStyle w:val="PargrafodaLista"/>
+        <w:pStyle w:val="ListParagraph"/>
         <w:numPr>
           <w:ilvl w:val="1"/>
           <w:numId w:val="7"/>
@@ -5531,7 +5560,7 @@
     </w:p>
     <w:p>
       <w:pPr>
-        <w:pStyle w:val="PargrafodaLista"/>
+        <w:pStyle w:val="ListParagraph"/>
         <w:numPr>
           <w:ilvl w:val="2"/>
           <w:numId w:val="7"/>
@@ -5556,7 +5585,7 @@
     </w:p>
     <w:p>
       <w:pPr>
-        <w:pStyle w:val="PargrafodaLista"/>
+        <w:pStyle w:val="ListParagraph"/>
         <w:numPr>
           <w:ilvl w:val="3"/>
           <w:numId w:val="7"/>
@@ -5581,7 +5610,7 @@
     </w:p>
     <w:p>
       <w:pPr>
-        <w:pStyle w:val="PargrafodaLista"/>
+        <w:pStyle w:val="ListParagraph"/>
         <w:numPr>
           <w:ilvl w:val="4"/>
           <w:numId w:val="7"/>
@@ -5600,7 +5629,7 @@
     </w:p>
     <w:p>
       <w:pPr>
-        <w:pStyle w:val="PargrafodaLista"/>
+        <w:pStyle w:val="ListParagraph"/>
         <w:numPr>
           <w:ilvl w:val="4"/>
           <w:numId w:val="7"/>
@@ -5619,7 +5648,7 @@
     </w:p>
     <w:p>
       <w:pPr>
-        <w:pStyle w:val="PargrafodaLista"/>
+        <w:pStyle w:val="ListParagraph"/>
         <w:numPr>
           <w:ilvl w:val="4"/>
           <w:numId w:val="7"/>
@@ -5638,7 +5667,7 @@
     </w:p>
     <w:p>
       <w:pPr>
-        <w:pStyle w:val="PargrafodaLista"/>
+        <w:pStyle w:val="ListParagraph"/>
         <w:numPr>
           <w:ilvl w:val="4"/>
           <w:numId w:val="7"/>
@@ -5657,7 +5686,7 @@
     </w:p>
     <w:p>
       <w:pPr>
-        <w:pStyle w:val="PargrafodaLista"/>
+        <w:pStyle w:val="ListParagraph"/>
         <w:numPr>
           <w:ilvl w:val="4"/>
           <w:numId w:val="7"/>
@@ -5676,7 +5705,7 @@
     </w:p>
     <w:p>
       <w:pPr>
-        <w:pStyle w:val="PargrafodaLista"/>
+        <w:pStyle w:val="ListParagraph"/>
         <w:numPr>
           <w:ilvl w:val="4"/>
           <w:numId w:val="7"/>
@@ -5695,7 +5724,7 @@
     </w:p>
     <w:p>
       <w:pPr>
-        <w:pStyle w:val="PargrafodaLista"/>
+        <w:pStyle w:val="ListParagraph"/>
         <w:numPr>
           <w:ilvl w:val="3"/>
           <w:numId w:val="7"/>
@@ -5715,7 +5744,7 @@
     </w:p>
     <w:p>
       <w:pPr>
-        <w:pStyle w:val="PargrafodaLista"/>
+        <w:pStyle w:val="ListParagraph"/>
         <w:spacing w:line="360" w:lineRule="auto"/>
         <w:ind w:left="3228"/>
         <w:rPr>
@@ -5725,7 +5754,7 @@
     </w:p>
     <w:p>
       <w:pPr>
-        <w:pStyle w:val="PargrafodaLista"/>
+        <w:pStyle w:val="ListParagraph"/>
         <w:spacing w:line="360" w:lineRule="auto"/>
         <w:ind w:left="3228"/>
         <w:rPr>
@@ -5736,7 +5765,7 @@
     </w:p>
     <w:p>
       <w:pPr>
-        <w:pStyle w:val="PargrafodaLista"/>
+        <w:pStyle w:val="ListParagraph"/>
         <w:numPr>
           <w:ilvl w:val="0"/>
           <w:numId w:val="7"/>
@@ -5758,7 +5787,7 @@
     </w:p>
     <w:p>
       <w:pPr>
-        <w:pStyle w:val="PargrafodaLista"/>
+        <w:pStyle w:val="ListParagraph"/>
         <w:numPr>
           <w:ilvl w:val="1"/>
           <w:numId w:val="7"/>
@@ -5825,7 +5854,7 @@
     </w:p>
     <w:p>
       <w:pPr>
-        <w:pStyle w:val="PargrafodaLista"/>
+        <w:pStyle w:val="ListParagraph"/>
         <w:numPr>
           <w:ilvl w:val="1"/>
           <w:numId w:val="7"/>
@@ -5868,7 +5897,7 @@
     </w:p>
     <w:p>
       <w:pPr>
-        <w:pStyle w:val="PargrafodaLista"/>
+        <w:pStyle w:val="ListParagraph"/>
         <w:numPr>
           <w:ilvl w:val="0"/>
           <w:numId w:val="7"/>
@@ -5889,7 +5918,7 @@
     </w:p>
     <w:p>
       <w:pPr>
-        <w:pStyle w:val="PargrafodaLista"/>
+        <w:pStyle w:val="ListParagraph"/>
         <w:numPr>
           <w:ilvl w:val="1"/>
           <w:numId w:val="7"/>
@@ -5941,7 +5970,7 @@
     </w:p>
     <w:p>
       <w:pPr>
-        <w:pStyle w:val="PargrafodaLista"/>
+        <w:pStyle w:val="ListParagraph"/>
         <w:numPr>
           <w:ilvl w:val="1"/>
           <w:numId w:val="7"/>
@@ -5960,7 +5989,7 @@
     </w:p>
     <w:p>
       <w:pPr>
-        <w:pStyle w:val="PargrafodaLista"/>
+        <w:pStyle w:val="ListParagraph"/>
         <w:numPr>
           <w:ilvl w:val="1"/>
           <w:numId w:val="7"/>
@@ -5991,7 +6020,7 @@
     </w:p>
     <w:p>
       <w:pPr>
-        <w:pStyle w:val="PargrafodaLista"/>
+        <w:pStyle w:val="ListParagraph"/>
         <w:numPr>
           <w:ilvl w:val="1"/>
           <w:numId w:val="7"/>
@@ -6022,7 +6051,7 @@
     </w:p>
     <w:p>
       <w:pPr>
-        <w:pStyle w:val="PargrafodaLista"/>
+        <w:pStyle w:val="ListParagraph"/>
         <w:numPr>
           <w:ilvl w:val="1"/>
           <w:numId w:val="7"/>
@@ -6042,7 +6071,7 @@
     </w:p>
     <w:p>
       <w:pPr>
-        <w:pStyle w:val="PargrafodaLista"/>
+        <w:pStyle w:val="ListParagraph"/>
         <w:numPr>
           <w:ilvl w:val="0"/>
           <w:numId w:val="7"/>
@@ -6063,7 +6092,7 @@
     </w:p>
     <w:p>
       <w:pPr>
-        <w:pStyle w:val="PargrafodaLista"/>
+        <w:pStyle w:val="ListParagraph"/>
         <w:numPr>
           <w:ilvl w:val="1"/>
           <w:numId w:val="7"/>
@@ -6101,7 +6130,7 @@
     </w:p>
     <w:p>
       <w:pPr>
-        <w:pStyle w:val="PargrafodaLista"/>
+        <w:pStyle w:val="ListParagraph"/>
         <w:numPr>
           <w:ilvl w:val="1"/>
           <w:numId w:val="7"/>
@@ -6133,7 +6162,7 @@
     </w:p>
     <w:p>
       <w:pPr>
-        <w:pStyle w:val="PargrafodaLista"/>
+        <w:pStyle w:val="ListParagraph"/>
         <w:numPr>
           <w:ilvl w:val="1"/>
           <w:numId w:val="7"/>
@@ -6165,7 +6194,7 @@
     </w:p>
     <w:p>
       <w:pPr>
-        <w:pStyle w:val="PargrafodaLista"/>
+        <w:pStyle w:val="ListParagraph"/>
         <w:numPr>
           <w:ilvl w:val="1"/>
           <w:numId w:val="7"/>
@@ -6203,7 +6232,7 @@
     </w:p>
     <w:p>
       <w:pPr>
-        <w:pStyle w:val="PargrafodaLista"/>
+        <w:pStyle w:val="ListParagraph"/>
         <w:numPr>
           <w:ilvl w:val="1"/>
           <w:numId w:val="7"/>
@@ -6229,7 +6258,7 @@
     </w:p>
     <w:p>
       <w:pPr>
-        <w:pStyle w:val="PargrafodaLista"/>
+        <w:pStyle w:val="ListParagraph"/>
         <w:numPr>
           <w:ilvl w:val="0"/>
           <w:numId w:val="7"/>
@@ -6250,7 +6279,7 @@
     </w:p>
     <w:p>
       <w:pPr>
-        <w:pStyle w:val="PargrafodaLista"/>
+        <w:pStyle w:val="ListParagraph"/>
         <w:numPr>
           <w:ilvl w:val="1"/>
           <w:numId w:val="7"/>
@@ -6276,7 +6305,7 @@
     </w:p>
     <w:p>
       <w:pPr>
-        <w:pStyle w:val="PargrafodaLista"/>
+        <w:pStyle w:val="ListParagraph"/>
         <w:numPr>
           <w:ilvl w:val="2"/>
           <w:numId w:val="7"/>
@@ -6302,7 +6331,7 @@
     </w:p>
     <w:p>
       <w:pPr>
-        <w:pStyle w:val="PargrafodaLista"/>
+        <w:pStyle w:val="ListParagraph"/>
         <w:numPr>
           <w:ilvl w:val="3"/>
           <w:numId w:val="7"/>
@@ -6321,7 +6350,7 @@
     </w:p>
     <w:p>
       <w:pPr>
-        <w:pStyle w:val="PargrafodaLista"/>
+        <w:pStyle w:val="ListParagraph"/>
         <w:numPr>
           <w:ilvl w:val="3"/>
           <w:numId w:val="7"/>
@@ -6340,7 +6369,7 @@
     </w:p>
     <w:p>
       <w:pPr>
-        <w:pStyle w:val="PargrafodaLista"/>
+        <w:pStyle w:val="ListParagraph"/>
         <w:numPr>
           <w:ilvl w:val="3"/>
           <w:numId w:val="7"/>
@@ -6359,7 +6388,7 @@
     </w:p>
     <w:p>
       <w:pPr>
-        <w:pStyle w:val="PargrafodaLista"/>
+        <w:pStyle w:val="ListParagraph"/>
         <w:numPr>
           <w:ilvl w:val="3"/>
           <w:numId w:val="7"/>
@@ -6378,7 +6407,7 @@
     </w:p>
     <w:p>
       <w:pPr>
-        <w:pStyle w:val="PargrafodaLista"/>
+        <w:pStyle w:val="ListParagraph"/>
         <w:numPr>
           <w:ilvl w:val="3"/>
           <w:numId w:val="7"/>
@@ -6397,7 +6426,7 @@
     </w:p>
     <w:p>
       <w:pPr>
-        <w:pStyle w:val="PargrafodaLista"/>
+        <w:pStyle w:val="ListParagraph"/>
         <w:numPr>
           <w:ilvl w:val="2"/>
           <w:numId w:val="7"/>
@@ -6423,7 +6452,7 @@
     </w:p>
     <w:p>
       <w:pPr>
-        <w:pStyle w:val="PargrafodaLista"/>
+        <w:pStyle w:val="ListParagraph"/>
         <w:numPr>
           <w:ilvl w:val="1"/>
           <w:numId w:val="7"/>
@@ -6448,7 +6477,7 @@
     </w:p>
     <w:p>
       <w:pPr>
-        <w:pStyle w:val="PargrafodaLista"/>
+        <w:pStyle w:val="ListParagraph"/>
         <w:numPr>
           <w:ilvl w:val="1"/>
           <w:numId w:val="7"/>
@@ -6467,7 +6496,7 @@
     </w:p>
     <w:p>
       <w:pPr>
-        <w:pStyle w:val="PargrafodaLista"/>
+        <w:pStyle w:val="ListParagraph"/>
         <w:numPr>
           <w:ilvl w:val="1"/>
           <w:numId w:val="7"/>
@@ -6486,7 +6515,7 @@
     </w:p>
     <w:p>
       <w:pPr>
-        <w:pStyle w:val="PargrafodaLista"/>
+        <w:pStyle w:val="ListParagraph"/>
         <w:numPr>
           <w:ilvl w:val="0"/>
           <w:numId w:val="7"/>
@@ -6514,7 +6543,7 @@
     </w:p>
     <w:p>
       <w:pPr>
-        <w:pStyle w:val="PargrafodaLista"/>
+        <w:pStyle w:val="ListParagraph"/>
         <w:numPr>
           <w:ilvl w:val="1"/>
           <w:numId w:val="7"/>
@@ -6533,7 +6562,7 @@
     </w:p>
     <w:p>
       <w:pPr>
-        <w:pStyle w:val="PargrafodaLista"/>
+        <w:pStyle w:val="ListParagraph"/>
         <w:numPr>
           <w:ilvl w:val="1"/>
           <w:numId w:val="7"/>
@@ -6558,7 +6587,7 @@
     </w:p>
     <w:p>
       <w:pPr>
-        <w:pStyle w:val="PargrafodaLista"/>
+        <w:pStyle w:val="ListParagraph"/>
         <w:numPr>
           <w:ilvl w:val="1"/>
           <w:numId w:val="7"/>
@@ -6589,7 +6618,7 @@
     </w:p>
     <w:p>
       <w:pPr>
-        <w:pStyle w:val="PargrafodaLista"/>
+        <w:pStyle w:val="ListParagraph"/>
         <w:numPr>
           <w:ilvl w:val="2"/>
           <w:numId w:val="7"/>
@@ -6627,7 +6656,7 @@
     </w:p>
     <w:p>
       <w:pPr>
-        <w:pStyle w:val="PargrafodaLista"/>
+        <w:pStyle w:val="ListParagraph"/>
         <w:numPr>
           <w:ilvl w:val="2"/>
           <w:numId w:val="7"/>
@@ -6665,7 +6694,7 @@
     </w:p>
     <w:p>
       <w:pPr>
-        <w:pStyle w:val="PargrafodaLista"/>
+        <w:pStyle w:val="ListParagraph"/>
         <w:numPr>
           <w:ilvl w:val="1"/>
           <w:numId w:val="7"/>
@@ -6685,7 +6714,7 @@
     </w:p>
     <w:p>
       <w:pPr>
-        <w:pStyle w:val="PargrafodaLista"/>
+        <w:pStyle w:val="ListParagraph"/>
         <w:numPr>
           <w:ilvl w:val="2"/>
           <w:numId w:val="7"/>
@@ -6717,7 +6746,7 @@
     </w:p>
     <w:p>
       <w:pPr>
-        <w:pStyle w:val="PargrafodaLista"/>
+        <w:pStyle w:val="ListParagraph"/>
         <w:numPr>
           <w:ilvl w:val="2"/>
           <w:numId w:val="7"/>
@@ -6737,7 +6766,7 @@
     </w:p>
     <w:p>
       <w:pPr>
-        <w:pStyle w:val="PargrafodaLista"/>
+        <w:pStyle w:val="ListParagraph"/>
         <w:numPr>
           <w:ilvl w:val="2"/>
           <w:numId w:val="7"/>
@@ -6769,7 +6798,7 @@
     </w:p>
     <w:p>
       <w:pPr>
-        <w:pStyle w:val="PargrafodaLista"/>
+        <w:pStyle w:val="ListParagraph"/>
         <w:numPr>
           <w:ilvl w:val="1"/>
           <w:numId w:val="7"/>
@@ -6789,7 +6818,7 @@
     </w:p>
     <w:p>
       <w:pPr>
-        <w:pStyle w:val="PargrafodaLista"/>
+        <w:pStyle w:val="ListParagraph"/>
         <w:numPr>
           <w:ilvl w:val="0"/>
           <w:numId w:val="7"/>
@@ -6824,7 +6853,7 @@
     </w:p>
     <w:p>
       <w:pPr>
-        <w:pStyle w:val="PargrafodaLista"/>
+        <w:pStyle w:val="ListParagraph"/>
         <w:numPr>
           <w:ilvl w:val="1"/>
           <w:numId w:val="7"/>
@@ -6868,7 +6897,7 @@
     </w:p>
     <w:p>
       <w:pPr>
-        <w:pStyle w:val="PargrafodaLista"/>
+        <w:pStyle w:val="ListParagraph"/>
         <w:numPr>
           <w:ilvl w:val="0"/>
           <w:numId w:val="7"/>
@@ -6889,7 +6918,7 @@
     </w:p>
     <w:p>
       <w:pPr>
-        <w:pStyle w:val="PargrafodaLista"/>
+        <w:pStyle w:val="ListParagraph"/>
         <w:numPr>
           <w:ilvl w:val="1"/>
           <w:numId w:val="7"/>
@@ -6914,7 +6943,7 @@
     </w:p>
     <w:p>
       <w:pPr>
-        <w:pStyle w:val="PargrafodaLista"/>
+        <w:pStyle w:val="ListParagraph"/>
         <w:numPr>
           <w:ilvl w:val="2"/>
           <w:numId w:val="7"/>
@@ -6939,7 +6968,7 @@
     </w:p>
     <w:p>
       <w:pPr>
-        <w:pStyle w:val="PargrafodaLista"/>
+        <w:pStyle w:val="ListParagraph"/>
         <w:numPr>
           <w:ilvl w:val="3"/>
           <w:numId w:val="7"/>
@@ -6958,7 +6987,7 @@
     </w:p>
     <w:p>
       <w:pPr>
-        <w:pStyle w:val="PargrafodaLista"/>
+        <w:pStyle w:val="ListParagraph"/>
         <w:numPr>
           <w:ilvl w:val="3"/>
           <w:numId w:val="7"/>
@@ -6977,7 +7006,7 @@
     </w:p>
     <w:p>
       <w:pPr>
-        <w:pStyle w:val="PargrafodaLista"/>
+        <w:pStyle w:val="ListParagraph"/>
         <w:numPr>
           <w:ilvl w:val="3"/>
           <w:numId w:val="7"/>
@@ -6996,7 +7025,7 @@
     </w:p>
     <w:p>
       <w:pPr>
-        <w:pStyle w:val="PargrafodaLista"/>
+        <w:pStyle w:val="ListParagraph"/>
         <w:numPr>
           <w:ilvl w:val="3"/>
           <w:numId w:val="7"/>
@@ -7015,7 +7044,7 @@
     </w:p>
     <w:p>
       <w:pPr>
-        <w:pStyle w:val="PargrafodaLista"/>
+        <w:pStyle w:val="ListParagraph"/>
         <w:numPr>
           <w:ilvl w:val="3"/>
           <w:numId w:val="7"/>
@@ -7035,7 +7064,7 @@
     </w:p>
     <w:p>
       <w:pPr>
-        <w:pStyle w:val="PargrafodaLista"/>
+        <w:pStyle w:val="ListParagraph"/>
         <w:numPr>
           <w:ilvl w:val="3"/>
           <w:numId w:val="7"/>
@@ -7054,7 +7083,7 @@
     </w:p>
     <w:p>
       <w:pPr>
-        <w:pStyle w:val="PargrafodaLista"/>
+        <w:pStyle w:val="ListParagraph"/>
         <w:numPr>
           <w:ilvl w:val="2"/>
           <w:numId w:val="7"/>
@@ -7104,7 +7133,7 @@
     </w:p>
     <w:p>
       <w:pPr>
-        <w:pStyle w:val="PargrafodaLista"/>
+        <w:pStyle w:val="ListParagraph"/>
         <w:numPr>
           <w:ilvl w:val="1"/>
           <w:numId w:val="7"/>
@@ -7123,7 +7152,7 @@
     </w:p>
     <w:p>
       <w:pPr>
-        <w:pStyle w:val="PargrafodaLista"/>
+        <w:pStyle w:val="ListParagraph"/>
         <w:numPr>
           <w:ilvl w:val="0"/>
           <w:numId w:val="7"/>
@@ -7144,7 +7173,7 @@
     </w:p>
     <w:p>
       <w:pPr>
-        <w:pStyle w:val="PargrafodaLista"/>
+        <w:pStyle w:val="ListParagraph"/>
         <w:numPr>
           <w:ilvl w:val="1"/>
           <w:numId w:val="7"/>
@@ -7170,7 +7199,7 @@
     </w:p>
     <w:p>
       <w:pPr>
-        <w:pStyle w:val="PargrafodaLista"/>
+        <w:pStyle w:val="ListParagraph"/>
         <w:numPr>
           <w:ilvl w:val="2"/>
           <w:numId w:val="7"/>
@@ -7243,7 +7272,7 @@
     </w:p>
     <w:p>
       <w:pPr>
-        <w:pStyle w:val="PargrafodaLista"/>
+        <w:pStyle w:val="ListParagraph"/>
         <w:numPr>
           <w:ilvl w:val="2"/>
           <w:numId w:val="7"/>
@@ -7280,7 +7309,7 @@
     </w:p>
     <w:p>
       <w:pPr>
-        <w:pStyle w:val="PargrafodaLista"/>
+        <w:pStyle w:val="ListParagraph"/>
         <w:numPr>
           <w:ilvl w:val="2"/>
           <w:numId w:val="7"/>
@@ -7311,7 +7340,7 @@
     </w:p>
     <w:p>
       <w:pPr>
-        <w:pStyle w:val="PargrafodaLista"/>
+        <w:pStyle w:val="ListParagraph"/>
         <w:numPr>
           <w:ilvl w:val="2"/>
           <w:numId w:val="7"/>
@@ -7330,7 +7359,7 @@
     </w:p>
     <w:p>
       <w:pPr>
-        <w:pStyle w:val="PargrafodaLista"/>
+        <w:pStyle w:val="ListParagraph"/>
         <w:numPr>
           <w:ilvl w:val="2"/>
           <w:numId w:val="7"/>
@@ -7361,7 +7390,7 @@
     </w:p>
     <w:p>
       <w:pPr>
-        <w:pStyle w:val="PargrafodaLista"/>
+        <w:pStyle w:val="ListParagraph"/>
         <w:numPr>
           <w:ilvl w:val="0"/>
           <w:numId w:val="7"/>
@@ -7389,7 +7418,7 @@
     </w:p>
     <w:p>
       <w:pPr>
-        <w:pStyle w:val="PargrafodaLista"/>
+        <w:pStyle w:val="ListParagraph"/>
         <w:numPr>
           <w:ilvl w:val="1"/>
           <w:numId w:val="7"/>
@@ -7414,7 +7443,7 @@
     </w:p>
     <w:p>
       <w:pPr>
-        <w:pStyle w:val="PargrafodaLista"/>
+        <w:pStyle w:val="ListParagraph"/>
         <w:numPr>
           <w:ilvl w:val="2"/>
           <w:numId w:val="7"/>
@@ -7469,7 +7498,7 @@
     </w:p>
     <w:p>
       <w:pPr>
-        <w:pStyle w:val="PargrafodaLista"/>
+        <w:pStyle w:val="ListParagraph"/>
         <w:numPr>
           <w:ilvl w:val="2"/>
           <w:numId w:val="7"/>
@@ -7503,12 +7532,10 @@
         </w:rPr>
         <w:t>”</w:t>
       </w:r>
-      <w:bookmarkStart w:id="9" w:name="_GoBack"/>
-      <w:bookmarkEnd w:id="9"/>
-    </w:p>
-    <w:p>
-      <w:pPr>
-        <w:pStyle w:val="PargrafodaLista"/>
+    </w:p>
+    <w:p>
+      <w:pPr>
+        <w:pStyle w:val="ListParagraph"/>
         <w:numPr>
           <w:ilvl w:val="2"/>
           <w:numId w:val="7"/>
@@ -7527,7 +7554,7 @@
     </w:p>
     <w:p>
       <w:pPr>
-        <w:pStyle w:val="PargrafodaLista"/>
+        <w:pStyle w:val="ListParagraph"/>
         <w:numPr>
           <w:ilvl w:val="2"/>
           <w:numId w:val="7"/>
@@ -7546,7 +7573,7 @@
     </w:p>
     <w:p>
       <w:pPr>
-        <w:pStyle w:val="Ttulo1"/>
+        <w:pStyle w:val="Heading1"/>
         <w:numPr>
           <w:ilvl w:val="0"/>
           <w:numId w:val="3"/>
@@ -7556,7 +7583,7 @@
           <w:lang w:val="en-US"/>
         </w:rPr>
       </w:pPr>
-      <w:bookmarkStart w:id="10" w:name="_Toc349984848"/>
+      <w:bookmarkStart w:id="10" w:name="_Toc350240538"/>
       <w:r>
         <w:rPr>
           <w:lang w:val="en-US"/>
@@ -7613,7 +7640,7 @@
     </w:p>
     <w:p>
       <w:pPr>
-        <w:pStyle w:val="Ttulo1"/>
+        <w:pStyle w:val="Heading1"/>
         <w:numPr>
           <w:ilvl w:val="0"/>
           <w:numId w:val="3"/>
@@ -7623,7 +7650,7 @@
           <w:lang w:val="en-US"/>
         </w:rPr>
       </w:pPr>
-      <w:bookmarkStart w:id="11" w:name="_Toc349984849"/>
+      <w:bookmarkStart w:id="11" w:name="_Toc350240539"/>
       <w:r>
         <w:rPr>
           <w:lang w:val="en-US"/>
@@ -7660,7 +7687,7 @@
     </w:p>
     <w:p>
       <w:pPr>
-        <w:pStyle w:val="Ttulo1"/>
+        <w:pStyle w:val="Heading1"/>
         <w:numPr>
           <w:ilvl w:val="0"/>
           <w:numId w:val="3"/>
@@ -7670,7 +7697,7 @@
           <w:lang w:val="en-US"/>
         </w:rPr>
       </w:pPr>
-      <w:bookmarkStart w:id="12" w:name="_Toc349984850"/>
+      <w:bookmarkStart w:id="12" w:name="_Toc350240540"/>
       <w:r>
         <w:rPr>
           <w:lang w:val="en-US"/>
@@ -7696,7 +7723,7 @@
     </w:p>
     <w:p>
       <w:pPr>
-        <w:pStyle w:val="PargrafodaLista"/>
+        <w:pStyle w:val="ListParagraph"/>
         <w:numPr>
           <w:ilvl w:val="0"/>
           <w:numId w:val="4"/>
@@ -7715,7 +7742,7 @@
     </w:p>
     <w:p>
       <w:pPr>
-        <w:pStyle w:val="PargrafodaLista"/>
+        <w:pStyle w:val="ListParagraph"/>
         <w:numPr>
           <w:ilvl w:val="0"/>
           <w:numId w:val="4"/>
@@ -7734,7 +7761,7 @@
     </w:p>
     <w:p>
       <w:pPr>
-        <w:pStyle w:val="PargrafodaLista"/>
+        <w:pStyle w:val="ListParagraph"/>
         <w:numPr>
           <w:ilvl w:val="0"/>
           <w:numId w:val="4"/>
@@ -7753,7 +7780,7 @@
     </w:p>
     <w:p>
       <w:pPr>
-        <w:pStyle w:val="PargrafodaLista"/>
+        <w:pStyle w:val="ListParagraph"/>
         <w:numPr>
           <w:ilvl w:val="0"/>
           <w:numId w:val="4"/>
@@ -7772,7 +7799,7 @@
     </w:p>
     <w:p>
       <w:pPr>
-        <w:pStyle w:val="PargrafodaLista"/>
+        <w:pStyle w:val="ListParagraph"/>
         <w:numPr>
           <w:ilvl w:val="0"/>
           <w:numId w:val="4"/>
@@ -7791,7 +7818,7 @@
     </w:p>
     <w:p>
       <w:pPr>
-        <w:pStyle w:val="PargrafodaLista"/>
+        <w:pStyle w:val="ListParagraph"/>
         <w:numPr>
           <w:ilvl w:val="0"/>
           <w:numId w:val="4"/>
@@ -7835,7 +7862,7 @@
       </w:r>
     </w:p>
     <w:sectPr>
-      <w:footerReference w:type="first" r:id="rId14"/>
+      <w:footerReference w:type="first" r:id="rId15"/>
       <w:pgSz w:w="11906" w:h="16838"/>
       <w:pgMar w:top="1417" w:right="1701" w:bottom="1417" w:left="1701" w:header="708" w:footer="708" w:gutter="0"/>
       <w:pgNumType w:start="1"/>
@@ -7848,7 +7875,7 @@
 </file>
 
 <file path=word/endnotes.xml><?xml version="1.0" encoding="utf-8"?>
-<w:endnotes xmlns:ve="http://schemas.openxmlformats.org/markup-compatibility/2006" xmlns:o="urn:schemas-microsoft-com:office:office" xmlns:r="http://schemas.openxmlformats.org/officeDocument/2006/relationships" xmlns:m="http://schemas.openxmlformats.org/officeDocument/2006/math" xmlns:v="urn:schemas-microsoft-com:vml" xmlns:wp="http://schemas.openxmlformats.org/drawingml/2006/wordprocessingDrawing" xmlns:w10="urn:schemas-microsoft-com:office:word" xmlns:w="http://schemas.openxmlformats.org/wordprocessingml/2006/main" xmlns:wne="http://schemas.microsoft.com/office/word/2006/wordml">
+<w:endnotes xmlns:wpc="http://schemas.microsoft.com/office/word/2010/wordprocessingCanvas" xmlns:mc="http://schemas.openxmlformats.org/markup-compatibility/2006" xmlns:o="urn:schemas-microsoft-com:office:office" xmlns:r="http://schemas.openxmlformats.org/officeDocument/2006/relationships" xmlns:m="http://schemas.openxmlformats.org/officeDocument/2006/math" xmlns:v="urn:schemas-microsoft-com:vml" xmlns:wp14="http://schemas.microsoft.com/office/word/2010/wordprocessingDrawing" xmlns:wp="http://schemas.openxmlformats.org/drawingml/2006/wordprocessingDrawing" xmlns:w10="urn:schemas-microsoft-com:office:word" xmlns:w="http://schemas.openxmlformats.org/wordprocessingml/2006/main" xmlns:w14="http://schemas.microsoft.com/office/word/2010/wordml" xmlns:wpg="http://schemas.microsoft.com/office/word/2010/wordprocessingGroup" xmlns:wpi="http://schemas.microsoft.com/office/word/2010/wordprocessingInk" xmlns:wne="http://schemas.microsoft.com/office/word/2006/wordml" xmlns:wps="http://schemas.microsoft.com/office/word/2010/wordprocessingShape" mc:Ignorable="w14 wp14">
   <w:endnote w:type="separator" w:id="-1">
     <w:p>
       <w:pPr>
@@ -7873,10 +7900,10 @@
 </file>
 
 <file path=word/footer1.xml><?xml version="1.0" encoding="utf-8"?>
-<w:ftr xmlns:ve="http://schemas.openxmlformats.org/markup-compatibility/2006" xmlns:o="urn:schemas-microsoft-com:office:office" xmlns:r="http://schemas.openxmlformats.org/officeDocument/2006/relationships" xmlns:m="http://schemas.openxmlformats.org/officeDocument/2006/math" xmlns:v="urn:schemas-microsoft-com:vml" xmlns:wp="http://schemas.openxmlformats.org/drawingml/2006/wordprocessingDrawing" xmlns:w10="urn:schemas-microsoft-com:office:word" xmlns:w="http://schemas.openxmlformats.org/wordprocessingml/2006/main" xmlns:wne="http://schemas.microsoft.com/office/word/2006/wordml">
+<w:ftr xmlns:wpc="http://schemas.microsoft.com/office/word/2010/wordprocessingCanvas" xmlns:mc="http://schemas.openxmlformats.org/markup-compatibility/2006" xmlns:o="urn:schemas-microsoft-com:office:office" xmlns:r="http://schemas.openxmlformats.org/officeDocument/2006/relationships" xmlns:m="http://schemas.openxmlformats.org/officeDocument/2006/math" xmlns:v="urn:schemas-microsoft-com:vml" xmlns:wp14="http://schemas.microsoft.com/office/word/2010/wordprocessingDrawing" xmlns:wp="http://schemas.openxmlformats.org/drawingml/2006/wordprocessingDrawing" xmlns:w10="urn:schemas-microsoft-com:office:word" xmlns:w="http://schemas.openxmlformats.org/wordprocessingml/2006/main" xmlns:w14="http://schemas.microsoft.com/office/word/2010/wordml" xmlns:wpg="http://schemas.microsoft.com/office/word/2010/wordprocessingGroup" xmlns:wpi="http://schemas.microsoft.com/office/word/2010/wordprocessingInk" xmlns:wne="http://schemas.microsoft.com/office/word/2006/wordml" xmlns:wps="http://schemas.microsoft.com/office/word/2010/wordprocessingShape" mc:Ignorable="w14 wp14">
   <w:p>
     <w:pPr>
-      <w:pStyle w:val="Rodap"/>
+      <w:pStyle w:val="Footer"/>
     </w:pPr>
     <w:r>
       <w:t>Projeto Soft</w:t>
@@ -7887,7 +7914,7 @@
   </w:p>
   <w:p>
     <w:pPr>
-      <w:pStyle w:val="Rodap"/>
+      <w:pStyle w:val="Footer"/>
     </w:pPr>
     <w:sdt>
       <w:sdtPr>
@@ -7896,20 +7923,11 @@
         <w:dataBinding w:prefixMappings="xmlns:ns0='http://purl.org/dc/elements/1.1/' xmlns:ns1='http://schemas.openxmlformats.org/package/2006/metadata/core-properties' " w:xpath="/ns1:coreProperties[1]/ns0:title[1]" w:storeItemID="{6C3C8BC8-F283-45AE-878A-BAB7291924A1}"/>
         <w:text/>
       </w:sdtPr>
+      <w:sdtEndPr/>
       <w:sdtContent>
-        <w:proofErr w:type="spellStart"/>
         <w:r>
-          <w:t>Document</w:t>
+          <w:t>Document Management Process</w:t>
         </w:r>
-        <w:proofErr w:type="spellEnd"/>
-        <w:r>
-          <w:t xml:space="preserve"> Management </w:t>
-        </w:r>
-        <w:proofErr w:type="spellStart"/>
-        <w:r>
-          <w:t>Process</w:t>
-        </w:r>
-        <w:proofErr w:type="spellEnd"/>
       </w:sdtContent>
     </w:sdt>
     <w:r>
@@ -7923,10 +7941,10 @@
 </file>
 
 <file path=word/footer2.xml><?xml version="1.0" encoding="utf-8"?>
-<w:ftr xmlns:ve="http://schemas.openxmlformats.org/markup-compatibility/2006" xmlns:o="urn:schemas-microsoft-com:office:office" xmlns:r="http://schemas.openxmlformats.org/officeDocument/2006/relationships" xmlns:m="http://schemas.openxmlformats.org/officeDocument/2006/math" xmlns:v="urn:schemas-microsoft-com:vml" xmlns:wp="http://schemas.openxmlformats.org/drawingml/2006/wordprocessingDrawing" xmlns:w10="urn:schemas-microsoft-com:office:word" xmlns:w="http://schemas.openxmlformats.org/wordprocessingml/2006/main" xmlns:wne="http://schemas.microsoft.com/office/word/2006/wordml">
+<w:ftr xmlns:wpc="http://schemas.microsoft.com/office/word/2010/wordprocessingCanvas" xmlns:mc="http://schemas.openxmlformats.org/markup-compatibility/2006" xmlns:o="urn:schemas-microsoft-com:office:office" xmlns:r="http://schemas.openxmlformats.org/officeDocument/2006/relationships" xmlns:m="http://schemas.openxmlformats.org/officeDocument/2006/math" xmlns:v="urn:schemas-microsoft-com:vml" xmlns:wp14="http://schemas.microsoft.com/office/word/2010/wordprocessingDrawing" xmlns:wp="http://schemas.openxmlformats.org/drawingml/2006/wordprocessingDrawing" xmlns:w10="urn:schemas-microsoft-com:office:word" xmlns:w="http://schemas.openxmlformats.org/wordprocessingml/2006/main" xmlns:w14="http://schemas.microsoft.com/office/word/2010/wordml" xmlns:wpg="http://schemas.microsoft.com/office/word/2010/wordprocessingGroup" xmlns:wpi="http://schemas.microsoft.com/office/word/2010/wordprocessingInk" xmlns:wne="http://schemas.microsoft.com/office/word/2006/wordml" xmlns:wps="http://schemas.microsoft.com/office/word/2010/wordprocessingShape" mc:Ignorable="w14 wp14">
   <w:p>
     <w:pPr>
-      <w:pStyle w:val="Rodap"/>
+      <w:pStyle w:val="Footer"/>
     </w:pPr>
     <w:r>
       <w:t>Projeto Software 2013</w:t>
@@ -7940,7 +7958,7 @@
   </w:p>
   <w:p>
     <w:pPr>
-      <w:pStyle w:val="Rodap"/>
+      <w:pStyle w:val="Footer"/>
       <w:tabs>
         <w:tab w:val="clear" w:pos="4252"/>
       </w:tabs>
@@ -7952,20 +7970,11 @@
         <w:dataBinding w:prefixMappings="xmlns:ns0='http://purl.org/dc/elements/1.1/' xmlns:ns1='http://schemas.openxmlformats.org/package/2006/metadata/core-properties' " w:xpath="/ns1:coreProperties[1]/ns0:title[1]" w:storeItemID="{6C3C8BC8-F283-45AE-878A-BAB7291924A1}"/>
         <w:text/>
       </w:sdtPr>
+      <w:sdtEndPr/>
       <w:sdtContent>
-        <w:proofErr w:type="spellStart"/>
         <w:r>
-          <w:t>Document</w:t>
+          <w:t>Document Management Process</w:t>
         </w:r>
-        <w:proofErr w:type="spellEnd"/>
-        <w:r>
-          <w:t xml:space="preserve"> Management </w:t>
-        </w:r>
-        <w:proofErr w:type="spellStart"/>
-        <w:r>
-          <w:t>Process</w:t>
-        </w:r>
-        <w:proofErr w:type="spellEnd"/>
       </w:sdtContent>
     </w:sdt>
     <w:r>
@@ -7976,10 +7985,10 @@
 </file>
 
 <file path=word/footer3.xml><?xml version="1.0" encoding="utf-8"?>
-<w:ftr xmlns:ve="http://schemas.openxmlformats.org/markup-compatibility/2006" xmlns:o="urn:schemas-microsoft-com:office:office" xmlns:r="http://schemas.openxmlformats.org/officeDocument/2006/relationships" xmlns:m="http://schemas.openxmlformats.org/officeDocument/2006/math" xmlns:v="urn:schemas-microsoft-com:vml" xmlns:wp="http://schemas.openxmlformats.org/drawingml/2006/wordprocessingDrawing" xmlns:w10="urn:schemas-microsoft-com:office:word" xmlns:w="http://schemas.openxmlformats.org/wordprocessingml/2006/main" xmlns:wne="http://schemas.microsoft.com/office/word/2006/wordml">
+<w:ftr xmlns:wpc="http://schemas.microsoft.com/office/word/2010/wordprocessingCanvas" xmlns:mc="http://schemas.openxmlformats.org/markup-compatibility/2006" xmlns:o="urn:schemas-microsoft-com:office:office" xmlns:r="http://schemas.openxmlformats.org/officeDocument/2006/relationships" xmlns:m="http://schemas.openxmlformats.org/officeDocument/2006/math" xmlns:v="urn:schemas-microsoft-com:vml" xmlns:wp14="http://schemas.microsoft.com/office/word/2010/wordprocessingDrawing" xmlns:wp="http://schemas.openxmlformats.org/drawingml/2006/wordprocessingDrawing" xmlns:w10="urn:schemas-microsoft-com:office:word" xmlns:w="http://schemas.openxmlformats.org/wordprocessingml/2006/main" xmlns:w14="http://schemas.microsoft.com/office/word/2010/wordml" xmlns:wpg="http://schemas.microsoft.com/office/word/2010/wordprocessingGroup" xmlns:wpi="http://schemas.microsoft.com/office/word/2010/wordprocessingInk" xmlns:wne="http://schemas.microsoft.com/office/word/2006/wordml" xmlns:wps="http://schemas.microsoft.com/office/word/2010/wordprocessingShape" mc:Ignorable="w14 wp14">
   <w:p>
     <w:pPr>
-      <w:pStyle w:val="Rodap"/>
+      <w:pStyle w:val="Footer"/>
     </w:pPr>
     <w:r>
       <w:t>Projeto Software 2013</w:t>
@@ -7987,7 +7996,7 @@
   </w:p>
   <w:p>
     <w:pPr>
-      <w:pStyle w:val="Rodap"/>
+      <w:pStyle w:val="Footer"/>
     </w:pPr>
     <w:sdt>
       <w:sdtPr>
@@ -7996,20 +8005,11 @@
         <w:dataBinding w:prefixMappings="xmlns:ns0='http://purl.org/dc/elements/1.1/' xmlns:ns1='http://schemas.openxmlformats.org/package/2006/metadata/core-properties' " w:xpath="/ns1:coreProperties[1]/ns0:title[1]" w:storeItemID="{6C3C8BC8-F283-45AE-878A-BAB7291924A1}"/>
         <w:text/>
       </w:sdtPr>
+      <w:sdtEndPr/>
       <w:sdtContent>
-        <w:proofErr w:type="spellStart"/>
         <w:r>
-          <w:t>Document</w:t>
+          <w:t>Document Management Process</w:t>
         </w:r>
-        <w:proofErr w:type="spellEnd"/>
-        <w:r>
-          <w:t xml:space="preserve"> Management </w:t>
-        </w:r>
-        <w:proofErr w:type="spellStart"/>
-        <w:r>
-          <w:t>Process</w:t>
-        </w:r>
-        <w:proofErr w:type="spellEnd"/>
       </w:sdtContent>
     </w:sdt>
     <w:r>
@@ -8031,7 +8031,7 @@
       <w:rPr>
         <w:noProof/>
       </w:rPr>
-      <w:t>ii</w:t>
+      <w:t>i</w:t>
     </w:r>
     <w:r>
       <w:rPr>
@@ -8044,10 +8044,10 @@
 </file>
 
 <file path=word/footer4.xml><?xml version="1.0" encoding="utf-8"?>
-<w:ftr xmlns:ve="http://schemas.openxmlformats.org/markup-compatibility/2006" xmlns:o="urn:schemas-microsoft-com:office:office" xmlns:r="http://schemas.openxmlformats.org/officeDocument/2006/relationships" xmlns:m="http://schemas.openxmlformats.org/officeDocument/2006/math" xmlns:v="urn:schemas-microsoft-com:vml" xmlns:wp="http://schemas.openxmlformats.org/drawingml/2006/wordprocessingDrawing" xmlns:w10="urn:schemas-microsoft-com:office:word" xmlns:w="http://schemas.openxmlformats.org/wordprocessingml/2006/main" xmlns:wne="http://schemas.microsoft.com/office/word/2006/wordml">
+<w:ftr xmlns:wpc="http://schemas.microsoft.com/office/word/2010/wordprocessingCanvas" xmlns:mc="http://schemas.openxmlformats.org/markup-compatibility/2006" xmlns:o="urn:schemas-microsoft-com:office:office" xmlns:r="http://schemas.openxmlformats.org/officeDocument/2006/relationships" xmlns:m="http://schemas.openxmlformats.org/officeDocument/2006/math" xmlns:v="urn:schemas-microsoft-com:vml" xmlns:wp14="http://schemas.microsoft.com/office/word/2010/wordprocessingDrawing" xmlns:wp="http://schemas.openxmlformats.org/drawingml/2006/wordprocessingDrawing" xmlns:w10="urn:schemas-microsoft-com:office:word" xmlns:w="http://schemas.openxmlformats.org/wordprocessingml/2006/main" xmlns:w14="http://schemas.microsoft.com/office/word/2010/wordml" xmlns:wpg="http://schemas.microsoft.com/office/word/2010/wordprocessingGroup" xmlns:wpi="http://schemas.microsoft.com/office/word/2010/wordprocessingInk" xmlns:wne="http://schemas.microsoft.com/office/word/2006/wordml" xmlns:wps="http://schemas.microsoft.com/office/word/2010/wordprocessingShape" mc:Ignorable="w14 wp14">
   <w:p>
     <w:pPr>
-      <w:pStyle w:val="Rodap"/>
+      <w:pStyle w:val="Footer"/>
     </w:pPr>
     <w:r>
       <w:t>Projeto Software 2013</w:t>
@@ -8061,7 +8061,7 @@
   </w:p>
   <w:p>
     <w:pPr>
-      <w:pStyle w:val="Rodap"/>
+      <w:pStyle w:val="Footer"/>
       <w:tabs>
         <w:tab w:val="clear" w:pos="4252"/>
       </w:tabs>
@@ -8073,20 +8073,11 @@
         <w:dataBinding w:prefixMappings="xmlns:ns0='http://purl.org/dc/elements/1.1/' xmlns:ns1='http://schemas.openxmlformats.org/package/2006/metadata/core-properties' " w:xpath="/ns1:coreProperties[1]/ns0:title[1]" w:storeItemID="{6C3C8BC8-F283-45AE-878A-BAB7291924A1}"/>
         <w:text/>
       </w:sdtPr>
+      <w:sdtEndPr/>
       <w:sdtContent>
-        <w:proofErr w:type="spellStart"/>
         <w:r>
-          <w:t>Document</w:t>
+          <w:t>Document Management Process</w:t>
         </w:r>
-        <w:proofErr w:type="spellEnd"/>
-        <w:r>
-          <w:t xml:space="preserve"> Management </w:t>
-        </w:r>
-        <w:proofErr w:type="spellStart"/>
-        <w:r>
-          <w:t>Process</w:t>
-        </w:r>
-        <w:proofErr w:type="spellEnd"/>
       </w:sdtContent>
     </w:sdt>
     <w:r>
@@ -8118,7 +8109,7 @@
 </file>
 
 <file path=word/footnotes.xml><?xml version="1.0" encoding="utf-8"?>
-<w:footnotes xmlns:ve="http://schemas.openxmlformats.org/markup-compatibility/2006" xmlns:o="urn:schemas-microsoft-com:office:office" xmlns:r="http://schemas.openxmlformats.org/officeDocument/2006/relationships" xmlns:m="http://schemas.openxmlformats.org/officeDocument/2006/math" xmlns:v="urn:schemas-microsoft-com:vml" xmlns:wp="http://schemas.openxmlformats.org/drawingml/2006/wordprocessingDrawing" xmlns:w10="urn:schemas-microsoft-com:office:word" xmlns:w="http://schemas.openxmlformats.org/wordprocessingml/2006/main" xmlns:wne="http://schemas.microsoft.com/office/word/2006/wordml">
+<w:footnotes xmlns:wpc="http://schemas.microsoft.com/office/word/2010/wordprocessingCanvas" xmlns:mc="http://schemas.openxmlformats.org/markup-compatibility/2006" xmlns:o="urn:schemas-microsoft-com:office:office" xmlns:r="http://schemas.openxmlformats.org/officeDocument/2006/relationships" xmlns:m="http://schemas.openxmlformats.org/officeDocument/2006/math" xmlns:v="urn:schemas-microsoft-com:vml" xmlns:wp14="http://schemas.microsoft.com/office/word/2010/wordprocessingDrawing" xmlns:wp="http://schemas.openxmlformats.org/drawingml/2006/wordprocessingDrawing" xmlns:w10="urn:schemas-microsoft-com:office:word" xmlns:w="http://schemas.openxmlformats.org/wordprocessingml/2006/main" xmlns:w14="http://schemas.microsoft.com/office/word/2010/wordml" xmlns:wpg="http://schemas.microsoft.com/office/word/2010/wordprocessingGroup" xmlns:wpi="http://schemas.microsoft.com/office/word/2010/wordprocessingInk" xmlns:wne="http://schemas.microsoft.com/office/word/2006/wordml" xmlns:wps="http://schemas.microsoft.com/office/word/2010/wordprocessingShape" mc:Ignorable="w14 wp14">
   <w:footnote w:type="separator" w:id="-1">
     <w:p>
       <w:pPr>
@@ -8143,10 +8134,10 @@
 </file>
 
 <file path=word/header1.xml><?xml version="1.0" encoding="utf-8"?>
-<w:hdr xmlns:ve="http://schemas.openxmlformats.org/markup-compatibility/2006" xmlns:o="urn:schemas-microsoft-com:office:office" xmlns:r="http://schemas.openxmlformats.org/officeDocument/2006/relationships" xmlns:m="http://schemas.openxmlformats.org/officeDocument/2006/math" xmlns:v="urn:schemas-microsoft-com:vml" xmlns:wp="http://schemas.openxmlformats.org/drawingml/2006/wordprocessingDrawing" xmlns:w10="urn:schemas-microsoft-com:office:word" xmlns:w="http://schemas.openxmlformats.org/wordprocessingml/2006/main" xmlns:wne="http://schemas.microsoft.com/office/word/2006/wordml">
+<w:hdr xmlns:wpc="http://schemas.microsoft.com/office/word/2010/wordprocessingCanvas" xmlns:mc="http://schemas.openxmlformats.org/markup-compatibility/2006" xmlns:o="urn:schemas-microsoft-com:office:office" xmlns:r="http://schemas.openxmlformats.org/officeDocument/2006/relationships" xmlns:m="http://schemas.openxmlformats.org/officeDocument/2006/math" xmlns:v="urn:schemas-microsoft-com:vml" xmlns:wp14="http://schemas.microsoft.com/office/word/2010/wordprocessingDrawing" xmlns:wp="http://schemas.openxmlformats.org/drawingml/2006/wordprocessingDrawing" xmlns:w10="urn:schemas-microsoft-com:office:word" xmlns:w="http://schemas.openxmlformats.org/wordprocessingml/2006/main" xmlns:w14="http://schemas.microsoft.com/office/word/2010/wordml" xmlns:wpg="http://schemas.microsoft.com/office/word/2010/wordprocessingGroup" xmlns:wpi="http://schemas.microsoft.com/office/word/2010/wordprocessingInk" xmlns:wne="http://schemas.microsoft.com/office/word/2006/wordml" xmlns:wps="http://schemas.microsoft.com/office/word/2010/wordprocessingShape" mc:Ignorable="w14 wp14">
   <w:p>
     <w:pPr>
-      <w:pStyle w:val="Cabealho"/>
+      <w:pStyle w:val="Header"/>
       <w:rPr>
         <w:lang w:val="en-US"/>
       </w:rPr>
@@ -8244,6 +8235,7 @@
         <w:dataBinding w:prefixMappings="xmlns:ns0='http://purl.org/dc/elements/1.1/' xmlns:ns1='http://schemas.openxmlformats.org/package/2006/metadata/core-properties' " w:xpath="/ns1:coreProperties[1]/ns0:creator[1]" w:storeItemID="{6C3C8BC8-F283-45AE-878A-BAB7291924A1}"/>
         <w:text/>
       </w:sdtPr>
+      <w:sdtEndPr/>
       <w:sdtContent>
         <w:r>
           <w:rPr>
@@ -8256,7 +8248,7 @@
   </w:p>
   <w:p>
     <w:pPr>
-      <w:pStyle w:val="Cabealho"/>
+      <w:pStyle w:val="Header"/>
       <w:rPr>
         <w:lang w:val="en-US"/>
       </w:rPr>
@@ -8283,6 +8275,7 @@
         <w:dataBinding w:prefixMappings="xmlns:ns0='http://purl.org/dc/elements/1.1/' xmlns:ns1='http://schemas.openxmlformats.org/package/2006/metadata/core-properties' " w:xpath="/ns1:coreProperties[1]/ns0:description[1]" w:storeItemID="{6C3C8BC8-F283-45AE-878A-BAB7291924A1}"/>
         <w:text w:multiLine="1"/>
       </w:sdtPr>
+      <w:sdtEndPr/>
       <w:sdtContent>
         <w:r>
           <w:t>V0.3</w:t>
@@ -8305,20 +8298,11 @@
         <w:dataBinding w:prefixMappings="xmlns:ns0='http://purl.org/dc/elements/1.1/' xmlns:ns1='http://schemas.openxmlformats.org/package/2006/metadata/core-properties' " w:xpath="/ns1:coreProperties[1]/ns1:contentStatus[1]" w:storeItemID="{6C3C8BC8-F283-45AE-878A-BAB7291924A1}"/>
         <w:text/>
       </w:sdtPr>
+      <w:sdtEndPr/>
       <w:sdtContent>
-        <w:proofErr w:type="spellStart"/>
         <w:r>
-          <w:t>Ready</w:t>
+          <w:t>Ready for Revision</w:t>
         </w:r>
-        <w:proofErr w:type="spellEnd"/>
-        <w:r>
-          <w:t xml:space="preserve"> for </w:t>
-        </w:r>
-        <w:proofErr w:type="spellStart"/>
-        <w:r>
-          <w:t>Revision</w:t>
-        </w:r>
-        <w:proofErr w:type="spellEnd"/>
       </w:sdtContent>
     </w:sdt>
   </w:p>
@@ -8326,10 +8310,10 @@
 </file>
 
 <file path=word/header2.xml><?xml version="1.0" encoding="utf-8"?>
-<w:hdr xmlns:ve="http://schemas.openxmlformats.org/markup-compatibility/2006" xmlns:o="urn:schemas-microsoft-com:office:office" xmlns:r="http://schemas.openxmlformats.org/officeDocument/2006/relationships" xmlns:m="http://schemas.openxmlformats.org/officeDocument/2006/math" xmlns:v="urn:schemas-microsoft-com:vml" xmlns:wp="http://schemas.openxmlformats.org/drawingml/2006/wordprocessingDrawing" xmlns:w10="urn:schemas-microsoft-com:office:word" xmlns:w="http://schemas.openxmlformats.org/wordprocessingml/2006/main" xmlns:wne="http://schemas.microsoft.com/office/word/2006/wordml">
+<w:hdr xmlns:wpc="http://schemas.microsoft.com/office/word/2010/wordprocessingCanvas" xmlns:mc="http://schemas.openxmlformats.org/markup-compatibility/2006" xmlns:o="urn:schemas-microsoft-com:office:office" xmlns:r="http://schemas.openxmlformats.org/officeDocument/2006/relationships" xmlns:m="http://schemas.openxmlformats.org/officeDocument/2006/math" xmlns:v="urn:schemas-microsoft-com:vml" xmlns:wp14="http://schemas.microsoft.com/office/word/2010/wordprocessingDrawing" xmlns:wp="http://schemas.openxmlformats.org/drawingml/2006/wordprocessingDrawing" xmlns:w10="urn:schemas-microsoft-com:office:word" xmlns:w="http://schemas.openxmlformats.org/wordprocessingml/2006/main" xmlns:w14="http://schemas.microsoft.com/office/word/2010/wordml" xmlns:wpg="http://schemas.microsoft.com/office/word/2010/wordprocessingGroup" xmlns:wpi="http://schemas.microsoft.com/office/word/2010/wordprocessingInk" xmlns:wne="http://schemas.microsoft.com/office/word/2006/wordml" xmlns:wps="http://schemas.microsoft.com/office/word/2010/wordprocessingShape" mc:Ignorable="w14 wp14">
   <w:p>
     <w:pPr>
-      <w:pStyle w:val="Cabealho"/>
+      <w:pStyle w:val="Header"/>
     </w:pPr>
     <w:r>
       <w:rPr>
@@ -8396,11 +8380,9 @@
     <w:r>
       <w:tab/>
     </w:r>
-    <w:proofErr w:type="spellStart"/>
     <w:r>
       <w:t>Owner</w:t>
     </w:r>
-    <w:proofErr w:type="spellEnd"/>
     <w:r>
       <w:t xml:space="preserve">: </w:t>
     </w:r>
@@ -8411,6 +8393,7 @@
         <w:dataBinding w:prefixMappings="xmlns:ns0='http://purl.org/dc/elements/1.1/' xmlns:ns1='http://schemas.openxmlformats.org/package/2006/metadata/core-properties' " w:xpath="/ns1:coreProperties[1]/ns0:creator[1]" w:storeItemID="{6C3C8BC8-F283-45AE-878A-BAB7291924A1}"/>
         <w:text/>
       </w:sdtPr>
+      <w:sdtEndPr/>
       <w:sdtContent>
         <w:r>
           <w:t>Carla Machado</w:t>
@@ -8420,7 +8403,7 @@
   </w:p>
   <w:p>
     <w:pPr>
-      <w:pStyle w:val="Cabealho"/>
+      <w:pStyle w:val="Header"/>
     </w:pPr>
     <w:r>
       <w:tab/>
@@ -8435,6 +8418,7 @@
         <w:dataBinding w:prefixMappings="xmlns:ns0='http://purl.org/dc/elements/1.1/' xmlns:ns1='http://schemas.openxmlformats.org/package/2006/metadata/core-properties' " w:xpath="/ns1:coreProperties[1]/ns0:description[1]" w:storeItemID="{6C3C8BC8-F283-45AE-878A-BAB7291924A1}"/>
         <w:text w:multiLine="1"/>
       </w:sdtPr>
+      <w:sdtEndPr/>
       <w:sdtContent>
         <w:r>
           <w:t>V0.3</w:t>
@@ -8454,20 +8438,11 @@
         <w:dataBinding w:prefixMappings="xmlns:ns0='http://purl.org/dc/elements/1.1/' xmlns:ns1='http://schemas.openxmlformats.org/package/2006/metadata/core-properties' " w:xpath="/ns1:coreProperties[1]/ns1:contentStatus[1]" w:storeItemID="{6C3C8BC8-F283-45AE-878A-BAB7291924A1}"/>
         <w:text/>
       </w:sdtPr>
+      <w:sdtEndPr/>
       <w:sdtContent>
-        <w:proofErr w:type="spellStart"/>
         <w:r>
-          <w:t>Ready</w:t>
+          <w:t>Ready for Revision</w:t>
         </w:r>
-        <w:proofErr w:type="spellEnd"/>
-        <w:r>
-          <w:t xml:space="preserve"> for </w:t>
-        </w:r>
-        <w:proofErr w:type="spellStart"/>
-        <w:r>
-          <w:t>Revision</w:t>
-        </w:r>
-        <w:proofErr w:type="spellEnd"/>
       </w:sdtContent>
     </w:sdt>
     <w:r>
@@ -8478,7 +8453,7 @@
 </file>
 
 <file path=word/numbering.xml><?xml version="1.0" encoding="utf-8"?>
-<w:numbering xmlns:ve="http://schemas.openxmlformats.org/markup-compatibility/2006" xmlns:o="urn:schemas-microsoft-com:office:office" xmlns:r="http://schemas.openxmlformats.org/officeDocument/2006/relationships" xmlns:m="http://schemas.openxmlformats.org/officeDocument/2006/math" xmlns:v="urn:schemas-microsoft-com:vml" xmlns:wp="http://schemas.openxmlformats.org/drawingml/2006/wordprocessingDrawing" xmlns:w10="urn:schemas-microsoft-com:office:word" xmlns:w="http://schemas.openxmlformats.org/wordprocessingml/2006/main" xmlns:wne="http://schemas.microsoft.com/office/word/2006/wordml">
+<w:numbering xmlns:wpc="http://schemas.microsoft.com/office/word/2010/wordprocessingCanvas" xmlns:mc="http://schemas.openxmlformats.org/markup-compatibility/2006" xmlns:o="urn:schemas-microsoft-com:office:office" xmlns:r="http://schemas.openxmlformats.org/officeDocument/2006/relationships" xmlns:m="http://schemas.openxmlformats.org/officeDocument/2006/math" xmlns:v="urn:schemas-microsoft-com:vml" xmlns:wp14="http://schemas.microsoft.com/office/word/2010/wordprocessingDrawing" xmlns:wp="http://schemas.openxmlformats.org/drawingml/2006/wordprocessingDrawing" xmlns:w10="urn:schemas-microsoft-com:office:word" xmlns:w="http://schemas.openxmlformats.org/wordprocessingml/2006/main" xmlns:w14="http://schemas.microsoft.com/office/word/2010/wordml" xmlns:wpg="http://schemas.microsoft.com/office/word/2010/wordprocessingGroup" xmlns:wpi="http://schemas.microsoft.com/office/word/2010/wordprocessingInk" xmlns:wne="http://schemas.microsoft.com/office/word/2006/wordml" xmlns:wps="http://schemas.microsoft.com/office/word/2010/wordprocessingShape" mc:Ignorable="w14 wp14">
   <w:abstractNum w:abstractNumId="0">
     <w:nsid w:val="070D2FA7"/>
     <w:multiLevelType w:val="multilevel"/>
@@ -9187,7 +9162,7 @@
 </file>
 
 <file path=word/styles.xml><?xml version="1.0" encoding="utf-8"?>
-<w:styles xmlns:r="http://schemas.openxmlformats.org/officeDocument/2006/relationships" xmlns:w="http://schemas.openxmlformats.org/wordprocessingml/2006/main">
+<w:styles xmlns:mc="http://schemas.openxmlformats.org/markup-compatibility/2006" xmlns:r="http://schemas.openxmlformats.org/officeDocument/2006/relationships" xmlns:w="http://schemas.openxmlformats.org/wordprocessingml/2006/main" xmlns:w14="http://schemas.microsoft.com/office/word/2010/wordml" mc:Ignorable="w14">
   <w:docDefaults>
     <w:rPrDefault>
       <w:rPr>
@@ -9347,11 +9322,11 @@
     <w:qFormat/>
     <w:rsid w:val="00345E81"/>
   </w:style>
-  <w:style w:type="paragraph" w:styleId="Ttulo1">
+  <w:style w:type="paragraph" w:styleId="Heading1">
     <w:name w:val="heading 1"/>
     <w:basedOn w:val="Normal"/>
     <w:next w:val="Normal"/>
-    <w:link w:val="Ttulo1Carcter"/>
+    <w:link w:val="Heading1Char"/>
     <w:uiPriority w:val="9"/>
     <w:qFormat/>
     <w:rsid w:val="00906D0A"/>
@@ -9370,11 +9345,11 @@
       <w:szCs w:val="28"/>
     </w:rPr>
   </w:style>
-  <w:style w:type="paragraph" w:styleId="Ttulo2">
+  <w:style w:type="paragraph" w:styleId="Heading2">
     <w:name w:val="heading 2"/>
     <w:basedOn w:val="Normal"/>
     <w:next w:val="Normal"/>
-    <w:link w:val="Ttulo2Carcter"/>
+    <w:link w:val="Heading2Char"/>
     <w:uiPriority w:val="9"/>
     <w:unhideWhenUsed/>
     <w:qFormat/>
@@ -9394,18 +9369,17 @@
       <w:szCs w:val="26"/>
     </w:rPr>
   </w:style>
-  <w:style w:type="character" w:default="1" w:styleId="Tipodeletrapredefinidodopargrafo">
+  <w:style w:type="character" w:default="1" w:styleId="DefaultParagraphFont">
     <w:name w:val="Default Paragraph Font"/>
     <w:uiPriority w:val="1"/>
     <w:semiHidden/>
     <w:unhideWhenUsed/>
   </w:style>
-  <w:style w:type="table" w:default="1" w:styleId="Tabelanormal">
+  <w:style w:type="table" w:default="1" w:styleId="TableNormal">
     <w:name w:val="Normal Table"/>
     <w:uiPriority w:val="99"/>
     <w:semiHidden/>
     <w:unhideWhenUsed/>
-    <w:qFormat/>
     <w:tblPr>
       <w:tblInd w:w="0" w:type="dxa"/>
       <w:tblCellMar>
@@ -9416,16 +9390,16 @@
       </w:tblCellMar>
     </w:tblPr>
   </w:style>
-  <w:style w:type="numbering" w:default="1" w:styleId="Semlista">
+  <w:style w:type="numbering" w:default="1" w:styleId="NoList">
     <w:name w:val="No List"/>
     <w:uiPriority w:val="99"/>
     <w:semiHidden/>
     <w:unhideWhenUsed/>
   </w:style>
-  <w:style w:type="paragraph" w:styleId="Cabealho">
+  <w:style w:type="paragraph" w:styleId="Header">
     <w:name w:val="header"/>
     <w:basedOn w:val="Normal"/>
-    <w:link w:val="CabealhoCarcter"/>
+    <w:link w:val="HeaderChar"/>
     <w:uiPriority w:val="99"/>
     <w:unhideWhenUsed/>
     <w:rsid w:val="00042081"/>
@@ -9437,17 +9411,17 @@
       <w:spacing w:after="0" w:line="240" w:lineRule="auto"/>
     </w:pPr>
   </w:style>
-  <w:style w:type="character" w:customStyle="1" w:styleId="CabealhoCarcter">
-    <w:name w:val="Cabeçalho Carácter"/>
-    <w:basedOn w:val="Tipodeletrapredefinidodopargrafo"/>
-    <w:link w:val="Cabealho"/>
+  <w:style w:type="character" w:customStyle="1" w:styleId="HeaderChar">
+    <w:name w:val="Header Char"/>
+    <w:basedOn w:val="DefaultParagraphFont"/>
+    <w:link w:val="Header"/>
     <w:uiPriority w:val="99"/>
     <w:rsid w:val="00042081"/>
   </w:style>
-  <w:style w:type="paragraph" w:styleId="Rodap">
+  <w:style w:type="paragraph" w:styleId="Footer">
     <w:name w:val="footer"/>
     <w:basedOn w:val="Normal"/>
-    <w:link w:val="RodapCarcter"/>
+    <w:link w:val="FooterChar"/>
     <w:uiPriority w:val="99"/>
     <w:unhideWhenUsed/>
     <w:rsid w:val="00042081"/>
@@ -9459,16 +9433,16 @@
       <w:spacing w:after="0" w:line="240" w:lineRule="auto"/>
     </w:pPr>
   </w:style>
-  <w:style w:type="character" w:customStyle="1" w:styleId="RodapCarcter">
-    <w:name w:val="Rodapé Carácter"/>
-    <w:basedOn w:val="Tipodeletrapredefinidodopargrafo"/>
-    <w:link w:val="Rodap"/>
+  <w:style w:type="character" w:customStyle="1" w:styleId="FooterChar">
+    <w:name w:val="Footer Char"/>
+    <w:basedOn w:val="DefaultParagraphFont"/>
+    <w:link w:val="Footer"/>
     <w:uiPriority w:val="99"/>
     <w:rsid w:val="00042081"/>
   </w:style>
-  <w:style w:type="character" w:styleId="TextodoMarcadordePosio">
+  <w:style w:type="character" w:styleId="PlaceholderText">
     <w:name w:val="Placeholder Text"/>
-    <w:basedOn w:val="Tipodeletrapredefinidodopargrafo"/>
+    <w:basedOn w:val="DefaultParagraphFont"/>
     <w:uiPriority w:val="99"/>
     <w:semiHidden/>
     <w:rsid w:val="009553EC"/>
@@ -9476,10 +9450,10 @@
       <w:color w:val="808080"/>
     </w:rPr>
   </w:style>
-  <w:style w:type="paragraph" w:styleId="Textodebalo">
+  <w:style w:type="paragraph" w:styleId="BalloonText">
     <w:name w:val="Balloon Text"/>
     <w:basedOn w:val="Normal"/>
-    <w:link w:val="TextodebaloCarcter"/>
+    <w:link w:val="BalloonTextChar"/>
     <w:uiPriority w:val="99"/>
     <w:semiHidden/>
     <w:unhideWhenUsed/>
@@ -9493,10 +9467,10 @@
       <w:szCs w:val="16"/>
     </w:rPr>
   </w:style>
-  <w:style w:type="character" w:customStyle="1" w:styleId="TextodebaloCarcter">
-    <w:name w:val="Texto de balão Carácter"/>
-    <w:basedOn w:val="Tipodeletrapredefinidodopargrafo"/>
-    <w:link w:val="Textodebalo"/>
+  <w:style w:type="character" w:customStyle="1" w:styleId="BalloonTextChar">
+    <w:name w:val="Balloon Text Char"/>
+    <w:basedOn w:val="DefaultParagraphFont"/>
+    <w:link w:val="BalloonText"/>
     <w:uiPriority w:val="99"/>
     <w:semiHidden/>
     <w:rsid w:val="009553EC"/>
@@ -9506,9 +9480,9 @@
       <w:szCs w:val="16"/>
     </w:rPr>
   </w:style>
-  <w:style w:type="paragraph" w:styleId="SemEspaamento">
+  <w:style w:type="paragraph" w:styleId="NoSpacing">
     <w:name w:val="No Spacing"/>
-    <w:link w:val="SemEspaamentoCarcter"/>
+    <w:link w:val="NoSpacingChar"/>
     <w:uiPriority w:val="1"/>
     <w:qFormat/>
     <w:rsid w:val="00906D0A"/>
@@ -9519,19 +9493,19 @@
       <w:rFonts w:eastAsiaTheme="minorEastAsia"/>
     </w:rPr>
   </w:style>
-  <w:style w:type="character" w:customStyle="1" w:styleId="SemEspaamentoCarcter">
-    <w:name w:val="Sem Espaçamento Carácter"/>
-    <w:basedOn w:val="Tipodeletrapredefinidodopargrafo"/>
-    <w:link w:val="SemEspaamento"/>
+  <w:style w:type="character" w:customStyle="1" w:styleId="NoSpacingChar">
+    <w:name w:val="No Spacing Char"/>
+    <w:basedOn w:val="DefaultParagraphFont"/>
+    <w:link w:val="NoSpacing"/>
     <w:uiPriority w:val="1"/>
     <w:rsid w:val="00906D0A"/>
     <w:rPr>
       <w:rFonts w:eastAsiaTheme="minorEastAsia"/>
     </w:rPr>
   </w:style>
-  <w:style w:type="table" w:styleId="Tabelacomgrelha">
+  <w:style w:type="table" w:styleId="TableGrid">
     <w:name w:val="Table Grid"/>
-    <w:basedOn w:val="Tabelanormal"/>
+    <w:basedOn w:val="TableNormal"/>
     <w:uiPriority w:val="59"/>
     <w:rsid w:val="00906D0A"/>
     <w:pPr>
@@ -9555,10 +9529,10 @@
       </w:tblCellMar>
     </w:tblPr>
   </w:style>
-  <w:style w:type="character" w:customStyle="1" w:styleId="Ttulo1Carcter">
-    <w:name w:val="Título 1 Carácter"/>
-    <w:basedOn w:val="Tipodeletrapredefinidodopargrafo"/>
-    <w:link w:val="Ttulo1"/>
+  <w:style w:type="character" w:customStyle="1" w:styleId="Heading1Char">
+    <w:name w:val="Heading 1 Char"/>
+    <w:basedOn w:val="DefaultParagraphFont"/>
+    <w:link w:val="Heading1"/>
     <w:uiPriority w:val="9"/>
     <w:rsid w:val="00906D0A"/>
     <w:rPr>
@@ -9570,9 +9544,9 @@
       <w:szCs w:val="28"/>
     </w:rPr>
   </w:style>
-  <w:style w:type="paragraph" w:styleId="Ttulodondice">
+  <w:style w:type="paragraph" w:styleId="TOCHeading">
     <w:name w:val="TOC Heading"/>
-    <w:basedOn w:val="Ttulo1"/>
+    <w:basedOn w:val="Heading1"/>
     <w:next w:val="Normal"/>
     <w:uiPriority w:val="39"/>
     <w:semiHidden/>
@@ -9583,7 +9557,7 @@
       <w:outlineLvl w:val="9"/>
     </w:pPr>
   </w:style>
-  <w:style w:type="paragraph" w:styleId="PargrafodaLista">
+  <w:style w:type="paragraph" w:styleId="ListParagraph">
     <w:name w:val="List Paragraph"/>
     <w:basedOn w:val="Normal"/>
     <w:uiPriority w:val="34"/>
@@ -9594,7 +9568,7 @@
       <w:contextualSpacing/>
     </w:pPr>
   </w:style>
-  <w:style w:type="paragraph" w:styleId="ndice1">
+  <w:style w:type="paragraph" w:styleId="TOC1">
     <w:name w:val="toc 1"/>
     <w:basedOn w:val="Normal"/>
     <w:next w:val="Normal"/>
@@ -9606,9 +9580,9 @@
       <w:spacing w:after="100"/>
     </w:pPr>
   </w:style>
-  <w:style w:type="character" w:styleId="Hiperligao">
+  <w:style w:type="character" w:styleId="Hyperlink">
     <w:name w:val="Hyperlink"/>
-    <w:basedOn w:val="Tipodeletrapredefinidodopargrafo"/>
+    <w:basedOn w:val="DefaultParagraphFont"/>
     <w:uiPriority w:val="99"/>
     <w:unhideWhenUsed/>
     <w:rsid w:val="00BE20D4"/>
@@ -9617,7 +9591,7 @@
       <w:u w:val="single"/>
     </w:rPr>
   </w:style>
-  <w:style w:type="paragraph" w:styleId="Legenda">
+  <w:style w:type="paragraph" w:styleId="Caption">
     <w:name w:val="caption"/>
     <w:basedOn w:val="Normal"/>
     <w:next w:val="Normal"/>
@@ -9636,7 +9610,7 @@
       <w:szCs w:val="18"/>
     </w:rPr>
   </w:style>
-  <w:style w:type="paragraph" w:styleId="ndicedeilustraes">
+  <w:style w:type="paragraph" w:styleId="TableofFigures">
     <w:name w:val="table of figures"/>
     <w:basedOn w:val="Normal"/>
     <w:next w:val="Normal"/>
@@ -9647,10 +9621,10 @@
       <w:spacing w:after="0"/>
     </w:pPr>
   </w:style>
-  <w:style w:type="character" w:customStyle="1" w:styleId="Ttulo2Carcter">
-    <w:name w:val="Título 2 Carácter"/>
-    <w:basedOn w:val="Tipodeletrapredefinidodopargrafo"/>
-    <w:link w:val="Ttulo2"/>
+  <w:style w:type="character" w:customStyle="1" w:styleId="Heading2Char">
+    <w:name w:val="Heading 2 Char"/>
+    <w:basedOn w:val="DefaultParagraphFont"/>
+    <w:link w:val="Heading2"/>
     <w:uiPriority w:val="9"/>
     <w:rsid w:val="00BE20D4"/>
     <w:rPr>
@@ -9825,13 +9799,13 @@
     <w:name w:val="Normal"/>
     <w:qFormat/>
   </w:style>
-  <w:style w:type="character" w:default="1" w:styleId="Tipodeletrapredefinidodopargrafo">
+  <w:style w:type="character" w:default="1" w:styleId="DefaultParagraphFont">
     <w:name w:val="Default Paragraph Font"/>
     <w:uiPriority w:val="1"/>
     <w:semiHidden/>
     <w:unhideWhenUsed/>
   </w:style>
-  <w:style w:type="table" w:default="1" w:styleId="Tabelanormal">
+  <w:style w:type="table" w:default="1" w:styleId="TableNormal">
     <w:name w:val="Normal Table"/>
     <w:uiPriority w:val="99"/>
     <w:semiHidden/>
@@ -9846,7 +9820,7 @@
       </w:tblCellMar>
     </w:tblPr>
   </w:style>
-  <w:style w:type="numbering" w:default="1" w:styleId="Semlista">
+  <w:style w:type="numbering" w:default="1" w:styleId="NoList">
     <w:name w:val="No List"/>
     <w:uiPriority w:val="99"/>
     <w:semiHidden/>
@@ -10162,7 +10136,7 @@
 </file>
 
 <file path=customXml/itemProps2.xml><?xml version="1.0" encoding="utf-8"?>
-<ds:datastoreItem xmlns:ds="http://schemas.openxmlformats.org/officeDocument/2006/customXml" ds:itemID="{6B9444C3-D909-4864-8F56-3D1F8285D864}">
+<ds:datastoreItem xmlns:ds="http://schemas.openxmlformats.org/officeDocument/2006/customXml" ds:itemID="{010284A4-E26E-44AA-9AF9-75F2E9885F44}">
   <ds:schemaRefs>
     <ds:schemaRef ds:uri="http://schemas.openxmlformats.org/officeDocument/2006/bibliography"/>
   </ds:schemaRefs>

</xml_diff>

<commit_message>
Reviewed Document Managment Process.docx
</commit_message>
<xml_diff>
--- a/Docs/Processes/Document Managment Process.docx
+++ b/Docs/Processes/Document Managment Process.docx
@@ -618,8 +618,6 @@
               <w:fldChar w:fldCharType="end"/>
             </w:r>
           </w:hyperlink>
-          <w:bookmarkStart w:id="0" w:name="_GoBack"/>
-          <w:bookmarkEnd w:id="0"/>
         </w:p>
         <w:p>
           <w:pPr>
@@ -1917,6 +1915,14 @@
                 <w:lang w:val="en-US"/>
               </w:rPr>
             </w:pPr>
+            <w:ins w:id="0" w:author="Filipe" w:date="2013-03-05T23:40:00Z">
+              <w:r>
+                <w:rPr>
+                  <w:lang w:val="en-US"/>
+                </w:rPr>
+                <w:t>a21180276@alunos.isec.pt</w:t>
+              </w:r>
+            </w:ins>
           </w:p>
         </w:tc>
         <w:tc>
@@ -3055,6 +3061,15 @@
                 <w:lang w:val="en-US"/>
               </w:rPr>
             </w:pPr>
+            <w:ins w:id="2" w:author="Filipe" w:date="2013-03-05T23:40:00Z">
+              <w:r>
+                <w:rPr>
+                  <w:rFonts w:eastAsiaTheme="minorHAnsi"/>
+                  <w:lang w:val="en-US"/>
+                </w:rPr>
+                <w:t>05-03-2013</w:t>
+              </w:r>
+            </w:ins>
           </w:p>
         </w:tc>
         <w:tc>
@@ -3070,6 +3085,14 @@
                 <w:lang w:val="en-US"/>
               </w:rPr>
             </w:pPr>
+            <w:ins w:id="3" w:author="Filipe" w:date="2013-03-05T23:40:00Z">
+              <w:r>
+                <w:rPr>
+                  <w:lang w:val="en-US"/>
+                </w:rPr>
+                <w:t>Document Review</w:t>
+              </w:r>
+            </w:ins>
           </w:p>
         </w:tc>
         <w:tc>
@@ -3085,6 +3108,22 @@
                 <w:lang w:val="en-US"/>
               </w:rPr>
             </w:pPr>
+            <w:ins w:id="4" w:author="Filipe" w:date="2013-03-05T23:41:00Z">
+              <w:r>
+                <w:rPr>
+                  <w:lang w:val="en-US"/>
+                </w:rPr>
+                <w:t xml:space="preserve">Filipe </w:t>
+              </w:r>
+              <w:proofErr w:type="spellStart"/>
+              <w:r>
+                <w:rPr>
+                  <w:lang w:val="en-US"/>
+                </w:rPr>
+                <w:t>Brandão</w:t>
+              </w:r>
+            </w:ins>
+            <w:proofErr w:type="spellEnd"/>
           </w:p>
         </w:tc>
         <w:tc>
@@ -3100,6 +3139,14 @@
                 <w:lang w:val="en-US"/>
               </w:rPr>
             </w:pPr>
+            <w:ins w:id="5" w:author="Filipe" w:date="2013-03-05T23:41:00Z">
+              <w:r>
+                <w:rPr>
+                  <w:lang w:val="en-US"/>
+                </w:rPr>
+                <w:t>0.3</w:t>
+              </w:r>
+            </w:ins>
           </w:p>
         </w:tc>
         <w:tc>
@@ -3131,6 +3178,16 @@
                 <w:lang w:val="en-US"/>
               </w:rPr>
             </w:pPr>
+            <w:ins w:id="6" w:author="Filipe" w:date="2013-03-05T23:41:00Z">
+              <w:r>
+                <w:rPr>
+                  <w:lang w:val="en-US"/>
+                </w:rPr>
+                <w:t>Ready for Revision</w:t>
+              </w:r>
+            </w:ins>
+            <w:bookmarkStart w:id="7" w:name="_GoBack"/>
+            <w:bookmarkEnd w:id="7"/>
           </w:p>
         </w:tc>
       </w:tr>
@@ -3238,7 +3295,7 @@
           <w:lang w:val="en-US"/>
         </w:rPr>
       </w:pPr>
-      <w:bookmarkStart w:id="2" w:name="_Toc349765999"/>
+      <w:bookmarkStart w:id="8" w:name="_Toc349765999"/>
       <w:r>
         <w:rPr>
           <w:lang w:val="en-US"/>
@@ -3283,7 +3340,7 @@
         </w:rPr>
         <w:t>: Version history</w:t>
       </w:r>
-      <w:bookmarkEnd w:id="2"/>
+      <w:bookmarkEnd w:id="8"/>
     </w:p>
     <w:p>
       <w:pPr>
@@ -3313,7 +3370,7 @@
           <w:lang w:val="en-US"/>
         </w:rPr>
       </w:pPr>
-      <w:bookmarkStart w:id="3" w:name="_Toc350240531"/>
+      <w:bookmarkStart w:id="9" w:name="_Toc350240531"/>
       <w:r>
         <w:rPr>
           <w:lang w:val="en-US"/>
@@ -3321,7 +3378,7 @@
         <w:lastRenderedPageBreak/>
         <w:t>Purpose</w:t>
       </w:r>
-      <w:bookmarkEnd w:id="3"/>
+      <w:bookmarkEnd w:id="9"/>
     </w:p>
     <w:p>
       <w:pPr>
@@ -3367,14 +3424,14 @@
           <w:lang w:val="en-US"/>
         </w:rPr>
       </w:pPr>
-      <w:bookmarkStart w:id="4" w:name="_Toc350240532"/>
+      <w:bookmarkStart w:id="10" w:name="_Toc350240532"/>
       <w:r>
         <w:rPr>
           <w:lang w:val="en-US"/>
         </w:rPr>
         <w:t>Inputs and Outputs</w:t>
       </w:r>
-      <w:bookmarkEnd w:id="4"/>
+      <w:bookmarkEnd w:id="10"/>
     </w:p>
     <w:p>
       <w:pPr>
@@ -3402,14 +3459,14 @@
           <w:lang w:val="en-US"/>
         </w:rPr>
       </w:pPr>
-      <w:bookmarkStart w:id="5" w:name="_Toc350240533"/>
+      <w:bookmarkStart w:id="11" w:name="_Toc350240533"/>
       <w:r>
         <w:rPr>
           <w:lang w:val="en-US"/>
         </w:rPr>
         <w:t>Inputs</w:t>
       </w:r>
-      <w:bookmarkEnd w:id="5"/>
+      <w:bookmarkEnd w:id="11"/>
     </w:p>
     <w:p>
       <w:pPr>
@@ -3437,14 +3494,14 @@
           <w:lang w:val="en-US"/>
         </w:rPr>
       </w:pPr>
-      <w:bookmarkStart w:id="6" w:name="_Toc350240534"/>
+      <w:bookmarkStart w:id="12" w:name="_Toc350240534"/>
       <w:r>
         <w:rPr>
           <w:lang w:val="en-US"/>
         </w:rPr>
         <w:t>Outputs</w:t>
       </w:r>
-      <w:bookmarkEnd w:id="6"/>
+      <w:bookmarkEnd w:id="12"/>
     </w:p>
     <w:p>
       <w:pPr>
@@ -3492,14 +3549,14 @@
           <w:lang w:val="en-US"/>
         </w:rPr>
       </w:pPr>
-      <w:bookmarkStart w:id="7" w:name="_Toc350240535"/>
+      <w:bookmarkStart w:id="13" w:name="_Toc350240535"/>
       <w:r>
         <w:rPr>
           <w:lang w:val="en-US"/>
         </w:rPr>
         <w:t>Activities</w:t>
       </w:r>
-      <w:bookmarkEnd w:id="7"/>
+      <w:bookmarkEnd w:id="13"/>
     </w:p>
     <w:p>
       <w:pPr>
@@ -3541,14 +3598,14 @@
           <w:lang w:val="en-US"/>
         </w:rPr>
       </w:pPr>
-      <w:bookmarkStart w:id="8" w:name="_Toc350240536"/>
+      <w:bookmarkStart w:id="14" w:name="_Toc350240536"/>
       <w:r>
         <w:rPr>
           <w:lang w:val="en-US"/>
         </w:rPr>
         <w:t>Creating a new Document</w:t>
       </w:r>
-      <w:bookmarkEnd w:id="8"/>
+      <w:bookmarkEnd w:id="14"/>
     </w:p>
     <w:p>
       <w:pPr>
@@ -5396,14 +5453,14 @@
           <w:lang w:val="en-US"/>
         </w:rPr>
       </w:pPr>
-      <w:bookmarkStart w:id="9" w:name="_Toc350240537"/>
+      <w:bookmarkStart w:id="15" w:name="_Toc350240537"/>
       <w:r>
         <w:rPr>
           <w:lang w:val="en-US"/>
         </w:rPr>
         <w:t>Updating a Document</w:t>
       </w:r>
-      <w:bookmarkEnd w:id="9"/>
+      <w:bookmarkEnd w:id="15"/>
     </w:p>
     <w:p>
       <w:pPr>
@@ -7583,14 +7640,14 @@
           <w:lang w:val="en-US"/>
         </w:rPr>
       </w:pPr>
-      <w:bookmarkStart w:id="10" w:name="_Toc350240538"/>
+      <w:bookmarkStart w:id="16" w:name="_Toc350240538"/>
       <w:r>
         <w:rPr>
           <w:lang w:val="en-US"/>
         </w:rPr>
         <w:t>Tools</w:t>
       </w:r>
-      <w:bookmarkEnd w:id="10"/>
+      <w:bookmarkEnd w:id="16"/>
     </w:p>
     <w:p>
       <w:pPr>
@@ -7650,14 +7707,14 @@
           <w:lang w:val="en-US"/>
         </w:rPr>
       </w:pPr>
-      <w:bookmarkStart w:id="11" w:name="_Toc350240539"/>
+      <w:bookmarkStart w:id="17" w:name="_Toc350240539"/>
       <w:r>
         <w:rPr>
           <w:lang w:val="en-US"/>
         </w:rPr>
         <w:t>Related Processes</w:t>
       </w:r>
-      <w:bookmarkEnd w:id="11"/>
+      <w:bookmarkEnd w:id="17"/>
     </w:p>
     <w:p>
       <w:pPr>
@@ -7697,7 +7754,7 @@
           <w:lang w:val="en-US"/>
         </w:rPr>
       </w:pPr>
-      <w:bookmarkStart w:id="12" w:name="_Toc350240540"/>
+      <w:bookmarkStart w:id="18" w:name="_Toc350240540"/>
       <w:r>
         <w:rPr>
           <w:lang w:val="en-US"/>
@@ -7705,7 +7762,7 @@
         <w:lastRenderedPageBreak/>
         <w:t>Measures</w:t>
       </w:r>
-      <w:bookmarkEnd w:id="12"/>
+      <w:bookmarkEnd w:id="18"/>
     </w:p>
     <w:p>
       <w:pPr>
@@ -8031,7 +8088,7 @@
       <w:rPr>
         <w:noProof/>
       </w:rPr>
-      <w:t>i</w:t>
+      <w:t>3</w:t>
     </w:r>
     <w:r>
       <w:rPr>
@@ -8145,7 +8202,7 @@
     <w:r>
       <w:rPr>
         <w:noProof/>
-        <w:lang w:eastAsia="pt-PT"/>
+        <w:lang w:val="en-US"/>
       </w:rPr>
       <w:drawing>
         <wp:anchor distT="0" distB="0" distL="114300" distR="114300" simplePos="0" relativeHeight="251658240" behindDoc="0" locked="0" layoutInCell="1" allowOverlap="1">
@@ -8318,7 +8375,7 @@
     <w:r>
       <w:rPr>
         <w:noProof/>
-        <w:lang w:eastAsia="pt-PT"/>
+        <w:lang w:val="en-US"/>
       </w:rPr>
       <w:drawing>
         <wp:anchor distT="0" distB="0" distL="114300" distR="114300" simplePos="0" relativeHeight="251660288" behindDoc="0" locked="0" layoutInCell="1" allowOverlap="1">
@@ -10136,7 +10193,7 @@
 </file>
 
 <file path=customXml/itemProps2.xml><?xml version="1.0" encoding="utf-8"?>
-<ds:datastoreItem xmlns:ds="http://schemas.openxmlformats.org/officeDocument/2006/customXml" ds:itemID="{010284A4-E26E-44AA-9AF9-75F2E9885F44}">
+<ds:datastoreItem xmlns:ds="http://schemas.openxmlformats.org/officeDocument/2006/customXml" ds:itemID="{CB662198-C4C0-4F23-8BB9-401F217178EF}">
   <ds:schemaRefs>
     <ds:schemaRef ds:uri="http://schemas.openxmlformats.org/officeDocument/2006/bibliography"/>
   </ds:schemaRefs>

</xml_diff>